<commit_message>
Tegning v1 er færdig, skur, stolper, rem, spær vises.
</commit_message>
<xml_diff>
--- a/Analysedokumenter/Fog_trælast.docx
+++ b/Analysedokumenter/Fog_trælast.docx
@@ -10977,6 +10977,32 @@
       </w:r>
     </w:p>
     <w:p>
+      <w:pPr>
+        <w:pStyle w:val="Overskrift2"/>
+      </w:pPr>
+      <w:r>
+        <w:t>5-12-2018:</w:t>
+      </w:r>
+    </w:p>
+    <w:p>
+      <w:r>
+        <w:t xml:space="preserve">Forespørgselsområdet er færdigt, tagtyper kan vælges og forespørgsler kan oprettes og ændres. Skur kan til- og fravælges. Tegningen mangler blot skur. </w:t>
+      </w:r>
+    </w:p>
+    <w:p>
+      <w:r>
+        <w:t>Jesper går i gang med user story #19 – Administrer brugerkonti, først ændres Customers tabellen til også at indeholde password og brugertype/rank. Dernæst DTO og DAO.</w:t>
+      </w:r>
+    </w:p>
+    <w:p>
+      <w:r>
+        <w:t>Claus tegner skur og går i gang med unit tests.</w:t>
+      </w:r>
+    </w:p>
+    <w:p>
+      <w:pPr>
+        <w:pStyle w:val="Overskrift2"/>
+      </w:pPr>
       <w:r>
         <w:br w:type="page"/>
       </w:r>

</xml_diff>

<commit_message>
DimensionDTO fjernet. Unit tests klar.
</commit_message>
<xml_diff>
--- a/Analysedokumenter/Fog_trælast.docx
+++ b/Analysedokumenter/Fog_trælast.docx
@@ -8552,6 +8552,11 @@
       </w:r>
     </w:p>
     <w:p>
+      <w:r>
+        <w:t>V. udregning af beklædningsbrædder, bør man evaluere på brættets dimensioner i stedet for blot en string, for at sikre, at materialet er korrekt.</w:t>
+      </w:r>
+    </w:p>
+    <w:p>
       <w:pPr>
         <w:pStyle w:val="Overskrift1"/>
         <w:rPr>
@@ -9049,6 +9054,7 @@
     </w:p>
     <w:p>
       <w:r>
+        <w:lastRenderedPageBreak/>
         <w:t>Vi venter med at tildele hinanden flere tasks, da vi først må have færdiggjort opgaver fra i går.</w:t>
       </w:r>
     </w:p>
@@ -9057,7 +9063,6 @@
         <w:pStyle w:val="Overskrift2"/>
       </w:pPr>
       <w:r>
-        <w:lastRenderedPageBreak/>
         <w:t>15-11-2018:</w:t>
       </w:r>
     </w:p>
@@ -10997,6 +11002,29 @@
     <w:p>
       <w:r>
         <w:t>Claus tegner skur og går i gang med unit tests.</w:t>
+      </w:r>
+    </w:p>
+    <w:p>
+      <w:pPr>
+        <w:pStyle w:val="Overskrift2"/>
+      </w:pPr>
+      <w:r>
+        <w:t>6-12-2018:</w:t>
+      </w:r>
+    </w:p>
+    <w:p>
+      <w:r>
+        <w:t>I går fik Jesper ændret Customers tabellen til Users og tilføjet passwords mv. Data er lagt i postnumre og hentning af brugere fra databasen er påbegyndt i UsersDAO. Login-side og opret-bruger-side er påbegyndt.</w:t>
+      </w:r>
+    </w:p>
+    <w:p>
+      <w:r>
+        <w:t>Claus blev færdig med tegning af carporten: Stolper, spær, skur og rem tegnes. De første unit tests af div. udregnere er påbegyndt.</w:t>
+      </w:r>
+    </w:p>
+    <w:p>
+      <w:r>
+        <w:t>I dag fortsætter Jesper arbejdet med opret bruger-delen og login-delen, så det bliver færdigt. Unit tests laver Claus færdige i dag.</w:t>
       </w:r>
     </w:p>
     <w:p>

</xml_diff>

<commit_message>
Oprydning i projektet, commands og calculators lagt i egne packages
</commit_message>
<xml_diff>
--- a/Analysedokumenter/Fog_trælast.docx
+++ b/Analysedokumenter/Fog_trælast.docx
@@ -69,7 +69,15 @@
         </w:numPr>
       </w:pPr>
       <w:r>
-        <w:t>Har indgående kendskab til sædvanlige problemstillinger ifm. bestillinger af carporte</w:t>
+        <w:t xml:space="preserve">Har indgående kendskab til sædvanlige problemstillinger </w:t>
+      </w:r>
+      <w:proofErr w:type="spellStart"/>
+      <w:r>
+        <w:t>ifm</w:t>
+      </w:r>
+      <w:proofErr w:type="spellEnd"/>
+      <w:r>
+        <w:t>. bestillinger af carporte</w:t>
       </w:r>
       <w:r>
         <w:t>, f.eks. skæve dimensioner, for store skure, for høj rejsning mv</w:t>
@@ -87,7 +95,15 @@
         </w:numPr>
       </w:pPr>
       <w:r>
-        <w:t>Står for nuværende prisjustering og ”mapning” mellem gl. varenumre og nye.</w:t>
+        <w:t>Står for nuværende prisjustering og ”</w:t>
+      </w:r>
+      <w:proofErr w:type="spellStart"/>
+      <w:r>
+        <w:t>mapning</w:t>
+      </w:r>
+      <w:proofErr w:type="spellEnd"/>
+      <w:r>
+        <w:t>” mellem gl. varenumre og nye.</w:t>
       </w:r>
     </w:p>
     <w:p>
@@ -222,7 +238,23 @@
         </w:numPr>
       </w:pPr>
       <w:r>
-        <w:t>Færre risici forbundet med opdatering / vedligehold af systemet (f.eks. v. sygdom/bortgang af ngl. medarbejder).</w:t>
+        <w:t>Færre risici forbundet med opdatering / vedligehold af systemet</w:t>
+      </w:r>
+      <w:proofErr w:type="gramStart"/>
+      <w:r>
+        <w:t xml:space="preserve"> (f.eks. v. sygdom/bortgang af </w:t>
+      </w:r>
+      <w:proofErr w:type="spellStart"/>
+      <w:r>
+        <w:t>ngl</w:t>
+      </w:r>
+      <w:proofErr w:type="spellEnd"/>
+      <w:r>
+        <w:t>.</w:t>
+      </w:r>
+      <w:proofErr w:type="gramEnd"/>
+      <w:r>
+        <w:t xml:space="preserve"> medarbejder).</w:t>
       </w:r>
     </w:p>
     <w:p>
@@ -306,6 +338,7 @@
                 <w:bCs w:val="0"/>
               </w:rPr>
             </w:pPr>
+            <w:proofErr w:type="spellStart"/>
             <w:r>
               <w:rPr>
                 <w:rFonts w:ascii="Arial" w:eastAsiaTheme="minorHAnsi" w:hAnsi="Arial" w:cs="Arial"/>
@@ -316,6 +349,7 @@
             <w:r>
               <w:t>Indflydelse</w:t>
             </w:r>
+            <w:proofErr w:type="spellEnd"/>
           </w:p>
         </w:tc>
         <w:tc>
@@ -397,8 +431,21 @@
               <w:cnfStyle w:val="000000100000"/>
             </w:pPr>
             <w:r>
-              <w:t>Martin og øvrige ngl. medarbejdere i trælasten.</w:t>
-            </w:r>
+              <w:t xml:space="preserve">Martin og øvrige </w:t>
+            </w:r>
+            <w:proofErr w:type="spellStart"/>
+            <w:r>
+              <w:t>ngl</w:t>
+            </w:r>
+            <w:proofErr w:type="spellEnd"/>
+            <w:r>
+              <w:t xml:space="preserve">. </w:t>
+            </w:r>
+            <w:proofErr w:type="gramStart"/>
+            <w:r>
+              <w:t>medarbejdere i trælasten.</w:t>
+            </w:r>
+            <w:proofErr w:type="gramEnd"/>
           </w:p>
           <w:p>
             <w:pPr>
@@ -610,6 +657,7 @@
       <w:pPr>
         <w:pStyle w:val="Overskrift1"/>
       </w:pPr>
+      <w:proofErr w:type="spellStart"/>
       <w:r>
         <w:lastRenderedPageBreak/>
         <w:t>SWOT-analyse</w:t>
@@ -617,6 +665,7 @@
       <w:r>
         <w:t>r</w:t>
       </w:r>
+      <w:proofErr w:type="spellEnd"/>
     </w:p>
     <w:tbl>
       <w:tblPr>
@@ -703,8 +752,13 @@
             <w:pPr>
               <w:cnfStyle w:val="000000100000"/>
             </w:pPr>
-            <w:r>
-              <w:t>Strengths:</w:t>
+            <w:proofErr w:type="spellStart"/>
+            <w:r>
+              <w:t>Strengths</w:t>
+            </w:r>
+            <w:proofErr w:type="spellEnd"/>
+            <w:r>
+              <w:t>:</w:t>
             </w:r>
           </w:p>
           <w:p>
@@ -729,8 +783,13 @@
               </w:numPr>
               <w:cnfStyle w:val="000000100000"/>
             </w:pPr>
-            <w:r>
-              <w:t>Ngl.medarbejder med indgående kendskab</w:t>
+            <w:proofErr w:type="spellStart"/>
+            <w:r>
+              <w:t>Ngl.medarbejder</w:t>
+            </w:r>
+            <w:proofErr w:type="spellEnd"/>
+            <w:r>
+              <w:t xml:space="preserve"> med indgående kendskab</w:t>
             </w:r>
             <w:r>
               <w:t xml:space="preserve"> til situationen og problemområdet</w:t>
@@ -749,10 +808,23 @@
               <w:cnfStyle w:val="000000100000"/>
             </w:pPr>
             <w:r>
-              <w:t>Carporte i bedre kvalitet end Silvan/Bauhaus</w:t>
-            </w:r>
-            <w:r>
-              <w:t xml:space="preserve"> og evt andre.</w:t>
+              <w:t xml:space="preserve">Carporte i bedre kvalitet end </w:t>
+            </w:r>
+            <w:proofErr w:type="spellStart"/>
+            <w:r>
+              <w:t>Silvan/Bauhaus</w:t>
+            </w:r>
+            <w:proofErr w:type="spellEnd"/>
+            <w:r>
+              <w:t xml:space="preserve"> og </w:t>
+            </w:r>
+            <w:proofErr w:type="spellStart"/>
+            <w:r>
+              <w:t>evt</w:t>
+            </w:r>
+            <w:proofErr w:type="spellEnd"/>
+            <w:r>
+              <w:t xml:space="preserve"> andre.</w:t>
             </w:r>
           </w:p>
           <w:p>
@@ -774,8 +846,13 @@
             <w:pPr>
               <w:cnfStyle w:val="000000100000"/>
             </w:pPr>
-            <w:r>
-              <w:t>Weaknesses:</w:t>
+            <w:proofErr w:type="spellStart"/>
+            <w:r>
+              <w:t>Weaknesses</w:t>
+            </w:r>
+            <w:proofErr w:type="spellEnd"/>
+            <w:r>
+              <w:t>:</w:t>
             </w:r>
           </w:p>
           <w:p>
@@ -801,7 +878,15 @@
               <w:cnfStyle w:val="000000100000"/>
             </w:pPr>
             <w:r>
-              <w:t>Systemet er uddateret og måske i fare for ikke at kunne fungere indenfor overskuelig fremtid.</w:t>
+              <w:t xml:space="preserve">Systemet er </w:t>
+            </w:r>
+            <w:proofErr w:type="spellStart"/>
+            <w:r>
+              <w:t>uddateret</w:t>
+            </w:r>
+            <w:proofErr w:type="spellEnd"/>
+            <w:r>
+              <w:t xml:space="preserve"> og måske i fare for ikke at kunne fungere indenfor overskuelig fremtid.</w:t>
             </w:r>
           </w:p>
           <w:p>
@@ -820,7 +905,31 @@
               <w:t>fragmenter</w:t>
             </w:r>
             <w:r>
-              <w:t xml:space="preserve"> – frontend til kunder, backend (Quickbyg) og et eksternt system til oprettelse af styklister.</w:t>
+              <w:t xml:space="preserve"> – </w:t>
+            </w:r>
+            <w:proofErr w:type="spellStart"/>
+            <w:r>
+              <w:t>frontend</w:t>
+            </w:r>
+            <w:proofErr w:type="spellEnd"/>
+            <w:r>
+              <w:t xml:space="preserve"> til kunder, </w:t>
+            </w:r>
+            <w:proofErr w:type="spellStart"/>
+            <w:r>
+              <w:t>backend</w:t>
+            </w:r>
+            <w:proofErr w:type="spellEnd"/>
+            <w:r>
+              <w:t xml:space="preserve"> (</w:t>
+            </w:r>
+            <w:proofErr w:type="spellStart"/>
+            <w:r>
+              <w:t>Quickbyg</w:t>
+            </w:r>
+            <w:proofErr w:type="spellEnd"/>
+            <w:r>
+              <w:t>) og et eksternt system til oprettelse af styklister.</w:t>
             </w:r>
           </w:p>
           <w:p>
@@ -869,8 +978,13 @@
             <w:pPr>
               <w:cnfStyle w:val="000000000000"/>
             </w:pPr>
-            <w:r>
-              <w:t>Opportunities:</w:t>
+            <w:proofErr w:type="spellStart"/>
+            <w:r>
+              <w:t>Opportunities</w:t>
+            </w:r>
+            <w:proofErr w:type="spellEnd"/>
+            <w:r>
+              <w:t>:</w:t>
             </w:r>
           </w:p>
           <w:p>
@@ -909,7 +1023,23 @@
               <w:cnfStyle w:val="000000000000"/>
             </w:pPr>
             <w:r>
-              <w:t>Bedre backend mindsker evt. flaskehalse hvis ngl.medarbejder er fraværende.</w:t>
+              <w:t xml:space="preserve">Bedre </w:t>
+            </w:r>
+            <w:proofErr w:type="spellStart"/>
+            <w:r>
+              <w:t>backend</w:t>
+            </w:r>
+            <w:proofErr w:type="spellEnd"/>
+            <w:r>
+              <w:t xml:space="preserve"> mindsker evt. flaskehalse hvis </w:t>
+            </w:r>
+            <w:proofErr w:type="spellStart"/>
+            <w:r>
+              <w:t>ngl.medarbejder</w:t>
+            </w:r>
+            <w:proofErr w:type="spellEnd"/>
+            <w:r>
+              <w:t xml:space="preserve"> er fraværende.</w:t>
             </w:r>
           </w:p>
           <w:p>
@@ -922,7 +1052,15 @@
               <w:cnfStyle w:val="000000000000"/>
             </w:pPr>
             <w:r>
-              <w:t>COTS system som kun kræver licens eller engangssum.</w:t>
+              <w:t xml:space="preserve">COTS system som kun kræver licens eller </w:t>
+            </w:r>
+            <w:proofErr w:type="spellStart"/>
+            <w:r>
+              <w:t>engangssum</w:t>
+            </w:r>
+            <w:proofErr w:type="spellEnd"/>
+            <w:r>
+              <w:t>.</w:t>
             </w:r>
           </w:p>
           <w:p>
@@ -939,8 +1077,13 @@
             <w:pPr>
               <w:cnfStyle w:val="000000000000"/>
             </w:pPr>
-            <w:r>
-              <w:t>Threats:</w:t>
+            <w:proofErr w:type="spellStart"/>
+            <w:r>
+              <w:t>Threats</w:t>
+            </w:r>
+            <w:proofErr w:type="spellEnd"/>
+            <w:r>
+              <w:t>:</w:t>
             </w:r>
           </w:p>
           <w:p>
@@ -992,8 +1135,13 @@
               <w:cnfStyle w:val="000000000000"/>
             </w:pPr>
             <w:r>
-              <w:t>COTS system viser sig at have begrænsninger ift. krav som måtte opstå senere.</w:t>
-            </w:r>
+              <w:t xml:space="preserve">COTS system viser sig at have begrænsninger ift. </w:t>
+            </w:r>
+            <w:proofErr w:type="gramStart"/>
+            <w:r>
+              <w:t>krav som måtte opstå senere.</w:t>
+            </w:r>
+            <w:proofErr w:type="gramEnd"/>
           </w:p>
           <w:p>
             <w:pPr>
@@ -1093,8 +1241,13 @@
             <w:pPr>
               <w:cnfStyle w:val="000000100000"/>
             </w:pPr>
-            <w:r>
-              <w:t>Strengths:</w:t>
+            <w:proofErr w:type="spellStart"/>
+            <w:r>
+              <w:t>Strengths</w:t>
+            </w:r>
+            <w:proofErr w:type="spellEnd"/>
+            <w:r>
+              <w:t>:</w:t>
             </w:r>
           </w:p>
           <w:p>
@@ -1107,7 +1260,15 @@
               <w:cnfStyle w:val="000000100000"/>
             </w:pPr>
             <w:r>
-              <w:t>Dedikeret ngl.medarbejder tæt på problemområdet med masser af viden, både som it-bruger og håndværker/trælastmand.</w:t>
+              <w:t xml:space="preserve">Dedikeret </w:t>
+            </w:r>
+            <w:proofErr w:type="spellStart"/>
+            <w:r>
+              <w:t>ngl.medarbejder</w:t>
+            </w:r>
+            <w:proofErr w:type="spellEnd"/>
+            <w:r>
+              <w:t xml:space="preserve"> tæt på problemområdet med masser af viden, både som it-bruger og håndværker/trælastmand.</w:t>
             </w:r>
           </w:p>
           <w:p>
@@ -1137,8 +1298,13 @@
             <w:pPr>
               <w:cnfStyle w:val="000000100000"/>
             </w:pPr>
-            <w:r>
-              <w:t>Weaknesses:</w:t>
+            <w:proofErr w:type="spellStart"/>
+            <w:r>
+              <w:t>Weaknesses</w:t>
+            </w:r>
+            <w:proofErr w:type="spellEnd"/>
+            <w:r>
+              <w:t>:</w:t>
             </w:r>
           </w:p>
           <w:p>
@@ -1154,7 +1320,15 @@
               <w:t xml:space="preserve">Konflikt: </w:t>
             </w:r>
             <w:r>
-              <w:t>Man kan godt lide enkeltheden i Quickbyg samtidig med at man vil have et system som potentielt kan give mere vedligehold af varer, priser mv.</w:t>
+              <w:t xml:space="preserve">Man kan godt lide enkeltheden i </w:t>
+            </w:r>
+            <w:proofErr w:type="spellStart"/>
+            <w:r>
+              <w:t>Quickbyg</w:t>
+            </w:r>
+            <w:proofErr w:type="spellEnd"/>
+            <w:r>
+              <w:t xml:space="preserve"> samtidig med at man vil have et system som potentielt kan give mere vedligehold af varer, priser mv.</w:t>
             </w:r>
           </w:p>
           <w:p>
@@ -1226,8 +1400,13 @@
             <w:pPr>
               <w:cnfStyle w:val="000000000000"/>
             </w:pPr>
-            <w:r>
-              <w:t>Opportunities:</w:t>
+            <w:proofErr w:type="spellStart"/>
+            <w:r>
+              <w:t>Opportunities</w:t>
+            </w:r>
+            <w:proofErr w:type="spellEnd"/>
+            <w:r>
+              <w:t>:</w:t>
             </w:r>
           </w:p>
           <w:p>
@@ -1240,7 +1419,15 @@
               <w:cnfStyle w:val="000000000000"/>
             </w:pPr>
             <w:r>
-              <w:t>COTS ERP-system kan evt. indfri krav hurtigt, ved få justeringer/tilføjelser?</w:t>
+              <w:t xml:space="preserve">COTS </w:t>
+            </w:r>
+            <w:proofErr w:type="spellStart"/>
+            <w:r>
+              <w:t>ERP-system</w:t>
+            </w:r>
+            <w:proofErr w:type="spellEnd"/>
+            <w:r>
+              <w:t xml:space="preserve"> kan evt. indfri krav hurtigt, ved få justeringer/tilføjelser?</w:t>
             </w:r>
           </w:p>
           <w:p>
@@ -1257,8 +1444,13 @@
             <w:pPr>
               <w:cnfStyle w:val="000000000000"/>
             </w:pPr>
-            <w:r>
-              <w:t>Threats:</w:t>
+            <w:proofErr w:type="spellStart"/>
+            <w:r>
+              <w:t>Threats</w:t>
+            </w:r>
+            <w:proofErr w:type="spellEnd"/>
+            <w:r>
+              <w:t>:</w:t>
             </w:r>
           </w:p>
           <w:p>
@@ -1377,8 +1569,17 @@
                 <w:rFonts w:ascii="Courier New" w:hAnsi="Courier New" w:cs="Courier New"/>
                 <w:b w:val="0"/>
               </w:rPr>
-              <w:t>The binaries</w:t>
-            </w:r>
+              <w:t xml:space="preserve">The </w:t>
+            </w:r>
+            <w:proofErr w:type="spellStart"/>
+            <w:r>
+              <w:rPr>
+                <w:rFonts w:ascii="Courier New" w:hAnsi="Courier New" w:cs="Courier New"/>
+                <w:b w:val="0"/>
+              </w:rPr>
+              <w:t>binaries</w:t>
+            </w:r>
+            <w:proofErr w:type="spellEnd"/>
           </w:p>
         </w:tc>
         <w:tc>
@@ -1431,8 +1632,13 @@
             <w:pPr>
               <w:cnfStyle w:val="000000100000"/>
             </w:pPr>
-            <w:r>
-              <w:t>Strengths:</w:t>
+            <w:proofErr w:type="spellStart"/>
+            <w:r>
+              <w:t>Strengths</w:t>
+            </w:r>
+            <w:proofErr w:type="spellEnd"/>
+            <w:r>
+              <w:t>:</w:t>
             </w:r>
           </w:p>
           <w:p>
@@ -1471,7 +1677,23 @@
               <w:cnfStyle w:val="000000100000"/>
             </w:pPr>
             <w:r>
-              <w:t>Kan både levere backend, frontend og designe GUI.</w:t>
+              <w:t xml:space="preserve">Kan både levere </w:t>
+            </w:r>
+            <w:proofErr w:type="spellStart"/>
+            <w:r>
+              <w:t>backend</w:t>
+            </w:r>
+            <w:proofErr w:type="spellEnd"/>
+            <w:r>
+              <w:t xml:space="preserve">, </w:t>
+            </w:r>
+            <w:proofErr w:type="spellStart"/>
+            <w:r>
+              <w:t>frontend</w:t>
+            </w:r>
+            <w:proofErr w:type="spellEnd"/>
+            <w:r>
+              <w:t xml:space="preserve"> og designe GUI.</w:t>
             </w:r>
           </w:p>
           <w:p>
@@ -1484,7 +1706,23 @@
               <w:cnfStyle w:val="000000100000"/>
             </w:pPr>
             <w:r>
-              <w:t>Er klar over udfordringer-ne med at være få og er lykkedes fint med tidlig-ere projekter.</w:t>
+              <w:t xml:space="preserve">Er klar over </w:t>
+            </w:r>
+            <w:proofErr w:type="spellStart"/>
+            <w:r>
+              <w:t>udfordringer-ne</w:t>
+            </w:r>
+            <w:proofErr w:type="spellEnd"/>
+            <w:r>
+              <w:t xml:space="preserve"> med at være få og er lykkedes fint med </w:t>
+            </w:r>
+            <w:proofErr w:type="spellStart"/>
+            <w:r>
+              <w:t>tidlig-ere</w:t>
+            </w:r>
+            <w:proofErr w:type="spellEnd"/>
+            <w:r>
+              <w:t xml:space="preserve"> projekter.</w:t>
             </w:r>
           </w:p>
           <w:p>
@@ -1501,8 +1739,13 @@
             <w:pPr>
               <w:cnfStyle w:val="000000100000"/>
             </w:pPr>
-            <w:r>
-              <w:t>Weaknesses:</w:t>
+            <w:proofErr w:type="spellStart"/>
+            <w:r>
+              <w:t>Weaknesses</w:t>
+            </w:r>
+            <w:proofErr w:type="spellEnd"/>
+            <w:r>
+              <w:t>:</w:t>
             </w:r>
           </w:p>
           <w:p>
@@ -1553,8 +1796,13 @@
             <w:pPr>
               <w:cnfStyle w:val="000000000000"/>
             </w:pPr>
-            <w:r>
-              <w:t>Opportunities:</w:t>
+            <w:proofErr w:type="spellStart"/>
+            <w:r>
+              <w:t>Opportunities</w:t>
+            </w:r>
+            <w:proofErr w:type="spellEnd"/>
+            <w:r>
+              <w:t>:</w:t>
             </w:r>
           </w:p>
           <w:p>
@@ -1589,9 +1837,14 @@
             <w:pPr>
               <w:cnfStyle w:val="000000000000"/>
             </w:pPr>
+            <w:proofErr w:type="spellStart"/>
             <w:r>
               <w:lastRenderedPageBreak/>
-              <w:t>Threats:</w:t>
+              <w:t>Threats</w:t>
+            </w:r>
+            <w:proofErr w:type="spellEnd"/>
+            <w:r>
+              <w:t>:</w:t>
             </w:r>
           </w:p>
           <w:p>
@@ -1644,7 +1897,15 @@
     </w:p>
     <w:p>
       <w:r>
-        <w:t xml:space="preserve">At give kunden bedre mulighed for at kunne visualisere sin carport. </w:t>
+        <w:t xml:space="preserve">At </w:t>
+      </w:r>
+      <w:proofErr w:type="gramStart"/>
+      <w:r>
+        <w:t>give</w:t>
+      </w:r>
+      <w:proofErr w:type="gramEnd"/>
+      <w:r>
+        <w:t xml:space="preserve"> kunden bedre mulighed for at kunne visualisere sin carport. </w:t>
       </w:r>
     </w:p>
     <w:p>
@@ -1654,12 +1915,28 @@
     </w:p>
     <w:p>
       <w:r>
-        <w:t>At sikre systemets drift på tværs af medarbejdere.</w:t>
-      </w:r>
-    </w:p>
-    <w:p>
-      <w:r>
-        <w:t>At defragmentere systemet så det er et samlet hele.</w:t>
+        <w:t xml:space="preserve">At </w:t>
+      </w:r>
+      <w:proofErr w:type="gramStart"/>
+      <w:r>
+        <w:t>sikre</w:t>
+      </w:r>
+      <w:proofErr w:type="gramEnd"/>
+      <w:r>
+        <w:t xml:space="preserve"> systemets drift på tværs af medarbejdere.</w:t>
+      </w:r>
+    </w:p>
+    <w:p>
+      <w:r>
+        <w:t xml:space="preserve">At </w:t>
+      </w:r>
+      <w:proofErr w:type="spellStart"/>
+      <w:r>
+        <w:t>defragmentere</w:t>
+      </w:r>
+      <w:proofErr w:type="spellEnd"/>
+      <w:r>
+        <w:t xml:space="preserve"> systemet så det er et samlet hele.</w:t>
       </w:r>
     </w:p>
     <w:p>
@@ -1718,8 +1995,21 @@
         <w:pStyle w:val="Overskrift1"/>
       </w:pPr>
       <w:r>
-        <w:t>SCRUM user stories</w:t>
-      </w:r>
+        <w:t xml:space="preserve">SCRUM </w:t>
+      </w:r>
+      <w:proofErr w:type="spellStart"/>
+      <w:r>
+        <w:t>user</w:t>
+      </w:r>
+      <w:proofErr w:type="spellEnd"/>
+      <w:r>
+        <w:t xml:space="preserve"> </w:t>
+      </w:r>
+      <w:proofErr w:type="spellStart"/>
+      <w:r>
+        <w:t>stories</w:t>
+      </w:r>
+      <w:proofErr w:type="spellEnd"/>
       <w:r>
         <w:t>:</w:t>
       </w:r>
@@ -2017,7 +2307,15 @@
       </w:pPr>
       <w:r>
         <w:lastRenderedPageBreak/>
-        <w:t>Som indlogget medarbejder</w:t>
+        <w:t xml:space="preserve">Som </w:t>
+      </w:r>
+      <w:proofErr w:type="spellStart"/>
+      <w:r>
+        <w:t>indlogget</w:t>
+      </w:r>
+      <w:proofErr w:type="spellEnd"/>
+      <w:r>
+        <w:t xml:space="preserve"> medarbejder</w:t>
       </w:r>
       <w:r>
         <w:t xml:space="preserve"> i</w:t>
@@ -2065,7 +2363,15 @@
         </w:rPr>
       </w:pPr>
       <w:r>
-        <w:t>Som indlogget medarbejder</w:t>
+        <w:t xml:space="preserve">Som </w:t>
+      </w:r>
+      <w:proofErr w:type="spellStart"/>
+      <w:r>
+        <w:t>indlogget</w:t>
+      </w:r>
+      <w:proofErr w:type="spellEnd"/>
+      <w:r>
+        <w:t xml:space="preserve"> medarbejder</w:t>
       </w:r>
       <w:r>
         <w:t xml:space="preserve"> i trælasten vil jeg kunne konfigurere en carport således at fejl evt. undgås.</w:t>
@@ -2103,7 +2409,15 @@
         </w:rPr>
       </w:pPr>
       <w:r>
-        <w:t>Som indlogget medarbejder</w:t>
+        <w:t xml:space="preserve">Som </w:t>
+      </w:r>
+      <w:proofErr w:type="spellStart"/>
+      <w:r>
+        <w:t>indlogget</w:t>
+      </w:r>
+      <w:proofErr w:type="spellEnd"/>
+      <w:r>
+        <w:t xml:space="preserve"> medarbejder</w:t>
       </w:r>
       <w:r>
         <w:t xml:space="preserve"> i trælasten vil jeg kunne administrere kunder således at stamdata er korrekte til sikring af f.eks. korrekt leveringsadresse.</w:t>
@@ -2141,10 +2455,26 @@
         </w:rPr>
       </w:pPr>
       <w:r>
-        <w:t>Som indlogget medarbejder</w:t>
-      </w:r>
-      <w:r>
-        <w:t xml:space="preserve"> i trælasten vil jeg kunne beregne styklisten automatisk, således at fejl undgås, priser bliver korrekte og lagerbeholdning vedligeholdes korrekt.</w:t>
+        <w:t xml:space="preserve">Som </w:t>
+      </w:r>
+      <w:proofErr w:type="spellStart"/>
+      <w:r>
+        <w:t>indlogget</w:t>
+      </w:r>
+      <w:proofErr w:type="spellEnd"/>
+      <w:r>
+        <w:t xml:space="preserve"> medarbejder</w:t>
+      </w:r>
+      <w:r>
+        <w:t xml:space="preserve"> i trælasten vil jeg kunne beregne styklisten automatisk, således at fejl undgås, </w:t>
+      </w:r>
+      <w:proofErr w:type="gramStart"/>
+      <w:r>
+        <w:t>priser bliver</w:t>
+      </w:r>
+      <w:proofErr w:type="gramEnd"/>
+      <w:r>
+        <w:t xml:space="preserve"> korrekte og lagerbeholdning vedligeholdes korrekt.</w:t>
       </w:r>
     </w:p>
     <w:p>
@@ -2178,7 +2508,15 @@
         </w:rPr>
       </w:pPr>
       <w:r>
-        <w:t>Som indlogget medarbejder</w:t>
+        <w:t xml:space="preserve">Som </w:t>
+      </w:r>
+      <w:proofErr w:type="spellStart"/>
+      <w:r>
+        <w:t>indlogget</w:t>
+      </w:r>
+      <w:proofErr w:type="spellEnd"/>
+      <w:r>
+        <w:t xml:space="preserve"> medarbejder</w:t>
       </w:r>
       <w:r>
         <w:t xml:space="preserve"> i trælasten vil jeg kunne redigere dækningsgraden så jeg kan lave et godt tilbud hvis der er behov.</w:t>
@@ -2214,7 +2552,15 @@
         </w:rPr>
       </w:pPr>
       <w:r>
-        <w:t>Som indlogget medarbejder</w:t>
+        <w:t xml:space="preserve">Som </w:t>
+      </w:r>
+      <w:proofErr w:type="spellStart"/>
+      <w:r>
+        <w:t>indlogget</w:t>
+      </w:r>
+      <w:proofErr w:type="spellEnd"/>
+      <w:r>
+        <w:t xml:space="preserve"> medarbejder</w:t>
       </w:r>
       <w:r>
         <w:t xml:space="preserve"> i trælasten vil jeg kunne redigere hjælpeteksten så kunden har bedre mulighed for at samle carporten korrekt.</w:t>
@@ -2247,7 +2593,15 @@
         </w:numPr>
       </w:pPr>
       <w:r>
-        <w:t>Som indlogget medarbejder</w:t>
+        <w:t xml:space="preserve">Som </w:t>
+      </w:r>
+      <w:proofErr w:type="spellStart"/>
+      <w:r>
+        <w:t>indlogget</w:t>
+      </w:r>
+      <w:proofErr w:type="spellEnd"/>
+      <w:r>
+        <w:t xml:space="preserve"> medarbejder</w:t>
       </w:r>
       <w:r>
         <w:t xml:space="preserve"> i trælasten vil jeg kunne tilføje flere varer til ordren fra databasen, for at sikre at kunden får alle beslag og øvrige varer nødvendige for en korrekt samling af carporten. Evt. mersalg?</w:t>
@@ -2284,7 +2638,15 @@
         </w:rPr>
       </w:pPr>
       <w:r>
-        <w:t>Som indlogget medarbejder</w:t>
+        <w:t xml:space="preserve">Som </w:t>
+      </w:r>
+      <w:proofErr w:type="spellStart"/>
+      <w:r>
+        <w:t>indlogget</w:t>
+      </w:r>
+      <w:proofErr w:type="spellEnd"/>
+      <w:r>
+        <w:t xml:space="preserve"> medarbejder</w:t>
       </w:r>
       <w:r>
         <w:t xml:space="preserve"> i trælasten vil jeg kunne se/udskrive tegningen af den konstruerede carport så jeg kan bedre kan visualisere den og evt. besvare kundespørgsmål.</w:t>
@@ -2322,7 +2684,15 @@
         </w:rPr>
       </w:pPr>
       <w:r>
-        <w:t>Som indlogget medarbejder</w:t>
+        <w:t xml:space="preserve">Som </w:t>
+      </w:r>
+      <w:proofErr w:type="spellStart"/>
+      <w:r>
+        <w:t>indlogget</w:t>
+      </w:r>
+      <w:proofErr w:type="spellEnd"/>
+      <w:r>
+        <w:t xml:space="preserve"> medarbejder</w:t>
       </w:r>
       <w:r>
         <w:t xml:space="preserve"> i trælasten vil jeg kunne </w:t>
@@ -2363,10 +2733,26 @@
         </w:rPr>
       </w:pPr>
       <w:r>
-        <w:t>Som indlogget medarbejder</w:t>
-      </w:r>
-      <w:r>
-        <w:t xml:space="preserve"> i trælasten vil jeg kunne besvare forspørgsler vedr. carporte elektronisk, så kunden hurtigt får en tegning og oplever oprigtig interesse i kundens projekt.</w:t>
+        <w:t xml:space="preserve">Som </w:t>
+      </w:r>
+      <w:proofErr w:type="spellStart"/>
+      <w:r>
+        <w:t>indlogget</w:t>
+      </w:r>
+      <w:proofErr w:type="spellEnd"/>
+      <w:r>
+        <w:t xml:space="preserve"> medarbejder</w:t>
+      </w:r>
+      <w:r>
+        <w:t xml:space="preserve"> i trælasten vil jeg kunne besvare </w:t>
+      </w:r>
+      <w:proofErr w:type="spellStart"/>
+      <w:r>
+        <w:t>forspørgsler</w:t>
+      </w:r>
+      <w:proofErr w:type="spellEnd"/>
+      <w:r>
+        <w:t xml:space="preserve"> vedr. carporte elektronisk, så kunden hurtigt får en tegning og oplever oprigtig interesse i kundens projekt.</w:t>
       </w:r>
     </w:p>
     <w:p>
@@ -2402,7 +2788,15 @@
         </w:numPr>
       </w:pPr>
       <w:r>
-        <w:t>Som indlogget medarbejder</w:t>
+        <w:t xml:space="preserve">Som </w:t>
+      </w:r>
+      <w:proofErr w:type="spellStart"/>
+      <w:r>
+        <w:t>indlogget</w:t>
+      </w:r>
+      <w:proofErr w:type="spellEnd"/>
+      <w:r>
+        <w:t xml:space="preserve"> medarbejder</w:t>
       </w:r>
       <w:r>
         <w:t xml:space="preserve"> i trælasten vil jeg kunne oprette og redigere varer, så jeg undgår at skulle håndtere forskellige varenumre, tekster mv. for den samme vare.</w:t>
@@ -2435,7 +2829,15 @@
         </w:numPr>
       </w:pPr>
       <w:r>
-        <w:t>Som indlogget medarbejder</w:t>
+        <w:t xml:space="preserve">Som </w:t>
+      </w:r>
+      <w:proofErr w:type="spellStart"/>
+      <w:r>
+        <w:t>indlogget</w:t>
+      </w:r>
+      <w:proofErr w:type="spellEnd"/>
+      <w:r>
+        <w:t xml:space="preserve"> medarbejder</w:t>
       </w:r>
       <w:r>
         <w:t xml:space="preserve"> i trælasten vil jeg kunne nulstille min brugerkonto, så jeg kan igen kan komme ind i systemet, selvom jeg har glemt mit kodeord.</w:t>
@@ -2468,7 +2870,15 @@
         </w:numPr>
       </w:pPr>
       <w:r>
-        <w:t>Som indlogget medarbejder</w:t>
+        <w:t xml:space="preserve">Som </w:t>
+      </w:r>
+      <w:proofErr w:type="spellStart"/>
+      <w:r>
+        <w:t>indlogget</w:t>
+      </w:r>
+      <w:proofErr w:type="spellEnd"/>
+      <w:r>
+        <w:t xml:space="preserve"> medarbejder</w:t>
       </w:r>
       <w:r>
         <w:t xml:space="preserve"> i trælasten vil jeg kunne nedlægge eller oprette konti for andre medarbejdere, så de kan tilgå systemet og arbejde med carport forespørgsler.</w:t>
@@ -2516,7 +2926,15 @@
         </w:rPr>
       </w:pPr>
       <w:r>
-        <w:t>Som indlogget medarbejder</w:t>
+        <w:t xml:space="preserve">Som </w:t>
+      </w:r>
+      <w:proofErr w:type="spellStart"/>
+      <w:r>
+        <w:t>indlogget</w:t>
+      </w:r>
+      <w:proofErr w:type="spellEnd"/>
+      <w:r>
+        <w:t xml:space="preserve"> medarbejder</w:t>
       </w:r>
       <w:r>
         <w:t xml:space="preserve"> i trælasten vil jeg kunne redigere i eller tilføje samlevejledninger, så de altid er aktuelle.</w:t>
@@ -2554,7 +2972,15 @@
       </w:pPr>
       <w:r>
         <w:lastRenderedPageBreak/>
-        <w:t>Som indlogget medarbejder</w:t>
+        <w:t xml:space="preserve">Som </w:t>
+      </w:r>
+      <w:proofErr w:type="spellStart"/>
+      <w:r>
+        <w:t>indlogget</w:t>
+      </w:r>
+      <w:proofErr w:type="spellEnd"/>
+      <w:r>
+        <w:t xml:space="preserve"> medarbejder</w:t>
       </w:r>
       <w:r>
         <w:t xml:space="preserve"> i trælasten vil jeg kunne udskrive </w:t>
@@ -2598,7 +3024,15 @@
         </w:rPr>
       </w:pPr>
       <w:r>
-        <w:t>Som indlogget medarbejder</w:t>
+        <w:t xml:space="preserve">Som </w:t>
+      </w:r>
+      <w:proofErr w:type="spellStart"/>
+      <w:r>
+        <w:t>indlogget</w:t>
+      </w:r>
+      <w:proofErr w:type="spellEnd"/>
+      <w:r>
+        <w:t xml:space="preserve"> medarbejder</w:t>
       </w:r>
       <w:r>
         <w:t xml:space="preserve"> i trælasten vil jeg kunne se fejl i </w:t>
@@ -2639,7 +3073,15 @@
         <w:jc w:val="both"/>
       </w:pPr>
       <w:r>
-        <w:t>Som indlogget medarbejder</w:t>
+        <w:t xml:space="preserve">Som </w:t>
+      </w:r>
+      <w:proofErr w:type="spellStart"/>
+      <w:r>
+        <w:t>indlogget</w:t>
+      </w:r>
+      <w:proofErr w:type="spellEnd"/>
+      <w:r>
+        <w:t xml:space="preserve"> medarbejder</w:t>
       </w:r>
       <w:r>
         <w:t xml:space="preserve"> i trælasten vil jeg til enhver tid kunne se hvor langt i processen, en ordre er nået, så jeg kan svare kunden ved en henvendelse.</w:t>
@@ -2715,7 +3157,15 @@
         </w:rPr>
       </w:pPr>
       <w:r>
-        <w:t>Som indlogget medarbejder</w:t>
+        <w:t xml:space="preserve">Som </w:t>
+      </w:r>
+      <w:proofErr w:type="spellStart"/>
+      <w:r>
+        <w:t>indlogget</w:t>
+      </w:r>
+      <w:proofErr w:type="spellEnd"/>
+      <w:r>
+        <w:t xml:space="preserve"> medarbejder</w:t>
       </w:r>
       <w:r>
         <w:t xml:space="preserve"> i trælasten vil jeg kunne logge ud af systemet, så min konto ikke misbruges.</w:t>
@@ -2730,9 +3180,19 @@
       <w:pPr>
         <w:pStyle w:val="Overskrift1"/>
       </w:pPr>
-      <w:r>
-        <w:t>Product Backlog</w:t>
-      </w:r>
+      <w:proofErr w:type="spellStart"/>
+      <w:r>
+        <w:t>Product</w:t>
+      </w:r>
+      <w:proofErr w:type="spellEnd"/>
+      <w:r>
+        <w:t xml:space="preserve"> </w:t>
+      </w:r>
+      <w:proofErr w:type="spellStart"/>
+      <w:r>
+        <w:t>Backlog</w:t>
+      </w:r>
+      <w:proofErr w:type="spellEnd"/>
     </w:p>
     <w:p/>
     <w:p>
@@ -2825,6 +3285,7 @@
                 <w:lang w:eastAsia="da-DK"/>
               </w:rPr>
             </w:pPr>
+            <w:proofErr w:type="spellStart"/>
             <w:r>
               <w:rPr>
                 <w:rFonts w:eastAsia="Times New Roman" w:cstheme="minorHAnsi"/>
@@ -2833,6 +3294,7 @@
               </w:rPr>
               <w:t>Imp</w:t>
             </w:r>
+            <w:proofErr w:type="spellEnd"/>
           </w:p>
         </w:tc>
         <w:tc>
@@ -2848,6 +3310,7 @@
                 <w:lang w:eastAsia="da-DK"/>
               </w:rPr>
             </w:pPr>
+            <w:proofErr w:type="spellStart"/>
             <w:r>
               <w:rPr>
                 <w:rFonts w:eastAsia="Times New Roman" w:cstheme="minorHAnsi"/>
@@ -2856,6 +3319,7 @@
               </w:rPr>
               <w:t>Est</w:t>
             </w:r>
+            <w:proofErr w:type="spellEnd"/>
           </w:p>
         </w:tc>
         <w:tc>
@@ -2871,13 +3335,23 @@
                 <w:lang w:eastAsia="da-DK"/>
               </w:rPr>
             </w:pPr>
+            <w:proofErr w:type="spellStart"/>
             <w:r>
               <w:rPr>
                 <w:rFonts w:eastAsia="Times New Roman" w:cstheme="minorHAnsi"/>
                 <w:color w:val="FFFFFF"/>
                 <w:lang w:eastAsia="da-DK"/>
               </w:rPr>
-              <w:t>How to demo</w:t>
+              <w:t>How</w:t>
+            </w:r>
+            <w:proofErr w:type="spellEnd"/>
+            <w:r>
+              <w:rPr>
+                <w:rFonts w:eastAsia="Times New Roman" w:cstheme="minorHAnsi"/>
+                <w:color w:val="FFFFFF"/>
+                <w:lang w:eastAsia="da-DK"/>
+              </w:rPr>
+              <w:t xml:space="preserve"> to demo</w:t>
             </w:r>
           </w:p>
         </w:tc>
@@ -3107,8 +3581,18 @@
                 <w:color w:val="000000"/>
                 <w:lang w:eastAsia="da-DK"/>
               </w:rPr>
-              <w:t>E: Create</w:t>
-            </w:r>
+              <w:t xml:space="preserve">E: </w:t>
+            </w:r>
+            <w:proofErr w:type="spellStart"/>
+            <w:r>
+              <w:rPr>
+                <w:rFonts w:eastAsia="Times New Roman" w:cstheme="minorHAnsi"/>
+                <w:color w:val="000000"/>
+                <w:lang w:eastAsia="da-DK"/>
+              </w:rPr>
+              <w:t>Create</w:t>
+            </w:r>
+            <w:proofErr w:type="spellEnd"/>
           </w:p>
         </w:tc>
       </w:tr>
@@ -3290,7 +3774,25 @@
                 <w:color w:val="000000"/>
                 <w:lang w:eastAsia="da-DK"/>
               </w:rPr>
-              <w:t>Kræver DB, Login.</w:t>
+              <w:t xml:space="preserve">Kræver DB, </w:t>
+            </w:r>
+            <w:proofErr w:type="spellStart"/>
+            <w:r>
+              <w:rPr>
+                <w:rFonts w:eastAsia="Times New Roman" w:cstheme="minorHAnsi"/>
+                <w:color w:val="000000"/>
+                <w:lang w:eastAsia="da-DK"/>
+              </w:rPr>
+              <w:t>Login</w:t>
+            </w:r>
+            <w:proofErr w:type="spellEnd"/>
+            <w:r>
+              <w:rPr>
+                <w:rFonts w:eastAsia="Times New Roman" w:cstheme="minorHAnsi"/>
+                <w:color w:val="000000"/>
+                <w:lang w:eastAsia="da-DK"/>
+              </w:rPr>
+              <w:t>.</w:t>
             </w:r>
           </w:p>
         </w:tc>
@@ -3330,8 +3832,18 @@
                 <w:color w:val="000000"/>
                 <w:lang w:eastAsia="da-DK"/>
               </w:rPr>
-              <w:t>E: Read</w:t>
-            </w:r>
+              <w:t xml:space="preserve">E: </w:t>
+            </w:r>
+            <w:proofErr w:type="spellStart"/>
+            <w:r>
+              <w:rPr>
+                <w:rFonts w:eastAsia="Times New Roman" w:cstheme="minorHAnsi"/>
+                <w:color w:val="000000"/>
+                <w:lang w:eastAsia="da-DK"/>
+              </w:rPr>
+              <w:t>Read</w:t>
+            </w:r>
+            <w:proofErr w:type="spellEnd"/>
           </w:p>
         </w:tc>
       </w:tr>
@@ -3688,6 +4200,7 @@
                 <w:lang w:eastAsia="da-DK"/>
               </w:rPr>
             </w:pPr>
+            <w:proofErr w:type="gramStart"/>
             <w:r>
               <w:rPr>
                 <w:rFonts w:eastAsia="Times New Roman" w:cstheme="minorHAnsi"/>
@@ -3696,6 +4209,7 @@
               </w:rPr>
               <w:t>beregnes styklisten som udskrives i konsollen.</w:t>
             </w:r>
+            <w:proofErr w:type="gramEnd"/>
           </w:p>
         </w:tc>
         <w:tc>
@@ -3767,7 +4281,25 @@
                 <w:color w:val="000000"/>
                 <w:lang w:eastAsia="da-DK"/>
               </w:rPr>
-              <w:t>E: Umiddelbar kompleks, fordrer mere analyse.</w:t>
+              <w:t xml:space="preserve">E: </w:t>
+            </w:r>
+            <w:proofErr w:type="gramStart"/>
+            <w:r>
+              <w:rPr>
+                <w:rFonts w:eastAsia="Times New Roman" w:cstheme="minorHAnsi"/>
+                <w:color w:val="000000"/>
+                <w:lang w:eastAsia="da-DK"/>
+              </w:rPr>
+              <w:t>Umiddelbar</w:t>
+            </w:r>
+            <w:proofErr w:type="gramEnd"/>
+            <w:r>
+              <w:rPr>
+                <w:rFonts w:eastAsia="Times New Roman" w:cstheme="minorHAnsi"/>
+                <w:color w:val="000000"/>
+                <w:lang w:eastAsia="da-DK"/>
+              </w:rPr>
+              <w:t xml:space="preserve"> kompleks, fordrer mere analyse.</w:t>
             </w:r>
           </w:p>
         </w:tc>
@@ -4231,7 +4763,25 @@
                 <w:color w:val="000000"/>
                 <w:lang w:eastAsia="da-DK"/>
               </w:rPr>
-              <w:t xml:space="preserve">danner email og </w:t>
+              <w:t xml:space="preserve">danner </w:t>
+            </w:r>
+            <w:proofErr w:type="spellStart"/>
+            <w:r>
+              <w:rPr>
+                <w:rFonts w:eastAsia="Times New Roman" w:cstheme="minorHAnsi"/>
+                <w:color w:val="000000"/>
+                <w:lang w:eastAsia="da-DK"/>
+              </w:rPr>
+              <w:t>email</w:t>
+            </w:r>
+            <w:proofErr w:type="spellEnd"/>
+            <w:r>
+              <w:rPr>
+                <w:rFonts w:eastAsia="Times New Roman" w:cstheme="minorHAnsi"/>
+                <w:color w:val="000000"/>
+                <w:lang w:eastAsia="da-DK"/>
+              </w:rPr>
+              <w:t xml:space="preserve"> og </w:t>
             </w:r>
             <w:r>
               <w:rPr>
@@ -4272,7 +4822,25 @@
                 <w:color w:val="000000"/>
                 <w:lang w:eastAsia="da-DK"/>
               </w:rPr>
-              <w:t>jek mailbox for svarmail og vedhæftninger, tjek at forespørgsel skifter status til ’besvaret’ i listen over forespørgsler.</w:t>
+              <w:t xml:space="preserve">jek </w:t>
+            </w:r>
+            <w:proofErr w:type="spellStart"/>
+            <w:r>
+              <w:rPr>
+                <w:rFonts w:eastAsia="Times New Roman" w:cstheme="minorHAnsi"/>
+                <w:color w:val="000000"/>
+                <w:lang w:eastAsia="da-DK"/>
+              </w:rPr>
+              <w:t>mailbox</w:t>
+            </w:r>
+            <w:proofErr w:type="spellEnd"/>
+            <w:r>
+              <w:rPr>
+                <w:rFonts w:eastAsia="Times New Roman" w:cstheme="minorHAnsi"/>
+                <w:color w:val="000000"/>
+                <w:lang w:eastAsia="da-DK"/>
+              </w:rPr>
+              <w:t xml:space="preserve"> for svarmail og vedhæftninger, tjek at forespørgsel skifter status til ’besvaret’ i listen over forespørgsler.</w:t>
             </w:r>
           </w:p>
         </w:tc>
@@ -4742,7 +5310,25 @@
                 <w:color w:val="000000"/>
                 <w:lang w:eastAsia="da-DK"/>
               </w:rPr>
-              <w:t>E: Ingen db, blot grafik.</w:t>
+              <w:t xml:space="preserve">E: Ingen </w:t>
+            </w:r>
+            <w:proofErr w:type="spellStart"/>
+            <w:r>
+              <w:rPr>
+                <w:rFonts w:eastAsia="Times New Roman" w:cstheme="minorHAnsi"/>
+                <w:color w:val="000000"/>
+                <w:lang w:eastAsia="da-DK"/>
+              </w:rPr>
+              <w:t>db</w:t>
+            </w:r>
+            <w:proofErr w:type="spellEnd"/>
+            <w:r>
+              <w:rPr>
+                <w:rFonts w:eastAsia="Times New Roman" w:cstheme="minorHAnsi"/>
+                <w:color w:val="000000"/>
+                <w:lang w:eastAsia="da-DK"/>
+              </w:rPr>
+              <w:t>, blot grafik.</w:t>
             </w:r>
           </w:p>
         </w:tc>
@@ -4945,7 +5531,25 @@
                 <w:color w:val="000000"/>
                 <w:lang w:eastAsia="da-DK"/>
               </w:rPr>
-              <w:t>E: Simpelt db udtræk</w:t>
+              <w:t xml:space="preserve">E: Simpelt </w:t>
+            </w:r>
+            <w:proofErr w:type="spellStart"/>
+            <w:r>
+              <w:rPr>
+                <w:rFonts w:eastAsia="Times New Roman" w:cstheme="minorHAnsi"/>
+                <w:color w:val="000000"/>
+                <w:lang w:eastAsia="da-DK"/>
+              </w:rPr>
+              <w:t>db</w:t>
+            </w:r>
+            <w:proofErr w:type="spellEnd"/>
+            <w:r>
+              <w:rPr>
+                <w:rFonts w:eastAsia="Times New Roman" w:cstheme="minorHAnsi"/>
+                <w:color w:val="000000"/>
+                <w:lang w:eastAsia="da-DK"/>
+              </w:rPr>
+              <w:t xml:space="preserve"> udtræk</w:t>
             </w:r>
           </w:p>
         </w:tc>
@@ -5066,7 +5670,43 @@
                 <w:color w:val="000000"/>
                 <w:lang w:eastAsia="da-DK"/>
               </w:rPr>
-              <w:t>Websiden med carporte åbnes i browseren, linket ’carport i tilpassede mål’ klikkes, side for valg af tagtype vises, tagtype vælges, side med formular for carportens længde, højde og bredde vises og mål indtastes.</w:t>
+              <w:t xml:space="preserve">Websiden med carporte åbnes i browseren, linket ’carport i tilpassede mål’ klikkes, side for valg af </w:t>
+            </w:r>
+            <w:proofErr w:type="spellStart"/>
+            <w:r>
+              <w:rPr>
+                <w:rFonts w:eastAsia="Times New Roman" w:cstheme="minorHAnsi"/>
+                <w:color w:val="000000"/>
+                <w:lang w:eastAsia="da-DK"/>
+              </w:rPr>
+              <w:t>tagtype</w:t>
+            </w:r>
+            <w:proofErr w:type="spellEnd"/>
+            <w:r>
+              <w:rPr>
+                <w:rFonts w:eastAsia="Times New Roman" w:cstheme="minorHAnsi"/>
+                <w:color w:val="000000"/>
+                <w:lang w:eastAsia="da-DK"/>
+              </w:rPr>
+              <w:t xml:space="preserve"> vises, </w:t>
+            </w:r>
+            <w:proofErr w:type="spellStart"/>
+            <w:r>
+              <w:rPr>
+                <w:rFonts w:eastAsia="Times New Roman" w:cstheme="minorHAnsi"/>
+                <w:color w:val="000000"/>
+                <w:lang w:eastAsia="da-DK"/>
+              </w:rPr>
+              <w:t>tagtype</w:t>
+            </w:r>
+            <w:proofErr w:type="spellEnd"/>
+            <w:r>
+              <w:rPr>
+                <w:rFonts w:eastAsia="Times New Roman" w:cstheme="minorHAnsi"/>
+                <w:color w:val="000000"/>
+                <w:lang w:eastAsia="da-DK"/>
+              </w:rPr>
+              <w:t xml:space="preserve"> vælges, side med formular for carportens længde, højde og bredde vises og mål indtastes.</w:t>
             </w:r>
           </w:p>
         </w:tc>
@@ -5250,7 +5890,25 @@
                 <w:color w:val="000000"/>
                 <w:lang w:eastAsia="da-DK"/>
               </w:rPr>
-              <w:t>Unit test oprettes som henter en forespørgsel fra databasen. Data ændres og gemmes i databasen. Forespørgslen hentes fra databasen igen og der testes om nye data stemmer med den foretagede ændring.</w:t>
+              <w:t xml:space="preserve">Unit test oprettes som henter en forespørgsel fra databasen. Data ændres og gemmes i databasen. Forespørgslen hentes fra databasen igen og der testes om nye data stemmer med den </w:t>
+            </w:r>
+            <w:proofErr w:type="spellStart"/>
+            <w:r>
+              <w:rPr>
+                <w:rFonts w:eastAsia="Times New Roman" w:cstheme="minorHAnsi"/>
+                <w:color w:val="000000"/>
+                <w:lang w:eastAsia="da-DK"/>
+              </w:rPr>
+              <w:t>foretagede</w:t>
+            </w:r>
+            <w:proofErr w:type="spellEnd"/>
+            <w:r>
+              <w:rPr>
+                <w:rFonts w:eastAsia="Times New Roman" w:cstheme="minorHAnsi"/>
+                <w:color w:val="000000"/>
+                <w:lang w:eastAsia="da-DK"/>
+              </w:rPr>
+              <w:t xml:space="preserve"> ændring.</w:t>
             </w:r>
           </w:p>
         </w:tc>
@@ -5723,13 +6381,59 @@
                 <w:lang w:eastAsia="da-DK"/>
               </w:rPr>
             </w:pPr>
-            <w:r>
-              <w:rPr>
-                <w:rFonts w:eastAsia="Times New Roman" w:cstheme="minorHAnsi"/>
-                <w:color w:val="000000"/>
-                <w:lang w:eastAsia="da-DK"/>
-              </w:rPr>
-              <w:t>Login websiden åbnes i browseren, data indtastes og brugerens personlige webside vises. Ved fejlet login vises fejlbesked på login websiden.</w:t>
+            <w:proofErr w:type="spellStart"/>
+            <w:r>
+              <w:rPr>
+                <w:rFonts w:eastAsia="Times New Roman" w:cstheme="minorHAnsi"/>
+                <w:color w:val="000000"/>
+                <w:lang w:eastAsia="da-DK"/>
+              </w:rPr>
+              <w:t>Login</w:t>
+            </w:r>
+            <w:proofErr w:type="spellEnd"/>
+            <w:r>
+              <w:rPr>
+                <w:rFonts w:eastAsia="Times New Roman" w:cstheme="minorHAnsi"/>
+                <w:color w:val="000000"/>
+                <w:lang w:eastAsia="da-DK"/>
+              </w:rPr>
+              <w:t xml:space="preserve"> websiden åbnes i browseren, data indtastes og brugerens personlige webside vises. Ved fejlet </w:t>
+            </w:r>
+            <w:proofErr w:type="spellStart"/>
+            <w:r>
+              <w:rPr>
+                <w:rFonts w:eastAsia="Times New Roman" w:cstheme="minorHAnsi"/>
+                <w:color w:val="000000"/>
+                <w:lang w:eastAsia="da-DK"/>
+              </w:rPr>
+              <w:t>login</w:t>
+            </w:r>
+            <w:proofErr w:type="spellEnd"/>
+            <w:r>
+              <w:rPr>
+                <w:rFonts w:eastAsia="Times New Roman" w:cstheme="minorHAnsi"/>
+                <w:color w:val="000000"/>
+                <w:lang w:eastAsia="da-DK"/>
+              </w:rPr>
+              <w:t xml:space="preserve"> vises fejlbesked på </w:t>
+            </w:r>
+            <w:proofErr w:type="spellStart"/>
+            <w:r>
+              <w:rPr>
+                <w:rFonts w:eastAsia="Times New Roman" w:cstheme="minorHAnsi"/>
+                <w:color w:val="000000"/>
+                <w:lang w:eastAsia="da-DK"/>
+              </w:rPr>
+              <w:t>login</w:t>
+            </w:r>
+            <w:proofErr w:type="spellEnd"/>
+            <w:r>
+              <w:rPr>
+                <w:rFonts w:eastAsia="Times New Roman" w:cstheme="minorHAnsi"/>
+                <w:color w:val="000000"/>
+                <w:lang w:eastAsia="da-DK"/>
+              </w:rPr>
+              <w:t xml:space="preserve"> websiden.</w:t>
             </w:r>
           </w:p>
         </w:tc>
@@ -5914,13 +6618,59 @@
                 <w:lang w:eastAsia="da-DK"/>
               </w:rPr>
             </w:pPr>
-            <w:r>
-              <w:rPr>
-                <w:rFonts w:eastAsia="Times New Roman" w:cstheme="minorHAnsi"/>
-                <w:color w:val="000000"/>
-                <w:lang w:eastAsia="da-DK"/>
-              </w:rPr>
-              <w:t>Login websiden åbnes i browseren, data indtastes og brugerens personlige webside vises. Øverst i websiden klikkes på ‘log ud’-knappen og login siden vises.  </w:t>
+            <w:proofErr w:type="spellStart"/>
+            <w:r>
+              <w:rPr>
+                <w:rFonts w:eastAsia="Times New Roman" w:cstheme="minorHAnsi"/>
+                <w:color w:val="000000"/>
+                <w:lang w:eastAsia="da-DK"/>
+              </w:rPr>
+              <w:t>Login</w:t>
+            </w:r>
+            <w:proofErr w:type="spellEnd"/>
+            <w:r>
+              <w:rPr>
+                <w:rFonts w:eastAsia="Times New Roman" w:cstheme="minorHAnsi"/>
+                <w:color w:val="000000"/>
+                <w:lang w:eastAsia="da-DK"/>
+              </w:rPr>
+              <w:t xml:space="preserve"> websiden åbnes i browseren, data indtastes og brugerens personlige webside vises. Øverst i websiden klikkes på ‘log </w:t>
+            </w:r>
+            <w:proofErr w:type="spellStart"/>
+            <w:r>
+              <w:rPr>
+                <w:rFonts w:eastAsia="Times New Roman" w:cstheme="minorHAnsi"/>
+                <w:color w:val="000000"/>
+                <w:lang w:eastAsia="da-DK"/>
+              </w:rPr>
+              <w:t>ud’-knappen</w:t>
+            </w:r>
+            <w:proofErr w:type="spellEnd"/>
+            <w:r>
+              <w:rPr>
+                <w:rFonts w:eastAsia="Times New Roman" w:cstheme="minorHAnsi"/>
+                <w:color w:val="000000"/>
+                <w:lang w:eastAsia="da-DK"/>
+              </w:rPr>
+              <w:t xml:space="preserve"> og </w:t>
+            </w:r>
+            <w:proofErr w:type="spellStart"/>
+            <w:r>
+              <w:rPr>
+                <w:rFonts w:eastAsia="Times New Roman" w:cstheme="minorHAnsi"/>
+                <w:color w:val="000000"/>
+                <w:lang w:eastAsia="da-DK"/>
+              </w:rPr>
+              <w:t>login</w:t>
+            </w:r>
+            <w:proofErr w:type="spellEnd"/>
+            <w:r>
+              <w:rPr>
+                <w:rFonts w:eastAsia="Times New Roman" w:cstheme="minorHAnsi"/>
+                <w:color w:val="000000"/>
+                <w:lang w:eastAsia="da-DK"/>
+              </w:rPr>
+              <w:t xml:space="preserve"> siden vises.  </w:t>
             </w:r>
           </w:p>
         </w:tc>
@@ -6104,7 +6854,61 @@
                 <w:color w:val="000000"/>
                 <w:lang w:eastAsia="da-DK"/>
               </w:rPr>
-              <w:t>Side med loginformular åbnes, email indtastes, knappen ’nulstil brugerkonto’ klikkes. Tjek at mail med ny login fremsendes.</w:t>
+              <w:t xml:space="preserve">Side med </w:t>
+            </w:r>
+            <w:proofErr w:type="spellStart"/>
+            <w:r>
+              <w:rPr>
+                <w:rFonts w:eastAsia="Times New Roman" w:cstheme="minorHAnsi"/>
+                <w:color w:val="000000"/>
+                <w:lang w:eastAsia="da-DK"/>
+              </w:rPr>
+              <w:t>loginformular</w:t>
+            </w:r>
+            <w:proofErr w:type="spellEnd"/>
+            <w:r>
+              <w:rPr>
+                <w:rFonts w:eastAsia="Times New Roman" w:cstheme="minorHAnsi"/>
+                <w:color w:val="000000"/>
+                <w:lang w:eastAsia="da-DK"/>
+              </w:rPr>
+              <w:t xml:space="preserve"> åbnes, </w:t>
+            </w:r>
+            <w:proofErr w:type="spellStart"/>
+            <w:r>
+              <w:rPr>
+                <w:rFonts w:eastAsia="Times New Roman" w:cstheme="minorHAnsi"/>
+                <w:color w:val="000000"/>
+                <w:lang w:eastAsia="da-DK"/>
+              </w:rPr>
+              <w:t>email</w:t>
+            </w:r>
+            <w:proofErr w:type="spellEnd"/>
+            <w:r>
+              <w:rPr>
+                <w:rFonts w:eastAsia="Times New Roman" w:cstheme="minorHAnsi"/>
+                <w:color w:val="000000"/>
+                <w:lang w:eastAsia="da-DK"/>
+              </w:rPr>
+              <w:t xml:space="preserve"> indtastes, knappen ’nulstil brugerkonto’ klikkes. Tjek at mail med ny </w:t>
+            </w:r>
+            <w:proofErr w:type="spellStart"/>
+            <w:r>
+              <w:rPr>
+                <w:rFonts w:eastAsia="Times New Roman" w:cstheme="minorHAnsi"/>
+                <w:color w:val="000000"/>
+                <w:lang w:eastAsia="da-DK"/>
+              </w:rPr>
+              <w:t>login</w:t>
+            </w:r>
+            <w:proofErr w:type="spellEnd"/>
+            <w:r>
+              <w:rPr>
+                <w:rFonts w:eastAsia="Times New Roman" w:cstheme="minorHAnsi"/>
+                <w:color w:val="000000"/>
+                <w:lang w:eastAsia="da-DK"/>
+              </w:rPr>
+              <w:t xml:space="preserve"> fremsendes.</w:t>
             </w:r>
           </w:p>
         </w:tc>
@@ -6297,13 +7101,23 @@
               </w:rPr>
               <w:t xml:space="preserve">Kør </w:t>
             </w:r>
-            <w:r>
-              <w:rPr>
-                <w:rFonts w:eastAsia="Times New Roman" w:cstheme="minorHAnsi"/>
-                <w:color w:val="000000"/>
-                <w:lang w:eastAsia="da-DK"/>
-              </w:rPr>
-              <w:t>User Story 7, se forespørgslernes forskellige statusser.</w:t>
+            <w:proofErr w:type="spellStart"/>
+            <w:r>
+              <w:rPr>
+                <w:rFonts w:eastAsia="Times New Roman" w:cstheme="minorHAnsi"/>
+                <w:color w:val="000000"/>
+                <w:lang w:eastAsia="da-DK"/>
+              </w:rPr>
+              <w:t>User</w:t>
+            </w:r>
+            <w:proofErr w:type="spellEnd"/>
+            <w:r>
+              <w:rPr>
+                <w:rFonts w:eastAsia="Times New Roman" w:cstheme="minorHAnsi"/>
+                <w:color w:val="000000"/>
+                <w:lang w:eastAsia="da-DK"/>
+              </w:rPr>
+              <w:t xml:space="preserve"> Story 7, se forespørgslernes forskellige statusser.</w:t>
             </w:r>
           </w:p>
         </w:tc>
@@ -6599,7 +7413,25 @@
                 <w:color w:val="000000"/>
                 <w:lang w:eastAsia="da-DK"/>
               </w:rPr>
-              <w:t>I: God visuali-sering er vigtig for kunden og dermed salget.</w:t>
+              <w:t xml:space="preserve">I: God </w:t>
+            </w:r>
+            <w:proofErr w:type="spellStart"/>
+            <w:r>
+              <w:rPr>
+                <w:rFonts w:eastAsia="Times New Roman" w:cstheme="minorHAnsi"/>
+                <w:color w:val="000000"/>
+                <w:lang w:eastAsia="da-DK"/>
+              </w:rPr>
+              <w:t>visuali-sering</w:t>
+            </w:r>
+            <w:proofErr w:type="spellEnd"/>
+            <w:r>
+              <w:rPr>
+                <w:rFonts w:eastAsia="Times New Roman" w:cstheme="minorHAnsi"/>
+                <w:color w:val="000000"/>
+                <w:lang w:eastAsia="da-DK"/>
+              </w:rPr>
+              <w:t xml:space="preserve"> er vigtig for kunden og dermed salget.</w:t>
             </w:r>
           </w:p>
           <w:p>
@@ -6616,7 +7448,25 @@
                 <w:color w:val="000000"/>
                 <w:lang w:eastAsia="da-DK"/>
               </w:rPr>
-              <w:t>E: Ingen db, blot grafik.</w:t>
+              <w:t xml:space="preserve">E: Ingen </w:t>
+            </w:r>
+            <w:proofErr w:type="spellStart"/>
+            <w:r>
+              <w:rPr>
+                <w:rFonts w:eastAsia="Times New Roman" w:cstheme="minorHAnsi"/>
+                <w:color w:val="000000"/>
+                <w:lang w:eastAsia="da-DK"/>
+              </w:rPr>
+              <w:t>db</w:t>
+            </w:r>
+            <w:proofErr w:type="spellEnd"/>
+            <w:r>
+              <w:rPr>
+                <w:rFonts w:eastAsia="Times New Roman" w:cstheme="minorHAnsi"/>
+                <w:color w:val="000000"/>
+                <w:lang w:eastAsia="da-DK"/>
+              </w:rPr>
+              <w:t>, blot grafik.</w:t>
             </w:r>
           </w:p>
         </w:tc>
@@ -6747,13 +7597,23 @@
               </w:rPr>
               <w:t xml:space="preserve">Kør </w:t>
             </w:r>
-            <w:r>
-              <w:rPr>
-                <w:rFonts w:eastAsia="Times New Roman" w:cstheme="minorHAnsi"/>
-                <w:color w:val="000000"/>
-                <w:lang w:eastAsia="da-DK"/>
-              </w:rPr>
-              <w:t>User Story 7, fanen ’Dokumenter’ vælges, ønskede dokumenter vælges, knappen ’udskriv’ klikkes, tjek at dokumenterne udskrives.</w:t>
+            <w:proofErr w:type="spellStart"/>
+            <w:r>
+              <w:rPr>
+                <w:rFonts w:eastAsia="Times New Roman" w:cstheme="minorHAnsi"/>
+                <w:color w:val="000000"/>
+                <w:lang w:eastAsia="da-DK"/>
+              </w:rPr>
+              <w:t>User</w:t>
+            </w:r>
+            <w:proofErr w:type="spellEnd"/>
+            <w:r>
+              <w:rPr>
+                <w:rFonts w:eastAsia="Times New Roman" w:cstheme="minorHAnsi"/>
+                <w:color w:val="000000"/>
+                <w:lang w:eastAsia="da-DK"/>
+              </w:rPr>
+              <w:t xml:space="preserve"> Story 7, fanen ’Dokumenter’ vælges, ønskede dokumenter vælges, knappen ’udskriv’ klikkes, tjek at dokumenterne udskrives.</w:t>
             </w:r>
           </w:p>
         </w:tc>
@@ -7130,13 +7990,23 @@
               </w:rPr>
               <w:t xml:space="preserve">Kør </w:t>
             </w:r>
-            <w:r>
-              <w:rPr>
-                <w:rFonts w:eastAsia="Times New Roman" w:cstheme="minorHAnsi"/>
-                <w:color w:val="000000"/>
-                <w:lang w:eastAsia="da-DK"/>
-              </w:rPr>
-              <w:t>User Story 7, forespørgsel vælges, carportens konfigurationsside vises, tjek at der fremgår en fejltekst i tekstfeltet.</w:t>
+            <w:proofErr w:type="spellStart"/>
+            <w:r>
+              <w:rPr>
+                <w:rFonts w:eastAsia="Times New Roman" w:cstheme="minorHAnsi"/>
+                <w:color w:val="000000"/>
+                <w:lang w:eastAsia="da-DK"/>
+              </w:rPr>
+              <w:t>User</w:t>
+            </w:r>
+            <w:proofErr w:type="spellEnd"/>
+            <w:r>
+              <w:rPr>
+                <w:rFonts w:eastAsia="Times New Roman" w:cstheme="minorHAnsi"/>
+                <w:color w:val="000000"/>
+                <w:lang w:eastAsia="da-DK"/>
+              </w:rPr>
+              <w:t xml:space="preserve"> Story 7, forespørgsel vælges, carportens konfigurationsside vises, tjek at der fremgår en fejltekst i tekstfeltet.</w:t>
             </w:r>
           </w:p>
         </w:tc>
@@ -8118,7 +8988,25 @@
                 <w:color w:val="000000"/>
                 <w:lang w:eastAsia="da-DK"/>
               </w:rPr>
-              <w:t xml:space="preserve">I: En sekundær nice-to-have funktion. Ikke </w:t>
+              <w:t xml:space="preserve">I: En sekundær </w:t>
+            </w:r>
+            <w:proofErr w:type="spellStart"/>
+            <w:r>
+              <w:rPr>
+                <w:rFonts w:eastAsia="Times New Roman" w:cstheme="minorHAnsi"/>
+                <w:color w:val="000000"/>
+                <w:lang w:eastAsia="da-DK"/>
+              </w:rPr>
+              <w:t>nice-to-have</w:t>
+            </w:r>
+            <w:proofErr w:type="spellEnd"/>
+            <w:r>
+              <w:rPr>
+                <w:rFonts w:eastAsia="Times New Roman" w:cstheme="minorHAnsi"/>
+                <w:color w:val="000000"/>
+                <w:lang w:eastAsia="da-DK"/>
+              </w:rPr>
+              <w:t xml:space="preserve"> funktion. Ikke </w:t>
             </w:r>
             <w:r>
               <w:rPr>
@@ -8156,7 +9044,189 @@
         <w:rPr>
           <w:sz w:val="18"/>
         </w:rPr>
-        <w:t>OBS: Vi havde en snak med Ronni 09/11-2018 inden PO møde, hvor han fortalte, at afhængigheder ikke altid kan undgås. F.eks. user stories som kræver login. Måden man kan gøre disse uafhængige er at hardcode en indlogget bruger og så udføre testen. Alternativt kan man undlade at skrive ’log in’ i user storien, og så senere ændre de user stories, som flyttes ”bag” en loginfunktion, f.eks. administrative user stories.</w:t>
+        <w:t xml:space="preserve">OBS: Vi havde en snak med </w:t>
+      </w:r>
+      <w:proofErr w:type="spellStart"/>
+      <w:r>
+        <w:rPr>
+          <w:sz w:val="18"/>
+        </w:rPr>
+        <w:t>Ronni</w:t>
+      </w:r>
+      <w:proofErr w:type="spellEnd"/>
+      <w:r>
+        <w:rPr>
+          <w:sz w:val="18"/>
+        </w:rPr>
+        <w:t xml:space="preserve"> 09/11-2018 inden PO møde, hvor han fortalte, at afhængigheder ikke altid kan undgås. F.eks. </w:t>
+      </w:r>
+      <w:proofErr w:type="spellStart"/>
+      <w:r>
+        <w:rPr>
+          <w:sz w:val="18"/>
+        </w:rPr>
+        <w:t>user</w:t>
+      </w:r>
+      <w:proofErr w:type="spellEnd"/>
+      <w:r>
+        <w:rPr>
+          <w:sz w:val="18"/>
+        </w:rPr>
+        <w:t xml:space="preserve"> </w:t>
+      </w:r>
+      <w:proofErr w:type="spellStart"/>
+      <w:r>
+        <w:rPr>
+          <w:sz w:val="18"/>
+        </w:rPr>
+        <w:t>stories</w:t>
+      </w:r>
+      <w:proofErr w:type="spellEnd"/>
+      <w:r>
+        <w:rPr>
+          <w:sz w:val="18"/>
+        </w:rPr>
+        <w:t xml:space="preserve"> som kræver </w:t>
+      </w:r>
+      <w:proofErr w:type="spellStart"/>
+      <w:r>
+        <w:rPr>
+          <w:sz w:val="18"/>
+        </w:rPr>
+        <w:t>login</w:t>
+      </w:r>
+      <w:proofErr w:type="spellEnd"/>
+      <w:r>
+        <w:rPr>
+          <w:sz w:val="18"/>
+        </w:rPr>
+        <w:t xml:space="preserve">. Måden man kan gøre disse uafhængige er at </w:t>
+      </w:r>
+      <w:proofErr w:type="spellStart"/>
+      <w:r>
+        <w:rPr>
+          <w:sz w:val="18"/>
+        </w:rPr>
+        <w:t>hardcode</w:t>
+      </w:r>
+      <w:proofErr w:type="spellEnd"/>
+      <w:r>
+        <w:rPr>
+          <w:sz w:val="18"/>
+        </w:rPr>
+        <w:t xml:space="preserve"> en </w:t>
+      </w:r>
+      <w:proofErr w:type="spellStart"/>
+      <w:r>
+        <w:rPr>
+          <w:sz w:val="18"/>
+        </w:rPr>
+        <w:t>indlogget</w:t>
+      </w:r>
+      <w:proofErr w:type="spellEnd"/>
+      <w:r>
+        <w:rPr>
+          <w:sz w:val="18"/>
+        </w:rPr>
+        <w:t xml:space="preserve"> bruger og så udføre testen. Alternativt kan man undlade at skrive ’log in’ i </w:t>
+      </w:r>
+      <w:proofErr w:type="spellStart"/>
+      <w:r>
+        <w:rPr>
+          <w:sz w:val="18"/>
+        </w:rPr>
+        <w:t>user</w:t>
+      </w:r>
+      <w:proofErr w:type="spellEnd"/>
+      <w:r>
+        <w:rPr>
+          <w:sz w:val="18"/>
+        </w:rPr>
+        <w:t xml:space="preserve"> </w:t>
+      </w:r>
+      <w:proofErr w:type="spellStart"/>
+      <w:r>
+        <w:rPr>
+          <w:sz w:val="18"/>
+        </w:rPr>
+        <w:t>storien</w:t>
+      </w:r>
+      <w:proofErr w:type="spellEnd"/>
+      <w:r>
+        <w:rPr>
+          <w:sz w:val="18"/>
+        </w:rPr>
+        <w:t xml:space="preserve">, og så senere ændre de </w:t>
+      </w:r>
+      <w:proofErr w:type="spellStart"/>
+      <w:r>
+        <w:rPr>
+          <w:sz w:val="18"/>
+        </w:rPr>
+        <w:t>user</w:t>
+      </w:r>
+      <w:proofErr w:type="spellEnd"/>
+      <w:r>
+        <w:rPr>
+          <w:sz w:val="18"/>
+        </w:rPr>
+        <w:t xml:space="preserve"> </w:t>
+      </w:r>
+      <w:proofErr w:type="spellStart"/>
+      <w:r>
+        <w:rPr>
+          <w:sz w:val="18"/>
+        </w:rPr>
+        <w:t>stories</w:t>
+      </w:r>
+      <w:proofErr w:type="spellEnd"/>
+      <w:r>
+        <w:rPr>
+          <w:sz w:val="18"/>
+        </w:rPr>
+        <w:t xml:space="preserve">, som flyttes ”bag” en </w:t>
+      </w:r>
+      <w:proofErr w:type="spellStart"/>
+      <w:r>
+        <w:rPr>
+          <w:sz w:val="18"/>
+        </w:rPr>
+        <w:t>loginfunktion</w:t>
+      </w:r>
+      <w:proofErr w:type="spellEnd"/>
+      <w:r>
+        <w:rPr>
+          <w:sz w:val="18"/>
+        </w:rPr>
+        <w:t xml:space="preserve">, f.eks. administrative </w:t>
+      </w:r>
+      <w:proofErr w:type="spellStart"/>
+      <w:r>
+        <w:rPr>
+          <w:sz w:val="18"/>
+        </w:rPr>
+        <w:t>user</w:t>
+      </w:r>
+      <w:proofErr w:type="spellEnd"/>
+      <w:r>
+        <w:rPr>
+          <w:sz w:val="18"/>
+        </w:rPr>
+        <w:t xml:space="preserve"> </w:t>
+      </w:r>
+      <w:proofErr w:type="spellStart"/>
+      <w:r>
+        <w:rPr>
+          <w:sz w:val="18"/>
+        </w:rPr>
+        <w:t>stories</w:t>
+      </w:r>
+      <w:proofErr w:type="spellEnd"/>
+      <w:r>
+        <w:rPr>
+          <w:sz w:val="18"/>
+        </w:rPr>
+        <w:t>.</w:t>
       </w:r>
       <w:r>
         <w:tab/>
@@ -8220,7 +9290,15 @@
         </w:numPr>
       </w:pPr>
       <w:r>
-        <w:t>Mulighed for redigering af ordreforspørgsler så evt. fejl kan rettes.</w:t>
+        <w:t xml:space="preserve">Mulighed for redigering af </w:t>
+      </w:r>
+      <w:proofErr w:type="spellStart"/>
+      <w:r>
+        <w:t>ordreforspørgsler</w:t>
+      </w:r>
+      <w:proofErr w:type="spellEnd"/>
+      <w:r>
+        <w:t xml:space="preserve"> så evt. fejl kan rettes.</w:t>
       </w:r>
     </w:p>
     <w:p>
@@ -8232,8 +9310,29 @@
         </w:numPr>
       </w:pPr>
       <w:r>
-        <w:t>Mulighed for at redigere i regler bag materialeudregning aht. ændrede byggekrav.</w:t>
-      </w:r>
+        <w:t xml:space="preserve">Mulighed for at </w:t>
+      </w:r>
+      <w:proofErr w:type="gramStart"/>
+      <w:r>
+        <w:t>redigere</w:t>
+      </w:r>
+      <w:proofErr w:type="gramEnd"/>
+      <w:r>
+        <w:t xml:space="preserve"> i regler bag materialeudregning </w:t>
+      </w:r>
+      <w:proofErr w:type="spellStart"/>
+      <w:r>
+        <w:t>aht</w:t>
+      </w:r>
+      <w:proofErr w:type="spellEnd"/>
+      <w:r>
+        <w:t xml:space="preserve">. </w:t>
+      </w:r>
+      <w:proofErr w:type="gramStart"/>
+      <w:r>
+        <w:t>ændrede byggekrav.</w:t>
+      </w:r>
+      <w:proofErr w:type="gramEnd"/>
     </w:p>
     <w:p>
       <w:pPr>
@@ -8244,7 +9343,23 @@
         </w:numPr>
       </w:pPr>
       <w:r>
-        <w:t>3D rendering af carport i frontend.</w:t>
+        <w:t xml:space="preserve">3D </w:t>
+      </w:r>
+      <w:proofErr w:type="spellStart"/>
+      <w:r>
+        <w:t>rendering</w:t>
+      </w:r>
+      <w:proofErr w:type="spellEnd"/>
+      <w:r>
+        <w:t xml:space="preserve"> af carport i </w:t>
+      </w:r>
+      <w:proofErr w:type="spellStart"/>
+      <w:r>
+        <w:t>frontend</w:t>
+      </w:r>
+      <w:proofErr w:type="spellEnd"/>
+      <w:r>
+        <w:t>.</w:t>
       </w:r>
     </w:p>
     <w:p>
@@ -8268,7 +9383,23 @@
         </w:numPr>
       </w:pPr>
       <w:r>
-        <w:t>Mulighed for fuldstændig konfiguration af carport på frontend, dvs. mål, beklædning, belægning, evt. fliser, taghældning.</w:t>
+        <w:t xml:space="preserve">Mulighed for fuldstændig konfiguration af carport på </w:t>
+      </w:r>
+      <w:proofErr w:type="spellStart"/>
+      <w:r>
+        <w:t>frontend</w:t>
+      </w:r>
+      <w:proofErr w:type="spellEnd"/>
+      <w:r>
+        <w:t xml:space="preserve">, dvs. mål, beklædning, belægning, evt. fliser, </w:t>
+      </w:r>
+      <w:proofErr w:type="spellStart"/>
+      <w:r>
+        <w:t>taghældning</w:t>
+      </w:r>
+      <w:proofErr w:type="spellEnd"/>
+      <w:r>
+        <w:t>.</w:t>
       </w:r>
     </w:p>
     <w:p>
@@ -8420,7 +9551,15 @@
     </w:p>
     <w:p>
       <w:r>
-        <w:t>Findes der andre der kan administrere systemet end Martin/ngl. medarbejdere?</w:t>
+        <w:t xml:space="preserve">Findes der andre der kan administrere systemet end </w:t>
+      </w:r>
+      <w:proofErr w:type="spellStart"/>
+      <w:r>
+        <w:t>Martin/ngl</w:t>
+      </w:r>
+      <w:proofErr w:type="spellEnd"/>
+      <w:r>
+        <w:t>. medarbejdere?</w:t>
       </w:r>
     </w:p>
     <w:p>
@@ -8435,8 +9574,13 @@
     </w:p>
     <w:p>
       <w:r>
-        <w:t>Er der tiltag ift. hvis systemet en dag ikke kan køre pga. opdateringer i OS?</w:t>
-      </w:r>
+        <w:t xml:space="preserve">Er der tiltag ift. </w:t>
+      </w:r>
+      <w:proofErr w:type="gramStart"/>
+      <w:r>
+        <w:t>hvis systemet en dag ikke kan køre pga. opdateringer i OS?</w:t>
+      </w:r>
+      <w:proofErr w:type="gramEnd"/>
     </w:p>
     <w:p>
       <w:r>
@@ -8461,8 +9605,37 @@
     </w:p>
     <w:p>
       <w:r>
-        <w:t>Hvor dynamisk er markedet ift. reguleringer, udvikling af nye produkter, udfasning af andre, f.eks. plastictage aht. miljø, stærkere beslag aht. flere og kraftigere storme mv.?</w:t>
-      </w:r>
+        <w:t xml:space="preserve">Hvor dynamisk er markedet ift. reguleringer, udvikling af nye produkter, udfasning af andre, f.eks. </w:t>
+      </w:r>
+      <w:proofErr w:type="gramStart"/>
+      <w:r>
+        <w:t>plastictage</w:t>
+      </w:r>
+      <w:proofErr w:type="gramEnd"/>
+      <w:r>
+        <w:t xml:space="preserve"> </w:t>
+      </w:r>
+      <w:proofErr w:type="spellStart"/>
+      <w:r>
+        <w:t>aht</w:t>
+      </w:r>
+      <w:proofErr w:type="spellEnd"/>
+      <w:r>
+        <w:t xml:space="preserve">. miljø, stærkere beslag </w:t>
+      </w:r>
+      <w:proofErr w:type="spellStart"/>
+      <w:r>
+        <w:t>aht</w:t>
+      </w:r>
+      <w:proofErr w:type="spellEnd"/>
+      <w:r>
+        <w:t xml:space="preserve">. </w:t>
+      </w:r>
+      <w:proofErr w:type="gramStart"/>
+      <w:r>
+        <w:t>flere og kraftigere storme mv.?</w:t>
+      </w:r>
+      <w:proofErr w:type="gramEnd"/>
     </w:p>
     <w:p/>
     <w:p>
@@ -8475,28 +9648,172 @@
     </w:p>
     <w:p>
       <w:r>
-        <w:t>Må en dto indeholde en anden dto hvor det giver mening eller er det i strid med mønsteret?</w:t>
-      </w:r>
-      <w:r>
-        <w:t xml:space="preserve"> Ja naturligvis, hvis det giver konceptuel mening, derfor har vi ladet VareDTO indeholde samlinger af andre DTO’s.. (Er vi sikre på at det er VareDTO?)</w:t>
-      </w:r>
-    </w:p>
-    <w:p>
-      <w:r>
-        <w:t>En branch til hver udvikler eller til hver feature? Hvis vi arbejder på samme feature er det måske bedre med en branch til hver feature jf. Ronni (17-11-18)</w:t>
-      </w:r>
-    </w:p>
-    <w:p>
-      <w:r>
-        <w:t>Må commands gerne have funktionalitet til dannelse af html tabel?</w:t>
-      </w:r>
-      <w:r>
-        <w:t xml:space="preserve"> Ja, så længe commands er i presentation laget. Husk – og skriv – at presentation må gerne indeholde HTML, ingen logik og ingen sql. Logic laget har logik (business logic), ingen html og ingen sql. Data-laget har sql og ingen html.</w:t>
-      </w:r>
-    </w:p>
-    <w:p>
-      <w:r>
-        <w:t>Vi bør analysere lidt mere så vi har indhold ift. diagrammer mv. F.eks. tilstandsdiagram for forespørgsel, måden vi opretter kunden på (altså anonym forespørgsel med kundedata bliver til en forespørgsel og en kunde i databasen) osv.</w:t>
+        <w:t xml:space="preserve">Må en </w:t>
+      </w:r>
+      <w:proofErr w:type="spellStart"/>
+      <w:r>
+        <w:t>dto</w:t>
+      </w:r>
+      <w:proofErr w:type="spellEnd"/>
+      <w:r>
+        <w:t xml:space="preserve"> indeholde en anden </w:t>
+      </w:r>
+      <w:proofErr w:type="spellStart"/>
+      <w:r>
+        <w:t>dto</w:t>
+      </w:r>
+      <w:proofErr w:type="spellEnd"/>
+      <w:r>
+        <w:t xml:space="preserve"> hvor det giver mening eller er det i strid med mønsteret?</w:t>
+      </w:r>
+      <w:r>
+        <w:t xml:space="preserve"> Ja naturligvis, hvis det giver konceptuel mening, derfor har vi ladet </w:t>
+      </w:r>
+      <w:proofErr w:type="spellStart"/>
+      <w:r>
+        <w:t>VareDTO</w:t>
+      </w:r>
+      <w:proofErr w:type="spellEnd"/>
+      <w:r>
+        <w:t xml:space="preserve"> indeholde samlinger af andre </w:t>
+      </w:r>
+      <w:proofErr w:type="spellStart"/>
+      <w:r>
+        <w:t>DTO’s</w:t>
+      </w:r>
+      <w:proofErr w:type="spellEnd"/>
+      <w:r>
+        <w:t xml:space="preserve">.. (Er vi sikre på at det er </w:t>
+      </w:r>
+      <w:proofErr w:type="spellStart"/>
+      <w:r>
+        <w:t>VareDTO</w:t>
+      </w:r>
+      <w:proofErr w:type="spellEnd"/>
+      <w:r>
+        <w:t>?)</w:t>
+      </w:r>
+    </w:p>
+    <w:p>
+      <w:r>
+        <w:t xml:space="preserve">En </w:t>
+      </w:r>
+      <w:proofErr w:type="spellStart"/>
+      <w:r>
+        <w:t>branch</w:t>
+      </w:r>
+      <w:proofErr w:type="spellEnd"/>
+      <w:r>
+        <w:t xml:space="preserve"> til hver udvikler eller til hver feature? Hvis vi arbejder på samme feature er det måske bedre med en </w:t>
+      </w:r>
+      <w:proofErr w:type="spellStart"/>
+      <w:r>
+        <w:t>branch</w:t>
+      </w:r>
+      <w:proofErr w:type="spellEnd"/>
+      <w:r>
+        <w:t xml:space="preserve"> til hver feature jf. </w:t>
+      </w:r>
+      <w:proofErr w:type="spellStart"/>
+      <w:r>
+        <w:t>Ronni</w:t>
+      </w:r>
+      <w:proofErr w:type="spellEnd"/>
+      <w:r>
+        <w:t xml:space="preserve"> (17-11-18)</w:t>
+      </w:r>
+    </w:p>
+    <w:p>
+      <w:r>
+        <w:t xml:space="preserve">Må </w:t>
+      </w:r>
+      <w:proofErr w:type="spellStart"/>
+      <w:r>
+        <w:t>commands</w:t>
+      </w:r>
+      <w:proofErr w:type="spellEnd"/>
+      <w:r>
+        <w:t xml:space="preserve"> gerne have funktionalitet til dannelse af html tabel?</w:t>
+      </w:r>
+      <w:r>
+        <w:t xml:space="preserve"> Ja, så længe </w:t>
+      </w:r>
+      <w:proofErr w:type="spellStart"/>
+      <w:r>
+        <w:t>commands</w:t>
+      </w:r>
+      <w:proofErr w:type="spellEnd"/>
+      <w:r>
+        <w:t xml:space="preserve"> er i </w:t>
+      </w:r>
+      <w:proofErr w:type="spellStart"/>
+      <w:r>
+        <w:t>presentation</w:t>
+      </w:r>
+      <w:proofErr w:type="spellEnd"/>
+      <w:r>
+        <w:t xml:space="preserve"> laget. Husk – og skriv – at </w:t>
+      </w:r>
+      <w:proofErr w:type="spellStart"/>
+      <w:r>
+        <w:t>presentation</w:t>
+      </w:r>
+      <w:proofErr w:type="spellEnd"/>
+      <w:r>
+        <w:t xml:space="preserve"> må gerne indeholde HTML, ingen logik og ingen </w:t>
+      </w:r>
+      <w:proofErr w:type="spellStart"/>
+      <w:r>
+        <w:t>sql</w:t>
+      </w:r>
+      <w:proofErr w:type="spellEnd"/>
+      <w:r>
+        <w:t xml:space="preserve">. </w:t>
+      </w:r>
+      <w:proofErr w:type="spellStart"/>
+      <w:r>
+        <w:t>Logic</w:t>
+      </w:r>
+      <w:proofErr w:type="spellEnd"/>
+      <w:r>
+        <w:t xml:space="preserve"> laget har logik (business </w:t>
+      </w:r>
+      <w:proofErr w:type="spellStart"/>
+      <w:r>
+        <w:t>logic</w:t>
+      </w:r>
+      <w:proofErr w:type="spellEnd"/>
+      <w:r>
+        <w:t xml:space="preserve">), ingen html og ingen </w:t>
+      </w:r>
+      <w:proofErr w:type="spellStart"/>
+      <w:r>
+        <w:t>sql</w:t>
+      </w:r>
+      <w:proofErr w:type="spellEnd"/>
+      <w:r>
+        <w:t xml:space="preserve">. Data-laget har </w:t>
+      </w:r>
+      <w:proofErr w:type="spellStart"/>
+      <w:r>
+        <w:t>sql</w:t>
+      </w:r>
+      <w:proofErr w:type="spellEnd"/>
+      <w:r>
+        <w:t xml:space="preserve"> og ingen html.</w:t>
+      </w:r>
+    </w:p>
+    <w:p>
+      <w:r>
+        <w:t xml:space="preserve">Vi bør analysere lidt mere så vi har indhold ift. </w:t>
+      </w:r>
+      <w:proofErr w:type="gramStart"/>
+      <w:r>
+        <w:t>diagrammer mv.</w:t>
+      </w:r>
+      <w:proofErr w:type="gramEnd"/>
+      <w:r>
+        <w:t xml:space="preserve"> F.eks. tilstandsdiagram for forespørgsel, måden vi opretter kunden på (altså anonym forespørgsel med kundedata bliver til en forespørgsel og en kunde i databasen) osv.</w:t>
       </w:r>
     </w:p>
     <w:p>
@@ -8505,8 +9822,37 @@
       </w:r>
     </w:p>
     <w:p>
-      <w:r>
-        <w:t>Ifm. tests sender vi en CarportRequestDTO til styklisteberegneren. Måske skulle styklisteberegneren forvente simple datatyper som argumenter i stedet for et objekt. Så slipper vi for at erklære objekter heraf i unit tests. Men hvad er teorien for DTO’s / testbare metoder?</w:t>
+      <w:proofErr w:type="spellStart"/>
+      <w:r>
+        <w:t>Ifm</w:t>
+      </w:r>
+      <w:proofErr w:type="spellEnd"/>
+      <w:r>
+        <w:t xml:space="preserve">. tests sender vi en </w:t>
+      </w:r>
+      <w:proofErr w:type="spellStart"/>
+      <w:r>
+        <w:t>CarportRequestDTO</w:t>
+      </w:r>
+      <w:proofErr w:type="spellEnd"/>
+      <w:r>
+        <w:t xml:space="preserve"> til styklisteberegneren. Måske skulle styklisteberegneren forvente simple datatyper som argumenter i stedet for et objekt. Så slipper vi for at erklære objekter heraf i unit tests. Men hvad er teorien for </w:t>
+      </w:r>
+      <w:proofErr w:type="spellStart"/>
+      <w:r>
+        <w:t>DTO’s</w:t>
+      </w:r>
+      <w:proofErr w:type="spellEnd"/>
+      <w:r>
+        <w:t xml:space="preserve"> / </w:t>
+      </w:r>
+      <w:proofErr w:type="spellStart"/>
+      <w:r>
+        <w:t>testbare</w:t>
+      </w:r>
+      <w:proofErr w:type="spellEnd"/>
+      <w:r>
+        <w:t xml:space="preserve"> metoder?</w:t>
       </w:r>
     </w:p>
     <w:p>
@@ -8521,7 +9867,31 @@
       <w:bookmarkStart w:id="0" w:name="_GoBack"/>
       <w:bookmarkEnd w:id="0"/>
       <w:r>
-        <w:t>Idet udregningerne er opdelte, er det let at tilføje yderligere regler til indholdet i styklisten. F.eks. udregner stolpeudregneren de krævede stolper i hjørnet + skur. Hvis man senere ville have en business rule implementeret om at afstand mellem stolper ikke må overskride 2 mtr, kan disse ekstra stolper nemt udregnes i en separat udregner…</w:t>
+        <w:t xml:space="preserve">Idet udregningerne er opdelte, er det let at tilføje yderligere regler til indholdet i styklisten. F.eks. udregner </w:t>
+      </w:r>
+      <w:proofErr w:type="spellStart"/>
+      <w:r>
+        <w:t>stolpeudregneren</w:t>
+      </w:r>
+      <w:proofErr w:type="spellEnd"/>
+      <w:r>
+        <w:t xml:space="preserve"> de krævede stolper i hjørnet + skur. Hvis man senere ville have en business </w:t>
+      </w:r>
+      <w:proofErr w:type="spellStart"/>
+      <w:r>
+        <w:t>rule</w:t>
+      </w:r>
+      <w:proofErr w:type="spellEnd"/>
+      <w:r>
+        <w:t xml:space="preserve"> implementeret om at afstand mellem stolper ikke må overskride 2 </w:t>
+      </w:r>
+      <w:proofErr w:type="spellStart"/>
+      <w:r>
+        <w:t>mtr</w:t>
+      </w:r>
+      <w:proofErr w:type="spellEnd"/>
+      <w:r>
+        <w:t>, kan disse ekstra stolper nemt udregnes i en separat udregner…</w:t>
       </w:r>
     </w:p>
     <w:p>
@@ -8529,31 +9899,247 @@
         <w:t>Husk at skri</w:t>
       </w:r>
       <w:r>
-        <w:t>ve at logikken må styre at der ikke kommer f.eks. flere materialer af typen tagfladebelægning på samme tag, fordi sammensat primærngl af roofTypeId og materialTypeId ikke duer, fordi plasttag findes i 2 længder og derfor begge tilhører roofType med fladt tag og er af samme materialetype.</w:t>
-      </w:r>
-    </w:p>
-    <w:p>
-      <w:r>
-        <w:t>Statisk vs. Dynamisk: Husk et afsnit om udregnerne og deres design, idet: RuleCalculator har en statisk metode, initializeMaterials() som opretter et statisk HashMap som deles mellem alle RuleCalculator-implementationer. Oprindeligt stod Calculator-klassen for blot at oprette objekter af de forsk. RuleCalculator-implementationer og de stod så selv for at oprette det statiske HashMap på super klassen RuleCalculator. Men da hashmappet er statisk, oprettes der ikke et nyt, når en ny stribe RuleCalculator-implementationer blev oprettet af Calculator-klassen. Og det duer ikke hvis man gerne vil teste udregningerne med en ny stribe materialer. Derfor blev RuleCalculator.initializeMaterials() oprettet og den skal således kaldes inden udregninger kan ske. Dette muliggør også test af hver enkelt rulecalculator-</w:t>
+        <w:t xml:space="preserve">ve at logikken må styre at der ikke kommer f.eks. flere materialer af typen tagfladebelægning på samme tag, fordi sammensat </w:t>
+      </w:r>
+      <w:proofErr w:type="spellStart"/>
+      <w:r>
+        <w:t>primærngl</w:t>
+      </w:r>
+      <w:proofErr w:type="spellEnd"/>
+      <w:r>
+        <w:t xml:space="preserve"> af </w:t>
+      </w:r>
+      <w:proofErr w:type="spellStart"/>
+      <w:r>
+        <w:t>roofTypeId</w:t>
+      </w:r>
+      <w:proofErr w:type="spellEnd"/>
+      <w:r>
+        <w:t xml:space="preserve"> og </w:t>
+      </w:r>
+      <w:proofErr w:type="spellStart"/>
+      <w:r>
+        <w:t>materialTypeId</w:t>
+      </w:r>
+      <w:proofErr w:type="spellEnd"/>
+      <w:r>
+        <w:t xml:space="preserve"> ikke duer, fordi </w:t>
+      </w:r>
+      <w:proofErr w:type="spellStart"/>
+      <w:r>
+        <w:t>plasttag</w:t>
+      </w:r>
+      <w:proofErr w:type="spellEnd"/>
+      <w:r>
+        <w:t xml:space="preserve"> findes i 2 længder og derfor begge tilhører </w:t>
+      </w:r>
+      <w:proofErr w:type="spellStart"/>
+      <w:r>
+        <w:t>roofType</w:t>
+      </w:r>
+      <w:proofErr w:type="spellEnd"/>
+      <w:r>
+        <w:t xml:space="preserve"> med fladt tag og er af samme materialetype.</w:t>
+      </w:r>
+    </w:p>
+    <w:p>
+      <w:r>
+        <w:t xml:space="preserve">Statisk vs. Dynamisk: Husk et afsnit om </w:t>
+      </w:r>
+      <w:proofErr w:type="spellStart"/>
+      <w:r>
+        <w:t>udregnerne</w:t>
+      </w:r>
+      <w:proofErr w:type="spellEnd"/>
+      <w:r>
+        <w:t xml:space="preserve"> og deres design, idet: </w:t>
+      </w:r>
+      <w:proofErr w:type="spellStart"/>
+      <w:r>
+        <w:t>RuleCalculator</w:t>
+      </w:r>
+      <w:proofErr w:type="spellEnd"/>
+      <w:r>
+        <w:t xml:space="preserve"> har en statisk metode, </w:t>
+      </w:r>
+      <w:proofErr w:type="spellStart"/>
+      <w:r>
+        <w:t>initializeMaterials</w:t>
+      </w:r>
+      <w:proofErr w:type="spellEnd"/>
+      <w:r>
+        <w:t xml:space="preserve">() som opretter et statisk </w:t>
+      </w:r>
+      <w:proofErr w:type="spellStart"/>
+      <w:r>
+        <w:t>HashMap</w:t>
+      </w:r>
+      <w:proofErr w:type="spellEnd"/>
+      <w:r>
+        <w:t xml:space="preserve"> som deles mellem alle </w:t>
+      </w:r>
+      <w:proofErr w:type="spellStart"/>
+      <w:r>
+        <w:t>RuleCalculator-implementationer</w:t>
+      </w:r>
+      <w:proofErr w:type="spellEnd"/>
+      <w:r>
+        <w:t xml:space="preserve">. Oprindeligt stod </w:t>
+      </w:r>
+      <w:proofErr w:type="spellStart"/>
+      <w:r>
+        <w:t>Calculator-klassen</w:t>
+      </w:r>
+      <w:proofErr w:type="spellEnd"/>
+      <w:r>
+        <w:t xml:space="preserve"> for blot at oprette objekter af de forsk. </w:t>
+      </w:r>
+      <w:proofErr w:type="spellStart"/>
+      <w:r>
+        <w:t>RuleCalculator-implementationer</w:t>
+      </w:r>
+      <w:proofErr w:type="spellEnd"/>
+      <w:r>
+        <w:t xml:space="preserve"> og de stod så selv for at oprette det statiske </w:t>
+      </w:r>
+      <w:proofErr w:type="spellStart"/>
+      <w:r>
+        <w:t>HashMap</w:t>
+      </w:r>
+      <w:proofErr w:type="spellEnd"/>
+      <w:r>
+        <w:t xml:space="preserve"> på super klassen </w:t>
+      </w:r>
+      <w:proofErr w:type="spellStart"/>
+      <w:r>
+        <w:t>RuleCalculator</w:t>
+      </w:r>
+      <w:proofErr w:type="spellEnd"/>
+      <w:r>
+        <w:t xml:space="preserve">. Men da </w:t>
+      </w:r>
+      <w:proofErr w:type="spellStart"/>
+      <w:r>
+        <w:t>hashmappet</w:t>
+      </w:r>
+      <w:proofErr w:type="spellEnd"/>
+      <w:r>
+        <w:t xml:space="preserve"> er statisk, oprettes der ikke et nyt, når en ny stribe </w:t>
+      </w:r>
+      <w:proofErr w:type="spellStart"/>
+      <w:r>
+        <w:t>RuleCalculator-implementationer</w:t>
+      </w:r>
+      <w:proofErr w:type="spellEnd"/>
+      <w:r>
+        <w:t xml:space="preserve"> blev oprettet af </w:t>
+      </w:r>
+      <w:proofErr w:type="spellStart"/>
+      <w:r>
+        <w:t>Calculator-klassen</w:t>
+      </w:r>
+      <w:proofErr w:type="spellEnd"/>
+      <w:r>
+        <w:t xml:space="preserve">. Og det duer ikke hvis man gerne vil teste udregningerne med en ny stribe materialer. Derfor blev </w:t>
+      </w:r>
+      <w:proofErr w:type="spellStart"/>
+      <w:r>
+        <w:t>RuleCalculator.initializeMaterials</w:t>
+      </w:r>
+      <w:proofErr w:type="spellEnd"/>
+      <w:r>
+        <w:t xml:space="preserve">() oprettet og den skal således kaldes inden udregninger kan ske. Dette muliggør også test af hver enkelt </w:t>
+      </w:r>
+      <w:proofErr w:type="spellStart"/>
+      <w:r>
+        <w:t>rulecalculator-</w:t>
       </w:r>
       <w:r>
         <w:lastRenderedPageBreak/>
-        <w:t>implementation i et fejl-scenarie hvor materialelisten kan sættes til at være tom, hvilket medfører et tomt hashmap…</w:t>
-      </w:r>
-    </w:p>
-    <w:p>
-      <w:r>
-        <w:t>Mht. implementering af transaktioner i databasen lærte vi at et ResultSet SKAL lukkes inden næste statement udføres mod databasen, idet dette sidste statement ellers vil vente på at ResultSet lukkes indtil Lock timeout sker.</w:t>
-      </w:r>
-    </w:p>
-    <w:p>
-      <w:r>
-        <w:t>Vi kunne have ladet calculateMaterials på RuleCalculators være statiske, så kunne de have benyttet hinanden på tværs, f.eks. når rem/stolper skal tegnes på baggrund af hvor spær er brudt.</w:t>
-      </w:r>
-    </w:p>
-    <w:p>
-      <w:r>
-        <w:t>V. udregning af beklædningsbrædder, bør man evaluere på brættets dimensioner i stedet for blot en string, for at sikre, at materialet er korrekt.</w:t>
+        <w:t>implementation</w:t>
+      </w:r>
+      <w:proofErr w:type="spellEnd"/>
+      <w:r>
+        <w:t xml:space="preserve"> i et fejl-scenarie hvor materialelisten kan sættes til at være tom, hvilket medfører et tomt </w:t>
+      </w:r>
+      <w:proofErr w:type="spellStart"/>
+      <w:r>
+        <w:t>hashmap</w:t>
+      </w:r>
+      <w:proofErr w:type="spellEnd"/>
+      <w:r>
+        <w:t>…</w:t>
+      </w:r>
+    </w:p>
+    <w:p>
+      <w:r>
+        <w:t xml:space="preserve">Mht. implementering af transaktioner i databasen lærte vi at et </w:t>
+      </w:r>
+      <w:proofErr w:type="spellStart"/>
+      <w:r>
+        <w:t>ResultSet</w:t>
+      </w:r>
+      <w:proofErr w:type="spellEnd"/>
+      <w:r>
+        <w:t xml:space="preserve"> SKAL lukkes inden næste statement udføres mod databasen, idet dette sidste statement ellers vil vente på at </w:t>
+      </w:r>
+      <w:proofErr w:type="spellStart"/>
+      <w:r>
+        <w:t>ResultSet</w:t>
+      </w:r>
+      <w:proofErr w:type="spellEnd"/>
+      <w:r>
+        <w:t xml:space="preserve"> lukkes indtil </w:t>
+      </w:r>
+      <w:proofErr w:type="spellStart"/>
+      <w:r>
+        <w:t>Lock</w:t>
+      </w:r>
+      <w:proofErr w:type="spellEnd"/>
+      <w:r>
+        <w:t xml:space="preserve"> timeout sker.</w:t>
+      </w:r>
+    </w:p>
+    <w:p>
+      <w:r>
+        <w:t xml:space="preserve">Vi kunne have ladet </w:t>
+      </w:r>
+      <w:proofErr w:type="spellStart"/>
+      <w:r>
+        <w:t>calculateMaterials</w:t>
+      </w:r>
+      <w:proofErr w:type="spellEnd"/>
+      <w:r>
+        <w:t xml:space="preserve"> på </w:t>
+      </w:r>
+      <w:proofErr w:type="spellStart"/>
+      <w:r>
+        <w:t>RuleCalculators</w:t>
+      </w:r>
+      <w:proofErr w:type="spellEnd"/>
+      <w:r>
+        <w:t xml:space="preserve"> være statiske, så kunne de have benyttet hinanden på tværs, f.eks. når rem/</w:t>
+      </w:r>
+      <w:proofErr w:type="gramStart"/>
+      <w:r>
+        <w:t>stolper skal</w:t>
+      </w:r>
+      <w:proofErr w:type="gramEnd"/>
+      <w:r>
+        <w:t xml:space="preserve"> tegnes på baggrund af hvor spær er brudt.</w:t>
+      </w:r>
+    </w:p>
+    <w:p>
+      <w:r>
+        <w:t xml:space="preserve">V. udregning af beklædningsbrædder, bør man evaluere på brættets dimensioner i stedet for blot en </w:t>
+      </w:r>
+      <w:proofErr w:type="spellStart"/>
+      <w:r>
+        <w:t>string</w:t>
+      </w:r>
+      <w:proofErr w:type="spellEnd"/>
+      <w:r>
+        <w:t>, for at sikre, at materialet er korrekt.</w:t>
       </w:r>
     </w:p>
     <w:p>
@@ -8585,7 +10171,15 @@
         </w:rPr>
       </w:pPr>
       <w:r>
-        <w:t>Efter en famlende mandag, hvor vi fik taget hul på databasen sammen, blev vi enige om at tage hul på US#6 og vi formulerede sammen de identificerede tasks.</w:t>
+        <w:t xml:space="preserve">Efter en famlende mandag, hvor vi fik taget hul på databasen sammen, blev vi enige om at tage hul på US#6 og vi formulerede sammen de identificerede </w:t>
+      </w:r>
+      <w:proofErr w:type="spellStart"/>
+      <w:r>
+        <w:t>tasks</w:t>
+      </w:r>
+      <w:proofErr w:type="spellEnd"/>
+      <w:r>
+        <w:t>.</w:t>
       </w:r>
       <w:r>
         <w:t xml:space="preserve"> Disse blev fordelt således: </w:t>
@@ -8617,11 +10211,19 @@
                 <w:rStyle w:val="detail-subject"/>
               </w:rPr>
             </w:pPr>
-            <w:r>
-              <w:rPr>
-                <w:rStyle w:val="detail-subject"/>
-              </w:rPr>
-              <w:t>Task nr.</w:t>
+            <w:proofErr w:type="spellStart"/>
+            <w:r>
+              <w:rPr>
+                <w:rStyle w:val="detail-subject"/>
+              </w:rPr>
+              <w:t>Task</w:t>
+            </w:r>
+            <w:proofErr w:type="spellEnd"/>
+            <w:r>
+              <w:rPr>
+                <w:rStyle w:val="detail-subject"/>
+              </w:rPr>
+              <w:t xml:space="preserve"> nr.</w:t>
             </w:r>
           </w:p>
         </w:tc>
@@ -8702,7 +10304,21 @@
               <w:rPr>
                 <w:rStyle w:val="detail-subject"/>
               </w:rPr>
-              <w:t>Opret JUnit som tester funktionaliteten</w:t>
+              <w:t xml:space="preserve">Opret </w:t>
+            </w:r>
+            <w:proofErr w:type="spellStart"/>
+            <w:r>
+              <w:rPr>
+                <w:rStyle w:val="detail-subject"/>
+              </w:rPr>
+              <w:t>JUnit</w:t>
+            </w:r>
+            <w:proofErr w:type="spellEnd"/>
+            <w:r>
+              <w:rPr>
+                <w:rStyle w:val="detail-subject"/>
+              </w:rPr>
+              <w:t xml:space="preserve"> som tester funktionaliteten</w:t>
             </w:r>
           </w:p>
         </w:tc>
@@ -8761,8 +10377,30 @@
               <w:rPr>
                 <w:rStyle w:val="detail-subject"/>
               </w:rPr>
-              <w:t>Opret sql til indsættelse af forespørgsel i db</w:t>
-            </w:r>
+              <w:t xml:space="preserve">Opret </w:t>
+            </w:r>
+            <w:proofErr w:type="spellStart"/>
+            <w:r>
+              <w:rPr>
+                <w:rStyle w:val="detail-subject"/>
+              </w:rPr>
+              <w:t>sql</w:t>
+            </w:r>
+            <w:proofErr w:type="spellEnd"/>
+            <w:r>
+              <w:rPr>
+                <w:rStyle w:val="detail-subject"/>
+              </w:rPr>
+              <w:t xml:space="preserve"> til indsættelse af forespørgsel i </w:t>
+            </w:r>
+            <w:proofErr w:type="spellStart"/>
+            <w:r>
+              <w:rPr>
+                <w:rStyle w:val="detail-subject"/>
+              </w:rPr>
+              <w:t>db</w:t>
+            </w:r>
+            <w:proofErr w:type="spellEnd"/>
           </w:p>
         </w:tc>
         <w:tc>
@@ -8882,7 +10520,21 @@
               <w:rPr>
                 <w:rStyle w:val="detail-subject"/>
               </w:rPr>
-              <w:t>Opret tabellerne kunde, postnr, tag, skur, forespørgsel i databasen</w:t>
+              <w:t xml:space="preserve">Opret tabellerne kunde, </w:t>
+            </w:r>
+            <w:proofErr w:type="spellStart"/>
+            <w:r>
+              <w:rPr>
+                <w:rStyle w:val="detail-subject"/>
+              </w:rPr>
+              <w:t>postnr</w:t>
+            </w:r>
+            <w:proofErr w:type="spellEnd"/>
+            <w:r>
+              <w:rPr>
+                <w:rStyle w:val="detail-subject"/>
+              </w:rPr>
+              <w:t>, tag, skur, forespørgsel i databasen</w:t>
             </w:r>
           </w:p>
         </w:tc>
@@ -8999,8 +10651,13 @@
                 <w:rStyle w:val="detail-subject"/>
               </w:rPr>
             </w:pPr>
-            <w:r>
-              <w:t>Connector klasse til databasen</w:t>
+            <w:proofErr w:type="spellStart"/>
+            <w:r>
+              <w:t>Connector</w:t>
+            </w:r>
+            <w:proofErr w:type="spellEnd"/>
+            <w:r>
+              <w:t xml:space="preserve"> klasse til databasen</w:t>
             </w:r>
           </w:p>
         </w:tc>
@@ -9028,7 +10685,39 @@
         <w:t xml:space="preserve">Efter fordeling blev vi enige om at snakke sammen telefonisk et par timer senere, idet vi arbejdede hjemmefra for at få ro. </w:t>
       </w:r>
       <w:r>
-        <w:t>Vi har besluttet at medtage en række spørgsmål til afklaring ved technical review 14-11, inden vi går i gang med de næste user stories i sprint 1.</w:t>
+        <w:t xml:space="preserve">Vi har besluttet at medtage en række spørgsmål til afklaring ved </w:t>
+      </w:r>
+      <w:proofErr w:type="spellStart"/>
+      <w:r>
+        <w:t>technical</w:t>
+      </w:r>
+      <w:proofErr w:type="spellEnd"/>
+      <w:r>
+        <w:t xml:space="preserve"> </w:t>
+      </w:r>
+      <w:proofErr w:type="spellStart"/>
+      <w:r>
+        <w:t>review</w:t>
+      </w:r>
+      <w:proofErr w:type="spellEnd"/>
+      <w:r>
+        <w:t xml:space="preserve"> 14-11, inden vi går i gang med de næste </w:t>
+      </w:r>
+      <w:proofErr w:type="spellStart"/>
+      <w:r>
+        <w:t>user</w:t>
+      </w:r>
+      <w:proofErr w:type="spellEnd"/>
+      <w:r>
+        <w:t xml:space="preserve"> </w:t>
+      </w:r>
+      <w:proofErr w:type="spellStart"/>
+      <w:r>
+        <w:t>stories</w:t>
+      </w:r>
+      <w:proofErr w:type="spellEnd"/>
+      <w:r>
+        <w:t xml:space="preserve"> i sprint 1.</w:t>
       </w:r>
     </w:p>
     <w:p>
@@ -9040,8 +10729,37 @@
       </w:r>
     </w:p>
     <w:p>
-      <w:r>
-        <w:t>Taiga har vist sig at være godt til at holde sporet, så ikke der laves for meget andet. Der henstår lidt smårettelser i koden som vi skal se på sammen. Vi kom ikke helt i mål med dagens opgaver fordi vi undervurderede de fornødne, indledende opgaver som f.eks. dummy data i databasen, færdiggørelse af samme, opsætning af DbConnector, github mv.</w:t>
+      <w:proofErr w:type="spellStart"/>
+      <w:r>
+        <w:t>Taiga</w:t>
+      </w:r>
+      <w:proofErr w:type="spellEnd"/>
+      <w:r>
+        <w:t xml:space="preserve"> har vist sig at være godt til at holde sporet, så ikke der laves for meget andet. Der henstår lidt </w:t>
+      </w:r>
+      <w:proofErr w:type="spellStart"/>
+      <w:r>
+        <w:t>smårettelser</w:t>
+      </w:r>
+      <w:proofErr w:type="spellEnd"/>
+      <w:r>
+        <w:t xml:space="preserve"> i koden som vi skal se på sammen. Vi kom ikke helt i mål med dagens opgaver fordi vi undervurderede de fornødne, indledende opgaver som f.eks. dummy data i databasen, færdiggørelse af samme, opsætning af </w:t>
+      </w:r>
+      <w:proofErr w:type="spellStart"/>
+      <w:r>
+        <w:t>DbConnector</w:t>
+      </w:r>
+      <w:proofErr w:type="spellEnd"/>
+      <w:r>
+        <w:t xml:space="preserve">, </w:t>
+      </w:r>
+      <w:proofErr w:type="spellStart"/>
+      <w:r>
+        <w:t>github</w:t>
+      </w:r>
+      <w:proofErr w:type="spellEnd"/>
+      <w:r>
+        <w:t xml:space="preserve"> mv.</w:t>
       </w:r>
     </w:p>
     <w:p>
@@ -9049,13 +10767,45 @@
         <w:t xml:space="preserve">Vi har besluttet at lave de ting færdige der mangler fra i går sammen, da der mangler lidt </w:t>
       </w:r>
       <w:r>
-        <w:t>dialog om problemstillingerne. Vi forfatter nogle spørgsmål til teknisk review i dag, så vi kan få yderligere klarhed om f.eks. database, brug af branching i github mv.</w:t>
+        <w:t xml:space="preserve">dialog om problemstillingerne. Vi forfatter nogle spørgsmål til teknisk </w:t>
+      </w:r>
+      <w:proofErr w:type="spellStart"/>
+      <w:r>
+        <w:t>review</w:t>
+      </w:r>
+      <w:proofErr w:type="spellEnd"/>
+      <w:r>
+        <w:t xml:space="preserve"> i dag, så vi kan få yderligere klarhed om f.eks. database, brug af </w:t>
+      </w:r>
+      <w:proofErr w:type="spellStart"/>
+      <w:r>
+        <w:t>branching</w:t>
+      </w:r>
+      <w:proofErr w:type="spellEnd"/>
+      <w:r>
+        <w:t xml:space="preserve"> i </w:t>
+      </w:r>
+      <w:proofErr w:type="spellStart"/>
+      <w:r>
+        <w:t>github</w:t>
+      </w:r>
+      <w:proofErr w:type="spellEnd"/>
+      <w:r>
+        <w:t xml:space="preserve"> mv.</w:t>
       </w:r>
     </w:p>
     <w:p>
       <w:r>
         <w:lastRenderedPageBreak/>
-        <w:t>Vi venter med at tildele hinanden flere tasks, da vi først må have færdiggjort opgaver fra i går.</w:t>
+        <w:t xml:space="preserve">Vi venter med at tildele hinanden flere </w:t>
+      </w:r>
+      <w:proofErr w:type="spellStart"/>
+      <w:r>
+        <w:t>tasks</w:t>
+      </w:r>
+      <w:proofErr w:type="spellEnd"/>
+      <w:r>
+        <w:t>, da vi først må have færdiggjort opgaver fra i går.</w:t>
       </w:r>
     </w:p>
     <w:p>
@@ -9068,7 +10818,23 @@
     </w:p>
     <w:p>
       <w:r>
-        <w:t>Vi har fået lavet manglerne fra 13-11 færdige. Efter technical review 14-11 har vi besluttet at opdele US#10 i 3 mindre, realistiske delleverancer</w:t>
+        <w:t xml:space="preserve">Vi har fået lavet manglerne fra 13-11 færdige. Efter </w:t>
+      </w:r>
+      <w:proofErr w:type="spellStart"/>
+      <w:r>
+        <w:t>technical</w:t>
+      </w:r>
+      <w:proofErr w:type="spellEnd"/>
+      <w:r>
+        <w:t xml:space="preserve"> </w:t>
+      </w:r>
+      <w:proofErr w:type="spellStart"/>
+      <w:r>
+        <w:t>review</w:t>
+      </w:r>
+      <w:proofErr w:type="spellEnd"/>
+      <w:r>
+        <w:t xml:space="preserve"> 14-11 har vi besluttet at opdele US#10 i 3 mindre, realistiske delleverancer</w:t>
       </w:r>
       <w:r>
         <w:t>, således at udregninger implementeres i flg. rækkefølge: stolper i sprint 1, tag i sprint 2, skur i sprint 3.</w:t>
@@ -9081,7 +10847,15 @@
     </w:p>
     <w:p>
       <w:r>
-        <w:t>Dagens indsats koncentreres om US#7 hvor vi åbner forespørgsler. De fornødne tasks har vi defineret og skal fordeles således:</w:t>
+        <w:t xml:space="preserve">Dagens indsats koncentreres om US#7 hvor vi åbner forespørgsler. De fornødne </w:t>
+      </w:r>
+      <w:proofErr w:type="spellStart"/>
+      <w:r>
+        <w:t>tasks</w:t>
+      </w:r>
+      <w:proofErr w:type="spellEnd"/>
+      <w:r>
+        <w:t xml:space="preserve"> har vi defineret og skal fordeles således:</w:t>
       </w:r>
     </w:p>
     <w:tbl>
@@ -9110,11 +10884,19 @@
                 <w:rStyle w:val="detail-subject"/>
               </w:rPr>
             </w:pPr>
-            <w:r>
-              <w:rPr>
-                <w:rStyle w:val="detail-subject"/>
-              </w:rPr>
-              <w:t>Task nr.</w:t>
+            <w:proofErr w:type="spellStart"/>
+            <w:r>
+              <w:rPr>
+                <w:rStyle w:val="detail-subject"/>
+              </w:rPr>
+              <w:t>Task</w:t>
+            </w:r>
+            <w:proofErr w:type="spellEnd"/>
+            <w:r>
+              <w:rPr>
+                <w:rStyle w:val="detail-subject"/>
+              </w:rPr>
+              <w:t xml:space="preserve"> nr.</w:t>
             </w:r>
           </w:p>
         </w:tc>
@@ -9191,11 +10973,19 @@
                 <w:rStyle w:val="detail-subject"/>
               </w:rPr>
             </w:pPr>
-            <w:r>
-              <w:rPr>
-                <w:rStyle w:val="detail-subject"/>
-              </w:rPr>
-              <w:t>FrontController oprettes</w:t>
+            <w:proofErr w:type="spellStart"/>
+            <w:r>
+              <w:rPr>
+                <w:rStyle w:val="detail-subject"/>
+              </w:rPr>
+              <w:t>FrontController</w:t>
+            </w:r>
+            <w:proofErr w:type="spellEnd"/>
+            <w:r>
+              <w:rPr>
+                <w:rStyle w:val="detail-subject"/>
+              </w:rPr>
+              <w:t xml:space="preserve"> oprettes</w:t>
             </w:r>
           </w:p>
         </w:tc>
@@ -9250,11 +11040,33 @@
                 <w:rStyle w:val="detail-subject"/>
               </w:rPr>
             </w:pPr>
-            <w:r>
-              <w:rPr>
-                <w:rStyle w:val="detail-subject"/>
-              </w:rPr>
-              <w:t>Command pattern implementeres</w:t>
+            <w:proofErr w:type="spellStart"/>
+            <w:r>
+              <w:rPr>
+                <w:rStyle w:val="detail-subject"/>
+              </w:rPr>
+              <w:t>Command</w:t>
+            </w:r>
+            <w:proofErr w:type="spellEnd"/>
+            <w:r>
+              <w:rPr>
+                <w:rStyle w:val="detail-subject"/>
+              </w:rPr>
+              <w:t xml:space="preserve"> </w:t>
+            </w:r>
+            <w:proofErr w:type="spellStart"/>
+            <w:r>
+              <w:rPr>
+                <w:rStyle w:val="detail-subject"/>
+              </w:rPr>
+              <w:t>pattern</w:t>
+            </w:r>
+            <w:proofErr w:type="spellEnd"/>
+            <w:r>
+              <w:rPr>
+                <w:rStyle w:val="detail-subject"/>
+              </w:rPr>
+              <w:t xml:space="preserve"> implementeres</w:t>
             </w:r>
           </w:p>
         </w:tc>
@@ -9461,8 +11273,16 @@
               <w:rPr>
                 <w:rStyle w:val="detail-subject"/>
               </w:rPr>
-              <w:t>Div. tilpasninger i ForesporgselDAO</w:t>
-            </w:r>
+              <w:t xml:space="preserve">Div. tilpasninger i </w:t>
+            </w:r>
+            <w:proofErr w:type="spellStart"/>
+            <w:r>
+              <w:rPr>
+                <w:rStyle w:val="detail-subject"/>
+              </w:rPr>
+              <w:t>ForesporgselDAO</w:t>
+            </w:r>
+            <w:proofErr w:type="spellEnd"/>
           </w:p>
         </w:tc>
         <w:tc>
@@ -9497,7 +11317,23 @@
     </w:p>
     <w:p>
       <w:r>
-        <w:t xml:space="preserve">Torsdagens tasks viste sig at blive til en del flere og derfor blev torsdagens opgaver fuldført sent. Der henstår fortsat lidt oprydning og optimering i disse tasks, idet vi har haft </w:t>
+        <w:t xml:space="preserve">Torsdagens </w:t>
+      </w:r>
+      <w:proofErr w:type="spellStart"/>
+      <w:r>
+        <w:t>tasks</w:t>
+      </w:r>
+      <w:proofErr w:type="spellEnd"/>
+      <w:r>
+        <w:t xml:space="preserve"> viste sig at blive til en del flere og derfor blev torsdagens opgaver fuldført sent. Der henstår fortsat lidt oprydning og optimering i disse </w:t>
+      </w:r>
+      <w:proofErr w:type="spellStart"/>
+      <w:r>
+        <w:t>tasks</w:t>
+      </w:r>
+      <w:proofErr w:type="spellEnd"/>
+      <w:r>
+        <w:t xml:space="preserve">, idet vi har haft </w:t>
       </w:r>
       <w:r>
         <w:t>brug for at få klarhed over og forståelse af arkitekturens ideelle opbygning. Vi besluttede torsdag at tage et hurtigt møde ang. arkitekturen, så fremtidige udfordringer med den mindskes.</w:t>
@@ -9505,7 +11341,15 @@
     </w:p>
     <w:p>
       <w:r>
-        <w:t>I dag, inden PO møde, færdiggøres de 2 views fra i går, dvs. visning af listen over forespørgsler og visningen af en enkelt forespørgsel, således at der linkes til / fra begge sider.</w:t>
+        <w:t xml:space="preserve">I dag, inden PO møde, færdiggøres de 2 </w:t>
+      </w:r>
+      <w:proofErr w:type="spellStart"/>
+      <w:r>
+        <w:t>views</w:t>
+      </w:r>
+      <w:proofErr w:type="spellEnd"/>
+      <w:r>
+        <w:t xml:space="preserve"> fra i går, dvs. visning af listen over forespørgsler og visningen af en enkelt forespørgsel, således at der linkes til / fra begge sider.</w:t>
       </w:r>
     </w:p>
     <w:p>
@@ -9515,7 +11359,15 @@
     </w:p>
     <w:p>
       <w:r>
-        <w:t>Fordelingen af tasks ser derfor således ud:</w:t>
+        <w:t xml:space="preserve">Fordelingen af </w:t>
+      </w:r>
+      <w:proofErr w:type="spellStart"/>
+      <w:r>
+        <w:t>tasks</w:t>
+      </w:r>
+      <w:proofErr w:type="spellEnd"/>
+      <w:r>
+        <w:t xml:space="preserve"> ser derfor således ud:</w:t>
       </w:r>
     </w:p>
     <w:p/>
@@ -9545,11 +11397,19 @@
                 <w:rStyle w:val="detail-subject"/>
               </w:rPr>
             </w:pPr>
-            <w:r>
-              <w:rPr>
-                <w:rStyle w:val="detail-subject"/>
-              </w:rPr>
-              <w:t>Task nr.</w:t>
+            <w:proofErr w:type="spellStart"/>
+            <w:r>
+              <w:rPr>
+                <w:rStyle w:val="detail-subject"/>
+              </w:rPr>
+              <w:t>Task</w:t>
+            </w:r>
+            <w:proofErr w:type="spellEnd"/>
+            <w:r>
+              <w:rPr>
+                <w:rStyle w:val="detail-subject"/>
+              </w:rPr>
+              <w:t xml:space="preserve"> nr.</w:t>
             </w:r>
           </w:p>
         </w:tc>
@@ -9756,7 +11616,21 @@
               <w:rPr>
                 <w:rStyle w:val="detail-subject"/>
               </w:rPr>
-              <w:t>Opret klasse i logic lag til udregning</w:t>
+              <w:t xml:space="preserve">Opret klasse i </w:t>
+            </w:r>
+            <w:proofErr w:type="spellStart"/>
+            <w:r>
+              <w:rPr>
+                <w:rStyle w:val="detail-subject"/>
+              </w:rPr>
+              <w:t>logic</w:t>
+            </w:r>
+            <w:proofErr w:type="spellEnd"/>
+            <w:r>
+              <w:rPr>
+                <w:rStyle w:val="detail-subject"/>
+              </w:rPr>
+              <w:t xml:space="preserve"> lag til udregning</w:t>
             </w:r>
           </w:p>
         </w:tc>
@@ -9788,12 +11662,28 @@
       </w:pPr>
       <w:r>
         <w:lastRenderedPageBreak/>
-        <w:t>16-11-2018 Retrospective af uge 1:</w:t>
-      </w:r>
-    </w:p>
-    <w:p>
-      <w:r>
-        <w:t>Den første uge var forvirrende og kompliceret, fordi teamet umiddelbart forsøgte at skabe den korrekte database fra starten. Men da teamet samtidig manglede overblik over resten af opgaven, afledte databaseudviklingen flere spørgsmål end svar, især ift. udregning af styklisten. I stedet for at fokusere på problemet, fokuserede vi på løsningen. Således blev uge 1 en utilfredsstillende oplevelse</w:t>
+        <w:t xml:space="preserve">16-11-2018 </w:t>
+      </w:r>
+      <w:proofErr w:type="spellStart"/>
+      <w:r>
+        <w:t>Retrospective</w:t>
+      </w:r>
+      <w:proofErr w:type="spellEnd"/>
+      <w:r>
+        <w:t xml:space="preserve"> af uge 1:</w:t>
+      </w:r>
+    </w:p>
+    <w:p>
+      <w:r>
+        <w:t xml:space="preserve">Den første uge var forvirrende og kompliceret, fordi teamet umiddelbart forsøgte at skabe den korrekte database fra starten. Men da teamet samtidig manglede overblik over resten af opgaven, afledte databaseudviklingen flere spørgsmål end svar, især ift. </w:t>
+      </w:r>
+      <w:proofErr w:type="gramStart"/>
+      <w:r>
+        <w:t>udregning af styklisten.</w:t>
+      </w:r>
+      <w:proofErr w:type="gramEnd"/>
+      <w:r>
+        <w:t xml:space="preserve"> I stedet for at fokusere på problemet, fokuserede vi på løsningen. Således blev uge 1 en utilfredsstillende oplevelse</w:t>
       </w:r>
       <w:r>
         <w:t xml:space="preserve"> med manglende fremdrift.</w:t>
@@ -9838,11 +11728,19 @@
                 <w:rStyle w:val="detail-subject"/>
               </w:rPr>
             </w:pPr>
-            <w:r>
-              <w:rPr>
-                <w:rStyle w:val="detail-subject"/>
-              </w:rPr>
-              <w:t>Task nr.</w:t>
+            <w:proofErr w:type="spellStart"/>
+            <w:r>
+              <w:rPr>
+                <w:rStyle w:val="detail-subject"/>
+              </w:rPr>
+              <w:t>Task</w:t>
+            </w:r>
+            <w:proofErr w:type="spellEnd"/>
+            <w:r>
+              <w:rPr>
+                <w:rStyle w:val="detail-subject"/>
+              </w:rPr>
+              <w:t xml:space="preserve"> nr.</w:t>
             </w:r>
           </w:p>
         </w:tc>
@@ -9923,7 +11821,21 @@
               <w:rPr>
                 <w:rStyle w:val="detail-subject"/>
               </w:rPr>
-              <w:t>SQL til hentning af alle varer</w:t>
+              <w:t xml:space="preserve">SQL til </w:t>
+            </w:r>
+            <w:proofErr w:type="spellStart"/>
+            <w:r>
+              <w:rPr>
+                <w:rStyle w:val="detail-subject"/>
+              </w:rPr>
+              <w:t>hentning</w:t>
+            </w:r>
+            <w:proofErr w:type="spellEnd"/>
+            <w:r>
+              <w:rPr>
+                <w:rStyle w:val="detail-subject"/>
+              </w:rPr>
+              <w:t xml:space="preserve"> af alle varer</w:t>
             </w:r>
           </w:p>
         </w:tc>
@@ -10049,7 +11961,21 @@
               <w:rPr>
                 <w:rStyle w:val="detail-subject"/>
               </w:rPr>
-              <w:t>SQL til hentning af enkelt vare</w:t>
+              <w:t xml:space="preserve">SQL til </w:t>
+            </w:r>
+            <w:proofErr w:type="spellStart"/>
+            <w:r>
+              <w:rPr>
+                <w:rStyle w:val="detail-subject"/>
+              </w:rPr>
+              <w:t>hentning</w:t>
+            </w:r>
+            <w:proofErr w:type="spellEnd"/>
+            <w:r>
+              <w:rPr>
+                <w:rStyle w:val="detail-subject"/>
+              </w:rPr>
+              <w:t xml:space="preserve"> af enkelt vare</w:t>
             </w:r>
           </w:p>
         </w:tc>
@@ -10287,11 +12213,19 @@
                 <w:rStyle w:val="detail-subject"/>
               </w:rPr>
             </w:pPr>
-            <w:r>
-              <w:rPr>
-                <w:rStyle w:val="detail-subject"/>
-              </w:rPr>
-              <w:t>JUnit test af 59, 60, 61</w:t>
+            <w:proofErr w:type="spellStart"/>
+            <w:r>
+              <w:rPr>
+                <w:rStyle w:val="detail-subject"/>
+              </w:rPr>
+              <w:t>JUnit</w:t>
+            </w:r>
+            <w:proofErr w:type="spellEnd"/>
+            <w:r>
+              <w:rPr>
+                <w:rStyle w:val="detail-subject"/>
+              </w:rPr>
+              <w:t xml:space="preserve"> test af 59, 60, 61</w:t>
             </w:r>
           </w:p>
         </w:tc>
@@ -10471,7 +12405,21 @@
               <w:rPr>
                 <w:rStyle w:val="detail-subject"/>
               </w:rPr>
-              <w:t>Opret klasse i logic lag til udregning</w:t>
+              <w:t xml:space="preserve">Opret klasse i </w:t>
+            </w:r>
+            <w:proofErr w:type="spellStart"/>
+            <w:r>
+              <w:rPr>
+                <w:rStyle w:val="detail-subject"/>
+              </w:rPr>
+              <w:t>logic</w:t>
+            </w:r>
+            <w:proofErr w:type="spellEnd"/>
+            <w:r>
+              <w:rPr>
+                <w:rStyle w:val="detail-subject"/>
+              </w:rPr>
+              <w:t xml:space="preserve"> lag til udregning</w:t>
             </w:r>
           </w:p>
         </w:tc>
@@ -10569,7 +12517,15 @@
     </w:p>
     <w:p>
       <w:r>
-        <w:t xml:space="preserve">Jesper er færdig med sine opgaver fra i går (56-64), og tester i dag JSP siderne for funktionsfejl. Claus har lavet en udregner til rem, udregnere </w:t>
+        <w:t xml:space="preserve">Jesper er færdig med sine opgaver fra i går (56-64), og tester i dag JSP siderne for funktionsfejl. Claus har lavet en udregner til rem, </w:t>
+      </w:r>
+      <w:proofErr w:type="spellStart"/>
+      <w:r>
+        <w:t>udregnere</w:t>
+      </w:r>
+      <w:proofErr w:type="spellEnd"/>
+      <w:r>
+        <w:t xml:space="preserve"> </w:t>
       </w:r>
       <w:r>
         <w:t xml:space="preserve">til spær og stolper </w:t>
@@ -10588,13 +12544,45 @@
     </w:p>
     <w:p>
       <w:r>
-        <w:t>Jesper har rettet småfejl i sine views fra mandag (56-64) så de nu er klar til fremvisning på Technical Review i dag.</w:t>
-      </w:r>
+        <w:t xml:space="preserve">Jesper har rettet småfejl i sine </w:t>
+      </w:r>
+      <w:proofErr w:type="spellStart"/>
+      <w:r>
+        <w:t>views</w:t>
+      </w:r>
+      <w:proofErr w:type="spellEnd"/>
+      <w:r>
+        <w:t xml:space="preserve"> fra mandag (56-64) så de nu er klar til fremvisning på </w:t>
+      </w:r>
+      <w:proofErr w:type="spellStart"/>
+      <w:r>
+        <w:t>Technical</w:t>
+      </w:r>
+      <w:proofErr w:type="spellEnd"/>
       <w:r>
         <w:t xml:space="preserve"> </w:t>
       </w:r>
-      <w:r>
-        <w:t>Jesper ser på Task 70 for at igangsætte udvikling af tegningen. Claus har udviklet de første 4 beregnere til styklisten og laver en side så styklisten kan vises.</w:t>
+      <w:proofErr w:type="spellStart"/>
+      <w:r>
+        <w:t>Review</w:t>
+      </w:r>
+      <w:proofErr w:type="spellEnd"/>
+      <w:r>
+        <w:t xml:space="preserve"> i dag.</w:t>
+      </w:r>
+      <w:r>
+        <w:t xml:space="preserve"> </w:t>
+      </w:r>
+      <w:r>
+        <w:t xml:space="preserve">Jesper ser på </w:t>
+      </w:r>
+      <w:proofErr w:type="spellStart"/>
+      <w:r>
+        <w:t>Task</w:t>
+      </w:r>
+      <w:proofErr w:type="spellEnd"/>
+      <w:r>
+        <w:t xml:space="preserve"> 70 for at igangsætte udvikling af tegningen. Claus har udviklet de første 4 beregnere til styklisten og laver en side så styklisten kan vises.</w:t>
       </w:r>
     </w:p>
     <w:tbl>
@@ -10623,11 +12611,19 @@
                 <w:rStyle w:val="detail-subject"/>
               </w:rPr>
             </w:pPr>
-            <w:r>
-              <w:rPr>
-                <w:rStyle w:val="detail-subject"/>
-              </w:rPr>
-              <w:t>Task nr.</w:t>
+            <w:proofErr w:type="spellStart"/>
+            <w:r>
+              <w:rPr>
+                <w:rStyle w:val="detail-subject"/>
+              </w:rPr>
+              <w:t>Task</w:t>
+            </w:r>
+            <w:proofErr w:type="spellEnd"/>
+            <w:r>
+              <w:rPr>
+                <w:rStyle w:val="detail-subject"/>
+              </w:rPr>
+              <w:t xml:space="preserve"> nr.</w:t>
             </w:r>
           </w:p>
         </w:tc>
@@ -10708,7 +12704,21 @@
               <w:rPr>
                 <w:rStyle w:val="detail-subject"/>
               </w:rPr>
-              <w:t>Demo tegning for at skabe overblik.</w:t>
+              <w:t xml:space="preserve">Demo tegning for at </w:t>
+            </w:r>
+            <w:proofErr w:type="gramStart"/>
+            <w:r>
+              <w:rPr>
+                <w:rStyle w:val="detail-subject"/>
+              </w:rPr>
+              <w:t>skabe</w:t>
+            </w:r>
+            <w:proofErr w:type="gramEnd"/>
+            <w:r>
+              <w:rPr>
+                <w:rStyle w:val="detail-subject"/>
+              </w:rPr>
+              <w:t xml:space="preserve"> overblik.</w:t>
             </w:r>
           </w:p>
         </w:tc>
@@ -10801,7 +12811,15 @@
     <w:p>
       <w:r>
         <w:lastRenderedPageBreak/>
-        <w:t>Inden review i dag demoer vi for hinanden.</w:t>
+        <w:t xml:space="preserve">Inden </w:t>
+      </w:r>
+      <w:proofErr w:type="spellStart"/>
+      <w:r>
+        <w:t>review</w:t>
+      </w:r>
+      <w:proofErr w:type="spellEnd"/>
+      <w:r>
+        <w:t xml:space="preserve"> i dag demoer vi for hinanden.</w:t>
       </w:r>
     </w:p>
     <w:p>
@@ -10817,12 +12835,36 @@
     </w:p>
     <w:p>
       <w:r>
-        <w:t>Der var udfordringer med at få demo-tegning til at virke i går, derfor går vi i dag sammen om at udvikle det grundlæggende for at kunne lave en demo-tegning færdig i dag. Reviewet i går affødte en del tanker vedr. optimering af vores styklisteberegner og navngivning generelt. Styklisteberegneren virker fornuftigt for en version 0.8, siden som viser resultatet blev også klar i går, om end den savner design.</w:t>
-      </w:r>
-    </w:p>
-    <w:p>
-      <w:r>
-        <w:t xml:space="preserve">Jesper kører videre i SVG-sporet, så vi kan demonstrere en tegning. </w:t>
+        <w:t xml:space="preserve">Der var udfordringer med at få demo-tegning til at virke i går, derfor går vi i dag sammen om at udvikle det grundlæggende for at kunne lave en demo-tegning færdig i dag. </w:t>
+      </w:r>
+      <w:proofErr w:type="spellStart"/>
+      <w:r>
+        <w:t>Reviewet</w:t>
+      </w:r>
+      <w:proofErr w:type="spellEnd"/>
+      <w:r>
+        <w:t xml:space="preserve"> i går affødte en del tanker vedr. optimering af vores styklisteberegner og navngivning generelt. Styklisteberegneren virker fornuftigt for en version </w:t>
+      </w:r>
+      <w:proofErr w:type="gramStart"/>
+      <w:r>
+        <w:t>0.8</w:t>
+      </w:r>
+      <w:proofErr w:type="gramEnd"/>
+      <w:r>
+        <w:t>, siden som viser resultatet blev også klar i går, om end den savner design.</w:t>
+      </w:r>
+    </w:p>
+    <w:p>
+      <w:r>
+        <w:t xml:space="preserve">Jesper kører videre i </w:t>
+      </w:r>
+      <w:proofErr w:type="spellStart"/>
+      <w:r>
+        <w:t>SVG-sporet</w:t>
+      </w:r>
+      <w:proofErr w:type="spellEnd"/>
+      <w:r>
+        <w:t xml:space="preserve">, så vi kan demonstrere en tegning. </w:t>
       </w:r>
     </w:p>
     <w:p>
@@ -10840,7 +12882,47 @@
     </w:p>
     <w:p>
       <w:r>
-        <w:t>Udregning af tagmaterialer har givet anledning til udvidelse af database, idet tagtyper er forskellige aht. hældning og fordi tagtyper består af forskellige materialer. Til PO</w:t>
+        <w:t xml:space="preserve">Udregning af </w:t>
+      </w:r>
+      <w:proofErr w:type="spellStart"/>
+      <w:r>
+        <w:t>tagmaterialer</w:t>
+      </w:r>
+      <w:proofErr w:type="spellEnd"/>
+      <w:r>
+        <w:t xml:space="preserve"> har givet anledning til udvidelse af database, idet </w:t>
+      </w:r>
+      <w:proofErr w:type="spellStart"/>
+      <w:r>
+        <w:t>tagtyper</w:t>
+      </w:r>
+      <w:proofErr w:type="spellEnd"/>
+      <w:r>
+        <w:t xml:space="preserve"> er forskellige </w:t>
+      </w:r>
+      <w:proofErr w:type="spellStart"/>
+      <w:r>
+        <w:t>aht</w:t>
+      </w:r>
+      <w:proofErr w:type="spellEnd"/>
+      <w:r>
+        <w:t xml:space="preserve">. </w:t>
+      </w:r>
+      <w:proofErr w:type="gramStart"/>
+      <w:r>
+        <w:t xml:space="preserve">hældning og fordi </w:t>
+      </w:r>
+      <w:proofErr w:type="spellStart"/>
+      <w:r>
+        <w:t>tagtyper</w:t>
+      </w:r>
+      <w:proofErr w:type="spellEnd"/>
+      <w:r>
+        <w:t xml:space="preserve"> består af forskellige materialer.</w:t>
+      </w:r>
+      <w:proofErr w:type="gramEnd"/>
+      <w:r>
+        <w:t xml:space="preserve"> Til PO</w:t>
       </w:r>
       <w:r>
         <w:t xml:space="preserve"> møde</w:t>
@@ -10852,7 +12934,23 @@
         <w:t xml:space="preserve"> yderligere lys over dette</w:t>
       </w:r>
       <w:r>
-        <w:t>. Rooftype og RooftypeMaterial tabel er oprettet for at håndtere udfordringen.</w:t>
+        <w:t xml:space="preserve">. </w:t>
+      </w:r>
+      <w:proofErr w:type="spellStart"/>
+      <w:r>
+        <w:t>Rooftype</w:t>
+      </w:r>
+      <w:proofErr w:type="spellEnd"/>
+      <w:r>
+        <w:t xml:space="preserve"> og </w:t>
+      </w:r>
+      <w:proofErr w:type="spellStart"/>
+      <w:r>
+        <w:t>RooftypeMaterial</w:t>
+      </w:r>
+      <w:proofErr w:type="spellEnd"/>
+      <w:r>
+        <w:t xml:space="preserve"> tabel er oprettet for at håndtere udfordringen.</w:t>
       </w:r>
     </w:p>
     <w:p>
@@ -10860,12 +12958,52 @@
         <w:pStyle w:val="Overskrift2"/>
       </w:pPr>
       <w:r>
-        <w:t>23-11-2018 Retrospective af uge 2:</w:t>
-      </w:r>
-    </w:p>
-    <w:p>
-      <w:r>
-        <w:t>En bedre uge hvor vi havde mere klarhed over opgaverne idet PO stillede klare krav til efterfølgende fredag (23-11), hvor bl.a. styklisteberegneren skulle være færdig. Technical Review og PO-møde gav også klarhed over forventningerne, så vi bedre kunne retfærdiggøre vores afgrænsninger i projektet. Styklisteberegneren blev således 80% færdig til i dag, men afledte også en ændring i databasen, som igen gav anledning til flere overvejelser. Med afgrænsningen i baghovedet kunne vi hurtigt begrænse omfanget af ændringen.</w:t>
+        <w:t xml:space="preserve">23-11-2018 </w:t>
+      </w:r>
+      <w:proofErr w:type="spellStart"/>
+      <w:r>
+        <w:t>Retrospective</w:t>
+      </w:r>
+      <w:proofErr w:type="spellEnd"/>
+      <w:r>
+        <w:t xml:space="preserve"> af uge 2:</w:t>
+      </w:r>
+    </w:p>
+    <w:p>
+      <w:r>
+        <w:t xml:space="preserve">En bedre uge hvor vi havde mere klarhed over opgaverne idet PO stillede klare krav til efterfølgende fredag (23-11), hvor bl.a. styklisteberegneren skulle være færdig. </w:t>
+      </w:r>
+      <w:proofErr w:type="spellStart"/>
+      <w:r>
+        <w:t>Technical</w:t>
+      </w:r>
+      <w:proofErr w:type="spellEnd"/>
+      <w:r>
+        <w:t xml:space="preserve"> </w:t>
+      </w:r>
+      <w:proofErr w:type="spellStart"/>
+      <w:r>
+        <w:t>Review</w:t>
+      </w:r>
+      <w:proofErr w:type="spellEnd"/>
+      <w:r>
+        <w:t xml:space="preserve"> og </w:t>
+      </w:r>
+      <w:proofErr w:type="spellStart"/>
+      <w:r>
+        <w:t>PO-møde</w:t>
+      </w:r>
+      <w:proofErr w:type="spellEnd"/>
+      <w:r>
+        <w:t xml:space="preserve"> gav også klarhed over forventningerne, så vi bedre kunne retfærdiggøre vores afgrænsninger i projektet. Styklisteberegneren blev således </w:t>
+      </w:r>
+      <w:proofErr w:type="gramStart"/>
+      <w:r>
+        <w:t>80%</w:t>
+      </w:r>
+      <w:proofErr w:type="gramEnd"/>
+      <w:r>
+        <w:t xml:space="preserve"> færdig til i dag, men afledte også en ændring i databasen, som igen gav anledning til flere overvejelser. Med afgrænsningen i baghovedet kunne vi hurtigt begrænse omfanget af ændringen.</w:t>
       </w:r>
     </w:p>
     <w:p>
@@ -10891,7 +13029,23 @@
     </w:p>
     <w:p>
       <w:r>
-        <w:t>Vi har i dag aftalt at hjælpes ad med at få den sidste funktionalitet på plads ift. tegning med svg, så vi er klar til at modtage en række rektangler fra materiale udregningen. Jesper ser herudover på carport konfiguratoren, så Martin, kunden m.fl. kan indtaste og gemme hhv. beregne stykliste direkte. Claus går i gang med beregning af tag.</w:t>
+        <w:t xml:space="preserve">Vi har i dag aftalt at hjælpes ad med at få den sidste funktionalitet på plads ift. tegning med </w:t>
+      </w:r>
+      <w:proofErr w:type="spellStart"/>
+      <w:r>
+        <w:t>svg</w:t>
+      </w:r>
+      <w:proofErr w:type="spellEnd"/>
+      <w:r>
+        <w:t xml:space="preserve">, så vi er klar til at modtage en række rektangler fra materiale udregningen. Jesper ser herudover på carport </w:t>
+      </w:r>
+      <w:proofErr w:type="spellStart"/>
+      <w:r>
+        <w:t>konfiguratoren</w:t>
+      </w:r>
+      <w:proofErr w:type="spellEnd"/>
+      <w:r>
+        <w:t>, så Martin, kunden m.fl. kan indtaste og gemme hhv. beregne stykliste direkte. Claus går i gang med beregning af tag.</w:t>
       </w:r>
     </w:p>
     <w:p>
@@ -10904,12 +13058,36 @@
     </w:p>
     <w:p>
       <w:r>
-        <w:t>Forespørgselsområde blev ikke færdigt i går, Jesper arbejder videre hermed. Claus færdiggør tagberegning og igangsætter udregning af koordinater til tegning.</w:t>
-      </w:r>
-    </w:p>
-    <w:p>
-      <w:r>
-        <w:t>Vi har udfordringer med tidsplan, især ift. manglende analysearbejde, vi tager en snak til Technical Review i dag for at se på muligheder for at imødegå disse.</w:t>
+        <w:t xml:space="preserve">Forespørgselsområde blev ikke færdigt i går, Jesper arbejder videre hermed. Claus færdiggør </w:t>
+      </w:r>
+      <w:proofErr w:type="spellStart"/>
+      <w:r>
+        <w:t>tagberegning</w:t>
+      </w:r>
+      <w:proofErr w:type="spellEnd"/>
+      <w:r>
+        <w:t xml:space="preserve"> og igangsætter udregning af koordinater til tegning.</w:t>
+      </w:r>
+    </w:p>
+    <w:p>
+      <w:r>
+        <w:t xml:space="preserve">Vi har udfordringer med tidsplan, især ift. manglende analysearbejde, vi tager en snak til </w:t>
+      </w:r>
+      <w:proofErr w:type="spellStart"/>
+      <w:r>
+        <w:t>Technical</w:t>
+      </w:r>
+      <w:proofErr w:type="spellEnd"/>
+      <w:r>
+        <w:t xml:space="preserve"> </w:t>
+      </w:r>
+      <w:proofErr w:type="spellStart"/>
+      <w:r>
+        <w:t>Review</w:t>
+      </w:r>
+      <w:proofErr w:type="spellEnd"/>
+      <w:r>
+        <w:t xml:space="preserve"> i dag for at se på muligheder for at imødegå disse.</w:t>
       </w:r>
     </w:p>
     <w:p>
@@ -10922,13 +13100,45 @@
     </w:p>
     <w:p>
       <w:r>
-        <w:t>Forespørgselsområdet mangler lidt små justeringer og at kunne sende forespørgselsdata direkte til beregneren uden at gemme forespørgslen i databasen. Jesper arbejder videre hermed. Claus fik optimeret koden mht. at finde materiale i nødvendig længde, således at en sortering af materialeisten ikke er nødvendig længere. Således er koden optimeret i alle beregnere. I dag gøres tagberegning færdig.</w:t>
+        <w:t xml:space="preserve">Forespørgselsområdet mangler lidt små justeringer og at kunne sende forespørgselsdata direkte til beregneren uden at gemme forespørgslen i databasen. Jesper arbejder videre hermed. Claus fik optimeret koden mht. at finde materiale i nødvendig længde, således at en sortering af </w:t>
+      </w:r>
+      <w:proofErr w:type="spellStart"/>
+      <w:r>
+        <w:t>materialeisten</w:t>
+      </w:r>
+      <w:proofErr w:type="spellEnd"/>
+      <w:r>
+        <w:t xml:space="preserve"> ikke er nødvendig længere. Således er koden optimeret i alle beregnere. I dag gøres </w:t>
+      </w:r>
+      <w:proofErr w:type="spellStart"/>
+      <w:r>
+        <w:t>tagberegning</w:t>
+      </w:r>
+      <w:proofErr w:type="spellEnd"/>
+      <w:r>
+        <w:t xml:space="preserve"> færdig.</w:t>
       </w:r>
     </w:p>
     <w:p>
       <w:r>
         <w:lastRenderedPageBreak/>
-        <w:t>Vi skal sammen have set på hvordan vi sikrer at både skur og forespørgsel oprettes/redigeres eller ingen af delene (commit / rollback).</w:t>
+        <w:t>Vi skal sammen have set på hvordan vi sikrer at både skur og forespørgsel oprettes/redigeres eller ingen af delene (</w:t>
+      </w:r>
+      <w:proofErr w:type="spellStart"/>
+      <w:r>
+        <w:t>commit</w:t>
+      </w:r>
+      <w:proofErr w:type="spellEnd"/>
+      <w:r>
+        <w:t xml:space="preserve"> / </w:t>
+      </w:r>
+      <w:proofErr w:type="spellStart"/>
+      <w:r>
+        <w:t>rollback</w:t>
+      </w:r>
+      <w:proofErr w:type="spellEnd"/>
+      <w:r>
+        <w:t>).</w:t>
       </w:r>
     </w:p>
     <w:p>
@@ -10941,7 +13151,31 @@
     </w:p>
     <w:p>
       <w:r>
-        <w:t xml:space="preserve">Forespørgselsområdet mangler drop down for valg af tagtype til carport. Jesper ser på dette i dag. Tagberegneren blev færdig i går og </w:t>
+        <w:t xml:space="preserve">Forespørgselsområdet mangler drop </w:t>
+      </w:r>
+      <w:proofErr w:type="spellStart"/>
+      <w:r>
+        <w:t>down</w:t>
+      </w:r>
+      <w:proofErr w:type="spellEnd"/>
+      <w:r>
+        <w:t xml:space="preserve"> for valg af </w:t>
+      </w:r>
+      <w:proofErr w:type="spellStart"/>
+      <w:r>
+        <w:t>tagtype</w:t>
+      </w:r>
+      <w:proofErr w:type="spellEnd"/>
+      <w:r>
+        <w:t xml:space="preserve"> til carport. Jesper ser på dette i dag. </w:t>
+      </w:r>
+      <w:proofErr w:type="spellStart"/>
+      <w:r>
+        <w:t>Tagberegneren</w:t>
+      </w:r>
+      <w:proofErr w:type="spellEnd"/>
+      <w:r>
+        <w:t xml:space="preserve"> blev færdig i går og </w:t>
       </w:r>
       <w:r>
         <w:t>grundlaget for tegningen er lagt, så der i dag kan oprettes forskellige del-tegnere. Dette ser Claus på.</w:t>
@@ -10957,7 +13191,31 @@
     </w:p>
     <w:p>
       <w:r>
-        <w:t>Intet scrum pga. undervisning. Vi fik dog efterfølgende kigget på transaktioner i sql, da både skur og carportforspørgsel skal oprettes/opdateres eller ingen af delene.</w:t>
+        <w:t xml:space="preserve">Intet </w:t>
+      </w:r>
+      <w:proofErr w:type="spellStart"/>
+      <w:r>
+        <w:t>scrum</w:t>
+      </w:r>
+      <w:proofErr w:type="spellEnd"/>
+      <w:r>
+        <w:t xml:space="preserve"> pga. undervisning. Vi fik dog efterfølgende kigget på transaktioner i </w:t>
+      </w:r>
+      <w:proofErr w:type="spellStart"/>
+      <w:r>
+        <w:t>sql</w:t>
+      </w:r>
+      <w:proofErr w:type="spellEnd"/>
+      <w:r>
+        <w:t xml:space="preserve">, da både skur og </w:t>
+      </w:r>
+      <w:proofErr w:type="spellStart"/>
+      <w:r>
+        <w:t>carportforspørgsel</w:t>
+      </w:r>
+      <w:proofErr w:type="spellEnd"/>
+      <w:r>
+        <w:t xml:space="preserve"> skal oprettes/opdateres eller ingen af delene.</w:t>
       </w:r>
     </w:p>
     <w:p>
@@ -10970,15 +13228,55 @@
     </w:p>
     <w:p>
       <w:r>
-        <w:t>Transaktion i SQL drillede, idet vi ikke var klar over at et ResultSet skal lukkes, inden næste sql udtryk køres. Derfor hang transaktionen. Jesper har løst dette i går aftes, samt div. opdateringer i layoutet. Claus fik de sidste udregninger klar vedr. stolper hvor rem brydes og rem hvor spær brydes. Disse skal bruges til korrekt tegning.</w:t>
-      </w:r>
-      <w:r>
-        <w:t xml:space="preserve"> Materialer har fået price-attribut i databasen samt i koden, pris udregnes og vises på styklisten.</w:t>
-      </w:r>
-    </w:p>
-    <w:p>
-      <w:r>
-        <w:t>Jesper ser på drop-down til tagtyper i forespørgselsområdet, Claus færdiggør tegning.</w:t>
+        <w:t xml:space="preserve">Transaktion i SQL drillede, idet vi ikke var klar over at et </w:t>
+      </w:r>
+      <w:proofErr w:type="spellStart"/>
+      <w:r>
+        <w:t>ResultSet</w:t>
+      </w:r>
+      <w:proofErr w:type="spellEnd"/>
+      <w:r>
+        <w:t xml:space="preserve"> skal lukkes, inden næste </w:t>
+      </w:r>
+      <w:proofErr w:type="spellStart"/>
+      <w:r>
+        <w:t>sql</w:t>
+      </w:r>
+      <w:proofErr w:type="spellEnd"/>
+      <w:r>
+        <w:t xml:space="preserve"> udtryk køres. Derfor hang transaktionen. Jesper har løst dette i går aftes, samt div. opdateringer i layoutet. Claus fik de sidste udregninger klar vedr. stolper hvor rem brydes og rem hvor spær brydes. Disse skal bruges til korrekt tegning.</w:t>
+      </w:r>
+      <w:r>
+        <w:t xml:space="preserve"> Materialer har fået </w:t>
+      </w:r>
+      <w:proofErr w:type="spellStart"/>
+      <w:r>
+        <w:t>price-attribut</w:t>
+      </w:r>
+      <w:proofErr w:type="spellEnd"/>
+      <w:r>
+        <w:t xml:space="preserve"> i databasen samt i koden, pris udregnes og vises på styklisten.</w:t>
+      </w:r>
+    </w:p>
+    <w:p>
+      <w:r>
+        <w:t xml:space="preserve">Jesper ser på </w:t>
+      </w:r>
+      <w:proofErr w:type="spellStart"/>
+      <w:r>
+        <w:t>drop-down</w:t>
+      </w:r>
+      <w:proofErr w:type="spellEnd"/>
+      <w:r>
+        <w:t xml:space="preserve"> til </w:t>
+      </w:r>
+      <w:proofErr w:type="spellStart"/>
+      <w:r>
+        <w:t>tagtyper</w:t>
+      </w:r>
+      <w:proofErr w:type="spellEnd"/>
+      <w:r>
+        <w:t xml:space="preserve"> i forespørgselsområdet, Claus færdiggør tegning.</w:t>
       </w:r>
     </w:p>
     <w:p>
@@ -10991,12 +13289,44 @@
     </w:p>
     <w:p>
       <w:r>
-        <w:t xml:space="preserve">Forespørgselsområdet er færdigt, tagtyper kan vælges og forespørgsler kan oprettes og ændres. Skur kan til- og fravælges. Tegningen mangler blot skur. </w:t>
-      </w:r>
-    </w:p>
-    <w:p>
-      <w:r>
-        <w:t>Jesper går i gang med user story #19 – Administrer brugerkonti, først ændres Customers tabellen til også at indeholde password og brugertype/rank. Dernæst DTO og DAO.</w:t>
+        <w:t xml:space="preserve">Forespørgselsområdet er færdigt, </w:t>
+      </w:r>
+      <w:proofErr w:type="spellStart"/>
+      <w:r>
+        <w:t>tagtyper</w:t>
+      </w:r>
+      <w:proofErr w:type="spellEnd"/>
+      <w:r>
+        <w:t xml:space="preserve"> kan vælges og forespørgsler kan oprettes og ændres. Skur kan </w:t>
+      </w:r>
+      <w:proofErr w:type="spellStart"/>
+      <w:r>
+        <w:t>til-</w:t>
+      </w:r>
+      <w:proofErr w:type="spellEnd"/>
+      <w:r>
+        <w:t xml:space="preserve"> og fravælges. Tegningen mangler blot skur. </w:t>
+      </w:r>
+    </w:p>
+    <w:p>
+      <w:r>
+        <w:t xml:space="preserve">Jesper går i gang med </w:t>
+      </w:r>
+      <w:proofErr w:type="spellStart"/>
+      <w:r>
+        <w:t>user</w:t>
+      </w:r>
+      <w:proofErr w:type="spellEnd"/>
+      <w:r>
+        <w:t xml:space="preserve"> story #19 – Administrer brugerkonti, først ændres </w:t>
+      </w:r>
+      <w:proofErr w:type="spellStart"/>
+      <w:r>
+        <w:t>Customers</w:t>
+      </w:r>
+      <w:proofErr w:type="spellEnd"/>
+      <w:r>
+        <w:t xml:space="preserve"> tabellen til også at indeholde password og brugertype/rank. Dernæst DTO og DAO.</w:t>
       </w:r>
     </w:p>
     <w:p>
@@ -11014,17 +13344,89 @@
     </w:p>
     <w:p>
       <w:r>
-        <w:t>I går fik Jesper ændret Customers tabellen til Users og tilføjet passwords mv. Data er lagt i postnumre og hentning af brugere fra databasen er påbegyndt i UsersDAO. Login-side og opret-bruger-side er påbegyndt.</w:t>
-      </w:r>
-    </w:p>
-    <w:p>
-      <w:r>
-        <w:t>Claus blev færdig med tegning af carporten: Stolper, spær, skur og rem tegnes. De første unit tests af div. udregnere er påbegyndt.</w:t>
-      </w:r>
-    </w:p>
-    <w:p>
-      <w:r>
-        <w:t>I dag fortsætter Jesper arbejdet med opret bruger-delen og login-delen, så det bliver færdigt. Unit tests laver Claus færdige i dag.</w:t>
+        <w:t xml:space="preserve">I går fik Jesper ændret </w:t>
+      </w:r>
+      <w:proofErr w:type="spellStart"/>
+      <w:r>
+        <w:t>Customers</w:t>
+      </w:r>
+      <w:proofErr w:type="spellEnd"/>
+      <w:r>
+        <w:t xml:space="preserve"> tabellen til </w:t>
+      </w:r>
+      <w:proofErr w:type="spellStart"/>
+      <w:r>
+        <w:t>Users</w:t>
+      </w:r>
+      <w:proofErr w:type="spellEnd"/>
+      <w:r>
+        <w:t xml:space="preserve"> og tilføjet passwords mv. Data er lagt i postnumre og </w:t>
+      </w:r>
+      <w:proofErr w:type="spellStart"/>
+      <w:r>
+        <w:t>hentning</w:t>
+      </w:r>
+      <w:proofErr w:type="spellEnd"/>
+      <w:r>
+        <w:t xml:space="preserve"> af brugere fra databasen er påbegyndt i </w:t>
+      </w:r>
+      <w:proofErr w:type="spellStart"/>
+      <w:r>
+        <w:t>UsersDAO</w:t>
+      </w:r>
+      <w:proofErr w:type="spellEnd"/>
+      <w:r>
+        <w:t xml:space="preserve">. </w:t>
+      </w:r>
+      <w:proofErr w:type="spellStart"/>
+      <w:r>
+        <w:t>Login-side</w:t>
+      </w:r>
+      <w:proofErr w:type="spellEnd"/>
+      <w:r>
+        <w:t xml:space="preserve"> og opret-bruger-side er påbegyndt.</w:t>
+      </w:r>
+    </w:p>
+    <w:p>
+      <w:r>
+        <w:t xml:space="preserve">Claus blev færdig med tegning af carporten: Stolper, spær, skur og rem tegnes. </w:t>
+      </w:r>
+      <w:proofErr w:type="gramStart"/>
+      <w:r>
+        <w:t>De</w:t>
+      </w:r>
+      <w:proofErr w:type="gramEnd"/>
+      <w:r>
+        <w:t xml:space="preserve"> første </w:t>
+      </w:r>
+      <w:proofErr w:type="gramStart"/>
+      <w:r>
+        <w:t>unit</w:t>
+      </w:r>
+      <w:proofErr w:type="gramEnd"/>
+      <w:r>
+        <w:t xml:space="preserve"> tests af div. </w:t>
+      </w:r>
+      <w:proofErr w:type="spellStart"/>
+      <w:r>
+        <w:t>udregnere</w:t>
+      </w:r>
+      <w:proofErr w:type="spellEnd"/>
+      <w:r>
+        <w:t xml:space="preserve"> er påbegyndt.</w:t>
+      </w:r>
+    </w:p>
+    <w:p>
+      <w:r>
+        <w:t xml:space="preserve">I dag fortsætter Jesper arbejdet med opret bruger-delen og </w:t>
+      </w:r>
+      <w:proofErr w:type="spellStart"/>
+      <w:r>
+        <w:t>login-delen</w:t>
+      </w:r>
+      <w:proofErr w:type="spellEnd"/>
+      <w:r>
+        <w:t>, så det bliver færdigt. Unit tests laver Claus færdige i dag.</w:t>
       </w:r>
     </w:p>
     <w:p>
@@ -11032,6 +13434,62 @@
         <w:pStyle w:val="Overskrift2"/>
       </w:pPr>
       <w:r>
+        <w:t>7-12-2018:</w:t>
+      </w:r>
+    </w:p>
+    <w:p>
+      <w:r>
+        <w:t xml:space="preserve">Jesper har færdiggjort </w:t>
+      </w:r>
+      <w:proofErr w:type="spellStart"/>
+      <w:r>
+        <w:t>login</w:t>
+      </w:r>
+      <w:proofErr w:type="spellEnd"/>
+      <w:r>
+        <w:t xml:space="preserve"> / log ud funktionalitet samt opret bruger delen. Claus har lavet unit tests og er i gang med integration tests. </w:t>
+      </w:r>
+    </w:p>
+    <w:p>
+      <w:r>
+        <w:t xml:space="preserve">I dag laver Jesper #115 vedr. </w:t>
+      </w:r>
+      <w:proofErr w:type="spellStart"/>
+      <w:r>
+        <w:t>admin</w:t>
+      </w:r>
+      <w:proofErr w:type="spellEnd"/>
+      <w:r>
+        <w:t xml:space="preserve"> sider der skal beskyttes af </w:t>
+      </w:r>
+      <w:proofErr w:type="spellStart"/>
+      <w:r>
+        <w:t>login</w:t>
+      </w:r>
+      <w:proofErr w:type="spellEnd"/>
+      <w:r>
+        <w:t>, samt #18 hvor brugerkonto nulstilles.</w:t>
+      </w:r>
+    </w:p>
+    <w:p>
+      <w:r>
+        <w:t xml:space="preserve">Claus laver #73/#87 vedr. integration tests færdig og ser herefter på #86 </w:t>
+      </w:r>
+      <w:proofErr w:type="spellStart"/>
+      <w:r>
+        <w:t>exceptions</w:t>
+      </w:r>
+      <w:proofErr w:type="spellEnd"/>
+      <w:r>
+        <w:t xml:space="preserve"> og logging. </w:t>
+      </w:r>
+    </w:p>
+    <w:p>
+      <w:pPr>
+        <w:pStyle w:val="Overskrift2"/>
+      </w:pPr>
+      <w:r>
+        <w:lastRenderedPageBreak/>
         <w:br w:type="page"/>
       </w:r>
     </w:p>

</xml_diff>

<commit_message>
Datafacade har deleteUser metode.
</commit_message>
<xml_diff>
--- a/Analysedokumenter/Fog_trælast.docx
+++ b/Analysedokumenter/Fog_trælast.docx
@@ -69,15 +69,7 @@
         </w:numPr>
       </w:pPr>
       <w:r>
-        <w:t xml:space="preserve">Har indgående kendskab til sædvanlige problemstillinger </w:t>
-      </w:r>
-      <w:proofErr w:type="spellStart"/>
-      <w:r>
-        <w:t>ifm</w:t>
-      </w:r>
-      <w:proofErr w:type="spellEnd"/>
-      <w:r>
-        <w:t>. bestillinger af carporte</w:t>
+        <w:t>Har indgående kendskab til sædvanlige problemstillinger ifm. bestillinger af carporte</w:t>
       </w:r>
       <w:r>
         <w:t>, f.eks. skæve dimensioner, for store skure, for høj rejsning mv</w:t>
@@ -95,15 +87,7 @@
         </w:numPr>
       </w:pPr>
       <w:r>
-        <w:t>Står for nuværende prisjustering og ”</w:t>
-      </w:r>
-      <w:proofErr w:type="spellStart"/>
-      <w:r>
-        <w:t>mapning</w:t>
-      </w:r>
-      <w:proofErr w:type="spellEnd"/>
-      <w:r>
-        <w:t>” mellem gl. varenumre og nye.</w:t>
+        <w:t>Står for nuværende prisjustering og ”mapning” mellem gl. varenumre og nye.</w:t>
       </w:r>
     </w:p>
     <w:p>
@@ -238,23 +222,7 @@
         </w:numPr>
       </w:pPr>
       <w:r>
-        <w:t>Færre risici forbundet med opdatering / vedligehold af systemet</w:t>
-      </w:r>
-      <w:proofErr w:type="gramStart"/>
-      <w:r>
-        <w:t xml:space="preserve"> (f.eks. v. sygdom/bortgang af </w:t>
-      </w:r>
-      <w:proofErr w:type="spellStart"/>
-      <w:r>
-        <w:t>ngl</w:t>
-      </w:r>
-      <w:proofErr w:type="spellEnd"/>
-      <w:r>
-        <w:t>.</w:t>
-      </w:r>
-      <w:proofErr w:type="gramEnd"/>
-      <w:r>
-        <w:t xml:space="preserve"> medarbejder).</w:t>
+        <w:t>Færre risici forbundet med opdatering / vedligehold af systemet (f.eks. v. sygdom/bortgang af ngl. medarbejder).</w:t>
       </w:r>
     </w:p>
     <w:p>
@@ -338,7 +306,6 @@
                 <w:bCs w:val="0"/>
               </w:rPr>
             </w:pPr>
-            <w:proofErr w:type="spellStart"/>
             <w:r>
               <w:rPr>
                 <w:rFonts w:ascii="Arial" w:eastAsiaTheme="minorHAnsi" w:hAnsi="Arial" w:cs="Arial"/>
@@ -349,7 +316,6 @@
             <w:r>
               <w:t>Indflydelse</w:t>
             </w:r>
-            <w:proofErr w:type="spellEnd"/>
           </w:p>
         </w:tc>
         <w:tc>
@@ -431,21 +397,8 @@
               <w:cnfStyle w:val="000000100000"/>
             </w:pPr>
             <w:r>
-              <w:t xml:space="preserve">Martin og øvrige </w:t>
-            </w:r>
-            <w:proofErr w:type="spellStart"/>
-            <w:r>
-              <w:t>ngl</w:t>
-            </w:r>
-            <w:proofErr w:type="spellEnd"/>
-            <w:r>
-              <w:t xml:space="preserve">. </w:t>
-            </w:r>
-            <w:proofErr w:type="gramStart"/>
-            <w:r>
-              <w:t>medarbejdere i trælasten.</w:t>
-            </w:r>
-            <w:proofErr w:type="gramEnd"/>
+              <w:t>Martin og øvrige ngl. medarbejdere i trælasten.</w:t>
+            </w:r>
           </w:p>
           <w:p>
             <w:pPr>
@@ -657,7 +610,6 @@
       <w:pPr>
         <w:pStyle w:val="Overskrift1"/>
       </w:pPr>
-      <w:proofErr w:type="spellStart"/>
       <w:r>
         <w:lastRenderedPageBreak/>
         <w:t>SWOT-analyse</w:t>
@@ -665,7 +617,6 @@
       <w:r>
         <w:t>r</w:t>
       </w:r>
-      <w:proofErr w:type="spellEnd"/>
     </w:p>
     <w:tbl>
       <w:tblPr>
@@ -752,13 +703,8 @@
             <w:pPr>
               <w:cnfStyle w:val="000000100000"/>
             </w:pPr>
-            <w:proofErr w:type="spellStart"/>
-            <w:r>
-              <w:t>Strengths</w:t>
-            </w:r>
-            <w:proofErr w:type="spellEnd"/>
-            <w:r>
-              <w:t>:</w:t>
+            <w:r>
+              <w:t>Strengths:</w:t>
             </w:r>
           </w:p>
           <w:p>
@@ -783,13 +729,8 @@
               </w:numPr>
               <w:cnfStyle w:val="000000100000"/>
             </w:pPr>
-            <w:proofErr w:type="spellStart"/>
-            <w:r>
-              <w:t>Ngl.medarbejder</w:t>
-            </w:r>
-            <w:proofErr w:type="spellEnd"/>
-            <w:r>
-              <w:t xml:space="preserve"> med indgående kendskab</w:t>
+            <w:r>
+              <w:t>Ngl.medarbejder med indgående kendskab</w:t>
             </w:r>
             <w:r>
               <w:t xml:space="preserve"> til situationen og problemområdet</w:t>
@@ -808,23 +749,10 @@
               <w:cnfStyle w:val="000000100000"/>
             </w:pPr>
             <w:r>
-              <w:t xml:space="preserve">Carporte i bedre kvalitet end </w:t>
-            </w:r>
-            <w:proofErr w:type="spellStart"/>
-            <w:r>
-              <w:t>Silvan/Bauhaus</w:t>
-            </w:r>
-            <w:proofErr w:type="spellEnd"/>
-            <w:r>
-              <w:t xml:space="preserve"> og </w:t>
-            </w:r>
-            <w:proofErr w:type="spellStart"/>
-            <w:r>
-              <w:t>evt</w:t>
-            </w:r>
-            <w:proofErr w:type="spellEnd"/>
-            <w:r>
-              <w:t xml:space="preserve"> andre.</w:t>
+              <w:t>Carporte i bedre kvalitet end Silvan/Bauhaus</w:t>
+            </w:r>
+            <w:r>
+              <w:t xml:space="preserve"> og evt andre.</w:t>
             </w:r>
           </w:p>
           <w:p>
@@ -846,13 +774,8 @@
             <w:pPr>
               <w:cnfStyle w:val="000000100000"/>
             </w:pPr>
-            <w:proofErr w:type="spellStart"/>
-            <w:r>
-              <w:t>Weaknesses</w:t>
-            </w:r>
-            <w:proofErr w:type="spellEnd"/>
-            <w:r>
-              <w:t>:</w:t>
+            <w:r>
+              <w:t>Weaknesses:</w:t>
             </w:r>
           </w:p>
           <w:p>
@@ -878,15 +801,7 @@
               <w:cnfStyle w:val="000000100000"/>
             </w:pPr>
             <w:r>
-              <w:t xml:space="preserve">Systemet er </w:t>
-            </w:r>
-            <w:proofErr w:type="spellStart"/>
-            <w:r>
-              <w:t>uddateret</w:t>
-            </w:r>
-            <w:proofErr w:type="spellEnd"/>
-            <w:r>
-              <w:t xml:space="preserve"> og måske i fare for ikke at kunne fungere indenfor overskuelig fremtid.</w:t>
+              <w:t>Systemet er uddateret og måske i fare for ikke at kunne fungere indenfor overskuelig fremtid.</w:t>
             </w:r>
           </w:p>
           <w:p>
@@ -905,31 +820,7 @@
               <w:t>fragmenter</w:t>
             </w:r>
             <w:r>
-              <w:t xml:space="preserve"> – </w:t>
-            </w:r>
-            <w:proofErr w:type="spellStart"/>
-            <w:r>
-              <w:t>frontend</w:t>
-            </w:r>
-            <w:proofErr w:type="spellEnd"/>
-            <w:r>
-              <w:t xml:space="preserve"> til kunder, </w:t>
-            </w:r>
-            <w:proofErr w:type="spellStart"/>
-            <w:r>
-              <w:t>backend</w:t>
-            </w:r>
-            <w:proofErr w:type="spellEnd"/>
-            <w:r>
-              <w:t xml:space="preserve"> (</w:t>
-            </w:r>
-            <w:proofErr w:type="spellStart"/>
-            <w:r>
-              <w:t>Quickbyg</w:t>
-            </w:r>
-            <w:proofErr w:type="spellEnd"/>
-            <w:r>
-              <w:t>) og et eksternt system til oprettelse af styklister.</w:t>
+              <w:t xml:space="preserve"> – frontend til kunder, backend (Quickbyg) og et eksternt system til oprettelse af styklister.</w:t>
             </w:r>
           </w:p>
           <w:p>
@@ -978,13 +869,8 @@
             <w:pPr>
               <w:cnfStyle w:val="000000000000"/>
             </w:pPr>
-            <w:proofErr w:type="spellStart"/>
-            <w:r>
-              <w:t>Opportunities</w:t>
-            </w:r>
-            <w:proofErr w:type="spellEnd"/>
-            <w:r>
-              <w:t>:</w:t>
+            <w:r>
+              <w:t>Opportunities:</w:t>
             </w:r>
           </w:p>
           <w:p>
@@ -1023,23 +909,7 @@
               <w:cnfStyle w:val="000000000000"/>
             </w:pPr>
             <w:r>
-              <w:t xml:space="preserve">Bedre </w:t>
-            </w:r>
-            <w:proofErr w:type="spellStart"/>
-            <w:r>
-              <w:t>backend</w:t>
-            </w:r>
-            <w:proofErr w:type="spellEnd"/>
-            <w:r>
-              <w:t xml:space="preserve"> mindsker evt. flaskehalse hvis </w:t>
-            </w:r>
-            <w:proofErr w:type="spellStart"/>
-            <w:r>
-              <w:t>ngl.medarbejder</w:t>
-            </w:r>
-            <w:proofErr w:type="spellEnd"/>
-            <w:r>
-              <w:t xml:space="preserve"> er fraværende.</w:t>
+              <w:t>Bedre backend mindsker evt. flaskehalse hvis ngl.medarbejder er fraværende.</w:t>
             </w:r>
           </w:p>
           <w:p>
@@ -1052,15 +922,7 @@
               <w:cnfStyle w:val="000000000000"/>
             </w:pPr>
             <w:r>
-              <w:t xml:space="preserve">COTS system som kun kræver licens eller </w:t>
-            </w:r>
-            <w:proofErr w:type="spellStart"/>
-            <w:r>
-              <w:t>engangssum</w:t>
-            </w:r>
-            <w:proofErr w:type="spellEnd"/>
-            <w:r>
-              <w:t>.</w:t>
+              <w:t>COTS system som kun kræver licens eller engangssum.</w:t>
             </w:r>
           </w:p>
           <w:p>
@@ -1077,13 +939,8 @@
             <w:pPr>
               <w:cnfStyle w:val="000000000000"/>
             </w:pPr>
-            <w:proofErr w:type="spellStart"/>
-            <w:r>
-              <w:t>Threats</w:t>
-            </w:r>
-            <w:proofErr w:type="spellEnd"/>
-            <w:r>
-              <w:t>:</w:t>
+            <w:r>
+              <w:t>Threats:</w:t>
             </w:r>
           </w:p>
           <w:p>
@@ -1135,13 +992,8 @@
               <w:cnfStyle w:val="000000000000"/>
             </w:pPr>
             <w:r>
-              <w:t xml:space="preserve">COTS system viser sig at have begrænsninger ift. </w:t>
-            </w:r>
-            <w:proofErr w:type="gramStart"/>
-            <w:r>
-              <w:t>krav som måtte opstå senere.</w:t>
-            </w:r>
-            <w:proofErr w:type="gramEnd"/>
+              <w:t>COTS system viser sig at have begrænsninger ift. krav som måtte opstå senere.</w:t>
+            </w:r>
           </w:p>
           <w:p>
             <w:pPr>
@@ -1241,13 +1093,8 @@
             <w:pPr>
               <w:cnfStyle w:val="000000100000"/>
             </w:pPr>
-            <w:proofErr w:type="spellStart"/>
-            <w:r>
-              <w:t>Strengths</w:t>
-            </w:r>
-            <w:proofErr w:type="spellEnd"/>
-            <w:r>
-              <w:t>:</w:t>
+            <w:r>
+              <w:t>Strengths:</w:t>
             </w:r>
           </w:p>
           <w:p>
@@ -1260,15 +1107,7 @@
               <w:cnfStyle w:val="000000100000"/>
             </w:pPr>
             <w:r>
-              <w:t xml:space="preserve">Dedikeret </w:t>
-            </w:r>
-            <w:proofErr w:type="spellStart"/>
-            <w:r>
-              <w:t>ngl.medarbejder</w:t>
-            </w:r>
-            <w:proofErr w:type="spellEnd"/>
-            <w:r>
-              <w:t xml:space="preserve"> tæt på problemområdet med masser af viden, både som it-bruger og håndværker/trælastmand.</w:t>
+              <w:t>Dedikeret ngl.medarbejder tæt på problemområdet med masser af viden, både som it-bruger og håndværker/trælastmand.</w:t>
             </w:r>
           </w:p>
           <w:p>
@@ -1298,13 +1137,8 @@
             <w:pPr>
               <w:cnfStyle w:val="000000100000"/>
             </w:pPr>
-            <w:proofErr w:type="spellStart"/>
-            <w:r>
-              <w:t>Weaknesses</w:t>
-            </w:r>
-            <w:proofErr w:type="spellEnd"/>
-            <w:r>
-              <w:t>:</w:t>
+            <w:r>
+              <w:t>Weaknesses:</w:t>
             </w:r>
           </w:p>
           <w:p>
@@ -1320,15 +1154,7 @@
               <w:t xml:space="preserve">Konflikt: </w:t>
             </w:r>
             <w:r>
-              <w:t xml:space="preserve">Man kan godt lide enkeltheden i </w:t>
-            </w:r>
-            <w:proofErr w:type="spellStart"/>
-            <w:r>
-              <w:t>Quickbyg</w:t>
-            </w:r>
-            <w:proofErr w:type="spellEnd"/>
-            <w:r>
-              <w:t xml:space="preserve"> samtidig med at man vil have et system som potentielt kan give mere vedligehold af varer, priser mv.</w:t>
+              <w:t>Man kan godt lide enkeltheden i Quickbyg samtidig med at man vil have et system som potentielt kan give mere vedligehold af varer, priser mv.</w:t>
             </w:r>
           </w:p>
           <w:p>
@@ -1400,13 +1226,8 @@
             <w:pPr>
               <w:cnfStyle w:val="000000000000"/>
             </w:pPr>
-            <w:proofErr w:type="spellStart"/>
-            <w:r>
-              <w:t>Opportunities</w:t>
-            </w:r>
-            <w:proofErr w:type="spellEnd"/>
-            <w:r>
-              <w:t>:</w:t>
+            <w:r>
+              <w:t>Opportunities:</w:t>
             </w:r>
           </w:p>
           <w:p>
@@ -1419,15 +1240,7 @@
               <w:cnfStyle w:val="000000000000"/>
             </w:pPr>
             <w:r>
-              <w:t xml:space="preserve">COTS </w:t>
-            </w:r>
-            <w:proofErr w:type="spellStart"/>
-            <w:r>
-              <w:t>ERP-system</w:t>
-            </w:r>
-            <w:proofErr w:type="spellEnd"/>
-            <w:r>
-              <w:t xml:space="preserve"> kan evt. indfri krav hurtigt, ved få justeringer/tilføjelser?</w:t>
+              <w:t>COTS ERP-system kan evt. indfri krav hurtigt, ved få justeringer/tilføjelser?</w:t>
             </w:r>
           </w:p>
           <w:p>
@@ -1444,13 +1257,8 @@
             <w:pPr>
               <w:cnfStyle w:val="000000000000"/>
             </w:pPr>
-            <w:proofErr w:type="spellStart"/>
-            <w:r>
-              <w:t>Threats</w:t>
-            </w:r>
-            <w:proofErr w:type="spellEnd"/>
-            <w:r>
-              <w:t>:</w:t>
+            <w:r>
+              <w:t>Threats:</w:t>
             </w:r>
           </w:p>
           <w:p>
@@ -1569,17 +1377,8 @@
                 <w:rFonts w:ascii="Courier New" w:hAnsi="Courier New" w:cs="Courier New"/>
                 <w:b w:val="0"/>
               </w:rPr>
-              <w:t xml:space="preserve">The </w:t>
-            </w:r>
-            <w:proofErr w:type="spellStart"/>
-            <w:r>
-              <w:rPr>
-                <w:rFonts w:ascii="Courier New" w:hAnsi="Courier New" w:cs="Courier New"/>
-                <w:b w:val="0"/>
-              </w:rPr>
-              <w:t>binaries</w:t>
-            </w:r>
-            <w:proofErr w:type="spellEnd"/>
+              <w:t>The binaries</w:t>
+            </w:r>
           </w:p>
         </w:tc>
         <w:tc>
@@ -1632,13 +1431,8 @@
             <w:pPr>
               <w:cnfStyle w:val="000000100000"/>
             </w:pPr>
-            <w:proofErr w:type="spellStart"/>
-            <w:r>
-              <w:t>Strengths</w:t>
-            </w:r>
-            <w:proofErr w:type="spellEnd"/>
-            <w:r>
-              <w:t>:</w:t>
+            <w:r>
+              <w:t>Strengths:</w:t>
             </w:r>
           </w:p>
           <w:p>
@@ -1677,23 +1471,7 @@
               <w:cnfStyle w:val="000000100000"/>
             </w:pPr>
             <w:r>
-              <w:t xml:space="preserve">Kan både levere </w:t>
-            </w:r>
-            <w:proofErr w:type="spellStart"/>
-            <w:r>
-              <w:t>backend</w:t>
-            </w:r>
-            <w:proofErr w:type="spellEnd"/>
-            <w:r>
-              <w:t xml:space="preserve">, </w:t>
-            </w:r>
-            <w:proofErr w:type="spellStart"/>
-            <w:r>
-              <w:t>frontend</w:t>
-            </w:r>
-            <w:proofErr w:type="spellEnd"/>
-            <w:r>
-              <w:t xml:space="preserve"> og designe GUI.</w:t>
+              <w:t>Kan både levere backend, frontend og designe GUI.</w:t>
             </w:r>
           </w:p>
           <w:p>
@@ -1706,23 +1484,7 @@
               <w:cnfStyle w:val="000000100000"/>
             </w:pPr>
             <w:r>
-              <w:t xml:space="preserve">Er klar over </w:t>
-            </w:r>
-            <w:proofErr w:type="spellStart"/>
-            <w:r>
-              <w:t>udfordringer-ne</w:t>
-            </w:r>
-            <w:proofErr w:type="spellEnd"/>
-            <w:r>
-              <w:t xml:space="preserve"> med at være få og er lykkedes fint med </w:t>
-            </w:r>
-            <w:proofErr w:type="spellStart"/>
-            <w:r>
-              <w:t>tidlig-ere</w:t>
-            </w:r>
-            <w:proofErr w:type="spellEnd"/>
-            <w:r>
-              <w:t xml:space="preserve"> projekter.</w:t>
+              <w:t>Er klar over udfordringer-ne med at være få og er lykkedes fint med tidlig-ere projekter.</w:t>
             </w:r>
           </w:p>
           <w:p>
@@ -1739,13 +1501,8 @@
             <w:pPr>
               <w:cnfStyle w:val="000000100000"/>
             </w:pPr>
-            <w:proofErr w:type="spellStart"/>
-            <w:r>
-              <w:t>Weaknesses</w:t>
-            </w:r>
-            <w:proofErr w:type="spellEnd"/>
-            <w:r>
-              <w:t>:</w:t>
+            <w:r>
+              <w:t>Weaknesses:</w:t>
             </w:r>
           </w:p>
           <w:p>
@@ -1796,13 +1553,8 @@
             <w:pPr>
               <w:cnfStyle w:val="000000000000"/>
             </w:pPr>
-            <w:proofErr w:type="spellStart"/>
-            <w:r>
-              <w:t>Opportunities</w:t>
-            </w:r>
-            <w:proofErr w:type="spellEnd"/>
-            <w:r>
-              <w:t>:</w:t>
+            <w:r>
+              <w:t>Opportunities:</w:t>
             </w:r>
           </w:p>
           <w:p>
@@ -1837,14 +1589,9 @@
             <w:pPr>
               <w:cnfStyle w:val="000000000000"/>
             </w:pPr>
-            <w:proofErr w:type="spellStart"/>
             <w:r>
               <w:lastRenderedPageBreak/>
-              <w:t>Threats</w:t>
-            </w:r>
-            <w:proofErr w:type="spellEnd"/>
-            <w:r>
-              <w:t>:</w:t>
+              <w:t>Threats:</w:t>
             </w:r>
           </w:p>
           <w:p>
@@ -1897,15 +1644,7 @@
     </w:p>
     <w:p>
       <w:r>
-        <w:t xml:space="preserve">At </w:t>
-      </w:r>
-      <w:proofErr w:type="gramStart"/>
-      <w:r>
-        <w:t>give</w:t>
-      </w:r>
-      <w:proofErr w:type="gramEnd"/>
-      <w:r>
-        <w:t xml:space="preserve"> kunden bedre mulighed for at kunne visualisere sin carport. </w:t>
+        <w:t xml:space="preserve">At give kunden bedre mulighed for at kunne visualisere sin carport. </w:t>
       </w:r>
     </w:p>
     <w:p>
@@ -1915,28 +1654,12 @@
     </w:p>
     <w:p>
       <w:r>
-        <w:t xml:space="preserve">At </w:t>
-      </w:r>
-      <w:proofErr w:type="gramStart"/>
-      <w:r>
-        <w:t>sikre</w:t>
-      </w:r>
-      <w:proofErr w:type="gramEnd"/>
-      <w:r>
-        <w:t xml:space="preserve"> systemets drift på tværs af medarbejdere.</w:t>
-      </w:r>
-    </w:p>
-    <w:p>
-      <w:r>
-        <w:t xml:space="preserve">At </w:t>
-      </w:r>
-      <w:proofErr w:type="spellStart"/>
-      <w:r>
-        <w:t>defragmentere</w:t>
-      </w:r>
-      <w:proofErr w:type="spellEnd"/>
-      <w:r>
-        <w:t xml:space="preserve"> systemet så det er et samlet hele.</w:t>
+        <w:t>At sikre systemets drift på tværs af medarbejdere.</w:t>
+      </w:r>
+    </w:p>
+    <w:p>
+      <w:r>
+        <w:t>At defragmentere systemet så det er et samlet hele.</w:t>
       </w:r>
     </w:p>
     <w:p>
@@ -1995,21 +1718,8 @@
         <w:pStyle w:val="Overskrift1"/>
       </w:pPr>
       <w:r>
-        <w:t xml:space="preserve">SCRUM </w:t>
-      </w:r>
-      <w:proofErr w:type="spellStart"/>
-      <w:r>
-        <w:t>user</w:t>
-      </w:r>
-      <w:proofErr w:type="spellEnd"/>
-      <w:r>
-        <w:t xml:space="preserve"> </w:t>
-      </w:r>
-      <w:proofErr w:type="spellStart"/>
-      <w:r>
-        <w:t>stories</w:t>
-      </w:r>
-      <w:proofErr w:type="spellEnd"/>
+        <w:t>SCRUM user stories</w:t>
+      </w:r>
       <w:r>
         <w:t>:</w:t>
       </w:r>
@@ -2307,15 +2017,7 @@
       </w:pPr>
       <w:r>
         <w:lastRenderedPageBreak/>
-        <w:t xml:space="preserve">Som </w:t>
-      </w:r>
-      <w:proofErr w:type="spellStart"/>
-      <w:r>
-        <w:t>indlogget</w:t>
-      </w:r>
-      <w:proofErr w:type="spellEnd"/>
-      <w:r>
-        <w:t xml:space="preserve"> medarbejder</w:t>
+        <w:t>Som indlogget medarbejder</w:t>
       </w:r>
       <w:r>
         <w:t xml:space="preserve"> i</w:t>
@@ -2363,15 +2065,7 @@
         </w:rPr>
       </w:pPr>
       <w:r>
-        <w:t xml:space="preserve">Som </w:t>
-      </w:r>
-      <w:proofErr w:type="spellStart"/>
-      <w:r>
-        <w:t>indlogget</w:t>
-      </w:r>
-      <w:proofErr w:type="spellEnd"/>
-      <w:r>
-        <w:t xml:space="preserve"> medarbejder</w:t>
+        <w:t>Som indlogget medarbejder</w:t>
       </w:r>
       <w:r>
         <w:t xml:space="preserve"> i trælasten vil jeg kunne konfigurere en carport således at fejl evt. undgås.</w:t>
@@ -2409,15 +2103,7 @@
         </w:rPr>
       </w:pPr>
       <w:r>
-        <w:t xml:space="preserve">Som </w:t>
-      </w:r>
-      <w:proofErr w:type="spellStart"/>
-      <w:r>
-        <w:t>indlogget</w:t>
-      </w:r>
-      <w:proofErr w:type="spellEnd"/>
-      <w:r>
-        <w:t xml:space="preserve"> medarbejder</w:t>
+        <w:t>Som indlogget medarbejder</w:t>
       </w:r>
       <w:r>
         <w:t xml:space="preserve"> i trælasten vil jeg kunne administrere kunder således at stamdata er korrekte til sikring af f.eks. korrekt leveringsadresse.</w:t>
@@ -2455,26 +2141,10 @@
         </w:rPr>
       </w:pPr>
       <w:r>
-        <w:t xml:space="preserve">Som </w:t>
-      </w:r>
-      <w:proofErr w:type="spellStart"/>
-      <w:r>
-        <w:t>indlogget</w:t>
-      </w:r>
-      <w:proofErr w:type="spellEnd"/>
-      <w:r>
-        <w:t xml:space="preserve"> medarbejder</w:t>
-      </w:r>
-      <w:r>
-        <w:t xml:space="preserve"> i trælasten vil jeg kunne beregne styklisten automatisk, således at fejl undgås, </w:t>
-      </w:r>
-      <w:proofErr w:type="gramStart"/>
-      <w:r>
-        <w:t>priser bliver</w:t>
-      </w:r>
-      <w:proofErr w:type="gramEnd"/>
-      <w:r>
-        <w:t xml:space="preserve"> korrekte og lagerbeholdning vedligeholdes korrekt.</w:t>
+        <w:t>Som indlogget medarbejder</w:t>
+      </w:r>
+      <w:r>
+        <w:t xml:space="preserve"> i trælasten vil jeg kunne beregne styklisten automatisk, således at fejl undgås, priser bliver korrekte og lagerbeholdning vedligeholdes korrekt.</w:t>
       </w:r>
     </w:p>
     <w:p>
@@ -2508,15 +2178,7 @@
         </w:rPr>
       </w:pPr>
       <w:r>
-        <w:t xml:space="preserve">Som </w:t>
-      </w:r>
-      <w:proofErr w:type="spellStart"/>
-      <w:r>
-        <w:t>indlogget</w:t>
-      </w:r>
-      <w:proofErr w:type="spellEnd"/>
-      <w:r>
-        <w:t xml:space="preserve"> medarbejder</w:t>
+        <w:t>Som indlogget medarbejder</w:t>
       </w:r>
       <w:r>
         <w:t xml:space="preserve"> i trælasten vil jeg kunne redigere dækningsgraden så jeg kan lave et godt tilbud hvis der er behov.</w:t>
@@ -2552,15 +2214,7 @@
         </w:rPr>
       </w:pPr>
       <w:r>
-        <w:t xml:space="preserve">Som </w:t>
-      </w:r>
-      <w:proofErr w:type="spellStart"/>
-      <w:r>
-        <w:t>indlogget</w:t>
-      </w:r>
-      <w:proofErr w:type="spellEnd"/>
-      <w:r>
-        <w:t xml:space="preserve"> medarbejder</w:t>
+        <w:t>Som indlogget medarbejder</w:t>
       </w:r>
       <w:r>
         <w:t xml:space="preserve"> i trælasten vil jeg kunne redigere hjælpeteksten så kunden har bedre mulighed for at samle carporten korrekt.</w:t>
@@ -2593,15 +2247,7 @@
         </w:numPr>
       </w:pPr>
       <w:r>
-        <w:t xml:space="preserve">Som </w:t>
-      </w:r>
-      <w:proofErr w:type="spellStart"/>
-      <w:r>
-        <w:t>indlogget</w:t>
-      </w:r>
-      <w:proofErr w:type="spellEnd"/>
-      <w:r>
-        <w:t xml:space="preserve"> medarbejder</w:t>
+        <w:t>Som indlogget medarbejder</w:t>
       </w:r>
       <w:r>
         <w:t xml:space="preserve"> i trælasten vil jeg kunne tilføje flere varer til ordren fra databasen, for at sikre at kunden får alle beslag og øvrige varer nødvendige for en korrekt samling af carporten. Evt. mersalg?</w:t>
@@ -2638,15 +2284,7 @@
         </w:rPr>
       </w:pPr>
       <w:r>
-        <w:t xml:space="preserve">Som </w:t>
-      </w:r>
-      <w:proofErr w:type="spellStart"/>
-      <w:r>
-        <w:t>indlogget</w:t>
-      </w:r>
-      <w:proofErr w:type="spellEnd"/>
-      <w:r>
-        <w:t xml:space="preserve"> medarbejder</w:t>
+        <w:t>Som indlogget medarbejder</w:t>
       </w:r>
       <w:r>
         <w:t xml:space="preserve"> i trælasten vil jeg kunne se/udskrive tegningen af den konstruerede carport så jeg kan bedre kan visualisere den og evt. besvare kundespørgsmål.</w:t>
@@ -2684,15 +2322,7 @@
         </w:rPr>
       </w:pPr>
       <w:r>
-        <w:t xml:space="preserve">Som </w:t>
-      </w:r>
-      <w:proofErr w:type="spellStart"/>
-      <w:r>
-        <w:t>indlogget</w:t>
-      </w:r>
-      <w:proofErr w:type="spellEnd"/>
-      <w:r>
-        <w:t xml:space="preserve"> medarbejder</w:t>
+        <w:t>Som indlogget medarbejder</w:t>
       </w:r>
       <w:r>
         <w:t xml:space="preserve"> i trælasten vil jeg kunne </w:t>
@@ -2733,26 +2363,10 @@
         </w:rPr>
       </w:pPr>
       <w:r>
-        <w:t xml:space="preserve">Som </w:t>
-      </w:r>
-      <w:proofErr w:type="spellStart"/>
-      <w:r>
-        <w:t>indlogget</w:t>
-      </w:r>
-      <w:proofErr w:type="spellEnd"/>
-      <w:r>
-        <w:t xml:space="preserve"> medarbejder</w:t>
-      </w:r>
-      <w:r>
-        <w:t xml:space="preserve"> i trælasten vil jeg kunne besvare </w:t>
-      </w:r>
-      <w:proofErr w:type="spellStart"/>
-      <w:r>
-        <w:t>forspørgsler</w:t>
-      </w:r>
-      <w:proofErr w:type="spellEnd"/>
-      <w:r>
-        <w:t xml:space="preserve"> vedr. carporte elektronisk, så kunden hurtigt får en tegning og oplever oprigtig interesse i kundens projekt.</w:t>
+        <w:t>Som indlogget medarbejder</w:t>
+      </w:r>
+      <w:r>
+        <w:t xml:space="preserve"> i trælasten vil jeg kunne besvare forspørgsler vedr. carporte elektronisk, så kunden hurtigt får en tegning og oplever oprigtig interesse i kundens projekt.</w:t>
       </w:r>
     </w:p>
     <w:p>
@@ -2788,15 +2402,7 @@
         </w:numPr>
       </w:pPr>
       <w:r>
-        <w:t xml:space="preserve">Som </w:t>
-      </w:r>
-      <w:proofErr w:type="spellStart"/>
-      <w:r>
-        <w:t>indlogget</w:t>
-      </w:r>
-      <w:proofErr w:type="spellEnd"/>
-      <w:r>
-        <w:t xml:space="preserve"> medarbejder</w:t>
+        <w:t>Som indlogget medarbejder</w:t>
       </w:r>
       <w:r>
         <w:t xml:space="preserve"> i trælasten vil jeg kunne oprette og redigere varer, så jeg undgår at skulle håndtere forskellige varenumre, tekster mv. for den samme vare.</w:t>
@@ -2829,15 +2435,7 @@
         </w:numPr>
       </w:pPr>
       <w:r>
-        <w:t xml:space="preserve">Som </w:t>
-      </w:r>
-      <w:proofErr w:type="spellStart"/>
-      <w:r>
-        <w:t>indlogget</w:t>
-      </w:r>
-      <w:proofErr w:type="spellEnd"/>
-      <w:r>
-        <w:t xml:space="preserve"> medarbejder</w:t>
+        <w:t>Som indlogget medarbejder</w:t>
       </w:r>
       <w:r>
         <w:t xml:space="preserve"> i trælasten vil jeg kunne nulstille min brugerkonto, så jeg kan igen kan komme ind i systemet, selvom jeg har glemt mit kodeord.</w:t>
@@ -2870,15 +2468,7 @@
         </w:numPr>
       </w:pPr>
       <w:r>
-        <w:t xml:space="preserve">Som </w:t>
-      </w:r>
-      <w:proofErr w:type="spellStart"/>
-      <w:r>
-        <w:t>indlogget</w:t>
-      </w:r>
-      <w:proofErr w:type="spellEnd"/>
-      <w:r>
-        <w:t xml:space="preserve"> medarbejder</w:t>
+        <w:t>Som indlogget medarbejder</w:t>
       </w:r>
       <w:r>
         <w:t xml:space="preserve"> i trælasten vil jeg kunne nedlægge eller oprette konti for andre medarbejdere, så de kan tilgå systemet og arbejde med carport forespørgsler.</w:t>
@@ -2926,15 +2516,7 @@
         </w:rPr>
       </w:pPr>
       <w:r>
-        <w:t xml:space="preserve">Som </w:t>
-      </w:r>
-      <w:proofErr w:type="spellStart"/>
-      <w:r>
-        <w:t>indlogget</w:t>
-      </w:r>
-      <w:proofErr w:type="spellEnd"/>
-      <w:r>
-        <w:t xml:space="preserve"> medarbejder</w:t>
+        <w:t>Som indlogget medarbejder</w:t>
       </w:r>
       <w:r>
         <w:t xml:space="preserve"> i trælasten vil jeg kunne redigere i eller tilføje samlevejledninger, så de altid er aktuelle.</w:t>
@@ -2972,15 +2554,7 @@
       </w:pPr>
       <w:r>
         <w:lastRenderedPageBreak/>
-        <w:t xml:space="preserve">Som </w:t>
-      </w:r>
-      <w:proofErr w:type="spellStart"/>
-      <w:r>
-        <w:t>indlogget</w:t>
-      </w:r>
-      <w:proofErr w:type="spellEnd"/>
-      <w:r>
-        <w:t xml:space="preserve"> medarbejder</w:t>
+        <w:t>Som indlogget medarbejder</w:t>
       </w:r>
       <w:r>
         <w:t xml:space="preserve"> i trælasten vil jeg kunne udskrive </w:t>
@@ -3024,15 +2598,7 @@
         </w:rPr>
       </w:pPr>
       <w:r>
-        <w:t xml:space="preserve">Som </w:t>
-      </w:r>
-      <w:proofErr w:type="spellStart"/>
-      <w:r>
-        <w:t>indlogget</w:t>
-      </w:r>
-      <w:proofErr w:type="spellEnd"/>
-      <w:r>
-        <w:t xml:space="preserve"> medarbejder</w:t>
+        <w:t>Som indlogget medarbejder</w:t>
       </w:r>
       <w:r>
         <w:t xml:space="preserve"> i trælasten vil jeg kunne se fejl i </w:t>
@@ -3073,15 +2639,7 @@
         <w:jc w:val="both"/>
       </w:pPr>
       <w:r>
-        <w:t xml:space="preserve">Som </w:t>
-      </w:r>
-      <w:proofErr w:type="spellStart"/>
-      <w:r>
-        <w:t>indlogget</w:t>
-      </w:r>
-      <w:proofErr w:type="spellEnd"/>
-      <w:r>
-        <w:t xml:space="preserve"> medarbejder</w:t>
+        <w:t>Som indlogget medarbejder</w:t>
       </w:r>
       <w:r>
         <w:t xml:space="preserve"> i trælasten vil jeg til enhver tid kunne se hvor langt i processen, en ordre er nået, så jeg kan svare kunden ved en henvendelse.</w:t>
@@ -3157,15 +2715,7 @@
         </w:rPr>
       </w:pPr>
       <w:r>
-        <w:t xml:space="preserve">Som </w:t>
-      </w:r>
-      <w:proofErr w:type="spellStart"/>
-      <w:r>
-        <w:t>indlogget</w:t>
-      </w:r>
-      <w:proofErr w:type="spellEnd"/>
-      <w:r>
-        <w:t xml:space="preserve"> medarbejder</w:t>
+        <w:t>Som indlogget medarbejder</w:t>
       </w:r>
       <w:r>
         <w:t xml:space="preserve"> i trælasten vil jeg kunne logge ud af systemet, så min konto ikke misbruges.</w:t>
@@ -3180,19 +2730,9 @@
       <w:pPr>
         <w:pStyle w:val="Overskrift1"/>
       </w:pPr>
-      <w:proofErr w:type="spellStart"/>
-      <w:r>
-        <w:t>Product</w:t>
-      </w:r>
-      <w:proofErr w:type="spellEnd"/>
-      <w:r>
-        <w:t xml:space="preserve"> </w:t>
-      </w:r>
-      <w:proofErr w:type="spellStart"/>
-      <w:r>
-        <w:t>Backlog</w:t>
-      </w:r>
-      <w:proofErr w:type="spellEnd"/>
+      <w:r>
+        <w:t>Product Backlog</w:t>
+      </w:r>
     </w:p>
     <w:p/>
     <w:p>
@@ -3285,7 +2825,6 @@
                 <w:lang w:eastAsia="da-DK"/>
               </w:rPr>
             </w:pPr>
-            <w:proofErr w:type="spellStart"/>
             <w:r>
               <w:rPr>
                 <w:rFonts w:eastAsia="Times New Roman" w:cstheme="minorHAnsi"/>
@@ -3294,7 +2833,6 @@
               </w:rPr>
               <w:t>Imp</w:t>
             </w:r>
-            <w:proofErr w:type="spellEnd"/>
           </w:p>
         </w:tc>
         <w:tc>
@@ -3310,7 +2848,6 @@
                 <w:lang w:eastAsia="da-DK"/>
               </w:rPr>
             </w:pPr>
-            <w:proofErr w:type="spellStart"/>
             <w:r>
               <w:rPr>
                 <w:rFonts w:eastAsia="Times New Roman" w:cstheme="minorHAnsi"/>
@@ -3319,7 +2856,6 @@
               </w:rPr>
               <w:t>Est</w:t>
             </w:r>
-            <w:proofErr w:type="spellEnd"/>
           </w:p>
         </w:tc>
         <w:tc>
@@ -3335,23 +2871,13 @@
                 <w:lang w:eastAsia="da-DK"/>
               </w:rPr>
             </w:pPr>
-            <w:proofErr w:type="spellStart"/>
             <w:r>
               <w:rPr>
                 <w:rFonts w:eastAsia="Times New Roman" w:cstheme="minorHAnsi"/>
                 <w:color w:val="FFFFFF"/>
                 <w:lang w:eastAsia="da-DK"/>
               </w:rPr>
-              <w:t>How</w:t>
-            </w:r>
-            <w:proofErr w:type="spellEnd"/>
-            <w:r>
-              <w:rPr>
-                <w:rFonts w:eastAsia="Times New Roman" w:cstheme="minorHAnsi"/>
-                <w:color w:val="FFFFFF"/>
-                <w:lang w:eastAsia="da-DK"/>
-              </w:rPr>
-              <w:t xml:space="preserve"> to demo</w:t>
+              <w:t>How to demo</w:t>
             </w:r>
           </w:p>
         </w:tc>
@@ -3581,18 +3107,8 @@
                 <w:color w:val="000000"/>
                 <w:lang w:eastAsia="da-DK"/>
               </w:rPr>
-              <w:t xml:space="preserve">E: </w:t>
-            </w:r>
-            <w:proofErr w:type="spellStart"/>
-            <w:r>
-              <w:rPr>
-                <w:rFonts w:eastAsia="Times New Roman" w:cstheme="minorHAnsi"/>
-                <w:color w:val="000000"/>
-                <w:lang w:eastAsia="da-DK"/>
-              </w:rPr>
-              <w:t>Create</w:t>
-            </w:r>
-            <w:proofErr w:type="spellEnd"/>
+              <w:t>E: Create</w:t>
+            </w:r>
           </w:p>
         </w:tc>
       </w:tr>
@@ -3774,25 +3290,7 @@
                 <w:color w:val="000000"/>
                 <w:lang w:eastAsia="da-DK"/>
               </w:rPr>
-              <w:t xml:space="preserve">Kræver DB, </w:t>
-            </w:r>
-            <w:proofErr w:type="spellStart"/>
-            <w:r>
-              <w:rPr>
-                <w:rFonts w:eastAsia="Times New Roman" w:cstheme="minorHAnsi"/>
-                <w:color w:val="000000"/>
-                <w:lang w:eastAsia="da-DK"/>
-              </w:rPr>
-              <w:t>Login</w:t>
-            </w:r>
-            <w:proofErr w:type="spellEnd"/>
-            <w:r>
-              <w:rPr>
-                <w:rFonts w:eastAsia="Times New Roman" w:cstheme="minorHAnsi"/>
-                <w:color w:val="000000"/>
-                <w:lang w:eastAsia="da-DK"/>
-              </w:rPr>
-              <w:t>.</w:t>
+              <w:t>Kræver DB, Login.</w:t>
             </w:r>
           </w:p>
         </w:tc>
@@ -3832,18 +3330,8 @@
                 <w:color w:val="000000"/>
                 <w:lang w:eastAsia="da-DK"/>
               </w:rPr>
-              <w:t xml:space="preserve">E: </w:t>
-            </w:r>
-            <w:proofErr w:type="spellStart"/>
-            <w:r>
-              <w:rPr>
-                <w:rFonts w:eastAsia="Times New Roman" w:cstheme="minorHAnsi"/>
-                <w:color w:val="000000"/>
-                <w:lang w:eastAsia="da-DK"/>
-              </w:rPr>
-              <w:t>Read</w:t>
-            </w:r>
-            <w:proofErr w:type="spellEnd"/>
+              <w:t>E: Read</w:t>
+            </w:r>
           </w:p>
         </w:tc>
       </w:tr>
@@ -4200,7 +3688,6 @@
                 <w:lang w:eastAsia="da-DK"/>
               </w:rPr>
             </w:pPr>
-            <w:proofErr w:type="gramStart"/>
             <w:r>
               <w:rPr>
                 <w:rFonts w:eastAsia="Times New Roman" w:cstheme="minorHAnsi"/>
@@ -4209,7 +3696,6 @@
               </w:rPr>
               <w:t>beregnes styklisten som udskrives i konsollen.</w:t>
             </w:r>
-            <w:proofErr w:type="gramEnd"/>
           </w:p>
         </w:tc>
         <w:tc>
@@ -4281,25 +3767,7 @@
                 <w:color w:val="000000"/>
                 <w:lang w:eastAsia="da-DK"/>
               </w:rPr>
-              <w:t xml:space="preserve">E: </w:t>
-            </w:r>
-            <w:proofErr w:type="gramStart"/>
-            <w:r>
-              <w:rPr>
-                <w:rFonts w:eastAsia="Times New Roman" w:cstheme="minorHAnsi"/>
-                <w:color w:val="000000"/>
-                <w:lang w:eastAsia="da-DK"/>
-              </w:rPr>
-              <w:t>Umiddelbar</w:t>
-            </w:r>
-            <w:proofErr w:type="gramEnd"/>
-            <w:r>
-              <w:rPr>
-                <w:rFonts w:eastAsia="Times New Roman" w:cstheme="minorHAnsi"/>
-                <w:color w:val="000000"/>
-                <w:lang w:eastAsia="da-DK"/>
-              </w:rPr>
-              <w:t xml:space="preserve"> kompleks, fordrer mere analyse.</w:t>
+              <w:t>E: Umiddelbar kompleks, fordrer mere analyse.</w:t>
             </w:r>
           </w:p>
         </w:tc>
@@ -4763,25 +4231,7 @@
                 <w:color w:val="000000"/>
                 <w:lang w:eastAsia="da-DK"/>
               </w:rPr>
-              <w:t xml:space="preserve">danner </w:t>
-            </w:r>
-            <w:proofErr w:type="spellStart"/>
-            <w:r>
-              <w:rPr>
-                <w:rFonts w:eastAsia="Times New Roman" w:cstheme="minorHAnsi"/>
-                <w:color w:val="000000"/>
-                <w:lang w:eastAsia="da-DK"/>
-              </w:rPr>
-              <w:t>email</w:t>
-            </w:r>
-            <w:proofErr w:type="spellEnd"/>
-            <w:r>
-              <w:rPr>
-                <w:rFonts w:eastAsia="Times New Roman" w:cstheme="minorHAnsi"/>
-                <w:color w:val="000000"/>
-                <w:lang w:eastAsia="da-DK"/>
-              </w:rPr>
-              <w:t xml:space="preserve"> og </w:t>
+              <w:t xml:space="preserve">danner email og </w:t>
             </w:r>
             <w:r>
               <w:rPr>
@@ -4822,25 +4272,7 @@
                 <w:color w:val="000000"/>
                 <w:lang w:eastAsia="da-DK"/>
               </w:rPr>
-              <w:t xml:space="preserve">jek </w:t>
-            </w:r>
-            <w:proofErr w:type="spellStart"/>
-            <w:r>
-              <w:rPr>
-                <w:rFonts w:eastAsia="Times New Roman" w:cstheme="minorHAnsi"/>
-                <w:color w:val="000000"/>
-                <w:lang w:eastAsia="da-DK"/>
-              </w:rPr>
-              <w:t>mailbox</w:t>
-            </w:r>
-            <w:proofErr w:type="spellEnd"/>
-            <w:r>
-              <w:rPr>
-                <w:rFonts w:eastAsia="Times New Roman" w:cstheme="minorHAnsi"/>
-                <w:color w:val="000000"/>
-                <w:lang w:eastAsia="da-DK"/>
-              </w:rPr>
-              <w:t xml:space="preserve"> for svarmail og vedhæftninger, tjek at forespørgsel skifter status til ’besvaret’ i listen over forespørgsler.</w:t>
+              <w:t>jek mailbox for svarmail og vedhæftninger, tjek at forespørgsel skifter status til ’besvaret’ i listen over forespørgsler.</w:t>
             </w:r>
           </w:p>
         </w:tc>
@@ -5310,25 +4742,7 @@
                 <w:color w:val="000000"/>
                 <w:lang w:eastAsia="da-DK"/>
               </w:rPr>
-              <w:t xml:space="preserve">E: Ingen </w:t>
-            </w:r>
-            <w:proofErr w:type="spellStart"/>
-            <w:r>
-              <w:rPr>
-                <w:rFonts w:eastAsia="Times New Roman" w:cstheme="minorHAnsi"/>
-                <w:color w:val="000000"/>
-                <w:lang w:eastAsia="da-DK"/>
-              </w:rPr>
-              <w:t>db</w:t>
-            </w:r>
-            <w:proofErr w:type="spellEnd"/>
-            <w:r>
-              <w:rPr>
-                <w:rFonts w:eastAsia="Times New Roman" w:cstheme="minorHAnsi"/>
-                <w:color w:val="000000"/>
-                <w:lang w:eastAsia="da-DK"/>
-              </w:rPr>
-              <w:t>, blot grafik.</w:t>
+              <w:t>E: Ingen db, blot grafik.</w:t>
             </w:r>
           </w:p>
         </w:tc>
@@ -5531,25 +4945,7 @@
                 <w:color w:val="000000"/>
                 <w:lang w:eastAsia="da-DK"/>
               </w:rPr>
-              <w:t xml:space="preserve">E: Simpelt </w:t>
-            </w:r>
-            <w:proofErr w:type="spellStart"/>
-            <w:r>
-              <w:rPr>
-                <w:rFonts w:eastAsia="Times New Roman" w:cstheme="minorHAnsi"/>
-                <w:color w:val="000000"/>
-                <w:lang w:eastAsia="da-DK"/>
-              </w:rPr>
-              <w:t>db</w:t>
-            </w:r>
-            <w:proofErr w:type="spellEnd"/>
-            <w:r>
-              <w:rPr>
-                <w:rFonts w:eastAsia="Times New Roman" w:cstheme="minorHAnsi"/>
-                <w:color w:val="000000"/>
-                <w:lang w:eastAsia="da-DK"/>
-              </w:rPr>
-              <w:t xml:space="preserve"> udtræk</w:t>
+              <w:t>E: Simpelt db udtræk</w:t>
             </w:r>
           </w:p>
         </w:tc>
@@ -5670,43 +5066,7 @@
                 <w:color w:val="000000"/>
                 <w:lang w:eastAsia="da-DK"/>
               </w:rPr>
-              <w:t xml:space="preserve">Websiden med carporte åbnes i browseren, linket ’carport i tilpassede mål’ klikkes, side for valg af </w:t>
-            </w:r>
-            <w:proofErr w:type="spellStart"/>
-            <w:r>
-              <w:rPr>
-                <w:rFonts w:eastAsia="Times New Roman" w:cstheme="minorHAnsi"/>
-                <w:color w:val="000000"/>
-                <w:lang w:eastAsia="da-DK"/>
-              </w:rPr>
-              <w:t>tagtype</w:t>
-            </w:r>
-            <w:proofErr w:type="spellEnd"/>
-            <w:r>
-              <w:rPr>
-                <w:rFonts w:eastAsia="Times New Roman" w:cstheme="minorHAnsi"/>
-                <w:color w:val="000000"/>
-                <w:lang w:eastAsia="da-DK"/>
-              </w:rPr>
-              <w:t xml:space="preserve"> vises, </w:t>
-            </w:r>
-            <w:proofErr w:type="spellStart"/>
-            <w:r>
-              <w:rPr>
-                <w:rFonts w:eastAsia="Times New Roman" w:cstheme="minorHAnsi"/>
-                <w:color w:val="000000"/>
-                <w:lang w:eastAsia="da-DK"/>
-              </w:rPr>
-              <w:t>tagtype</w:t>
-            </w:r>
-            <w:proofErr w:type="spellEnd"/>
-            <w:r>
-              <w:rPr>
-                <w:rFonts w:eastAsia="Times New Roman" w:cstheme="minorHAnsi"/>
-                <w:color w:val="000000"/>
-                <w:lang w:eastAsia="da-DK"/>
-              </w:rPr>
-              <w:t xml:space="preserve"> vælges, side med formular for carportens længde, højde og bredde vises og mål indtastes.</w:t>
+              <w:t>Websiden med carporte åbnes i browseren, linket ’carport i tilpassede mål’ klikkes, side for valg af tagtype vises, tagtype vælges, side med formular for carportens længde, højde og bredde vises og mål indtastes.</w:t>
             </w:r>
           </w:p>
         </w:tc>
@@ -5890,25 +5250,7 @@
                 <w:color w:val="000000"/>
                 <w:lang w:eastAsia="da-DK"/>
               </w:rPr>
-              <w:t xml:space="preserve">Unit test oprettes som henter en forespørgsel fra databasen. Data ændres og gemmes i databasen. Forespørgslen hentes fra databasen igen og der testes om nye data stemmer med den </w:t>
-            </w:r>
-            <w:proofErr w:type="spellStart"/>
-            <w:r>
-              <w:rPr>
-                <w:rFonts w:eastAsia="Times New Roman" w:cstheme="minorHAnsi"/>
-                <w:color w:val="000000"/>
-                <w:lang w:eastAsia="da-DK"/>
-              </w:rPr>
-              <w:t>foretagede</w:t>
-            </w:r>
-            <w:proofErr w:type="spellEnd"/>
-            <w:r>
-              <w:rPr>
-                <w:rFonts w:eastAsia="Times New Roman" w:cstheme="minorHAnsi"/>
-                <w:color w:val="000000"/>
-                <w:lang w:eastAsia="da-DK"/>
-              </w:rPr>
-              <w:t xml:space="preserve"> ændring.</w:t>
+              <w:t>Unit test oprettes som henter en forespørgsel fra databasen. Data ændres og gemmes i databasen. Forespørgslen hentes fra databasen igen og der testes om nye data stemmer med den foretagede ændring.</w:t>
             </w:r>
           </w:p>
         </w:tc>
@@ -6381,59 +5723,13 @@
                 <w:lang w:eastAsia="da-DK"/>
               </w:rPr>
             </w:pPr>
-            <w:proofErr w:type="spellStart"/>
-            <w:r>
-              <w:rPr>
-                <w:rFonts w:eastAsia="Times New Roman" w:cstheme="minorHAnsi"/>
-                <w:color w:val="000000"/>
-                <w:lang w:eastAsia="da-DK"/>
-              </w:rPr>
-              <w:t>Login</w:t>
-            </w:r>
-            <w:proofErr w:type="spellEnd"/>
-            <w:r>
-              <w:rPr>
-                <w:rFonts w:eastAsia="Times New Roman" w:cstheme="minorHAnsi"/>
-                <w:color w:val="000000"/>
-                <w:lang w:eastAsia="da-DK"/>
-              </w:rPr>
-              <w:t xml:space="preserve"> websiden åbnes i browseren, data indtastes og brugerens personlige webside vises. Ved fejlet </w:t>
-            </w:r>
-            <w:proofErr w:type="spellStart"/>
-            <w:r>
-              <w:rPr>
-                <w:rFonts w:eastAsia="Times New Roman" w:cstheme="minorHAnsi"/>
-                <w:color w:val="000000"/>
-                <w:lang w:eastAsia="da-DK"/>
-              </w:rPr>
-              <w:t>login</w:t>
-            </w:r>
-            <w:proofErr w:type="spellEnd"/>
-            <w:r>
-              <w:rPr>
-                <w:rFonts w:eastAsia="Times New Roman" w:cstheme="minorHAnsi"/>
-                <w:color w:val="000000"/>
-                <w:lang w:eastAsia="da-DK"/>
-              </w:rPr>
-              <w:t xml:space="preserve"> vises fejlbesked på </w:t>
-            </w:r>
-            <w:proofErr w:type="spellStart"/>
-            <w:r>
-              <w:rPr>
-                <w:rFonts w:eastAsia="Times New Roman" w:cstheme="minorHAnsi"/>
-                <w:color w:val="000000"/>
-                <w:lang w:eastAsia="da-DK"/>
-              </w:rPr>
-              <w:t>login</w:t>
-            </w:r>
-            <w:proofErr w:type="spellEnd"/>
-            <w:r>
-              <w:rPr>
-                <w:rFonts w:eastAsia="Times New Roman" w:cstheme="minorHAnsi"/>
-                <w:color w:val="000000"/>
-                <w:lang w:eastAsia="da-DK"/>
-              </w:rPr>
-              <w:t xml:space="preserve"> websiden.</w:t>
+            <w:r>
+              <w:rPr>
+                <w:rFonts w:eastAsia="Times New Roman" w:cstheme="minorHAnsi"/>
+                <w:color w:val="000000"/>
+                <w:lang w:eastAsia="da-DK"/>
+              </w:rPr>
+              <w:t>Login websiden åbnes i browseren, data indtastes og brugerens personlige webside vises. Ved fejlet login vises fejlbesked på login websiden.</w:t>
             </w:r>
           </w:p>
         </w:tc>
@@ -6618,59 +5914,13 @@
                 <w:lang w:eastAsia="da-DK"/>
               </w:rPr>
             </w:pPr>
-            <w:proofErr w:type="spellStart"/>
-            <w:r>
-              <w:rPr>
-                <w:rFonts w:eastAsia="Times New Roman" w:cstheme="minorHAnsi"/>
-                <w:color w:val="000000"/>
-                <w:lang w:eastAsia="da-DK"/>
-              </w:rPr>
-              <w:t>Login</w:t>
-            </w:r>
-            <w:proofErr w:type="spellEnd"/>
-            <w:r>
-              <w:rPr>
-                <w:rFonts w:eastAsia="Times New Roman" w:cstheme="minorHAnsi"/>
-                <w:color w:val="000000"/>
-                <w:lang w:eastAsia="da-DK"/>
-              </w:rPr>
-              <w:t xml:space="preserve"> websiden åbnes i browseren, data indtastes og brugerens personlige webside vises. Øverst i websiden klikkes på ‘log </w:t>
-            </w:r>
-            <w:proofErr w:type="spellStart"/>
-            <w:r>
-              <w:rPr>
-                <w:rFonts w:eastAsia="Times New Roman" w:cstheme="minorHAnsi"/>
-                <w:color w:val="000000"/>
-                <w:lang w:eastAsia="da-DK"/>
-              </w:rPr>
-              <w:t>ud’-knappen</w:t>
-            </w:r>
-            <w:proofErr w:type="spellEnd"/>
-            <w:r>
-              <w:rPr>
-                <w:rFonts w:eastAsia="Times New Roman" w:cstheme="minorHAnsi"/>
-                <w:color w:val="000000"/>
-                <w:lang w:eastAsia="da-DK"/>
-              </w:rPr>
-              <w:t xml:space="preserve"> og </w:t>
-            </w:r>
-            <w:proofErr w:type="spellStart"/>
-            <w:r>
-              <w:rPr>
-                <w:rFonts w:eastAsia="Times New Roman" w:cstheme="minorHAnsi"/>
-                <w:color w:val="000000"/>
-                <w:lang w:eastAsia="da-DK"/>
-              </w:rPr>
-              <w:t>login</w:t>
-            </w:r>
-            <w:proofErr w:type="spellEnd"/>
-            <w:r>
-              <w:rPr>
-                <w:rFonts w:eastAsia="Times New Roman" w:cstheme="minorHAnsi"/>
-                <w:color w:val="000000"/>
-                <w:lang w:eastAsia="da-DK"/>
-              </w:rPr>
-              <w:t xml:space="preserve"> siden vises.  </w:t>
+            <w:r>
+              <w:rPr>
+                <w:rFonts w:eastAsia="Times New Roman" w:cstheme="minorHAnsi"/>
+                <w:color w:val="000000"/>
+                <w:lang w:eastAsia="da-DK"/>
+              </w:rPr>
+              <w:t>Login websiden åbnes i browseren, data indtastes og brugerens personlige webside vises. Øverst i websiden klikkes på ‘log ud’-knappen og login siden vises.  </w:t>
             </w:r>
           </w:p>
         </w:tc>
@@ -6854,61 +6104,7 @@
                 <w:color w:val="000000"/>
                 <w:lang w:eastAsia="da-DK"/>
               </w:rPr>
-              <w:t xml:space="preserve">Side med </w:t>
-            </w:r>
-            <w:proofErr w:type="spellStart"/>
-            <w:r>
-              <w:rPr>
-                <w:rFonts w:eastAsia="Times New Roman" w:cstheme="minorHAnsi"/>
-                <w:color w:val="000000"/>
-                <w:lang w:eastAsia="da-DK"/>
-              </w:rPr>
-              <w:t>loginformular</w:t>
-            </w:r>
-            <w:proofErr w:type="spellEnd"/>
-            <w:r>
-              <w:rPr>
-                <w:rFonts w:eastAsia="Times New Roman" w:cstheme="minorHAnsi"/>
-                <w:color w:val="000000"/>
-                <w:lang w:eastAsia="da-DK"/>
-              </w:rPr>
-              <w:t xml:space="preserve"> åbnes, </w:t>
-            </w:r>
-            <w:proofErr w:type="spellStart"/>
-            <w:r>
-              <w:rPr>
-                <w:rFonts w:eastAsia="Times New Roman" w:cstheme="minorHAnsi"/>
-                <w:color w:val="000000"/>
-                <w:lang w:eastAsia="da-DK"/>
-              </w:rPr>
-              <w:t>email</w:t>
-            </w:r>
-            <w:proofErr w:type="spellEnd"/>
-            <w:r>
-              <w:rPr>
-                <w:rFonts w:eastAsia="Times New Roman" w:cstheme="minorHAnsi"/>
-                <w:color w:val="000000"/>
-                <w:lang w:eastAsia="da-DK"/>
-              </w:rPr>
-              <w:t xml:space="preserve"> indtastes, knappen ’nulstil brugerkonto’ klikkes. Tjek at mail med ny </w:t>
-            </w:r>
-            <w:proofErr w:type="spellStart"/>
-            <w:r>
-              <w:rPr>
-                <w:rFonts w:eastAsia="Times New Roman" w:cstheme="minorHAnsi"/>
-                <w:color w:val="000000"/>
-                <w:lang w:eastAsia="da-DK"/>
-              </w:rPr>
-              <w:t>login</w:t>
-            </w:r>
-            <w:proofErr w:type="spellEnd"/>
-            <w:r>
-              <w:rPr>
-                <w:rFonts w:eastAsia="Times New Roman" w:cstheme="minorHAnsi"/>
-                <w:color w:val="000000"/>
-                <w:lang w:eastAsia="da-DK"/>
-              </w:rPr>
-              <w:t xml:space="preserve"> fremsendes.</w:t>
+              <w:t>Side med loginformular åbnes, email indtastes, knappen ’nulstil brugerkonto’ klikkes. Tjek at mail med ny login fremsendes.</w:t>
             </w:r>
           </w:p>
         </w:tc>
@@ -7101,23 +6297,13 @@
               </w:rPr>
               <w:t xml:space="preserve">Kør </w:t>
             </w:r>
-            <w:proofErr w:type="spellStart"/>
-            <w:r>
-              <w:rPr>
-                <w:rFonts w:eastAsia="Times New Roman" w:cstheme="minorHAnsi"/>
-                <w:color w:val="000000"/>
-                <w:lang w:eastAsia="da-DK"/>
-              </w:rPr>
-              <w:t>User</w:t>
-            </w:r>
-            <w:proofErr w:type="spellEnd"/>
-            <w:r>
-              <w:rPr>
-                <w:rFonts w:eastAsia="Times New Roman" w:cstheme="minorHAnsi"/>
-                <w:color w:val="000000"/>
-                <w:lang w:eastAsia="da-DK"/>
-              </w:rPr>
-              <w:t xml:space="preserve"> Story 7, se forespørgslernes forskellige statusser.</w:t>
+            <w:r>
+              <w:rPr>
+                <w:rFonts w:eastAsia="Times New Roman" w:cstheme="minorHAnsi"/>
+                <w:color w:val="000000"/>
+                <w:lang w:eastAsia="da-DK"/>
+              </w:rPr>
+              <w:t>User Story 7, se forespørgslernes forskellige statusser.</w:t>
             </w:r>
           </w:p>
         </w:tc>
@@ -7413,60 +6599,24 @@
                 <w:color w:val="000000"/>
                 <w:lang w:eastAsia="da-DK"/>
               </w:rPr>
-              <w:t xml:space="preserve">I: God </w:t>
-            </w:r>
-            <w:proofErr w:type="spellStart"/>
-            <w:r>
-              <w:rPr>
-                <w:rFonts w:eastAsia="Times New Roman" w:cstheme="minorHAnsi"/>
-                <w:color w:val="000000"/>
-                <w:lang w:eastAsia="da-DK"/>
-              </w:rPr>
-              <w:t>visuali-sering</w:t>
-            </w:r>
-            <w:proofErr w:type="spellEnd"/>
-            <w:r>
-              <w:rPr>
-                <w:rFonts w:eastAsia="Times New Roman" w:cstheme="minorHAnsi"/>
-                <w:color w:val="000000"/>
-                <w:lang w:eastAsia="da-DK"/>
-              </w:rPr>
-              <w:t xml:space="preserve"> er vigtig for kunden og dermed salget.</w:t>
-            </w:r>
-          </w:p>
-          <w:p>
-            <w:pPr>
-              <w:cnfStyle w:val="000000100000"/>
-              <w:rPr>
-                <w:rFonts w:eastAsia="Times New Roman" w:cstheme="minorHAnsi"/>
-                <w:lang w:eastAsia="da-DK"/>
-              </w:rPr>
-            </w:pPr>
-            <w:r>
-              <w:rPr>
-                <w:rFonts w:eastAsia="Times New Roman" w:cstheme="minorHAnsi"/>
-                <w:color w:val="000000"/>
-                <w:lang w:eastAsia="da-DK"/>
-              </w:rPr>
-              <w:t xml:space="preserve">E: Ingen </w:t>
-            </w:r>
-            <w:proofErr w:type="spellStart"/>
-            <w:r>
-              <w:rPr>
-                <w:rFonts w:eastAsia="Times New Roman" w:cstheme="minorHAnsi"/>
-                <w:color w:val="000000"/>
-                <w:lang w:eastAsia="da-DK"/>
-              </w:rPr>
-              <w:t>db</w:t>
-            </w:r>
-            <w:proofErr w:type="spellEnd"/>
-            <w:r>
-              <w:rPr>
-                <w:rFonts w:eastAsia="Times New Roman" w:cstheme="minorHAnsi"/>
-                <w:color w:val="000000"/>
-                <w:lang w:eastAsia="da-DK"/>
-              </w:rPr>
-              <w:t>, blot grafik.</w:t>
+              <w:t>I: God visuali-sering er vigtig for kunden og dermed salget.</w:t>
+            </w:r>
+          </w:p>
+          <w:p>
+            <w:pPr>
+              <w:cnfStyle w:val="000000100000"/>
+              <w:rPr>
+                <w:rFonts w:eastAsia="Times New Roman" w:cstheme="minorHAnsi"/>
+                <w:lang w:eastAsia="da-DK"/>
+              </w:rPr>
+            </w:pPr>
+            <w:r>
+              <w:rPr>
+                <w:rFonts w:eastAsia="Times New Roman" w:cstheme="minorHAnsi"/>
+                <w:color w:val="000000"/>
+                <w:lang w:eastAsia="da-DK"/>
+              </w:rPr>
+              <w:t>E: Ingen db, blot grafik.</w:t>
             </w:r>
           </w:p>
         </w:tc>
@@ -7597,23 +6747,13 @@
               </w:rPr>
               <w:t xml:space="preserve">Kør </w:t>
             </w:r>
-            <w:proofErr w:type="spellStart"/>
-            <w:r>
-              <w:rPr>
-                <w:rFonts w:eastAsia="Times New Roman" w:cstheme="minorHAnsi"/>
-                <w:color w:val="000000"/>
-                <w:lang w:eastAsia="da-DK"/>
-              </w:rPr>
-              <w:t>User</w:t>
-            </w:r>
-            <w:proofErr w:type="spellEnd"/>
-            <w:r>
-              <w:rPr>
-                <w:rFonts w:eastAsia="Times New Roman" w:cstheme="minorHAnsi"/>
-                <w:color w:val="000000"/>
-                <w:lang w:eastAsia="da-DK"/>
-              </w:rPr>
-              <w:t xml:space="preserve"> Story 7, fanen ’Dokumenter’ vælges, ønskede dokumenter vælges, knappen ’udskriv’ klikkes, tjek at dokumenterne udskrives.</w:t>
+            <w:r>
+              <w:rPr>
+                <w:rFonts w:eastAsia="Times New Roman" w:cstheme="minorHAnsi"/>
+                <w:color w:val="000000"/>
+                <w:lang w:eastAsia="da-DK"/>
+              </w:rPr>
+              <w:t>User Story 7, fanen ’Dokumenter’ vælges, ønskede dokumenter vælges, knappen ’udskriv’ klikkes, tjek at dokumenterne udskrives.</w:t>
             </w:r>
           </w:p>
         </w:tc>
@@ -7990,23 +7130,13 @@
               </w:rPr>
               <w:t xml:space="preserve">Kør </w:t>
             </w:r>
-            <w:proofErr w:type="spellStart"/>
-            <w:r>
-              <w:rPr>
-                <w:rFonts w:eastAsia="Times New Roman" w:cstheme="minorHAnsi"/>
-                <w:color w:val="000000"/>
-                <w:lang w:eastAsia="da-DK"/>
-              </w:rPr>
-              <w:t>User</w:t>
-            </w:r>
-            <w:proofErr w:type="spellEnd"/>
-            <w:r>
-              <w:rPr>
-                <w:rFonts w:eastAsia="Times New Roman" w:cstheme="minorHAnsi"/>
-                <w:color w:val="000000"/>
-                <w:lang w:eastAsia="da-DK"/>
-              </w:rPr>
-              <w:t xml:space="preserve"> Story 7, forespørgsel vælges, carportens konfigurationsside vises, tjek at der fremgår en fejltekst i tekstfeltet.</w:t>
+            <w:r>
+              <w:rPr>
+                <w:rFonts w:eastAsia="Times New Roman" w:cstheme="minorHAnsi"/>
+                <w:color w:val="000000"/>
+                <w:lang w:eastAsia="da-DK"/>
+              </w:rPr>
+              <w:t>User Story 7, forespørgsel vælges, carportens konfigurationsside vises, tjek at der fremgår en fejltekst i tekstfeltet.</w:t>
             </w:r>
           </w:p>
         </w:tc>
@@ -8988,25 +8118,7 @@
                 <w:color w:val="000000"/>
                 <w:lang w:eastAsia="da-DK"/>
               </w:rPr>
-              <w:t xml:space="preserve">I: En sekundær </w:t>
-            </w:r>
-            <w:proofErr w:type="spellStart"/>
-            <w:r>
-              <w:rPr>
-                <w:rFonts w:eastAsia="Times New Roman" w:cstheme="minorHAnsi"/>
-                <w:color w:val="000000"/>
-                <w:lang w:eastAsia="da-DK"/>
-              </w:rPr>
-              <w:t>nice-to-have</w:t>
-            </w:r>
-            <w:proofErr w:type="spellEnd"/>
-            <w:r>
-              <w:rPr>
-                <w:rFonts w:eastAsia="Times New Roman" w:cstheme="minorHAnsi"/>
-                <w:color w:val="000000"/>
-                <w:lang w:eastAsia="da-DK"/>
-              </w:rPr>
-              <w:t xml:space="preserve"> funktion. Ikke </w:t>
+              <w:t xml:space="preserve">I: En sekundær nice-to-have funktion. Ikke </w:t>
             </w:r>
             <w:r>
               <w:rPr>
@@ -9044,189 +8156,7 @@
         <w:rPr>
           <w:sz w:val="18"/>
         </w:rPr>
-        <w:t xml:space="preserve">OBS: Vi havde en snak med </w:t>
-      </w:r>
-      <w:proofErr w:type="spellStart"/>
-      <w:r>
-        <w:rPr>
-          <w:sz w:val="18"/>
-        </w:rPr>
-        <w:t>Ronni</w:t>
-      </w:r>
-      <w:proofErr w:type="spellEnd"/>
-      <w:r>
-        <w:rPr>
-          <w:sz w:val="18"/>
-        </w:rPr>
-        <w:t xml:space="preserve"> 09/11-2018 inden PO møde, hvor han fortalte, at afhængigheder ikke altid kan undgås. F.eks. </w:t>
-      </w:r>
-      <w:proofErr w:type="spellStart"/>
-      <w:r>
-        <w:rPr>
-          <w:sz w:val="18"/>
-        </w:rPr>
-        <w:t>user</w:t>
-      </w:r>
-      <w:proofErr w:type="spellEnd"/>
-      <w:r>
-        <w:rPr>
-          <w:sz w:val="18"/>
-        </w:rPr>
-        <w:t xml:space="preserve"> </w:t>
-      </w:r>
-      <w:proofErr w:type="spellStart"/>
-      <w:r>
-        <w:rPr>
-          <w:sz w:val="18"/>
-        </w:rPr>
-        <w:t>stories</w:t>
-      </w:r>
-      <w:proofErr w:type="spellEnd"/>
-      <w:r>
-        <w:rPr>
-          <w:sz w:val="18"/>
-        </w:rPr>
-        <w:t xml:space="preserve"> som kræver </w:t>
-      </w:r>
-      <w:proofErr w:type="spellStart"/>
-      <w:r>
-        <w:rPr>
-          <w:sz w:val="18"/>
-        </w:rPr>
-        <w:t>login</w:t>
-      </w:r>
-      <w:proofErr w:type="spellEnd"/>
-      <w:r>
-        <w:rPr>
-          <w:sz w:val="18"/>
-        </w:rPr>
-        <w:t xml:space="preserve">. Måden man kan gøre disse uafhængige er at </w:t>
-      </w:r>
-      <w:proofErr w:type="spellStart"/>
-      <w:r>
-        <w:rPr>
-          <w:sz w:val="18"/>
-        </w:rPr>
-        <w:t>hardcode</w:t>
-      </w:r>
-      <w:proofErr w:type="spellEnd"/>
-      <w:r>
-        <w:rPr>
-          <w:sz w:val="18"/>
-        </w:rPr>
-        <w:t xml:space="preserve"> en </w:t>
-      </w:r>
-      <w:proofErr w:type="spellStart"/>
-      <w:r>
-        <w:rPr>
-          <w:sz w:val="18"/>
-        </w:rPr>
-        <w:t>indlogget</w:t>
-      </w:r>
-      <w:proofErr w:type="spellEnd"/>
-      <w:r>
-        <w:rPr>
-          <w:sz w:val="18"/>
-        </w:rPr>
-        <w:t xml:space="preserve"> bruger og så udføre testen. Alternativt kan man undlade at skrive ’log in’ i </w:t>
-      </w:r>
-      <w:proofErr w:type="spellStart"/>
-      <w:r>
-        <w:rPr>
-          <w:sz w:val="18"/>
-        </w:rPr>
-        <w:t>user</w:t>
-      </w:r>
-      <w:proofErr w:type="spellEnd"/>
-      <w:r>
-        <w:rPr>
-          <w:sz w:val="18"/>
-        </w:rPr>
-        <w:t xml:space="preserve"> </w:t>
-      </w:r>
-      <w:proofErr w:type="spellStart"/>
-      <w:r>
-        <w:rPr>
-          <w:sz w:val="18"/>
-        </w:rPr>
-        <w:t>storien</w:t>
-      </w:r>
-      <w:proofErr w:type="spellEnd"/>
-      <w:r>
-        <w:rPr>
-          <w:sz w:val="18"/>
-        </w:rPr>
-        <w:t xml:space="preserve">, og så senere ændre de </w:t>
-      </w:r>
-      <w:proofErr w:type="spellStart"/>
-      <w:r>
-        <w:rPr>
-          <w:sz w:val="18"/>
-        </w:rPr>
-        <w:t>user</w:t>
-      </w:r>
-      <w:proofErr w:type="spellEnd"/>
-      <w:r>
-        <w:rPr>
-          <w:sz w:val="18"/>
-        </w:rPr>
-        <w:t xml:space="preserve"> </w:t>
-      </w:r>
-      <w:proofErr w:type="spellStart"/>
-      <w:r>
-        <w:rPr>
-          <w:sz w:val="18"/>
-        </w:rPr>
-        <w:t>stories</w:t>
-      </w:r>
-      <w:proofErr w:type="spellEnd"/>
-      <w:r>
-        <w:rPr>
-          <w:sz w:val="18"/>
-        </w:rPr>
-        <w:t xml:space="preserve">, som flyttes ”bag” en </w:t>
-      </w:r>
-      <w:proofErr w:type="spellStart"/>
-      <w:r>
-        <w:rPr>
-          <w:sz w:val="18"/>
-        </w:rPr>
-        <w:t>loginfunktion</w:t>
-      </w:r>
-      <w:proofErr w:type="spellEnd"/>
-      <w:r>
-        <w:rPr>
-          <w:sz w:val="18"/>
-        </w:rPr>
-        <w:t xml:space="preserve">, f.eks. administrative </w:t>
-      </w:r>
-      <w:proofErr w:type="spellStart"/>
-      <w:r>
-        <w:rPr>
-          <w:sz w:val="18"/>
-        </w:rPr>
-        <w:t>user</w:t>
-      </w:r>
-      <w:proofErr w:type="spellEnd"/>
-      <w:r>
-        <w:rPr>
-          <w:sz w:val="18"/>
-        </w:rPr>
-        <w:t xml:space="preserve"> </w:t>
-      </w:r>
-      <w:proofErr w:type="spellStart"/>
-      <w:r>
-        <w:rPr>
-          <w:sz w:val="18"/>
-        </w:rPr>
-        <w:t>stories</w:t>
-      </w:r>
-      <w:proofErr w:type="spellEnd"/>
-      <w:r>
-        <w:rPr>
-          <w:sz w:val="18"/>
-        </w:rPr>
-        <w:t>.</w:t>
+        <w:t>OBS: Vi havde en snak med Ronni 09/11-2018 inden PO møde, hvor han fortalte, at afhængigheder ikke altid kan undgås. F.eks. user stories som kræver login. Måden man kan gøre disse uafhængige er at hardcode en indlogget bruger og så udføre testen. Alternativt kan man undlade at skrive ’log in’ i user storien, og så senere ændre de user stories, som flyttes ”bag” en loginfunktion, f.eks. administrative user stories.</w:t>
       </w:r>
       <w:r>
         <w:tab/>
@@ -9290,15 +8220,7 @@
         </w:numPr>
       </w:pPr>
       <w:r>
-        <w:t xml:space="preserve">Mulighed for redigering af </w:t>
-      </w:r>
-      <w:proofErr w:type="spellStart"/>
-      <w:r>
-        <w:t>ordreforspørgsler</w:t>
-      </w:r>
-      <w:proofErr w:type="spellEnd"/>
-      <w:r>
-        <w:t xml:space="preserve"> så evt. fejl kan rettes.</w:t>
+        <w:t>Mulighed for redigering af ordreforspørgsler så evt. fejl kan rettes.</w:t>
       </w:r>
     </w:p>
     <w:p>
@@ -9310,29 +8232,8 @@
         </w:numPr>
       </w:pPr>
       <w:r>
-        <w:t xml:space="preserve">Mulighed for at </w:t>
-      </w:r>
-      <w:proofErr w:type="gramStart"/>
-      <w:r>
-        <w:t>redigere</w:t>
-      </w:r>
-      <w:proofErr w:type="gramEnd"/>
-      <w:r>
-        <w:t xml:space="preserve"> i regler bag materialeudregning </w:t>
-      </w:r>
-      <w:proofErr w:type="spellStart"/>
-      <w:r>
-        <w:t>aht</w:t>
-      </w:r>
-      <w:proofErr w:type="spellEnd"/>
-      <w:r>
-        <w:t xml:space="preserve">. </w:t>
-      </w:r>
-      <w:proofErr w:type="gramStart"/>
-      <w:r>
-        <w:t>ændrede byggekrav.</w:t>
-      </w:r>
-      <w:proofErr w:type="gramEnd"/>
+        <w:t>Mulighed for at redigere i regler bag materialeudregning aht. ændrede byggekrav.</w:t>
+      </w:r>
     </w:p>
     <w:p>
       <w:pPr>
@@ -9343,23 +8244,7 @@
         </w:numPr>
       </w:pPr>
       <w:r>
-        <w:t xml:space="preserve">3D </w:t>
-      </w:r>
-      <w:proofErr w:type="spellStart"/>
-      <w:r>
-        <w:t>rendering</w:t>
-      </w:r>
-      <w:proofErr w:type="spellEnd"/>
-      <w:r>
-        <w:t xml:space="preserve"> af carport i </w:t>
-      </w:r>
-      <w:proofErr w:type="spellStart"/>
-      <w:r>
-        <w:t>frontend</w:t>
-      </w:r>
-      <w:proofErr w:type="spellEnd"/>
-      <w:r>
-        <w:t>.</w:t>
+        <w:t>3D rendering af carport i frontend.</w:t>
       </w:r>
     </w:p>
     <w:p>
@@ -9383,23 +8268,7 @@
         </w:numPr>
       </w:pPr>
       <w:r>
-        <w:t xml:space="preserve">Mulighed for fuldstændig konfiguration af carport på </w:t>
-      </w:r>
-      <w:proofErr w:type="spellStart"/>
-      <w:r>
-        <w:t>frontend</w:t>
-      </w:r>
-      <w:proofErr w:type="spellEnd"/>
-      <w:r>
-        <w:t xml:space="preserve">, dvs. mål, beklædning, belægning, evt. fliser, </w:t>
-      </w:r>
-      <w:proofErr w:type="spellStart"/>
-      <w:r>
-        <w:t>taghældning</w:t>
-      </w:r>
-      <w:proofErr w:type="spellEnd"/>
-      <w:r>
-        <w:t>.</w:t>
+        <w:t>Mulighed for fuldstændig konfiguration af carport på frontend, dvs. mål, beklædning, belægning, evt. fliser, taghældning.</w:t>
       </w:r>
     </w:p>
     <w:p>
@@ -9551,15 +8420,7 @@
     </w:p>
     <w:p>
       <w:r>
-        <w:t xml:space="preserve">Findes der andre der kan administrere systemet end </w:t>
-      </w:r>
-      <w:proofErr w:type="spellStart"/>
-      <w:r>
-        <w:t>Martin/ngl</w:t>
-      </w:r>
-      <w:proofErr w:type="spellEnd"/>
-      <w:r>
-        <w:t>. medarbejdere?</w:t>
+        <w:t>Findes der andre der kan administrere systemet end Martin/ngl. medarbejdere?</w:t>
       </w:r>
     </w:p>
     <w:p>
@@ -9574,13 +8435,8 @@
     </w:p>
     <w:p>
       <w:r>
-        <w:t xml:space="preserve">Er der tiltag ift. </w:t>
-      </w:r>
-      <w:proofErr w:type="gramStart"/>
-      <w:r>
-        <w:t>hvis systemet en dag ikke kan køre pga. opdateringer i OS?</w:t>
-      </w:r>
-      <w:proofErr w:type="gramEnd"/>
+        <w:t>Er der tiltag ift. hvis systemet en dag ikke kan køre pga. opdateringer i OS?</w:t>
+      </w:r>
     </w:p>
     <w:p>
       <w:r>
@@ -9605,37 +8461,8 @@
     </w:p>
     <w:p>
       <w:r>
-        <w:t xml:space="preserve">Hvor dynamisk er markedet ift. reguleringer, udvikling af nye produkter, udfasning af andre, f.eks. </w:t>
-      </w:r>
-      <w:proofErr w:type="gramStart"/>
-      <w:r>
-        <w:t>plastictage</w:t>
-      </w:r>
-      <w:proofErr w:type="gramEnd"/>
-      <w:r>
-        <w:t xml:space="preserve"> </w:t>
-      </w:r>
-      <w:proofErr w:type="spellStart"/>
-      <w:r>
-        <w:t>aht</w:t>
-      </w:r>
-      <w:proofErr w:type="spellEnd"/>
-      <w:r>
-        <w:t xml:space="preserve">. miljø, stærkere beslag </w:t>
-      </w:r>
-      <w:proofErr w:type="spellStart"/>
-      <w:r>
-        <w:t>aht</w:t>
-      </w:r>
-      <w:proofErr w:type="spellEnd"/>
-      <w:r>
-        <w:t xml:space="preserve">. </w:t>
-      </w:r>
-      <w:proofErr w:type="gramStart"/>
-      <w:r>
-        <w:t>flere og kraftigere storme mv.?</w:t>
-      </w:r>
-      <w:proofErr w:type="gramEnd"/>
+        <w:t>Hvor dynamisk er markedet ift. reguleringer, udvikling af nye produkter, udfasning af andre, f.eks. plastictage aht. miljø, stærkere beslag aht. flere og kraftigere storme mv.?</w:t>
+      </w:r>
     </w:p>
     <w:p/>
     <w:p>
@@ -9648,172 +8475,28 @@
     </w:p>
     <w:p>
       <w:r>
-        <w:t xml:space="preserve">Må en </w:t>
-      </w:r>
-      <w:proofErr w:type="spellStart"/>
-      <w:r>
-        <w:t>dto</w:t>
-      </w:r>
-      <w:proofErr w:type="spellEnd"/>
-      <w:r>
-        <w:t xml:space="preserve"> indeholde en anden </w:t>
-      </w:r>
-      <w:proofErr w:type="spellStart"/>
-      <w:r>
-        <w:t>dto</w:t>
-      </w:r>
-      <w:proofErr w:type="spellEnd"/>
-      <w:r>
-        <w:t xml:space="preserve"> hvor det giver mening eller er det i strid med mønsteret?</w:t>
-      </w:r>
-      <w:r>
-        <w:t xml:space="preserve"> Ja naturligvis, hvis det giver konceptuel mening, derfor har vi ladet </w:t>
-      </w:r>
-      <w:proofErr w:type="spellStart"/>
-      <w:r>
-        <w:t>VareDTO</w:t>
-      </w:r>
-      <w:proofErr w:type="spellEnd"/>
-      <w:r>
-        <w:t xml:space="preserve"> indeholde samlinger af andre </w:t>
-      </w:r>
-      <w:proofErr w:type="spellStart"/>
-      <w:r>
-        <w:t>DTO’s</w:t>
-      </w:r>
-      <w:proofErr w:type="spellEnd"/>
-      <w:r>
-        <w:t xml:space="preserve">.. (Er vi sikre på at det er </w:t>
-      </w:r>
-      <w:proofErr w:type="spellStart"/>
-      <w:r>
-        <w:t>VareDTO</w:t>
-      </w:r>
-      <w:proofErr w:type="spellEnd"/>
-      <w:r>
-        <w:t>?)</w:t>
-      </w:r>
-    </w:p>
-    <w:p>
-      <w:r>
-        <w:t xml:space="preserve">En </w:t>
-      </w:r>
-      <w:proofErr w:type="spellStart"/>
-      <w:r>
-        <w:t>branch</w:t>
-      </w:r>
-      <w:proofErr w:type="spellEnd"/>
-      <w:r>
-        <w:t xml:space="preserve"> til hver udvikler eller til hver feature? Hvis vi arbejder på samme feature er det måske bedre med en </w:t>
-      </w:r>
-      <w:proofErr w:type="spellStart"/>
-      <w:r>
-        <w:t>branch</w:t>
-      </w:r>
-      <w:proofErr w:type="spellEnd"/>
-      <w:r>
-        <w:t xml:space="preserve"> til hver feature jf. </w:t>
-      </w:r>
-      <w:proofErr w:type="spellStart"/>
-      <w:r>
-        <w:t>Ronni</w:t>
-      </w:r>
-      <w:proofErr w:type="spellEnd"/>
-      <w:r>
-        <w:t xml:space="preserve"> (17-11-18)</w:t>
-      </w:r>
-    </w:p>
-    <w:p>
-      <w:r>
-        <w:t xml:space="preserve">Må </w:t>
-      </w:r>
-      <w:proofErr w:type="spellStart"/>
-      <w:r>
-        <w:t>commands</w:t>
-      </w:r>
-      <w:proofErr w:type="spellEnd"/>
-      <w:r>
-        <w:t xml:space="preserve"> gerne have funktionalitet til dannelse af html tabel?</w:t>
-      </w:r>
-      <w:r>
-        <w:t xml:space="preserve"> Ja, så længe </w:t>
-      </w:r>
-      <w:proofErr w:type="spellStart"/>
-      <w:r>
-        <w:t>commands</w:t>
-      </w:r>
-      <w:proofErr w:type="spellEnd"/>
-      <w:r>
-        <w:t xml:space="preserve"> er i </w:t>
-      </w:r>
-      <w:proofErr w:type="spellStart"/>
-      <w:r>
-        <w:t>presentation</w:t>
-      </w:r>
-      <w:proofErr w:type="spellEnd"/>
-      <w:r>
-        <w:t xml:space="preserve"> laget. Husk – og skriv – at </w:t>
-      </w:r>
-      <w:proofErr w:type="spellStart"/>
-      <w:r>
-        <w:t>presentation</w:t>
-      </w:r>
-      <w:proofErr w:type="spellEnd"/>
-      <w:r>
-        <w:t xml:space="preserve"> må gerne indeholde HTML, ingen logik og ingen </w:t>
-      </w:r>
-      <w:proofErr w:type="spellStart"/>
-      <w:r>
-        <w:t>sql</w:t>
-      </w:r>
-      <w:proofErr w:type="spellEnd"/>
-      <w:r>
-        <w:t xml:space="preserve">. </w:t>
-      </w:r>
-      <w:proofErr w:type="spellStart"/>
-      <w:r>
-        <w:t>Logic</w:t>
-      </w:r>
-      <w:proofErr w:type="spellEnd"/>
-      <w:r>
-        <w:t xml:space="preserve"> laget har logik (business </w:t>
-      </w:r>
-      <w:proofErr w:type="spellStart"/>
-      <w:r>
-        <w:t>logic</w:t>
-      </w:r>
-      <w:proofErr w:type="spellEnd"/>
-      <w:r>
-        <w:t xml:space="preserve">), ingen html og ingen </w:t>
-      </w:r>
-      <w:proofErr w:type="spellStart"/>
-      <w:r>
-        <w:t>sql</w:t>
-      </w:r>
-      <w:proofErr w:type="spellEnd"/>
-      <w:r>
-        <w:t xml:space="preserve">. Data-laget har </w:t>
-      </w:r>
-      <w:proofErr w:type="spellStart"/>
-      <w:r>
-        <w:t>sql</w:t>
-      </w:r>
-      <w:proofErr w:type="spellEnd"/>
-      <w:r>
-        <w:t xml:space="preserve"> og ingen html.</w:t>
-      </w:r>
-    </w:p>
-    <w:p>
-      <w:r>
-        <w:t xml:space="preserve">Vi bør analysere lidt mere så vi har indhold ift. </w:t>
-      </w:r>
-      <w:proofErr w:type="gramStart"/>
-      <w:r>
-        <w:t>diagrammer mv.</w:t>
-      </w:r>
-      <w:proofErr w:type="gramEnd"/>
-      <w:r>
-        <w:t xml:space="preserve"> F.eks. tilstandsdiagram for forespørgsel, måden vi opretter kunden på (altså anonym forespørgsel med kundedata bliver til en forespørgsel og en kunde i databasen) osv.</w:t>
+        <w:t>Må en dto indeholde en anden dto hvor det giver mening eller er det i strid med mønsteret?</w:t>
+      </w:r>
+      <w:r>
+        <w:t xml:space="preserve"> Ja naturligvis, hvis det giver konceptuel mening, derfor har vi ladet VareDTO indeholde samlinger af andre DTO’s.. (Er vi sikre på at det er VareDTO?)</w:t>
+      </w:r>
+    </w:p>
+    <w:p>
+      <w:r>
+        <w:t>En branch til hver udvikler eller til hver feature? Hvis vi arbejder på samme feature er det måske bedre med en branch til hver feature jf. Ronni (17-11-18)</w:t>
+      </w:r>
+    </w:p>
+    <w:p>
+      <w:r>
+        <w:t>Må commands gerne have funktionalitet til dannelse af html tabel?</w:t>
+      </w:r>
+      <w:r>
+        <w:t xml:space="preserve"> Ja, så længe commands er i presentation laget. Husk – og skriv – at presentation må gerne indeholde HTML, ingen logik og ingen sql. Logic laget har logik (business logic), ingen html og ingen sql. Data-laget har sql og ingen html.</w:t>
+      </w:r>
+    </w:p>
+    <w:p>
+      <w:r>
+        <w:t>Vi bør analysere lidt mere så vi har indhold ift. diagrammer mv. F.eks. tilstandsdiagram for forespørgsel, måden vi opretter kunden på (altså anonym forespørgsel med kundedata bliver til en forespørgsel og en kunde i databasen) osv.</w:t>
       </w:r>
     </w:p>
     <w:p>
@@ -9822,37 +8505,8 @@
       </w:r>
     </w:p>
     <w:p>
-      <w:proofErr w:type="spellStart"/>
-      <w:r>
-        <w:t>Ifm</w:t>
-      </w:r>
-      <w:proofErr w:type="spellEnd"/>
-      <w:r>
-        <w:t xml:space="preserve">. tests sender vi en </w:t>
-      </w:r>
-      <w:proofErr w:type="spellStart"/>
-      <w:r>
-        <w:t>CarportRequestDTO</w:t>
-      </w:r>
-      <w:proofErr w:type="spellEnd"/>
-      <w:r>
-        <w:t xml:space="preserve"> til styklisteberegneren. Måske skulle styklisteberegneren forvente simple datatyper som argumenter i stedet for et objekt. Så slipper vi for at erklære objekter heraf i unit tests. Men hvad er teorien for </w:t>
-      </w:r>
-      <w:proofErr w:type="spellStart"/>
-      <w:r>
-        <w:t>DTO’s</w:t>
-      </w:r>
-      <w:proofErr w:type="spellEnd"/>
-      <w:r>
-        <w:t xml:space="preserve"> / </w:t>
-      </w:r>
-      <w:proofErr w:type="spellStart"/>
-      <w:r>
-        <w:t>testbare</w:t>
-      </w:r>
-      <w:proofErr w:type="spellEnd"/>
-      <w:r>
-        <w:t xml:space="preserve"> metoder?</w:t>
+      <w:r>
+        <w:t>Ifm. tests sender vi en CarportRequestDTO til styklisteberegneren. Måske skulle styklisteberegneren forvente simple datatyper som argumenter i stedet for et objekt. Så slipper vi for at erklære objekter heraf i unit tests. Men hvad er teorien for DTO’s / testbare metoder?</w:t>
       </w:r>
     </w:p>
     <w:p>
@@ -9867,31 +8521,7 @@
       <w:bookmarkStart w:id="0" w:name="_GoBack"/>
       <w:bookmarkEnd w:id="0"/>
       <w:r>
-        <w:t xml:space="preserve">Idet udregningerne er opdelte, er det let at tilføje yderligere regler til indholdet i styklisten. F.eks. udregner </w:t>
-      </w:r>
-      <w:proofErr w:type="spellStart"/>
-      <w:r>
-        <w:t>stolpeudregneren</w:t>
-      </w:r>
-      <w:proofErr w:type="spellEnd"/>
-      <w:r>
-        <w:t xml:space="preserve"> de krævede stolper i hjørnet + skur. Hvis man senere ville have en business </w:t>
-      </w:r>
-      <w:proofErr w:type="spellStart"/>
-      <w:r>
-        <w:t>rule</w:t>
-      </w:r>
-      <w:proofErr w:type="spellEnd"/>
-      <w:r>
-        <w:t xml:space="preserve"> implementeret om at afstand mellem stolper ikke må overskride 2 </w:t>
-      </w:r>
-      <w:proofErr w:type="spellStart"/>
-      <w:r>
-        <w:t>mtr</w:t>
-      </w:r>
-      <w:proofErr w:type="spellEnd"/>
-      <w:r>
-        <w:t>, kan disse ekstra stolper nemt udregnes i en separat udregner…</w:t>
+        <w:t>Idet udregningerne er opdelte, er det let at tilføje yderligere regler til indholdet i styklisten. F.eks. udregner stolpeudregneren de krævede stolper i hjørnet + skur. Hvis man senere ville have en business rule implementeret om at afstand mellem stolper ikke må overskride 2 mtr, kan disse ekstra stolper nemt udregnes i en separat udregner…</w:t>
       </w:r>
     </w:p>
     <w:p>
@@ -9899,247 +8529,31 @@
         <w:t>Husk at skri</w:t>
       </w:r>
       <w:r>
-        <w:t xml:space="preserve">ve at logikken må styre at der ikke kommer f.eks. flere materialer af typen tagfladebelægning på samme tag, fordi sammensat </w:t>
-      </w:r>
-      <w:proofErr w:type="spellStart"/>
-      <w:r>
-        <w:t>primærngl</w:t>
-      </w:r>
-      <w:proofErr w:type="spellEnd"/>
-      <w:r>
-        <w:t xml:space="preserve"> af </w:t>
-      </w:r>
-      <w:proofErr w:type="spellStart"/>
-      <w:r>
-        <w:t>roofTypeId</w:t>
-      </w:r>
-      <w:proofErr w:type="spellEnd"/>
-      <w:r>
-        <w:t xml:space="preserve"> og </w:t>
-      </w:r>
-      <w:proofErr w:type="spellStart"/>
-      <w:r>
-        <w:t>materialTypeId</w:t>
-      </w:r>
-      <w:proofErr w:type="spellEnd"/>
-      <w:r>
-        <w:t xml:space="preserve"> ikke duer, fordi </w:t>
-      </w:r>
-      <w:proofErr w:type="spellStart"/>
-      <w:r>
-        <w:t>plasttag</w:t>
-      </w:r>
-      <w:proofErr w:type="spellEnd"/>
-      <w:r>
-        <w:t xml:space="preserve"> findes i 2 længder og derfor begge tilhører </w:t>
-      </w:r>
-      <w:proofErr w:type="spellStart"/>
-      <w:r>
-        <w:t>roofType</w:t>
-      </w:r>
-      <w:proofErr w:type="spellEnd"/>
-      <w:r>
-        <w:t xml:space="preserve"> med fladt tag og er af samme materialetype.</w:t>
-      </w:r>
-    </w:p>
-    <w:p>
-      <w:r>
-        <w:t xml:space="preserve">Statisk vs. Dynamisk: Husk et afsnit om </w:t>
-      </w:r>
-      <w:proofErr w:type="spellStart"/>
-      <w:r>
-        <w:t>udregnerne</w:t>
-      </w:r>
-      <w:proofErr w:type="spellEnd"/>
-      <w:r>
-        <w:t xml:space="preserve"> og deres design, idet: </w:t>
-      </w:r>
-      <w:proofErr w:type="spellStart"/>
-      <w:r>
-        <w:t>RuleCalculator</w:t>
-      </w:r>
-      <w:proofErr w:type="spellEnd"/>
-      <w:r>
-        <w:t xml:space="preserve"> har en statisk metode, </w:t>
-      </w:r>
-      <w:proofErr w:type="spellStart"/>
-      <w:r>
-        <w:t>initializeMaterials</w:t>
-      </w:r>
-      <w:proofErr w:type="spellEnd"/>
-      <w:r>
-        <w:t xml:space="preserve">() som opretter et statisk </w:t>
-      </w:r>
-      <w:proofErr w:type="spellStart"/>
-      <w:r>
-        <w:t>HashMap</w:t>
-      </w:r>
-      <w:proofErr w:type="spellEnd"/>
-      <w:r>
-        <w:t xml:space="preserve"> som deles mellem alle </w:t>
-      </w:r>
-      <w:proofErr w:type="spellStart"/>
-      <w:r>
-        <w:t>RuleCalculator-implementationer</w:t>
-      </w:r>
-      <w:proofErr w:type="spellEnd"/>
-      <w:r>
-        <w:t xml:space="preserve">. Oprindeligt stod </w:t>
-      </w:r>
-      <w:proofErr w:type="spellStart"/>
-      <w:r>
-        <w:t>Calculator-klassen</w:t>
-      </w:r>
-      <w:proofErr w:type="spellEnd"/>
-      <w:r>
-        <w:t xml:space="preserve"> for blot at oprette objekter af de forsk. </w:t>
-      </w:r>
-      <w:proofErr w:type="spellStart"/>
-      <w:r>
-        <w:t>RuleCalculator-implementationer</w:t>
-      </w:r>
-      <w:proofErr w:type="spellEnd"/>
-      <w:r>
-        <w:t xml:space="preserve"> og de stod så selv for at oprette det statiske </w:t>
-      </w:r>
-      <w:proofErr w:type="spellStart"/>
-      <w:r>
-        <w:t>HashMap</w:t>
-      </w:r>
-      <w:proofErr w:type="spellEnd"/>
-      <w:r>
-        <w:t xml:space="preserve"> på super klassen </w:t>
-      </w:r>
-      <w:proofErr w:type="spellStart"/>
-      <w:r>
-        <w:t>RuleCalculator</w:t>
-      </w:r>
-      <w:proofErr w:type="spellEnd"/>
-      <w:r>
-        <w:t xml:space="preserve">. Men da </w:t>
-      </w:r>
-      <w:proofErr w:type="spellStart"/>
-      <w:r>
-        <w:t>hashmappet</w:t>
-      </w:r>
-      <w:proofErr w:type="spellEnd"/>
-      <w:r>
-        <w:t xml:space="preserve"> er statisk, oprettes der ikke et nyt, når en ny stribe </w:t>
-      </w:r>
-      <w:proofErr w:type="spellStart"/>
-      <w:r>
-        <w:t>RuleCalculator-implementationer</w:t>
-      </w:r>
-      <w:proofErr w:type="spellEnd"/>
-      <w:r>
-        <w:t xml:space="preserve"> blev oprettet af </w:t>
-      </w:r>
-      <w:proofErr w:type="spellStart"/>
-      <w:r>
-        <w:t>Calculator-klassen</w:t>
-      </w:r>
-      <w:proofErr w:type="spellEnd"/>
-      <w:r>
-        <w:t xml:space="preserve">. Og det duer ikke hvis man gerne vil teste udregningerne med en ny stribe materialer. Derfor blev </w:t>
-      </w:r>
-      <w:proofErr w:type="spellStart"/>
-      <w:r>
-        <w:t>RuleCalculator.initializeMaterials</w:t>
-      </w:r>
-      <w:proofErr w:type="spellEnd"/>
-      <w:r>
-        <w:t xml:space="preserve">() oprettet og den skal således kaldes inden udregninger kan ske. Dette muliggør også test af hver enkelt </w:t>
-      </w:r>
-      <w:proofErr w:type="spellStart"/>
-      <w:r>
-        <w:t>rulecalculator-</w:t>
+        <w:t>ve at logikken må styre at der ikke kommer f.eks. flere materialer af typen tagfladebelægning på samme tag, fordi sammensat primærngl af roofTypeId og materialTypeId ikke duer, fordi plasttag findes i 2 længder og derfor begge tilhører roofType med fladt tag og er af samme materialetype.</w:t>
+      </w:r>
+    </w:p>
+    <w:p>
+      <w:r>
+        <w:t>Statisk vs. Dynamisk: Husk et afsnit om udregnerne og deres design, idet: RuleCalculator har en statisk metode, initializeMaterials() som opretter et statisk HashMap som deles mellem alle RuleCalculator-implementationer. Oprindeligt stod Calculator-klassen for blot at oprette objekter af de forsk. RuleCalculator-implementationer og de stod så selv for at oprette det statiske HashMap på super klassen RuleCalculator. Men da hashmappet er statisk, oprettes der ikke et nyt, når en ny stribe RuleCalculator-implementationer blev oprettet af Calculator-klassen. Og det duer ikke hvis man gerne vil teste udregningerne med en ny stribe materialer. Derfor blev RuleCalculator.initializeMaterials() oprettet og den skal således kaldes inden udregninger kan ske. Dette muliggør også test af hver enkelt rulecalculator-</w:t>
       </w:r>
       <w:r>
         <w:lastRenderedPageBreak/>
-        <w:t>implementation</w:t>
-      </w:r>
-      <w:proofErr w:type="spellEnd"/>
-      <w:r>
-        <w:t xml:space="preserve"> i et fejl-scenarie hvor materialelisten kan sættes til at være tom, hvilket medfører et tomt </w:t>
-      </w:r>
-      <w:proofErr w:type="spellStart"/>
-      <w:r>
-        <w:t>hashmap</w:t>
-      </w:r>
-      <w:proofErr w:type="spellEnd"/>
-      <w:r>
-        <w:t>…</w:t>
-      </w:r>
-    </w:p>
-    <w:p>
-      <w:r>
-        <w:t xml:space="preserve">Mht. implementering af transaktioner i databasen lærte vi at et </w:t>
-      </w:r>
-      <w:proofErr w:type="spellStart"/>
-      <w:r>
-        <w:t>ResultSet</w:t>
-      </w:r>
-      <w:proofErr w:type="spellEnd"/>
-      <w:r>
-        <w:t xml:space="preserve"> SKAL lukkes inden næste statement udføres mod databasen, idet dette sidste statement ellers vil vente på at </w:t>
-      </w:r>
-      <w:proofErr w:type="spellStart"/>
-      <w:r>
-        <w:t>ResultSet</w:t>
-      </w:r>
-      <w:proofErr w:type="spellEnd"/>
-      <w:r>
-        <w:t xml:space="preserve"> lukkes indtil </w:t>
-      </w:r>
-      <w:proofErr w:type="spellStart"/>
-      <w:r>
-        <w:t>Lock</w:t>
-      </w:r>
-      <w:proofErr w:type="spellEnd"/>
-      <w:r>
-        <w:t xml:space="preserve"> timeout sker.</w:t>
-      </w:r>
-    </w:p>
-    <w:p>
-      <w:r>
-        <w:t xml:space="preserve">Vi kunne have ladet </w:t>
-      </w:r>
-      <w:proofErr w:type="spellStart"/>
-      <w:r>
-        <w:t>calculateMaterials</w:t>
-      </w:r>
-      <w:proofErr w:type="spellEnd"/>
-      <w:r>
-        <w:t xml:space="preserve"> på </w:t>
-      </w:r>
-      <w:proofErr w:type="spellStart"/>
-      <w:r>
-        <w:t>RuleCalculators</w:t>
-      </w:r>
-      <w:proofErr w:type="spellEnd"/>
-      <w:r>
-        <w:t xml:space="preserve"> være statiske, så kunne de have benyttet hinanden på tværs, f.eks. når rem/</w:t>
-      </w:r>
-      <w:proofErr w:type="gramStart"/>
-      <w:r>
-        <w:t>stolper skal</w:t>
-      </w:r>
-      <w:proofErr w:type="gramEnd"/>
-      <w:r>
-        <w:t xml:space="preserve"> tegnes på baggrund af hvor spær er brudt.</w:t>
-      </w:r>
-    </w:p>
-    <w:p>
-      <w:r>
-        <w:t xml:space="preserve">V. udregning af beklædningsbrædder, bør man evaluere på brættets dimensioner i stedet for blot en </w:t>
-      </w:r>
-      <w:proofErr w:type="spellStart"/>
-      <w:r>
-        <w:t>string</w:t>
-      </w:r>
-      <w:proofErr w:type="spellEnd"/>
-      <w:r>
-        <w:t>, for at sikre, at materialet er korrekt.</w:t>
+        <w:t>implementation i et fejl-scenarie hvor materialelisten kan sættes til at være tom, hvilket medfører et tomt hashmap…</w:t>
+      </w:r>
+    </w:p>
+    <w:p>
+      <w:r>
+        <w:t>Mht. implementering af transaktioner i databasen lærte vi at et ResultSet SKAL lukkes inden næste statement udføres mod databasen, idet dette sidste statement ellers vil vente på at ResultSet lukkes indtil Lock timeout sker.</w:t>
+      </w:r>
+    </w:p>
+    <w:p>
+      <w:r>
+        <w:t>Vi kunne have ladet calculateMaterials på RuleCalculators være statiske, så kunne de have benyttet hinanden på tværs, f.eks. når rem/stolper skal tegnes på baggrund af hvor spær er brudt.</w:t>
+      </w:r>
+    </w:p>
+    <w:p>
+      <w:r>
+        <w:t>V. udregning af beklædningsbrædder, bør man evaluere på brættets dimensioner i stedet for blot en string, for at sikre, at materialet er korrekt.</w:t>
       </w:r>
     </w:p>
     <w:p>
@@ -10171,15 +8585,7 @@
         </w:rPr>
       </w:pPr>
       <w:r>
-        <w:t xml:space="preserve">Efter en famlende mandag, hvor vi fik taget hul på databasen sammen, blev vi enige om at tage hul på US#6 og vi formulerede sammen de identificerede </w:t>
-      </w:r>
-      <w:proofErr w:type="spellStart"/>
-      <w:r>
-        <w:t>tasks</w:t>
-      </w:r>
-      <w:proofErr w:type="spellEnd"/>
-      <w:r>
-        <w:t>.</w:t>
+        <w:t>Efter en famlende mandag, hvor vi fik taget hul på databasen sammen, blev vi enige om at tage hul på US#6 og vi formulerede sammen de identificerede tasks.</w:t>
       </w:r>
       <w:r>
         <w:t xml:space="preserve"> Disse blev fordelt således: </w:t>
@@ -10211,19 +8617,11 @@
                 <w:rStyle w:val="detail-subject"/>
               </w:rPr>
             </w:pPr>
-            <w:proofErr w:type="spellStart"/>
-            <w:r>
-              <w:rPr>
-                <w:rStyle w:val="detail-subject"/>
-              </w:rPr>
-              <w:t>Task</w:t>
-            </w:r>
-            <w:proofErr w:type="spellEnd"/>
-            <w:r>
-              <w:rPr>
-                <w:rStyle w:val="detail-subject"/>
-              </w:rPr>
-              <w:t xml:space="preserve"> nr.</w:t>
+            <w:r>
+              <w:rPr>
+                <w:rStyle w:val="detail-subject"/>
+              </w:rPr>
+              <w:t>Task nr.</w:t>
             </w:r>
           </w:p>
         </w:tc>
@@ -10304,21 +8702,7 @@
               <w:rPr>
                 <w:rStyle w:val="detail-subject"/>
               </w:rPr>
-              <w:t xml:space="preserve">Opret </w:t>
-            </w:r>
-            <w:proofErr w:type="spellStart"/>
-            <w:r>
-              <w:rPr>
-                <w:rStyle w:val="detail-subject"/>
-              </w:rPr>
-              <w:t>JUnit</w:t>
-            </w:r>
-            <w:proofErr w:type="spellEnd"/>
-            <w:r>
-              <w:rPr>
-                <w:rStyle w:val="detail-subject"/>
-              </w:rPr>
-              <w:t xml:space="preserve"> som tester funktionaliteten</w:t>
+              <w:t>Opret JUnit som tester funktionaliteten</w:t>
             </w:r>
           </w:p>
         </w:tc>
@@ -10377,30 +8761,8 @@
               <w:rPr>
                 <w:rStyle w:val="detail-subject"/>
               </w:rPr>
-              <w:t xml:space="preserve">Opret </w:t>
-            </w:r>
-            <w:proofErr w:type="spellStart"/>
-            <w:r>
-              <w:rPr>
-                <w:rStyle w:val="detail-subject"/>
-              </w:rPr>
-              <w:t>sql</w:t>
-            </w:r>
-            <w:proofErr w:type="spellEnd"/>
-            <w:r>
-              <w:rPr>
-                <w:rStyle w:val="detail-subject"/>
-              </w:rPr>
-              <w:t xml:space="preserve"> til indsættelse af forespørgsel i </w:t>
-            </w:r>
-            <w:proofErr w:type="spellStart"/>
-            <w:r>
-              <w:rPr>
-                <w:rStyle w:val="detail-subject"/>
-              </w:rPr>
-              <w:t>db</w:t>
-            </w:r>
-            <w:proofErr w:type="spellEnd"/>
+              <w:t>Opret sql til indsættelse af forespørgsel i db</w:t>
+            </w:r>
           </w:p>
         </w:tc>
         <w:tc>
@@ -10520,21 +8882,7 @@
               <w:rPr>
                 <w:rStyle w:val="detail-subject"/>
               </w:rPr>
-              <w:t xml:space="preserve">Opret tabellerne kunde, </w:t>
-            </w:r>
-            <w:proofErr w:type="spellStart"/>
-            <w:r>
-              <w:rPr>
-                <w:rStyle w:val="detail-subject"/>
-              </w:rPr>
-              <w:t>postnr</w:t>
-            </w:r>
-            <w:proofErr w:type="spellEnd"/>
-            <w:r>
-              <w:rPr>
-                <w:rStyle w:val="detail-subject"/>
-              </w:rPr>
-              <w:t>, tag, skur, forespørgsel i databasen</w:t>
+              <w:t>Opret tabellerne kunde, postnr, tag, skur, forespørgsel i databasen</w:t>
             </w:r>
           </w:p>
         </w:tc>
@@ -10651,13 +8999,8 @@
                 <w:rStyle w:val="detail-subject"/>
               </w:rPr>
             </w:pPr>
-            <w:proofErr w:type="spellStart"/>
-            <w:r>
-              <w:t>Connector</w:t>
-            </w:r>
-            <w:proofErr w:type="spellEnd"/>
-            <w:r>
-              <w:t xml:space="preserve"> klasse til databasen</w:t>
+            <w:r>
+              <w:t>Connector klasse til databasen</w:t>
             </w:r>
           </w:p>
         </w:tc>
@@ -10685,39 +9028,7 @@
         <w:t xml:space="preserve">Efter fordeling blev vi enige om at snakke sammen telefonisk et par timer senere, idet vi arbejdede hjemmefra for at få ro. </w:t>
       </w:r>
       <w:r>
-        <w:t xml:space="preserve">Vi har besluttet at medtage en række spørgsmål til afklaring ved </w:t>
-      </w:r>
-      <w:proofErr w:type="spellStart"/>
-      <w:r>
-        <w:t>technical</w:t>
-      </w:r>
-      <w:proofErr w:type="spellEnd"/>
-      <w:r>
-        <w:t xml:space="preserve"> </w:t>
-      </w:r>
-      <w:proofErr w:type="spellStart"/>
-      <w:r>
-        <w:t>review</w:t>
-      </w:r>
-      <w:proofErr w:type="spellEnd"/>
-      <w:r>
-        <w:t xml:space="preserve"> 14-11, inden vi går i gang med de næste </w:t>
-      </w:r>
-      <w:proofErr w:type="spellStart"/>
-      <w:r>
-        <w:t>user</w:t>
-      </w:r>
-      <w:proofErr w:type="spellEnd"/>
-      <w:r>
-        <w:t xml:space="preserve"> </w:t>
-      </w:r>
-      <w:proofErr w:type="spellStart"/>
-      <w:r>
-        <w:t>stories</w:t>
-      </w:r>
-      <w:proofErr w:type="spellEnd"/>
-      <w:r>
-        <w:t xml:space="preserve"> i sprint 1.</w:t>
+        <w:t>Vi har besluttet at medtage en række spørgsmål til afklaring ved technical review 14-11, inden vi går i gang med de næste user stories i sprint 1.</w:t>
       </w:r>
     </w:p>
     <w:p>
@@ -10729,37 +9040,8 @@
       </w:r>
     </w:p>
     <w:p>
-      <w:proofErr w:type="spellStart"/>
-      <w:r>
-        <w:t>Taiga</w:t>
-      </w:r>
-      <w:proofErr w:type="spellEnd"/>
-      <w:r>
-        <w:t xml:space="preserve"> har vist sig at være godt til at holde sporet, så ikke der laves for meget andet. Der henstår lidt </w:t>
-      </w:r>
-      <w:proofErr w:type="spellStart"/>
-      <w:r>
-        <w:t>smårettelser</w:t>
-      </w:r>
-      <w:proofErr w:type="spellEnd"/>
-      <w:r>
-        <w:t xml:space="preserve"> i koden som vi skal se på sammen. Vi kom ikke helt i mål med dagens opgaver fordi vi undervurderede de fornødne, indledende opgaver som f.eks. dummy data i databasen, færdiggørelse af samme, opsætning af </w:t>
-      </w:r>
-      <w:proofErr w:type="spellStart"/>
-      <w:r>
-        <w:t>DbConnector</w:t>
-      </w:r>
-      <w:proofErr w:type="spellEnd"/>
-      <w:r>
-        <w:t xml:space="preserve">, </w:t>
-      </w:r>
-      <w:proofErr w:type="spellStart"/>
-      <w:r>
-        <w:t>github</w:t>
-      </w:r>
-      <w:proofErr w:type="spellEnd"/>
-      <w:r>
-        <w:t xml:space="preserve"> mv.</w:t>
+      <w:r>
+        <w:t>Taiga har vist sig at være godt til at holde sporet, så ikke der laves for meget andet. Der henstår lidt smårettelser i koden som vi skal se på sammen. Vi kom ikke helt i mål med dagens opgaver fordi vi undervurderede de fornødne, indledende opgaver som f.eks. dummy data i databasen, færdiggørelse af samme, opsætning af DbConnector, github mv.</w:t>
       </w:r>
     </w:p>
     <w:p>
@@ -10767,45 +9049,13 @@
         <w:t xml:space="preserve">Vi har besluttet at lave de ting færdige der mangler fra i går sammen, da der mangler lidt </w:t>
       </w:r>
       <w:r>
-        <w:t xml:space="preserve">dialog om problemstillingerne. Vi forfatter nogle spørgsmål til teknisk </w:t>
-      </w:r>
-      <w:proofErr w:type="spellStart"/>
-      <w:r>
-        <w:t>review</w:t>
-      </w:r>
-      <w:proofErr w:type="spellEnd"/>
-      <w:r>
-        <w:t xml:space="preserve"> i dag, så vi kan få yderligere klarhed om f.eks. database, brug af </w:t>
-      </w:r>
-      <w:proofErr w:type="spellStart"/>
-      <w:r>
-        <w:t>branching</w:t>
-      </w:r>
-      <w:proofErr w:type="spellEnd"/>
-      <w:r>
-        <w:t xml:space="preserve"> i </w:t>
-      </w:r>
-      <w:proofErr w:type="spellStart"/>
-      <w:r>
-        <w:t>github</w:t>
-      </w:r>
-      <w:proofErr w:type="spellEnd"/>
-      <w:r>
-        <w:t xml:space="preserve"> mv.</w:t>
+        <w:t>dialog om problemstillingerne. Vi forfatter nogle spørgsmål til teknisk review i dag, så vi kan få yderligere klarhed om f.eks. database, brug af branching i github mv.</w:t>
       </w:r>
     </w:p>
     <w:p>
       <w:r>
         <w:lastRenderedPageBreak/>
-        <w:t xml:space="preserve">Vi venter med at tildele hinanden flere </w:t>
-      </w:r>
-      <w:proofErr w:type="spellStart"/>
-      <w:r>
-        <w:t>tasks</w:t>
-      </w:r>
-      <w:proofErr w:type="spellEnd"/>
-      <w:r>
-        <w:t>, da vi først må have færdiggjort opgaver fra i går.</w:t>
+        <w:t>Vi venter med at tildele hinanden flere tasks, da vi først må have færdiggjort opgaver fra i går.</w:t>
       </w:r>
     </w:p>
     <w:p>
@@ -10818,23 +9068,7 @@
     </w:p>
     <w:p>
       <w:r>
-        <w:t xml:space="preserve">Vi har fået lavet manglerne fra 13-11 færdige. Efter </w:t>
-      </w:r>
-      <w:proofErr w:type="spellStart"/>
-      <w:r>
-        <w:t>technical</w:t>
-      </w:r>
-      <w:proofErr w:type="spellEnd"/>
-      <w:r>
-        <w:t xml:space="preserve"> </w:t>
-      </w:r>
-      <w:proofErr w:type="spellStart"/>
-      <w:r>
-        <w:t>review</w:t>
-      </w:r>
-      <w:proofErr w:type="spellEnd"/>
-      <w:r>
-        <w:t xml:space="preserve"> 14-11 har vi besluttet at opdele US#10 i 3 mindre, realistiske delleverancer</w:t>
+        <w:t>Vi har fået lavet manglerne fra 13-11 færdige. Efter technical review 14-11 har vi besluttet at opdele US#10 i 3 mindre, realistiske delleverancer</w:t>
       </w:r>
       <w:r>
         <w:t>, således at udregninger implementeres i flg. rækkefølge: stolper i sprint 1, tag i sprint 2, skur i sprint 3.</w:t>
@@ -10847,15 +9081,7 @@
     </w:p>
     <w:p>
       <w:r>
-        <w:t xml:space="preserve">Dagens indsats koncentreres om US#7 hvor vi åbner forespørgsler. De fornødne </w:t>
-      </w:r>
-      <w:proofErr w:type="spellStart"/>
-      <w:r>
-        <w:t>tasks</w:t>
-      </w:r>
-      <w:proofErr w:type="spellEnd"/>
-      <w:r>
-        <w:t xml:space="preserve"> har vi defineret og skal fordeles således:</w:t>
+        <w:t>Dagens indsats koncentreres om US#7 hvor vi åbner forespørgsler. De fornødne tasks har vi defineret og skal fordeles således:</w:t>
       </w:r>
     </w:p>
     <w:tbl>
@@ -10884,19 +9110,11 @@
                 <w:rStyle w:val="detail-subject"/>
               </w:rPr>
             </w:pPr>
-            <w:proofErr w:type="spellStart"/>
-            <w:r>
-              <w:rPr>
-                <w:rStyle w:val="detail-subject"/>
-              </w:rPr>
-              <w:t>Task</w:t>
-            </w:r>
-            <w:proofErr w:type="spellEnd"/>
-            <w:r>
-              <w:rPr>
-                <w:rStyle w:val="detail-subject"/>
-              </w:rPr>
-              <w:t xml:space="preserve"> nr.</w:t>
+            <w:r>
+              <w:rPr>
+                <w:rStyle w:val="detail-subject"/>
+              </w:rPr>
+              <w:t>Task nr.</w:t>
             </w:r>
           </w:p>
         </w:tc>
@@ -10973,19 +9191,11 @@
                 <w:rStyle w:val="detail-subject"/>
               </w:rPr>
             </w:pPr>
-            <w:proofErr w:type="spellStart"/>
-            <w:r>
-              <w:rPr>
-                <w:rStyle w:val="detail-subject"/>
-              </w:rPr>
-              <w:t>FrontController</w:t>
-            </w:r>
-            <w:proofErr w:type="spellEnd"/>
-            <w:r>
-              <w:rPr>
-                <w:rStyle w:val="detail-subject"/>
-              </w:rPr>
-              <w:t xml:space="preserve"> oprettes</w:t>
+            <w:r>
+              <w:rPr>
+                <w:rStyle w:val="detail-subject"/>
+              </w:rPr>
+              <w:t>FrontController oprettes</w:t>
             </w:r>
           </w:p>
         </w:tc>
@@ -11040,33 +9250,11 @@
                 <w:rStyle w:val="detail-subject"/>
               </w:rPr>
             </w:pPr>
-            <w:proofErr w:type="spellStart"/>
-            <w:r>
-              <w:rPr>
-                <w:rStyle w:val="detail-subject"/>
-              </w:rPr>
-              <w:t>Command</w:t>
-            </w:r>
-            <w:proofErr w:type="spellEnd"/>
-            <w:r>
-              <w:rPr>
-                <w:rStyle w:val="detail-subject"/>
-              </w:rPr>
-              <w:t xml:space="preserve"> </w:t>
-            </w:r>
-            <w:proofErr w:type="spellStart"/>
-            <w:r>
-              <w:rPr>
-                <w:rStyle w:val="detail-subject"/>
-              </w:rPr>
-              <w:t>pattern</w:t>
-            </w:r>
-            <w:proofErr w:type="spellEnd"/>
-            <w:r>
-              <w:rPr>
-                <w:rStyle w:val="detail-subject"/>
-              </w:rPr>
-              <w:t xml:space="preserve"> implementeres</w:t>
+            <w:r>
+              <w:rPr>
+                <w:rStyle w:val="detail-subject"/>
+              </w:rPr>
+              <w:t>Command pattern implementeres</w:t>
             </w:r>
           </w:p>
         </w:tc>
@@ -11273,16 +9461,8 @@
               <w:rPr>
                 <w:rStyle w:val="detail-subject"/>
               </w:rPr>
-              <w:t xml:space="preserve">Div. tilpasninger i </w:t>
-            </w:r>
-            <w:proofErr w:type="spellStart"/>
-            <w:r>
-              <w:rPr>
-                <w:rStyle w:val="detail-subject"/>
-              </w:rPr>
-              <w:t>ForesporgselDAO</w:t>
-            </w:r>
-            <w:proofErr w:type="spellEnd"/>
+              <w:t>Div. tilpasninger i ForesporgselDAO</w:t>
+            </w:r>
           </w:p>
         </w:tc>
         <w:tc>
@@ -11317,23 +9497,7 @@
     </w:p>
     <w:p>
       <w:r>
-        <w:t xml:space="preserve">Torsdagens </w:t>
-      </w:r>
-      <w:proofErr w:type="spellStart"/>
-      <w:r>
-        <w:t>tasks</w:t>
-      </w:r>
-      <w:proofErr w:type="spellEnd"/>
-      <w:r>
-        <w:t xml:space="preserve"> viste sig at blive til en del flere og derfor blev torsdagens opgaver fuldført sent. Der henstår fortsat lidt oprydning og optimering i disse </w:t>
-      </w:r>
-      <w:proofErr w:type="spellStart"/>
-      <w:r>
-        <w:t>tasks</w:t>
-      </w:r>
-      <w:proofErr w:type="spellEnd"/>
-      <w:r>
-        <w:t xml:space="preserve">, idet vi har haft </w:t>
+        <w:t xml:space="preserve">Torsdagens tasks viste sig at blive til en del flere og derfor blev torsdagens opgaver fuldført sent. Der henstår fortsat lidt oprydning og optimering i disse tasks, idet vi har haft </w:t>
       </w:r>
       <w:r>
         <w:t>brug for at få klarhed over og forståelse af arkitekturens ideelle opbygning. Vi besluttede torsdag at tage et hurtigt møde ang. arkitekturen, så fremtidige udfordringer med den mindskes.</w:t>
@@ -11341,15 +9505,7 @@
     </w:p>
     <w:p>
       <w:r>
-        <w:t xml:space="preserve">I dag, inden PO møde, færdiggøres de 2 </w:t>
-      </w:r>
-      <w:proofErr w:type="spellStart"/>
-      <w:r>
-        <w:t>views</w:t>
-      </w:r>
-      <w:proofErr w:type="spellEnd"/>
-      <w:r>
-        <w:t xml:space="preserve"> fra i går, dvs. visning af listen over forespørgsler og visningen af en enkelt forespørgsel, således at der linkes til / fra begge sider.</w:t>
+        <w:t>I dag, inden PO møde, færdiggøres de 2 views fra i går, dvs. visning af listen over forespørgsler og visningen af en enkelt forespørgsel, således at der linkes til / fra begge sider.</w:t>
       </w:r>
     </w:p>
     <w:p>
@@ -11359,15 +9515,7 @@
     </w:p>
     <w:p>
       <w:r>
-        <w:t xml:space="preserve">Fordelingen af </w:t>
-      </w:r>
-      <w:proofErr w:type="spellStart"/>
-      <w:r>
-        <w:t>tasks</w:t>
-      </w:r>
-      <w:proofErr w:type="spellEnd"/>
-      <w:r>
-        <w:t xml:space="preserve"> ser derfor således ud:</w:t>
+        <w:t>Fordelingen af tasks ser derfor således ud:</w:t>
       </w:r>
     </w:p>
     <w:p/>
@@ -11397,19 +9545,11 @@
                 <w:rStyle w:val="detail-subject"/>
               </w:rPr>
             </w:pPr>
-            <w:proofErr w:type="spellStart"/>
-            <w:r>
-              <w:rPr>
-                <w:rStyle w:val="detail-subject"/>
-              </w:rPr>
-              <w:t>Task</w:t>
-            </w:r>
-            <w:proofErr w:type="spellEnd"/>
-            <w:r>
-              <w:rPr>
-                <w:rStyle w:val="detail-subject"/>
-              </w:rPr>
-              <w:t xml:space="preserve"> nr.</w:t>
+            <w:r>
+              <w:rPr>
+                <w:rStyle w:val="detail-subject"/>
+              </w:rPr>
+              <w:t>Task nr.</w:t>
             </w:r>
           </w:p>
         </w:tc>
@@ -11616,21 +9756,7 @@
               <w:rPr>
                 <w:rStyle w:val="detail-subject"/>
               </w:rPr>
-              <w:t xml:space="preserve">Opret klasse i </w:t>
-            </w:r>
-            <w:proofErr w:type="spellStart"/>
-            <w:r>
-              <w:rPr>
-                <w:rStyle w:val="detail-subject"/>
-              </w:rPr>
-              <w:t>logic</w:t>
-            </w:r>
-            <w:proofErr w:type="spellEnd"/>
-            <w:r>
-              <w:rPr>
-                <w:rStyle w:val="detail-subject"/>
-              </w:rPr>
-              <w:t xml:space="preserve"> lag til udregning</w:t>
+              <w:t>Opret klasse i logic lag til udregning</w:t>
             </w:r>
           </w:p>
         </w:tc>
@@ -11662,28 +9788,12 @@
       </w:pPr>
       <w:r>
         <w:lastRenderedPageBreak/>
-        <w:t xml:space="preserve">16-11-2018 </w:t>
-      </w:r>
-      <w:proofErr w:type="spellStart"/>
-      <w:r>
-        <w:t>Retrospective</w:t>
-      </w:r>
-      <w:proofErr w:type="spellEnd"/>
-      <w:r>
-        <w:t xml:space="preserve"> af uge 1:</w:t>
-      </w:r>
-    </w:p>
-    <w:p>
-      <w:r>
-        <w:t xml:space="preserve">Den første uge var forvirrende og kompliceret, fordi teamet umiddelbart forsøgte at skabe den korrekte database fra starten. Men da teamet samtidig manglede overblik over resten af opgaven, afledte databaseudviklingen flere spørgsmål end svar, især ift. </w:t>
-      </w:r>
-      <w:proofErr w:type="gramStart"/>
-      <w:r>
-        <w:t>udregning af styklisten.</w:t>
-      </w:r>
-      <w:proofErr w:type="gramEnd"/>
-      <w:r>
-        <w:t xml:space="preserve"> I stedet for at fokusere på problemet, fokuserede vi på løsningen. Således blev uge 1 en utilfredsstillende oplevelse</w:t>
+        <w:t>16-11-2018 Retrospective af uge 1:</w:t>
+      </w:r>
+    </w:p>
+    <w:p>
+      <w:r>
+        <w:t>Den første uge var forvirrende og kompliceret, fordi teamet umiddelbart forsøgte at skabe den korrekte database fra starten. Men da teamet samtidig manglede overblik over resten af opgaven, afledte databaseudviklingen flere spørgsmål end svar, især ift. udregning af styklisten. I stedet for at fokusere på problemet, fokuserede vi på løsningen. Således blev uge 1 en utilfredsstillende oplevelse</w:t>
       </w:r>
       <w:r>
         <w:t xml:space="preserve"> med manglende fremdrift.</w:t>
@@ -11728,19 +9838,11 @@
                 <w:rStyle w:val="detail-subject"/>
               </w:rPr>
             </w:pPr>
-            <w:proofErr w:type="spellStart"/>
-            <w:r>
-              <w:rPr>
-                <w:rStyle w:val="detail-subject"/>
-              </w:rPr>
-              <w:t>Task</w:t>
-            </w:r>
-            <w:proofErr w:type="spellEnd"/>
-            <w:r>
-              <w:rPr>
-                <w:rStyle w:val="detail-subject"/>
-              </w:rPr>
-              <w:t xml:space="preserve"> nr.</w:t>
+            <w:r>
+              <w:rPr>
+                <w:rStyle w:val="detail-subject"/>
+              </w:rPr>
+              <w:t>Task nr.</w:t>
             </w:r>
           </w:p>
         </w:tc>
@@ -11821,21 +9923,7 @@
               <w:rPr>
                 <w:rStyle w:val="detail-subject"/>
               </w:rPr>
-              <w:t xml:space="preserve">SQL til </w:t>
-            </w:r>
-            <w:proofErr w:type="spellStart"/>
-            <w:r>
-              <w:rPr>
-                <w:rStyle w:val="detail-subject"/>
-              </w:rPr>
-              <w:t>hentning</w:t>
-            </w:r>
-            <w:proofErr w:type="spellEnd"/>
-            <w:r>
-              <w:rPr>
-                <w:rStyle w:val="detail-subject"/>
-              </w:rPr>
-              <w:t xml:space="preserve"> af alle varer</w:t>
+              <w:t>SQL til hentning af alle varer</w:t>
             </w:r>
           </w:p>
         </w:tc>
@@ -11961,21 +10049,7 @@
               <w:rPr>
                 <w:rStyle w:val="detail-subject"/>
               </w:rPr>
-              <w:t xml:space="preserve">SQL til </w:t>
-            </w:r>
-            <w:proofErr w:type="spellStart"/>
-            <w:r>
-              <w:rPr>
-                <w:rStyle w:val="detail-subject"/>
-              </w:rPr>
-              <w:t>hentning</w:t>
-            </w:r>
-            <w:proofErr w:type="spellEnd"/>
-            <w:r>
-              <w:rPr>
-                <w:rStyle w:val="detail-subject"/>
-              </w:rPr>
-              <w:t xml:space="preserve"> af enkelt vare</w:t>
+              <w:t>SQL til hentning af enkelt vare</w:t>
             </w:r>
           </w:p>
         </w:tc>
@@ -12213,19 +10287,11 @@
                 <w:rStyle w:val="detail-subject"/>
               </w:rPr>
             </w:pPr>
-            <w:proofErr w:type="spellStart"/>
-            <w:r>
-              <w:rPr>
-                <w:rStyle w:val="detail-subject"/>
-              </w:rPr>
-              <w:t>JUnit</w:t>
-            </w:r>
-            <w:proofErr w:type="spellEnd"/>
-            <w:r>
-              <w:rPr>
-                <w:rStyle w:val="detail-subject"/>
-              </w:rPr>
-              <w:t xml:space="preserve"> test af 59, 60, 61</w:t>
+            <w:r>
+              <w:rPr>
+                <w:rStyle w:val="detail-subject"/>
+              </w:rPr>
+              <w:t>JUnit test af 59, 60, 61</w:t>
             </w:r>
           </w:p>
         </w:tc>
@@ -12405,21 +10471,7 @@
               <w:rPr>
                 <w:rStyle w:val="detail-subject"/>
               </w:rPr>
-              <w:t xml:space="preserve">Opret klasse i </w:t>
-            </w:r>
-            <w:proofErr w:type="spellStart"/>
-            <w:r>
-              <w:rPr>
-                <w:rStyle w:val="detail-subject"/>
-              </w:rPr>
-              <w:t>logic</w:t>
-            </w:r>
-            <w:proofErr w:type="spellEnd"/>
-            <w:r>
-              <w:rPr>
-                <w:rStyle w:val="detail-subject"/>
-              </w:rPr>
-              <w:t xml:space="preserve"> lag til udregning</w:t>
+              <w:t>Opret klasse i logic lag til udregning</w:t>
             </w:r>
           </w:p>
         </w:tc>
@@ -12517,72 +10569,32 @@
     </w:p>
     <w:p>
       <w:r>
-        <w:t xml:space="preserve">Jesper er færdig med sine opgaver fra i går (56-64), og tester i dag JSP siderne for funktionsfejl. Claus har lavet en udregner til rem, </w:t>
-      </w:r>
-      <w:proofErr w:type="spellStart"/>
-      <w:r>
-        <w:t>udregnere</w:t>
-      </w:r>
-      <w:proofErr w:type="spellEnd"/>
+        <w:t xml:space="preserve">Jesper er færdig med sine opgaver fra i går (56-64), og tester i dag JSP siderne for funktionsfejl. Claus har lavet en udregner til rem, udregnere </w:t>
+      </w:r>
+      <w:r>
+        <w:t xml:space="preserve">til spær og stolper </w:t>
+      </w:r>
+      <w:r>
+        <w:t>udvikles i dag.</w:t>
+      </w:r>
+    </w:p>
+    <w:p>
+      <w:pPr>
+        <w:pStyle w:val="Overskrift2"/>
+      </w:pPr>
+      <w:r>
+        <w:t>21-11-2018:</w:t>
+      </w:r>
+    </w:p>
+    <w:p>
+      <w:r>
+        <w:t>Jesper har rettet småfejl i sine views fra mandag (56-64) så de nu er klar til fremvisning på Technical Review i dag.</w:t>
+      </w:r>
       <w:r>
         <w:t xml:space="preserve"> </w:t>
       </w:r>
       <w:r>
-        <w:t xml:space="preserve">til spær og stolper </w:t>
-      </w:r>
-      <w:r>
-        <w:t>udvikles i dag.</w:t>
-      </w:r>
-    </w:p>
-    <w:p>
-      <w:pPr>
-        <w:pStyle w:val="Overskrift2"/>
-      </w:pPr>
-      <w:r>
-        <w:t>21-11-2018:</w:t>
-      </w:r>
-    </w:p>
-    <w:p>
-      <w:r>
-        <w:t xml:space="preserve">Jesper har rettet småfejl i sine </w:t>
-      </w:r>
-      <w:proofErr w:type="spellStart"/>
-      <w:r>
-        <w:t>views</w:t>
-      </w:r>
-      <w:proofErr w:type="spellEnd"/>
-      <w:r>
-        <w:t xml:space="preserve"> fra mandag (56-64) så de nu er klar til fremvisning på </w:t>
-      </w:r>
-      <w:proofErr w:type="spellStart"/>
-      <w:r>
-        <w:t>Technical</w:t>
-      </w:r>
-      <w:proofErr w:type="spellEnd"/>
-      <w:r>
-        <w:t xml:space="preserve"> </w:t>
-      </w:r>
-      <w:proofErr w:type="spellStart"/>
-      <w:r>
-        <w:t>Review</w:t>
-      </w:r>
-      <w:proofErr w:type="spellEnd"/>
-      <w:r>
-        <w:t xml:space="preserve"> i dag.</w:t>
-      </w:r>
-      <w:r>
-        <w:t xml:space="preserve"> </w:t>
-      </w:r>
-      <w:r>
-        <w:t xml:space="preserve">Jesper ser på </w:t>
-      </w:r>
-      <w:proofErr w:type="spellStart"/>
-      <w:r>
-        <w:t>Task</w:t>
-      </w:r>
-      <w:proofErr w:type="spellEnd"/>
-      <w:r>
-        <w:t xml:space="preserve"> 70 for at igangsætte udvikling af tegningen. Claus har udviklet de første 4 beregnere til styklisten og laver en side så styklisten kan vises.</w:t>
+        <w:t>Jesper ser på Task 70 for at igangsætte udvikling af tegningen. Claus har udviklet de første 4 beregnere til styklisten og laver en side så styklisten kan vises.</w:t>
       </w:r>
     </w:p>
     <w:tbl>
@@ -12611,19 +10623,11 @@
                 <w:rStyle w:val="detail-subject"/>
               </w:rPr>
             </w:pPr>
-            <w:proofErr w:type="spellStart"/>
-            <w:r>
-              <w:rPr>
-                <w:rStyle w:val="detail-subject"/>
-              </w:rPr>
-              <w:t>Task</w:t>
-            </w:r>
-            <w:proofErr w:type="spellEnd"/>
-            <w:r>
-              <w:rPr>
-                <w:rStyle w:val="detail-subject"/>
-              </w:rPr>
-              <w:t xml:space="preserve"> nr.</w:t>
+            <w:r>
+              <w:rPr>
+                <w:rStyle w:val="detail-subject"/>
+              </w:rPr>
+              <w:t>Task nr.</w:t>
             </w:r>
           </w:p>
         </w:tc>
@@ -12704,21 +10708,7 @@
               <w:rPr>
                 <w:rStyle w:val="detail-subject"/>
               </w:rPr>
-              <w:t xml:space="preserve">Demo tegning for at </w:t>
-            </w:r>
-            <w:proofErr w:type="gramStart"/>
-            <w:r>
-              <w:rPr>
-                <w:rStyle w:val="detail-subject"/>
-              </w:rPr>
-              <w:t>skabe</w:t>
-            </w:r>
-            <w:proofErr w:type="gramEnd"/>
-            <w:r>
-              <w:rPr>
-                <w:rStyle w:val="detail-subject"/>
-              </w:rPr>
-              <w:t xml:space="preserve"> overblik.</w:t>
+              <w:t>Demo tegning for at skabe overblik.</w:t>
             </w:r>
           </w:p>
         </w:tc>
@@ -12811,15 +10801,7 @@
     <w:p>
       <w:r>
         <w:lastRenderedPageBreak/>
-        <w:t xml:space="preserve">Inden </w:t>
-      </w:r>
-      <w:proofErr w:type="spellStart"/>
-      <w:r>
-        <w:t>review</w:t>
-      </w:r>
-      <w:proofErr w:type="spellEnd"/>
-      <w:r>
-        <w:t xml:space="preserve"> i dag demoer vi for hinanden.</w:t>
+        <w:t>Inden review i dag demoer vi for hinanden.</w:t>
       </w:r>
     </w:p>
     <w:p>
@@ -12835,36 +10817,12 @@
     </w:p>
     <w:p>
       <w:r>
-        <w:t xml:space="preserve">Der var udfordringer med at få demo-tegning til at virke i går, derfor går vi i dag sammen om at udvikle det grundlæggende for at kunne lave en demo-tegning færdig i dag. </w:t>
-      </w:r>
-      <w:proofErr w:type="spellStart"/>
-      <w:r>
-        <w:t>Reviewet</w:t>
-      </w:r>
-      <w:proofErr w:type="spellEnd"/>
-      <w:r>
-        <w:t xml:space="preserve"> i går affødte en del tanker vedr. optimering af vores styklisteberegner og navngivning generelt. Styklisteberegneren virker fornuftigt for en version </w:t>
-      </w:r>
-      <w:proofErr w:type="gramStart"/>
-      <w:r>
-        <w:t>0.8</w:t>
-      </w:r>
-      <w:proofErr w:type="gramEnd"/>
-      <w:r>
-        <w:t>, siden som viser resultatet blev også klar i går, om end den savner design.</w:t>
-      </w:r>
-    </w:p>
-    <w:p>
-      <w:r>
-        <w:t xml:space="preserve">Jesper kører videre i </w:t>
-      </w:r>
-      <w:proofErr w:type="spellStart"/>
-      <w:r>
-        <w:t>SVG-sporet</w:t>
-      </w:r>
-      <w:proofErr w:type="spellEnd"/>
-      <w:r>
-        <w:t xml:space="preserve">, så vi kan demonstrere en tegning. </w:t>
+        <w:t>Der var udfordringer med at få demo-tegning til at virke i går, derfor går vi i dag sammen om at udvikle det grundlæggende for at kunne lave en demo-tegning færdig i dag. Reviewet i går affødte en del tanker vedr. optimering af vores styklisteberegner og navngivning generelt. Styklisteberegneren virker fornuftigt for en version 0.8, siden som viser resultatet blev også klar i går, om end den savner design.</w:t>
+      </w:r>
+    </w:p>
+    <w:p>
+      <w:r>
+        <w:t xml:space="preserve">Jesper kører videre i SVG-sporet, så vi kan demonstrere en tegning. </w:t>
       </w:r>
     </w:p>
     <w:p>
@@ -12882,47 +10840,7 @@
     </w:p>
     <w:p>
       <w:r>
-        <w:t xml:space="preserve">Udregning af </w:t>
-      </w:r>
-      <w:proofErr w:type="spellStart"/>
-      <w:r>
-        <w:t>tagmaterialer</w:t>
-      </w:r>
-      <w:proofErr w:type="spellEnd"/>
-      <w:r>
-        <w:t xml:space="preserve"> har givet anledning til udvidelse af database, idet </w:t>
-      </w:r>
-      <w:proofErr w:type="spellStart"/>
-      <w:r>
-        <w:t>tagtyper</w:t>
-      </w:r>
-      <w:proofErr w:type="spellEnd"/>
-      <w:r>
-        <w:t xml:space="preserve"> er forskellige </w:t>
-      </w:r>
-      <w:proofErr w:type="spellStart"/>
-      <w:r>
-        <w:t>aht</w:t>
-      </w:r>
-      <w:proofErr w:type="spellEnd"/>
-      <w:r>
-        <w:t xml:space="preserve">. </w:t>
-      </w:r>
-      <w:proofErr w:type="gramStart"/>
-      <w:r>
-        <w:t xml:space="preserve">hældning og fordi </w:t>
-      </w:r>
-      <w:proofErr w:type="spellStart"/>
-      <w:r>
-        <w:t>tagtyper</w:t>
-      </w:r>
-      <w:proofErr w:type="spellEnd"/>
-      <w:r>
-        <w:t xml:space="preserve"> består af forskellige materialer.</w:t>
-      </w:r>
-      <w:proofErr w:type="gramEnd"/>
-      <w:r>
-        <w:t xml:space="preserve"> Til PO</w:t>
+        <w:t>Udregning af tagmaterialer har givet anledning til udvidelse af database, idet tagtyper er forskellige aht. hældning og fordi tagtyper består af forskellige materialer. Til PO</w:t>
       </w:r>
       <w:r>
         <w:t xml:space="preserve"> møde</w:t>
@@ -12934,23 +10852,7 @@
         <w:t xml:space="preserve"> yderligere lys over dette</w:t>
       </w:r>
       <w:r>
-        <w:t xml:space="preserve">. </w:t>
-      </w:r>
-      <w:proofErr w:type="spellStart"/>
-      <w:r>
-        <w:t>Rooftype</w:t>
-      </w:r>
-      <w:proofErr w:type="spellEnd"/>
-      <w:r>
-        <w:t xml:space="preserve"> og </w:t>
-      </w:r>
-      <w:proofErr w:type="spellStart"/>
-      <w:r>
-        <w:t>RooftypeMaterial</w:t>
-      </w:r>
-      <w:proofErr w:type="spellEnd"/>
-      <w:r>
-        <w:t xml:space="preserve"> tabel er oprettet for at håndtere udfordringen.</w:t>
+        <w:t>. Rooftype og RooftypeMaterial tabel er oprettet for at håndtere udfordringen.</w:t>
       </w:r>
     </w:p>
     <w:p>
@@ -12958,52 +10860,12 @@
         <w:pStyle w:val="Overskrift2"/>
       </w:pPr>
       <w:r>
-        <w:t xml:space="preserve">23-11-2018 </w:t>
-      </w:r>
-      <w:proofErr w:type="spellStart"/>
-      <w:r>
-        <w:t>Retrospective</w:t>
-      </w:r>
-      <w:proofErr w:type="spellEnd"/>
-      <w:r>
-        <w:t xml:space="preserve"> af uge 2:</w:t>
-      </w:r>
-    </w:p>
-    <w:p>
-      <w:r>
-        <w:t xml:space="preserve">En bedre uge hvor vi havde mere klarhed over opgaverne idet PO stillede klare krav til efterfølgende fredag (23-11), hvor bl.a. styklisteberegneren skulle være færdig. </w:t>
-      </w:r>
-      <w:proofErr w:type="spellStart"/>
-      <w:r>
-        <w:t>Technical</w:t>
-      </w:r>
-      <w:proofErr w:type="spellEnd"/>
-      <w:r>
-        <w:t xml:space="preserve"> </w:t>
-      </w:r>
-      <w:proofErr w:type="spellStart"/>
-      <w:r>
-        <w:t>Review</w:t>
-      </w:r>
-      <w:proofErr w:type="spellEnd"/>
-      <w:r>
-        <w:t xml:space="preserve"> og </w:t>
-      </w:r>
-      <w:proofErr w:type="spellStart"/>
-      <w:r>
-        <w:t>PO-møde</w:t>
-      </w:r>
-      <w:proofErr w:type="spellEnd"/>
-      <w:r>
-        <w:t xml:space="preserve"> gav også klarhed over forventningerne, så vi bedre kunne retfærdiggøre vores afgrænsninger i projektet. Styklisteberegneren blev således </w:t>
-      </w:r>
-      <w:proofErr w:type="gramStart"/>
-      <w:r>
-        <w:t>80%</w:t>
-      </w:r>
-      <w:proofErr w:type="gramEnd"/>
-      <w:r>
-        <w:t xml:space="preserve"> færdig til i dag, men afledte også en ændring i databasen, som igen gav anledning til flere overvejelser. Med afgrænsningen i baghovedet kunne vi hurtigt begrænse omfanget af ændringen.</w:t>
+        <w:t>23-11-2018 Retrospective af uge 2:</w:t>
+      </w:r>
+    </w:p>
+    <w:p>
+      <w:r>
+        <w:t>En bedre uge hvor vi havde mere klarhed over opgaverne idet PO stillede klare krav til efterfølgende fredag (23-11), hvor bl.a. styklisteberegneren skulle være færdig. Technical Review og PO-møde gav også klarhed over forventningerne, så vi bedre kunne retfærdiggøre vores afgrænsninger i projektet. Styklisteberegneren blev således 80% færdig til i dag, men afledte også en ændring i databasen, som igen gav anledning til flere overvejelser. Med afgrænsningen i baghovedet kunne vi hurtigt begrænse omfanget af ændringen.</w:t>
       </w:r>
     </w:p>
     <w:p>
@@ -13029,23 +10891,7 @@
     </w:p>
     <w:p>
       <w:r>
-        <w:t xml:space="preserve">Vi har i dag aftalt at hjælpes ad med at få den sidste funktionalitet på plads ift. tegning med </w:t>
-      </w:r>
-      <w:proofErr w:type="spellStart"/>
-      <w:r>
-        <w:t>svg</w:t>
-      </w:r>
-      <w:proofErr w:type="spellEnd"/>
-      <w:r>
-        <w:t xml:space="preserve">, så vi er klar til at modtage en række rektangler fra materiale udregningen. Jesper ser herudover på carport </w:t>
-      </w:r>
-      <w:proofErr w:type="spellStart"/>
-      <w:r>
-        <w:t>konfiguratoren</w:t>
-      </w:r>
-      <w:proofErr w:type="spellEnd"/>
-      <w:r>
-        <w:t>, så Martin, kunden m.fl. kan indtaste og gemme hhv. beregne stykliste direkte. Claus går i gang med beregning af tag.</w:t>
+        <w:t>Vi har i dag aftalt at hjælpes ad med at få den sidste funktionalitet på plads ift. tegning med svg, så vi er klar til at modtage en række rektangler fra materiale udregningen. Jesper ser herudover på carport konfiguratoren, så Martin, kunden m.fl. kan indtaste og gemme hhv. beregne stykliste direkte. Claus går i gang med beregning af tag.</w:t>
       </w:r>
     </w:p>
     <w:p>
@@ -13058,36 +10904,12 @@
     </w:p>
     <w:p>
       <w:r>
-        <w:t xml:space="preserve">Forespørgselsområde blev ikke færdigt i går, Jesper arbejder videre hermed. Claus færdiggør </w:t>
-      </w:r>
-      <w:proofErr w:type="spellStart"/>
-      <w:r>
-        <w:t>tagberegning</w:t>
-      </w:r>
-      <w:proofErr w:type="spellEnd"/>
-      <w:r>
-        <w:t xml:space="preserve"> og igangsætter udregning af koordinater til tegning.</w:t>
-      </w:r>
-    </w:p>
-    <w:p>
-      <w:r>
-        <w:t xml:space="preserve">Vi har udfordringer med tidsplan, især ift. manglende analysearbejde, vi tager en snak til </w:t>
-      </w:r>
-      <w:proofErr w:type="spellStart"/>
-      <w:r>
-        <w:t>Technical</w:t>
-      </w:r>
-      <w:proofErr w:type="spellEnd"/>
-      <w:r>
-        <w:t xml:space="preserve"> </w:t>
-      </w:r>
-      <w:proofErr w:type="spellStart"/>
-      <w:r>
-        <w:t>Review</w:t>
-      </w:r>
-      <w:proofErr w:type="spellEnd"/>
-      <w:r>
-        <w:t xml:space="preserve"> i dag for at se på muligheder for at imødegå disse.</w:t>
+        <w:t>Forespørgselsområde blev ikke færdigt i går, Jesper arbejder videre hermed. Claus færdiggør tagberegning og igangsætter udregning af koordinater til tegning.</w:t>
+      </w:r>
+    </w:p>
+    <w:p>
+      <w:r>
+        <w:t>Vi har udfordringer med tidsplan, især ift. manglende analysearbejde, vi tager en snak til Technical Review i dag for at se på muligheder for at imødegå disse.</w:t>
       </w:r>
     </w:p>
     <w:p>
@@ -13100,45 +10922,13 @@
     </w:p>
     <w:p>
       <w:r>
-        <w:t xml:space="preserve">Forespørgselsområdet mangler lidt små justeringer og at kunne sende forespørgselsdata direkte til beregneren uden at gemme forespørgslen i databasen. Jesper arbejder videre hermed. Claus fik optimeret koden mht. at finde materiale i nødvendig længde, således at en sortering af </w:t>
-      </w:r>
-      <w:proofErr w:type="spellStart"/>
-      <w:r>
-        <w:t>materialeisten</w:t>
-      </w:r>
-      <w:proofErr w:type="spellEnd"/>
-      <w:r>
-        <w:t xml:space="preserve"> ikke er nødvendig længere. Således er koden optimeret i alle beregnere. I dag gøres </w:t>
-      </w:r>
-      <w:proofErr w:type="spellStart"/>
-      <w:r>
-        <w:t>tagberegning</w:t>
-      </w:r>
-      <w:proofErr w:type="spellEnd"/>
-      <w:r>
-        <w:t xml:space="preserve"> færdig.</w:t>
+        <w:t>Forespørgselsområdet mangler lidt små justeringer og at kunne sende forespørgselsdata direkte til beregneren uden at gemme forespørgslen i databasen. Jesper arbejder videre hermed. Claus fik optimeret koden mht. at finde materiale i nødvendig længde, således at en sortering af materialeisten ikke er nødvendig længere. Således er koden optimeret i alle beregnere. I dag gøres tagberegning færdig.</w:t>
       </w:r>
     </w:p>
     <w:p>
       <w:r>
         <w:lastRenderedPageBreak/>
-        <w:t>Vi skal sammen have set på hvordan vi sikrer at både skur og forespørgsel oprettes/redigeres eller ingen af delene (</w:t>
-      </w:r>
-      <w:proofErr w:type="spellStart"/>
-      <w:r>
-        <w:t>commit</w:t>
-      </w:r>
-      <w:proofErr w:type="spellEnd"/>
-      <w:r>
-        <w:t xml:space="preserve"> / </w:t>
-      </w:r>
-      <w:proofErr w:type="spellStart"/>
-      <w:r>
-        <w:t>rollback</w:t>
-      </w:r>
-      <w:proofErr w:type="spellEnd"/>
-      <w:r>
-        <w:t>).</w:t>
+        <w:t>Vi skal sammen have set på hvordan vi sikrer at både skur og forespørgsel oprettes/redigeres eller ingen af delene (commit / rollback).</w:t>
       </w:r>
     </w:p>
     <w:p>
@@ -13151,31 +10941,7 @@
     </w:p>
     <w:p>
       <w:r>
-        <w:t xml:space="preserve">Forespørgselsområdet mangler drop </w:t>
-      </w:r>
-      <w:proofErr w:type="spellStart"/>
-      <w:r>
-        <w:t>down</w:t>
-      </w:r>
-      <w:proofErr w:type="spellEnd"/>
-      <w:r>
-        <w:t xml:space="preserve"> for valg af </w:t>
-      </w:r>
-      <w:proofErr w:type="spellStart"/>
-      <w:r>
-        <w:t>tagtype</w:t>
-      </w:r>
-      <w:proofErr w:type="spellEnd"/>
-      <w:r>
-        <w:t xml:space="preserve"> til carport. Jesper ser på dette i dag. </w:t>
-      </w:r>
-      <w:proofErr w:type="spellStart"/>
-      <w:r>
-        <w:t>Tagberegneren</w:t>
-      </w:r>
-      <w:proofErr w:type="spellEnd"/>
-      <w:r>
-        <w:t xml:space="preserve"> blev færdig i går og </w:t>
+        <w:t xml:space="preserve">Forespørgselsområdet mangler drop down for valg af tagtype til carport. Jesper ser på dette i dag. Tagberegneren blev færdig i går og </w:t>
       </w:r>
       <w:r>
         <w:t>grundlaget for tegningen er lagt, så der i dag kan oprettes forskellige del-tegnere. Dette ser Claus på.</w:t>
@@ -13191,31 +10957,7 @@
     </w:p>
     <w:p>
       <w:r>
-        <w:t xml:space="preserve">Intet </w:t>
-      </w:r>
-      <w:proofErr w:type="spellStart"/>
-      <w:r>
-        <w:t>scrum</w:t>
-      </w:r>
-      <w:proofErr w:type="spellEnd"/>
-      <w:r>
-        <w:t xml:space="preserve"> pga. undervisning. Vi fik dog efterfølgende kigget på transaktioner i </w:t>
-      </w:r>
-      <w:proofErr w:type="spellStart"/>
-      <w:r>
-        <w:t>sql</w:t>
-      </w:r>
-      <w:proofErr w:type="spellEnd"/>
-      <w:r>
-        <w:t xml:space="preserve">, da både skur og </w:t>
-      </w:r>
-      <w:proofErr w:type="spellStart"/>
-      <w:r>
-        <w:t>carportforspørgsel</w:t>
-      </w:r>
-      <w:proofErr w:type="spellEnd"/>
-      <w:r>
-        <w:t xml:space="preserve"> skal oprettes/opdateres eller ingen af delene.</w:t>
+        <w:t>Intet scrum pga. undervisning. Vi fik dog efterfølgende kigget på transaktioner i sql, da både skur og carportforspørgsel skal oprettes/opdateres eller ingen af delene.</w:t>
       </w:r>
     </w:p>
     <w:p>
@@ -13228,55 +10970,15 @@
     </w:p>
     <w:p>
       <w:r>
-        <w:t xml:space="preserve">Transaktion i SQL drillede, idet vi ikke var klar over at et </w:t>
-      </w:r>
-      <w:proofErr w:type="spellStart"/>
-      <w:r>
-        <w:t>ResultSet</w:t>
-      </w:r>
-      <w:proofErr w:type="spellEnd"/>
-      <w:r>
-        <w:t xml:space="preserve"> skal lukkes, inden næste </w:t>
-      </w:r>
-      <w:proofErr w:type="spellStart"/>
-      <w:r>
-        <w:t>sql</w:t>
-      </w:r>
-      <w:proofErr w:type="spellEnd"/>
-      <w:r>
-        <w:t xml:space="preserve"> udtryk køres. Derfor hang transaktionen. Jesper har løst dette i går aftes, samt div. opdateringer i layoutet. Claus fik de sidste udregninger klar vedr. stolper hvor rem brydes og rem hvor spær brydes. Disse skal bruges til korrekt tegning.</w:t>
-      </w:r>
-      <w:r>
-        <w:t xml:space="preserve"> Materialer har fået </w:t>
-      </w:r>
-      <w:proofErr w:type="spellStart"/>
-      <w:r>
-        <w:t>price-attribut</w:t>
-      </w:r>
-      <w:proofErr w:type="spellEnd"/>
-      <w:r>
-        <w:t xml:space="preserve"> i databasen samt i koden, pris udregnes og vises på styklisten.</w:t>
-      </w:r>
-    </w:p>
-    <w:p>
-      <w:r>
-        <w:t xml:space="preserve">Jesper ser på </w:t>
-      </w:r>
-      <w:proofErr w:type="spellStart"/>
-      <w:r>
-        <w:t>drop-down</w:t>
-      </w:r>
-      <w:proofErr w:type="spellEnd"/>
-      <w:r>
-        <w:t xml:space="preserve"> til </w:t>
-      </w:r>
-      <w:proofErr w:type="spellStart"/>
-      <w:r>
-        <w:t>tagtyper</w:t>
-      </w:r>
-      <w:proofErr w:type="spellEnd"/>
-      <w:r>
-        <w:t xml:space="preserve"> i forespørgselsområdet, Claus færdiggør tegning.</w:t>
+        <w:t>Transaktion i SQL drillede, idet vi ikke var klar over at et ResultSet skal lukkes, inden næste sql udtryk køres. Derfor hang transaktionen. Jesper har løst dette i går aftes, samt div. opdateringer i layoutet. Claus fik de sidste udregninger klar vedr. stolper hvor rem brydes og rem hvor spær brydes. Disse skal bruges til korrekt tegning.</w:t>
+      </w:r>
+      <w:r>
+        <w:t xml:space="preserve"> Materialer har fået price-attribut i databasen samt i koden, pris udregnes og vises på styklisten.</w:t>
+      </w:r>
+    </w:p>
+    <w:p>
+      <w:r>
+        <w:t>Jesper ser på drop-down til tagtyper i forespørgselsområdet, Claus færdiggør tegning.</w:t>
       </w:r>
     </w:p>
     <w:p>
@@ -13289,44 +10991,12 @@
     </w:p>
     <w:p>
       <w:r>
-        <w:t xml:space="preserve">Forespørgselsområdet er færdigt, </w:t>
-      </w:r>
-      <w:proofErr w:type="spellStart"/>
-      <w:r>
-        <w:t>tagtyper</w:t>
-      </w:r>
-      <w:proofErr w:type="spellEnd"/>
-      <w:r>
-        <w:t xml:space="preserve"> kan vælges og forespørgsler kan oprettes og ændres. Skur kan </w:t>
-      </w:r>
-      <w:proofErr w:type="spellStart"/>
-      <w:r>
-        <w:t>til-</w:t>
-      </w:r>
-      <w:proofErr w:type="spellEnd"/>
-      <w:r>
-        <w:t xml:space="preserve"> og fravælges. Tegningen mangler blot skur. </w:t>
-      </w:r>
-    </w:p>
-    <w:p>
-      <w:r>
-        <w:t xml:space="preserve">Jesper går i gang med </w:t>
-      </w:r>
-      <w:proofErr w:type="spellStart"/>
-      <w:r>
-        <w:t>user</w:t>
-      </w:r>
-      <w:proofErr w:type="spellEnd"/>
-      <w:r>
-        <w:t xml:space="preserve"> story #19 – Administrer brugerkonti, først ændres </w:t>
-      </w:r>
-      <w:proofErr w:type="spellStart"/>
-      <w:r>
-        <w:t>Customers</w:t>
-      </w:r>
-      <w:proofErr w:type="spellEnd"/>
-      <w:r>
-        <w:t xml:space="preserve"> tabellen til også at indeholde password og brugertype/rank. Dernæst DTO og DAO.</w:t>
+        <w:t xml:space="preserve">Forespørgselsområdet er færdigt, tagtyper kan vælges og forespørgsler kan oprettes og ændres. Skur kan til- og fravælges. Tegningen mangler blot skur. </w:t>
+      </w:r>
+    </w:p>
+    <w:p>
+      <w:r>
+        <w:t>Jesper går i gang med user story #19 – Administrer brugerkonti, først ændres Customers tabellen til også at indeholde password og brugertype/rank. Dernæst DTO og DAO.</w:t>
       </w:r>
     </w:p>
     <w:p>
@@ -13344,89 +11014,17 @@
     </w:p>
     <w:p>
       <w:r>
-        <w:t xml:space="preserve">I går fik Jesper ændret </w:t>
-      </w:r>
-      <w:proofErr w:type="spellStart"/>
-      <w:r>
-        <w:t>Customers</w:t>
-      </w:r>
-      <w:proofErr w:type="spellEnd"/>
-      <w:r>
-        <w:t xml:space="preserve"> tabellen til </w:t>
-      </w:r>
-      <w:proofErr w:type="spellStart"/>
-      <w:r>
-        <w:t>Users</w:t>
-      </w:r>
-      <w:proofErr w:type="spellEnd"/>
-      <w:r>
-        <w:t xml:space="preserve"> og tilføjet passwords mv. Data er lagt i postnumre og </w:t>
-      </w:r>
-      <w:proofErr w:type="spellStart"/>
-      <w:r>
-        <w:t>hentning</w:t>
-      </w:r>
-      <w:proofErr w:type="spellEnd"/>
-      <w:r>
-        <w:t xml:space="preserve"> af brugere fra databasen er påbegyndt i </w:t>
-      </w:r>
-      <w:proofErr w:type="spellStart"/>
-      <w:r>
-        <w:t>UsersDAO</w:t>
-      </w:r>
-      <w:proofErr w:type="spellEnd"/>
-      <w:r>
-        <w:t xml:space="preserve">. </w:t>
-      </w:r>
-      <w:proofErr w:type="spellStart"/>
-      <w:r>
-        <w:t>Login-side</w:t>
-      </w:r>
-      <w:proofErr w:type="spellEnd"/>
-      <w:r>
-        <w:t xml:space="preserve"> og opret-bruger-side er påbegyndt.</w:t>
-      </w:r>
-    </w:p>
-    <w:p>
-      <w:r>
-        <w:t xml:space="preserve">Claus blev færdig med tegning af carporten: Stolper, spær, skur og rem tegnes. </w:t>
-      </w:r>
-      <w:proofErr w:type="gramStart"/>
-      <w:r>
-        <w:t>De</w:t>
-      </w:r>
-      <w:proofErr w:type="gramEnd"/>
-      <w:r>
-        <w:t xml:space="preserve"> første </w:t>
-      </w:r>
-      <w:proofErr w:type="gramStart"/>
-      <w:r>
-        <w:t>unit</w:t>
-      </w:r>
-      <w:proofErr w:type="gramEnd"/>
-      <w:r>
-        <w:t xml:space="preserve"> tests af div. </w:t>
-      </w:r>
-      <w:proofErr w:type="spellStart"/>
-      <w:r>
-        <w:t>udregnere</w:t>
-      </w:r>
-      <w:proofErr w:type="spellEnd"/>
-      <w:r>
-        <w:t xml:space="preserve"> er påbegyndt.</w:t>
-      </w:r>
-    </w:p>
-    <w:p>
-      <w:r>
-        <w:t xml:space="preserve">I dag fortsætter Jesper arbejdet med opret bruger-delen og </w:t>
-      </w:r>
-      <w:proofErr w:type="spellStart"/>
-      <w:r>
-        <w:t>login-delen</w:t>
-      </w:r>
-      <w:proofErr w:type="spellEnd"/>
-      <w:r>
-        <w:t>, så det bliver færdigt. Unit tests laver Claus færdige i dag.</w:t>
+        <w:t>I går fik Jesper ændret Customers tabellen til Users og tilføjet passwords mv. Data er lagt i postnumre og hentning af brugere fra databasen er påbegyndt i UsersDAO. Login-side og opret-bruger-side er påbegyndt.</w:t>
+      </w:r>
+    </w:p>
+    <w:p>
+      <w:r>
+        <w:t>Claus blev færdig med tegning af carporten: Stolper, spær, skur og rem tegnes. De første unit tests af div. udregnere er påbegyndt.</w:t>
+      </w:r>
+    </w:p>
+    <w:p>
+      <w:r>
+        <w:t>I dag fortsætter Jesper arbejdet med opret bruger-delen og login-delen, så det bliver færdigt. Unit tests laver Claus færdige i dag.</w:t>
       </w:r>
     </w:p>
     <w:p>
@@ -13439,49 +11037,17 @@
     </w:p>
     <w:p>
       <w:r>
-        <w:t xml:space="preserve">Jesper har færdiggjort </w:t>
-      </w:r>
-      <w:proofErr w:type="spellStart"/>
-      <w:r>
-        <w:t>login</w:t>
-      </w:r>
-      <w:proofErr w:type="spellEnd"/>
-      <w:r>
-        <w:t xml:space="preserve"> / log ud funktionalitet samt opret bruger delen. Claus har lavet unit tests og er i gang med integration tests. </w:t>
-      </w:r>
-    </w:p>
-    <w:p>
-      <w:r>
-        <w:t xml:space="preserve">I dag laver Jesper #115 vedr. </w:t>
-      </w:r>
-      <w:proofErr w:type="spellStart"/>
-      <w:r>
-        <w:t>admin</w:t>
-      </w:r>
-      <w:proofErr w:type="spellEnd"/>
-      <w:r>
-        <w:t xml:space="preserve"> sider der skal beskyttes af </w:t>
-      </w:r>
-      <w:proofErr w:type="spellStart"/>
-      <w:r>
-        <w:t>login</w:t>
-      </w:r>
-      <w:proofErr w:type="spellEnd"/>
-      <w:r>
-        <w:t>, samt #18 hvor brugerkonto nulstilles.</w:t>
-      </w:r>
-    </w:p>
-    <w:p>
-      <w:r>
-        <w:t xml:space="preserve">Claus laver #73/#87 vedr. integration tests færdig og ser herefter på #86 </w:t>
-      </w:r>
-      <w:proofErr w:type="spellStart"/>
-      <w:r>
-        <w:t>exceptions</w:t>
-      </w:r>
-      <w:proofErr w:type="spellEnd"/>
-      <w:r>
-        <w:t xml:space="preserve"> og logging. </w:t>
+        <w:t xml:space="preserve">Jesper har færdiggjort login / log ud funktionalitet samt opret bruger delen. Claus har lavet unit tests og er i gang med integration tests. </w:t>
+      </w:r>
+    </w:p>
+    <w:p>
+      <w:r>
+        <w:t>I dag laver Jesper #115 vedr. admin sider der skal beskyttes af login, samt #18 hvor brugerkonto nulstilles.</w:t>
+      </w:r>
+    </w:p>
+    <w:p>
+      <w:r>
+        <w:t xml:space="preserve">Claus laver #73/#87 vedr. integration tests færdig og ser herefter på #86 exceptions og logging. </w:t>
       </w:r>
     </w:p>
     <w:p>
@@ -13490,6 +11056,27 @@
       </w:pPr>
       <w:r>
         <w:lastRenderedPageBreak/>
+        <w:t>10-12-2018:</w:t>
+      </w:r>
+    </w:p>
+    <w:p>
+      <w:r>
+        <w:t xml:space="preserve">Jesper fortsætter med </w:t>
+      </w:r>
+      <w:r>
+        <w:t>administration af brugerkonti, så man kan ned/opgradere rank for brugere. Koden skal tage højde for at sidste administrator ikke nedgraderes. Nulstilling af brugerkonto implementeres også.</w:t>
+      </w:r>
+    </w:p>
+    <w:p>
+      <w:r>
+        <w:t>Claus laver interface over DataFacade og exception handling gøres færdig i dag.</w:t>
+      </w:r>
+    </w:p>
+    <w:p>
+      <w:pPr>
+        <w:pStyle w:val="Overskrift2"/>
+      </w:pPr>
+      <w:r>
         <w:br w:type="page"/>
       </w:r>
     </w:p>
@@ -16007,7 +13594,7 @@
 </file>
 
 <file path=customXml/itemProps1.xml><?xml version="1.0" encoding="utf-8"?>
-<ds:datastoreItem xmlns:ds="http://schemas.openxmlformats.org/officeDocument/2006/customXml" ds:itemID="{92D96758-45F8-408B-9F85-F7CBF49D687F}">
+<ds:datastoreItem xmlns:ds="http://schemas.openxmlformats.org/officeDocument/2006/customXml" ds:itemID="{0EFCD243-5600-4ACA-9DE5-ACAEBE58C8F8}">
   <ds:schemaRefs>
     <ds:schemaRef ds:uri="http://schemas.openxmlformats.org/officeDocument/2006/bibliography"/>
   </ds:schemaRefs>

</xml_diff>

<commit_message>
Alle preparedstatements lukkes korrekt.
</commit_message>
<xml_diff>
--- a/Analysedokumenter/Fog_trælast.docx
+++ b/Analysedokumenter/Fog_trælast.docx
@@ -8557,16 +8557,15 @@
       </w:r>
     </w:p>
     <w:p>
+      <w:r>
+        <w:t>Når vi eks. Nulstiller konto, returnerer vi resultatet af et andet command fra ForgetPassword commandet. Vi har overvejet at forwarde requestet i stedet, hvad er for og imod her? Kan vi skrive lidt om det?</w:t>
+      </w:r>
+    </w:p>
+    <w:p>
       <w:pPr>
         <w:pStyle w:val="Overskrift1"/>
-        <w:rPr>
-          <w:lang w:val="en-US"/>
-        </w:rPr>
-      </w:pPr>
-      <w:r>
-        <w:rPr>
-          <w:lang w:val="en-US"/>
-        </w:rPr>
+      </w:pPr>
+      <w:r>
         <w:t>Daily Scrum meetings outcome and decisions:</w:t>
       </w:r>
     </w:p>
@@ -9046,6 +9045,7 @@
     </w:p>
     <w:p>
       <w:r>
+        <w:lastRenderedPageBreak/>
         <w:t xml:space="preserve">Vi har besluttet at lave de ting færdige der mangler fra i går sammen, da der mangler lidt </w:t>
       </w:r>
       <w:r>
@@ -9054,7 +9054,6 @@
     </w:p>
     <w:p>
       <w:r>
-        <w:lastRenderedPageBreak/>
         <w:t>Vi venter med at tildele hinanden flere tasks, da vi først må have færdiggjort opgaver fra i går.</w:t>
       </w:r>
     </w:p>
@@ -9737,6 +9736,7 @@
               <w:rPr>
                 <w:rStyle w:val="detail-subject"/>
               </w:rPr>
+              <w:lastRenderedPageBreak/>
               <w:t>36</w:t>
             </w:r>
           </w:p>
@@ -9787,7 +9787,6 @@
         <w:pStyle w:val="Overskrift2"/>
       </w:pPr>
       <w:r>
-        <w:lastRenderedPageBreak/>
         <w:t>16-11-2018 Retrospective af uge 1:</w:t>
       </w:r>
     </w:p>
@@ -10708,7 +10707,14 @@
               <w:rPr>
                 <w:rStyle w:val="detail-subject"/>
               </w:rPr>
-              <w:t>Demo tegning for at skabe overblik.</w:t>
+              <w:t xml:space="preserve">Demo tegning for at skabe </w:t>
+            </w:r>
+            <w:r>
+              <w:rPr>
+                <w:rStyle w:val="detail-subject"/>
+              </w:rPr>
+              <w:lastRenderedPageBreak/>
+              <w:t>overblik.</w:t>
             </w:r>
           </w:p>
         </w:tc>
@@ -10727,6 +10733,7 @@
               <w:rPr>
                 <w:rStyle w:val="detail-subject"/>
               </w:rPr>
+              <w:lastRenderedPageBreak/>
               <w:t>Jesper</w:t>
             </w:r>
           </w:p>
@@ -10753,6 +10760,7 @@
               <w:rPr>
                 <w:rStyle w:val="detail-subject"/>
               </w:rPr>
+              <w:lastRenderedPageBreak/>
               <w:t>71</w:t>
             </w:r>
           </w:p>
@@ -10800,8 +10808,134 @@
     <w:p/>
     <w:p>
       <w:r>
+        <w:t>Inden review i dag demoer vi for hinanden.</w:t>
+      </w:r>
+    </w:p>
+    <w:p>
+      <w:pPr>
+        <w:pStyle w:val="Overskrift2"/>
+      </w:pPr>
+      <w:r>
+        <w:t xml:space="preserve"> </w:t>
+      </w:r>
+      <w:r>
+        <w:t>22-11-2018:</w:t>
+      </w:r>
+    </w:p>
+    <w:p>
+      <w:r>
+        <w:t>Der var udfordringer med at få demo-tegning til at virke i går, derfor går vi i dag sammen om at udvikle det grundlæggende for at kunne lave en demo-tegning færdig i dag. Reviewet i går affødte en del tanker vedr. optimering af vores styklisteberegner og navngivning generelt. Styklisteberegneren virker fornuftigt for en version 0.8, siden som viser resultatet blev også klar i går, om end den savner design.</w:t>
+      </w:r>
+    </w:p>
+    <w:p>
+      <w:r>
+        <w:t xml:space="preserve">Jesper kører videre i SVG-sporet, så vi kan demonstrere en tegning. </w:t>
+      </w:r>
+    </w:p>
+    <w:p>
+      <w:pPr>
+        <w:pStyle w:val="Overskrift2"/>
+      </w:pPr>
+      <w:r>
+        <w:t>23-11-2018:</w:t>
+      </w:r>
+    </w:p>
+    <w:p>
+      <w:r>
+        <w:t>SVG har drillet i et par dage, og vi vil gerne have det klar til en demo og evt. koordinater fra styklisteberegneren i løbet af næste uge, derfor går vi sammen om at få en demo tegning klar i dag.</w:t>
+      </w:r>
+    </w:p>
+    <w:p>
+      <w:r>
+        <w:t>Udregning af tagmaterialer har givet anledning til udvidelse af database, idet tagtyper er forskellige aht. hældning og fordi tagtyper består af forskellige materialer. Til PO</w:t>
+      </w:r>
+      <w:r>
+        <w:t xml:space="preserve"> møde</w:t>
+      </w:r>
+      <w:r>
+        <w:t xml:space="preserve"> får vi kastet</w:t>
+      </w:r>
+      <w:r>
+        <w:t xml:space="preserve"> yderligere lys over dette</w:t>
+      </w:r>
+      <w:r>
+        <w:t>. Rooftype og RooftypeMaterial tabel er oprettet for at håndtere udfordringen.</w:t>
+      </w:r>
+    </w:p>
+    <w:p>
+      <w:pPr>
+        <w:pStyle w:val="Overskrift2"/>
+      </w:pPr>
+      <w:r>
+        <w:t>23-11-2018 Retrospective af uge 2:</w:t>
+      </w:r>
+    </w:p>
+    <w:p>
+      <w:r>
+        <w:t>En bedre uge hvor vi havde mere klarhed over opgaverne idet PO stillede klare krav til efterfølgende fredag (23-11), hvor bl.a. styklisteberegneren skulle være færdig. Technical Review og PO-møde gav også klarhed over forventningerne, så vi bedre kunne retfærdiggøre vores afgrænsninger i projektet. Styklisteberegneren blev således 80% færdig til i dag, men afledte også en ændring i databasen, som igen gav anledning til flere overvejelser. Med afgrænsningen i baghovedet kunne vi hurtigt begrænse omfanget af ændringen.</w:t>
+      </w:r>
+    </w:p>
+    <w:p>
+      <w:pPr>
+        <w:pStyle w:val="Overskrift2"/>
+      </w:pPr>
+      <w:r>
+        <w:t>26-11-2018:</w:t>
+      </w:r>
+    </w:p>
+    <w:p>
+      <w:r>
+        <w:t>Ej afholdt pga. undervisning.</w:t>
+      </w:r>
+    </w:p>
+    <w:p>
+      <w:pPr>
+        <w:pStyle w:val="Overskrift2"/>
+      </w:pPr>
+      <w:r>
+        <w:t>27-11-2018:</w:t>
+      </w:r>
+    </w:p>
+    <w:p>
+      <w:r>
+        <w:t>Vi har i dag aftalt at hjælpes ad med at få den sidste funktionalitet på plads ift. tegning med svg, så vi er klar til at modtage en række rektangler fra materiale udregningen. Jesper ser herudover på carport konfiguratoren, så Martin, kunden m.fl. kan indtaste og gemme hhv. beregne stykliste direkte. Claus går i gang med beregning af tag.</w:t>
+      </w:r>
+    </w:p>
+    <w:p>
+      <w:pPr>
+        <w:pStyle w:val="Overskrift2"/>
+      </w:pPr>
+      <w:r>
+        <w:t>28-11-2018:</w:t>
+      </w:r>
+    </w:p>
+    <w:p>
+      <w:r>
+        <w:t>Forespørgselsområde blev ikke færdigt i går, Jesper arbejder videre hermed. Claus færdiggør tagberegning og igangsætter udregning af koordinater til tegning.</w:t>
+      </w:r>
+    </w:p>
+    <w:p>
+      <w:r>
+        <w:t>Vi har udfordringer med tidsplan, især ift. manglende analysearbejde, vi tager en snak til Technical Review i dag for at se på muligheder for at imødegå disse.</w:t>
+      </w:r>
+    </w:p>
+    <w:p>
+      <w:pPr>
+        <w:pStyle w:val="Overskrift2"/>
+      </w:pPr>
+      <w:r>
         <w:lastRenderedPageBreak/>
-        <w:t>Inden review i dag demoer vi for hinanden.</w:t>
+        <w:t>29-11-2018:</w:t>
+      </w:r>
+    </w:p>
+    <w:p>
+      <w:r>
+        <w:t>Forespørgselsområdet mangler lidt små justeringer og at kunne sende forespørgselsdata direkte til beregneren uden at gemme forespørgslen i databasen. Jesper arbejder videre hermed. Claus fik optimeret koden mht. at finde materiale i nødvendig længde, således at en sortering af materialeisten ikke er nødvendig længere. Således er koden optimeret i alle beregnere. I dag gøres tagberegning færdig.</w:t>
+      </w:r>
+    </w:p>
+    <w:p>
+      <w:r>
+        <w:t>Vi skal sammen have set på hvordan vi sikrer at både skur og forespørgsel oprettes/redigeres eller ingen af delene (commit / rollback).</w:t>
       </w:r>
     </w:p>
     <w:p>
@@ -10809,20 +10943,15 @@
         <w:pStyle w:val="Overskrift2"/>
       </w:pPr>
       <w:r>
-        <w:t xml:space="preserve"> </w:t>
-      </w:r>
-      <w:r>
-        <w:t>22-11-2018:</w:t>
-      </w:r>
-    </w:p>
-    <w:p>
-      <w:r>
-        <w:t>Der var udfordringer med at få demo-tegning til at virke i går, derfor går vi i dag sammen om at udvikle det grundlæggende for at kunne lave en demo-tegning færdig i dag. Reviewet i går affødte en del tanker vedr. optimering af vores styklisteberegner og navngivning generelt. Styklisteberegneren virker fornuftigt for en version 0.8, siden som viser resultatet blev også klar i går, om end den savner design.</w:t>
-      </w:r>
-    </w:p>
-    <w:p>
-      <w:r>
-        <w:t xml:space="preserve">Jesper kører videre i SVG-sporet, så vi kan demonstrere en tegning. </w:t>
+        <w:t>30-11-2018:</w:t>
+      </w:r>
+    </w:p>
+    <w:p>
+      <w:r>
+        <w:t xml:space="preserve">Forespørgselsområdet mangler drop down for valg af tagtype til carport. Jesper ser på dette i dag. Tagberegneren blev færdig i går og </w:t>
+      </w:r>
+      <w:r>
+        <w:t>grundlaget for tegningen er lagt, så der i dag kan oprettes forskellige del-tegnere. Dette ser Claus på.</w:t>
       </w:r>
     </w:p>
     <w:p>
@@ -10830,29 +10959,12 @@
         <w:pStyle w:val="Overskrift2"/>
       </w:pPr>
       <w:r>
-        <w:t>23-11-2018:</w:t>
-      </w:r>
-    </w:p>
-    <w:p>
-      <w:r>
-        <w:t>SVG har drillet i et par dage, og vi vil gerne have det klar til en demo og evt. koordinater fra styklisteberegneren i løbet af næste uge, derfor går vi sammen om at få en demo tegning klar i dag.</w:t>
-      </w:r>
-    </w:p>
-    <w:p>
-      <w:r>
-        <w:t>Udregning af tagmaterialer har givet anledning til udvidelse af database, idet tagtyper er forskellige aht. hældning og fordi tagtyper består af forskellige materialer. Til PO</w:t>
-      </w:r>
-      <w:r>
-        <w:t xml:space="preserve"> møde</w:t>
-      </w:r>
-      <w:r>
-        <w:t xml:space="preserve"> får vi kastet</w:t>
-      </w:r>
-      <w:r>
-        <w:t xml:space="preserve"> yderligere lys over dette</w:t>
-      </w:r>
-      <w:r>
-        <w:t>. Rooftype og RooftypeMaterial tabel er oprettet for at håndtere udfordringen.</w:t>
+        <w:t>3-12-2018:</w:t>
+      </w:r>
+    </w:p>
+    <w:p>
+      <w:r>
+        <w:t>Intet scrum pga. undervisning. Vi fik dog efterfølgende kigget på transaktioner i sql, da både skur og carportforspørgsel skal oprettes/opdateres eller ingen af delene.</w:t>
       </w:r>
     </w:p>
     <w:p>
@@ -10860,12 +10972,20 @@
         <w:pStyle w:val="Overskrift2"/>
       </w:pPr>
       <w:r>
-        <w:t>23-11-2018 Retrospective af uge 2:</w:t>
-      </w:r>
-    </w:p>
-    <w:p>
-      <w:r>
-        <w:t>En bedre uge hvor vi havde mere klarhed over opgaverne idet PO stillede klare krav til efterfølgende fredag (23-11), hvor bl.a. styklisteberegneren skulle være færdig. Technical Review og PO-møde gav også klarhed over forventningerne, så vi bedre kunne retfærdiggøre vores afgrænsninger i projektet. Styklisteberegneren blev således 80% færdig til i dag, men afledte også en ændring i databasen, som igen gav anledning til flere overvejelser. Med afgrænsningen i baghovedet kunne vi hurtigt begrænse omfanget af ændringen.</w:t>
+        <w:t>4-12-2018:</w:t>
+      </w:r>
+    </w:p>
+    <w:p>
+      <w:r>
+        <w:t>Transaktion i SQL drillede, idet vi ikke var klar over at et ResultSet skal lukkes, inden næste sql udtryk køres. Derfor hang transaktionen. Jesper har løst dette i går aftes, samt div. opdateringer i layoutet. Claus fik de sidste udregninger klar vedr. stolper hvor rem brydes og rem hvor spær brydes. Disse skal bruges til korrekt tegning.</w:t>
+      </w:r>
+      <w:r>
+        <w:t xml:space="preserve"> Materialer har fået price-attribut i databasen samt i koden, pris udregnes og vises på styklisten.</w:t>
+      </w:r>
+    </w:p>
+    <w:p>
+      <w:r>
+        <w:t>Jesper ser på drop-down til tagtyper i forespørgselsområdet, Claus færdiggør tegning.</w:t>
       </w:r>
     </w:p>
     <w:p>
@@ -10873,12 +10993,22 @@
         <w:pStyle w:val="Overskrift2"/>
       </w:pPr>
       <w:r>
-        <w:t>26-11-2018:</w:t>
-      </w:r>
-    </w:p>
-    <w:p>
-      <w:r>
-        <w:t>Ej afholdt pga. undervisning.</w:t>
+        <w:t>5-12-2018:</w:t>
+      </w:r>
+    </w:p>
+    <w:p>
+      <w:r>
+        <w:t xml:space="preserve">Forespørgselsområdet er færdigt, tagtyper kan vælges og forespørgsler kan oprettes og ændres. Skur kan til- og fravælges. Tegningen mangler blot skur. </w:t>
+      </w:r>
+    </w:p>
+    <w:p>
+      <w:r>
+        <w:t>Jesper går i gang med user story #19 – Administrer brugerkonti, først ændres Customers tabellen til også at indeholde password og brugertype/rank. Dernæst DTO og DAO.</w:t>
+      </w:r>
+    </w:p>
+    <w:p>
+      <w:r>
+        <w:t>Claus tegner skur og går i gang med unit tests.</w:t>
       </w:r>
     </w:p>
     <w:p>
@@ -10886,12 +11016,22 @@
         <w:pStyle w:val="Overskrift2"/>
       </w:pPr>
       <w:r>
-        <w:t>27-11-2018:</w:t>
-      </w:r>
-    </w:p>
-    <w:p>
-      <w:r>
-        <w:t>Vi har i dag aftalt at hjælpes ad med at få den sidste funktionalitet på plads ift. tegning med svg, så vi er klar til at modtage en række rektangler fra materiale udregningen. Jesper ser herudover på carport konfiguratoren, så Martin, kunden m.fl. kan indtaste og gemme hhv. beregne stykliste direkte. Claus går i gang med beregning af tag.</w:t>
+        <w:t>6-12-2018:</w:t>
+      </w:r>
+    </w:p>
+    <w:p>
+      <w:r>
+        <w:t>I går fik Jesper ændret Customers tabellen til Users og tilføjet passwords mv. Data er lagt i postnumre og hentning af brugere fra databasen er påbegyndt i UsersDAO. Login-side og opret-bruger-side er påbegyndt.</w:t>
+      </w:r>
+    </w:p>
+    <w:p>
+      <w:r>
+        <w:t>Claus blev færdig med tegning af carporten: Stolper, spær, skur og rem tegnes. De første unit tests af div. udregnere er påbegyndt.</w:t>
+      </w:r>
+    </w:p>
+    <w:p>
+      <w:r>
+        <w:t>I dag fortsætter Jesper arbejdet med opret bruger-delen og login-delen, så det bliver færdigt. Unit tests laver Claus færdige i dag.</w:t>
       </w:r>
     </w:p>
     <w:p>
@@ -10899,17 +11039,23 @@
         <w:pStyle w:val="Overskrift2"/>
       </w:pPr>
       <w:r>
-        <w:t>28-11-2018:</w:t>
-      </w:r>
-    </w:p>
-    <w:p>
-      <w:r>
-        <w:t>Forespørgselsområde blev ikke færdigt i går, Jesper arbejder videre hermed. Claus færdiggør tagberegning og igangsætter udregning af koordinater til tegning.</w:t>
-      </w:r>
-    </w:p>
-    <w:p>
-      <w:r>
-        <w:t>Vi har udfordringer med tidsplan, især ift. manglende analysearbejde, vi tager en snak til Technical Review i dag for at se på muligheder for at imødegå disse.</w:t>
+        <w:lastRenderedPageBreak/>
+        <w:t>7-12-2018:</w:t>
+      </w:r>
+    </w:p>
+    <w:p>
+      <w:r>
+        <w:t xml:space="preserve">Jesper har færdiggjort login / log ud funktionalitet samt opret bruger delen. Claus har lavet unit tests og er i gang med integration tests. </w:t>
+      </w:r>
+    </w:p>
+    <w:p>
+      <w:r>
+        <w:t>I dag laver Jesper #115 vedr. admin sider der skal beskyttes af login, samt #18 hvor brugerkonto nulstilles.</w:t>
+      </w:r>
+    </w:p>
+    <w:p>
+      <w:r>
+        <w:t xml:space="preserve">Claus laver #73/#87 vedr. integration tests færdig og ser herefter på #86 exceptions og logging. </w:t>
       </w:r>
     </w:p>
     <w:p>
@@ -10917,145 +11063,6 @@
         <w:pStyle w:val="Overskrift2"/>
       </w:pPr>
       <w:r>
-        <w:t>29-11-2018:</w:t>
-      </w:r>
-    </w:p>
-    <w:p>
-      <w:r>
-        <w:t>Forespørgselsområdet mangler lidt små justeringer og at kunne sende forespørgselsdata direkte til beregneren uden at gemme forespørgslen i databasen. Jesper arbejder videre hermed. Claus fik optimeret koden mht. at finde materiale i nødvendig længde, således at en sortering af materialeisten ikke er nødvendig længere. Således er koden optimeret i alle beregnere. I dag gøres tagberegning færdig.</w:t>
-      </w:r>
-    </w:p>
-    <w:p>
-      <w:r>
-        <w:lastRenderedPageBreak/>
-        <w:t>Vi skal sammen have set på hvordan vi sikrer at både skur og forespørgsel oprettes/redigeres eller ingen af delene (commit / rollback).</w:t>
-      </w:r>
-    </w:p>
-    <w:p>
-      <w:pPr>
-        <w:pStyle w:val="Overskrift2"/>
-      </w:pPr>
-      <w:r>
-        <w:t>30-11-2018:</w:t>
-      </w:r>
-    </w:p>
-    <w:p>
-      <w:r>
-        <w:t xml:space="preserve">Forespørgselsområdet mangler drop down for valg af tagtype til carport. Jesper ser på dette i dag. Tagberegneren blev færdig i går og </w:t>
-      </w:r>
-      <w:r>
-        <w:t>grundlaget for tegningen er lagt, så der i dag kan oprettes forskellige del-tegnere. Dette ser Claus på.</w:t>
-      </w:r>
-    </w:p>
-    <w:p>
-      <w:pPr>
-        <w:pStyle w:val="Overskrift2"/>
-      </w:pPr>
-      <w:r>
-        <w:t>3-12-2018:</w:t>
-      </w:r>
-    </w:p>
-    <w:p>
-      <w:r>
-        <w:t>Intet scrum pga. undervisning. Vi fik dog efterfølgende kigget på transaktioner i sql, da både skur og carportforspørgsel skal oprettes/opdateres eller ingen af delene.</w:t>
-      </w:r>
-    </w:p>
-    <w:p>
-      <w:pPr>
-        <w:pStyle w:val="Overskrift2"/>
-      </w:pPr>
-      <w:r>
-        <w:t>4-12-2018:</w:t>
-      </w:r>
-    </w:p>
-    <w:p>
-      <w:r>
-        <w:t>Transaktion i SQL drillede, idet vi ikke var klar over at et ResultSet skal lukkes, inden næste sql udtryk køres. Derfor hang transaktionen. Jesper har løst dette i går aftes, samt div. opdateringer i layoutet. Claus fik de sidste udregninger klar vedr. stolper hvor rem brydes og rem hvor spær brydes. Disse skal bruges til korrekt tegning.</w:t>
-      </w:r>
-      <w:r>
-        <w:t xml:space="preserve"> Materialer har fået price-attribut i databasen samt i koden, pris udregnes og vises på styklisten.</w:t>
-      </w:r>
-    </w:p>
-    <w:p>
-      <w:r>
-        <w:t>Jesper ser på drop-down til tagtyper i forespørgselsområdet, Claus færdiggør tegning.</w:t>
-      </w:r>
-    </w:p>
-    <w:p>
-      <w:pPr>
-        <w:pStyle w:val="Overskrift2"/>
-      </w:pPr>
-      <w:r>
-        <w:t>5-12-2018:</w:t>
-      </w:r>
-    </w:p>
-    <w:p>
-      <w:r>
-        <w:t xml:space="preserve">Forespørgselsområdet er færdigt, tagtyper kan vælges og forespørgsler kan oprettes og ændres. Skur kan til- og fravælges. Tegningen mangler blot skur. </w:t>
-      </w:r>
-    </w:p>
-    <w:p>
-      <w:r>
-        <w:t>Jesper går i gang med user story #19 – Administrer brugerkonti, først ændres Customers tabellen til også at indeholde password og brugertype/rank. Dernæst DTO og DAO.</w:t>
-      </w:r>
-    </w:p>
-    <w:p>
-      <w:r>
-        <w:t>Claus tegner skur og går i gang med unit tests.</w:t>
-      </w:r>
-    </w:p>
-    <w:p>
-      <w:pPr>
-        <w:pStyle w:val="Overskrift2"/>
-      </w:pPr>
-      <w:r>
-        <w:t>6-12-2018:</w:t>
-      </w:r>
-    </w:p>
-    <w:p>
-      <w:r>
-        <w:t>I går fik Jesper ændret Customers tabellen til Users og tilføjet passwords mv. Data er lagt i postnumre og hentning af brugere fra databasen er påbegyndt i UsersDAO. Login-side og opret-bruger-side er påbegyndt.</w:t>
-      </w:r>
-    </w:p>
-    <w:p>
-      <w:r>
-        <w:t>Claus blev færdig med tegning af carporten: Stolper, spær, skur og rem tegnes. De første unit tests af div. udregnere er påbegyndt.</w:t>
-      </w:r>
-    </w:p>
-    <w:p>
-      <w:r>
-        <w:t>I dag fortsætter Jesper arbejdet med opret bruger-delen og login-delen, så det bliver færdigt. Unit tests laver Claus færdige i dag.</w:t>
-      </w:r>
-    </w:p>
-    <w:p>
-      <w:pPr>
-        <w:pStyle w:val="Overskrift2"/>
-      </w:pPr>
-      <w:r>
-        <w:t>7-12-2018:</w:t>
-      </w:r>
-    </w:p>
-    <w:p>
-      <w:r>
-        <w:t xml:space="preserve">Jesper har færdiggjort login / log ud funktionalitet samt opret bruger delen. Claus har lavet unit tests og er i gang med integration tests. </w:t>
-      </w:r>
-    </w:p>
-    <w:p>
-      <w:r>
-        <w:t>I dag laver Jesper #115 vedr. admin sider der skal beskyttes af login, samt #18 hvor brugerkonto nulstilles.</w:t>
-      </w:r>
-    </w:p>
-    <w:p>
-      <w:r>
-        <w:t xml:space="preserve">Claus laver #73/#87 vedr. integration tests færdig og ser herefter på #86 exceptions og logging. </w:t>
-      </w:r>
-    </w:p>
-    <w:p>
-      <w:pPr>
-        <w:pStyle w:val="Overskrift2"/>
-      </w:pPr>
-      <w:r>
-        <w:lastRenderedPageBreak/>
         <w:t>10-12-2018:</w:t>
       </w:r>
     </w:p>

</xml_diff>

<commit_message>
Exceptions klar til test i view.
</commit_message>
<xml_diff>
--- a/Analysedokumenter/Fog_trælast.docx
+++ b/Analysedokumenter/Fog_trælast.docx
@@ -69,7 +69,15 @@
         </w:numPr>
       </w:pPr>
       <w:r>
-        <w:t>Har indgående kendskab til sædvanlige problemstillinger ifm. bestillinger af carporte</w:t>
+        <w:t xml:space="preserve">Har indgående kendskab til sædvanlige problemstillinger </w:t>
+      </w:r>
+      <w:proofErr w:type="spellStart"/>
+      <w:r>
+        <w:t>ifm</w:t>
+      </w:r>
+      <w:proofErr w:type="spellEnd"/>
+      <w:r>
+        <w:t>. bestillinger af carporte</w:t>
       </w:r>
       <w:r>
         <w:t>, f.eks. skæve dimensioner, for store skure, for høj rejsning mv</w:t>
@@ -87,7 +95,15 @@
         </w:numPr>
       </w:pPr>
       <w:r>
-        <w:t>Står for nuværende prisjustering og ”mapning” mellem gl. varenumre og nye.</w:t>
+        <w:t>Står for nuværende prisjustering og ”</w:t>
+      </w:r>
+      <w:proofErr w:type="spellStart"/>
+      <w:r>
+        <w:t>mapning</w:t>
+      </w:r>
+      <w:proofErr w:type="spellEnd"/>
+      <w:r>
+        <w:t>” mellem gl. varenumre og nye.</w:t>
       </w:r>
     </w:p>
     <w:p>
@@ -222,7 +238,23 @@
         </w:numPr>
       </w:pPr>
       <w:r>
-        <w:t>Færre risici forbundet med opdatering / vedligehold af systemet (f.eks. v. sygdom/bortgang af ngl. medarbejder).</w:t>
+        <w:t>Færre risici forbundet med opdatering / vedligehold af systemet</w:t>
+      </w:r>
+      <w:proofErr w:type="gramStart"/>
+      <w:r>
+        <w:t xml:space="preserve"> (f.eks. v. sygdom/bortgang af </w:t>
+      </w:r>
+      <w:proofErr w:type="spellStart"/>
+      <w:r>
+        <w:t>ngl</w:t>
+      </w:r>
+      <w:proofErr w:type="spellEnd"/>
+      <w:r>
+        <w:t>.</w:t>
+      </w:r>
+      <w:proofErr w:type="gramEnd"/>
+      <w:r>
+        <w:t xml:space="preserve"> medarbejder).</w:t>
       </w:r>
     </w:p>
     <w:p>
@@ -306,6 +338,7 @@
                 <w:bCs w:val="0"/>
               </w:rPr>
             </w:pPr>
+            <w:proofErr w:type="spellStart"/>
             <w:r>
               <w:rPr>
                 <w:rFonts w:ascii="Arial" w:eastAsiaTheme="minorHAnsi" w:hAnsi="Arial" w:cs="Arial"/>
@@ -316,6 +349,7 @@
             <w:r>
               <w:t>Indflydelse</w:t>
             </w:r>
+            <w:proofErr w:type="spellEnd"/>
           </w:p>
         </w:tc>
         <w:tc>
@@ -397,8 +431,21 @@
               <w:cnfStyle w:val="000000100000"/>
             </w:pPr>
             <w:r>
-              <w:t>Martin og øvrige ngl. medarbejdere i trælasten.</w:t>
-            </w:r>
+              <w:t xml:space="preserve">Martin og øvrige </w:t>
+            </w:r>
+            <w:proofErr w:type="spellStart"/>
+            <w:r>
+              <w:t>ngl</w:t>
+            </w:r>
+            <w:proofErr w:type="spellEnd"/>
+            <w:r>
+              <w:t xml:space="preserve">. </w:t>
+            </w:r>
+            <w:proofErr w:type="gramStart"/>
+            <w:r>
+              <w:t>medarbejdere i trælasten.</w:t>
+            </w:r>
+            <w:proofErr w:type="gramEnd"/>
           </w:p>
           <w:p>
             <w:pPr>
@@ -610,6 +657,7 @@
       <w:pPr>
         <w:pStyle w:val="Overskrift1"/>
       </w:pPr>
+      <w:proofErr w:type="spellStart"/>
       <w:r>
         <w:lastRenderedPageBreak/>
         <w:t>SWOT-analyse</w:t>
@@ -617,6 +665,7 @@
       <w:r>
         <w:t>r</w:t>
       </w:r>
+      <w:proofErr w:type="spellEnd"/>
     </w:p>
     <w:tbl>
       <w:tblPr>
@@ -703,8 +752,13 @@
             <w:pPr>
               <w:cnfStyle w:val="000000100000"/>
             </w:pPr>
-            <w:r>
-              <w:t>Strengths:</w:t>
+            <w:proofErr w:type="spellStart"/>
+            <w:r>
+              <w:t>Strengths</w:t>
+            </w:r>
+            <w:proofErr w:type="spellEnd"/>
+            <w:r>
+              <w:t>:</w:t>
             </w:r>
           </w:p>
           <w:p>
@@ -729,8 +783,13 @@
               </w:numPr>
               <w:cnfStyle w:val="000000100000"/>
             </w:pPr>
-            <w:r>
-              <w:t>Ngl.medarbejder med indgående kendskab</w:t>
+            <w:proofErr w:type="spellStart"/>
+            <w:r>
+              <w:t>Ngl.medarbejder</w:t>
+            </w:r>
+            <w:proofErr w:type="spellEnd"/>
+            <w:r>
+              <w:t xml:space="preserve"> med indgående kendskab</w:t>
             </w:r>
             <w:r>
               <w:t xml:space="preserve"> til situationen og problemområdet</w:t>
@@ -749,10 +808,23 @@
               <w:cnfStyle w:val="000000100000"/>
             </w:pPr>
             <w:r>
-              <w:t>Carporte i bedre kvalitet end Silvan/Bauhaus</w:t>
-            </w:r>
-            <w:r>
-              <w:t xml:space="preserve"> og evt andre.</w:t>
+              <w:t xml:space="preserve">Carporte i bedre kvalitet end </w:t>
+            </w:r>
+            <w:proofErr w:type="spellStart"/>
+            <w:r>
+              <w:t>Silvan/Bauhaus</w:t>
+            </w:r>
+            <w:proofErr w:type="spellEnd"/>
+            <w:r>
+              <w:t xml:space="preserve"> og </w:t>
+            </w:r>
+            <w:proofErr w:type="spellStart"/>
+            <w:r>
+              <w:t>evt</w:t>
+            </w:r>
+            <w:proofErr w:type="spellEnd"/>
+            <w:r>
+              <w:t xml:space="preserve"> andre.</w:t>
             </w:r>
           </w:p>
           <w:p>
@@ -774,8 +846,13 @@
             <w:pPr>
               <w:cnfStyle w:val="000000100000"/>
             </w:pPr>
-            <w:r>
-              <w:t>Weaknesses:</w:t>
+            <w:proofErr w:type="spellStart"/>
+            <w:r>
+              <w:t>Weaknesses</w:t>
+            </w:r>
+            <w:proofErr w:type="spellEnd"/>
+            <w:r>
+              <w:t>:</w:t>
             </w:r>
           </w:p>
           <w:p>
@@ -801,7 +878,15 @@
               <w:cnfStyle w:val="000000100000"/>
             </w:pPr>
             <w:r>
-              <w:t>Systemet er uddateret og måske i fare for ikke at kunne fungere indenfor overskuelig fremtid.</w:t>
+              <w:t xml:space="preserve">Systemet er </w:t>
+            </w:r>
+            <w:proofErr w:type="spellStart"/>
+            <w:r>
+              <w:t>uddateret</w:t>
+            </w:r>
+            <w:proofErr w:type="spellEnd"/>
+            <w:r>
+              <w:t xml:space="preserve"> og måske i fare for ikke at kunne fungere indenfor overskuelig fremtid.</w:t>
             </w:r>
           </w:p>
           <w:p>
@@ -820,7 +905,31 @@
               <w:t>fragmenter</w:t>
             </w:r>
             <w:r>
-              <w:t xml:space="preserve"> – frontend til kunder, backend (Quickbyg) og et eksternt system til oprettelse af styklister.</w:t>
+              <w:t xml:space="preserve"> – </w:t>
+            </w:r>
+            <w:proofErr w:type="spellStart"/>
+            <w:r>
+              <w:t>frontend</w:t>
+            </w:r>
+            <w:proofErr w:type="spellEnd"/>
+            <w:r>
+              <w:t xml:space="preserve"> til kunder, </w:t>
+            </w:r>
+            <w:proofErr w:type="spellStart"/>
+            <w:r>
+              <w:t>backend</w:t>
+            </w:r>
+            <w:proofErr w:type="spellEnd"/>
+            <w:r>
+              <w:t xml:space="preserve"> (</w:t>
+            </w:r>
+            <w:proofErr w:type="spellStart"/>
+            <w:r>
+              <w:t>Quickbyg</w:t>
+            </w:r>
+            <w:proofErr w:type="spellEnd"/>
+            <w:r>
+              <w:t>) og et eksternt system til oprettelse af styklister.</w:t>
             </w:r>
           </w:p>
           <w:p>
@@ -869,8 +978,13 @@
             <w:pPr>
               <w:cnfStyle w:val="000000000000"/>
             </w:pPr>
-            <w:r>
-              <w:t>Opportunities:</w:t>
+            <w:proofErr w:type="spellStart"/>
+            <w:r>
+              <w:t>Opportunities</w:t>
+            </w:r>
+            <w:proofErr w:type="spellEnd"/>
+            <w:r>
+              <w:t>:</w:t>
             </w:r>
           </w:p>
           <w:p>
@@ -909,7 +1023,23 @@
               <w:cnfStyle w:val="000000000000"/>
             </w:pPr>
             <w:r>
-              <w:t>Bedre backend mindsker evt. flaskehalse hvis ngl.medarbejder er fraværende.</w:t>
+              <w:t xml:space="preserve">Bedre </w:t>
+            </w:r>
+            <w:proofErr w:type="spellStart"/>
+            <w:r>
+              <w:t>backend</w:t>
+            </w:r>
+            <w:proofErr w:type="spellEnd"/>
+            <w:r>
+              <w:t xml:space="preserve"> mindsker evt. flaskehalse hvis </w:t>
+            </w:r>
+            <w:proofErr w:type="spellStart"/>
+            <w:r>
+              <w:t>ngl.medarbejder</w:t>
+            </w:r>
+            <w:proofErr w:type="spellEnd"/>
+            <w:r>
+              <w:t xml:space="preserve"> er fraværende.</w:t>
             </w:r>
           </w:p>
           <w:p>
@@ -922,7 +1052,15 @@
               <w:cnfStyle w:val="000000000000"/>
             </w:pPr>
             <w:r>
-              <w:t>COTS system som kun kræver licens eller engangssum.</w:t>
+              <w:t xml:space="preserve">COTS system som kun kræver licens eller </w:t>
+            </w:r>
+            <w:proofErr w:type="spellStart"/>
+            <w:r>
+              <w:t>engangssum</w:t>
+            </w:r>
+            <w:proofErr w:type="spellEnd"/>
+            <w:r>
+              <w:t>.</w:t>
             </w:r>
           </w:p>
           <w:p>
@@ -939,8 +1077,13 @@
             <w:pPr>
               <w:cnfStyle w:val="000000000000"/>
             </w:pPr>
-            <w:r>
-              <w:t>Threats:</w:t>
+            <w:proofErr w:type="spellStart"/>
+            <w:r>
+              <w:t>Threats</w:t>
+            </w:r>
+            <w:proofErr w:type="spellEnd"/>
+            <w:r>
+              <w:t>:</w:t>
             </w:r>
           </w:p>
           <w:p>
@@ -992,8 +1135,13 @@
               <w:cnfStyle w:val="000000000000"/>
             </w:pPr>
             <w:r>
-              <w:t>COTS system viser sig at have begrænsninger ift. krav som måtte opstå senere.</w:t>
-            </w:r>
+              <w:t xml:space="preserve">COTS system viser sig at have begrænsninger ift. </w:t>
+            </w:r>
+            <w:proofErr w:type="gramStart"/>
+            <w:r>
+              <w:t>krav som måtte opstå senere.</w:t>
+            </w:r>
+            <w:proofErr w:type="gramEnd"/>
           </w:p>
           <w:p>
             <w:pPr>
@@ -1093,8 +1241,13 @@
             <w:pPr>
               <w:cnfStyle w:val="000000100000"/>
             </w:pPr>
-            <w:r>
-              <w:t>Strengths:</w:t>
+            <w:proofErr w:type="spellStart"/>
+            <w:r>
+              <w:t>Strengths</w:t>
+            </w:r>
+            <w:proofErr w:type="spellEnd"/>
+            <w:r>
+              <w:t>:</w:t>
             </w:r>
           </w:p>
           <w:p>
@@ -1107,7 +1260,15 @@
               <w:cnfStyle w:val="000000100000"/>
             </w:pPr>
             <w:r>
-              <w:t>Dedikeret ngl.medarbejder tæt på problemområdet med masser af viden, både som it-bruger og håndværker/trælastmand.</w:t>
+              <w:t xml:space="preserve">Dedikeret </w:t>
+            </w:r>
+            <w:proofErr w:type="spellStart"/>
+            <w:r>
+              <w:t>ngl.medarbejder</w:t>
+            </w:r>
+            <w:proofErr w:type="spellEnd"/>
+            <w:r>
+              <w:t xml:space="preserve"> tæt på problemområdet med masser af viden, både som it-bruger og håndværker/trælastmand.</w:t>
             </w:r>
           </w:p>
           <w:p>
@@ -1137,8 +1298,13 @@
             <w:pPr>
               <w:cnfStyle w:val="000000100000"/>
             </w:pPr>
-            <w:r>
-              <w:t>Weaknesses:</w:t>
+            <w:proofErr w:type="spellStart"/>
+            <w:r>
+              <w:t>Weaknesses</w:t>
+            </w:r>
+            <w:proofErr w:type="spellEnd"/>
+            <w:r>
+              <w:t>:</w:t>
             </w:r>
           </w:p>
           <w:p>
@@ -1154,7 +1320,15 @@
               <w:t xml:space="preserve">Konflikt: </w:t>
             </w:r>
             <w:r>
-              <w:t>Man kan godt lide enkeltheden i Quickbyg samtidig med at man vil have et system som potentielt kan give mere vedligehold af varer, priser mv.</w:t>
+              <w:t xml:space="preserve">Man kan godt lide enkeltheden i </w:t>
+            </w:r>
+            <w:proofErr w:type="spellStart"/>
+            <w:r>
+              <w:t>Quickbyg</w:t>
+            </w:r>
+            <w:proofErr w:type="spellEnd"/>
+            <w:r>
+              <w:t xml:space="preserve"> samtidig med at man vil have et system som potentielt kan give mere vedligehold af varer, priser mv.</w:t>
             </w:r>
           </w:p>
           <w:p>
@@ -1226,8 +1400,13 @@
             <w:pPr>
               <w:cnfStyle w:val="000000000000"/>
             </w:pPr>
-            <w:r>
-              <w:t>Opportunities:</w:t>
+            <w:proofErr w:type="spellStart"/>
+            <w:r>
+              <w:t>Opportunities</w:t>
+            </w:r>
+            <w:proofErr w:type="spellEnd"/>
+            <w:r>
+              <w:t>:</w:t>
             </w:r>
           </w:p>
           <w:p>
@@ -1240,7 +1419,15 @@
               <w:cnfStyle w:val="000000000000"/>
             </w:pPr>
             <w:r>
-              <w:t>COTS ERP-system kan evt. indfri krav hurtigt, ved få justeringer/tilføjelser?</w:t>
+              <w:t xml:space="preserve">COTS </w:t>
+            </w:r>
+            <w:proofErr w:type="spellStart"/>
+            <w:r>
+              <w:t>ERP-system</w:t>
+            </w:r>
+            <w:proofErr w:type="spellEnd"/>
+            <w:r>
+              <w:t xml:space="preserve"> kan evt. indfri krav hurtigt, ved få justeringer/tilføjelser?</w:t>
             </w:r>
           </w:p>
           <w:p>
@@ -1257,8 +1444,13 @@
             <w:pPr>
               <w:cnfStyle w:val="000000000000"/>
             </w:pPr>
-            <w:r>
-              <w:t>Threats:</w:t>
+            <w:proofErr w:type="spellStart"/>
+            <w:r>
+              <w:t>Threats</w:t>
+            </w:r>
+            <w:proofErr w:type="spellEnd"/>
+            <w:r>
+              <w:t>:</w:t>
             </w:r>
           </w:p>
           <w:p>
@@ -1377,8 +1569,17 @@
                 <w:rFonts w:ascii="Courier New" w:hAnsi="Courier New" w:cs="Courier New"/>
                 <w:b w:val="0"/>
               </w:rPr>
-              <w:t>The binaries</w:t>
-            </w:r>
+              <w:t xml:space="preserve">The </w:t>
+            </w:r>
+            <w:proofErr w:type="spellStart"/>
+            <w:r>
+              <w:rPr>
+                <w:rFonts w:ascii="Courier New" w:hAnsi="Courier New" w:cs="Courier New"/>
+                <w:b w:val="0"/>
+              </w:rPr>
+              <w:t>binaries</w:t>
+            </w:r>
+            <w:proofErr w:type="spellEnd"/>
           </w:p>
         </w:tc>
         <w:tc>
@@ -1431,8 +1632,13 @@
             <w:pPr>
               <w:cnfStyle w:val="000000100000"/>
             </w:pPr>
-            <w:r>
-              <w:t>Strengths:</w:t>
+            <w:proofErr w:type="spellStart"/>
+            <w:r>
+              <w:t>Strengths</w:t>
+            </w:r>
+            <w:proofErr w:type="spellEnd"/>
+            <w:r>
+              <w:t>:</w:t>
             </w:r>
           </w:p>
           <w:p>
@@ -1471,7 +1677,23 @@
               <w:cnfStyle w:val="000000100000"/>
             </w:pPr>
             <w:r>
-              <w:t>Kan både levere backend, frontend og designe GUI.</w:t>
+              <w:t xml:space="preserve">Kan både levere </w:t>
+            </w:r>
+            <w:proofErr w:type="spellStart"/>
+            <w:r>
+              <w:t>backend</w:t>
+            </w:r>
+            <w:proofErr w:type="spellEnd"/>
+            <w:r>
+              <w:t xml:space="preserve">, </w:t>
+            </w:r>
+            <w:proofErr w:type="spellStart"/>
+            <w:r>
+              <w:t>frontend</w:t>
+            </w:r>
+            <w:proofErr w:type="spellEnd"/>
+            <w:r>
+              <w:t xml:space="preserve"> og designe GUI.</w:t>
             </w:r>
           </w:p>
           <w:p>
@@ -1484,7 +1706,23 @@
               <w:cnfStyle w:val="000000100000"/>
             </w:pPr>
             <w:r>
-              <w:t>Er klar over udfordringer-ne med at være få og er lykkedes fint med tidlig-ere projekter.</w:t>
+              <w:t xml:space="preserve">Er klar over </w:t>
+            </w:r>
+            <w:proofErr w:type="spellStart"/>
+            <w:r>
+              <w:t>udfordringer-ne</w:t>
+            </w:r>
+            <w:proofErr w:type="spellEnd"/>
+            <w:r>
+              <w:t xml:space="preserve"> med at være få og er lykkedes fint med </w:t>
+            </w:r>
+            <w:proofErr w:type="spellStart"/>
+            <w:r>
+              <w:t>tidlig-ere</w:t>
+            </w:r>
+            <w:proofErr w:type="spellEnd"/>
+            <w:r>
+              <w:t xml:space="preserve"> projekter.</w:t>
             </w:r>
           </w:p>
           <w:p>
@@ -1501,8 +1739,13 @@
             <w:pPr>
               <w:cnfStyle w:val="000000100000"/>
             </w:pPr>
-            <w:r>
-              <w:t>Weaknesses:</w:t>
+            <w:proofErr w:type="spellStart"/>
+            <w:r>
+              <w:t>Weaknesses</w:t>
+            </w:r>
+            <w:proofErr w:type="spellEnd"/>
+            <w:r>
+              <w:t>:</w:t>
             </w:r>
           </w:p>
           <w:p>
@@ -1553,8 +1796,13 @@
             <w:pPr>
               <w:cnfStyle w:val="000000000000"/>
             </w:pPr>
-            <w:r>
-              <w:t>Opportunities:</w:t>
+            <w:proofErr w:type="spellStart"/>
+            <w:r>
+              <w:t>Opportunities</w:t>
+            </w:r>
+            <w:proofErr w:type="spellEnd"/>
+            <w:r>
+              <w:t>:</w:t>
             </w:r>
           </w:p>
           <w:p>
@@ -1589,9 +1837,14 @@
             <w:pPr>
               <w:cnfStyle w:val="000000000000"/>
             </w:pPr>
+            <w:proofErr w:type="spellStart"/>
             <w:r>
               <w:lastRenderedPageBreak/>
-              <w:t>Threats:</w:t>
+              <w:t>Threats</w:t>
+            </w:r>
+            <w:proofErr w:type="spellEnd"/>
+            <w:r>
+              <w:t>:</w:t>
             </w:r>
           </w:p>
           <w:p>
@@ -1644,7 +1897,15 @@
     </w:p>
     <w:p>
       <w:r>
-        <w:t xml:space="preserve">At give kunden bedre mulighed for at kunne visualisere sin carport. </w:t>
+        <w:t xml:space="preserve">At </w:t>
+      </w:r>
+      <w:proofErr w:type="gramStart"/>
+      <w:r>
+        <w:t>give</w:t>
+      </w:r>
+      <w:proofErr w:type="gramEnd"/>
+      <w:r>
+        <w:t xml:space="preserve"> kunden bedre mulighed for at kunne visualisere sin carport. </w:t>
       </w:r>
     </w:p>
     <w:p>
@@ -1654,12 +1915,28 @@
     </w:p>
     <w:p>
       <w:r>
-        <w:t>At sikre systemets drift på tværs af medarbejdere.</w:t>
-      </w:r>
-    </w:p>
-    <w:p>
-      <w:r>
-        <w:t>At defragmentere systemet så det er et samlet hele.</w:t>
+        <w:t xml:space="preserve">At </w:t>
+      </w:r>
+      <w:proofErr w:type="gramStart"/>
+      <w:r>
+        <w:t>sikre</w:t>
+      </w:r>
+      <w:proofErr w:type="gramEnd"/>
+      <w:r>
+        <w:t xml:space="preserve"> systemets drift på tværs af medarbejdere.</w:t>
+      </w:r>
+    </w:p>
+    <w:p>
+      <w:r>
+        <w:t xml:space="preserve">At </w:t>
+      </w:r>
+      <w:proofErr w:type="spellStart"/>
+      <w:r>
+        <w:t>defragmentere</w:t>
+      </w:r>
+      <w:proofErr w:type="spellEnd"/>
+      <w:r>
+        <w:t xml:space="preserve"> systemet så det er et samlet hele.</w:t>
       </w:r>
     </w:p>
     <w:p>
@@ -1718,8 +1995,21 @@
         <w:pStyle w:val="Overskrift1"/>
       </w:pPr>
       <w:r>
-        <w:t>SCRUM user stories</w:t>
-      </w:r>
+        <w:t xml:space="preserve">SCRUM </w:t>
+      </w:r>
+      <w:proofErr w:type="spellStart"/>
+      <w:r>
+        <w:t>user</w:t>
+      </w:r>
+      <w:proofErr w:type="spellEnd"/>
+      <w:r>
+        <w:t xml:space="preserve"> </w:t>
+      </w:r>
+      <w:proofErr w:type="spellStart"/>
+      <w:r>
+        <w:t>stories</w:t>
+      </w:r>
+      <w:proofErr w:type="spellEnd"/>
       <w:r>
         <w:t>:</w:t>
       </w:r>
@@ -2017,7 +2307,15 @@
       </w:pPr>
       <w:r>
         <w:lastRenderedPageBreak/>
-        <w:t>Som indlogget medarbejder</w:t>
+        <w:t xml:space="preserve">Som </w:t>
+      </w:r>
+      <w:proofErr w:type="spellStart"/>
+      <w:r>
+        <w:t>indlogget</w:t>
+      </w:r>
+      <w:proofErr w:type="spellEnd"/>
+      <w:r>
+        <w:t xml:space="preserve"> medarbejder</w:t>
       </w:r>
       <w:r>
         <w:t xml:space="preserve"> i</w:t>
@@ -2065,7 +2363,15 @@
         </w:rPr>
       </w:pPr>
       <w:r>
-        <w:t>Som indlogget medarbejder</w:t>
+        <w:t xml:space="preserve">Som </w:t>
+      </w:r>
+      <w:proofErr w:type="spellStart"/>
+      <w:r>
+        <w:t>indlogget</w:t>
+      </w:r>
+      <w:proofErr w:type="spellEnd"/>
+      <w:r>
+        <w:t xml:space="preserve"> medarbejder</w:t>
       </w:r>
       <w:r>
         <w:t xml:space="preserve"> i trælasten vil jeg kunne konfigurere en carport således at fejl evt. undgås.</w:t>
@@ -2103,7 +2409,15 @@
         </w:rPr>
       </w:pPr>
       <w:r>
-        <w:t>Som indlogget medarbejder</w:t>
+        <w:t xml:space="preserve">Som </w:t>
+      </w:r>
+      <w:proofErr w:type="spellStart"/>
+      <w:r>
+        <w:t>indlogget</w:t>
+      </w:r>
+      <w:proofErr w:type="spellEnd"/>
+      <w:r>
+        <w:t xml:space="preserve"> medarbejder</w:t>
       </w:r>
       <w:r>
         <w:t xml:space="preserve"> i trælasten vil jeg kunne administrere kunder således at stamdata er korrekte til sikring af f.eks. korrekt leveringsadresse.</w:t>
@@ -2141,10 +2455,26 @@
         </w:rPr>
       </w:pPr>
       <w:r>
-        <w:t>Som indlogget medarbejder</w:t>
-      </w:r>
-      <w:r>
-        <w:t xml:space="preserve"> i trælasten vil jeg kunne beregne styklisten automatisk, således at fejl undgås, priser bliver korrekte og lagerbeholdning vedligeholdes korrekt.</w:t>
+        <w:t xml:space="preserve">Som </w:t>
+      </w:r>
+      <w:proofErr w:type="spellStart"/>
+      <w:r>
+        <w:t>indlogget</w:t>
+      </w:r>
+      <w:proofErr w:type="spellEnd"/>
+      <w:r>
+        <w:t xml:space="preserve"> medarbejder</w:t>
+      </w:r>
+      <w:r>
+        <w:t xml:space="preserve"> i trælasten vil jeg kunne beregne styklisten automatisk, således at fejl undgås, </w:t>
+      </w:r>
+      <w:proofErr w:type="gramStart"/>
+      <w:r>
+        <w:t>priser bliver</w:t>
+      </w:r>
+      <w:proofErr w:type="gramEnd"/>
+      <w:r>
+        <w:t xml:space="preserve"> korrekte og lagerbeholdning vedligeholdes korrekt.</w:t>
       </w:r>
     </w:p>
     <w:p>
@@ -2178,7 +2508,15 @@
         </w:rPr>
       </w:pPr>
       <w:r>
-        <w:t>Som indlogget medarbejder</w:t>
+        <w:t xml:space="preserve">Som </w:t>
+      </w:r>
+      <w:proofErr w:type="spellStart"/>
+      <w:r>
+        <w:t>indlogget</w:t>
+      </w:r>
+      <w:proofErr w:type="spellEnd"/>
+      <w:r>
+        <w:t xml:space="preserve"> medarbejder</w:t>
       </w:r>
       <w:r>
         <w:t xml:space="preserve"> i trælasten vil jeg kunne redigere dækningsgraden så jeg kan lave et godt tilbud hvis der er behov.</w:t>
@@ -2214,7 +2552,15 @@
         </w:rPr>
       </w:pPr>
       <w:r>
-        <w:t>Som indlogget medarbejder</w:t>
+        <w:t xml:space="preserve">Som </w:t>
+      </w:r>
+      <w:proofErr w:type="spellStart"/>
+      <w:r>
+        <w:t>indlogget</w:t>
+      </w:r>
+      <w:proofErr w:type="spellEnd"/>
+      <w:r>
+        <w:t xml:space="preserve"> medarbejder</w:t>
       </w:r>
       <w:r>
         <w:t xml:space="preserve"> i trælasten vil jeg kunne redigere hjælpeteksten så kunden har bedre mulighed for at samle carporten korrekt.</w:t>
@@ -2247,7 +2593,15 @@
         </w:numPr>
       </w:pPr>
       <w:r>
-        <w:t>Som indlogget medarbejder</w:t>
+        <w:t xml:space="preserve">Som </w:t>
+      </w:r>
+      <w:proofErr w:type="spellStart"/>
+      <w:r>
+        <w:t>indlogget</w:t>
+      </w:r>
+      <w:proofErr w:type="spellEnd"/>
+      <w:r>
+        <w:t xml:space="preserve"> medarbejder</w:t>
       </w:r>
       <w:r>
         <w:t xml:space="preserve"> i trælasten vil jeg kunne tilføje flere varer til ordren fra databasen, for at sikre at kunden får alle beslag og øvrige varer nødvendige for en korrekt samling af carporten. Evt. mersalg?</w:t>
@@ -2284,7 +2638,15 @@
         </w:rPr>
       </w:pPr>
       <w:r>
-        <w:t>Som indlogget medarbejder</w:t>
+        <w:t xml:space="preserve">Som </w:t>
+      </w:r>
+      <w:proofErr w:type="spellStart"/>
+      <w:r>
+        <w:t>indlogget</w:t>
+      </w:r>
+      <w:proofErr w:type="spellEnd"/>
+      <w:r>
+        <w:t xml:space="preserve"> medarbejder</w:t>
       </w:r>
       <w:r>
         <w:t xml:space="preserve"> i trælasten vil jeg kunne se/udskrive tegningen af den konstruerede carport så jeg kan bedre kan visualisere den og evt. besvare kundespørgsmål.</w:t>
@@ -2322,7 +2684,15 @@
         </w:rPr>
       </w:pPr>
       <w:r>
-        <w:t>Som indlogget medarbejder</w:t>
+        <w:t xml:space="preserve">Som </w:t>
+      </w:r>
+      <w:proofErr w:type="spellStart"/>
+      <w:r>
+        <w:t>indlogget</w:t>
+      </w:r>
+      <w:proofErr w:type="spellEnd"/>
+      <w:r>
+        <w:t xml:space="preserve"> medarbejder</w:t>
       </w:r>
       <w:r>
         <w:t xml:space="preserve"> i trælasten vil jeg kunne </w:t>
@@ -2363,10 +2733,26 @@
         </w:rPr>
       </w:pPr>
       <w:r>
-        <w:t>Som indlogget medarbejder</w:t>
-      </w:r>
-      <w:r>
-        <w:t xml:space="preserve"> i trælasten vil jeg kunne besvare forspørgsler vedr. carporte elektronisk, så kunden hurtigt får en tegning og oplever oprigtig interesse i kundens projekt.</w:t>
+        <w:t xml:space="preserve">Som </w:t>
+      </w:r>
+      <w:proofErr w:type="spellStart"/>
+      <w:r>
+        <w:t>indlogget</w:t>
+      </w:r>
+      <w:proofErr w:type="spellEnd"/>
+      <w:r>
+        <w:t xml:space="preserve"> medarbejder</w:t>
+      </w:r>
+      <w:r>
+        <w:t xml:space="preserve"> i trælasten vil jeg kunne besvare </w:t>
+      </w:r>
+      <w:proofErr w:type="spellStart"/>
+      <w:r>
+        <w:t>forspørgsler</w:t>
+      </w:r>
+      <w:proofErr w:type="spellEnd"/>
+      <w:r>
+        <w:t xml:space="preserve"> vedr. carporte elektronisk, så kunden hurtigt får en tegning og oplever oprigtig interesse i kundens projekt.</w:t>
       </w:r>
     </w:p>
     <w:p>
@@ -2402,7 +2788,15 @@
         </w:numPr>
       </w:pPr>
       <w:r>
-        <w:t>Som indlogget medarbejder</w:t>
+        <w:t xml:space="preserve">Som </w:t>
+      </w:r>
+      <w:proofErr w:type="spellStart"/>
+      <w:r>
+        <w:t>indlogget</w:t>
+      </w:r>
+      <w:proofErr w:type="spellEnd"/>
+      <w:r>
+        <w:t xml:space="preserve"> medarbejder</w:t>
       </w:r>
       <w:r>
         <w:t xml:space="preserve"> i trælasten vil jeg kunne oprette og redigere varer, så jeg undgår at skulle håndtere forskellige varenumre, tekster mv. for den samme vare.</w:t>
@@ -2435,7 +2829,15 @@
         </w:numPr>
       </w:pPr>
       <w:r>
-        <w:t>Som indlogget medarbejder</w:t>
+        <w:t xml:space="preserve">Som </w:t>
+      </w:r>
+      <w:proofErr w:type="spellStart"/>
+      <w:r>
+        <w:t>indlogget</w:t>
+      </w:r>
+      <w:proofErr w:type="spellEnd"/>
+      <w:r>
+        <w:t xml:space="preserve"> medarbejder</w:t>
       </w:r>
       <w:r>
         <w:t xml:space="preserve"> i trælasten vil jeg kunne nulstille min brugerkonto, så jeg kan igen kan komme ind i systemet, selvom jeg har glemt mit kodeord.</w:t>
@@ -2468,7 +2870,15 @@
         </w:numPr>
       </w:pPr>
       <w:r>
-        <w:t>Som indlogget medarbejder</w:t>
+        <w:t xml:space="preserve">Som </w:t>
+      </w:r>
+      <w:proofErr w:type="spellStart"/>
+      <w:r>
+        <w:t>indlogget</w:t>
+      </w:r>
+      <w:proofErr w:type="spellEnd"/>
+      <w:r>
+        <w:t xml:space="preserve"> medarbejder</w:t>
       </w:r>
       <w:r>
         <w:t xml:space="preserve"> i trælasten vil jeg kunne nedlægge eller oprette konti for andre medarbejdere, så de kan tilgå systemet og arbejde med carport forespørgsler.</w:t>
@@ -2516,7 +2926,15 @@
         </w:rPr>
       </w:pPr>
       <w:r>
-        <w:t>Som indlogget medarbejder</w:t>
+        <w:t xml:space="preserve">Som </w:t>
+      </w:r>
+      <w:proofErr w:type="spellStart"/>
+      <w:r>
+        <w:t>indlogget</w:t>
+      </w:r>
+      <w:proofErr w:type="spellEnd"/>
+      <w:r>
+        <w:t xml:space="preserve"> medarbejder</w:t>
       </w:r>
       <w:r>
         <w:t xml:space="preserve"> i trælasten vil jeg kunne redigere i eller tilføje samlevejledninger, så de altid er aktuelle.</w:t>
@@ -2554,7 +2972,15 @@
       </w:pPr>
       <w:r>
         <w:lastRenderedPageBreak/>
-        <w:t>Som indlogget medarbejder</w:t>
+        <w:t xml:space="preserve">Som </w:t>
+      </w:r>
+      <w:proofErr w:type="spellStart"/>
+      <w:r>
+        <w:t>indlogget</w:t>
+      </w:r>
+      <w:proofErr w:type="spellEnd"/>
+      <w:r>
+        <w:t xml:space="preserve"> medarbejder</w:t>
       </w:r>
       <w:r>
         <w:t xml:space="preserve"> i trælasten vil jeg kunne udskrive </w:t>
@@ -2598,7 +3024,15 @@
         </w:rPr>
       </w:pPr>
       <w:r>
-        <w:t>Som indlogget medarbejder</w:t>
+        <w:t xml:space="preserve">Som </w:t>
+      </w:r>
+      <w:proofErr w:type="spellStart"/>
+      <w:r>
+        <w:t>indlogget</w:t>
+      </w:r>
+      <w:proofErr w:type="spellEnd"/>
+      <w:r>
+        <w:t xml:space="preserve"> medarbejder</w:t>
       </w:r>
       <w:r>
         <w:t xml:space="preserve"> i trælasten vil jeg kunne se fejl i </w:t>
@@ -2639,7 +3073,15 @@
         <w:jc w:val="both"/>
       </w:pPr>
       <w:r>
-        <w:t>Som indlogget medarbejder</w:t>
+        <w:t xml:space="preserve">Som </w:t>
+      </w:r>
+      <w:proofErr w:type="spellStart"/>
+      <w:r>
+        <w:t>indlogget</w:t>
+      </w:r>
+      <w:proofErr w:type="spellEnd"/>
+      <w:r>
+        <w:t xml:space="preserve"> medarbejder</w:t>
       </w:r>
       <w:r>
         <w:t xml:space="preserve"> i trælasten vil jeg til enhver tid kunne se hvor langt i processen, en ordre er nået, så jeg kan svare kunden ved en henvendelse.</w:t>
@@ -2715,7 +3157,15 @@
         </w:rPr>
       </w:pPr>
       <w:r>
-        <w:t>Som indlogget medarbejder</w:t>
+        <w:t xml:space="preserve">Som </w:t>
+      </w:r>
+      <w:proofErr w:type="spellStart"/>
+      <w:r>
+        <w:t>indlogget</w:t>
+      </w:r>
+      <w:proofErr w:type="spellEnd"/>
+      <w:r>
+        <w:t xml:space="preserve"> medarbejder</w:t>
       </w:r>
       <w:r>
         <w:t xml:space="preserve"> i trælasten vil jeg kunne logge ud af systemet, så min konto ikke misbruges.</w:t>
@@ -2730,9 +3180,19 @@
       <w:pPr>
         <w:pStyle w:val="Overskrift1"/>
       </w:pPr>
-      <w:r>
-        <w:t>Product Backlog</w:t>
-      </w:r>
+      <w:proofErr w:type="spellStart"/>
+      <w:r>
+        <w:t>Product</w:t>
+      </w:r>
+      <w:proofErr w:type="spellEnd"/>
+      <w:r>
+        <w:t xml:space="preserve"> </w:t>
+      </w:r>
+      <w:proofErr w:type="spellStart"/>
+      <w:r>
+        <w:t>Backlog</w:t>
+      </w:r>
+      <w:proofErr w:type="spellEnd"/>
     </w:p>
     <w:p/>
     <w:p>
@@ -2825,6 +3285,7 @@
                 <w:lang w:eastAsia="da-DK"/>
               </w:rPr>
             </w:pPr>
+            <w:proofErr w:type="spellStart"/>
             <w:r>
               <w:rPr>
                 <w:rFonts w:eastAsia="Times New Roman" w:cstheme="minorHAnsi"/>
@@ -2833,6 +3294,7 @@
               </w:rPr>
               <w:t>Imp</w:t>
             </w:r>
+            <w:proofErr w:type="spellEnd"/>
           </w:p>
         </w:tc>
         <w:tc>
@@ -2848,6 +3310,7 @@
                 <w:lang w:eastAsia="da-DK"/>
               </w:rPr>
             </w:pPr>
+            <w:proofErr w:type="spellStart"/>
             <w:r>
               <w:rPr>
                 <w:rFonts w:eastAsia="Times New Roman" w:cstheme="minorHAnsi"/>
@@ -2856,6 +3319,7 @@
               </w:rPr>
               <w:t>Est</w:t>
             </w:r>
+            <w:proofErr w:type="spellEnd"/>
           </w:p>
         </w:tc>
         <w:tc>
@@ -2871,13 +3335,23 @@
                 <w:lang w:eastAsia="da-DK"/>
               </w:rPr>
             </w:pPr>
+            <w:proofErr w:type="spellStart"/>
             <w:r>
               <w:rPr>
                 <w:rFonts w:eastAsia="Times New Roman" w:cstheme="minorHAnsi"/>
                 <w:color w:val="FFFFFF"/>
                 <w:lang w:eastAsia="da-DK"/>
               </w:rPr>
-              <w:t>How to demo</w:t>
+              <w:t>How</w:t>
+            </w:r>
+            <w:proofErr w:type="spellEnd"/>
+            <w:r>
+              <w:rPr>
+                <w:rFonts w:eastAsia="Times New Roman" w:cstheme="minorHAnsi"/>
+                <w:color w:val="FFFFFF"/>
+                <w:lang w:eastAsia="da-DK"/>
+              </w:rPr>
+              <w:t xml:space="preserve"> to demo</w:t>
             </w:r>
           </w:p>
         </w:tc>
@@ -3107,8 +3581,18 @@
                 <w:color w:val="000000"/>
                 <w:lang w:eastAsia="da-DK"/>
               </w:rPr>
-              <w:t>E: Create</w:t>
-            </w:r>
+              <w:t xml:space="preserve">E: </w:t>
+            </w:r>
+            <w:proofErr w:type="spellStart"/>
+            <w:r>
+              <w:rPr>
+                <w:rFonts w:eastAsia="Times New Roman" w:cstheme="minorHAnsi"/>
+                <w:color w:val="000000"/>
+                <w:lang w:eastAsia="da-DK"/>
+              </w:rPr>
+              <w:t>Create</w:t>
+            </w:r>
+            <w:proofErr w:type="spellEnd"/>
           </w:p>
         </w:tc>
       </w:tr>
@@ -3290,7 +3774,25 @@
                 <w:color w:val="000000"/>
                 <w:lang w:eastAsia="da-DK"/>
               </w:rPr>
-              <w:t>Kræver DB, Login.</w:t>
+              <w:t xml:space="preserve">Kræver DB, </w:t>
+            </w:r>
+            <w:proofErr w:type="spellStart"/>
+            <w:r>
+              <w:rPr>
+                <w:rFonts w:eastAsia="Times New Roman" w:cstheme="minorHAnsi"/>
+                <w:color w:val="000000"/>
+                <w:lang w:eastAsia="da-DK"/>
+              </w:rPr>
+              <w:t>Login</w:t>
+            </w:r>
+            <w:proofErr w:type="spellEnd"/>
+            <w:r>
+              <w:rPr>
+                <w:rFonts w:eastAsia="Times New Roman" w:cstheme="minorHAnsi"/>
+                <w:color w:val="000000"/>
+                <w:lang w:eastAsia="da-DK"/>
+              </w:rPr>
+              <w:t>.</w:t>
             </w:r>
           </w:p>
         </w:tc>
@@ -3330,8 +3832,18 @@
                 <w:color w:val="000000"/>
                 <w:lang w:eastAsia="da-DK"/>
               </w:rPr>
-              <w:t>E: Read</w:t>
-            </w:r>
+              <w:t xml:space="preserve">E: </w:t>
+            </w:r>
+            <w:proofErr w:type="spellStart"/>
+            <w:r>
+              <w:rPr>
+                <w:rFonts w:eastAsia="Times New Roman" w:cstheme="minorHAnsi"/>
+                <w:color w:val="000000"/>
+                <w:lang w:eastAsia="da-DK"/>
+              </w:rPr>
+              <w:t>Read</w:t>
+            </w:r>
+            <w:proofErr w:type="spellEnd"/>
           </w:p>
         </w:tc>
       </w:tr>
@@ -3688,6 +4200,7 @@
                 <w:lang w:eastAsia="da-DK"/>
               </w:rPr>
             </w:pPr>
+            <w:proofErr w:type="gramStart"/>
             <w:r>
               <w:rPr>
                 <w:rFonts w:eastAsia="Times New Roman" w:cstheme="minorHAnsi"/>
@@ -3696,6 +4209,7 @@
               </w:rPr>
               <w:t>beregnes styklisten som udskrives i konsollen.</w:t>
             </w:r>
+            <w:proofErr w:type="gramEnd"/>
           </w:p>
         </w:tc>
         <w:tc>
@@ -3767,7 +4281,25 @@
                 <w:color w:val="000000"/>
                 <w:lang w:eastAsia="da-DK"/>
               </w:rPr>
-              <w:t>E: Umiddelbar kompleks, fordrer mere analyse.</w:t>
+              <w:t xml:space="preserve">E: </w:t>
+            </w:r>
+            <w:proofErr w:type="gramStart"/>
+            <w:r>
+              <w:rPr>
+                <w:rFonts w:eastAsia="Times New Roman" w:cstheme="minorHAnsi"/>
+                <w:color w:val="000000"/>
+                <w:lang w:eastAsia="da-DK"/>
+              </w:rPr>
+              <w:t>Umiddelbar</w:t>
+            </w:r>
+            <w:proofErr w:type="gramEnd"/>
+            <w:r>
+              <w:rPr>
+                <w:rFonts w:eastAsia="Times New Roman" w:cstheme="minorHAnsi"/>
+                <w:color w:val="000000"/>
+                <w:lang w:eastAsia="da-DK"/>
+              </w:rPr>
+              <w:t xml:space="preserve"> kompleks, fordrer mere analyse.</w:t>
             </w:r>
           </w:p>
         </w:tc>
@@ -4231,7 +4763,25 @@
                 <w:color w:val="000000"/>
                 <w:lang w:eastAsia="da-DK"/>
               </w:rPr>
-              <w:t xml:space="preserve">danner email og </w:t>
+              <w:t xml:space="preserve">danner </w:t>
+            </w:r>
+            <w:proofErr w:type="spellStart"/>
+            <w:r>
+              <w:rPr>
+                <w:rFonts w:eastAsia="Times New Roman" w:cstheme="minorHAnsi"/>
+                <w:color w:val="000000"/>
+                <w:lang w:eastAsia="da-DK"/>
+              </w:rPr>
+              <w:t>email</w:t>
+            </w:r>
+            <w:proofErr w:type="spellEnd"/>
+            <w:r>
+              <w:rPr>
+                <w:rFonts w:eastAsia="Times New Roman" w:cstheme="minorHAnsi"/>
+                <w:color w:val="000000"/>
+                <w:lang w:eastAsia="da-DK"/>
+              </w:rPr>
+              <w:t xml:space="preserve"> og </w:t>
             </w:r>
             <w:r>
               <w:rPr>
@@ -4272,7 +4822,25 @@
                 <w:color w:val="000000"/>
                 <w:lang w:eastAsia="da-DK"/>
               </w:rPr>
-              <w:t>jek mailbox for svarmail og vedhæftninger, tjek at forespørgsel skifter status til ’besvaret’ i listen over forespørgsler.</w:t>
+              <w:t xml:space="preserve">jek </w:t>
+            </w:r>
+            <w:proofErr w:type="spellStart"/>
+            <w:r>
+              <w:rPr>
+                <w:rFonts w:eastAsia="Times New Roman" w:cstheme="minorHAnsi"/>
+                <w:color w:val="000000"/>
+                <w:lang w:eastAsia="da-DK"/>
+              </w:rPr>
+              <w:t>mailbox</w:t>
+            </w:r>
+            <w:proofErr w:type="spellEnd"/>
+            <w:r>
+              <w:rPr>
+                <w:rFonts w:eastAsia="Times New Roman" w:cstheme="minorHAnsi"/>
+                <w:color w:val="000000"/>
+                <w:lang w:eastAsia="da-DK"/>
+              </w:rPr>
+              <w:t xml:space="preserve"> for svarmail og vedhæftninger, tjek at forespørgsel skifter status til ’besvaret’ i listen over forespørgsler.</w:t>
             </w:r>
           </w:p>
         </w:tc>
@@ -4742,7 +5310,25 @@
                 <w:color w:val="000000"/>
                 <w:lang w:eastAsia="da-DK"/>
               </w:rPr>
-              <w:t>E: Ingen db, blot grafik.</w:t>
+              <w:t xml:space="preserve">E: Ingen </w:t>
+            </w:r>
+            <w:proofErr w:type="spellStart"/>
+            <w:r>
+              <w:rPr>
+                <w:rFonts w:eastAsia="Times New Roman" w:cstheme="minorHAnsi"/>
+                <w:color w:val="000000"/>
+                <w:lang w:eastAsia="da-DK"/>
+              </w:rPr>
+              <w:t>db</w:t>
+            </w:r>
+            <w:proofErr w:type="spellEnd"/>
+            <w:r>
+              <w:rPr>
+                <w:rFonts w:eastAsia="Times New Roman" w:cstheme="minorHAnsi"/>
+                <w:color w:val="000000"/>
+                <w:lang w:eastAsia="da-DK"/>
+              </w:rPr>
+              <w:t>, blot grafik.</w:t>
             </w:r>
           </w:p>
         </w:tc>
@@ -4945,7 +5531,25 @@
                 <w:color w:val="000000"/>
                 <w:lang w:eastAsia="da-DK"/>
               </w:rPr>
-              <w:t>E: Simpelt db udtræk</w:t>
+              <w:t xml:space="preserve">E: Simpelt </w:t>
+            </w:r>
+            <w:proofErr w:type="spellStart"/>
+            <w:r>
+              <w:rPr>
+                <w:rFonts w:eastAsia="Times New Roman" w:cstheme="minorHAnsi"/>
+                <w:color w:val="000000"/>
+                <w:lang w:eastAsia="da-DK"/>
+              </w:rPr>
+              <w:t>db</w:t>
+            </w:r>
+            <w:proofErr w:type="spellEnd"/>
+            <w:r>
+              <w:rPr>
+                <w:rFonts w:eastAsia="Times New Roman" w:cstheme="minorHAnsi"/>
+                <w:color w:val="000000"/>
+                <w:lang w:eastAsia="da-DK"/>
+              </w:rPr>
+              <w:t xml:space="preserve"> udtræk</w:t>
             </w:r>
           </w:p>
         </w:tc>
@@ -5066,7 +5670,43 @@
                 <w:color w:val="000000"/>
                 <w:lang w:eastAsia="da-DK"/>
               </w:rPr>
-              <w:t>Websiden med carporte åbnes i browseren, linket ’carport i tilpassede mål’ klikkes, side for valg af tagtype vises, tagtype vælges, side med formular for carportens længde, højde og bredde vises og mål indtastes.</w:t>
+              <w:t xml:space="preserve">Websiden med carporte åbnes i browseren, linket ’carport i tilpassede mål’ klikkes, side for valg af </w:t>
+            </w:r>
+            <w:proofErr w:type="spellStart"/>
+            <w:r>
+              <w:rPr>
+                <w:rFonts w:eastAsia="Times New Roman" w:cstheme="minorHAnsi"/>
+                <w:color w:val="000000"/>
+                <w:lang w:eastAsia="da-DK"/>
+              </w:rPr>
+              <w:t>tagtype</w:t>
+            </w:r>
+            <w:proofErr w:type="spellEnd"/>
+            <w:r>
+              <w:rPr>
+                <w:rFonts w:eastAsia="Times New Roman" w:cstheme="minorHAnsi"/>
+                <w:color w:val="000000"/>
+                <w:lang w:eastAsia="da-DK"/>
+              </w:rPr>
+              <w:t xml:space="preserve"> vises, </w:t>
+            </w:r>
+            <w:proofErr w:type="spellStart"/>
+            <w:r>
+              <w:rPr>
+                <w:rFonts w:eastAsia="Times New Roman" w:cstheme="minorHAnsi"/>
+                <w:color w:val="000000"/>
+                <w:lang w:eastAsia="da-DK"/>
+              </w:rPr>
+              <w:t>tagtype</w:t>
+            </w:r>
+            <w:proofErr w:type="spellEnd"/>
+            <w:r>
+              <w:rPr>
+                <w:rFonts w:eastAsia="Times New Roman" w:cstheme="minorHAnsi"/>
+                <w:color w:val="000000"/>
+                <w:lang w:eastAsia="da-DK"/>
+              </w:rPr>
+              <w:t xml:space="preserve"> vælges, side med formular for carportens længde, højde og bredde vises og mål indtastes.</w:t>
             </w:r>
           </w:p>
         </w:tc>
@@ -5250,7 +5890,25 @@
                 <w:color w:val="000000"/>
                 <w:lang w:eastAsia="da-DK"/>
               </w:rPr>
-              <w:t>Unit test oprettes som henter en forespørgsel fra databasen. Data ændres og gemmes i databasen. Forespørgslen hentes fra databasen igen og der testes om nye data stemmer med den foretagede ændring.</w:t>
+              <w:t xml:space="preserve">Unit test oprettes som henter en forespørgsel fra databasen. Data ændres og gemmes i databasen. Forespørgslen hentes fra databasen igen og der testes om nye data stemmer med den </w:t>
+            </w:r>
+            <w:proofErr w:type="spellStart"/>
+            <w:r>
+              <w:rPr>
+                <w:rFonts w:eastAsia="Times New Roman" w:cstheme="minorHAnsi"/>
+                <w:color w:val="000000"/>
+                <w:lang w:eastAsia="da-DK"/>
+              </w:rPr>
+              <w:t>foretagede</w:t>
+            </w:r>
+            <w:proofErr w:type="spellEnd"/>
+            <w:r>
+              <w:rPr>
+                <w:rFonts w:eastAsia="Times New Roman" w:cstheme="minorHAnsi"/>
+                <w:color w:val="000000"/>
+                <w:lang w:eastAsia="da-DK"/>
+              </w:rPr>
+              <w:t xml:space="preserve"> ændring.</w:t>
             </w:r>
           </w:p>
         </w:tc>
@@ -5723,13 +6381,59 @@
                 <w:lang w:eastAsia="da-DK"/>
               </w:rPr>
             </w:pPr>
-            <w:r>
-              <w:rPr>
-                <w:rFonts w:eastAsia="Times New Roman" w:cstheme="minorHAnsi"/>
-                <w:color w:val="000000"/>
-                <w:lang w:eastAsia="da-DK"/>
-              </w:rPr>
-              <w:t>Login websiden åbnes i browseren, data indtastes og brugerens personlige webside vises. Ved fejlet login vises fejlbesked på login websiden.</w:t>
+            <w:proofErr w:type="spellStart"/>
+            <w:r>
+              <w:rPr>
+                <w:rFonts w:eastAsia="Times New Roman" w:cstheme="minorHAnsi"/>
+                <w:color w:val="000000"/>
+                <w:lang w:eastAsia="da-DK"/>
+              </w:rPr>
+              <w:t>Login</w:t>
+            </w:r>
+            <w:proofErr w:type="spellEnd"/>
+            <w:r>
+              <w:rPr>
+                <w:rFonts w:eastAsia="Times New Roman" w:cstheme="minorHAnsi"/>
+                <w:color w:val="000000"/>
+                <w:lang w:eastAsia="da-DK"/>
+              </w:rPr>
+              <w:t xml:space="preserve"> websiden åbnes i browseren, data indtastes og brugerens personlige webside vises. Ved fejlet </w:t>
+            </w:r>
+            <w:proofErr w:type="spellStart"/>
+            <w:r>
+              <w:rPr>
+                <w:rFonts w:eastAsia="Times New Roman" w:cstheme="minorHAnsi"/>
+                <w:color w:val="000000"/>
+                <w:lang w:eastAsia="da-DK"/>
+              </w:rPr>
+              <w:t>login</w:t>
+            </w:r>
+            <w:proofErr w:type="spellEnd"/>
+            <w:r>
+              <w:rPr>
+                <w:rFonts w:eastAsia="Times New Roman" w:cstheme="minorHAnsi"/>
+                <w:color w:val="000000"/>
+                <w:lang w:eastAsia="da-DK"/>
+              </w:rPr>
+              <w:t xml:space="preserve"> vises fejlbesked på </w:t>
+            </w:r>
+            <w:proofErr w:type="spellStart"/>
+            <w:r>
+              <w:rPr>
+                <w:rFonts w:eastAsia="Times New Roman" w:cstheme="minorHAnsi"/>
+                <w:color w:val="000000"/>
+                <w:lang w:eastAsia="da-DK"/>
+              </w:rPr>
+              <w:t>login</w:t>
+            </w:r>
+            <w:proofErr w:type="spellEnd"/>
+            <w:r>
+              <w:rPr>
+                <w:rFonts w:eastAsia="Times New Roman" w:cstheme="minorHAnsi"/>
+                <w:color w:val="000000"/>
+                <w:lang w:eastAsia="da-DK"/>
+              </w:rPr>
+              <w:t xml:space="preserve"> websiden.</w:t>
             </w:r>
           </w:p>
         </w:tc>
@@ -5914,13 +6618,59 @@
                 <w:lang w:eastAsia="da-DK"/>
               </w:rPr>
             </w:pPr>
-            <w:r>
-              <w:rPr>
-                <w:rFonts w:eastAsia="Times New Roman" w:cstheme="minorHAnsi"/>
-                <w:color w:val="000000"/>
-                <w:lang w:eastAsia="da-DK"/>
-              </w:rPr>
-              <w:t>Login websiden åbnes i browseren, data indtastes og brugerens personlige webside vises. Øverst i websiden klikkes på ‘log ud’-knappen og login siden vises.  </w:t>
+            <w:proofErr w:type="spellStart"/>
+            <w:r>
+              <w:rPr>
+                <w:rFonts w:eastAsia="Times New Roman" w:cstheme="minorHAnsi"/>
+                <w:color w:val="000000"/>
+                <w:lang w:eastAsia="da-DK"/>
+              </w:rPr>
+              <w:t>Login</w:t>
+            </w:r>
+            <w:proofErr w:type="spellEnd"/>
+            <w:r>
+              <w:rPr>
+                <w:rFonts w:eastAsia="Times New Roman" w:cstheme="minorHAnsi"/>
+                <w:color w:val="000000"/>
+                <w:lang w:eastAsia="da-DK"/>
+              </w:rPr>
+              <w:t xml:space="preserve"> websiden åbnes i browseren, data indtastes og brugerens personlige webside vises. Øverst i websiden klikkes på ‘log </w:t>
+            </w:r>
+            <w:proofErr w:type="spellStart"/>
+            <w:r>
+              <w:rPr>
+                <w:rFonts w:eastAsia="Times New Roman" w:cstheme="minorHAnsi"/>
+                <w:color w:val="000000"/>
+                <w:lang w:eastAsia="da-DK"/>
+              </w:rPr>
+              <w:t>ud’-knappen</w:t>
+            </w:r>
+            <w:proofErr w:type="spellEnd"/>
+            <w:r>
+              <w:rPr>
+                <w:rFonts w:eastAsia="Times New Roman" w:cstheme="minorHAnsi"/>
+                <w:color w:val="000000"/>
+                <w:lang w:eastAsia="da-DK"/>
+              </w:rPr>
+              <w:t xml:space="preserve"> og </w:t>
+            </w:r>
+            <w:proofErr w:type="spellStart"/>
+            <w:r>
+              <w:rPr>
+                <w:rFonts w:eastAsia="Times New Roman" w:cstheme="minorHAnsi"/>
+                <w:color w:val="000000"/>
+                <w:lang w:eastAsia="da-DK"/>
+              </w:rPr>
+              <w:t>login</w:t>
+            </w:r>
+            <w:proofErr w:type="spellEnd"/>
+            <w:r>
+              <w:rPr>
+                <w:rFonts w:eastAsia="Times New Roman" w:cstheme="minorHAnsi"/>
+                <w:color w:val="000000"/>
+                <w:lang w:eastAsia="da-DK"/>
+              </w:rPr>
+              <w:t xml:space="preserve"> siden vises.  </w:t>
             </w:r>
           </w:p>
         </w:tc>
@@ -6104,7 +6854,61 @@
                 <w:color w:val="000000"/>
                 <w:lang w:eastAsia="da-DK"/>
               </w:rPr>
-              <w:t>Side med loginformular åbnes, email indtastes, knappen ’nulstil brugerkonto’ klikkes. Tjek at mail med ny login fremsendes.</w:t>
+              <w:t xml:space="preserve">Side med </w:t>
+            </w:r>
+            <w:proofErr w:type="spellStart"/>
+            <w:r>
+              <w:rPr>
+                <w:rFonts w:eastAsia="Times New Roman" w:cstheme="minorHAnsi"/>
+                <w:color w:val="000000"/>
+                <w:lang w:eastAsia="da-DK"/>
+              </w:rPr>
+              <w:t>loginformular</w:t>
+            </w:r>
+            <w:proofErr w:type="spellEnd"/>
+            <w:r>
+              <w:rPr>
+                <w:rFonts w:eastAsia="Times New Roman" w:cstheme="minorHAnsi"/>
+                <w:color w:val="000000"/>
+                <w:lang w:eastAsia="da-DK"/>
+              </w:rPr>
+              <w:t xml:space="preserve"> åbnes, </w:t>
+            </w:r>
+            <w:proofErr w:type="spellStart"/>
+            <w:r>
+              <w:rPr>
+                <w:rFonts w:eastAsia="Times New Roman" w:cstheme="minorHAnsi"/>
+                <w:color w:val="000000"/>
+                <w:lang w:eastAsia="da-DK"/>
+              </w:rPr>
+              <w:t>email</w:t>
+            </w:r>
+            <w:proofErr w:type="spellEnd"/>
+            <w:r>
+              <w:rPr>
+                <w:rFonts w:eastAsia="Times New Roman" w:cstheme="minorHAnsi"/>
+                <w:color w:val="000000"/>
+                <w:lang w:eastAsia="da-DK"/>
+              </w:rPr>
+              <w:t xml:space="preserve"> indtastes, knappen ’nulstil brugerkonto’ klikkes. Tjek at mail med ny </w:t>
+            </w:r>
+            <w:proofErr w:type="spellStart"/>
+            <w:r>
+              <w:rPr>
+                <w:rFonts w:eastAsia="Times New Roman" w:cstheme="minorHAnsi"/>
+                <w:color w:val="000000"/>
+                <w:lang w:eastAsia="da-DK"/>
+              </w:rPr>
+              <w:t>login</w:t>
+            </w:r>
+            <w:proofErr w:type="spellEnd"/>
+            <w:r>
+              <w:rPr>
+                <w:rFonts w:eastAsia="Times New Roman" w:cstheme="minorHAnsi"/>
+                <w:color w:val="000000"/>
+                <w:lang w:eastAsia="da-DK"/>
+              </w:rPr>
+              <w:t xml:space="preserve"> fremsendes.</w:t>
             </w:r>
           </w:p>
         </w:tc>
@@ -6297,13 +7101,23 @@
               </w:rPr>
               <w:t xml:space="preserve">Kør </w:t>
             </w:r>
-            <w:r>
-              <w:rPr>
-                <w:rFonts w:eastAsia="Times New Roman" w:cstheme="minorHAnsi"/>
-                <w:color w:val="000000"/>
-                <w:lang w:eastAsia="da-DK"/>
-              </w:rPr>
-              <w:t>User Story 7, se forespørgslernes forskellige statusser.</w:t>
+            <w:proofErr w:type="spellStart"/>
+            <w:r>
+              <w:rPr>
+                <w:rFonts w:eastAsia="Times New Roman" w:cstheme="minorHAnsi"/>
+                <w:color w:val="000000"/>
+                <w:lang w:eastAsia="da-DK"/>
+              </w:rPr>
+              <w:t>User</w:t>
+            </w:r>
+            <w:proofErr w:type="spellEnd"/>
+            <w:r>
+              <w:rPr>
+                <w:rFonts w:eastAsia="Times New Roman" w:cstheme="minorHAnsi"/>
+                <w:color w:val="000000"/>
+                <w:lang w:eastAsia="da-DK"/>
+              </w:rPr>
+              <w:t xml:space="preserve"> Story 7, se forespørgslernes forskellige statusser.</w:t>
             </w:r>
           </w:p>
         </w:tc>
@@ -6599,7 +7413,25 @@
                 <w:color w:val="000000"/>
                 <w:lang w:eastAsia="da-DK"/>
               </w:rPr>
-              <w:t>I: God visuali-sering er vigtig for kunden og dermed salget.</w:t>
+              <w:t xml:space="preserve">I: God </w:t>
+            </w:r>
+            <w:proofErr w:type="spellStart"/>
+            <w:r>
+              <w:rPr>
+                <w:rFonts w:eastAsia="Times New Roman" w:cstheme="minorHAnsi"/>
+                <w:color w:val="000000"/>
+                <w:lang w:eastAsia="da-DK"/>
+              </w:rPr>
+              <w:t>visuali-sering</w:t>
+            </w:r>
+            <w:proofErr w:type="spellEnd"/>
+            <w:r>
+              <w:rPr>
+                <w:rFonts w:eastAsia="Times New Roman" w:cstheme="minorHAnsi"/>
+                <w:color w:val="000000"/>
+                <w:lang w:eastAsia="da-DK"/>
+              </w:rPr>
+              <w:t xml:space="preserve"> er vigtig for kunden og dermed salget.</w:t>
             </w:r>
           </w:p>
           <w:p>
@@ -6616,7 +7448,25 @@
                 <w:color w:val="000000"/>
                 <w:lang w:eastAsia="da-DK"/>
               </w:rPr>
-              <w:t>E: Ingen db, blot grafik.</w:t>
+              <w:t xml:space="preserve">E: Ingen </w:t>
+            </w:r>
+            <w:proofErr w:type="spellStart"/>
+            <w:r>
+              <w:rPr>
+                <w:rFonts w:eastAsia="Times New Roman" w:cstheme="minorHAnsi"/>
+                <w:color w:val="000000"/>
+                <w:lang w:eastAsia="da-DK"/>
+              </w:rPr>
+              <w:t>db</w:t>
+            </w:r>
+            <w:proofErr w:type="spellEnd"/>
+            <w:r>
+              <w:rPr>
+                <w:rFonts w:eastAsia="Times New Roman" w:cstheme="minorHAnsi"/>
+                <w:color w:val="000000"/>
+                <w:lang w:eastAsia="da-DK"/>
+              </w:rPr>
+              <w:t>, blot grafik.</w:t>
             </w:r>
           </w:p>
         </w:tc>
@@ -6747,13 +7597,23 @@
               </w:rPr>
               <w:t xml:space="preserve">Kør </w:t>
             </w:r>
-            <w:r>
-              <w:rPr>
-                <w:rFonts w:eastAsia="Times New Roman" w:cstheme="minorHAnsi"/>
-                <w:color w:val="000000"/>
-                <w:lang w:eastAsia="da-DK"/>
-              </w:rPr>
-              <w:t>User Story 7, fanen ’Dokumenter’ vælges, ønskede dokumenter vælges, knappen ’udskriv’ klikkes, tjek at dokumenterne udskrives.</w:t>
+            <w:proofErr w:type="spellStart"/>
+            <w:r>
+              <w:rPr>
+                <w:rFonts w:eastAsia="Times New Roman" w:cstheme="minorHAnsi"/>
+                <w:color w:val="000000"/>
+                <w:lang w:eastAsia="da-DK"/>
+              </w:rPr>
+              <w:t>User</w:t>
+            </w:r>
+            <w:proofErr w:type="spellEnd"/>
+            <w:r>
+              <w:rPr>
+                <w:rFonts w:eastAsia="Times New Roman" w:cstheme="minorHAnsi"/>
+                <w:color w:val="000000"/>
+                <w:lang w:eastAsia="da-DK"/>
+              </w:rPr>
+              <w:t xml:space="preserve"> Story 7, fanen ’Dokumenter’ vælges, ønskede dokumenter vælges, knappen ’udskriv’ klikkes, tjek at dokumenterne udskrives.</w:t>
             </w:r>
           </w:p>
         </w:tc>
@@ -7130,13 +7990,23 @@
               </w:rPr>
               <w:t xml:space="preserve">Kør </w:t>
             </w:r>
-            <w:r>
-              <w:rPr>
-                <w:rFonts w:eastAsia="Times New Roman" w:cstheme="minorHAnsi"/>
-                <w:color w:val="000000"/>
-                <w:lang w:eastAsia="da-DK"/>
-              </w:rPr>
-              <w:t>User Story 7, forespørgsel vælges, carportens konfigurationsside vises, tjek at der fremgår en fejltekst i tekstfeltet.</w:t>
+            <w:proofErr w:type="spellStart"/>
+            <w:r>
+              <w:rPr>
+                <w:rFonts w:eastAsia="Times New Roman" w:cstheme="minorHAnsi"/>
+                <w:color w:val="000000"/>
+                <w:lang w:eastAsia="da-DK"/>
+              </w:rPr>
+              <w:t>User</w:t>
+            </w:r>
+            <w:proofErr w:type="spellEnd"/>
+            <w:r>
+              <w:rPr>
+                <w:rFonts w:eastAsia="Times New Roman" w:cstheme="minorHAnsi"/>
+                <w:color w:val="000000"/>
+                <w:lang w:eastAsia="da-DK"/>
+              </w:rPr>
+              <w:t xml:space="preserve"> Story 7, forespørgsel vælges, carportens konfigurationsside vises, tjek at der fremgår en fejltekst i tekstfeltet.</w:t>
             </w:r>
           </w:p>
         </w:tc>
@@ -8118,7 +8988,25 @@
                 <w:color w:val="000000"/>
                 <w:lang w:eastAsia="da-DK"/>
               </w:rPr>
-              <w:t xml:space="preserve">I: En sekundær nice-to-have funktion. Ikke </w:t>
+              <w:t xml:space="preserve">I: En sekundær </w:t>
+            </w:r>
+            <w:proofErr w:type="spellStart"/>
+            <w:r>
+              <w:rPr>
+                <w:rFonts w:eastAsia="Times New Roman" w:cstheme="minorHAnsi"/>
+                <w:color w:val="000000"/>
+                <w:lang w:eastAsia="da-DK"/>
+              </w:rPr>
+              <w:t>nice-to-have</w:t>
+            </w:r>
+            <w:proofErr w:type="spellEnd"/>
+            <w:r>
+              <w:rPr>
+                <w:rFonts w:eastAsia="Times New Roman" w:cstheme="minorHAnsi"/>
+                <w:color w:val="000000"/>
+                <w:lang w:eastAsia="da-DK"/>
+              </w:rPr>
+              <w:t xml:space="preserve"> funktion. Ikke </w:t>
             </w:r>
             <w:r>
               <w:rPr>
@@ -8156,7 +9044,189 @@
         <w:rPr>
           <w:sz w:val="18"/>
         </w:rPr>
-        <w:t>OBS: Vi havde en snak med Ronni 09/11-2018 inden PO møde, hvor han fortalte, at afhængigheder ikke altid kan undgås. F.eks. user stories som kræver login. Måden man kan gøre disse uafhængige er at hardcode en indlogget bruger og så udføre testen. Alternativt kan man undlade at skrive ’log in’ i user storien, og så senere ændre de user stories, som flyttes ”bag” en loginfunktion, f.eks. administrative user stories.</w:t>
+        <w:t xml:space="preserve">OBS: Vi havde en snak med </w:t>
+      </w:r>
+      <w:proofErr w:type="spellStart"/>
+      <w:r>
+        <w:rPr>
+          <w:sz w:val="18"/>
+        </w:rPr>
+        <w:t>Ronni</w:t>
+      </w:r>
+      <w:proofErr w:type="spellEnd"/>
+      <w:r>
+        <w:rPr>
+          <w:sz w:val="18"/>
+        </w:rPr>
+        <w:t xml:space="preserve"> 09/11-2018 inden PO møde, hvor han fortalte, at afhængigheder ikke altid kan undgås. F.eks. </w:t>
+      </w:r>
+      <w:proofErr w:type="spellStart"/>
+      <w:r>
+        <w:rPr>
+          <w:sz w:val="18"/>
+        </w:rPr>
+        <w:t>user</w:t>
+      </w:r>
+      <w:proofErr w:type="spellEnd"/>
+      <w:r>
+        <w:rPr>
+          <w:sz w:val="18"/>
+        </w:rPr>
+        <w:t xml:space="preserve"> </w:t>
+      </w:r>
+      <w:proofErr w:type="spellStart"/>
+      <w:r>
+        <w:rPr>
+          <w:sz w:val="18"/>
+        </w:rPr>
+        <w:t>stories</w:t>
+      </w:r>
+      <w:proofErr w:type="spellEnd"/>
+      <w:r>
+        <w:rPr>
+          <w:sz w:val="18"/>
+        </w:rPr>
+        <w:t xml:space="preserve"> som kræver </w:t>
+      </w:r>
+      <w:proofErr w:type="spellStart"/>
+      <w:r>
+        <w:rPr>
+          <w:sz w:val="18"/>
+        </w:rPr>
+        <w:t>login</w:t>
+      </w:r>
+      <w:proofErr w:type="spellEnd"/>
+      <w:r>
+        <w:rPr>
+          <w:sz w:val="18"/>
+        </w:rPr>
+        <w:t xml:space="preserve">. Måden man kan gøre disse uafhængige er at </w:t>
+      </w:r>
+      <w:proofErr w:type="spellStart"/>
+      <w:r>
+        <w:rPr>
+          <w:sz w:val="18"/>
+        </w:rPr>
+        <w:t>hardcode</w:t>
+      </w:r>
+      <w:proofErr w:type="spellEnd"/>
+      <w:r>
+        <w:rPr>
+          <w:sz w:val="18"/>
+        </w:rPr>
+        <w:t xml:space="preserve"> en </w:t>
+      </w:r>
+      <w:proofErr w:type="spellStart"/>
+      <w:r>
+        <w:rPr>
+          <w:sz w:val="18"/>
+        </w:rPr>
+        <w:t>indlogget</w:t>
+      </w:r>
+      <w:proofErr w:type="spellEnd"/>
+      <w:r>
+        <w:rPr>
+          <w:sz w:val="18"/>
+        </w:rPr>
+        <w:t xml:space="preserve"> bruger og så udføre testen. Alternativt kan man undlade at skrive ’log in’ i </w:t>
+      </w:r>
+      <w:proofErr w:type="spellStart"/>
+      <w:r>
+        <w:rPr>
+          <w:sz w:val="18"/>
+        </w:rPr>
+        <w:t>user</w:t>
+      </w:r>
+      <w:proofErr w:type="spellEnd"/>
+      <w:r>
+        <w:rPr>
+          <w:sz w:val="18"/>
+        </w:rPr>
+        <w:t xml:space="preserve"> </w:t>
+      </w:r>
+      <w:proofErr w:type="spellStart"/>
+      <w:r>
+        <w:rPr>
+          <w:sz w:val="18"/>
+        </w:rPr>
+        <w:t>storien</w:t>
+      </w:r>
+      <w:proofErr w:type="spellEnd"/>
+      <w:r>
+        <w:rPr>
+          <w:sz w:val="18"/>
+        </w:rPr>
+        <w:t xml:space="preserve">, og så senere ændre de </w:t>
+      </w:r>
+      <w:proofErr w:type="spellStart"/>
+      <w:r>
+        <w:rPr>
+          <w:sz w:val="18"/>
+        </w:rPr>
+        <w:t>user</w:t>
+      </w:r>
+      <w:proofErr w:type="spellEnd"/>
+      <w:r>
+        <w:rPr>
+          <w:sz w:val="18"/>
+        </w:rPr>
+        <w:t xml:space="preserve"> </w:t>
+      </w:r>
+      <w:proofErr w:type="spellStart"/>
+      <w:r>
+        <w:rPr>
+          <w:sz w:val="18"/>
+        </w:rPr>
+        <w:t>stories</w:t>
+      </w:r>
+      <w:proofErr w:type="spellEnd"/>
+      <w:r>
+        <w:rPr>
+          <w:sz w:val="18"/>
+        </w:rPr>
+        <w:t xml:space="preserve">, som flyttes ”bag” en </w:t>
+      </w:r>
+      <w:proofErr w:type="spellStart"/>
+      <w:r>
+        <w:rPr>
+          <w:sz w:val="18"/>
+        </w:rPr>
+        <w:t>loginfunktion</w:t>
+      </w:r>
+      <w:proofErr w:type="spellEnd"/>
+      <w:r>
+        <w:rPr>
+          <w:sz w:val="18"/>
+        </w:rPr>
+        <w:t xml:space="preserve">, f.eks. administrative </w:t>
+      </w:r>
+      <w:proofErr w:type="spellStart"/>
+      <w:r>
+        <w:rPr>
+          <w:sz w:val="18"/>
+        </w:rPr>
+        <w:t>user</w:t>
+      </w:r>
+      <w:proofErr w:type="spellEnd"/>
+      <w:r>
+        <w:rPr>
+          <w:sz w:val="18"/>
+        </w:rPr>
+        <w:t xml:space="preserve"> </w:t>
+      </w:r>
+      <w:proofErr w:type="spellStart"/>
+      <w:r>
+        <w:rPr>
+          <w:sz w:val="18"/>
+        </w:rPr>
+        <w:t>stories</w:t>
+      </w:r>
+      <w:proofErr w:type="spellEnd"/>
+      <w:r>
+        <w:rPr>
+          <w:sz w:val="18"/>
+        </w:rPr>
+        <w:t>.</w:t>
       </w:r>
       <w:r>
         <w:tab/>
@@ -8220,7 +9290,15 @@
         </w:numPr>
       </w:pPr>
       <w:r>
-        <w:t>Mulighed for redigering af ordreforspørgsler så evt. fejl kan rettes.</w:t>
+        <w:t xml:space="preserve">Mulighed for redigering af </w:t>
+      </w:r>
+      <w:proofErr w:type="spellStart"/>
+      <w:r>
+        <w:t>ordreforspørgsler</w:t>
+      </w:r>
+      <w:proofErr w:type="spellEnd"/>
+      <w:r>
+        <w:t xml:space="preserve"> så evt. fejl kan rettes.</w:t>
       </w:r>
     </w:p>
     <w:p>
@@ -8232,8 +9310,29 @@
         </w:numPr>
       </w:pPr>
       <w:r>
-        <w:t>Mulighed for at redigere i regler bag materialeudregning aht. ændrede byggekrav.</w:t>
-      </w:r>
+        <w:t xml:space="preserve">Mulighed for at </w:t>
+      </w:r>
+      <w:proofErr w:type="gramStart"/>
+      <w:r>
+        <w:t>redigere</w:t>
+      </w:r>
+      <w:proofErr w:type="gramEnd"/>
+      <w:r>
+        <w:t xml:space="preserve"> i regler bag materialeudregning </w:t>
+      </w:r>
+      <w:proofErr w:type="spellStart"/>
+      <w:r>
+        <w:t>aht</w:t>
+      </w:r>
+      <w:proofErr w:type="spellEnd"/>
+      <w:r>
+        <w:t xml:space="preserve">. </w:t>
+      </w:r>
+      <w:proofErr w:type="gramStart"/>
+      <w:r>
+        <w:t>ændrede byggekrav.</w:t>
+      </w:r>
+      <w:proofErr w:type="gramEnd"/>
     </w:p>
     <w:p>
       <w:pPr>
@@ -8244,7 +9343,23 @@
         </w:numPr>
       </w:pPr>
       <w:r>
-        <w:t>3D rendering af carport i frontend.</w:t>
+        <w:t xml:space="preserve">3D </w:t>
+      </w:r>
+      <w:proofErr w:type="spellStart"/>
+      <w:r>
+        <w:t>rendering</w:t>
+      </w:r>
+      <w:proofErr w:type="spellEnd"/>
+      <w:r>
+        <w:t xml:space="preserve"> af carport i </w:t>
+      </w:r>
+      <w:proofErr w:type="spellStart"/>
+      <w:r>
+        <w:t>frontend</w:t>
+      </w:r>
+      <w:proofErr w:type="spellEnd"/>
+      <w:r>
+        <w:t>.</w:t>
       </w:r>
     </w:p>
     <w:p>
@@ -8268,7 +9383,23 @@
         </w:numPr>
       </w:pPr>
       <w:r>
-        <w:t>Mulighed for fuldstændig konfiguration af carport på frontend, dvs. mål, beklædning, belægning, evt. fliser, taghældning.</w:t>
+        <w:t xml:space="preserve">Mulighed for fuldstændig konfiguration af carport på </w:t>
+      </w:r>
+      <w:proofErr w:type="spellStart"/>
+      <w:r>
+        <w:t>frontend</w:t>
+      </w:r>
+      <w:proofErr w:type="spellEnd"/>
+      <w:r>
+        <w:t xml:space="preserve">, dvs. mål, beklædning, belægning, evt. fliser, </w:t>
+      </w:r>
+      <w:proofErr w:type="spellStart"/>
+      <w:r>
+        <w:t>taghældning</w:t>
+      </w:r>
+      <w:proofErr w:type="spellEnd"/>
+      <w:r>
+        <w:t>.</w:t>
       </w:r>
     </w:p>
     <w:p>
@@ -8420,7 +9551,15 @@
     </w:p>
     <w:p>
       <w:r>
-        <w:t>Findes der andre der kan administrere systemet end Martin/ngl. medarbejdere?</w:t>
+        <w:t xml:space="preserve">Findes der andre der kan administrere systemet end </w:t>
+      </w:r>
+      <w:proofErr w:type="spellStart"/>
+      <w:r>
+        <w:t>Martin/ngl</w:t>
+      </w:r>
+      <w:proofErr w:type="spellEnd"/>
+      <w:r>
+        <w:t>. medarbejdere?</w:t>
       </w:r>
     </w:p>
     <w:p>
@@ -8435,8 +9574,13 @@
     </w:p>
     <w:p>
       <w:r>
-        <w:t>Er der tiltag ift. hvis systemet en dag ikke kan køre pga. opdateringer i OS?</w:t>
-      </w:r>
+        <w:t xml:space="preserve">Er der tiltag ift. </w:t>
+      </w:r>
+      <w:proofErr w:type="gramStart"/>
+      <w:r>
+        <w:t>hvis systemet en dag ikke kan køre pga. opdateringer i OS?</w:t>
+      </w:r>
+      <w:proofErr w:type="gramEnd"/>
     </w:p>
     <w:p>
       <w:r>
@@ -8461,8 +9605,37 @@
     </w:p>
     <w:p>
       <w:r>
-        <w:t>Hvor dynamisk er markedet ift. reguleringer, udvikling af nye produkter, udfasning af andre, f.eks. plastictage aht. miljø, stærkere beslag aht. flere og kraftigere storme mv.?</w:t>
-      </w:r>
+        <w:t xml:space="preserve">Hvor dynamisk er markedet ift. reguleringer, udvikling af nye produkter, udfasning af andre, f.eks. </w:t>
+      </w:r>
+      <w:proofErr w:type="gramStart"/>
+      <w:r>
+        <w:t>plastictage</w:t>
+      </w:r>
+      <w:proofErr w:type="gramEnd"/>
+      <w:r>
+        <w:t xml:space="preserve"> </w:t>
+      </w:r>
+      <w:proofErr w:type="spellStart"/>
+      <w:r>
+        <w:t>aht</w:t>
+      </w:r>
+      <w:proofErr w:type="spellEnd"/>
+      <w:r>
+        <w:t xml:space="preserve">. miljø, stærkere beslag </w:t>
+      </w:r>
+      <w:proofErr w:type="spellStart"/>
+      <w:r>
+        <w:t>aht</w:t>
+      </w:r>
+      <w:proofErr w:type="spellEnd"/>
+      <w:r>
+        <w:t xml:space="preserve">. </w:t>
+      </w:r>
+      <w:proofErr w:type="gramStart"/>
+      <w:r>
+        <w:t>flere og kraftigere storme mv.?</w:t>
+      </w:r>
+      <w:proofErr w:type="gramEnd"/>
     </w:p>
     <w:p/>
     <w:p>
@@ -8475,28 +9648,172 @@
     </w:p>
     <w:p>
       <w:r>
-        <w:t>Må en dto indeholde en anden dto hvor det giver mening eller er det i strid med mønsteret?</w:t>
-      </w:r>
-      <w:r>
-        <w:t xml:space="preserve"> Ja naturligvis, hvis det giver konceptuel mening, derfor har vi ladet VareDTO indeholde samlinger af andre DTO’s.. (Er vi sikre på at det er VareDTO?)</w:t>
-      </w:r>
-    </w:p>
-    <w:p>
-      <w:r>
-        <w:t>En branch til hver udvikler eller til hver feature? Hvis vi arbejder på samme feature er det måske bedre med en branch til hver feature jf. Ronni (17-11-18)</w:t>
-      </w:r>
-    </w:p>
-    <w:p>
-      <w:r>
-        <w:t>Må commands gerne have funktionalitet til dannelse af html tabel?</w:t>
-      </w:r>
-      <w:r>
-        <w:t xml:space="preserve"> Ja, så længe commands er i presentation laget. Husk – og skriv – at presentation må gerne indeholde HTML, ingen logik og ingen sql. Logic laget har logik (business logic), ingen html og ingen sql. Data-laget har sql og ingen html.</w:t>
-      </w:r>
-    </w:p>
-    <w:p>
-      <w:r>
-        <w:t>Vi bør analysere lidt mere så vi har indhold ift. diagrammer mv. F.eks. tilstandsdiagram for forespørgsel, måden vi opretter kunden på (altså anonym forespørgsel med kundedata bliver til en forespørgsel og en kunde i databasen) osv.</w:t>
+        <w:t xml:space="preserve">Må en </w:t>
+      </w:r>
+      <w:proofErr w:type="spellStart"/>
+      <w:r>
+        <w:t>dto</w:t>
+      </w:r>
+      <w:proofErr w:type="spellEnd"/>
+      <w:r>
+        <w:t xml:space="preserve"> indeholde en anden </w:t>
+      </w:r>
+      <w:proofErr w:type="spellStart"/>
+      <w:r>
+        <w:t>dto</w:t>
+      </w:r>
+      <w:proofErr w:type="spellEnd"/>
+      <w:r>
+        <w:t xml:space="preserve"> hvor det giver mening eller er det i strid med mønsteret?</w:t>
+      </w:r>
+      <w:r>
+        <w:t xml:space="preserve"> Ja naturligvis, hvis det giver konceptuel mening, derfor har vi ladet </w:t>
+      </w:r>
+      <w:proofErr w:type="spellStart"/>
+      <w:r>
+        <w:t>VareDTO</w:t>
+      </w:r>
+      <w:proofErr w:type="spellEnd"/>
+      <w:r>
+        <w:t xml:space="preserve"> indeholde samlinger af andre </w:t>
+      </w:r>
+      <w:proofErr w:type="spellStart"/>
+      <w:r>
+        <w:t>DTO’s</w:t>
+      </w:r>
+      <w:proofErr w:type="spellEnd"/>
+      <w:r>
+        <w:t xml:space="preserve">.. (Er vi sikre på at det er </w:t>
+      </w:r>
+      <w:proofErr w:type="spellStart"/>
+      <w:r>
+        <w:t>VareDTO</w:t>
+      </w:r>
+      <w:proofErr w:type="spellEnd"/>
+      <w:r>
+        <w:t>?)</w:t>
+      </w:r>
+    </w:p>
+    <w:p>
+      <w:r>
+        <w:t xml:space="preserve">En </w:t>
+      </w:r>
+      <w:proofErr w:type="spellStart"/>
+      <w:r>
+        <w:t>branch</w:t>
+      </w:r>
+      <w:proofErr w:type="spellEnd"/>
+      <w:r>
+        <w:t xml:space="preserve"> til hver udvikler eller til hver feature? Hvis vi arbejder på samme feature er det måske bedre med en </w:t>
+      </w:r>
+      <w:proofErr w:type="spellStart"/>
+      <w:r>
+        <w:t>branch</w:t>
+      </w:r>
+      <w:proofErr w:type="spellEnd"/>
+      <w:r>
+        <w:t xml:space="preserve"> til hver feature jf. </w:t>
+      </w:r>
+      <w:proofErr w:type="spellStart"/>
+      <w:r>
+        <w:t>Ronni</w:t>
+      </w:r>
+      <w:proofErr w:type="spellEnd"/>
+      <w:r>
+        <w:t xml:space="preserve"> (17-11-18)</w:t>
+      </w:r>
+    </w:p>
+    <w:p>
+      <w:r>
+        <w:t xml:space="preserve">Må </w:t>
+      </w:r>
+      <w:proofErr w:type="spellStart"/>
+      <w:r>
+        <w:t>commands</w:t>
+      </w:r>
+      <w:proofErr w:type="spellEnd"/>
+      <w:r>
+        <w:t xml:space="preserve"> gerne have funktionalitet til dannelse af html tabel?</w:t>
+      </w:r>
+      <w:r>
+        <w:t xml:space="preserve"> Ja, så længe </w:t>
+      </w:r>
+      <w:proofErr w:type="spellStart"/>
+      <w:r>
+        <w:t>commands</w:t>
+      </w:r>
+      <w:proofErr w:type="spellEnd"/>
+      <w:r>
+        <w:t xml:space="preserve"> er i </w:t>
+      </w:r>
+      <w:proofErr w:type="spellStart"/>
+      <w:r>
+        <w:t>presentation</w:t>
+      </w:r>
+      <w:proofErr w:type="spellEnd"/>
+      <w:r>
+        <w:t xml:space="preserve"> laget. Husk – og skriv – at </w:t>
+      </w:r>
+      <w:proofErr w:type="spellStart"/>
+      <w:r>
+        <w:t>presentation</w:t>
+      </w:r>
+      <w:proofErr w:type="spellEnd"/>
+      <w:r>
+        <w:t xml:space="preserve"> må gerne indeholde HTML, ingen logik og ingen </w:t>
+      </w:r>
+      <w:proofErr w:type="spellStart"/>
+      <w:r>
+        <w:t>sql</w:t>
+      </w:r>
+      <w:proofErr w:type="spellEnd"/>
+      <w:r>
+        <w:t xml:space="preserve">. </w:t>
+      </w:r>
+      <w:proofErr w:type="spellStart"/>
+      <w:r>
+        <w:t>Logic</w:t>
+      </w:r>
+      <w:proofErr w:type="spellEnd"/>
+      <w:r>
+        <w:t xml:space="preserve"> laget har logik (business </w:t>
+      </w:r>
+      <w:proofErr w:type="spellStart"/>
+      <w:r>
+        <w:t>logic</w:t>
+      </w:r>
+      <w:proofErr w:type="spellEnd"/>
+      <w:r>
+        <w:t xml:space="preserve">), ingen html og ingen </w:t>
+      </w:r>
+      <w:proofErr w:type="spellStart"/>
+      <w:r>
+        <w:t>sql</w:t>
+      </w:r>
+      <w:proofErr w:type="spellEnd"/>
+      <w:r>
+        <w:t xml:space="preserve">. Data-laget har </w:t>
+      </w:r>
+      <w:proofErr w:type="spellStart"/>
+      <w:r>
+        <w:t>sql</w:t>
+      </w:r>
+      <w:proofErr w:type="spellEnd"/>
+      <w:r>
+        <w:t xml:space="preserve"> og ingen html.</w:t>
+      </w:r>
+    </w:p>
+    <w:p>
+      <w:r>
+        <w:t xml:space="preserve">Vi bør analysere lidt mere så vi har indhold ift. </w:t>
+      </w:r>
+      <w:proofErr w:type="gramStart"/>
+      <w:r>
+        <w:t>diagrammer mv.</w:t>
+      </w:r>
+      <w:proofErr w:type="gramEnd"/>
+      <w:r>
+        <w:t xml:space="preserve"> F.eks. tilstandsdiagram for forespørgsel, måden vi opretter kunden på (altså anonym forespørgsel med kundedata bliver til en forespørgsel og en kunde i databasen) osv.</w:t>
       </w:r>
     </w:p>
     <w:p>
@@ -8505,8 +9822,37 @@
       </w:r>
     </w:p>
     <w:p>
-      <w:r>
-        <w:t>Ifm. tests sender vi en CarportRequestDTO til styklisteberegneren. Måske skulle styklisteberegneren forvente simple datatyper som argumenter i stedet for et objekt. Så slipper vi for at erklære objekter heraf i unit tests. Men hvad er teorien for DTO’s / testbare metoder?</w:t>
+      <w:proofErr w:type="spellStart"/>
+      <w:r>
+        <w:t>Ifm</w:t>
+      </w:r>
+      <w:proofErr w:type="spellEnd"/>
+      <w:r>
+        <w:t xml:space="preserve">. tests sender vi en </w:t>
+      </w:r>
+      <w:proofErr w:type="spellStart"/>
+      <w:r>
+        <w:t>CarportRequestDTO</w:t>
+      </w:r>
+      <w:proofErr w:type="spellEnd"/>
+      <w:r>
+        <w:t xml:space="preserve"> til styklisteberegneren. Måske skulle styklisteberegneren forvente simple datatyper som argumenter i stedet for et objekt. Så slipper vi for at erklære objekter heraf i unit tests. Men hvad er teorien for </w:t>
+      </w:r>
+      <w:proofErr w:type="spellStart"/>
+      <w:r>
+        <w:t>DTO’s</w:t>
+      </w:r>
+      <w:proofErr w:type="spellEnd"/>
+      <w:r>
+        <w:t xml:space="preserve"> / </w:t>
+      </w:r>
+      <w:proofErr w:type="spellStart"/>
+      <w:r>
+        <w:t>testbare</w:t>
+      </w:r>
+      <w:proofErr w:type="spellEnd"/>
+      <w:r>
+        <w:t xml:space="preserve"> metoder?</w:t>
       </w:r>
     </w:p>
     <w:p>
@@ -8521,7 +9867,31 @@
       <w:bookmarkStart w:id="0" w:name="_GoBack"/>
       <w:bookmarkEnd w:id="0"/>
       <w:r>
-        <w:t>Idet udregningerne er opdelte, er det let at tilføje yderligere regler til indholdet i styklisten. F.eks. udregner stolpeudregneren de krævede stolper i hjørnet + skur. Hvis man senere ville have en business rule implementeret om at afstand mellem stolper ikke må overskride 2 mtr, kan disse ekstra stolper nemt udregnes i en separat udregner…</w:t>
+        <w:t xml:space="preserve">Idet udregningerne er opdelte, er det let at tilføje yderligere regler til indholdet i styklisten. F.eks. udregner </w:t>
+      </w:r>
+      <w:proofErr w:type="spellStart"/>
+      <w:r>
+        <w:t>stolpeudregneren</w:t>
+      </w:r>
+      <w:proofErr w:type="spellEnd"/>
+      <w:r>
+        <w:t xml:space="preserve"> de krævede stolper i hjørnet + skur. Hvis man senere ville have en business </w:t>
+      </w:r>
+      <w:proofErr w:type="spellStart"/>
+      <w:r>
+        <w:t>rule</w:t>
+      </w:r>
+      <w:proofErr w:type="spellEnd"/>
+      <w:r>
+        <w:t xml:space="preserve"> implementeret om at afstand mellem stolper ikke må overskride 2 </w:t>
+      </w:r>
+      <w:proofErr w:type="spellStart"/>
+      <w:r>
+        <w:t>mtr</w:t>
+      </w:r>
+      <w:proofErr w:type="spellEnd"/>
+      <w:r>
+        <w:t>, kan disse ekstra stolper nemt udregnes i en separat udregner…</w:t>
       </w:r>
     </w:p>
     <w:p>
@@ -8529,44 +9899,321 @@
         <w:t>Husk at skri</w:t>
       </w:r>
       <w:r>
-        <w:t>ve at logikken må styre at der ikke kommer f.eks. flere materialer af typen tagfladebelægning på samme tag, fordi sammensat primærngl af roofTypeId og materialTypeId ikke duer, fordi plasttag findes i 2 længder og derfor begge tilhører roofType med fladt tag og er af samme materialetype.</w:t>
-      </w:r>
-    </w:p>
-    <w:p>
-      <w:r>
-        <w:t>Statisk vs. Dynamisk: Husk et afsnit om udregnerne og deres design, idet: RuleCalculator har en statisk metode, initializeMaterials() som opretter et statisk HashMap som deles mellem alle RuleCalculator-implementationer. Oprindeligt stod Calculator-klassen for blot at oprette objekter af de forsk. RuleCalculator-implementationer og de stod så selv for at oprette det statiske HashMap på super klassen RuleCalculator. Men da hashmappet er statisk, oprettes der ikke et nyt, når en ny stribe RuleCalculator-implementationer blev oprettet af Calculator-klassen. Og det duer ikke hvis man gerne vil teste udregningerne med en ny stribe materialer. Derfor blev RuleCalculator.initializeMaterials() oprettet og den skal således kaldes inden udregninger kan ske. Dette muliggør også test af hver enkelt rulecalculator-</w:t>
+        <w:t xml:space="preserve">ve at logikken må styre at der ikke kommer f.eks. flere materialer af typen tagfladebelægning på samme tag, fordi sammensat </w:t>
+      </w:r>
+      <w:proofErr w:type="spellStart"/>
+      <w:r>
+        <w:t>primærngl</w:t>
+      </w:r>
+      <w:proofErr w:type="spellEnd"/>
+      <w:r>
+        <w:t xml:space="preserve"> af </w:t>
+      </w:r>
+      <w:proofErr w:type="spellStart"/>
+      <w:r>
+        <w:t>roofTypeId</w:t>
+      </w:r>
+      <w:proofErr w:type="spellEnd"/>
+      <w:r>
+        <w:t xml:space="preserve"> og </w:t>
+      </w:r>
+      <w:proofErr w:type="spellStart"/>
+      <w:r>
+        <w:t>materialTypeId</w:t>
+      </w:r>
+      <w:proofErr w:type="spellEnd"/>
+      <w:r>
+        <w:t xml:space="preserve"> ikke duer, fordi </w:t>
+      </w:r>
+      <w:proofErr w:type="spellStart"/>
+      <w:r>
+        <w:t>plasttag</w:t>
+      </w:r>
+      <w:proofErr w:type="spellEnd"/>
+      <w:r>
+        <w:t xml:space="preserve"> findes i 2 længder og derfor begge tilhører </w:t>
+      </w:r>
+      <w:proofErr w:type="spellStart"/>
+      <w:r>
+        <w:t>roofType</w:t>
+      </w:r>
+      <w:proofErr w:type="spellEnd"/>
+      <w:r>
+        <w:t xml:space="preserve"> med fladt tag og er af samme materialetype.</w:t>
+      </w:r>
+    </w:p>
+    <w:p>
+      <w:r>
+        <w:t xml:space="preserve">Statisk vs. Dynamisk: Husk et afsnit om </w:t>
+      </w:r>
+      <w:proofErr w:type="spellStart"/>
+      <w:r>
+        <w:t>udregnerne</w:t>
+      </w:r>
+      <w:proofErr w:type="spellEnd"/>
+      <w:r>
+        <w:t xml:space="preserve"> og deres design, idet: </w:t>
+      </w:r>
+      <w:proofErr w:type="spellStart"/>
+      <w:r>
+        <w:t>RuleCalculator</w:t>
+      </w:r>
+      <w:proofErr w:type="spellEnd"/>
+      <w:r>
+        <w:t xml:space="preserve"> har en statisk metode, </w:t>
+      </w:r>
+      <w:proofErr w:type="spellStart"/>
+      <w:r>
+        <w:t>initializeMaterials</w:t>
+      </w:r>
+      <w:proofErr w:type="spellEnd"/>
+      <w:r>
+        <w:t xml:space="preserve">() som opretter et statisk </w:t>
+      </w:r>
+      <w:proofErr w:type="spellStart"/>
+      <w:r>
+        <w:t>HashMap</w:t>
+      </w:r>
+      <w:proofErr w:type="spellEnd"/>
+      <w:r>
+        <w:t xml:space="preserve"> som deles mellem alle </w:t>
+      </w:r>
+      <w:proofErr w:type="spellStart"/>
+      <w:r>
+        <w:t>RuleCalculator-implementationer</w:t>
+      </w:r>
+      <w:proofErr w:type="spellEnd"/>
+      <w:r>
+        <w:t xml:space="preserve">. Oprindeligt stod </w:t>
+      </w:r>
+      <w:proofErr w:type="spellStart"/>
+      <w:r>
+        <w:t>Calculator-klassen</w:t>
+      </w:r>
+      <w:proofErr w:type="spellEnd"/>
+      <w:r>
+        <w:t xml:space="preserve"> for blot at oprette objekter af de forsk. </w:t>
+      </w:r>
+      <w:proofErr w:type="spellStart"/>
+      <w:r>
+        <w:t>RuleCalculator-implementationer</w:t>
+      </w:r>
+      <w:proofErr w:type="spellEnd"/>
+      <w:r>
+        <w:t xml:space="preserve"> og de stod så selv for at oprette det statiske </w:t>
+      </w:r>
+      <w:proofErr w:type="spellStart"/>
+      <w:r>
+        <w:t>HashMap</w:t>
+      </w:r>
+      <w:proofErr w:type="spellEnd"/>
+      <w:r>
+        <w:t xml:space="preserve"> på super klassen </w:t>
+      </w:r>
+      <w:proofErr w:type="spellStart"/>
+      <w:r>
+        <w:t>RuleCalculator</w:t>
+      </w:r>
+      <w:proofErr w:type="spellEnd"/>
+      <w:r>
+        <w:t xml:space="preserve">. Men da </w:t>
+      </w:r>
+      <w:proofErr w:type="spellStart"/>
+      <w:r>
+        <w:t>hashmappet</w:t>
+      </w:r>
+      <w:proofErr w:type="spellEnd"/>
+      <w:r>
+        <w:t xml:space="preserve"> er statisk, oprettes der ikke et nyt, når en ny stribe </w:t>
+      </w:r>
+      <w:proofErr w:type="spellStart"/>
+      <w:r>
+        <w:t>RuleCalculator-implementationer</w:t>
+      </w:r>
+      <w:proofErr w:type="spellEnd"/>
+      <w:r>
+        <w:t xml:space="preserve"> blev oprettet af </w:t>
+      </w:r>
+      <w:proofErr w:type="spellStart"/>
+      <w:r>
+        <w:t>Calculator-klassen</w:t>
+      </w:r>
+      <w:proofErr w:type="spellEnd"/>
+      <w:r>
+        <w:t xml:space="preserve">. Og det duer ikke hvis man gerne vil teste udregningerne med en ny stribe materialer. Derfor blev </w:t>
+      </w:r>
+      <w:proofErr w:type="spellStart"/>
+      <w:r>
+        <w:t>RuleCalculator.initializeMaterials</w:t>
+      </w:r>
+      <w:proofErr w:type="spellEnd"/>
+      <w:r>
+        <w:t xml:space="preserve">() oprettet og den skal således kaldes inden udregninger kan ske. Dette muliggør også test af hver enkelt </w:t>
+      </w:r>
+      <w:proofErr w:type="spellStart"/>
+      <w:r>
+        <w:t>rulecalculator-</w:t>
       </w:r>
       <w:r>
         <w:lastRenderedPageBreak/>
-        <w:t>implementation i et fejl-scenarie hvor materialelisten kan sættes til at være tom, hvilket medfører et tomt hashmap…</w:t>
-      </w:r>
-    </w:p>
-    <w:p>
-      <w:r>
-        <w:t>Mht. implementering af transaktioner i databasen lærte vi at et ResultSet SKAL lukkes inden næste statement udføres mod databasen, idet dette sidste statement ellers vil vente på at ResultSet lukkes indtil Lock timeout sker.</w:t>
-      </w:r>
-    </w:p>
-    <w:p>
-      <w:r>
-        <w:t>Vi kunne have ladet calculateMaterials på RuleCalculators være statiske, så kunne de have benyttet hinanden på tværs, f.eks. når rem/stolper skal tegnes på baggrund af hvor spær er brudt.</w:t>
-      </w:r>
-    </w:p>
-    <w:p>
-      <w:r>
-        <w:t>V. udregning af beklædningsbrædder, bør man evaluere på brættets dimensioner i stedet for blot en string, for at sikre, at materialet er korrekt.</w:t>
-      </w:r>
-    </w:p>
-    <w:p>
-      <w:r>
-        <w:t>Når vi eks. Nulstiller konto, returnerer vi resultatet af et andet command fra ForgetPassword commandet. Vi har overvejet at forwarde requestet i stedet, hvad er for og imod her? Kan vi skrive lidt om det?</w:t>
+        <w:t>implementation</w:t>
+      </w:r>
+      <w:proofErr w:type="spellEnd"/>
+      <w:r>
+        <w:t xml:space="preserve"> i et fejl-scenarie hvor materialelisten kan sættes til at være tom, hvilket medfører et tomt </w:t>
+      </w:r>
+      <w:proofErr w:type="spellStart"/>
+      <w:r>
+        <w:t>hashmap</w:t>
+      </w:r>
+      <w:proofErr w:type="spellEnd"/>
+      <w:r>
+        <w:t>…</w:t>
+      </w:r>
+    </w:p>
+    <w:p>
+      <w:r>
+        <w:t xml:space="preserve">Mht. implementering af transaktioner i databasen lærte vi at et </w:t>
+      </w:r>
+      <w:proofErr w:type="spellStart"/>
+      <w:r>
+        <w:t>ResultSet</w:t>
+      </w:r>
+      <w:proofErr w:type="spellEnd"/>
+      <w:r>
+        <w:t xml:space="preserve"> SKAL lukkes inden næste statement udføres mod databasen, idet dette sidste statement ellers vil vente på at </w:t>
+      </w:r>
+      <w:proofErr w:type="spellStart"/>
+      <w:r>
+        <w:t>ResultSet</w:t>
+      </w:r>
+      <w:proofErr w:type="spellEnd"/>
+      <w:r>
+        <w:t xml:space="preserve"> lukkes indtil </w:t>
+      </w:r>
+      <w:proofErr w:type="spellStart"/>
+      <w:r>
+        <w:t>Lock</w:t>
+      </w:r>
+      <w:proofErr w:type="spellEnd"/>
+      <w:r>
+        <w:t xml:space="preserve"> timeout sker.</w:t>
+      </w:r>
+    </w:p>
+    <w:p>
+      <w:r>
+        <w:t xml:space="preserve">Vi kunne have ladet </w:t>
+      </w:r>
+      <w:proofErr w:type="spellStart"/>
+      <w:r>
+        <w:t>calculateMaterials</w:t>
+      </w:r>
+      <w:proofErr w:type="spellEnd"/>
+      <w:r>
+        <w:t xml:space="preserve"> på </w:t>
+      </w:r>
+      <w:proofErr w:type="spellStart"/>
+      <w:r>
+        <w:t>RuleCalculators</w:t>
+      </w:r>
+      <w:proofErr w:type="spellEnd"/>
+      <w:r>
+        <w:t xml:space="preserve"> være statiske, så kunne de have benyttet hinanden på tværs, f.eks. når rem/</w:t>
+      </w:r>
+      <w:proofErr w:type="gramStart"/>
+      <w:r>
+        <w:t>stolper skal</w:t>
+      </w:r>
+      <w:proofErr w:type="gramEnd"/>
+      <w:r>
+        <w:t xml:space="preserve"> tegnes på baggrund af hvor spær er brudt.</w:t>
+      </w:r>
+    </w:p>
+    <w:p>
+      <w:r>
+        <w:t xml:space="preserve">V. udregning af beklædningsbrædder, bør man evaluere på brættets dimensioner i stedet for blot en </w:t>
+      </w:r>
+      <w:proofErr w:type="spellStart"/>
+      <w:r>
+        <w:t>string</w:t>
+      </w:r>
+      <w:proofErr w:type="spellEnd"/>
+      <w:r>
+        <w:t>, for at sikre, at materialet er korrekt.</w:t>
+      </w:r>
+    </w:p>
+    <w:p>
+      <w:r>
+        <w:t xml:space="preserve">Når vi eks. Nulstiller konto, returnerer vi resultatet af et andet </w:t>
+      </w:r>
+      <w:proofErr w:type="spellStart"/>
+      <w:r>
+        <w:t>command</w:t>
+      </w:r>
+      <w:proofErr w:type="spellEnd"/>
+      <w:r>
+        <w:t xml:space="preserve"> fra </w:t>
+      </w:r>
+      <w:proofErr w:type="spellStart"/>
+      <w:r>
+        <w:t>ForgetPassword</w:t>
+      </w:r>
+      <w:proofErr w:type="spellEnd"/>
+      <w:r>
+        <w:t xml:space="preserve"> </w:t>
+      </w:r>
+      <w:proofErr w:type="spellStart"/>
+      <w:r>
+        <w:t>commandet</w:t>
+      </w:r>
+      <w:proofErr w:type="spellEnd"/>
+      <w:r>
+        <w:t xml:space="preserve">. Vi har overvejet at </w:t>
+      </w:r>
+      <w:proofErr w:type="spellStart"/>
+      <w:r>
+        <w:t>forwarde</w:t>
+      </w:r>
+      <w:proofErr w:type="spellEnd"/>
+      <w:r>
+        <w:t xml:space="preserve"> </w:t>
+      </w:r>
+      <w:proofErr w:type="spellStart"/>
+      <w:r>
+        <w:t>requestet</w:t>
+      </w:r>
+      <w:proofErr w:type="spellEnd"/>
+      <w:r>
+        <w:t xml:space="preserve"> i stedet, hvad er for og imod her? Kan vi skrive lidt om det?</w:t>
       </w:r>
     </w:p>
     <w:p>
       <w:pPr>
         <w:pStyle w:val="Overskrift1"/>
       </w:pPr>
-      <w:r>
-        <w:t>Daily Scrum meetings outcome and decisions:</w:t>
+      <w:proofErr w:type="spellStart"/>
+      <w:r>
+        <w:t>Daily</w:t>
+      </w:r>
+      <w:proofErr w:type="spellEnd"/>
+      <w:r>
+        <w:t xml:space="preserve"> </w:t>
+      </w:r>
+      <w:proofErr w:type="spellStart"/>
+      <w:r>
+        <w:t>Scrum</w:t>
+      </w:r>
+      <w:proofErr w:type="spellEnd"/>
+      <w:r>
+        <w:t xml:space="preserve"> meetings </w:t>
+      </w:r>
+      <w:proofErr w:type="spellStart"/>
+      <w:r>
+        <w:t>outcome</w:t>
+      </w:r>
+      <w:proofErr w:type="spellEnd"/>
+      <w:r>
+        <w:t xml:space="preserve"> and decisions:</w:t>
       </w:r>
     </w:p>
     <w:p>
@@ -8584,7 +10231,15 @@
         </w:rPr>
       </w:pPr>
       <w:r>
-        <w:t>Efter en famlende mandag, hvor vi fik taget hul på databasen sammen, blev vi enige om at tage hul på US#6 og vi formulerede sammen de identificerede tasks.</w:t>
+        <w:t xml:space="preserve">Efter en famlende mandag, hvor vi fik taget hul på databasen sammen, blev vi enige om at tage hul på US#6 og vi formulerede sammen de identificerede </w:t>
+      </w:r>
+      <w:proofErr w:type="spellStart"/>
+      <w:r>
+        <w:t>tasks</w:t>
+      </w:r>
+      <w:proofErr w:type="spellEnd"/>
+      <w:r>
+        <w:t>.</w:t>
       </w:r>
       <w:r>
         <w:t xml:space="preserve"> Disse blev fordelt således: </w:t>
@@ -8616,11 +10271,19 @@
                 <w:rStyle w:val="detail-subject"/>
               </w:rPr>
             </w:pPr>
-            <w:r>
-              <w:rPr>
-                <w:rStyle w:val="detail-subject"/>
-              </w:rPr>
-              <w:t>Task nr.</w:t>
+            <w:proofErr w:type="spellStart"/>
+            <w:r>
+              <w:rPr>
+                <w:rStyle w:val="detail-subject"/>
+              </w:rPr>
+              <w:t>Task</w:t>
+            </w:r>
+            <w:proofErr w:type="spellEnd"/>
+            <w:r>
+              <w:rPr>
+                <w:rStyle w:val="detail-subject"/>
+              </w:rPr>
+              <w:t xml:space="preserve"> nr.</w:t>
             </w:r>
           </w:p>
         </w:tc>
@@ -8701,7 +10364,21 @@
               <w:rPr>
                 <w:rStyle w:val="detail-subject"/>
               </w:rPr>
-              <w:t>Opret JUnit som tester funktionaliteten</w:t>
+              <w:t xml:space="preserve">Opret </w:t>
+            </w:r>
+            <w:proofErr w:type="spellStart"/>
+            <w:r>
+              <w:rPr>
+                <w:rStyle w:val="detail-subject"/>
+              </w:rPr>
+              <w:t>JUnit</w:t>
+            </w:r>
+            <w:proofErr w:type="spellEnd"/>
+            <w:r>
+              <w:rPr>
+                <w:rStyle w:val="detail-subject"/>
+              </w:rPr>
+              <w:t xml:space="preserve"> som tester funktionaliteten</w:t>
             </w:r>
           </w:p>
         </w:tc>
@@ -8760,8 +10437,30 @@
               <w:rPr>
                 <w:rStyle w:val="detail-subject"/>
               </w:rPr>
-              <w:t>Opret sql til indsættelse af forespørgsel i db</w:t>
-            </w:r>
+              <w:t xml:space="preserve">Opret </w:t>
+            </w:r>
+            <w:proofErr w:type="spellStart"/>
+            <w:r>
+              <w:rPr>
+                <w:rStyle w:val="detail-subject"/>
+              </w:rPr>
+              <w:t>sql</w:t>
+            </w:r>
+            <w:proofErr w:type="spellEnd"/>
+            <w:r>
+              <w:rPr>
+                <w:rStyle w:val="detail-subject"/>
+              </w:rPr>
+              <w:t xml:space="preserve"> til indsættelse af forespørgsel i </w:t>
+            </w:r>
+            <w:proofErr w:type="spellStart"/>
+            <w:r>
+              <w:rPr>
+                <w:rStyle w:val="detail-subject"/>
+              </w:rPr>
+              <w:t>db</w:t>
+            </w:r>
+            <w:proofErr w:type="spellEnd"/>
           </w:p>
         </w:tc>
         <w:tc>
@@ -8881,7 +10580,21 @@
               <w:rPr>
                 <w:rStyle w:val="detail-subject"/>
               </w:rPr>
-              <w:t>Opret tabellerne kunde, postnr, tag, skur, forespørgsel i databasen</w:t>
+              <w:t xml:space="preserve">Opret tabellerne kunde, </w:t>
+            </w:r>
+            <w:proofErr w:type="spellStart"/>
+            <w:r>
+              <w:rPr>
+                <w:rStyle w:val="detail-subject"/>
+              </w:rPr>
+              <w:t>postnr</w:t>
+            </w:r>
+            <w:proofErr w:type="spellEnd"/>
+            <w:r>
+              <w:rPr>
+                <w:rStyle w:val="detail-subject"/>
+              </w:rPr>
+              <w:t>, tag, skur, forespørgsel i databasen</w:t>
             </w:r>
           </w:p>
         </w:tc>
@@ -8998,8 +10711,13 @@
                 <w:rStyle w:val="detail-subject"/>
               </w:rPr>
             </w:pPr>
-            <w:r>
-              <w:t>Connector klasse til databasen</w:t>
+            <w:proofErr w:type="spellStart"/>
+            <w:r>
+              <w:t>Connector</w:t>
+            </w:r>
+            <w:proofErr w:type="spellEnd"/>
+            <w:r>
+              <w:t xml:space="preserve"> klasse til databasen</w:t>
             </w:r>
           </w:p>
         </w:tc>
@@ -9027,7 +10745,39 @@
         <w:t xml:space="preserve">Efter fordeling blev vi enige om at snakke sammen telefonisk et par timer senere, idet vi arbejdede hjemmefra for at få ro. </w:t>
       </w:r>
       <w:r>
-        <w:t>Vi har besluttet at medtage en række spørgsmål til afklaring ved technical review 14-11, inden vi går i gang med de næste user stories i sprint 1.</w:t>
+        <w:t xml:space="preserve">Vi har besluttet at medtage en række spørgsmål til afklaring ved </w:t>
+      </w:r>
+      <w:proofErr w:type="spellStart"/>
+      <w:r>
+        <w:t>technical</w:t>
+      </w:r>
+      <w:proofErr w:type="spellEnd"/>
+      <w:r>
+        <w:t xml:space="preserve"> </w:t>
+      </w:r>
+      <w:proofErr w:type="spellStart"/>
+      <w:r>
+        <w:t>review</w:t>
+      </w:r>
+      <w:proofErr w:type="spellEnd"/>
+      <w:r>
+        <w:t xml:space="preserve"> 14-11, inden vi går i gang med de næste </w:t>
+      </w:r>
+      <w:proofErr w:type="spellStart"/>
+      <w:r>
+        <w:t>user</w:t>
+      </w:r>
+      <w:proofErr w:type="spellEnd"/>
+      <w:r>
+        <w:t xml:space="preserve"> </w:t>
+      </w:r>
+      <w:proofErr w:type="spellStart"/>
+      <w:r>
+        <w:t>stories</w:t>
+      </w:r>
+      <w:proofErr w:type="spellEnd"/>
+      <w:r>
+        <w:t xml:space="preserve"> i sprint 1.</w:t>
       </w:r>
     </w:p>
     <w:p>
@@ -9039,8 +10789,37 @@
       </w:r>
     </w:p>
     <w:p>
-      <w:r>
-        <w:t>Taiga har vist sig at være godt til at holde sporet, så ikke der laves for meget andet. Der henstår lidt smårettelser i koden som vi skal se på sammen. Vi kom ikke helt i mål med dagens opgaver fordi vi undervurderede de fornødne, indledende opgaver som f.eks. dummy data i databasen, færdiggørelse af samme, opsætning af DbConnector, github mv.</w:t>
+      <w:proofErr w:type="spellStart"/>
+      <w:r>
+        <w:t>Taiga</w:t>
+      </w:r>
+      <w:proofErr w:type="spellEnd"/>
+      <w:r>
+        <w:t xml:space="preserve"> har vist sig at være godt til at holde sporet, så ikke der laves for meget andet. Der henstår lidt </w:t>
+      </w:r>
+      <w:proofErr w:type="spellStart"/>
+      <w:r>
+        <w:t>smårettelser</w:t>
+      </w:r>
+      <w:proofErr w:type="spellEnd"/>
+      <w:r>
+        <w:t xml:space="preserve"> i koden som vi skal se på sammen. Vi kom ikke helt i mål med dagens opgaver fordi vi undervurderede de fornødne, indledende opgaver som f.eks. dummy data i databasen, færdiggørelse af samme, opsætning af </w:t>
+      </w:r>
+      <w:proofErr w:type="spellStart"/>
+      <w:r>
+        <w:t>DbConnector</w:t>
+      </w:r>
+      <w:proofErr w:type="spellEnd"/>
+      <w:r>
+        <w:t xml:space="preserve">, </w:t>
+      </w:r>
+      <w:proofErr w:type="spellStart"/>
+      <w:r>
+        <w:t>github</w:t>
+      </w:r>
+      <w:proofErr w:type="spellEnd"/>
+      <w:r>
+        <w:t xml:space="preserve"> mv.</w:t>
       </w:r>
     </w:p>
     <w:p>
@@ -9049,12 +10828,44 @@
         <w:t xml:space="preserve">Vi har besluttet at lave de ting færdige der mangler fra i går sammen, da der mangler lidt </w:t>
       </w:r>
       <w:r>
-        <w:t>dialog om problemstillingerne. Vi forfatter nogle spørgsmål til teknisk review i dag, så vi kan få yderligere klarhed om f.eks. database, brug af branching i github mv.</w:t>
-      </w:r>
-    </w:p>
-    <w:p>
-      <w:r>
-        <w:t>Vi venter med at tildele hinanden flere tasks, da vi først må have færdiggjort opgaver fra i går.</w:t>
+        <w:t xml:space="preserve">dialog om problemstillingerne. Vi forfatter nogle spørgsmål til teknisk </w:t>
+      </w:r>
+      <w:proofErr w:type="spellStart"/>
+      <w:r>
+        <w:t>review</w:t>
+      </w:r>
+      <w:proofErr w:type="spellEnd"/>
+      <w:r>
+        <w:t xml:space="preserve"> i dag, så vi kan få yderligere klarhed om f.eks. database, brug af </w:t>
+      </w:r>
+      <w:proofErr w:type="spellStart"/>
+      <w:r>
+        <w:t>branching</w:t>
+      </w:r>
+      <w:proofErr w:type="spellEnd"/>
+      <w:r>
+        <w:t xml:space="preserve"> i </w:t>
+      </w:r>
+      <w:proofErr w:type="spellStart"/>
+      <w:r>
+        <w:t>github</w:t>
+      </w:r>
+      <w:proofErr w:type="spellEnd"/>
+      <w:r>
+        <w:t xml:space="preserve"> mv.</w:t>
+      </w:r>
+    </w:p>
+    <w:p>
+      <w:r>
+        <w:t xml:space="preserve">Vi venter med at tildele hinanden flere </w:t>
+      </w:r>
+      <w:proofErr w:type="spellStart"/>
+      <w:r>
+        <w:t>tasks</w:t>
+      </w:r>
+      <w:proofErr w:type="spellEnd"/>
+      <w:r>
+        <w:t>, da vi først må have færdiggjort opgaver fra i går.</w:t>
       </w:r>
     </w:p>
     <w:p>
@@ -9067,7 +10878,23 @@
     </w:p>
     <w:p>
       <w:r>
-        <w:t>Vi har fået lavet manglerne fra 13-11 færdige. Efter technical review 14-11 har vi besluttet at opdele US#10 i 3 mindre, realistiske delleverancer</w:t>
+        <w:t xml:space="preserve">Vi har fået lavet manglerne fra 13-11 færdige. Efter </w:t>
+      </w:r>
+      <w:proofErr w:type="spellStart"/>
+      <w:r>
+        <w:t>technical</w:t>
+      </w:r>
+      <w:proofErr w:type="spellEnd"/>
+      <w:r>
+        <w:t xml:space="preserve"> </w:t>
+      </w:r>
+      <w:proofErr w:type="spellStart"/>
+      <w:r>
+        <w:t>review</w:t>
+      </w:r>
+      <w:proofErr w:type="spellEnd"/>
+      <w:r>
+        <w:t xml:space="preserve"> 14-11 har vi besluttet at opdele US#10 i 3 mindre, realistiske delleverancer</w:t>
       </w:r>
       <w:r>
         <w:t>, således at udregninger implementeres i flg. rækkefølge: stolper i sprint 1, tag i sprint 2, skur i sprint 3.</w:t>
@@ -9080,7 +10907,15 @@
     </w:p>
     <w:p>
       <w:r>
-        <w:t>Dagens indsats koncentreres om US#7 hvor vi åbner forespørgsler. De fornødne tasks har vi defineret og skal fordeles således:</w:t>
+        <w:t xml:space="preserve">Dagens indsats koncentreres om US#7 hvor vi åbner forespørgsler. De fornødne </w:t>
+      </w:r>
+      <w:proofErr w:type="spellStart"/>
+      <w:r>
+        <w:t>tasks</w:t>
+      </w:r>
+      <w:proofErr w:type="spellEnd"/>
+      <w:r>
+        <w:t xml:space="preserve"> har vi defineret og skal fordeles således:</w:t>
       </w:r>
     </w:p>
     <w:tbl>
@@ -9109,11 +10944,19 @@
                 <w:rStyle w:val="detail-subject"/>
               </w:rPr>
             </w:pPr>
-            <w:r>
-              <w:rPr>
-                <w:rStyle w:val="detail-subject"/>
-              </w:rPr>
-              <w:t>Task nr.</w:t>
+            <w:proofErr w:type="spellStart"/>
+            <w:r>
+              <w:rPr>
+                <w:rStyle w:val="detail-subject"/>
+              </w:rPr>
+              <w:t>Task</w:t>
+            </w:r>
+            <w:proofErr w:type="spellEnd"/>
+            <w:r>
+              <w:rPr>
+                <w:rStyle w:val="detail-subject"/>
+              </w:rPr>
+              <w:t xml:space="preserve"> nr.</w:t>
             </w:r>
           </w:p>
         </w:tc>
@@ -9190,11 +11033,19 @@
                 <w:rStyle w:val="detail-subject"/>
               </w:rPr>
             </w:pPr>
-            <w:r>
-              <w:rPr>
-                <w:rStyle w:val="detail-subject"/>
-              </w:rPr>
-              <w:t>FrontController oprettes</w:t>
+            <w:proofErr w:type="spellStart"/>
+            <w:r>
+              <w:rPr>
+                <w:rStyle w:val="detail-subject"/>
+              </w:rPr>
+              <w:t>FrontController</w:t>
+            </w:r>
+            <w:proofErr w:type="spellEnd"/>
+            <w:r>
+              <w:rPr>
+                <w:rStyle w:val="detail-subject"/>
+              </w:rPr>
+              <w:t xml:space="preserve"> oprettes</w:t>
             </w:r>
           </w:p>
         </w:tc>
@@ -9249,11 +11100,33 @@
                 <w:rStyle w:val="detail-subject"/>
               </w:rPr>
             </w:pPr>
-            <w:r>
-              <w:rPr>
-                <w:rStyle w:val="detail-subject"/>
-              </w:rPr>
-              <w:t>Command pattern implementeres</w:t>
+            <w:proofErr w:type="spellStart"/>
+            <w:r>
+              <w:rPr>
+                <w:rStyle w:val="detail-subject"/>
+              </w:rPr>
+              <w:t>Command</w:t>
+            </w:r>
+            <w:proofErr w:type="spellEnd"/>
+            <w:r>
+              <w:rPr>
+                <w:rStyle w:val="detail-subject"/>
+              </w:rPr>
+              <w:t xml:space="preserve"> </w:t>
+            </w:r>
+            <w:proofErr w:type="spellStart"/>
+            <w:r>
+              <w:rPr>
+                <w:rStyle w:val="detail-subject"/>
+              </w:rPr>
+              <w:t>pattern</w:t>
+            </w:r>
+            <w:proofErr w:type="spellEnd"/>
+            <w:r>
+              <w:rPr>
+                <w:rStyle w:val="detail-subject"/>
+              </w:rPr>
+              <w:t xml:space="preserve"> implementeres</w:t>
             </w:r>
           </w:p>
         </w:tc>
@@ -9460,8 +11333,16 @@
               <w:rPr>
                 <w:rStyle w:val="detail-subject"/>
               </w:rPr>
-              <w:t>Div. tilpasninger i ForesporgselDAO</w:t>
-            </w:r>
+              <w:t xml:space="preserve">Div. tilpasninger i </w:t>
+            </w:r>
+            <w:proofErr w:type="spellStart"/>
+            <w:r>
+              <w:rPr>
+                <w:rStyle w:val="detail-subject"/>
+              </w:rPr>
+              <w:t>ForesporgselDAO</w:t>
+            </w:r>
+            <w:proofErr w:type="spellEnd"/>
           </w:p>
         </w:tc>
         <w:tc>
@@ -9496,7 +11377,23 @@
     </w:p>
     <w:p>
       <w:r>
-        <w:t xml:space="preserve">Torsdagens tasks viste sig at blive til en del flere og derfor blev torsdagens opgaver fuldført sent. Der henstår fortsat lidt oprydning og optimering i disse tasks, idet vi har haft </w:t>
+        <w:t xml:space="preserve">Torsdagens </w:t>
+      </w:r>
+      <w:proofErr w:type="spellStart"/>
+      <w:r>
+        <w:t>tasks</w:t>
+      </w:r>
+      <w:proofErr w:type="spellEnd"/>
+      <w:r>
+        <w:t xml:space="preserve"> viste sig at blive til en del flere og derfor blev torsdagens opgaver fuldført sent. Der henstår fortsat lidt oprydning og optimering i disse </w:t>
+      </w:r>
+      <w:proofErr w:type="spellStart"/>
+      <w:r>
+        <w:t>tasks</w:t>
+      </w:r>
+      <w:proofErr w:type="spellEnd"/>
+      <w:r>
+        <w:t xml:space="preserve">, idet vi har haft </w:t>
       </w:r>
       <w:r>
         <w:t>brug for at få klarhed over og forståelse af arkitekturens ideelle opbygning. Vi besluttede torsdag at tage et hurtigt møde ang. arkitekturen, så fremtidige udfordringer med den mindskes.</w:t>
@@ -9504,7 +11401,15 @@
     </w:p>
     <w:p>
       <w:r>
-        <w:t>I dag, inden PO møde, færdiggøres de 2 views fra i går, dvs. visning af listen over forespørgsler og visningen af en enkelt forespørgsel, således at der linkes til / fra begge sider.</w:t>
+        <w:t xml:space="preserve">I dag, inden PO møde, færdiggøres de 2 </w:t>
+      </w:r>
+      <w:proofErr w:type="spellStart"/>
+      <w:r>
+        <w:t>views</w:t>
+      </w:r>
+      <w:proofErr w:type="spellEnd"/>
+      <w:r>
+        <w:t xml:space="preserve"> fra i går, dvs. visning af listen over forespørgsler og visningen af en enkelt forespørgsel, således at der linkes til / fra begge sider.</w:t>
       </w:r>
     </w:p>
     <w:p>
@@ -9514,7 +11419,15 @@
     </w:p>
     <w:p>
       <w:r>
-        <w:t>Fordelingen af tasks ser derfor således ud:</w:t>
+        <w:t xml:space="preserve">Fordelingen af </w:t>
+      </w:r>
+      <w:proofErr w:type="spellStart"/>
+      <w:r>
+        <w:t>tasks</w:t>
+      </w:r>
+      <w:proofErr w:type="spellEnd"/>
+      <w:r>
+        <w:t xml:space="preserve"> ser derfor således ud:</w:t>
       </w:r>
     </w:p>
     <w:p/>
@@ -9544,11 +11457,19 @@
                 <w:rStyle w:val="detail-subject"/>
               </w:rPr>
             </w:pPr>
-            <w:r>
-              <w:rPr>
-                <w:rStyle w:val="detail-subject"/>
-              </w:rPr>
-              <w:t>Task nr.</w:t>
+            <w:proofErr w:type="spellStart"/>
+            <w:r>
+              <w:rPr>
+                <w:rStyle w:val="detail-subject"/>
+              </w:rPr>
+              <w:t>Task</w:t>
+            </w:r>
+            <w:proofErr w:type="spellEnd"/>
+            <w:r>
+              <w:rPr>
+                <w:rStyle w:val="detail-subject"/>
+              </w:rPr>
+              <w:t xml:space="preserve"> nr.</w:t>
             </w:r>
           </w:p>
         </w:tc>
@@ -9756,7 +11677,21 @@
               <w:rPr>
                 <w:rStyle w:val="detail-subject"/>
               </w:rPr>
-              <w:t>Opret klasse i logic lag til udregning</w:t>
+              <w:t xml:space="preserve">Opret klasse i </w:t>
+            </w:r>
+            <w:proofErr w:type="spellStart"/>
+            <w:r>
+              <w:rPr>
+                <w:rStyle w:val="detail-subject"/>
+              </w:rPr>
+              <w:t>logic</w:t>
+            </w:r>
+            <w:proofErr w:type="spellEnd"/>
+            <w:r>
+              <w:rPr>
+                <w:rStyle w:val="detail-subject"/>
+              </w:rPr>
+              <w:t xml:space="preserve"> lag til udregning</w:t>
             </w:r>
           </w:p>
         </w:tc>
@@ -9787,12 +11722,28 @@
         <w:pStyle w:val="Overskrift2"/>
       </w:pPr>
       <w:r>
-        <w:t>16-11-2018 Retrospective af uge 1:</w:t>
-      </w:r>
-    </w:p>
-    <w:p>
-      <w:r>
-        <w:t>Den første uge var forvirrende og kompliceret, fordi teamet umiddelbart forsøgte at skabe den korrekte database fra starten. Men da teamet samtidig manglede overblik over resten af opgaven, afledte databaseudviklingen flere spørgsmål end svar, især ift. udregning af styklisten. I stedet for at fokusere på problemet, fokuserede vi på løsningen. Således blev uge 1 en utilfredsstillende oplevelse</w:t>
+        <w:t xml:space="preserve">16-11-2018 </w:t>
+      </w:r>
+      <w:proofErr w:type="spellStart"/>
+      <w:r>
+        <w:t>Retrospective</w:t>
+      </w:r>
+      <w:proofErr w:type="spellEnd"/>
+      <w:r>
+        <w:t xml:space="preserve"> af uge 1:</w:t>
+      </w:r>
+    </w:p>
+    <w:p>
+      <w:r>
+        <w:t xml:space="preserve">Den første uge var forvirrende og kompliceret, fordi teamet umiddelbart forsøgte at skabe den korrekte database fra starten. Men da teamet samtidig manglede overblik over resten af opgaven, afledte databaseudviklingen flere spørgsmål end svar, især ift. </w:t>
+      </w:r>
+      <w:proofErr w:type="gramStart"/>
+      <w:r>
+        <w:t>udregning af styklisten.</w:t>
+      </w:r>
+      <w:proofErr w:type="gramEnd"/>
+      <w:r>
+        <w:t xml:space="preserve"> I stedet for at fokusere på problemet, fokuserede vi på løsningen. Således blev uge 1 en utilfredsstillende oplevelse</w:t>
       </w:r>
       <w:r>
         <w:t xml:space="preserve"> med manglende fremdrift.</w:t>
@@ -9837,11 +11788,19 @@
                 <w:rStyle w:val="detail-subject"/>
               </w:rPr>
             </w:pPr>
-            <w:r>
-              <w:rPr>
-                <w:rStyle w:val="detail-subject"/>
-              </w:rPr>
-              <w:t>Task nr.</w:t>
+            <w:proofErr w:type="spellStart"/>
+            <w:r>
+              <w:rPr>
+                <w:rStyle w:val="detail-subject"/>
+              </w:rPr>
+              <w:t>Task</w:t>
+            </w:r>
+            <w:proofErr w:type="spellEnd"/>
+            <w:r>
+              <w:rPr>
+                <w:rStyle w:val="detail-subject"/>
+              </w:rPr>
+              <w:t xml:space="preserve"> nr.</w:t>
             </w:r>
           </w:p>
         </w:tc>
@@ -9922,7 +11881,21 @@
               <w:rPr>
                 <w:rStyle w:val="detail-subject"/>
               </w:rPr>
-              <w:t>SQL til hentning af alle varer</w:t>
+              <w:t xml:space="preserve">SQL til </w:t>
+            </w:r>
+            <w:proofErr w:type="spellStart"/>
+            <w:r>
+              <w:rPr>
+                <w:rStyle w:val="detail-subject"/>
+              </w:rPr>
+              <w:t>hentning</w:t>
+            </w:r>
+            <w:proofErr w:type="spellEnd"/>
+            <w:r>
+              <w:rPr>
+                <w:rStyle w:val="detail-subject"/>
+              </w:rPr>
+              <w:t xml:space="preserve"> af alle varer</w:t>
             </w:r>
           </w:p>
         </w:tc>
@@ -10048,7 +12021,21 @@
               <w:rPr>
                 <w:rStyle w:val="detail-subject"/>
               </w:rPr>
-              <w:t>SQL til hentning af enkelt vare</w:t>
+              <w:t xml:space="preserve">SQL til </w:t>
+            </w:r>
+            <w:proofErr w:type="spellStart"/>
+            <w:r>
+              <w:rPr>
+                <w:rStyle w:val="detail-subject"/>
+              </w:rPr>
+              <w:t>hentning</w:t>
+            </w:r>
+            <w:proofErr w:type="spellEnd"/>
+            <w:r>
+              <w:rPr>
+                <w:rStyle w:val="detail-subject"/>
+              </w:rPr>
+              <w:t xml:space="preserve"> af enkelt vare</w:t>
             </w:r>
           </w:p>
         </w:tc>
@@ -10286,11 +12273,19 @@
                 <w:rStyle w:val="detail-subject"/>
               </w:rPr>
             </w:pPr>
-            <w:r>
-              <w:rPr>
-                <w:rStyle w:val="detail-subject"/>
-              </w:rPr>
-              <w:t>JUnit test af 59, 60, 61</w:t>
+            <w:proofErr w:type="spellStart"/>
+            <w:r>
+              <w:rPr>
+                <w:rStyle w:val="detail-subject"/>
+              </w:rPr>
+              <w:t>JUnit</w:t>
+            </w:r>
+            <w:proofErr w:type="spellEnd"/>
+            <w:r>
+              <w:rPr>
+                <w:rStyle w:val="detail-subject"/>
+              </w:rPr>
+              <w:t xml:space="preserve"> test af 59, 60, 61</w:t>
             </w:r>
           </w:p>
         </w:tc>
@@ -10470,7 +12465,21 @@
               <w:rPr>
                 <w:rStyle w:val="detail-subject"/>
               </w:rPr>
-              <w:t>Opret klasse i logic lag til udregning</w:t>
+              <w:t xml:space="preserve">Opret klasse i </w:t>
+            </w:r>
+            <w:proofErr w:type="spellStart"/>
+            <w:r>
+              <w:rPr>
+                <w:rStyle w:val="detail-subject"/>
+              </w:rPr>
+              <w:t>logic</w:t>
+            </w:r>
+            <w:proofErr w:type="spellEnd"/>
+            <w:r>
+              <w:rPr>
+                <w:rStyle w:val="detail-subject"/>
+              </w:rPr>
+              <w:t xml:space="preserve"> lag til udregning</w:t>
             </w:r>
           </w:p>
         </w:tc>
@@ -10568,7 +12577,15 @@
     </w:p>
     <w:p>
       <w:r>
-        <w:t xml:space="preserve">Jesper er færdig med sine opgaver fra i går (56-64), og tester i dag JSP siderne for funktionsfejl. Claus har lavet en udregner til rem, udregnere </w:t>
+        <w:t xml:space="preserve">Jesper er færdig med sine opgaver fra i går (56-64), og tester i dag JSP siderne for funktionsfejl. Claus har lavet en udregner til rem, </w:t>
+      </w:r>
+      <w:proofErr w:type="spellStart"/>
+      <w:r>
+        <w:t>udregnere</w:t>
+      </w:r>
+      <w:proofErr w:type="spellEnd"/>
+      <w:r>
+        <w:t xml:space="preserve"> </w:t>
       </w:r>
       <w:r>
         <w:t xml:space="preserve">til spær og stolper </w:t>
@@ -10587,13 +12604,45 @@
     </w:p>
     <w:p>
       <w:r>
-        <w:t>Jesper har rettet småfejl i sine views fra mandag (56-64) så de nu er klar til fremvisning på Technical Review i dag.</w:t>
-      </w:r>
+        <w:t xml:space="preserve">Jesper har rettet småfejl i sine </w:t>
+      </w:r>
+      <w:proofErr w:type="spellStart"/>
+      <w:r>
+        <w:t>views</w:t>
+      </w:r>
+      <w:proofErr w:type="spellEnd"/>
+      <w:r>
+        <w:t xml:space="preserve"> fra mandag (56-64) så de nu er klar til fremvisning på </w:t>
+      </w:r>
+      <w:proofErr w:type="spellStart"/>
+      <w:r>
+        <w:t>Technical</w:t>
+      </w:r>
+      <w:proofErr w:type="spellEnd"/>
       <w:r>
         <w:t xml:space="preserve"> </w:t>
       </w:r>
-      <w:r>
-        <w:t>Jesper ser på Task 70 for at igangsætte udvikling af tegningen. Claus har udviklet de første 4 beregnere til styklisten og laver en side så styklisten kan vises.</w:t>
+      <w:proofErr w:type="spellStart"/>
+      <w:r>
+        <w:t>Review</w:t>
+      </w:r>
+      <w:proofErr w:type="spellEnd"/>
+      <w:r>
+        <w:t xml:space="preserve"> i dag.</w:t>
+      </w:r>
+      <w:r>
+        <w:t xml:space="preserve"> </w:t>
+      </w:r>
+      <w:r>
+        <w:t xml:space="preserve">Jesper ser på </w:t>
+      </w:r>
+      <w:proofErr w:type="spellStart"/>
+      <w:r>
+        <w:t>Task</w:t>
+      </w:r>
+      <w:proofErr w:type="spellEnd"/>
+      <w:r>
+        <w:t xml:space="preserve"> 70 for at igangsætte udvikling af tegningen. Claus har udviklet de første 4 beregnere til styklisten og laver en side så styklisten kan vises.</w:t>
       </w:r>
     </w:p>
     <w:tbl>
@@ -10622,11 +12671,19 @@
                 <w:rStyle w:val="detail-subject"/>
               </w:rPr>
             </w:pPr>
-            <w:r>
-              <w:rPr>
-                <w:rStyle w:val="detail-subject"/>
-              </w:rPr>
-              <w:t>Task nr.</w:t>
+            <w:proofErr w:type="spellStart"/>
+            <w:r>
+              <w:rPr>
+                <w:rStyle w:val="detail-subject"/>
+              </w:rPr>
+              <w:t>Task</w:t>
+            </w:r>
+            <w:proofErr w:type="spellEnd"/>
+            <w:r>
+              <w:rPr>
+                <w:rStyle w:val="detail-subject"/>
+              </w:rPr>
+              <w:t xml:space="preserve"> nr.</w:t>
             </w:r>
           </w:p>
         </w:tc>
@@ -10707,7 +12764,21 @@
               <w:rPr>
                 <w:rStyle w:val="detail-subject"/>
               </w:rPr>
-              <w:t xml:space="preserve">Demo tegning for at skabe </w:t>
+              <w:t xml:space="preserve">Demo tegning for at </w:t>
+            </w:r>
+            <w:proofErr w:type="gramStart"/>
+            <w:r>
+              <w:rPr>
+                <w:rStyle w:val="detail-subject"/>
+              </w:rPr>
+              <w:t>skabe</w:t>
+            </w:r>
+            <w:proofErr w:type="gramEnd"/>
+            <w:r>
+              <w:rPr>
+                <w:rStyle w:val="detail-subject"/>
+              </w:rPr>
+              <w:t xml:space="preserve"> </w:t>
             </w:r>
             <w:r>
               <w:rPr>
@@ -10808,7 +12879,15 @@
     <w:p/>
     <w:p>
       <w:r>
-        <w:t>Inden review i dag demoer vi for hinanden.</w:t>
+        <w:t xml:space="preserve">Inden </w:t>
+      </w:r>
+      <w:proofErr w:type="spellStart"/>
+      <w:r>
+        <w:t>review</w:t>
+      </w:r>
+      <w:proofErr w:type="spellEnd"/>
+      <w:r>
+        <w:t xml:space="preserve"> i dag demoer vi for hinanden.</w:t>
       </w:r>
     </w:p>
     <w:p>
@@ -10824,12 +12903,36 @@
     </w:p>
     <w:p>
       <w:r>
-        <w:t>Der var udfordringer med at få demo-tegning til at virke i går, derfor går vi i dag sammen om at udvikle det grundlæggende for at kunne lave en demo-tegning færdig i dag. Reviewet i går affødte en del tanker vedr. optimering af vores styklisteberegner og navngivning generelt. Styklisteberegneren virker fornuftigt for en version 0.8, siden som viser resultatet blev også klar i går, om end den savner design.</w:t>
-      </w:r>
-    </w:p>
-    <w:p>
-      <w:r>
-        <w:t xml:space="preserve">Jesper kører videre i SVG-sporet, så vi kan demonstrere en tegning. </w:t>
+        <w:t xml:space="preserve">Der var udfordringer med at få demo-tegning til at virke i går, derfor går vi i dag sammen om at udvikle det grundlæggende for at kunne lave en demo-tegning færdig i dag. </w:t>
+      </w:r>
+      <w:proofErr w:type="spellStart"/>
+      <w:r>
+        <w:t>Reviewet</w:t>
+      </w:r>
+      <w:proofErr w:type="spellEnd"/>
+      <w:r>
+        <w:t xml:space="preserve"> i går affødte en del tanker vedr. optimering af vores styklisteberegner og navngivning generelt. Styklisteberegneren virker fornuftigt for en version </w:t>
+      </w:r>
+      <w:proofErr w:type="gramStart"/>
+      <w:r>
+        <w:t>0.8</w:t>
+      </w:r>
+      <w:proofErr w:type="gramEnd"/>
+      <w:r>
+        <w:t>, siden som viser resultatet blev også klar i går, om end den savner design.</w:t>
+      </w:r>
+    </w:p>
+    <w:p>
+      <w:r>
+        <w:t xml:space="preserve">Jesper kører videre i </w:t>
+      </w:r>
+      <w:proofErr w:type="spellStart"/>
+      <w:r>
+        <w:t>SVG-sporet</w:t>
+      </w:r>
+      <w:proofErr w:type="spellEnd"/>
+      <w:r>
+        <w:t xml:space="preserve">, så vi kan demonstrere en tegning. </w:t>
       </w:r>
     </w:p>
     <w:p>
@@ -10847,7 +12950,47 @@
     </w:p>
     <w:p>
       <w:r>
-        <w:t>Udregning af tagmaterialer har givet anledning til udvidelse af database, idet tagtyper er forskellige aht. hældning og fordi tagtyper består af forskellige materialer. Til PO</w:t>
+        <w:t xml:space="preserve">Udregning af </w:t>
+      </w:r>
+      <w:proofErr w:type="spellStart"/>
+      <w:r>
+        <w:t>tagmaterialer</w:t>
+      </w:r>
+      <w:proofErr w:type="spellEnd"/>
+      <w:r>
+        <w:t xml:space="preserve"> har givet anledning til udvidelse af database, idet </w:t>
+      </w:r>
+      <w:proofErr w:type="spellStart"/>
+      <w:r>
+        <w:t>tagtyper</w:t>
+      </w:r>
+      <w:proofErr w:type="spellEnd"/>
+      <w:r>
+        <w:t xml:space="preserve"> er forskellige </w:t>
+      </w:r>
+      <w:proofErr w:type="spellStart"/>
+      <w:r>
+        <w:t>aht</w:t>
+      </w:r>
+      <w:proofErr w:type="spellEnd"/>
+      <w:r>
+        <w:t xml:space="preserve">. </w:t>
+      </w:r>
+      <w:proofErr w:type="gramStart"/>
+      <w:r>
+        <w:t xml:space="preserve">hældning og fordi </w:t>
+      </w:r>
+      <w:proofErr w:type="spellStart"/>
+      <w:r>
+        <w:t>tagtyper</w:t>
+      </w:r>
+      <w:proofErr w:type="spellEnd"/>
+      <w:r>
+        <w:t xml:space="preserve"> består af forskellige materialer.</w:t>
+      </w:r>
+      <w:proofErr w:type="gramEnd"/>
+      <w:r>
+        <w:t xml:space="preserve"> Til PO</w:t>
       </w:r>
       <w:r>
         <w:t xml:space="preserve"> møde</w:t>
@@ -10859,7 +13002,23 @@
         <w:t xml:space="preserve"> yderligere lys over dette</w:t>
       </w:r>
       <w:r>
-        <w:t>. Rooftype og RooftypeMaterial tabel er oprettet for at håndtere udfordringen.</w:t>
+        <w:t xml:space="preserve">. </w:t>
+      </w:r>
+      <w:proofErr w:type="spellStart"/>
+      <w:r>
+        <w:t>Rooftype</w:t>
+      </w:r>
+      <w:proofErr w:type="spellEnd"/>
+      <w:r>
+        <w:t xml:space="preserve"> og </w:t>
+      </w:r>
+      <w:proofErr w:type="spellStart"/>
+      <w:r>
+        <w:t>RooftypeMaterial</w:t>
+      </w:r>
+      <w:proofErr w:type="spellEnd"/>
+      <w:r>
+        <w:t xml:space="preserve"> tabel er oprettet for at håndtere udfordringen.</w:t>
       </w:r>
     </w:p>
     <w:p>
@@ -10867,12 +13026,52 @@
         <w:pStyle w:val="Overskrift2"/>
       </w:pPr>
       <w:r>
-        <w:t>23-11-2018 Retrospective af uge 2:</w:t>
-      </w:r>
-    </w:p>
-    <w:p>
-      <w:r>
-        <w:t>En bedre uge hvor vi havde mere klarhed over opgaverne idet PO stillede klare krav til efterfølgende fredag (23-11), hvor bl.a. styklisteberegneren skulle være færdig. Technical Review og PO-møde gav også klarhed over forventningerne, så vi bedre kunne retfærdiggøre vores afgrænsninger i projektet. Styklisteberegneren blev således 80% færdig til i dag, men afledte også en ændring i databasen, som igen gav anledning til flere overvejelser. Med afgrænsningen i baghovedet kunne vi hurtigt begrænse omfanget af ændringen.</w:t>
+        <w:t xml:space="preserve">23-11-2018 </w:t>
+      </w:r>
+      <w:proofErr w:type="spellStart"/>
+      <w:r>
+        <w:t>Retrospective</w:t>
+      </w:r>
+      <w:proofErr w:type="spellEnd"/>
+      <w:r>
+        <w:t xml:space="preserve"> af uge 2:</w:t>
+      </w:r>
+    </w:p>
+    <w:p>
+      <w:r>
+        <w:t xml:space="preserve">En bedre uge hvor vi havde mere klarhed over opgaverne idet PO stillede klare krav til efterfølgende fredag (23-11), hvor bl.a. styklisteberegneren skulle være færdig. </w:t>
+      </w:r>
+      <w:proofErr w:type="spellStart"/>
+      <w:r>
+        <w:t>Technical</w:t>
+      </w:r>
+      <w:proofErr w:type="spellEnd"/>
+      <w:r>
+        <w:t xml:space="preserve"> </w:t>
+      </w:r>
+      <w:proofErr w:type="spellStart"/>
+      <w:r>
+        <w:t>Review</w:t>
+      </w:r>
+      <w:proofErr w:type="spellEnd"/>
+      <w:r>
+        <w:t xml:space="preserve"> og </w:t>
+      </w:r>
+      <w:proofErr w:type="spellStart"/>
+      <w:r>
+        <w:t>PO-møde</w:t>
+      </w:r>
+      <w:proofErr w:type="spellEnd"/>
+      <w:r>
+        <w:t xml:space="preserve"> gav også klarhed over forventningerne, så vi bedre kunne retfærdiggøre vores afgrænsninger i projektet. Styklisteberegneren blev således </w:t>
+      </w:r>
+      <w:proofErr w:type="gramStart"/>
+      <w:r>
+        <w:t>80%</w:t>
+      </w:r>
+      <w:proofErr w:type="gramEnd"/>
+      <w:r>
+        <w:t xml:space="preserve"> færdig til i dag, men afledte også en ændring i databasen, som igen gav anledning til flere overvejelser. Med afgrænsningen i baghovedet kunne vi hurtigt begrænse omfanget af ændringen.</w:t>
       </w:r>
     </w:p>
     <w:p>
@@ -10898,7 +13097,23 @@
     </w:p>
     <w:p>
       <w:r>
-        <w:t>Vi har i dag aftalt at hjælpes ad med at få den sidste funktionalitet på plads ift. tegning med svg, så vi er klar til at modtage en række rektangler fra materiale udregningen. Jesper ser herudover på carport konfiguratoren, så Martin, kunden m.fl. kan indtaste og gemme hhv. beregne stykliste direkte. Claus går i gang med beregning af tag.</w:t>
+        <w:t xml:space="preserve">Vi har i dag aftalt at hjælpes ad med at få den sidste funktionalitet på plads ift. tegning med </w:t>
+      </w:r>
+      <w:proofErr w:type="spellStart"/>
+      <w:r>
+        <w:t>svg</w:t>
+      </w:r>
+      <w:proofErr w:type="spellEnd"/>
+      <w:r>
+        <w:t xml:space="preserve">, så vi er klar til at modtage en række rektangler fra materiale udregningen. Jesper ser herudover på carport </w:t>
+      </w:r>
+      <w:proofErr w:type="spellStart"/>
+      <w:r>
+        <w:t>konfiguratoren</w:t>
+      </w:r>
+      <w:proofErr w:type="spellEnd"/>
+      <w:r>
+        <w:t>, så Martin, kunden m.fl. kan indtaste og gemme hhv. beregne stykliste direkte. Claus går i gang med beregning af tag.</w:t>
       </w:r>
     </w:p>
     <w:p>
@@ -10911,12 +13126,36 @@
     </w:p>
     <w:p>
       <w:r>
-        <w:t>Forespørgselsområde blev ikke færdigt i går, Jesper arbejder videre hermed. Claus færdiggør tagberegning og igangsætter udregning af koordinater til tegning.</w:t>
-      </w:r>
-    </w:p>
-    <w:p>
-      <w:r>
-        <w:t>Vi har udfordringer med tidsplan, især ift. manglende analysearbejde, vi tager en snak til Technical Review i dag for at se på muligheder for at imødegå disse.</w:t>
+        <w:t xml:space="preserve">Forespørgselsområde blev ikke færdigt i går, Jesper arbejder videre hermed. Claus færdiggør </w:t>
+      </w:r>
+      <w:proofErr w:type="spellStart"/>
+      <w:r>
+        <w:t>tagberegning</w:t>
+      </w:r>
+      <w:proofErr w:type="spellEnd"/>
+      <w:r>
+        <w:t xml:space="preserve"> og igangsætter udregning af koordinater til tegning.</w:t>
+      </w:r>
+    </w:p>
+    <w:p>
+      <w:r>
+        <w:t xml:space="preserve">Vi har udfordringer med tidsplan, især ift. manglende analysearbejde, vi tager en snak til </w:t>
+      </w:r>
+      <w:proofErr w:type="spellStart"/>
+      <w:r>
+        <w:t>Technical</w:t>
+      </w:r>
+      <w:proofErr w:type="spellEnd"/>
+      <w:r>
+        <w:t xml:space="preserve"> </w:t>
+      </w:r>
+      <w:proofErr w:type="spellStart"/>
+      <w:r>
+        <w:t>Review</w:t>
+      </w:r>
+      <w:proofErr w:type="spellEnd"/>
+      <w:r>
+        <w:t xml:space="preserve"> i dag for at se på muligheder for at imødegå disse.</w:t>
       </w:r>
     </w:p>
     <w:p>
@@ -10930,12 +13169,44 @@
     </w:p>
     <w:p>
       <w:r>
-        <w:t>Forespørgselsområdet mangler lidt små justeringer og at kunne sende forespørgselsdata direkte til beregneren uden at gemme forespørgslen i databasen. Jesper arbejder videre hermed. Claus fik optimeret koden mht. at finde materiale i nødvendig længde, således at en sortering af materialeisten ikke er nødvendig længere. Således er koden optimeret i alle beregnere. I dag gøres tagberegning færdig.</w:t>
-      </w:r>
-    </w:p>
-    <w:p>
-      <w:r>
-        <w:t>Vi skal sammen have set på hvordan vi sikrer at både skur og forespørgsel oprettes/redigeres eller ingen af delene (commit / rollback).</w:t>
+        <w:t xml:space="preserve">Forespørgselsområdet mangler lidt små justeringer og at kunne sende forespørgselsdata direkte til beregneren uden at gemme forespørgslen i databasen. Jesper arbejder videre hermed. Claus fik optimeret koden mht. at finde materiale i nødvendig længde, således at en sortering af </w:t>
+      </w:r>
+      <w:proofErr w:type="spellStart"/>
+      <w:r>
+        <w:t>materialeisten</w:t>
+      </w:r>
+      <w:proofErr w:type="spellEnd"/>
+      <w:r>
+        <w:t xml:space="preserve"> ikke er nødvendig længere. Således er koden optimeret i alle beregnere. I dag gøres </w:t>
+      </w:r>
+      <w:proofErr w:type="spellStart"/>
+      <w:r>
+        <w:t>tagberegning</w:t>
+      </w:r>
+      <w:proofErr w:type="spellEnd"/>
+      <w:r>
+        <w:t xml:space="preserve"> færdig.</w:t>
+      </w:r>
+    </w:p>
+    <w:p>
+      <w:r>
+        <w:t>Vi skal sammen have set på hvordan vi sikrer at både skur og forespørgsel oprettes/redigeres eller ingen af delene (</w:t>
+      </w:r>
+      <w:proofErr w:type="spellStart"/>
+      <w:r>
+        <w:t>commit</w:t>
+      </w:r>
+      <w:proofErr w:type="spellEnd"/>
+      <w:r>
+        <w:t xml:space="preserve"> / </w:t>
+      </w:r>
+      <w:proofErr w:type="spellStart"/>
+      <w:r>
+        <w:t>rollback</w:t>
+      </w:r>
+      <w:proofErr w:type="spellEnd"/>
+      <w:r>
+        <w:t>).</w:t>
       </w:r>
     </w:p>
     <w:p>
@@ -10948,7 +13219,31 @@
     </w:p>
     <w:p>
       <w:r>
-        <w:t xml:space="preserve">Forespørgselsområdet mangler drop down for valg af tagtype til carport. Jesper ser på dette i dag. Tagberegneren blev færdig i går og </w:t>
+        <w:t xml:space="preserve">Forespørgselsområdet mangler drop </w:t>
+      </w:r>
+      <w:proofErr w:type="spellStart"/>
+      <w:r>
+        <w:t>down</w:t>
+      </w:r>
+      <w:proofErr w:type="spellEnd"/>
+      <w:r>
+        <w:t xml:space="preserve"> for valg af </w:t>
+      </w:r>
+      <w:proofErr w:type="spellStart"/>
+      <w:r>
+        <w:t>tagtype</w:t>
+      </w:r>
+      <w:proofErr w:type="spellEnd"/>
+      <w:r>
+        <w:t xml:space="preserve"> til carport. Jesper ser på dette i dag. </w:t>
+      </w:r>
+      <w:proofErr w:type="spellStart"/>
+      <w:r>
+        <w:t>Tagberegneren</w:t>
+      </w:r>
+      <w:proofErr w:type="spellEnd"/>
+      <w:r>
+        <w:t xml:space="preserve"> blev færdig i går og </w:t>
       </w:r>
       <w:r>
         <w:t>grundlaget for tegningen er lagt, så der i dag kan oprettes forskellige del-tegnere. Dette ser Claus på.</w:t>
@@ -10964,7 +13259,31 @@
     </w:p>
     <w:p>
       <w:r>
-        <w:t>Intet scrum pga. undervisning. Vi fik dog efterfølgende kigget på transaktioner i sql, da både skur og carportforspørgsel skal oprettes/opdateres eller ingen af delene.</w:t>
+        <w:t xml:space="preserve">Intet </w:t>
+      </w:r>
+      <w:proofErr w:type="spellStart"/>
+      <w:r>
+        <w:t>scrum</w:t>
+      </w:r>
+      <w:proofErr w:type="spellEnd"/>
+      <w:r>
+        <w:t xml:space="preserve"> pga. undervisning. Vi fik dog efterfølgende kigget på transaktioner i </w:t>
+      </w:r>
+      <w:proofErr w:type="spellStart"/>
+      <w:r>
+        <w:t>sql</w:t>
+      </w:r>
+      <w:proofErr w:type="spellEnd"/>
+      <w:r>
+        <w:t xml:space="preserve">, da både skur og </w:t>
+      </w:r>
+      <w:proofErr w:type="spellStart"/>
+      <w:r>
+        <w:t>carportforspørgsel</w:t>
+      </w:r>
+      <w:proofErr w:type="spellEnd"/>
+      <w:r>
+        <w:t xml:space="preserve"> skal oprettes/opdateres eller ingen af delene.</w:t>
       </w:r>
     </w:p>
     <w:p>
@@ -10977,15 +13296,55 @@
     </w:p>
     <w:p>
       <w:r>
-        <w:t>Transaktion i SQL drillede, idet vi ikke var klar over at et ResultSet skal lukkes, inden næste sql udtryk køres. Derfor hang transaktionen. Jesper har løst dette i går aftes, samt div. opdateringer i layoutet. Claus fik de sidste udregninger klar vedr. stolper hvor rem brydes og rem hvor spær brydes. Disse skal bruges til korrekt tegning.</w:t>
-      </w:r>
-      <w:r>
-        <w:t xml:space="preserve"> Materialer har fået price-attribut i databasen samt i koden, pris udregnes og vises på styklisten.</w:t>
-      </w:r>
-    </w:p>
-    <w:p>
-      <w:r>
-        <w:t>Jesper ser på drop-down til tagtyper i forespørgselsområdet, Claus færdiggør tegning.</w:t>
+        <w:t xml:space="preserve">Transaktion i SQL drillede, idet vi ikke var klar over at et </w:t>
+      </w:r>
+      <w:proofErr w:type="spellStart"/>
+      <w:r>
+        <w:t>ResultSet</w:t>
+      </w:r>
+      <w:proofErr w:type="spellEnd"/>
+      <w:r>
+        <w:t xml:space="preserve"> skal lukkes, inden næste </w:t>
+      </w:r>
+      <w:proofErr w:type="spellStart"/>
+      <w:r>
+        <w:t>sql</w:t>
+      </w:r>
+      <w:proofErr w:type="spellEnd"/>
+      <w:r>
+        <w:t xml:space="preserve"> udtryk køres. Derfor hang transaktionen. Jesper har løst dette i går aftes, samt div. opdateringer i layoutet. Claus fik de sidste udregninger klar vedr. stolper hvor rem brydes og rem hvor spær brydes. Disse skal bruges til korrekt tegning.</w:t>
+      </w:r>
+      <w:r>
+        <w:t xml:space="preserve"> Materialer har fået </w:t>
+      </w:r>
+      <w:proofErr w:type="spellStart"/>
+      <w:r>
+        <w:t>price-attribut</w:t>
+      </w:r>
+      <w:proofErr w:type="spellEnd"/>
+      <w:r>
+        <w:t xml:space="preserve"> i databasen samt i koden, pris udregnes og vises på styklisten.</w:t>
+      </w:r>
+    </w:p>
+    <w:p>
+      <w:r>
+        <w:t xml:space="preserve">Jesper ser på </w:t>
+      </w:r>
+      <w:proofErr w:type="spellStart"/>
+      <w:r>
+        <w:t>drop-down</w:t>
+      </w:r>
+      <w:proofErr w:type="spellEnd"/>
+      <w:r>
+        <w:t xml:space="preserve"> til </w:t>
+      </w:r>
+      <w:proofErr w:type="spellStart"/>
+      <w:r>
+        <w:t>tagtyper</w:t>
+      </w:r>
+      <w:proofErr w:type="spellEnd"/>
+      <w:r>
+        <w:t xml:space="preserve"> i forespørgselsområdet, Claus færdiggør tegning.</w:t>
       </w:r>
     </w:p>
     <w:p>
@@ -10998,12 +13357,44 @@
     </w:p>
     <w:p>
       <w:r>
-        <w:t xml:space="preserve">Forespørgselsområdet er færdigt, tagtyper kan vælges og forespørgsler kan oprettes og ændres. Skur kan til- og fravælges. Tegningen mangler blot skur. </w:t>
-      </w:r>
-    </w:p>
-    <w:p>
-      <w:r>
-        <w:t>Jesper går i gang med user story #19 – Administrer brugerkonti, først ændres Customers tabellen til også at indeholde password og brugertype/rank. Dernæst DTO og DAO.</w:t>
+        <w:t xml:space="preserve">Forespørgselsområdet er færdigt, </w:t>
+      </w:r>
+      <w:proofErr w:type="spellStart"/>
+      <w:r>
+        <w:t>tagtyper</w:t>
+      </w:r>
+      <w:proofErr w:type="spellEnd"/>
+      <w:r>
+        <w:t xml:space="preserve"> kan vælges og forespørgsler kan oprettes og ændres. Skur kan </w:t>
+      </w:r>
+      <w:proofErr w:type="spellStart"/>
+      <w:r>
+        <w:t>til-</w:t>
+      </w:r>
+      <w:proofErr w:type="spellEnd"/>
+      <w:r>
+        <w:t xml:space="preserve"> og fravælges. Tegningen mangler blot skur. </w:t>
+      </w:r>
+    </w:p>
+    <w:p>
+      <w:r>
+        <w:t xml:space="preserve">Jesper går i gang med </w:t>
+      </w:r>
+      <w:proofErr w:type="spellStart"/>
+      <w:r>
+        <w:t>user</w:t>
+      </w:r>
+      <w:proofErr w:type="spellEnd"/>
+      <w:r>
+        <w:t xml:space="preserve"> story #19 – Administrer brugerkonti, først ændres </w:t>
+      </w:r>
+      <w:proofErr w:type="spellStart"/>
+      <w:r>
+        <w:t>Customers</w:t>
+      </w:r>
+      <w:proofErr w:type="spellEnd"/>
+      <w:r>
+        <w:t xml:space="preserve"> tabellen til også at indeholde password og brugertype/rank. Dernæst DTO og DAO.</w:t>
       </w:r>
     </w:p>
     <w:p>
@@ -11021,17 +13412,89 @@
     </w:p>
     <w:p>
       <w:r>
-        <w:t>I går fik Jesper ændret Customers tabellen til Users og tilføjet passwords mv. Data er lagt i postnumre og hentning af brugere fra databasen er påbegyndt i UsersDAO. Login-side og opret-bruger-side er påbegyndt.</w:t>
-      </w:r>
-    </w:p>
-    <w:p>
-      <w:r>
-        <w:t>Claus blev færdig med tegning af carporten: Stolper, spær, skur og rem tegnes. De første unit tests af div. udregnere er påbegyndt.</w:t>
-      </w:r>
-    </w:p>
-    <w:p>
-      <w:r>
-        <w:t>I dag fortsætter Jesper arbejdet med opret bruger-delen og login-delen, så det bliver færdigt. Unit tests laver Claus færdige i dag.</w:t>
+        <w:t xml:space="preserve">I går fik Jesper ændret </w:t>
+      </w:r>
+      <w:proofErr w:type="spellStart"/>
+      <w:r>
+        <w:t>Customers</w:t>
+      </w:r>
+      <w:proofErr w:type="spellEnd"/>
+      <w:r>
+        <w:t xml:space="preserve"> tabellen til </w:t>
+      </w:r>
+      <w:proofErr w:type="spellStart"/>
+      <w:r>
+        <w:t>Users</w:t>
+      </w:r>
+      <w:proofErr w:type="spellEnd"/>
+      <w:r>
+        <w:t xml:space="preserve"> og tilføjet passwords mv. Data er lagt i postnumre og </w:t>
+      </w:r>
+      <w:proofErr w:type="spellStart"/>
+      <w:r>
+        <w:t>hentning</w:t>
+      </w:r>
+      <w:proofErr w:type="spellEnd"/>
+      <w:r>
+        <w:t xml:space="preserve"> af brugere fra databasen er påbegyndt i </w:t>
+      </w:r>
+      <w:proofErr w:type="spellStart"/>
+      <w:r>
+        <w:t>UsersDAO</w:t>
+      </w:r>
+      <w:proofErr w:type="spellEnd"/>
+      <w:r>
+        <w:t xml:space="preserve">. </w:t>
+      </w:r>
+      <w:proofErr w:type="spellStart"/>
+      <w:r>
+        <w:t>Login-side</w:t>
+      </w:r>
+      <w:proofErr w:type="spellEnd"/>
+      <w:r>
+        <w:t xml:space="preserve"> og opret-bruger-side er påbegyndt.</w:t>
+      </w:r>
+    </w:p>
+    <w:p>
+      <w:r>
+        <w:t xml:space="preserve">Claus blev færdig med tegning af carporten: Stolper, spær, skur og rem tegnes. </w:t>
+      </w:r>
+      <w:proofErr w:type="gramStart"/>
+      <w:r>
+        <w:t>De</w:t>
+      </w:r>
+      <w:proofErr w:type="gramEnd"/>
+      <w:r>
+        <w:t xml:space="preserve"> første </w:t>
+      </w:r>
+      <w:proofErr w:type="gramStart"/>
+      <w:r>
+        <w:t>unit</w:t>
+      </w:r>
+      <w:proofErr w:type="gramEnd"/>
+      <w:r>
+        <w:t xml:space="preserve"> tests af div. </w:t>
+      </w:r>
+      <w:proofErr w:type="spellStart"/>
+      <w:r>
+        <w:t>udregnere</w:t>
+      </w:r>
+      <w:proofErr w:type="spellEnd"/>
+      <w:r>
+        <w:t xml:space="preserve"> er påbegyndt.</w:t>
+      </w:r>
+    </w:p>
+    <w:p>
+      <w:r>
+        <w:t xml:space="preserve">I dag fortsætter Jesper arbejdet med opret bruger-delen og </w:t>
+      </w:r>
+      <w:proofErr w:type="spellStart"/>
+      <w:r>
+        <w:t>login-delen</w:t>
+      </w:r>
+      <w:proofErr w:type="spellEnd"/>
+      <w:r>
+        <w:t>, så det bliver færdigt. Unit tests laver Claus færdige i dag.</w:t>
       </w:r>
     </w:p>
     <w:p>
@@ -11045,17 +13508,57 @@
     </w:p>
     <w:p>
       <w:r>
-        <w:t xml:space="preserve">Jesper har færdiggjort login / log ud funktionalitet samt opret bruger delen. Claus har lavet unit tests og er i gang med integration tests. </w:t>
-      </w:r>
-    </w:p>
-    <w:p>
-      <w:r>
-        <w:t>I dag laver Jesper #115 vedr. admin sider der skal beskyttes af login, samt #18 hvor brugerkonto nulstilles.</w:t>
-      </w:r>
-    </w:p>
-    <w:p>
-      <w:r>
-        <w:t xml:space="preserve">Claus laver #73/#87 vedr. integration tests færdig og ser herefter på #86 exceptions og logging. </w:t>
+        <w:t xml:space="preserve">Jesper har færdiggjort </w:t>
+      </w:r>
+      <w:proofErr w:type="spellStart"/>
+      <w:r>
+        <w:t>login</w:t>
+      </w:r>
+      <w:proofErr w:type="spellEnd"/>
+      <w:r>
+        <w:t xml:space="preserve"> / log ud funktionalitet samt opret bruger delen. Claus har lavet unit tests og er i gang med integration tests. </w:t>
+      </w:r>
+    </w:p>
+    <w:p>
+      <w:r>
+        <w:t xml:space="preserve">I dag laver Jesper #115 vedr. </w:t>
+      </w:r>
+      <w:proofErr w:type="spellStart"/>
+      <w:r>
+        <w:t>admin</w:t>
+      </w:r>
+      <w:proofErr w:type="spellEnd"/>
+      <w:r>
+        <w:t xml:space="preserve"> sider der skal beskyttes af </w:t>
+      </w:r>
+      <w:proofErr w:type="spellStart"/>
+      <w:r>
+        <w:t>login</w:t>
+      </w:r>
+      <w:proofErr w:type="spellEnd"/>
+      <w:r>
+        <w:t>, samt #18 hvor brugerkonto nulstilles.</w:t>
+      </w:r>
+    </w:p>
+    <w:p>
+      <w:r>
+        <w:t xml:space="preserve">Claus laver #73/#87 vedr. integration tests færdig og ser herefter på #86 </w:t>
+      </w:r>
+      <w:proofErr w:type="spellStart"/>
+      <w:r>
+        <w:t>exceptions</w:t>
+      </w:r>
+      <w:proofErr w:type="spellEnd"/>
+      <w:r>
+        <w:t xml:space="preserve"> og </w:t>
+      </w:r>
+      <w:proofErr w:type="spellStart"/>
+      <w:r>
+        <w:t>logging</w:t>
+      </w:r>
+      <w:proofErr w:type="spellEnd"/>
+      <w:r>
+        <w:t xml:space="preserve">. </w:t>
       </w:r>
     </w:p>
     <w:p>
@@ -11076,7 +13579,23 @@
     </w:p>
     <w:p>
       <w:r>
-        <w:t>Claus laver interface over DataFacade og exception handling gøres færdig i dag.</w:t>
+        <w:t xml:space="preserve">Claus laver interface over </w:t>
+      </w:r>
+      <w:proofErr w:type="spellStart"/>
+      <w:r>
+        <w:t>DataFacade</w:t>
+      </w:r>
+      <w:proofErr w:type="spellEnd"/>
+      <w:r>
+        <w:t xml:space="preserve"> og </w:t>
+      </w:r>
+      <w:proofErr w:type="spellStart"/>
+      <w:r>
+        <w:t>exception</w:t>
+      </w:r>
+      <w:proofErr w:type="spellEnd"/>
+      <w:r>
+        <w:t xml:space="preserve"> handling gøres færdig i dag.</w:t>
       </w:r>
     </w:p>
     <w:p>
@@ -11084,11 +13603,57 @@
         <w:pStyle w:val="Overskrift2"/>
       </w:pPr>
       <w:r>
-        <w:br w:type="page"/>
-      </w:r>
-    </w:p>
-    <w:p/>
-    <w:p/>
+        <w:t>11-12-2018:</w:t>
+      </w:r>
+    </w:p>
+    <w:p>
+      <w:r>
+        <w:t xml:space="preserve">Brugerkontoadministration er klar, så </w:t>
+      </w:r>
+      <w:proofErr w:type="spellStart"/>
+      <w:r>
+        <w:t>indlogget</w:t>
+      </w:r>
+      <w:proofErr w:type="spellEnd"/>
+      <w:r>
+        <w:t xml:space="preserve"> bruger kan ændre sit password. </w:t>
+      </w:r>
+      <w:proofErr w:type="spellStart"/>
+      <w:r>
+        <w:t>Indlogget</w:t>
+      </w:r>
+      <w:proofErr w:type="spellEnd"/>
+      <w:r>
+        <w:t xml:space="preserve"> administrator kan op/nedgradere rank, nulstille kodeord og slette brugere.</w:t>
+      </w:r>
+      <w:r>
+        <w:t xml:space="preserve"> Sidste administrator kan ikke nedgraderes og man kan ikke slette egen konto. Jesper ser i dag på validering af brugerinput </w:t>
+      </w:r>
+      <w:proofErr w:type="spellStart"/>
+      <w:r>
+        <w:t>client</w:t>
+      </w:r>
+      <w:proofErr w:type="spellEnd"/>
+      <w:r>
+        <w:t xml:space="preserve"> side, Claus når at gøre </w:t>
+      </w:r>
+      <w:proofErr w:type="spellStart"/>
+      <w:r>
+        <w:t>exception</w:t>
+      </w:r>
+      <w:proofErr w:type="spellEnd"/>
+      <w:r>
+        <w:t xml:space="preserve"> handling og </w:t>
+      </w:r>
+      <w:proofErr w:type="spellStart"/>
+      <w:r>
+        <w:t>logging</w:t>
+      </w:r>
+      <w:proofErr w:type="spellEnd"/>
+      <w:r>
+        <w:t xml:space="preserve"> færdig i dag.</w:t>
+      </w:r>
+    </w:p>
     <w:sectPr>
       <w:pgSz w:w="11906" w:h="16838"/>
       <w:pgMar w:top="1701" w:right="1134" w:bottom="1701" w:left="1134" w:header="708" w:footer="708" w:gutter="0"/>

</xml_diff>

<commit_message>
Hjælpemetoder i AbstractDAO for returnering af PreparedStatement og ResultSet til brug v. try-with-ressources.
</commit_message>
<xml_diff>
--- a/Analysedokumenter/Fog_trælast.docx
+++ b/Analysedokumenter/Fog_trælast.docx
@@ -15,6 +15,123 @@
         <w:pStyle w:val="Overskrift1"/>
       </w:pPr>
       <w:r>
+        <w:t>In</w:t>
+      </w:r>
+      <w:r>
+        <w:t>d</w:t>
+      </w:r>
+      <w:r>
+        <w:t>ledning</w:t>
+      </w:r>
+    </w:p>
+    <w:p>
+      <w:r>
+        <w:t>Denne rapport handler om udviklingen og dokumentationen af software til Fog trælast</w:t>
+      </w:r>
+      <w:r>
+        <w:t xml:space="preserve"> og byggecenter</w:t>
+      </w:r>
+      <w:r>
+        <w:t xml:space="preserve"> i Værebro</w:t>
+      </w:r>
+      <w:r>
+        <w:t xml:space="preserve"> ved Ølstykke</w:t>
+      </w:r>
+      <w:r>
+        <w:t xml:space="preserve">. </w:t>
+      </w:r>
+    </w:p>
+    <w:p>
+      <w:r>
+        <w:t xml:space="preserve">Trælasten har siden midt-90erne brugt software til at beregne priser såvel som styklister til carporte i forskellige mål. Softwaren er i sin tid udviklet af en medarbejder i virksomheden og fungerer i rimelig udstrækning stadig i dag. </w:t>
+      </w:r>
+    </w:p>
+    <w:p>
+      <w:r>
+        <w:t>Dog er der væsentlige mangler som gør softwaren og brugen heraf sårbar, disse skal derfor afhjælpes med ny software som dokumenteres i denne rapport.</w:t>
+      </w:r>
+    </w:p>
+    <w:p>
+      <w:pPr>
+        <w:pStyle w:val="Overskrift1"/>
+      </w:pPr>
+      <w:r>
+        <w:t>Baggrund</w:t>
+      </w:r>
+    </w:p>
+    <w:p>
+      <w:r>
+        <w:t>Fog Trælast og byggecenter i Værebro er en del af Johannes Fog A/S. I trælasten kan man bl.a. købe standard byg-selv-carporte. Disse carporte er designet efter nogle faste mål</w:t>
+      </w:r>
+      <w:r>
+        <w:t xml:space="preserve"> og kan eksempelvis bestilles direkte fra Fog’s hjemmeside. M</w:t>
+      </w:r>
+      <w:r>
+        <w:t xml:space="preserve">aterialer og byggevejledning kan leveres direkte til kundens adresse. </w:t>
+      </w:r>
+    </w:p>
+    <w:p>
+      <w:r>
+        <w:t xml:space="preserve">Man kan også vælge at designe sin egen carport med egne mål og øvrige krav. </w:t>
+      </w:r>
+      <w:r>
+        <w:t xml:space="preserve">Mål og diverse krav kan ligeledes angives på Fog’s hjemmeside i Fog’s eget system som kaldes Quick-byg. </w:t>
+      </w:r>
+      <w:r>
+        <w:t xml:space="preserve">Disse byg-selv-carporte leveres på samme måde som standard carportene. </w:t>
+      </w:r>
+    </w:p>
+    <w:p>
+      <w:r>
+        <w:t>Hvis man designer sin egen carport, sendes dette design til Fog som en forespørgsel. Hos Fog behandles den og man har oftest en telefonisk dialog med kunden, inden endelig bestilling.</w:t>
+      </w:r>
+    </w:p>
+    <w:p>
+      <w:r>
+        <w:t>Fælles for begge typer carporte er, at materialerne der indgår samt den endelige pris, beregnes af software. Softwaren benyttes primært af medarbejdere i trælasten og den er blevet demonstreret for os af Martin, som er chef i trælasten.</w:t>
+      </w:r>
+    </w:p>
+    <w:p>
+      <w:r>
+        <w:t>Under demonstrationen fremkom en række mangler og krav til det nye software</w:t>
+      </w:r>
+      <w:r>
+        <w:t xml:space="preserve">, da Martin </w:t>
+      </w:r>
+      <w:r>
+        <w:t xml:space="preserve">eksempelvis modtager en forespørgsel på en specialdesignet carport som mail. Han er </w:t>
+      </w:r>
+    </w:p>
+    <w:p>
+      <w:r>
+        <w:t>…</w:t>
+      </w:r>
+    </w:p>
+    <w:p>
+      <w:r>
+        <w:t>Som beskrevet i indledningen, har den nuværende software en række væsentlige mangler, som dels både gør softwaren, men også brugen af den, sårbar.</w:t>
+      </w:r>
+    </w:p>
+    <w:p>
+      <w:commentRangeStart w:id="0"/>
+      <w:r>
+        <w:t>Softwaren er udviklet til styresystemet Microsoft Windows XP som ikke længere supporteres af Microsoft. Softwaren skønnes derfor sårbart da det kræver et Windows XP miljø til at kunne afvikles, og det kan med tiden blive vanskeligere at finde.</w:t>
+      </w:r>
+      <w:commentRangeEnd w:id="0"/>
+      <w:r>
+        <w:rPr>
+          <w:rStyle w:val="Kommentarhenvisning"/>
+        </w:rPr>
+        <w:commentReference w:id="0"/>
+      </w:r>
+    </w:p>
+    <w:p/>
+    <w:p>
+      <w:pPr>
+        <w:pStyle w:val="Overskrift1"/>
+      </w:pPr>
+      <w:r>
+        <w:lastRenderedPageBreak/>
         <w:t>Interessentanalyse</w:t>
       </w:r>
     </w:p>
@@ -69,15 +186,7 @@
         </w:numPr>
       </w:pPr>
       <w:r>
-        <w:t xml:space="preserve">Har indgående kendskab til sædvanlige problemstillinger </w:t>
-      </w:r>
-      <w:proofErr w:type="spellStart"/>
-      <w:r>
-        <w:t>ifm</w:t>
-      </w:r>
-      <w:proofErr w:type="spellEnd"/>
-      <w:r>
-        <w:t>. bestillinger af carporte</w:t>
+        <w:t>Har indgående kendskab til sædvanlige problemstillinger ifm. bestillinger af carporte</w:t>
       </w:r>
       <w:r>
         <w:t>, f.eks. skæve dimensioner, for store skure, for høj rejsning mv</w:t>
@@ -95,15 +204,7 @@
         </w:numPr>
       </w:pPr>
       <w:r>
-        <w:t>Står for nuværende prisjustering og ”</w:t>
-      </w:r>
-      <w:proofErr w:type="spellStart"/>
-      <w:r>
-        <w:t>mapning</w:t>
-      </w:r>
-      <w:proofErr w:type="spellEnd"/>
-      <w:r>
-        <w:t>” mellem gl. varenumre og nye.</w:t>
+        <w:t>Står for nuværende prisjustering og ”mapning” mellem gl. varenumre og nye.</w:t>
       </w:r>
     </w:p>
     <w:p>
@@ -238,23 +339,7 @@
         </w:numPr>
       </w:pPr>
       <w:r>
-        <w:t>Færre risici forbundet med opdatering / vedligehold af systemet</w:t>
-      </w:r>
-      <w:proofErr w:type="gramStart"/>
-      <w:r>
-        <w:t xml:space="preserve"> (f.eks. v. sygdom/bortgang af </w:t>
-      </w:r>
-      <w:proofErr w:type="spellStart"/>
-      <w:r>
-        <w:t>ngl</w:t>
-      </w:r>
-      <w:proofErr w:type="spellEnd"/>
-      <w:r>
-        <w:t>.</w:t>
-      </w:r>
-      <w:proofErr w:type="gramEnd"/>
-      <w:r>
-        <w:t xml:space="preserve"> medarbejder).</w:t>
+        <w:t>Færre risici forbundet med opdatering / vedligehold af systemet (f.eks. v. sygdom/bortgang af ngl. medarbejder).</w:t>
       </w:r>
     </w:p>
     <w:p>
@@ -338,7 +423,6 @@
                 <w:bCs w:val="0"/>
               </w:rPr>
             </w:pPr>
-            <w:proofErr w:type="spellStart"/>
             <w:r>
               <w:rPr>
                 <w:rFonts w:ascii="Arial" w:eastAsiaTheme="minorHAnsi" w:hAnsi="Arial" w:cs="Arial"/>
@@ -349,7 +433,6 @@
             <w:r>
               <w:t>Indflydelse</w:t>
             </w:r>
-            <w:proofErr w:type="spellEnd"/>
           </w:p>
         </w:tc>
         <w:tc>
@@ -431,21 +514,8 @@
               <w:cnfStyle w:val="000000100000"/>
             </w:pPr>
             <w:r>
-              <w:t xml:space="preserve">Martin og øvrige </w:t>
-            </w:r>
-            <w:proofErr w:type="spellStart"/>
-            <w:r>
-              <w:t>ngl</w:t>
-            </w:r>
-            <w:proofErr w:type="spellEnd"/>
-            <w:r>
-              <w:t xml:space="preserve">. </w:t>
-            </w:r>
-            <w:proofErr w:type="gramStart"/>
-            <w:r>
-              <w:t>medarbejdere i trælasten.</w:t>
-            </w:r>
-            <w:proofErr w:type="gramEnd"/>
+              <w:t>Martin og øvrige ngl. medarbejdere i trælasten.</w:t>
+            </w:r>
           </w:p>
           <w:p>
             <w:pPr>
@@ -657,15 +727,12 @@
       <w:pPr>
         <w:pStyle w:val="Overskrift1"/>
       </w:pPr>
-      <w:proofErr w:type="spellStart"/>
-      <w:r>
-        <w:lastRenderedPageBreak/>
+      <w:r>
         <w:t>SWOT-analyse</w:t>
       </w:r>
       <w:r>
         <w:t>r</w:t>
       </w:r>
-      <w:proofErr w:type="spellEnd"/>
     </w:p>
     <w:tbl>
       <w:tblPr>
@@ -740,6 +807,7 @@
           </w:tcPr>
           <w:p>
             <w:r>
+              <w:lastRenderedPageBreak/>
               <w:t>Interne</w:t>
             </w:r>
           </w:p>
@@ -752,13 +820,8 @@
             <w:pPr>
               <w:cnfStyle w:val="000000100000"/>
             </w:pPr>
-            <w:proofErr w:type="spellStart"/>
-            <w:r>
-              <w:t>Strengths</w:t>
-            </w:r>
-            <w:proofErr w:type="spellEnd"/>
-            <w:r>
-              <w:t>:</w:t>
+            <w:r>
+              <w:t>Strengths:</w:t>
             </w:r>
           </w:p>
           <w:p>
@@ -783,13 +846,8 @@
               </w:numPr>
               <w:cnfStyle w:val="000000100000"/>
             </w:pPr>
-            <w:proofErr w:type="spellStart"/>
-            <w:r>
-              <w:t>Ngl.medarbejder</w:t>
-            </w:r>
-            <w:proofErr w:type="spellEnd"/>
-            <w:r>
-              <w:t xml:space="preserve"> med indgående kendskab</w:t>
+            <w:r>
+              <w:t>Ngl.medarbejder med indgående kendskab</w:t>
             </w:r>
             <w:r>
               <w:t xml:space="preserve"> til situationen og problemområdet</w:t>
@@ -808,23 +866,10 @@
               <w:cnfStyle w:val="000000100000"/>
             </w:pPr>
             <w:r>
-              <w:t xml:space="preserve">Carporte i bedre kvalitet end </w:t>
-            </w:r>
-            <w:proofErr w:type="spellStart"/>
-            <w:r>
-              <w:t>Silvan/Bauhaus</w:t>
-            </w:r>
-            <w:proofErr w:type="spellEnd"/>
-            <w:r>
-              <w:t xml:space="preserve"> og </w:t>
-            </w:r>
-            <w:proofErr w:type="spellStart"/>
-            <w:r>
-              <w:t>evt</w:t>
-            </w:r>
-            <w:proofErr w:type="spellEnd"/>
-            <w:r>
-              <w:t xml:space="preserve"> andre.</w:t>
+              <w:t>Carporte i bedre kvalitet end Silvan/Bauhaus</w:t>
+            </w:r>
+            <w:r>
+              <w:t xml:space="preserve"> og evt andre.</w:t>
             </w:r>
           </w:p>
           <w:p>
@@ -846,13 +891,8 @@
             <w:pPr>
               <w:cnfStyle w:val="000000100000"/>
             </w:pPr>
-            <w:proofErr w:type="spellStart"/>
-            <w:r>
-              <w:t>Weaknesses</w:t>
-            </w:r>
-            <w:proofErr w:type="spellEnd"/>
-            <w:r>
-              <w:t>:</w:t>
+            <w:r>
+              <w:t>Weaknesses:</w:t>
             </w:r>
           </w:p>
           <w:p>
@@ -878,15 +918,7 @@
               <w:cnfStyle w:val="000000100000"/>
             </w:pPr>
             <w:r>
-              <w:t xml:space="preserve">Systemet er </w:t>
-            </w:r>
-            <w:proofErr w:type="spellStart"/>
-            <w:r>
-              <w:t>uddateret</w:t>
-            </w:r>
-            <w:proofErr w:type="spellEnd"/>
-            <w:r>
-              <w:t xml:space="preserve"> og måske i fare for ikke at kunne fungere indenfor overskuelig fremtid.</w:t>
+              <w:t>Systemet er uddateret og måske i fare for ikke at kunne fungere indenfor overskuelig fremtid.</w:t>
             </w:r>
           </w:p>
           <w:p>
@@ -905,31 +937,7 @@
               <w:t>fragmenter</w:t>
             </w:r>
             <w:r>
-              <w:t xml:space="preserve"> – </w:t>
-            </w:r>
-            <w:proofErr w:type="spellStart"/>
-            <w:r>
-              <w:t>frontend</w:t>
-            </w:r>
-            <w:proofErr w:type="spellEnd"/>
-            <w:r>
-              <w:t xml:space="preserve"> til kunder, </w:t>
-            </w:r>
-            <w:proofErr w:type="spellStart"/>
-            <w:r>
-              <w:t>backend</w:t>
-            </w:r>
-            <w:proofErr w:type="spellEnd"/>
-            <w:r>
-              <w:t xml:space="preserve"> (</w:t>
-            </w:r>
-            <w:proofErr w:type="spellStart"/>
-            <w:r>
-              <w:t>Quickbyg</w:t>
-            </w:r>
-            <w:proofErr w:type="spellEnd"/>
-            <w:r>
-              <w:t>) og et eksternt system til oprettelse af styklister.</w:t>
+              <w:t xml:space="preserve"> – frontend til kunder, backend (Quickbyg) og et eksternt system til oprettelse af styklister.</w:t>
             </w:r>
           </w:p>
           <w:p>
@@ -978,13 +986,8 @@
             <w:pPr>
               <w:cnfStyle w:val="000000000000"/>
             </w:pPr>
-            <w:proofErr w:type="spellStart"/>
-            <w:r>
-              <w:t>Opportunities</w:t>
-            </w:r>
-            <w:proofErr w:type="spellEnd"/>
-            <w:r>
-              <w:t>:</w:t>
+            <w:r>
+              <w:t>Opportunities:</w:t>
             </w:r>
           </w:p>
           <w:p>
@@ -1023,23 +1026,7 @@
               <w:cnfStyle w:val="000000000000"/>
             </w:pPr>
             <w:r>
-              <w:t xml:space="preserve">Bedre </w:t>
-            </w:r>
-            <w:proofErr w:type="spellStart"/>
-            <w:r>
-              <w:t>backend</w:t>
-            </w:r>
-            <w:proofErr w:type="spellEnd"/>
-            <w:r>
-              <w:t xml:space="preserve"> mindsker evt. flaskehalse hvis </w:t>
-            </w:r>
-            <w:proofErr w:type="spellStart"/>
-            <w:r>
-              <w:t>ngl.medarbejder</w:t>
-            </w:r>
-            <w:proofErr w:type="spellEnd"/>
-            <w:r>
-              <w:t xml:space="preserve"> er fraværende.</w:t>
+              <w:t>Bedre backend mindsker evt. flaskehalse hvis ngl.medarbejder er fraværende.</w:t>
             </w:r>
           </w:p>
           <w:p>
@@ -1052,15 +1039,7 @@
               <w:cnfStyle w:val="000000000000"/>
             </w:pPr>
             <w:r>
-              <w:t xml:space="preserve">COTS system som kun kræver licens eller </w:t>
-            </w:r>
-            <w:proofErr w:type="spellStart"/>
-            <w:r>
-              <w:t>engangssum</w:t>
-            </w:r>
-            <w:proofErr w:type="spellEnd"/>
-            <w:r>
-              <w:t>.</w:t>
+              <w:t>COTS system som kun kræver licens eller engangssum.</w:t>
             </w:r>
           </w:p>
           <w:p>
@@ -1077,13 +1056,8 @@
             <w:pPr>
               <w:cnfStyle w:val="000000000000"/>
             </w:pPr>
-            <w:proofErr w:type="spellStart"/>
-            <w:r>
-              <w:t>Threats</w:t>
-            </w:r>
-            <w:proofErr w:type="spellEnd"/>
-            <w:r>
-              <w:t>:</w:t>
+            <w:r>
+              <w:t>Threats:</w:t>
             </w:r>
           </w:p>
           <w:p>
@@ -1135,13 +1109,8 @@
               <w:cnfStyle w:val="000000000000"/>
             </w:pPr>
             <w:r>
-              <w:t xml:space="preserve">COTS system viser sig at have begrænsninger ift. </w:t>
-            </w:r>
-            <w:proofErr w:type="gramStart"/>
-            <w:r>
-              <w:t>krav som måtte opstå senere.</w:t>
-            </w:r>
-            <w:proofErr w:type="gramEnd"/>
+              <w:t>COTS system viser sig at have begrænsninger ift. krav som måtte opstå senere.</w:t>
+            </w:r>
           </w:p>
           <w:p>
             <w:pPr>
@@ -1186,7 +1155,6 @@
           </w:tcPr>
           <w:p>
             <w:r>
-              <w:lastRenderedPageBreak/>
               <w:t>Projektet</w:t>
             </w:r>
           </w:p>
@@ -1241,13 +1209,8 @@
             <w:pPr>
               <w:cnfStyle w:val="000000100000"/>
             </w:pPr>
-            <w:proofErr w:type="spellStart"/>
-            <w:r>
-              <w:t>Strengths</w:t>
-            </w:r>
-            <w:proofErr w:type="spellEnd"/>
-            <w:r>
-              <w:t>:</w:t>
+            <w:r>
+              <w:t>Strengths:</w:t>
             </w:r>
           </w:p>
           <w:p>
@@ -1260,15 +1223,8 @@
               <w:cnfStyle w:val="000000100000"/>
             </w:pPr>
             <w:r>
-              <w:t xml:space="preserve">Dedikeret </w:t>
-            </w:r>
-            <w:proofErr w:type="spellStart"/>
-            <w:r>
-              <w:t>ngl.medarbejder</w:t>
-            </w:r>
-            <w:proofErr w:type="spellEnd"/>
-            <w:r>
-              <w:t xml:space="preserve"> tæt på problemområdet med masser af viden, både som it-bruger og håndværker/trælastmand.</w:t>
+              <w:lastRenderedPageBreak/>
+              <w:t>Dedikeret ngl.medarbejder tæt på problemområdet med masser af viden, både som it-bruger og håndværker/trælastmand.</w:t>
             </w:r>
           </w:p>
           <w:p>
@@ -1298,13 +1254,9 @@
             <w:pPr>
               <w:cnfStyle w:val="000000100000"/>
             </w:pPr>
-            <w:proofErr w:type="spellStart"/>
-            <w:r>
-              <w:t>Weaknesses</w:t>
-            </w:r>
-            <w:proofErr w:type="spellEnd"/>
-            <w:r>
-              <w:t>:</w:t>
+            <w:r>
+              <w:lastRenderedPageBreak/>
+              <w:t>Weaknesses:</w:t>
             </w:r>
           </w:p>
           <w:p>
@@ -1317,18 +1269,11 @@
               <w:cnfStyle w:val="000000100000"/>
             </w:pPr>
             <w:r>
+              <w:lastRenderedPageBreak/>
               <w:t xml:space="preserve">Konflikt: </w:t>
             </w:r>
             <w:r>
-              <w:t xml:space="preserve">Man kan godt lide enkeltheden i </w:t>
-            </w:r>
-            <w:proofErr w:type="spellStart"/>
-            <w:r>
-              <w:t>Quickbyg</w:t>
-            </w:r>
-            <w:proofErr w:type="spellEnd"/>
-            <w:r>
-              <w:t xml:space="preserve"> samtidig med at man vil have et system som potentielt kan give mere vedligehold af varer, priser mv.</w:t>
+              <w:t>Man kan godt lide enkeltheden i Quickbyg samtidig med at man vil have et system som potentielt kan give mere vedligehold af varer, priser mv.</w:t>
             </w:r>
           </w:p>
           <w:p>
@@ -1388,6 +1333,7 @@
           </w:tcPr>
           <w:p>
             <w:r>
+              <w:lastRenderedPageBreak/>
               <w:t>Eksterne</w:t>
             </w:r>
           </w:p>
@@ -1400,13 +1346,8 @@
             <w:pPr>
               <w:cnfStyle w:val="000000000000"/>
             </w:pPr>
-            <w:proofErr w:type="spellStart"/>
-            <w:r>
-              <w:t>Opportunities</w:t>
-            </w:r>
-            <w:proofErr w:type="spellEnd"/>
-            <w:r>
-              <w:t>:</w:t>
+            <w:r>
+              <w:t>Opportunities:</w:t>
             </w:r>
           </w:p>
           <w:p>
@@ -1419,15 +1360,7 @@
               <w:cnfStyle w:val="000000000000"/>
             </w:pPr>
             <w:r>
-              <w:t xml:space="preserve">COTS </w:t>
-            </w:r>
-            <w:proofErr w:type="spellStart"/>
-            <w:r>
-              <w:t>ERP-system</w:t>
-            </w:r>
-            <w:proofErr w:type="spellEnd"/>
-            <w:r>
-              <w:t xml:space="preserve"> kan evt. indfri krav hurtigt, ved få justeringer/tilføjelser?</w:t>
+              <w:t>COTS ERP-system kan evt. indfri krav hurtigt, ved få justeringer/tilføjelser?</w:t>
             </w:r>
           </w:p>
           <w:p>
@@ -1444,13 +1377,8 @@
             <w:pPr>
               <w:cnfStyle w:val="000000000000"/>
             </w:pPr>
-            <w:proofErr w:type="spellStart"/>
-            <w:r>
-              <w:t>Threats</w:t>
-            </w:r>
-            <w:proofErr w:type="spellEnd"/>
-            <w:r>
-              <w:t>:</w:t>
+            <w:r>
+              <w:t>Threats:</w:t>
             </w:r>
           </w:p>
           <w:p>
@@ -1569,17 +1497,8 @@
                 <w:rFonts w:ascii="Courier New" w:hAnsi="Courier New" w:cs="Courier New"/>
                 <w:b w:val="0"/>
               </w:rPr>
-              <w:t xml:space="preserve">The </w:t>
-            </w:r>
-            <w:proofErr w:type="spellStart"/>
-            <w:r>
-              <w:rPr>
-                <w:rFonts w:ascii="Courier New" w:hAnsi="Courier New" w:cs="Courier New"/>
-                <w:b w:val="0"/>
-              </w:rPr>
-              <w:t>binaries</w:t>
-            </w:r>
-            <w:proofErr w:type="spellEnd"/>
+              <w:t>The binaries</w:t>
+            </w:r>
           </w:p>
         </w:tc>
         <w:tc>
@@ -1632,13 +1551,8 @@
             <w:pPr>
               <w:cnfStyle w:val="000000100000"/>
             </w:pPr>
-            <w:proofErr w:type="spellStart"/>
-            <w:r>
-              <w:t>Strengths</w:t>
-            </w:r>
-            <w:proofErr w:type="spellEnd"/>
-            <w:r>
-              <w:t>:</w:t>
+            <w:r>
+              <w:t>Strengths:</w:t>
             </w:r>
           </w:p>
           <w:p>
@@ -1677,23 +1591,7 @@
               <w:cnfStyle w:val="000000100000"/>
             </w:pPr>
             <w:r>
-              <w:t xml:space="preserve">Kan både levere </w:t>
-            </w:r>
-            <w:proofErr w:type="spellStart"/>
-            <w:r>
-              <w:t>backend</w:t>
-            </w:r>
-            <w:proofErr w:type="spellEnd"/>
-            <w:r>
-              <w:t xml:space="preserve">, </w:t>
-            </w:r>
-            <w:proofErr w:type="spellStart"/>
-            <w:r>
-              <w:t>frontend</w:t>
-            </w:r>
-            <w:proofErr w:type="spellEnd"/>
-            <w:r>
-              <w:t xml:space="preserve"> og designe GUI.</w:t>
+              <w:t>Kan både levere backend, frontend og designe GUI.</w:t>
             </w:r>
           </w:p>
           <w:p>
@@ -1706,23 +1604,7 @@
               <w:cnfStyle w:val="000000100000"/>
             </w:pPr>
             <w:r>
-              <w:t xml:space="preserve">Er klar over </w:t>
-            </w:r>
-            <w:proofErr w:type="spellStart"/>
-            <w:r>
-              <w:t>udfordringer-ne</w:t>
-            </w:r>
-            <w:proofErr w:type="spellEnd"/>
-            <w:r>
-              <w:t xml:space="preserve"> med at være få og er lykkedes fint med </w:t>
-            </w:r>
-            <w:proofErr w:type="spellStart"/>
-            <w:r>
-              <w:t>tidlig-ere</w:t>
-            </w:r>
-            <w:proofErr w:type="spellEnd"/>
-            <w:r>
-              <w:t xml:space="preserve"> projekter.</w:t>
+              <w:t>Er klar over udfordringer-ne med at være få og er lykkedes fint med tidlig-ere projekter.</w:t>
             </w:r>
           </w:p>
           <w:p>
@@ -1739,13 +1621,8 @@
             <w:pPr>
               <w:cnfStyle w:val="000000100000"/>
             </w:pPr>
-            <w:proofErr w:type="spellStart"/>
-            <w:r>
-              <w:t>Weaknesses</w:t>
-            </w:r>
-            <w:proofErr w:type="spellEnd"/>
-            <w:r>
-              <w:t>:</w:t>
+            <w:r>
+              <w:t>Weaknesses:</w:t>
             </w:r>
           </w:p>
           <w:p>
@@ -1796,13 +1673,8 @@
             <w:pPr>
               <w:cnfStyle w:val="000000000000"/>
             </w:pPr>
-            <w:proofErr w:type="spellStart"/>
-            <w:r>
-              <w:t>Opportunities</w:t>
-            </w:r>
-            <w:proofErr w:type="spellEnd"/>
-            <w:r>
-              <w:t>:</w:t>
+            <w:r>
+              <w:t>Opportunities:</w:t>
             </w:r>
           </w:p>
           <w:p>
@@ -1818,8 +1690,11 @@
               <w:t xml:space="preserve">Flere teammedlemmer ville </w:t>
             </w:r>
             <w:r>
+              <w:t xml:space="preserve">bidrage til mere nuancerede diskussioner og større sikkerhed i </w:t>
+            </w:r>
+            <w:r>
               <w:lastRenderedPageBreak/>
-              <w:t>bidrage til mere nuancerede diskussioner og større sikkerhed i gennemførsel af opgaver.</w:t>
+              <w:t>gennemførsel af opgaver.</w:t>
             </w:r>
           </w:p>
           <w:p>
@@ -1837,14 +1712,9 @@
             <w:pPr>
               <w:cnfStyle w:val="000000000000"/>
             </w:pPr>
-            <w:proofErr w:type="spellStart"/>
             <w:r>
               <w:lastRenderedPageBreak/>
-              <w:t>Threats</w:t>
-            </w:r>
-            <w:proofErr w:type="spellEnd"/>
-            <w:r>
-              <w:t>:</w:t>
+              <w:t>Threats:</w:t>
             </w:r>
           </w:p>
           <w:p>
@@ -1857,11 +1727,7 @@
               <w:cnfStyle w:val="000000000000"/>
             </w:pPr>
             <w:r>
-              <w:t xml:space="preserve">Uenighed bliver så alvorlig at teamet </w:t>
-            </w:r>
-            <w:r>
-              <w:lastRenderedPageBreak/>
-              <w:t>splittes op.</w:t>
+              <w:t>Uenighed bliver så alvorlig at teamet splittes op.</w:t>
             </w:r>
           </w:p>
           <w:p>
@@ -1897,15 +1763,7 @@
     </w:p>
     <w:p>
       <w:r>
-        <w:t xml:space="preserve">At </w:t>
-      </w:r>
-      <w:proofErr w:type="gramStart"/>
-      <w:r>
-        <w:t>give</w:t>
-      </w:r>
-      <w:proofErr w:type="gramEnd"/>
-      <w:r>
-        <w:t xml:space="preserve"> kunden bedre mulighed for at kunne visualisere sin carport. </w:t>
+        <w:t xml:space="preserve">At give kunden bedre mulighed for at kunne visualisere sin carport. </w:t>
       </w:r>
     </w:p>
     <w:p>
@@ -1915,28 +1773,12 @@
     </w:p>
     <w:p>
       <w:r>
-        <w:t xml:space="preserve">At </w:t>
-      </w:r>
-      <w:proofErr w:type="gramStart"/>
-      <w:r>
-        <w:t>sikre</w:t>
-      </w:r>
-      <w:proofErr w:type="gramEnd"/>
-      <w:r>
-        <w:t xml:space="preserve"> systemets drift på tværs af medarbejdere.</w:t>
-      </w:r>
-    </w:p>
-    <w:p>
-      <w:r>
-        <w:t xml:space="preserve">At </w:t>
-      </w:r>
-      <w:proofErr w:type="spellStart"/>
-      <w:r>
-        <w:t>defragmentere</w:t>
-      </w:r>
-      <w:proofErr w:type="spellEnd"/>
-      <w:r>
-        <w:t xml:space="preserve"> systemet så det er et samlet hele.</w:t>
+        <w:t>At sikre systemets drift på tværs af medarbejdere.</w:t>
+      </w:r>
+    </w:p>
+    <w:p>
+      <w:r>
+        <w:t>At defragmentere systemet så det er et samlet hele.</w:t>
       </w:r>
     </w:p>
     <w:p>
@@ -1995,21 +1837,8 @@
         <w:pStyle w:val="Overskrift1"/>
       </w:pPr>
       <w:r>
-        <w:t xml:space="preserve">SCRUM </w:t>
-      </w:r>
-      <w:proofErr w:type="spellStart"/>
-      <w:r>
-        <w:t>user</w:t>
-      </w:r>
-      <w:proofErr w:type="spellEnd"/>
-      <w:r>
-        <w:t xml:space="preserve"> </w:t>
-      </w:r>
-      <w:proofErr w:type="spellStart"/>
-      <w:r>
-        <w:t>stories</w:t>
-      </w:r>
-      <w:proofErr w:type="spellEnd"/>
+        <w:t>SCRUM user stories</w:t>
+      </w:r>
       <w:r>
         <w:t>:</w:t>
       </w:r>
@@ -2306,16 +2135,7 @@
         </w:rPr>
       </w:pPr>
       <w:r>
-        <w:lastRenderedPageBreak/>
-        <w:t xml:space="preserve">Som </w:t>
-      </w:r>
-      <w:proofErr w:type="spellStart"/>
-      <w:r>
-        <w:t>indlogget</w:t>
-      </w:r>
-      <w:proofErr w:type="spellEnd"/>
-      <w:r>
-        <w:t xml:space="preserve"> medarbejder</w:t>
+        <w:t>Som indlogget medarbejder</w:t>
       </w:r>
       <w:r>
         <w:t xml:space="preserve"> i</w:t>
@@ -2348,6 +2168,7 @@
         <w:rPr>
           <w:i/>
         </w:rPr>
+        <w:lastRenderedPageBreak/>
         <w:t>Konfigurer carport:</w:t>
       </w:r>
     </w:p>
@@ -2363,15 +2184,7 @@
         </w:rPr>
       </w:pPr>
       <w:r>
-        <w:t xml:space="preserve">Som </w:t>
-      </w:r>
-      <w:proofErr w:type="spellStart"/>
-      <w:r>
-        <w:t>indlogget</w:t>
-      </w:r>
-      <w:proofErr w:type="spellEnd"/>
-      <w:r>
-        <w:t xml:space="preserve"> medarbejder</w:t>
+        <w:t>Som indlogget medarbejder</w:t>
       </w:r>
       <w:r>
         <w:t xml:space="preserve"> i trælasten vil jeg kunne konfigurere en carport således at fejl evt. undgås.</w:t>
@@ -2409,15 +2222,7 @@
         </w:rPr>
       </w:pPr>
       <w:r>
-        <w:t xml:space="preserve">Som </w:t>
-      </w:r>
-      <w:proofErr w:type="spellStart"/>
-      <w:r>
-        <w:t>indlogget</w:t>
-      </w:r>
-      <w:proofErr w:type="spellEnd"/>
-      <w:r>
-        <w:t xml:space="preserve"> medarbejder</w:t>
+        <w:t>Som indlogget medarbejder</w:t>
       </w:r>
       <w:r>
         <w:t xml:space="preserve"> i trælasten vil jeg kunne administrere kunder således at stamdata er korrekte til sikring af f.eks. korrekt leveringsadresse.</w:t>
@@ -2455,26 +2260,10 @@
         </w:rPr>
       </w:pPr>
       <w:r>
-        <w:t xml:space="preserve">Som </w:t>
-      </w:r>
-      <w:proofErr w:type="spellStart"/>
-      <w:r>
-        <w:t>indlogget</w:t>
-      </w:r>
-      <w:proofErr w:type="spellEnd"/>
-      <w:r>
-        <w:t xml:space="preserve"> medarbejder</w:t>
-      </w:r>
-      <w:r>
-        <w:t xml:space="preserve"> i trælasten vil jeg kunne beregne styklisten automatisk, således at fejl undgås, </w:t>
-      </w:r>
-      <w:proofErr w:type="gramStart"/>
-      <w:r>
-        <w:t>priser bliver</w:t>
-      </w:r>
-      <w:proofErr w:type="gramEnd"/>
-      <w:r>
-        <w:t xml:space="preserve"> korrekte og lagerbeholdning vedligeholdes korrekt.</w:t>
+        <w:t>Som indlogget medarbejder</w:t>
+      </w:r>
+      <w:r>
+        <w:t xml:space="preserve"> i trælasten vil jeg kunne beregne styklisten automatisk, således at fejl undgås, priser bliver korrekte og lagerbeholdning vedligeholdes korrekt.</w:t>
       </w:r>
     </w:p>
     <w:p>
@@ -2508,15 +2297,7 @@
         </w:rPr>
       </w:pPr>
       <w:r>
-        <w:t xml:space="preserve">Som </w:t>
-      </w:r>
-      <w:proofErr w:type="spellStart"/>
-      <w:r>
-        <w:t>indlogget</w:t>
-      </w:r>
-      <w:proofErr w:type="spellEnd"/>
-      <w:r>
-        <w:t xml:space="preserve"> medarbejder</w:t>
+        <w:t>Som indlogget medarbejder</w:t>
       </w:r>
       <w:r>
         <w:t xml:space="preserve"> i trælasten vil jeg kunne redigere dækningsgraden så jeg kan lave et godt tilbud hvis der er behov.</w:t>
@@ -2552,15 +2333,7 @@
         </w:rPr>
       </w:pPr>
       <w:r>
-        <w:t xml:space="preserve">Som </w:t>
-      </w:r>
-      <w:proofErr w:type="spellStart"/>
-      <w:r>
-        <w:t>indlogget</w:t>
-      </w:r>
-      <w:proofErr w:type="spellEnd"/>
-      <w:r>
-        <w:t xml:space="preserve"> medarbejder</w:t>
+        <w:t>Som indlogget medarbejder</w:t>
       </w:r>
       <w:r>
         <w:t xml:space="preserve"> i trælasten vil jeg kunne redigere hjælpeteksten så kunden har bedre mulighed for at samle carporten korrekt.</w:t>
@@ -2593,15 +2366,7 @@
         </w:numPr>
       </w:pPr>
       <w:r>
-        <w:t xml:space="preserve">Som </w:t>
-      </w:r>
-      <w:proofErr w:type="spellStart"/>
-      <w:r>
-        <w:t>indlogget</w:t>
-      </w:r>
-      <w:proofErr w:type="spellEnd"/>
-      <w:r>
-        <w:t xml:space="preserve"> medarbejder</w:t>
+        <w:t>Som indlogget medarbejder</w:t>
       </w:r>
       <w:r>
         <w:t xml:space="preserve"> i trælasten vil jeg kunne tilføje flere varer til ordren fra databasen, for at sikre at kunden får alle beslag og øvrige varer nødvendige for en korrekt samling af carporten. Evt. mersalg?</w:t>
@@ -2638,15 +2403,7 @@
         </w:rPr>
       </w:pPr>
       <w:r>
-        <w:t xml:space="preserve">Som </w:t>
-      </w:r>
-      <w:proofErr w:type="spellStart"/>
-      <w:r>
-        <w:t>indlogget</w:t>
-      </w:r>
-      <w:proofErr w:type="spellEnd"/>
-      <w:r>
-        <w:t xml:space="preserve"> medarbejder</w:t>
+        <w:t>Som indlogget medarbejder</w:t>
       </w:r>
       <w:r>
         <w:t xml:space="preserve"> i trælasten vil jeg kunne se/udskrive tegningen af den konstruerede carport så jeg kan bedre kan visualisere den og evt. besvare kundespørgsmål.</w:t>
@@ -2684,15 +2441,7 @@
         </w:rPr>
       </w:pPr>
       <w:r>
-        <w:t xml:space="preserve">Som </w:t>
-      </w:r>
-      <w:proofErr w:type="spellStart"/>
-      <w:r>
-        <w:t>indlogget</w:t>
-      </w:r>
-      <w:proofErr w:type="spellEnd"/>
-      <w:r>
-        <w:t xml:space="preserve"> medarbejder</w:t>
+        <w:t>Som indlogget medarbejder</w:t>
       </w:r>
       <w:r>
         <w:t xml:space="preserve"> i trælasten vil jeg kunne </w:t>
@@ -2733,26 +2482,10 @@
         </w:rPr>
       </w:pPr>
       <w:r>
-        <w:t xml:space="preserve">Som </w:t>
-      </w:r>
-      <w:proofErr w:type="spellStart"/>
-      <w:r>
-        <w:t>indlogget</w:t>
-      </w:r>
-      <w:proofErr w:type="spellEnd"/>
-      <w:r>
-        <w:t xml:space="preserve"> medarbejder</w:t>
-      </w:r>
-      <w:r>
-        <w:t xml:space="preserve"> i trælasten vil jeg kunne besvare </w:t>
-      </w:r>
-      <w:proofErr w:type="spellStart"/>
-      <w:r>
-        <w:t>forspørgsler</w:t>
-      </w:r>
-      <w:proofErr w:type="spellEnd"/>
-      <w:r>
-        <w:t xml:space="preserve"> vedr. carporte elektronisk, så kunden hurtigt får en tegning og oplever oprigtig interesse i kundens projekt.</w:t>
+        <w:t>Som indlogget medarbejder</w:t>
+      </w:r>
+      <w:r>
+        <w:t xml:space="preserve"> i trælasten vil jeg kunne besvare forspørgsler vedr. carporte elektronisk, så kunden hurtigt får en tegning og oplever oprigtig interesse i kundens projekt.</w:t>
       </w:r>
     </w:p>
     <w:p>
@@ -2788,15 +2521,7 @@
         </w:numPr>
       </w:pPr>
       <w:r>
-        <w:t xml:space="preserve">Som </w:t>
-      </w:r>
-      <w:proofErr w:type="spellStart"/>
-      <w:r>
-        <w:t>indlogget</w:t>
-      </w:r>
-      <w:proofErr w:type="spellEnd"/>
-      <w:r>
-        <w:t xml:space="preserve"> medarbejder</w:t>
+        <w:t>Som indlogget medarbejder</w:t>
       </w:r>
       <w:r>
         <w:t xml:space="preserve"> i trælasten vil jeg kunne oprette og redigere varer, så jeg undgår at skulle håndtere forskellige varenumre, tekster mv. for den samme vare.</w:t>
@@ -2829,15 +2554,7 @@
         </w:numPr>
       </w:pPr>
       <w:r>
-        <w:t xml:space="preserve">Som </w:t>
-      </w:r>
-      <w:proofErr w:type="spellStart"/>
-      <w:r>
-        <w:t>indlogget</w:t>
-      </w:r>
-      <w:proofErr w:type="spellEnd"/>
-      <w:r>
-        <w:t xml:space="preserve"> medarbejder</w:t>
+        <w:t>Som indlogget medarbejder</w:t>
       </w:r>
       <w:r>
         <w:t xml:space="preserve"> i trælasten vil jeg kunne nulstille min brugerkonto, så jeg kan igen kan komme ind i systemet, selvom jeg har glemt mit kodeord.</w:t>
@@ -2870,15 +2587,7 @@
         </w:numPr>
       </w:pPr>
       <w:r>
-        <w:t xml:space="preserve">Som </w:t>
-      </w:r>
-      <w:proofErr w:type="spellStart"/>
-      <w:r>
-        <w:t>indlogget</w:t>
-      </w:r>
-      <w:proofErr w:type="spellEnd"/>
-      <w:r>
-        <w:t xml:space="preserve"> medarbejder</w:t>
+        <w:t>Som indlogget medarbejder</w:t>
       </w:r>
       <w:r>
         <w:t xml:space="preserve"> i trælasten vil jeg kunne nedlægge eller oprette konti for andre medarbejdere, så de kan tilgå systemet og arbejde med carport forespørgsler.</w:t>
@@ -2926,15 +2635,7 @@
         </w:rPr>
       </w:pPr>
       <w:r>
-        <w:t xml:space="preserve">Som </w:t>
-      </w:r>
-      <w:proofErr w:type="spellStart"/>
-      <w:r>
-        <w:t>indlogget</w:t>
-      </w:r>
-      <w:proofErr w:type="spellEnd"/>
-      <w:r>
-        <w:t xml:space="preserve"> medarbejder</w:t>
+        <w:t>Som indlogget medarbejder</w:t>
       </w:r>
       <w:r>
         <w:t xml:space="preserve"> i trælasten vil jeg kunne redigere i eller tilføje samlevejledninger, så de altid er aktuelle.</w:t>
@@ -2972,15 +2673,7 @@
       </w:pPr>
       <w:r>
         <w:lastRenderedPageBreak/>
-        <w:t xml:space="preserve">Som </w:t>
-      </w:r>
-      <w:proofErr w:type="spellStart"/>
-      <w:r>
-        <w:t>indlogget</w:t>
-      </w:r>
-      <w:proofErr w:type="spellEnd"/>
-      <w:r>
-        <w:t xml:space="preserve"> medarbejder</w:t>
+        <w:t>Som indlogget medarbejder</w:t>
       </w:r>
       <w:r>
         <w:t xml:space="preserve"> i trælasten vil jeg kunne udskrive </w:t>
@@ -3024,15 +2717,7 @@
         </w:rPr>
       </w:pPr>
       <w:r>
-        <w:t xml:space="preserve">Som </w:t>
-      </w:r>
-      <w:proofErr w:type="spellStart"/>
-      <w:r>
-        <w:t>indlogget</w:t>
-      </w:r>
-      <w:proofErr w:type="spellEnd"/>
-      <w:r>
-        <w:t xml:space="preserve"> medarbejder</w:t>
+        <w:t>Som indlogget medarbejder</w:t>
       </w:r>
       <w:r>
         <w:t xml:space="preserve"> i trælasten vil jeg kunne se fejl i </w:t>
@@ -3073,15 +2758,7 @@
         <w:jc w:val="both"/>
       </w:pPr>
       <w:r>
-        <w:t xml:space="preserve">Som </w:t>
-      </w:r>
-      <w:proofErr w:type="spellStart"/>
-      <w:r>
-        <w:t>indlogget</w:t>
-      </w:r>
-      <w:proofErr w:type="spellEnd"/>
-      <w:r>
-        <w:t xml:space="preserve"> medarbejder</w:t>
+        <w:t>Som indlogget medarbejder</w:t>
       </w:r>
       <w:r>
         <w:t xml:space="preserve"> i trælasten vil jeg til enhver tid kunne se hvor langt i processen, en ordre er nået, så jeg kan svare kunden ved en henvendelse.</w:t>
@@ -3157,15 +2834,7 @@
         </w:rPr>
       </w:pPr>
       <w:r>
-        <w:t xml:space="preserve">Som </w:t>
-      </w:r>
-      <w:proofErr w:type="spellStart"/>
-      <w:r>
-        <w:t>indlogget</w:t>
-      </w:r>
-      <w:proofErr w:type="spellEnd"/>
-      <w:r>
-        <w:t xml:space="preserve"> medarbejder</w:t>
+        <w:t>Som indlogget medarbejder</w:t>
       </w:r>
       <w:r>
         <w:t xml:space="preserve"> i trælasten vil jeg kunne logge ud af systemet, så min konto ikke misbruges.</w:t>
@@ -3180,19 +2849,9 @@
       <w:pPr>
         <w:pStyle w:val="Overskrift1"/>
       </w:pPr>
-      <w:proofErr w:type="spellStart"/>
-      <w:r>
-        <w:t>Product</w:t>
-      </w:r>
-      <w:proofErr w:type="spellEnd"/>
-      <w:r>
-        <w:t xml:space="preserve"> </w:t>
-      </w:r>
-      <w:proofErr w:type="spellStart"/>
-      <w:r>
-        <w:t>Backlog</w:t>
-      </w:r>
-      <w:proofErr w:type="spellEnd"/>
+      <w:r>
+        <w:t>Product Backlog</w:t>
+      </w:r>
     </w:p>
     <w:p/>
     <w:p>
@@ -3285,7 +2944,6 @@
                 <w:lang w:eastAsia="da-DK"/>
               </w:rPr>
             </w:pPr>
-            <w:proofErr w:type="spellStart"/>
             <w:r>
               <w:rPr>
                 <w:rFonts w:eastAsia="Times New Roman" w:cstheme="minorHAnsi"/>
@@ -3294,7 +2952,6 @@
               </w:rPr>
               <w:t>Imp</w:t>
             </w:r>
-            <w:proofErr w:type="spellEnd"/>
           </w:p>
         </w:tc>
         <w:tc>
@@ -3310,7 +2967,6 @@
                 <w:lang w:eastAsia="da-DK"/>
               </w:rPr>
             </w:pPr>
-            <w:proofErr w:type="spellStart"/>
             <w:r>
               <w:rPr>
                 <w:rFonts w:eastAsia="Times New Roman" w:cstheme="minorHAnsi"/>
@@ -3319,7 +2975,6 @@
               </w:rPr>
               <w:t>Est</w:t>
             </w:r>
-            <w:proofErr w:type="spellEnd"/>
           </w:p>
         </w:tc>
         <w:tc>
@@ -3335,23 +2990,13 @@
                 <w:lang w:eastAsia="da-DK"/>
               </w:rPr>
             </w:pPr>
-            <w:proofErr w:type="spellStart"/>
             <w:r>
               <w:rPr>
                 <w:rFonts w:eastAsia="Times New Roman" w:cstheme="minorHAnsi"/>
                 <w:color w:val="FFFFFF"/>
                 <w:lang w:eastAsia="da-DK"/>
               </w:rPr>
-              <w:t>How</w:t>
-            </w:r>
-            <w:proofErr w:type="spellEnd"/>
-            <w:r>
-              <w:rPr>
-                <w:rFonts w:eastAsia="Times New Roman" w:cstheme="minorHAnsi"/>
-                <w:color w:val="FFFFFF"/>
-                <w:lang w:eastAsia="da-DK"/>
-              </w:rPr>
-              <w:t xml:space="preserve"> to demo</w:t>
+              <w:t>How to demo</w:t>
             </w:r>
           </w:p>
         </w:tc>
@@ -3581,18 +3226,8 @@
                 <w:color w:val="000000"/>
                 <w:lang w:eastAsia="da-DK"/>
               </w:rPr>
-              <w:t xml:space="preserve">E: </w:t>
-            </w:r>
-            <w:proofErr w:type="spellStart"/>
-            <w:r>
-              <w:rPr>
-                <w:rFonts w:eastAsia="Times New Roman" w:cstheme="minorHAnsi"/>
-                <w:color w:val="000000"/>
-                <w:lang w:eastAsia="da-DK"/>
-              </w:rPr>
-              <w:t>Create</w:t>
-            </w:r>
-            <w:proofErr w:type="spellEnd"/>
+              <w:t>E: Create</w:t>
+            </w:r>
           </w:p>
         </w:tc>
       </w:tr>
@@ -3774,25 +3409,7 @@
                 <w:color w:val="000000"/>
                 <w:lang w:eastAsia="da-DK"/>
               </w:rPr>
-              <w:t xml:space="preserve">Kræver DB, </w:t>
-            </w:r>
-            <w:proofErr w:type="spellStart"/>
-            <w:r>
-              <w:rPr>
-                <w:rFonts w:eastAsia="Times New Roman" w:cstheme="minorHAnsi"/>
-                <w:color w:val="000000"/>
-                <w:lang w:eastAsia="da-DK"/>
-              </w:rPr>
-              <w:t>Login</w:t>
-            </w:r>
-            <w:proofErr w:type="spellEnd"/>
-            <w:r>
-              <w:rPr>
-                <w:rFonts w:eastAsia="Times New Roman" w:cstheme="minorHAnsi"/>
-                <w:color w:val="000000"/>
-                <w:lang w:eastAsia="da-DK"/>
-              </w:rPr>
-              <w:t>.</w:t>
+              <w:t>Kræver DB, Login.</w:t>
             </w:r>
           </w:p>
         </w:tc>
@@ -3832,18 +3449,8 @@
                 <w:color w:val="000000"/>
                 <w:lang w:eastAsia="da-DK"/>
               </w:rPr>
-              <w:t xml:space="preserve">E: </w:t>
-            </w:r>
-            <w:proofErr w:type="spellStart"/>
-            <w:r>
-              <w:rPr>
-                <w:rFonts w:eastAsia="Times New Roman" w:cstheme="minorHAnsi"/>
-                <w:color w:val="000000"/>
-                <w:lang w:eastAsia="da-DK"/>
-              </w:rPr>
-              <w:t>Read</w:t>
-            </w:r>
-            <w:proofErr w:type="spellEnd"/>
+              <w:t>E: Read</w:t>
+            </w:r>
           </w:p>
         </w:tc>
       </w:tr>
@@ -4200,7 +3807,6 @@
                 <w:lang w:eastAsia="da-DK"/>
               </w:rPr>
             </w:pPr>
-            <w:proofErr w:type="gramStart"/>
             <w:r>
               <w:rPr>
                 <w:rFonts w:eastAsia="Times New Roman" w:cstheme="minorHAnsi"/>
@@ -4209,7 +3815,6 @@
               </w:rPr>
               <w:t>beregnes styklisten som udskrives i konsollen.</w:t>
             </w:r>
-            <w:proofErr w:type="gramEnd"/>
           </w:p>
         </w:tc>
         <w:tc>
@@ -4281,25 +3886,7 @@
                 <w:color w:val="000000"/>
                 <w:lang w:eastAsia="da-DK"/>
               </w:rPr>
-              <w:t xml:space="preserve">E: </w:t>
-            </w:r>
-            <w:proofErr w:type="gramStart"/>
-            <w:r>
-              <w:rPr>
-                <w:rFonts w:eastAsia="Times New Roman" w:cstheme="minorHAnsi"/>
-                <w:color w:val="000000"/>
-                <w:lang w:eastAsia="da-DK"/>
-              </w:rPr>
-              <w:t>Umiddelbar</w:t>
-            </w:r>
-            <w:proofErr w:type="gramEnd"/>
-            <w:r>
-              <w:rPr>
-                <w:rFonts w:eastAsia="Times New Roman" w:cstheme="minorHAnsi"/>
-                <w:color w:val="000000"/>
-                <w:lang w:eastAsia="da-DK"/>
-              </w:rPr>
-              <w:t xml:space="preserve"> kompleks, fordrer mere analyse.</w:t>
+              <w:t>E: Umiddelbar kompleks, fordrer mere analyse.</w:t>
             </w:r>
           </w:p>
         </w:tc>
@@ -4763,25 +4350,7 @@
                 <w:color w:val="000000"/>
                 <w:lang w:eastAsia="da-DK"/>
               </w:rPr>
-              <w:t xml:space="preserve">danner </w:t>
-            </w:r>
-            <w:proofErr w:type="spellStart"/>
-            <w:r>
-              <w:rPr>
-                <w:rFonts w:eastAsia="Times New Roman" w:cstheme="minorHAnsi"/>
-                <w:color w:val="000000"/>
-                <w:lang w:eastAsia="da-DK"/>
-              </w:rPr>
-              <w:t>email</w:t>
-            </w:r>
-            <w:proofErr w:type="spellEnd"/>
-            <w:r>
-              <w:rPr>
-                <w:rFonts w:eastAsia="Times New Roman" w:cstheme="minorHAnsi"/>
-                <w:color w:val="000000"/>
-                <w:lang w:eastAsia="da-DK"/>
-              </w:rPr>
-              <w:t xml:space="preserve"> og </w:t>
+              <w:t xml:space="preserve">danner email og </w:t>
             </w:r>
             <w:r>
               <w:rPr>
@@ -4822,25 +4391,7 @@
                 <w:color w:val="000000"/>
                 <w:lang w:eastAsia="da-DK"/>
               </w:rPr>
-              <w:t xml:space="preserve">jek </w:t>
-            </w:r>
-            <w:proofErr w:type="spellStart"/>
-            <w:r>
-              <w:rPr>
-                <w:rFonts w:eastAsia="Times New Roman" w:cstheme="minorHAnsi"/>
-                <w:color w:val="000000"/>
-                <w:lang w:eastAsia="da-DK"/>
-              </w:rPr>
-              <w:t>mailbox</w:t>
-            </w:r>
-            <w:proofErr w:type="spellEnd"/>
-            <w:r>
-              <w:rPr>
-                <w:rFonts w:eastAsia="Times New Roman" w:cstheme="minorHAnsi"/>
-                <w:color w:val="000000"/>
-                <w:lang w:eastAsia="da-DK"/>
-              </w:rPr>
-              <w:t xml:space="preserve"> for svarmail og vedhæftninger, tjek at forespørgsel skifter status til ’besvaret’ i listen over forespørgsler.</w:t>
+              <w:t>jek mailbox for svarmail og vedhæftninger, tjek at forespørgsel skifter status til ’besvaret’ i listen over forespørgsler.</w:t>
             </w:r>
           </w:p>
         </w:tc>
@@ -5310,25 +4861,7 @@
                 <w:color w:val="000000"/>
                 <w:lang w:eastAsia="da-DK"/>
               </w:rPr>
-              <w:t xml:space="preserve">E: Ingen </w:t>
-            </w:r>
-            <w:proofErr w:type="spellStart"/>
-            <w:r>
-              <w:rPr>
-                <w:rFonts w:eastAsia="Times New Roman" w:cstheme="minorHAnsi"/>
-                <w:color w:val="000000"/>
-                <w:lang w:eastAsia="da-DK"/>
-              </w:rPr>
-              <w:t>db</w:t>
-            </w:r>
-            <w:proofErr w:type="spellEnd"/>
-            <w:r>
-              <w:rPr>
-                <w:rFonts w:eastAsia="Times New Roman" w:cstheme="minorHAnsi"/>
-                <w:color w:val="000000"/>
-                <w:lang w:eastAsia="da-DK"/>
-              </w:rPr>
-              <w:t>, blot grafik.</w:t>
+              <w:t>E: Ingen db, blot grafik.</w:t>
             </w:r>
           </w:p>
         </w:tc>
@@ -5531,25 +5064,7 @@
                 <w:color w:val="000000"/>
                 <w:lang w:eastAsia="da-DK"/>
               </w:rPr>
-              <w:t xml:space="preserve">E: Simpelt </w:t>
-            </w:r>
-            <w:proofErr w:type="spellStart"/>
-            <w:r>
-              <w:rPr>
-                <w:rFonts w:eastAsia="Times New Roman" w:cstheme="minorHAnsi"/>
-                <w:color w:val="000000"/>
-                <w:lang w:eastAsia="da-DK"/>
-              </w:rPr>
-              <w:t>db</w:t>
-            </w:r>
-            <w:proofErr w:type="spellEnd"/>
-            <w:r>
-              <w:rPr>
-                <w:rFonts w:eastAsia="Times New Roman" w:cstheme="minorHAnsi"/>
-                <w:color w:val="000000"/>
-                <w:lang w:eastAsia="da-DK"/>
-              </w:rPr>
-              <w:t xml:space="preserve"> udtræk</w:t>
+              <w:t>E: Simpelt db udtræk</w:t>
             </w:r>
           </w:p>
         </w:tc>
@@ -5670,43 +5185,7 @@
                 <w:color w:val="000000"/>
                 <w:lang w:eastAsia="da-DK"/>
               </w:rPr>
-              <w:t xml:space="preserve">Websiden med carporte åbnes i browseren, linket ’carport i tilpassede mål’ klikkes, side for valg af </w:t>
-            </w:r>
-            <w:proofErr w:type="spellStart"/>
-            <w:r>
-              <w:rPr>
-                <w:rFonts w:eastAsia="Times New Roman" w:cstheme="minorHAnsi"/>
-                <w:color w:val="000000"/>
-                <w:lang w:eastAsia="da-DK"/>
-              </w:rPr>
-              <w:t>tagtype</w:t>
-            </w:r>
-            <w:proofErr w:type="spellEnd"/>
-            <w:r>
-              <w:rPr>
-                <w:rFonts w:eastAsia="Times New Roman" w:cstheme="minorHAnsi"/>
-                <w:color w:val="000000"/>
-                <w:lang w:eastAsia="da-DK"/>
-              </w:rPr>
-              <w:t xml:space="preserve"> vises, </w:t>
-            </w:r>
-            <w:proofErr w:type="spellStart"/>
-            <w:r>
-              <w:rPr>
-                <w:rFonts w:eastAsia="Times New Roman" w:cstheme="minorHAnsi"/>
-                <w:color w:val="000000"/>
-                <w:lang w:eastAsia="da-DK"/>
-              </w:rPr>
-              <w:t>tagtype</w:t>
-            </w:r>
-            <w:proofErr w:type="spellEnd"/>
-            <w:r>
-              <w:rPr>
-                <w:rFonts w:eastAsia="Times New Roman" w:cstheme="minorHAnsi"/>
-                <w:color w:val="000000"/>
-                <w:lang w:eastAsia="da-DK"/>
-              </w:rPr>
-              <w:t xml:space="preserve"> vælges, side med formular for carportens længde, højde og bredde vises og mål indtastes.</w:t>
+              <w:t>Websiden med carporte åbnes i browseren, linket ’carport i tilpassede mål’ klikkes, side for valg af tagtype vises, tagtype vælges, side med formular for carportens længde, højde og bredde vises og mål indtastes.</w:t>
             </w:r>
           </w:p>
         </w:tc>
@@ -5890,25 +5369,7 @@
                 <w:color w:val="000000"/>
                 <w:lang w:eastAsia="da-DK"/>
               </w:rPr>
-              <w:t xml:space="preserve">Unit test oprettes som henter en forespørgsel fra databasen. Data ændres og gemmes i databasen. Forespørgslen hentes fra databasen igen og der testes om nye data stemmer med den </w:t>
-            </w:r>
-            <w:proofErr w:type="spellStart"/>
-            <w:r>
-              <w:rPr>
-                <w:rFonts w:eastAsia="Times New Roman" w:cstheme="minorHAnsi"/>
-                <w:color w:val="000000"/>
-                <w:lang w:eastAsia="da-DK"/>
-              </w:rPr>
-              <w:t>foretagede</w:t>
-            </w:r>
-            <w:proofErr w:type="spellEnd"/>
-            <w:r>
-              <w:rPr>
-                <w:rFonts w:eastAsia="Times New Roman" w:cstheme="minorHAnsi"/>
-                <w:color w:val="000000"/>
-                <w:lang w:eastAsia="da-DK"/>
-              </w:rPr>
-              <w:t xml:space="preserve"> ændring.</w:t>
+              <w:t>Unit test oprettes som henter en forespørgsel fra databasen. Data ændres og gemmes i databasen. Forespørgslen hentes fra databasen igen og der testes om nye data stemmer med den foretagede ændring.</w:t>
             </w:r>
           </w:p>
         </w:tc>
@@ -6381,59 +5842,13 @@
                 <w:lang w:eastAsia="da-DK"/>
               </w:rPr>
             </w:pPr>
-            <w:proofErr w:type="spellStart"/>
-            <w:r>
-              <w:rPr>
-                <w:rFonts w:eastAsia="Times New Roman" w:cstheme="minorHAnsi"/>
-                <w:color w:val="000000"/>
-                <w:lang w:eastAsia="da-DK"/>
-              </w:rPr>
-              <w:t>Login</w:t>
-            </w:r>
-            <w:proofErr w:type="spellEnd"/>
-            <w:r>
-              <w:rPr>
-                <w:rFonts w:eastAsia="Times New Roman" w:cstheme="minorHAnsi"/>
-                <w:color w:val="000000"/>
-                <w:lang w:eastAsia="da-DK"/>
-              </w:rPr>
-              <w:t xml:space="preserve"> websiden åbnes i browseren, data indtastes og brugerens personlige webside vises. Ved fejlet </w:t>
-            </w:r>
-            <w:proofErr w:type="spellStart"/>
-            <w:r>
-              <w:rPr>
-                <w:rFonts w:eastAsia="Times New Roman" w:cstheme="minorHAnsi"/>
-                <w:color w:val="000000"/>
-                <w:lang w:eastAsia="da-DK"/>
-              </w:rPr>
-              <w:t>login</w:t>
-            </w:r>
-            <w:proofErr w:type="spellEnd"/>
-            <w:r>
-              <w:rPr>
-                <w:rFonts w:eastAsia="Times New Roman" w:cstheme="minorHAnsi"/>
-                <w:color w:val="000000"/>
-                <w:lang w:eastAsia="da-DK"/>
-              </w:rPr>
-              <w:t xml:space="preserve"> vises fejlbesked på </w:t>
-            </w:r>
-            <w:proofErr w:type="spellStart"/>
-            <w:r>
-              <w:rPr>
-                <w:rFonts w:eastAsia="Times New Roman" w:cstheme="minorHAnsi"/>
-                <w:color w:val="000000"/>
-                <w:lang w:eastAsia="da-DK"/>
-              </w:rPr>
-              <w:t>login</w:t>
-            </w:r>
-            <w:proofErr w:type="spellEnd"/>
-            <w:r>
-              <w:rPr>
-                <w:rFonts w:eastAsia="Times New Roman" w:cstheme="minorHAnsi"/>
-                <w:color w:val="000000"/>
-                <w:lang w:eastAsia="da-DK"/>
-              </w:rPr>
-              <w:t xml:space="preserve"> websiden.</w:t>
+            <w:r>
+              <w:rPr>
+                <w:rFonts w:eastAsia="Times New Roman" w:cstheme="minorHAnsi"/>
+                <w:color w:val="000000"/>
+                <w:lang w:eastAsia="da-DK"/>
+              </w:rPr>
+              <w:t>Login websiden åbnes i browseren, data indtastes og brugerens personlige webside vises. Ved fejlet login vises fejlbesked på login websiden.</w:t>
             </w:r>
           </w:p>
         </w:tc>
@@ -6618,59 +6033,13 @@
                 <w:lang w:eastAsia="da-DK"/>
               </w:rPr>
             </w:pPr>
-            <w:proofErr w:type="spellStart"/>
-            <w:r>
-              <w:rPr>
-                <w:rFonts w:eastAsia="Times New Roman" w:cstheme="minorHAnsi"/>
-                <w:color w:val="000000"/>
-                <w:lang w:eastAsia="da-DK"/>
-              </w:rPr>
-              <w:t>Login</w:t>
-            </w:r>
-            <w:proofErr w:type="spellEnd"/>
-            <w:r>
-              <w:rPr>
-                <w:rFonts w:eastAsia="Times New Roman" w:cstheme="minorHAnsi"/>
-                <w:color w:val="000000"/>
-                <w:lang w:eastAsia="da-DK"/>
-              </w:rPr>
-              <w:t xml:space="preserve"> websiden åbnes i browseren, data indtastes og brugerens personlige webside vises. Øverst i websiden klikkes på ‘log </w:t>
-            </w:r>
-            <w:proofErr w:type="spellStart"/>
-            <w:r>
-              <w:rPr>
-                <w:rFonts w:eastAsia="Times New Roman" w:cstheme="minorHAnsi"/>
-                <w:color w:val="000000"/>
-                <w:lang w:eastAsia="da-DK"/>
-              </w:rPr>
-              <w:t>ud’-knappen</w:t>
-            </w:r>
-            <w:proofErr w:type="spellEnd"/>
-            <w:r>
-              <w:rPr>
-                <w:rFonts w:eastAsia="Times New Roman" w:cstheme="minorHAnsi"/>
-                <w:color w:val="000000"/>
-                <w:lang w:eastAsia="da-DK"/>
-              </w:rPr>
-              <w:t xml:space="preserve"> og </w:t>
-            </w:r>
-            <w:proofErr w:type="spellStart"/>
-            <w:r>
-              <w:rPr>
-                <w:rFonts w:eastAsia="Times New Roman" w:cstheme="minorHAnsi"/>
-                <w:color w:val="000000"/>
-                <w:lang w:eastAsia="da-DK"/>
-              </w:rPr>
-              <w:t>login</w:t>
-            </w:r>
-            <w:proofErr w:type="spellEnd"/>
-            <w:r>
-              <w:rPr>
-                <w:rFonts w:eastAsia="Times New Roman" w:cstheme="minorHAnsi"/>
-                <w:color w:val="000000"/>
-                <w:lang w:eastAsia="da-DK"/>
-              </w:rPr>
-              <w:t xml:space="preserve"> siden vises.  </w:t>
+            <w:r>
+              <w:rPr>
+                <w:rFonts w:eastAsia="Times New Roman" w:cstheme="minorHAnsi"/>
+                <w:color w:val="000000"/>
+                <w:lang w:eastAsia="da-DK"/>
+              </w:rPr>
+              <w:t>Login websiden åbnes i browseren, data indtastes og brugerens personlige webside vises. Øverst i websiden klikkes på ‘log ud’-knappen og login siden vises.  </w:t>
             </w:r>
           </w:p>
         </w:tc>
@@ -6854,61 +6223,7 @@
                 <w:color w:val="000000"/>
                 <w:lang w:eastAsia="da-DK"/>
               </w:rPr>
-              <w:t xml:space="preserve">Side med </w:t>
-            </w:r>
-            <w:proofErr w:type="spellStart"/>
-            <w:r>
-              <w:rPr>
-                <w:rFonts w:eastAsia="Times New Roman" w:cstheme="minorHAnsi"/>
-                <w:color w:val="000000"/>
-                <w:lang w:eastAsia="da-DK"/>
-              </w:rPr>
-              <w:t>loginformular</w:t>
-            </w:r>
-            <w:proofErr w:type="spellEnd"/>
-            <w:r>
-              <w:rPr>
-                <w:rFonts w:eastAsia="Times New Roman" w:cstheme="minorHAnsi"/>
-                <w:color w:val="000000"/>
-                <w:lang w:eastAsia="da-DK"/>
-              </w:rPr>
-              <w:t xml:space="preserve"> åbnes, </w:t>
-            </w:r>
-            <w:proofErr w:type="spellStart"/>
-            <w:r>
-              <w:rPr>
-                <w:rFonts w:eastAsia="Times New Roman" w:cstheme="minorHAnsi"/>
-                <w:color w:val="000000"/>
-                <w:lang w:eastAsia="da-DK"/>
-              </w:rPr>
-              <w:t>email</w:t>
-            </w:r>
-            <w:proofErr w:type="spellEnd"/>
-            <w:r>
-              <w:rPr>
-                <w:rFonts w:eastAsia="Times New Roman" w:cstheme="minorHAnsi"/>
-                <w:color w:val="000000"/>
-                <w:lang w:eastAsia="da-DK"/>
-              </w:rPr>
-              <w:t xml:space="preserve"> indtastes, knappen ’nulstil brugerkonto’ klikkes. Tjek at mail med ny </w:t>
-            </w:r>
-            <w:proofErr w:type="spellStart"/>
-            <w:r>
-              <w:rPr>
-                <w:rFonts w:eastAsia="Times New Roman" w:cstheme="minorHAnsi"/>
-                <w:color w:val="000000"/>
-                <w:lang w:eastAsia="da-DK"/>
-              </w:rPr>
-              <w:t>login</w:t>
-            </w:r>
-            <w:proofErr w:type="spellEnd"/>
-            <w:r>
-              <w:rPr>
-                <w:rFonts w:eastAsia="Times New Roman" w:cstheme="minorHAnsi"/>
-                <w:color w:val="000000"/>
-                <w:lang w:eastAsia="da-DK"/>
-              </w:rPr>
-              <w:t xml:space="preserve"> fremsendes.</w:t>
+              <w:t>Side med loginformular åbnes, email indtastes, knappen ’nulstil brugerkonto’ klikkes. Tjek at mail med ny login fremsendes.</w:t>
             </w:r>
           </w:p>
         </w:tc>
@@ -7101,23 +6416,13 @@
               </w:rPr>
               <w:t xml:space="preserve">Kør </w:t>
             </w:r>
-            <w:proofErr w:type="spellStart"/>
-            <w:r>
-              <w:rPr>
-                <w:rFonts w:eastAsia="Times New Roman" w:cstheme="minorHAnsi"/>
-                <w:color w:val="000000"/>
-                <w:lang w:eastAsia="da-DK"/>
-              </w:rPr>
-              <w:t>User</w:t>
-            </w:r>
-            <w:proofErr w:type="spellEnd"/>
-            <w:r>
-              <w:rPr>
-                <w:rFonts w:eastAsia="Times New Roman" w:cstheme="minorHAnsi"/>
-                <w:color w:val="000000"/>
-                <w:lang w:eastAsia="da-DK"/>
-              </w:rPr>
-              <w:t xml:space="preserve"> Story 7, se forespørgslernes forskellige statusser.</w:t>
+            <w:r>
+              <w:rPr>
+                <w:rFonts w:eastAsia="Times New Roman" w:cstheme="minorHAnsi"/>
+                <w:color w:val="000000"/>
+                <w:lang w:eastAsia="da-DK"/>
+              </w:rPr>
+              <w:t>User Story 7, se forespørgslernes forskellige statusser.</w:t>
             </w:r>
           </w:p>
         </w:tc>
@@ -7413,60 +6718,24 @@
                 <w:color w:val="000000"/>
                 <w:lang w:eastAsia="da-DK"/>
               </w:rPr>
-              <w:t xml:space="preserve">I: God </w:t>
-            </w:r>
-            <w:proofErr w:type="spellStart"/>
-            <w:r>
-              <w:rPr>
-                <w:rFonts w:eastAsia="Times New Roman" w:cstheme="minorHAnsi"/>
-                <w:color w:val="000000"/>
-                <w:lang w:eastAsia="da-DK"/>
-              </w:rPr>
-              <w:t>visuali-sering</w:t>
-            </w:r>
-            <w:proofErr w:type="spellEnd"/>
-            <w:r>
-              <w:rPr>
-                <w:rFonts w:eastAsia="Times New Roman" w:cstheme="minorHAnsi"/>
-                <w:color w:val="000000"/>
-                <w:lang w:eastAsia="da-DK"/>
-              </w:rPr>
-              <w:t xml:space="preserve"> er vigtig for kunden og dermed salget.</w:t>
-            </w:r>
-          </w:p>
-          <w:p>
-            <w:pPr>
-              <w:cnfStyle w:val="000000100000"/>
-              <w:rPr>
-                <w:rFonts w:eastAsia="Times New Roman" w:cstheme="minorHAnsi"/>
-                <w:lang w:eastAsia="da-DK"/>
-              </w:rPr>
-            </w:pPr>
-            <w:r>
-              <w:rPr>
-                <w:rFonts w:eastAsia="Times New Roman" w:cstheme="minorHAnsi"/>
-                <w:color w:val="000000"/>
-                <w:lang w:eastAsia="da-DK"/>
-              </w:rPr>
-              <w:t xml:space="preserve">E: Ingen </w:t>
-            </w:r>
-            <w:proofErr w:type="spellStart"/>
-            <w:r>
-              <w:rPr>
-                <w:rFonts w:eastAsia="Times New Roman" w:cstheme="minorHAnsi"/>
-                <w:color w:val="000000"/>
-                <w:lang w:eastAsia="da-DK"/>
-              </w:rPr>
-              <w:t>db</w:t>
-            </w:r>
-            <w:proofErr w:type="spellEnd"/>
-            <w:r>
-              <w:rPr>
-                <w:rFonts w:eastAsia="Times New Roman" w:cstheme="minorHAnsi"/>
-                <w:color w:val="000000"/>
-                <w:lang w:eastAsia="da-DK"/>
-              </w:rPr>
-              <w:t>, blot grafik.</w:t>
+              <w:t>I: God visuali-sering er vigtig for kunden og dermed salget.</w:t>
+            </w:r>
+          </w:p>
+          <w:p>
+            <w:pPr>
+              <w:cnfStyle w:val="000000100000"/>
+              <w:rPr>
+                <w:rFonts w:eastAsia="Times New Roman" w:cstheme="minorHAnsi"/>
+                <w:lang w:eastAsia="da-DK"/>
+              </w:rPr>
+            </w:pPr>
+            <w:r>
+              <w:rPr>
+                <w:rFonts w:eastAsia="Times New Roman" w:cstheme="minorHAnsi"/>
+                <w:color w:val="000000"/>
+                <w:lang w:eastAsia="da-DK"/>
+              </w:rPr>
+              <w:t>E: Ingen db, blot grafik.</w:t>
             </w:r>
           </w:p>
         </w:tc>
@@ -7597,23 +6866,13 @@
               </w:rPr>
               <w:t xml:space="preserve">Kør </w:t>
             </w:r>
-            <w:proofErr w:type="spellStart"/>
-            <w:r>
-              <w:rPr>
-                <w:rFonts w:eastAsia="Times New Roman" w:cstheme="minorHAnsi"/>
-                <w:color w:val="000000"/>
-                <w:lang w:eastAsia="da-DK"/>
-              </w:rPr>
-              <w:t>User</w:t>
-            </w:r>
-            <w:proofErr w:type="spellEnd"/>
-            <w:r>
-              <w:rPr>
-                <w:rFonts w:eastAsia="Times New Roman" w:cstheme="minorHAnsi"/>
-                <w:color w:val="000000"/>
-                <w:lang w:eastAsia="da-DK"/>
-              </w:rPr>
-              <w:t xml:space="preserve"> Story 7, fanen ’Dokumenter’ vælges, ønskede dokumenter vælges, knappen ’udskriv’ klikkes, tjek at dokumenterne udskrives.</w:t>
+            <w:r>
+              <w:rPr>
+                <w:rFonts w:eastAsia="Times New Roman" w:cstheme="minorHAnsi"/>
+                <w:color w:val="000000"/>
+                <w:lang w:eastAsia="da-DK"/>
+              </w:rPr>
+              <w:t>User Story 7, fanen ’Dokumenter’ vælges, ønskede dokumenter vælges, knappen ’udskriv’ klikkes, tjek at dokumenterne udskrives.</w:t>
             </w:r>
           </w:p>
         </w:tc>
@@ -7990,23 +7249,13 @@
               </w:rPr>
               <w:t xml:space="preserve">Kør </w:t>
             </w:r>
-            <w:proofErr w:type="spellStart"/>
-            <w:r>
-              <w:rPr>
-                <w:rFonts w:eastAsia="Times New Roman" w:cstheme="minorHAnsi"/>
-                <w:color w:val="000000"/>
-                <w:lang w:eastAsia="da-DK"/>
-              </w:rPr>
-              <w:t>User</w:t>
-            </w:r>
-            <w:proofErr w:type="spellEnd"/>
-            <w:r>
-              <w:rPr>
-                <w:rFonts w:eastAsia="Times New Roman" w:cstheme="minorHAnsi"/>
-                <w:color w:val="000000"/>
-                <w:lang w:eastAsia="da-DK"/>
-              </w:rPr>
-              <w:t xml:space="preserve"> Story 7, forespørgsel vælges, carportens konfigurationsside vises, tjek at der fremgår en fejltekst i tekstfeltet.</w:t>
+            <w:r>
+              <w:rPr>
+                <w:rFonts w:eastAsia="Times New Roman" w:cstheme="minorHAnsi"/>
+                <w:color w:val="000000"/>
+                <w:lang w:eastAsia="da-DK"/>
+              </w:rPr>
+              <w:t>User Story 7, forespørgsel vælges, carportens konfigurationsside vises, tjek at der fremgår en fejltekst i tekstfeltet.</w:t>
             </w:r>
           </w:p>
         </w:tc>
@@ -8988,25 +8237,7 @@
                 <w:color w:val="000000"/>
                 <w:lang w:eastAsia="da-DK"/>
               </w:rPr>
-              <w:t xml:space="preserve">I: En sekundær </w:t>
-            </w:r>
-            <w:proofErr w:type="spellStart"/>
-            <w:r>
-              <w:rPr>
-                <w:rFonts w:eastAsia="Times New Roman" w:cstheme="minorHAnsi"/>
-                <w:color w:val="000000"/>
-                <w:lang w:eastAsia="da-DK"/>
-              </w:rPr>
-              <w:t>nice-to-have</w:t>
-            </w:r>
-            <w:proofErr w:type="spellEnd"/>
-            <w:r>
-              <w:rPr>
-                <w:rFonts w:eastAsia="Times New Roman" w:cstheme="minorHAnsi"/>
-                <w:color w:val="000000"/>
-                <w:lang w:eastAsia="da-DK"/>
-              </w:rPr>
-              <w:t xml:space="preserve"> funktion. Ikke </w:t>
+              <w:t xml:space="preserve">I: En sekundær nice-to-have funktion. Ikke </w:t>
             </w:r>
             <w:r>
               <w:rPr>
@@ -9044,189 +8275,7 @@
         <w:rPr>
           <w:sz w:val="18"/>
         </w:rPr>
-        <w:t xml:space="preserve">OBS: Vi havde en snak med </w:t>
-      </w:r>
-      <w:proofErr w:type="spellStart"/>
-      <w:r>
-        <w:rPr>
-          <w:sz w:val="18"/>
-        </w:rPr>
-        <w:t>Ronni</w:t>
-      </w:r>
-      <w:proofErr w:type="spellEnd"/>
-      <w:r>
-        <w:rPr>
-          <w:sz w:val="18"/>
-        </w:rPr>
-        <w:t xml:space="preserve"> 09/11-2018 inden PO møde, hvor han fortalte, at afhængigheder ikke altid kan undgås. F.eks. </w:t>
-      </w:r>
-      <w:proofErr w:type="spellStart"/>
-      <w:r>
-        <w:rPr>
-          <w:sz w:val="18"/>
-        </w:rPr>
-        <w:t>user</w:t>
-      </w:r>
-      <w:proofErr w:type="spellEnd"/>
-      <w:r>
-        <w:rPr>
-          <w:sz w:val="18"/>
-        </w:rPr>
-        <w:t xml:space="preserve"> </w:t>
-      </w:r>
-      <w:proofErr w:type="spellStart"/>
-      <w:r>
-        <w:rPr>
-          <w:sz w:val="18"/>
-        </w:rPr>
-        <w:t>stories</w:t>
-      </w:r>
-      <w:proofErr w:type="spellEnd"/>
-      <w:r>
-        <w:rPr>
-          <w:sz w:val="18"/>
-        </w:rPr>
-        <w:t xml:space="preserve"> som kræver </w:t>
-      </w:r>
-      <w:proofErr w:type="spellStart"/>
-      <w:r>
-        <w:rPr>
-          <w:sz w:val="18"/>
-        </w:rPr>
-        <w:t>login</w:t>
-      </w:r>
-      <w:proofErr w:type="spellEnd"/>
-      <w:r>
-        <w:rPr>
-          <w:sz w:val="18"/>
-        </w:rPr>
-        <w:t xml:space="preserve">. Måden man kan gøre disse uafhængige er at </w:t>
-      </w:r>
-      <w:proofErr w:type="spellStart"/>
-      <w:r>
-        <w:rPr>
-          <w:sz w:val="18"/>
-        </w:rPr>
-        <w:t>hardcode</w:t>
-      </w:r>
-      <w:proofErr w:type="spellEnd"/>
-      <w:r>
-        <w:rPr>
-          <w:sz w:val="18"/>
-        </w:rPr>
-        <w:t xml:space="preserve"> en </w:t>
-      </w:r>
-      <w:proofErr w:type="spellStart"/>
-      <w:r>
-        <w:rPr>
-          <w:sz w:val="18"/>
-        </w:rPr>
-        <w:t>indlogget</w:t>
-      </w:r>
-      <w:proofErr w:type="spellEnd"/>
-      <w:r>
-        <w:rPr>
-          <w:sz w:val="18"/>
-        </w:rPr>
-        <w:t xml:space="preserve"> bruger og så udføre testen. Alternativt kan man undlade at skrive ’log in’ i </w:t>
-      </w:r>
-      <w:proofErr w:type="spellStart"/>
-      <w:r>
-        <w:rPr>
-          <w:sz w:val="18"/>
-        </w:rPr>
-        <w:t>user</w:t>
-      </w:r>
-      <w:proofErr w:type="spellEnd"/>
-      <w:r>
-        <w:rPr>
-          <w:sz w:val="18"/>
-        </w:rPr>
-        <w:t xml:space="preserve"> </w:t>
-      </w:r>
-      <w:proofErr w:type="spellStart"/>
-      <w:r>
-        <w:rPr>
-          <w:sz w:val="18"/>
-        </w:rPr>
-        <w:t>storien</w:t>
-      </w:r>
-      <w:proofErr w:type="spellEnd"/>
-      <w:r>
-        <w:rPr>
-          <w:sz w:val="18"/>
-        </w:rPr>
-        <w:t xml:space="preserve">, og så senere ændre de </w:t>
-      </w:r>
-      <w:proofErr w:type="spellStart"/>
-      <w:r>
-        <w:rPr>
-          <w:sz w:val="18"/>
-        </w:rPr>
-        <w:t>user</w:t>
-      </w:r>
-      <w:proofErr w:type="spellEnd"/>
-      <w:r>
-        <w:rPr>
-          <w:sz w:val="18"/>
-        </w:rPr>
-        <w:t xml:space="preserve"> </w:t>
-      </w:r>
-      <w:proofErr w:type="spellStart"/>
-      <w:r>
-        <w:rPr>
-          <w:sz w:val="18"/>
-        </w:rPr>
-        <w:t>stories</w:t>
-      </w:r>
-      <w:proofErr w:type="spellEnd"/>
-      <w:r>
-        <w:rPr>
-          <w:sz w:val="18"/>
-        </w:rPr>
-        <w:t xml:space="preserve">, som flyttes ”bag” en </w:t>
-      </w:r>
-      <w:proofErr w:type="spellStart"/>
-      <w:r>
-        <w:rPr>
-          <w:sz w:val="18"/>
-        </w:rPr>
-        <w:t>loginfunktion</w:t>
-      </w:r>
-      <w:proofErr w:type="spellEnd"/>
-      <w:r>
-        <w:rPr>
-          <w:sz w:val="18"/>
-        </w:rPr>
-        <w:t xml:space="preserve">, f.eks. administrative </w:t>
-      </w:r>
-      <w:proofErr w:type="spellStart"/>
-      <w:r>
-        <w:rPr>
-          <w:sz w:val="18"/>
-        </w:rPr>
-        <w:t>user</w:t>
-      </w:r>
-      <w:proofErr w:type="spellEnd"/>
-      <w:r>
-        <w:rPr>
-          <w:sz w:val="18"/>
-        </w:rPr>
-        <w:t xml:space="preserve"> </w:t>
-      </w:r>
-      <w:proofErr w:type="spellStart"/>
-      <w:r>
-        <w:rPr>
-          <w:sz w:val="18"/>
-        </w:rPr>
-        <w:t>stories</w:t>
-      </w:r>
-      <w:proofErr w:type="spellEnd"/>
-      <w:r>
-        <w:rPr>
-          <w:sz w:val="18"/>
-        </w:rPr>
-        <w:t>.</w:t>
+        <w:t>OBS: Vi havde en snak med Ronni 09/11-2018 inden PO møde, hvor han fortalte, at afhængigheder ikke altid kan undgås. F.eks. user stories som kræver login. Måden man kan gøre disse uafhængige er at hardcode en indlogget bruger og så udføre testen. Alternativt kan man undlade at skrive ’log in’ i user storien, og så senere ændre de user stories, som flyttes ”bag” en loginfunktion, f.eks. administrative user stories.</w:t>
       </w:r>
       <w:r>
         <w:tab/>
@@ -9290,15 +8339,7 @@
         </w:numPr>
       </w:pPr>
       <w:r>
-        <w:t xml:space="preserve">Mulighed for redigering af </w:t>
-      </w:r>
-      <w:proofErr w:type="spellStart"/>
-      <w:r>
-        <w:t>ordreforspørgsler</w:t>
-      </w:r>
-      <w:proofErr w:type="spellEnd"/>
-      <w:r>
-        <w:t xml:space="preserve"> så evt. fejl kan rettes.</w:t>
+        <w:t>Mulighed for redigering af ordreforspørgsler så evt. fejl kan rettes.</w:t>
       </w:r>
     </w:p>
     <w:p>
@@ -9310,29 +8351,8 @@
         </w:numPr>
       </w:pPr>
       <w:r>
-        <w:t xml:space="preserve">Mulighed for at </w:t>
-      </w:r>
-      <w:proofErr w:type="gramStart"/>
-      <w:r>
-        <w:t>redigere</w:t>
-      </w:r>
-      <w:proofErr w:type="gramEnd"/>
-      <w:r>
-        <w:t xml:space="preserve"> i regler bag materialeudregning </w:t>
-      </w:r>
-      <w:proofErr w:type="spellStart"/>
-      <w:r>
-        <w:t>aht</w:t>
-      </w:r>
-      <w:proofErr w:type="spellEnd"/>
-      <w:r>
-        <w:t xml:space="preserve">. </w:t>
-      </w:r>
-      <w:proofErr w:type="gramStart"/>
-      <w:r>
-        <w:t>ændrede byggekrav.</w:t>
-      </w:r>
-      <w:proofErr w:type="gramEnd"/>
+        <w:t>Mulighed for at redigere i regler bag materialeudregning aht. ændrede byggekrav.</w:t>
+      </w:r>
     </w:p>
     <w:p>
       <w:pPr>
@@ -9343,23 +8363,7 @@
         </w:numPr>
       </w:pPr>
       <w:r>
-        <w:t xml:space="preserve">3D </w:t>
-      </w:r>
-      <w:proofErr w:type="spellStart"/>
-      <w:r>
-        <w:t>rendering</w:t>
-      </w:r>
-      <w:proofErr w:type="spellEnd"/>
-      <w:r>
-        <w:t xml:space="preserve"> af carport i </w:t>
-      </w:r>
-      <w:proofErr w:type="spellStart"/>
-      <w:r>
-        <w:t>frontend</w:t>
-      </w:r>
-      <w:proofErr w:type="spellEnd"/>
-      <w:r>
-        <w:t>.</w:t>
+        <w:t>3D rendering af carport i frontend.</w:t>
       </w:r>
     </w:p>
     <w:p>
@@ -9383,23 +8387,7 @@
         </w:numPr>
       </w:pPr>
       <w:r>
-        <w:t xml:space="preserve">Mulighed for fuldstændig konfiguration af carport på </w:t>
-      </w:r>
-      <w:proofErr w:type="spellStart"/>
-      <w:r>
-        <w:t>frontend</w:t>
-      </w:r>
-      <w:proofErr w:type="spellEnd"/>
-      <w:r>
-        <w:t xml:space="preserve">, dvs. mål, beklædning, belægning, evt. fliser, </w:t>
-      </w:r>
-      <w:proofErr w:type="spellStart"/>
-      <w:r>
-        <w:t>taghældning</w:t>
-      </w:r>
-      <w:proofErr w:type="spellEnd"/>
-      <w:r>
-        <w:t>.</w:t>
+        <w:t>Mulighed for fuldstændig konfiguration af carport på frontend, dvs. mål, beklædning, belægning, evt. fliser, taghældning.</w:t>
       </w:r>
     </w:p>
     <w:p>
@@ -9447,7 +8435,7 @@
                     </pic:cNvPicPr>
                   </pic:nvPicPr>
                   <pic:blipFill>
-                    <a:blip r:embed="rId6" cstate="print"/>
+                    <a:blip r:embed="rId7" cstate="print"/>
                     <a:srcRect/>
                     <a:stretch>
                       <a:fillRect/>
@@ -9512,7 +8500,7 @@
                     </pic:cNvPicPr>
                   </pic:nvPicPr>
                   <pic:blipFill>
-                    <a:blip r:embed="rId7" cstate="print"/>
+                    <a:blip r:embed="rId8" cstate="print"/>
                     <a:srcRect/>
                     <a:stretch>
                       <a:fillRect/>
@@ -9551,15 +8539,7 @@
     </w:p>
     <w:p>
       <w:r>
-        <w:t xml:space="preserve">Findes der andre der kan administrere systemet end </w:t>
-      </w:r>
-      <w:proofErr w:type="spellStart"/>
-      <w:r>
-        <w:t>Martin/ngl</w:t>
-      </w:r>
-      <w:proofErr w:type="spellEnd"/>
-      <w:r>
-        <w:t>. medarbejdere?</w:t>
+        <w:t>Findes der andre der kan administrere systemet end Martin/ngl. medarbejdere?</w:t>
       </w:r>
     </w:p>
     <w:p>
@@ -9574,13 +8554,8 @@
     </w:p>
     <w:p>
       <w:r>
-        <w:t xml:space="preserve">Er der tiltag ift. </w:t>
-      </w:r>
-      <w:proofErr w:type="gramStart"/>
-      <w:r>
-        <w:t>hvis systemet en dag ikke kan køre pga. opdateringer i OS?</w:t>
-      </w:r>
-      <w:proofErr w:type="gramEnd"/>
+        <w:t>Er der tiltag ift. hvis systemet en dag ikke kan køre pga. opdateringer i OS?</w:t>
+      </w:r>
     </w:p>
     <w:p>
       <w:r>
@@ -9605,37 +8580,8 @@
     </w:p>
     <w:p>
       <w:r>
-        <w:t xml:space="preserve">Hvor dynamisk er markedet ift. reguleringer, udvikling af nye produkter, udfasning af andre, f.eks. </w:t>
-      </w:r>
-      <w:proofErr w:type="gramStart"/>
-      <w:r>
-        <w:t>plastictage</w:t>
-      </w:r>
-      <w:proofErr w:type="gramEnd"/>
-      <w:r>
-        <w:t xml:space="preserve"> </w:t>
-      </w:r>
-      <w:proofErr w:type="spellStart"/>
-      <w:r>
-        <w:t>aht</w:t>
-      </w:r>
-      <w:proofErr w:type="spellEnd"/>
-      <w:r>
-        <w:t xml:space="preserve">. miljø, stærkere beslag </w:t>
-      </w:r>
-      <w:proofErr w:type="spellStart"/>
-      <w:r>
-        <w:t>aht</w:t>
-      </w:r>
-      <w:proofErr w:type="spellEnd"/>
-      <w:r>
-        <w:t xml:space="preserve">. </w:t>
-      </w:r>
-      <w:proofErr w:type="gramStart"/>
-      <w:r>
-        <w:t>flere og kraftigere storme mv.?</w:t>
-      </w:r>
-      <w:proofErr w:type="gramEnd"/>
+        <w:t>Hvor dynamisk er markedet ift. reguleringer, udvikling af nye produkter, udfasning af andre, f.eks. plastictage aht. miljø, stærkere beslag aht. flere og kraftigere storme mv.?</w:t>
+      </w:r>
     </w:p>
     <w:p/>
     <w:p>
@@ -9648,172 +8594,28 @@
     </w:p>
     <w:p>
       <w:r>
-        <w:t xml:space="preserve">Må en </w:t>
-      </w:r>
-      <w:proofErr w:type="spellStart"/>
-      <w:r>
-        <w:t>dto</w:t>
-      </w:r>
-      <w:proofErr w:type="spellEnd"/>
-      <w:r>
-        <w:t xml:space="preserve"> indeholde en anden </w:t>
-      </w:r>
-      <w:proofErr w:type="spellStart"/>
-      <w:r>
-        <w:t>dto</w:t>
-      </w:r>
-      <w:proofErr w:type="spellEnd"/>
-      <w:r>
-        <w:t xml:space="preserve"> hvor det giver mening eller er det i strid med mønsteret?</w:t>
-      </w:r>
-      <w:r>
-        <w:t xml:space="preserve"> Ja naturligvis, hvis det giver konceptuel mening, derfor har vi ladet </w:t>
-      </w:r>
-      <w:proofErr w:type="spellStart"/>
-      <w:r>
-        <w:t>VareDTO</w:t>
-      </w:r>
-      <w:proofErr w:type="spellEnd"/>
-      <w:r>
-        <w:t xml:space="preserve"> indeholde samlinger af andre </w:t>
-      </w:r>
-      <w:proofErr w:type="spellStart"/>
-      <w:r>
-        <w:t>DTO’s</w:t>
-      </w:r>
-      <w:proofErr w:type="spellEnd"/>
-      <w:r>
-        <w:t xml:space="preserve">.. (Er vi sikre på at det er </w:t>
-      </w:r>
-      <w:proofErr w:type="spellStart"/>
-      <w:r>
-        <w:t>VareDTO</w:t>
-      </w:r>
-      <w:proofErr w:type="spellEnd"/>
-      <w:r>
-        <w:t>?)</w:t>
-      </w:r>
-    </w:p>
-    <w:p>
-      <w:r>
-        <w:t xml:space="preserve">En </w:t>
-      </w:r>
-      <w:proofErr w:type="spellStart"/>
-      <w:r>
-        <w:t>branch</w:t>
-      </w:r>
-      <w:proofErr w:type="spellEnd"/>
-      <w:r>
-        <w:t xml:space="preserve"> til hver udvikler eller til hver feature? Hvis vi arbejder på samme feature er det måske bedre med en </w:t>
-      </w:r>
-      <w:proofErr w:type="spellStart"/>
-      <w:r>
-        <w:t>branch</w:t>
-      </w:r>
-      <w:proofErr w:type="spellEnd"/>
-      <w:r>
-        <w:t xml:space="preserve"> til hver feature jf. </w:t>
-      </w:r>
-      <w:proofErr w:type="spellStart"/>
-      <w:r>
-        <w:t>Ronni</w:t>
-      </w:r>
-      <w:proofErr w:type="spellEnd"/>
-      <w:r>
-        <w:t xml:space="preserve"> (17-11-18)</w:t>
-      </w:r>
-    </w:p>
-    <w:p>
-      <w:r>
-        <w:t xml:space="preserve">Må </w:t>
-      </w:r>
-      <w:proofErr w:type="spellStart"/>
-      <w:r>
-        <w:t>commands</w:t>
-      </w:r>
-      <w:proofErr w:type="spellEnd"/>
-      <w:r>
-        <w:t xml:space="preserve"> gerne have funktionalitet til dannelse af html tabel?</w:t>
-      </w:r>
-      <w:r>
-        <w:t xml:space="preserve"> Ja, så længe </w:t>
-      </w:r>
-      <w:proofErr w:type="spellStart"/>
-      <w:r>
-        <w:t>commands</w:t>
-      </w:r>
-      <w:proofErr w:type="spellEnd"/>
-      <w:r>
-        <w:t xml:space="preserve"> er i </w:t>
-      </w:r>
-      <w:proofErr w:type="spellStart"/>
-      <w:r>
-        <w:t>presentation</w:t>
-      </w:r>
-      <w:proofErr w:type="spellEnd"/>
-      <w:r>
-        <w:t xml:space="preserve"> laget. Husk – og skriv – at </w:t>
-      </w:r>
-      <w:proofErr w:type="spellStart"/>
-      <w:r>
-        <w:t>presentation</w:t>
-      </w:r>
-      <w:proofErr w:type="spellEnd"/>
-      <w:r>
-        <w:t xml:space="preserve"> må gerne indeholde HTML, ingen logik og ingen </w:t>
-      </w:r>
-      <w:proofErr w:type="spellStart"/>
-      <w:r>
-        <w:t>sql</w:t>
-      </w:r>
-      <w:proofErr w:type="spellEnd"/>
-      <w:r>
-        <w:t xml:space="preserve">. </w:t>
-      </w:r>
-      <w:proofErr w:type="spellStart"/>
-      <w:r>
-        <w:t>Logic</w:t>
-      </w:r>
-      <w:proofErr w:type="spellEnd"/>
-      <w:r>
-        <w:t xml:space="preserve"> laget har logik (business </w:t>
-      </w:r>
-      <w:proofErr w:type="spellStart"/>
-      <w:r>
-        <w:t>logic</w:t>
-      </w:r>
-      <w:proofErr w:type="spellEnd"/>
-      <w:r>
-        <w:t xml:space="preserve">), ingen html og ingen </w:t>
-      </w:r>
-      <w:proofErr w:type="spellStart"/>
-      <w:r>
-        <w:t>sql</w:t>
-      </w:r>
-      <w:proofErr w:type="spellEnd"/>
-      <w:r>
-        <w:t xml:space="preserve">. Data-laget har </w:t>
-      </w:r>
-      <w:proofErr w:type="spellStart"/>
-      <w:r>
-        <w:t>sql</w:t>
-      </w:r>
-      <w:proofErr w:type="spellEnd"/>
-      <w:r>
-        <w:t xml:space="preserve"> og ingen html.</w:t>
-      </w:r>
-    </w:p>
-    <w:p>
-      <w:r>
-        <w:t xml:space="preserve">Vi bør analysere lidt mere så vi har indhold ift. </w:t>
-      </w:r>
-      <w:proofErr w:type="gramStart"/>
-      <w:r>
-        <w:t>diagrammer mv.</w:t>
-      </w:r>
-      <w:proofErr w:type="gramEnd"/>
-      <w:r>
-        <w:t xml:space="preserve"> F.eks. tilstandsdiagram for forespørgsel, måden vi opretter kunden på (altså anonym forespørgsel med kundedata bliver til en forespørgsel og en kunde i databasen) osv.</w:t>
+        <w:t>Må en dto indeholde en anden dto hvor det giver mening eller er det i strid med mønsteret?</w:t>
+      </w:r>
+      <w:r>
+        <w:t xml:space="preserve"> Ja naturligvis, hvis det giver konceptuel mening, derfor har vi ladet VareDTO indeholde samlinger af andre DTO’s.. (Er vi sikre på at det er VareDTO?)</w:t>
+      </w:r>
+    </w:p>
+    <w:p>
+      <w:r>
+        <w:t>En branch til hver udvikler eller til hver feature? Hvis vi arbejder på samme feature er det måske bedre med en branch til hver feature jf. Ronni (17-11-18)</w:t>
+      </w:r>
+    </w:p>
+    <w:p>
+      <w:r>
+        <w:t>Må commands gerne have funktionalitet til dannelse af html tabel?</w:t>
+      </w:r>
+      <w:r>
+        <w:t xml:space="preserve"> Ja, så længe commands er i presentation laget. Husk – og skriv – at presentation må gerne indeholde HTML, ingen logik og ingen sql. Logic laget har logik (business logic), ingen html og ingen sql. Data-laget har sql og ingen html.</w:t>
+      </w:r>
+    </w:p>
+    <w:p>
+      <w:r>
+        <w:t>Vi bør analysere lidt mere så vi har indhold ift. diagrammer mv. F.eks. tilstandsdiagram for forespørgsel, måden vi opretter kunden på (altså anonym forespørgsel med kundedata bliver til en forespørgsel og en kunde i databasen) osv.</w:t>
       </w:r>
     </w:p>
     <w:p>
@@ -9822,37 +8624,8 @@
       </w:r>
     </w:p>
     <w:p>
-      <w:proofErr w:type="spellStart"/>
-      <w:r>
-        <w:t>Ifm</w:t>
-      </w:r>
-      <w:proofErr w:type="spellEnd"/>
-      <w:r>
-        <w:t xml:space="preserve">. tests sender vi en </w:t>
-      </w:r>
-      <w:proofErr w:type="spellStart"/>
-      <w:r>
-        <w:t>CarportRequestDTO</w:t>
-      </w:r>
-      <w:proofErr w:type="spellEnd"/>
-      <w:r>
-        <w:t xml:space="preserve"> til styklisteberegneren. Måske skulle styklisteberegneren forvente simple datatyper som argumenter i stedet for et objekt. Så slipper vi for at erklære objekter heraf i unit tests. Men hvad er teorien for </w:t>
-      </w:r>
-      <w:proofErr w:type="spellStart"/>
-      <w:r>
-        <w:t>DTO’s</w:t>
-      </w:r>
-      <w:proofErr w:type="spellEnd"/>
-      <w:r>
-        <w:t xml:space="preserve"> / </w:t>
-      </w:r>
-      <w:proofErr w:type="spellStart"/>
-      <w:r>
-        <w:t>testbare</w:t>
-      </w:r>
-      <w:proofErr w:type="spellEnd"/>
-      <w:r>
-        <w:t xml:space="preserve"> metoder?</w:t>
+      <w:r>
+        <w:t>Ifm. tests sender vi en CarportRequestDTO til styklisteberegneren. Måske skulle styklisteberegneren forvente simple datatyper som argumenter i stedet for et objekt. Så slipper vi for at erklære objekter heraf i unit tests. Men hvad er teorien for DTO’s / testbare metoder?</w:t>
       </w:r>
     </w:p>
     <w:p>
@@ -9864,34 +8637,10 @@
       </w:r>
     </w:p>
     <w:p>
-      <w:bookmarkStart w:id="0" w:name="_GoBack"/>
-      <w:bookmarkEnd w:id="0"/>
-      <w:r>
-        <w:t xml:space="preserve">Idet udregningerne er opdelte, er det let at tilføje yderligere regler til indholdet i styklisten. F.eks. udregner </w:t>
-      </w:r>
-      <w:proofErr w:type="spellStart"/>
-      <w:r>
-        <w:t>stolpeudregneren</w:t>
-      </w:r>
-      <w:proofErr w:type="spellEnd"/>
-      <w:r>
-        <w:t xml:space="preserve"> de krævede stolper i hjørnet + skur. Hvis man senere ville have en business </w:t>
-      </w:r>
-      <w:proofErr w:type="spellStart"/>
-      <w:r>
-        <w:t>rule</w:t>
-      </w:r>
-      <w:proofErr w:type="spellEnd"/>
-      <w:r>
-        <w:t xml:space="preserve"> implementeret om at afstand mellem stolper ikke må overskride 2 </w:t>
-      </w:r>
-      <w:proofErr w:type="spellStart"/>
-      <w:r>
-        <w:t>mtr</w:t>
-      </w:r>
-      <w:proofErr w:type="spellEnd"/>
-      <w:r>
-        <w:t>, kan disse ekstra stolper nemt udregnes i en separat udregner…</w:t>
+      <w:bookmarkStart w:id="1" w:name="_GoBack"/>
+      <w:bookmarkEnd w:id="1"/>
+      <w:r>
+        <w:t>Idet udregningerne er opdelte, er det let at tilføje yderligere regler til indholdet i styklisten. F.eks. udregner stolpeudregneren de krævede stolper i hjørnet + skur. Hvis man senere ville have en business rule implementeret om at afstand mellem stolper ikke må overskride 2 mtr, kan disse ekstra stolper nemt udregnes i en separat udregner…</w:t>
       </w:r>
     </w:p>
     <w:p>
@@ -9899,321 +8648,44 @@
         <w:t>Husk at skri</w:t>
       </w:r>
       <w:r>
-        <w:t xml:space="preserve">ve at logikken må styre at der ikke kommer f.eks. flere materialer af typen tagfladebelægning på samme tag, fordi sammensat </w:t>
-      </w:r>
-      <w:proofErr w:type="spellStart"/>
-      <w:r>
-        <w:t>primærngl</w:t>
-      </w:r>
-      <w:proofErr w:type="spellEnd"/>
-      <w:r>
-        <w:t xml:space="preserve"> af </w:t>
-      </w:r>
-      <w:proofErr w:type="spellStart"/>
-      <w:r>
-        <w:t>roofTypeId</w:t>
-      </w:r>
-      <w:proofErr w:type="spellEnd"/>
-      <w:r>
-        <w:t xml:space="preserve"> og </w:t>
-      </w:r>
-      <w:proofErr w:type="spellStart"/>
-      <w:r>
-        <w:t>materialTypeId</w:t>
-      </w:r>
-      <w:proofErr w:type="spellEnd"/>
-      <w:r>
-        <w:t xml:space="preserve"> ikke duer, fordi </w:t>
-      </w:r>
-      <w:proofErr w:type="spellStart"/>
-      <w:r>
-        <w:t>plasttag</w:t>
-      </w:r>
-      <w:proofErr w:type="spellEnd"/>
-      <w:r>
-        <w:t xml:space="preserve"> findes i 2 længder og derfor begge tilhører </w:t>
-      </w:r>
-      <w:proofErr w:type="spellStart"/>
-      <w:r>
-        <w:t>roofType</w:t>
-      </w:r>
-      <w:proofErr w:type="spellEnd"/>
-      <w:r>
-        <w:t xml:space="preserve"> med fladt tag og er af samme materialetype.</w:t>
-      </w:r>
-    </w:p>
-    <w:p>
-      <w:r>
-        <w:t xml:space="preserve">Statisk vs. Dynamisk: Husk et afsnit om </w:t>
-      </w:r>
-      <w:proofErr w:type="spellStart"/>
-      <w:r>
-        <w:t>udregnerne</w:t>
-      </w:r>
-      <w:proofErr w:type="spellEnd"/>
-      <w:r>
-        <w:t xml:space="preserve"> og deres design, idet: </w:t>
-      </w:r>
-      <w:proofErr w:type="spellStart"/>
-      <w:r>
-        <w:t>RuleCalculator</w:t>
-      </w:r>
-      <w:proofErr w:type="spellEnd"/>
-      <w:r>
-        <w:t xml:space="preserve"> har en statisk metode, </w:t>
-      </w:r>
-      <w:proofErr w:type="spellStart"/>
-      <w:r>
-        <w:t>initializeMaterials</w:t>
-      </w:r>
-      <w:proofErr w:type="spellEnd"/>
-      <w:r>
-        <w:t xml:space="preserve">() som opretter et statisk </w:t>
-      </w:r>
-      <w:proofErr w:type="spellStart"/>
-      <w:r>
-        <w:t>HashMap</w:t>
-      </w:r>
-      <w:proofErr w:type="spellEnd"/>
-      <w:r>
-        <w:t xml:space="preserve"> som deles mellem alle </w:t>
-      </w:r>
-      <w:proofErr w:type="spellStart"/>
-      <w:r>
-        <w:t>RuleCalculator-implementationer</w:t>
-      </w:r>
-      <w:proofErr w:type="spellEnd"/>
-      <w:r>
-        <w:t xml:space="preserve">. Oprindeligt stod </w:t>
-      </w:r>
-      <w:proofErr w:type="spellStart"/>
-      <w:r>
-        <w:t>Calculator-klassen</w:t>
-      </w:r>
-      <w:proofErr w:type="spellEnd"/>
-      <w:r>
-        <w:t xml:space="preserve"> for blot at oprette objekter af de forsk. </w:t>
-      </w:r>
-      <w:proofErr w:type="spellStart"/>
-      <w:r>
-        <w:t>RuleCalculator-implementationer</w:t>
-      </w:r>
-      <w:proofErr w:type="spellEnd"/>
-      <w:r>
-        <w:t xml:space="preserve"> og de stod så selv for at oprette det statiske </w:t>
-      </w:r>
-      <w:proofErr w:type="spellStart"/>
-      <w:r>
-        <w:t>HashMap</w:t>
-      </w:r>
-      <w:proofErr w:type="spellEnd"/>
-      <w:r>
-        <w:t xml:space="preserve"> på super klassen </w:t>
-      </w:r>
-      <w:proofErr w:type="spellStart"/>
-      <w:r>
-        <w:t>RuleCalculator</w:t>
-      </w:r>
-      <w:proofErr w:type="spellEnd"/>
-      <w:r>
-        <w:t xml:space="preserve">. Men da </w:t>
-      </w:r>
-      <w:proofErr w:type="spellStart"/>
-      <w:r>
-        <w:t>hashmappet</w:t>
-      </w:r>
-      <w:proofErr w:type="spellEnd"/>
-      <w:r>
-        <w:t xml:space="preserve"> er statisk, oprettes der ikke et nyt, når en ny stribe </w:t>
-      </w:r>
-      <w:proofErr w:type="spellStart"/>
-      <w:r>
-        <w:t>RuleCalculator-implementationer</w:t>
-      </w:r>
-      <w:proofErr w:type="spellEnd"/>
-      <w:r>
-        <w:t xml:space="preserve"> blev oprettet af </w:t>
-      </w:r>
-      <w:proofErr w:type="spellStart"/>
-      <w:r>
-        <w:t>Calculator-klassen</w:t>
-      </w:r>
-      <w:proofErr w:type="spellEnd"/>
-      <w:r>
-        <w:t xml:space="preserve">. Og det duer ikke hvis man gerne vil teste udregningerne med en ny stribe materialer. Derfor blev </w:t>
-      </w:r>
-      <w:proofErr w:type="spellStart"/>
-      <w:r>
-        <w:t>RuleCalculator.initializeMaterials</w:t>
-      </w:r>
-      <w:proofErr w:type="spellEnd"/>
-      <w:r>
-        <w:t xml:space="preserve">() oprettet og den skal således kaldes inden udregninger kan ske. Dette muliggør også test af hver enkelt </w:t>
-      </w:r>
-      <w:proofErr w:type="spellStart"/>
-      <w:r>
-        <w:t>rulecalculator-</w:t>
+        <w:t>ve at logikken må styre at der ikke kommer f.eks. flere materialer af typen tagfladebelægning på samme tag, fordi sammensat primærngl af roofTypeId og materialTypeId ikke duer, fordi plasttag findes i 2 længder og derfor begge tilhører roofType med fladt tag og er af samme materialetype.</w:t>
+      </w:r>
+    </w:p>
+    <w:p>
+      <w:r>
+        <w:t>Statisk vs. Dynamisk: Husk et afsnit om udregnerne og deres design, idet: RuleCalculator har en statisk metode, initializeMaterials() som opretter et statisk HashMap som deles mellem alle RuleCalculator-implementationer. Oprindeligt stod Calculator-klassen for blot at oprette objekter af de forsk. RuleCalculator-implementationer og de stod så selv for at oprette det statiske HashMap på super klassen RuleCalculator. Men da hashmappet er statisk, oprettes der ikke et nyt, når en ny stribe RuleCalculator-implementationer blev oprettet af Calculator-klassen. Og det duer ikke hvis man gerne vil teste udregningerne med en ny stribe materialer. Derfor blev RuleCalculator.initializeMaterials() oprettet og den skal således kaldes inden udregninger kan ske. Dette muliggør også test af hver enkelt rulecalculator-</w:t>
       </w:r>
       <w:r>
         <w:lastRenderedPageBreak/>
-        <w:t>implementation</w:t>
-      </w:r>
-      <w:proofErr w:type="spellEnd"/>
-      <w:r>
-        <w:t xml:space="preserve"> i et fejl-scenarie hvor materialelisten kan sættes til at være tom, hvilket medfører et tomt </w:t>
-      </w:r>
-      <w:proofErr w:type="spellStart"/>
-      <w:r>
-        <w:t>hashmap</w:t>
-      </w:r>
-      <w:proofErr w:type="spellEnd"/>
-      <w:r>
-        <w:t>…</w:t>
-      </w:r>
-    </w:p>
-    <w:p>
-      <w:r>
-        <w:t xml:space="preserve">Mht. implementering af transaktioner i databasen lærte vi at et </w:t>
-      </w:r>
-      <w:proofErr w:type="spellStart"/>
-      <w:r>
-        <w:t>ResultSet</w:t>
-      </w:r>
-      <w:proofErr w:type="spellEnd"/>
-      <w:r>
-        <w:t xml:space="preserve"> SKAL lukkes inden næste statement udføres mod databasen, idet dette sidste statement ellers vil vente på at </w:t>
-      </w:r>
-      <w:proofErr w:type="spellStart"/>
-      <w:r>
-        <w:t>ResultSet</w:t>
-      </w:r>
-      <w:proofErr w:type="spellEnd"/>
-      <w:r>
-        <w:t xml:space="preserve"> lukkes indtil </w:t>
-      </w:r>
-      <w:proofErr w:type="spellStart"/>
-      <w:r>
-        <w:t>Lock</w:t>
-      </w:r>
-      <w:proofErr w:type="spellEnd"/>
-      <w:r>
-        <w:t xml:space="preserve"> timeout sker.</w:t>
-      </w:r>
-    </w:p>
-    <w:p>
-      <w:r>
-        <w:t xml:space="preserve">Vi kunne have ladet </w:t>
-      </w:r>
-      <w:proofErr w:type="spellStart"/>
-      <w:r>
-        <w:t>calculateMaterials</w:t>
-      </w:r>
-      <w:proofErr w:type="spellEnd"/>
-      <w:r>
-        <w:t xml:space="preserve"> på </w:t>
-      </w:r>
-      <w:proofErr w:type="spellStart"/>
-      <w:r>
-        <w:t>RuleCalculators</w:t>
-      </w:r>
-      <w:proofErr w:type="spellEnd"/>
-      <w:r>
-        <w:t xml:space="preserve"> være statiske, så kunne de have benyttet hinanden på tværs, f.eks. når rem/</w:t>
-      </w:r>
-      <w:proofErr w:type="gramStart"/>
-      <w:r>
-        <w:t>stolper skal</w:t>
-      </w:r>
-      <w:proofErr w:type="gramEnd"/>
-      <w:r>
-        <w:t xml:space="preserve"> tegnes på baggrund af hvor spær er brudt.</w:t>
-      </w:r>
-    </w:p>
-    <w:p>
-      <w:r>
-        <w:t xml:space="preserve">V. udregning af beklædningsbrædder, bør man evaluere på brættets dimensioner i stedet for blot en </w:t>
-      </w:r>
-      <w:proofErr w:type="spellStart"/>
-      <w:r>
-        <w:t>string</w:t>
-      </w:r>
-      <w:proofErr w:type="spellEnd"/>
-      <w:r>
-        <w:t>, for at sikre, at materialet er korrekt.</w:t>
-      </w:r>
-    </w:p>
-    <w:p>
-      <w:r>
-        <w:t xml:space="preserve">Når vi eks. Nulstiller konto, returnerer vi resultatet af et andet </w:t>
-      </w:r>
-      <w:proofErr w:type="spellStart"/>
-      <w:r>
-        <w:t>command</w:t>
-      </w:r>
-      <w:proofErr w:type="spellEnd"/>
-      <w:r>
-        <w:t xml:space="preserve"> fra </w:t>
-      </w:r>
-      <w:proofErr w:type="spellStart"/>
-      <w:r>
-        <w:t>ForgetPassword</w:t>
-      </w:r>
-      <w:proofErr w:type="spellEnd"/>
-      <w:r>
-        <w:t xml:space="preserve"> </w:t>
-      </w:r>
-      <w:proofErr w:type="spellStart"/>
-      <w:r>
-        <w:t>commandet</w:t>
-      </w:r>
-      <w:proofErr w:type="spellEnd"/>
-      <w:r>
-        <w:t xml:space="preserve">. Vi har overvejet at </w:t>
-      </w:r>
-      <w:proofErr w:type="spellStart"/>
-      <w:r>
-        <w:t>forwarde</w:t>
-      </w:r>
-      <w:proofErr w:type="spellEnd"/>
-      <w:r>
-        <w:t xml:space="preserve"> </w:t>
-      </w:r>
-      <w:proofErr w:type="spellStart"/>
-      <w:r>
-        <w:t>requestet</w:t>
-      </w:r>
-      <w:proofErr w:type="spellEnd"/>
-      <w:r>
-        <w:t xml:space="preserve"> i stedet, hvad er for og imod her? Kan vi skrive lidt om det?</w:t>
+        <w:t>implementation i et fejl-scenarie hvor materialelisten kan sættes til at være tom, hvilket medfører et tomt hashmap…</w:t>
+      </w:r>
+    </w:p>
+    <w:p>
+      <w:r>
+        <w:t>Mht. implementering af transaktioner i databasen lærte vi at et ResultSet SKAL lukkes inden næste statement udføres mod databasen, idet dette sidste statement ellers vil vente på at ResultSet lukkes indtil Lock timeout sker.</w:t>
+      </w:r>
+    </w:p>
+    <w:p>
+      <w:r>
+        <w:t>Vi kunne have ladet calculateMaterials på RuleCalculators være statiske, så kunne de have benyttet hinanden på tværs, f.eks. når rem/stolper skal tegnes på baggrund af hvor spær er brudt.</w:t>
+      </w:r>
+    </w:p>
+    <w:p>
+      <w:r>
+        <w:t>V. udregning af beklædningsbrædder, bør man evaluere på brættets dimensioner i stedet for blot en string, for at sikre, at materialet er korrekt.</w:t>
+      </w:r>
+    </w:p>
+    <w:p>
+      <w:r>
+        <w:t>Når vi eks. Nulstiller konto, returnerer vi resultatet af et andet command fra ForgetPassword commandet. Vi har overvejet at forwarde requestet i stedet, hvad er for og imod her? Kan vi skrive lidt om det?</w:t>
       </w:r>
     </w:p>
     <w:p>
       <w:pPr>
         <w:pStyle w:val="Overskrift1"/>
       </w:pPr>
-      <w:proofErr w:type="spellStart"/>
-      <w:r>
-        <w:t>Daily</w:t>
-      </w:r>
-      <w:proofErr w:type="spellEnd"/>
-      <w:r>
-        <w:t xml:space="preserve"> </w:t>
-      </w:r>
-      <w:proofErr w:type="spellStart"/>
-      <w:r>
-        <w:t>Scrum</w:t>
-      </w:r>
-      <w:proofErr w:type="spellEnd"/>
-      <w:r>
-        <w:t xml:space="preserve"> meetings </w:t>
-      </w:r>
-      <w:proofErr w:type="spellStart"/>
-      <w:r>
-        <w:t>outcome</w:t>
-      </w:r>
-      <w:proofErr w:type="spellEnd"/>
-      <w:r>
-        <w:t xml:space="preserve"> and decisions:</w:t>
+      <w:r>
+        <w:t>Daily Scrum meetings outcome and decisions:</w:t>
       </w:r>
     </w:p>
     <w:p>
@@ -10231,15 +8703,7 @@
         </w:rPr>
       </w:pPr>
       <w:r>
-        <w:t xml:space="preserve">Efter en famlende mandag, hvor vi fik taget hul på databasen sammen, blev vi enige om at tage hul på US#6 og vi formulerede sammen de identificerede </w:t>
-      </w:r>
-      <w:proofErr w:type="spellStart"/>
-      <w:r>
-        <w:t>tasks</w:t>
-      </w:r>
-      <w:proofErr w:type="spellEnd"/>
-      <w:r>
-        <w:t>.</w:t>
+        <w:t>Efter en famlende mandag, hvor vi fik taget hul på databasen sammen, blev vi enige om at tage hul på US#6 og vi formulerede sammen de identificerede tasks.</w:t>
       </w:r>
       <w:r>
         <w:t xml:space="preserve"> Disse blev fordelt således: </w:t>
@@ -10271,19 +8735,11 @@
                 <w:rStyle w:val="detail-subject"/>
               </w:rPr>
             </w:pPr>
-            <w:proofErr w:type="spellStart"/>
-            <w:r>
-              <w:rPr>
-                <w:rStyle w:val="detail-subject"/>
-              </w:rPr>
-              <w:t>Task</w:t>
-            </w:r>
-            <w:proofErr w:type="spellEnd"/>
-            <w:r>
-              <w:rPr>
-                <w:rStyle w:val="detail-subject"/>
-              </w:rPr>
-              <w:t xml:space="preserve"> nr.</w:t>
+            <w:r>
+              <w:rPr>
+                <w:rStyle w:val="detail-subject"/>
+              </w:rPr>
+              <w:t>Task nr.</w:t>
             </w:r>
           </w:p>
         </w:tc>
@@ -10364,21 +8820,7 @@
               <w:rPr>
                 <w:rStyle w:val="detail-subject"/>
               </w:rPr>
-              <w:t xml:space="preserve">Opret </w:t>
-            </w:r>
-            <w:proofErr w:type="spellStart"/>
-            <w:r>
-              <w:rPr>
-                <w:rStyle w:val="detail-subject"/>
-              </w:rPr>
-              <w:t>JUnit</w:t>
-            </w:r>
-            <w:proofErr w:type="spellEnd"/>
-            <w:r>
-              <w:rPr>
-                <w:rStyle w:val="detail-subject"/>
-              </w:rPr>
-              <w:t xml:space="preserve"> som tester funktionaliteten</w:t>
+              <w:t>Opret JUnit som tester funktionaliteten</w:t>
             </w:r>
           </w:p>
         </w:tc>
@@ -10437,30 +8879,8 @@
               <w:rPr>
                 <w:rStyle w:val="detail-subject"/>
               </w:rPr>
-              <w:t xml:space="preserve">Opret </w:t>
-            </w:r>
-            <w:proofErr w:type="spellStart"/>
-            <w:r>
-              <w:rPr>
-                <w:rStyle w:val="detail-subject"/>
-              </w:rPr>
-              <w:t>sql</w:t>
-            </w:r>
-            <w:proofErr w:type="spellEnd"/>
-            <w:r>
-              <w:rPr>
-                <w:rStyle w:val="detail-subject"/>
-              </w:rPr>
-              <w:t xml:space="preserve"> til indsættelse af forespørgsel i </w:t>
-            </w:r>
-            <w:proofErr w:type="spellStart"/>
-            <w:r>
-              <w:rPr>
-                <w:rStyle w:val="detail-subject"/>
-              </w:rPr>
-              <w:t>db</w:t>
-            </w:r>
-            <w:proofErr w:type="spellEnd"/>
+              <w:t>Opret sql til indsættelse af forespørgsel i db</w:t>
+            </w:r>
           </w:p>
         </w:tc>
         <w:tc>
@@ -10580,21 +9000,7 @@
               <w:rPr>
                 <w:rStyle w:val="detail-subject"/>
               </w:rPr>
-              <w:t xml:space="preserve">Opret tabellerne kunde, </w:t>
-            </w:r>
-            <w:proofErr w:type="spellStart"/>
-            <w:r>
-              <w:rPr>
-                <w:rStyle w:val="detail-subject"/>
-              </w:rPr>
-              <w:t>postnr</w:t>
-            </w:r>
-            <w:proofErr w:type="spellEnd"/>
-            <w:r>
-              <w:rPr>
-                <w:rStyle w:val="detail-subject"/>
-              </w:rPr>
-              <w:t>, tag, skur, forespørgsel i databasen</w:t>
+              <w:t>Opret tabellerne kunde, postnr, tag, skur, forespørgsel i databasen</w:t>
             </w:r>
           </w:p>
         </w:tc>
@@ -10711,13 +9117,8 @@
                 <w:rStyle w:val="detail-subject"/>
               </w:rPr>
             </w:pPr>
-            <w:proofErr w:type="spellStart"/>
-            <w:r>
-              <w:t>Connector</w:t>
-            </w:r>
-            <w:proofErr w:type="spellEnd"/>
-            <w:r>
-              <w:t xml:space="preserve"> klasse til databasen</w:t>
+            <w:r>
+              <w:t>Connector klasse til databasen</w:t>
             </w:r>
           </w:p>
         </w:tc>
@@ -10745,39 +9146,7 @@
         <w:t xml:space="preserve">Efter fordeling blev vi enige om at snakke sammen telefonisk et par timer senere, idet vi arbejdede hjemmefra for at få ro. </w:t>
       </w:r>
       <w:r>
-        <w:t xml:space="preserve">Vi har besluttet at medtage en række spørgsmål til afklaring ved </w:t>
-      </w:r>
-      <w:proofErr w:type="spellStart"/>
-      <w:r>
-        <w:t>technical</w:t>
-      </w:r>
-      <w:proofErr w:type="spellEnd"/>
-      <w:r>
-        <w:t xml:space="preserve"> </w:t>
-      </w:r>
-      <w:proofErr w:type="spellStart"/>
-      <w:r>
-        <w:t>review</w:t>
-      </w:r>
-      <w:proofErr w:type="spellEnd"/>
-      <w:r>
-        <w:t xml:space="preserve"> 14-11, inden vi går i gang med de næste </w:t>
-      </w:r>
-      <w:proofErr w:type="spellStart"/>
-      <w:r>
-        <w:t>user</w:t>
-      </w:r>
-      <w:proofErr w:type="spellEnd"/>
-      <w:r>
-        <w:t xml:space="preserve"> </w:t>
-      </w:r>
-      <w:proofErr w:type="spellStart"/>
-      <w:r>
-        <w:t>stories</w:t>
-      </w:r>
-      <w:proofErr w:type="spellEnd"/>
-      <w:r>
-        <w:t xml:space="preserve"> i sprint 1.</w:t>
+        <w:t>Vi har besluttet at medtage en række spørgsmål til afklaring ved technical review 14-11, inden vi går i gang med de næste user stories i sprint 1.</w:t>
       </w:r>
     </w:p>
     <w:p>
@@ -10789,37 +9158,8 @@
       </w:r>
     </w:p>
     <w:p>
-      <w:proofErr w:type="spellStart"/>
-      <w:r>
-        <w:t>Taiga</w:t>
-      </w:r>
-      <w:proofErr w:type="spellEnd"/>
-      <w:r>
-        <w:t xml:space="preserve"> har vist sig at være godt til at holde sporet, så ikke der laves for meget andet. Der henstår lidt </w:t>
-      </w:r>
-      <w:proofErr w:type="spellStart"/>
-      <w:r>
-        <w:t>smårettelser</w:t>
-      </w:r>
-      <w:proofErr w:type="spellEnd"/>
-      <w:r>
-        <w:t xml:space="preserve"> i koden som vi skal se på sammen. Vi kom ikke helt i mål med dagens opgaver fordi vi undervurderede de fornødne, indledende opgaver som f.eks. dummy data i databasen, færdiggørelse af samme, opsætning af </w:t>
-      </w:r>
-      <w:proofErr w:type="spellStart"/>
-      <w:r>
-        <w:t>DbConnector</w:t>
-      </w:r>
-      <w:proofErr w:type="spellEnd"/>
-      <w:r>
-        <w:t xml:space="preserve">, </w:t>
-      </w:r>
-      <w:proofErr w:type="spellStart"/>
-      <w:r>
-        <w:t>github</w:t>
-      </w:r>
-      <w:proofErr w:type="spellEnd"/>
-      <w:r>
-        <w:t xml:space="preserve"> mv.</w:t>
+      <w:r>
+        <w:t>Taiga har vist sig at være godt til at holde sporet, så ikke der laves for meget andet. Der henstår lidt smårettelser i koden som vi skal se på sammen. Vi kom ikke helt i mål med dagens opgaver fordi vi undervurderede de fornødne, indledende opgaver som f.eks. dummy data i databasen, færdiggørelse af samme, opsætning af DbConnector, github mv.</w:t>
       </w:r>
     </w:p>
     <w:p>
@@ -10828,44 +9168,12 @@
         <w:t xml:space="preserve">Vi har besluttet at lave de ting færdige der mangler fra i går sammen, da der mangler lidt </w:t>
       </w:r>
       <w:r>
-        <w:t xml:space="preserve">dialog om problemstillingerne. Vi forfatter nogle spørgsmål til teknisk </w:t>
-      </w:r>
-      <w:proofErr w:type="spellStart"/>
-      <w:r>
-        <w:t>review</w:t>
-      </w:r>
-      <w:proofErr w:type="spellEnd"/>
-      <w:r>
-        <w:t xml:space="preserve"> i dag, så vi kan få yderligere klarhed om f.eks. database, brug af </w:t>
-      </w:r>
-      <w:proofErr w:type="spellStart"/>
-      <w:r>
-        <w:t>branching</w:t>
-      </w:r>
-      <w:proofErr w:type="spellEnd"/>
-      <w:r>
-        <w:t xml:space="preserve"> i </w:t>
-      </w:r>
-      <w:proofErr w:type="spellStart"/>
-      <w:r>
-        <w:t>github</w:t>
-      </w:r>
-      <w:proofErr w:type="spellEnd"/>
-      <w:r>
-        <w:t xml:space="preserve"> mv.</w:t>
-      </w:r>
-    </w:p>
-    <w:p>
-      <w:r>
-        <w:t xml:space="preserve">Vi venter med at tildele hinanden flere </w:t>
-      </w:r>
-      <w:proofErr w:type="spellStart"/>
-      <w:r>
-        <w:t>tasks</w:t>
-      </w:r>
-      <w:proofErr w:type="spellEnd"/>
-      <w:r>
-        <w:t>, da vi først må have færdiggjort opgaver fra i går.</w:t>
+        <w:t>dialog om problemstillingerne. Vi forfatter nogle spørgsmål til teknisk review i dag, så vi kan få yderligere klarhed om f.eks. database, brug af branching i github mv.</w:t>
+      </w:r>
+    </w:p>
+    <w:p>
+      <w:r>
+        <w:t>Vi venter med at tildele hinanden flere tasks, da vi først må have færdiggjort opgaver fra i går.</w:t>
       </w:r>
     </w:p>
     <w:p>
@@ -10878,23 +9186,7 @@
     </w:p>
     <w:p>
       <w:r>
-        <w:t xml:space="preserve">Vi har fået lavet manglerne fra 13-11 færdige. Efter </w:t>
-      </w:r>
-      <w:proofErr w:type="spellStart"/>
-      <w:r>
-        <w:t>technical</w:t>
-      </w:r>
-      <w:proofErr w:type="spellEnd"/>
-      <w:r>
-        <w:t xml:space="preserve"> </w:t>
-      </w:r>
-      <w:proofErr w:type="spellStart"/>
-      <w:r>
-        <w:t>review</w:t>
-      </w:r>
-      <w:proofErr w:type="spellEnd"/>
-      <w:r>
-        <w:t xml:space="preserve"> 14-11 har vi besluttet at opdele US#10 i 3 mindre, realistiske delleverancer</w:t>
+        <w:t>Vi har fået lavet manglerne fra 13-11 færdige. Efter technical review 14-11 har vi besluttet at opdele US#10 i 3 mindre, realistiske delleverancer</w:t>
       </w:r>
       <w:r>
         <w:t>, således at udregninger implementeres i flg. rækkefølge: stolper i sprint 1, tag i sprint 2, skur i sprint 3.</w:t>
@@ -10907,15 +9199,7 @@
     </w:p>
     <w:p>
       <w:r>
-        <w:t xml:space="preserve">Dagens indsats koncentreres om US#7 hvor vi åbner forespørgsler. De fornødne </w:t>
-      </w:r>
-      <w:proofErr w:type="spellStart"/>
-      <w:r>
-        <w:t>tasks</w:t>
-      </w:r>
-      <w:proofErr w:type="spellEnd"/>
-      <w:r>
-        <w:t xml:space="preserve"> har vi defineret og skal fordeles således:</w:t>
+        <w:t>Dagens indsats koncentreres om US#7 hvor vi åbner forespørgsler. De fornødne tasks har vi defineret og skal fordeles således:</w:t>
       </w:r>
     </w:p>
     <w:tbl>
@@ -10944,19 +9228,11 @@
                 <w:rStyle w:val="detail-subject"/>
               </w:rPr>
             </w:pPr>
-            <w:proofErr w:type="spellStart"/>
-            <w:r>
-              <w:rPr>
-                <w:rStyle w:val="detail-subject"/>
-              </w:rPr>
-              <w:t>Task</w:t>
-            </w:r>
-            <w:proofErr w:type="spellEnd"/>
-            <w:r>
-              <w:rPr>
-                <w:rStyle w:val="detail-subject"/>
-              </w:rPr>
-              <w:t xml:space="preserve"> nr.</w:t>
+            <w:r>
+              <w:rPr>
+                <w:rStyle w:val="detail-subject"/>
+              </w:rPr>
+              <w:t>Task nr.</w:t>
             </w:r>
           </w:p>
         </w:tc>
@@ -11033,19 +9309,11 @@
                 <w:rStyle w:val="detail-subject"/>
               </w:rPr>
             </w:pPr>
-            <w:proofErr w:type="spellStart"/>
-            <w:r>
-              <w:rPr>
-                <w:rStyle w:val="detail-subject"/>
-              </w:rPr>
-              <w:t>FrontController</w:t>
-            </w:r>
-            <w:proofErr w:type="spellEnd"/>
-            <w:r>
-              <w:rPr>
-                <w:rStyle w:val="detail-subject"/>
-              </w:rPr>
-              <w:t xml:space="preserve"> oprettes</w:t>
+            <w:r>
+              <w:rPr>
+                <w:rStyle w:val="detail-subject"/>
+              </w:rPr>
+              <w:t>FrontController oprettes</w:t>
             </w:r>
           </w:p>
         </w:tc>
@@ -11100,33 +9368,11 @@
                 <w:rStyle w:val="detail-subject"/>
               </w:rPr>
             </w:pPr>
-            <w:proofErr w:type="spellStart"/>
-            <w:r>
-              <w:rPr>
-                <w:rStyle w:val="detail-subject"/>
-              </w:rPr>
-              <w:t>Command</w:t>
-            </w:r>
-            <w:proofErr w:type="spellEnd"/>
-            <w:r>
-              <w:rPr>
-                <w:rStyle w:val="detail-subject"/>
-              </w:rPr>
-              <w:t xml:space="preserve"> </w:t>
-            </w:r>
-            <w:proofErr w:type="spellStart"/>
-            <w:r>
-              <w:rPr>
-                <w:rStyle w:val="detail-subject"/>
-              </w:rPr>
-              <w:t>pattern</w:t>
-            </w:r>
-            <w:proofErr w:type="spellEnd"/>
-            <w:r>
-              <w:rPr>
-                <w:rStyle w:val="detail-subject"/>
-              </w:rPr>
-              <w:t xml:space="preserve"> implementeres</w:t>
+            <w:r>
+              <w:rPr>
+                <w:rStyle w:val="detail-subject"/>
+              </w:rPr>
+              <w:t>Command pattern implementeres</w:t>
             </w:r>
           </w:p>
         </w:tc>
@@ -11333,16 +9579,8 @@
               <w:rPr>
                 <w:rStyle w:val="detail-subject"/>
               </w:rPr>
-              <w:t xml:space="preserve">Div. tilpasninger i </w:t>
-            </w:r>
-            <w:proofErr w:type="spellStart"/>
-            <w:r>
-              <w:rPr>
-                <w:rStyle w:val="detail-subject"/>
-              </w:rPr>
-              <w:t>ForesporgselDAO</w:t>
-            </w:r>
-            <w:proofErr w:type="spellEnd"/>
+              <w:t>Div. tilpasninger i ForesporgselDAO</w:t>
+            </w:r>
           </w:p>
         </w:tc>
         <w:tc>
@@ -11377,23 +9615,7 @@
     </w:p>
     <w:p>
       <w:r>
-        <w:t xml:space="preserve">Torsdagens </w:t>
-      </w:r>
-      <w:proofErr w:type="spellStart"/>
-      <w:r>
-        <w:t>tasks</w:t>
-      </w:r>
-      <w:proofErr w:type="spellEnd"/>
-      <w:r>
-        <w:t xml:space="preserve"> viste sig at blive til en del flere og derfor blev torsdagens opgaver fuldført sent. Der henstår fortsat lidt oprydning og optimering i disse </w:t>
-      </w:r>
-      <w:proofErr w:type="spellStart"/>
-      <w:r>
-        <w:t>tasks</w:t>
-      </w:r>
-      <w:proofErr w:type="spellEnd"/>
-      <w:r>
-        <w:t xml:space="preserve">, idet vi har haft </w:t>
+        <w:t xml:space="preserve">Torsdagens tasks viste sig at blive til en del flere og derfor blev torsdagens opgaver fuldført sent. Der henstår fortsat lidt oprydning og optimering i disse tasks, idet vi har haft </w:t>
       </w:r>
       <w:r>
         <w:t>brug for at få klarhed over og forståelse af arkitekturens ideelle opbygning. Vi besluttede torsdag at tage et hurtigt møde ang. arkitekturen, så fremtidige udfordringer med den mindskes.</w:t>
@@ -11401,15 +9623,7 @@
     </w:p>
     <w:p>
       <w:r>
-        <w:t xml:space="preserve">I dag, inden PO møde, færdiggøres de 2 </w:t>
-      </w:r>
-      <w:proofErr w:type="spellStart"/>
-      <w:r>
-        <w:t>views</w:t>
-      </w:r>
-      <w:proofErr w:type="spellEnd"/>
-      <w:r>
-        <w:t xml:space="preserve"> fra i går, dvs. visning af listen over forespørgsler og visningen af en enkelt forespørgsel, således at der linkes til / fra begge sider.</w:t>
+        <w:t>I dag, inden PO møde, færdiggøres de 2 views fra i går, dvs. visning af listen over forespørgsler og visningen af en enkelt forespørgsel, således at der linkes til / fra begge sider.</w:t>
       </w:r>
     </w:p>
     <w:p>
@@ -11419,15 +9633,7 @@
     </w:p>
     <w:p>
       <w:r>
-        <w:t xml:space="preserve">Fordelingen af </w:t>
-      </w:r>
-      <w:proofErr w:type="spellStart"/>
-      <w:r>
-        <w:t>tasks</w:t>
-      </w:r>
-      <w:proofErr w:type="spellEnd"/>
-      <w:r>
-        <w:t xml:space="preserve"> ser derfor således ud:</w:t>
+        <w:t>Fordelingen af tasks ser derfor således ud:</w:t>
       </w:r>
     </w:p>
     <w:p/>
@@ -11457,19 +9663,11 @@
                 <w:rStyle w:val="detail-subject"/>
               </w:rPr>
             </w:pPr>
-            <w:proofErr w:type="spellStart"/>
-            <w:r>
-              <w:rPr>
-                <w:rStyle w:val="detail-subject"/>
-              </w:rPr>
-              <w:t>Task</w:t>
-            </w:r>
-            <w:proofErr w:type="spellEnd"/>
-            <w:r>
-              <w:rPr>
-                <w:rStyle w:val="detail-subject"/>
-              </w:rPr>
-              <w:t xml:space="preserve"> nr.</w:t>
+            <w:r>
+              <w:rPr>
+                <w:rStyle w:val="detail-subject"/>
+              </w:rPr>
+              <w:t>Task nr.</w:t>
             </w:r>
           </w:p>
         </w:tc>
@@ -11677,21 +9875,7 @@
               <w:rPr>
                 <w:rStyle w:val="detail-subject"/>
               </w:rPr>
-              <w:t xml:space="preserve">Opret klasse i </w:t>
-            </w:r>
-            <w:proofErr w:type="spellStart"/>
-            <w:r>
-              <w:rPr>
-                <w:rStyle w:val="detail-subject"/>
-              </w:rPr>
-              <w:t>logic</w:t>
-            </w:r>
-            <w:proofErr w:type="spellEnd"/>
-            <w:r>
-              <w:rPr>
-                <w:rStyle w:val="detail-subject"/>
-              </w:rPr>
-              <w:t xml:space="preserve"> lag til udregning</w:t>
+              <w:t>Opret klasse i logic lag til udregning</w:t>
             </w:r>
           </w:p>
         </w:tc>
@@ -11722,28 +9906,12 @@
         <w:pStyle w:val="Overskrift2"/>
       </w:pPr>
       <w:r>
-        <w:t xml:space="preserve">16-11-2018 </w:t>
-      </w:r>
-      <w:proofErr w:type="spellStart"/>
-      <w:r>
-        <w:t>Retrospective</w:t>
-      </w:r>
-      <w:proofErr w:type="spellEnd"/>
-      <w:r>
-        <w:t xml:space="preserve"> af uge 1:</w:t>
-      </w:r>
-    </w:p>
-    <w:p>
-      <w:r>
-        <w:t xml:space="preserve">Den første uge var forvirrende og kompliceret, fordi teamet umiddelbart forsøgte at skabe den korrekte database fra starten. Men da teamet samtidig manglede overblik over resten af opgaven, afledte databaseudviklingen flere spørgsmål end svar, især ift. </w:t>
-      </w:r>
-      <w:proofErr w:type="gramStart"/>
-      <w:r>
-        <w:t>udregning af styklisten.</w:t>
-      </w:r>
-      <w:proofErr w:type="gramEnd"/>
-      <w:r>
-        <w:t xml:space="preserve"> I stedet for at fokusere på problemet, fokuserede vi på løsningen. Således blev uge 1 en utilfredsstillende oplevelse</w:t>
+        <w:t>16-11-2018 Retrospective af uge 1:</w:t>
+      </w:r>
+    </w:p>
+    <w:p>
+      <w:r>
+        <w:t>Den første uge var forvirrende og kompliceret, fordi teamet umiddelbart forsøgte at skabe den korrekte database fra starten. Men da teamet samtidig manglede overblik over resten af opgaven, afledte databaseudviklingen flere spørgsmål end svar, især ift. udregning af styklisten. I stedet for at fokusere på problemet, fokuserede vi på løsningen. Således blev uge 1 en utilfredsstillende oplevelse</w:t>
       </w:r>
       <w:r>
         <w:t xml:space="preserve"> med manglende fremdrift.</w:t>
@@ -11788,19 +9956,11 @@
                 <w:rStyle w:val="detail-subject"/>
               </w:rPr>
             </w:pPr>
-            <w:proofErr w:type="spellStart"/>
-            <w:r>
-              <w:rPr>
-                <w:rStyle w:val="detail-subject"/>
-              </w:rPr>
-              <w:t>Task</w:t>
-            </w:r>
-            <w:proofErr w:type="spellEnd"/>
-            <w:r>
-              <w:rPr>
-                <w:rStyle w:val="detail-subject"/>
-              </w:rPr>
-              <w:t xml:space="preserve"> nr.</w:t>
+            <w:r>
+              <w:rPr>
+                <w:rStyle w:val="detail-subject"/>
+              </w:rPr>
+              <w:t>Task nr.</w:t>
             </w:r>
           </w:p>
         </w:tc>
@@ -11881,21 +10041,7 @@
               <w:rPr>
                 <w:rStyle w:val="detail-subject"/>
               </w:rPr>
-              <w:t xml:space="preserve">SQL til </w:t>
-            </w:r>
-            <w:proofErr w:type="spellStart"/>
-            <w:r>
-              <w:rPr>
-                <w:rStyle w:val="detail-subject"/>
-              </w:rPr>
-              <w:t>hentning</w:t>
-            </w:r>
-            <w:proofErr w:type="spellEnd"/>
-            <w:r>
-              <w:rPr>
-                <w:rStyle w:val="detail-subject"/>
-              </w:rPr>
-              <w:t xml:space="preserve"> af alle varer</w:t>
+              <w:t>SQL til hentning af alle varer</w:t>
             </w:r>
           </w:p>
         </w:tc>
@@ -12021,21 +10167,7 @@
               <w:rPr>
                 <w:rStyle w:val="detail-subject"/>
               </w:rPr>
-              <w:t xml:space="preserve">SQL til </w:t>
-            </w:r>
-            <w:proofErr w:type="spellStart"/>
-            <w:r>
-              <w:rPr>
-                <w:rStyle w:val="detail-subject"/>
-              </w:rPr>
-              <w:t>hentning</w:t>
-            </w:r>
-            <w:proofErr w:type="spellEnd"/>
-            <w:r>
-              <w:rPr>
-                <w:rStyle w:val="detail-subject"/>
-              </w:rPr>
-              <w:t xml:space="preserve"> af enkelt vare</w:t>
+              <w:t>SQL til hentning af enkelt vare</w:t>
             </w:r>
           </w:p>
         </w:tc>
@@ -12273,19 +10405,11 @@
                 <w:rStyle w:val="detail-subject"/>
               </w:rPr>
             </w:pPr>
-            <w:proofErr w:type="spellStart"/>
-            <w:r>
-              <w:rPr>
-                <w:rStyle w:val="detail-subject"/>
-              </w:rPr>
-              <w:t>JUnit</w:t>
-            </w:r>
-            <w:proofErr w:type="spellEnd"/>
-            <w:r>
-              <w:rPr>
-                <w:rStyle w:val="detail-subject"/>
-              </w:rPr>
-              <w:t xml:space="preserve"> test af 59, 60, 61</w:t>
+            <w:r>
+              <w:rPr>
+                <w:rStyle w:val="detail-subject"/>
+              </w:rPr>
+              <w:t>JUnit test af 59, 60, 61</w:t>
             </w:r>
           </w:p>
         </w:tc>
@@ -12465,21 +10589,7 @@
               <w:rPr>
                 <w:rStyle w:val="detail-subject"/>
               </w:rPr>
-              <w:t xml:space="preserve">Opret klasse i </w:t>
-            </w:r>
-            <w:proofErr w:type="spellStart"/>
-            <w:r>
-              <w:rPr>
-                <w:rStyle w:val="detail-subject"/>
-              </w:rPr>
-              <w:t>logic</w:t>
-            </w:r>
-            <w:proofErr w:type="spellEnd"/>
-            <w:r>
-              <w:rPr>
-                <w:rStyle w:val="detail-subject"/>
-              </w:rPr>
-              <w:t xml:space="preserve"> lag til udregning</w:t>
+              <w:t>Opret klasse i logic lag til udregning</w:t>
             </w:r>
           </w:p>
         </w:tc>
@@ -12577,72 +10687,32 @@
     </w:p>
     <w:p>
       <w:r>
-        <w:t xml:space="preserve">Jesper er færdig med sine opgaver fra i går (56-64), og tester i dag JSP siderne for funktionsfejl. Claus har lavet en udregner til rem, </w:t>
-      </w:r>
-      <w:proofErr w:type="spellStart"/>
-      <w:r>
-        <w:t>udregnere</w:t>
-      </w:r>
-      <w:proofErr w:type="spellEnd"/>
+        <w:t xml:space="preserve">Jesper er færdig med sine opgaver fra i går (56-64), og tester i dag JSP siderne for funktionsfejl. Claus har lavet en udregner til rem, udregnere </w:t>
+      </w:r>
+      <w:r>
+        <w:t xml:space="preserve">til spær og stolper </w:t>
+      </w:r>
+      <w:r>
+        <w:t>udvikles i dag.</w:t>
+      </w:r>
+    </w:p>
+    <w:p>
+      <w:pPr>
+        <w:pStyle w:val="Overskrift2"/>
+      </w:pPr>
+      <w:r>
+        <w:t>21-11-2018:</w:t>
+      </w:r>
+    </w:p>
+    <w:p>
+      <w:r>
+        <w:t>Jesper har rettet småfejl i sine views fra mandag (56-64) så de nu er klar til fremvisning på Technical Review i dag.</w:t>
+      </w:r>
       <w:r>
         <w:t xml:space="preserve"> </w:t>
       </w:r>
       <w:r>
-        <w:t xml:space="preserve">til spær og stolper </w:t>
-      </w:r>
-      <w:r>
-        <w:t>udvikles i dag.</w:t>
-      </w:r>
-    </w:p>
-    <w:p>
-      <w:pPr>
-        <w:pStyle w:val="Overskrift2"/>
-      </w:pPr>
-      <w:r>
-        <w:t>21-11-2018:</w:t>
-      </w:r>
-    </w:p>
-    <w:p>
-      <w:r>
-        <w:t xml:space="preserve">Jesper har rettet småfejl i sine </w:t>
-      </w:r>
-      <w:proofErr w:type="spellStart"/>
-      <w:r>
-        <w:t>views</w:t>
-      </w:r>
-      <w:proofErr w:type="spellEnd"/>
-      <w:r>
-        <w:t xml:space="preserve"> fra mandag (56-64) så de nu er klar til fremvisning på </w:t>
-      </w:r>
-      <w:proofErr w:type="spellStart"/>
-      <w:r>
-        <w:t>Technical</w:t>
-      </w:r>
-      <w:proofErr w:type="spellEnd"/>
-      <w:r>
-        <w:t xml:space="preserve"> </w:t>
-      </w:r>
-      <w:proofErr w:type="spellStart"/>
-      <w:r>
-        <w:t>Review</w:t>
-      </w:r>
-      <w:proofErr w:type="spellEnd"/>
-      <w:r>
-        <w:t xml:space="preserve"> i dag.</w:t>
-      </w:r>
-      <w:r>
-        <w:t xml:space="preserve"> </w:t>
-      </w:r>
-      <w:r>
-        <w:t xml:space="preserve">Jesper ser på </w:t>
-      </w:r>
-      <w:proofErr w:type="spellStart"/>
-      <w:r>
-        <w:t>Task</w:t>
-      </w:r>
-      <w:proofErr w:type="spellEnd"/>
-      <w:r>
-        <w:t xml:space="preserve"> 70 for at igangsætte udvikling af tegningen. Claus har udviklet de første 4 beregnere til styklisten og laver en side så styklisten kan vises.</w:t>
+        <w:t>Jesper ser på Task 70 for at igangsætte udvikling af tegningen. Claus har udviklet de første 4 beregnere til styklisten og laver en side så styklisten kan vises.</w:t>
       </w:r>
     </w:p>
     <w:tbl>
@@ -12671,19 +10741,11 @@
                 <w:rStyle w:val="detail-subject"/>
               </w:rPr>
             </w:pPr>
-            <w:proofErr w:type="spellStart"/>
-            <w:r>
-              <w:rPr>
-                <w:rStyle w:val="detail-subject"/>
-              </w:rPr>
-              <w:t>Task</w:t>
-            </w:r>
-            <w:proofErr w:type="spellEnd"/>
-            <w:r>
-              <w:rPr>
-                <w:rStyle w:val="detail-subject"/>
-              </w:rPr>
-              <w:t xml:space="preserve"> nr.</w:t>
+            <w:r>
+              <w:rPr>
+                <w:rStyle w:val="detail-subject"/>
+              </w:rPr>
+              <w:t>Task nr.</w:t>
             </w:r>
           </w:p>
         </w:tc>
@@ -12764,21 +10826,7 @@
               <w:rPr>
                 <w:rStyle w:val="detail-subject"/>
               </w:rPr>
-              <w:t xml:space="preserve">Demo tegning for at </w:t>
-            </w:r>
-            <w:proofErr w:type="gramStart"/>
-            <w:r>
-              <w:rPr>
-                <w:rStyle w:val="detail-subject"/>
-              </w:rPr>
-              <w:t>skabe</w:t>
-            </w:r>
-            <w:proofErr w:type="gramEnd"/>
-            <w:r>
-              <w:rPr>
-                <w:rStyle w:val="detail-subject"/>
-              </w:rPr>
-              <w:t xml:space="preserve"> </w:t>
+              <w:t xml:space="preserve">Demo tegning for at skabe </w:t>
             </w:r>
             <w:r>
               <w:rPr>
@@ -12879,15 +10927,7 @@
     <w:p/>
     <w:p>
       <w:r>
-        <w:t xml:space="preserve">Inden </w:t>
-      </w:r>
-      <w:proofErr w:type="spellStart"/>
-      <w:r>
-        <w:t>review</w:t>
-      </w:r>
-      <w:proofErr w:type="spellEnd"/>
-      <w:r>
-        <w:t xml:space="preserve"> i dag demoer vi for hinanden.</w:t>
+        <w:t>Inden review i dag demoer vi for hinanden.</w:t>
       </w:r>
     </w:p>
     <w:p>
@@ -12903,36 +10943,12 @@
     </w:p>
     <w:p>
       <w:r>
-        <w:t xml:space="preserve">Der var udfordringer med at få demo-tegning til at virke i går, derfor går vi i dag sammen om at udvikle det grundlæggende for at kunne lave en demo-tegning færdig i dag. </w:t>
-      </w:r>
-      <w:proofErr w:type="spellStart"/>
-      <w:r>
-        <w:t>Reviewet</w:t>
-      </w:r>
-      <w:proofErr w:type="spellEnd"/>
-      <w:r>
-        <w:t xml:space="preserve"> i går affødte en del tanker vedr. optimering af vores styklisteberegner og navngivning generelt. Styklisteberegneren virker fornuftigt for en version </w:t>
-      </w:r>
-      <w:proofErr w:type="gramStart"/>
-      <w:r>
-        <w:t>0.8</w:t>
-      </w:r>
-      <w:proofErr w:type="gramEnd"/>
-      <w:r>
-        <w:t>, siden som viser resultatet blev også klar i går, om end den savner design.</w:t>
-      </w:r>
-    </w:p>
-    <w:p>
-      <w:r>
-        <w:t xml:space="preserve">Jesper kører videre i </w:t>
-      </w:r>
-      <w:proofErr w:type="spellStart"/>
-      <w:r>
-        <w:t>SVG-sporet</w:t>
-      </w:r>
-      <w:proofErr w:type="spellEnd"/>
-      <w:r>
-        <w:t xml:space="preserve">, så vi kan demonstrere en tegning. </w:t>
+        <w:t>Der var udfordringer med at få demo-tegning til at virke i går, derfor går vi i dag sammen om at udvikle det grundlæggende for at kunne lave en demo-tegning færdig i dag. Reviewet i går affødte en del tanker vedr. optimering af vores styklisteberegner og navngivning generelt. Styklisteberegneren virker fornuftigt for en version 0.8, siden som viser resultatet blev også klar i går, om end den savner design.</w:t>
+      </w:r>
+    </w:p>
+    <w:p>
+      <w:r>
+        <w:t xml:space="preserve">Jesper kører videre i SVG-sporet, så vi kan demonstrere en tegning. </w:t>
       </w:r>
     </w:p>
     <w:p>
@@ -12950,47 +10966,7 @@
     </w:p>
     <w:p>
       <w:r>
-        <w:t xml:space="preserve">Udregning af </w:t>
-      </w:r>
-      <w:proofErr w:type="spellStart"/>
-      <w:r>
-        <w:t>tagmaterialer</w:t>
-      </w:r>
-      <w:proofErr w:type="spellEnd"/>
-      <w:r>
-        <w:t xml:space="preserve"> har givet anledning til udvidelse af database, idet </w:t>
-      </w:r>
-      <w:proofErr w:type="spellStart"/>
-      <w:r>
-        <w:t>tagtyper</w:t>
-      </w:r>
-      <w:proofErr w:type="spellEnd"/>
-      <w:r>
-        <w:t xml:space="preserve"> er forskellige </w:t>
-      </w:r>
-      <w:proofErr w:type="spellStart"/>
-      <w:r>
-        <w:t>aht</w:t>
-      </w:r>
-      <w:proofErr w:type="spellEnd"/>
-      <w:r>
-        <w:t xml:space="preserve">. </w:t>
-      </w:r>
-      <w:proofErr w:type="gramStart"/>
-      <w:r>
-        <w:t xml:space="preserve">hældning og fordi </w:t>
-      </w:r>
-      <w:proofErr w:type="spellStart"/>
-      <w:r>
-        <w:t>tagtyper</w:t>
-      </w:r>
-      <w:proofErr w:type="spellEnd"/>
-      <w:r>
-        <w:t xml:space="preserve"> består af forskellige materialer.</w:t>
-      </w:r>
-      <w:proofErr w:type="gramEnd"/>
-      <w:r>
-        <w:t xml:space="preserve"> Til PO</w:t>
+        <w:t>Udregning af tagmaterialer har givet anledning til udvidelse af database, idet tagtyper er forskellige aht. hældning og fordi tagtyper består af forskellige materialer. Til PO</w:t>
       </w:r>
       <w:r>
         <w:t xml:space="preserve"> møde</w:t>
@@ -13002,23 +10978,7 @@
         <w:t xml:space="preserve"> yderligere lys over dette</w:t>
       </w:r>
       <w:r>
-        <w:t xml:space="preserve">. </w:t>
-      </w:r>
-      <w:proofErr w:type="spellStart"/>
-      <w:r>
-        <w:t>Rooftype</w:t>
-      </w:r>
-      <w:proofErr w:type="spellEnd"/>
-      <w:r>
-        <w:t xml:space="preserve"> og </w:t>
-      </w:r>
-      <w:proofErr w:type="spellStart"/>
-      <w:r>
-        <w:t>RooftypeMaterial</w:t>
-      </w:r>
-      <w:proofErr w:type="spellEnd"/>
-      <w:r>
-        <w:t xml:space="preserve"> tabel er oprettet for at håndtere udfordringen.</w:t>
+        <w:t>. Rooftype og RooftypeMaterial tabel er oprettet for at håndtere udfordringen.</w:t>
       </w:r>
     </w:p>
     <w:p>
@@ -13026,52 +10986,12 @@
         <w:pStyle w:val="Overskrift2"/>
       </w:pPr>
       <w:r>
-        <w:t xml:space="preserve">23-11-2018 </w:t>
-      </w:r>
-      <w:proofErr w:type="spellStart"/>
-      <w:r>
-        <w:t>Retrospective</w:t>
-      </w:r>
-      <w:proofErr w:type="spellEnd"/>
-      <w:r>
-        <w:t xml:space="preserve"> af uge 2:</w:t>
-      </w:r>
-    </w:p>
-    <w:p>
-      <w:r>
-        <w:t xml:space="preserve">En bedre uge hvor vi havde mere klarhed over opgaverne idet PO stillede klare krav til efterfølgende fredag (23-11), hvor bl.a. styklisteberegneren skulle være færdig. </w:t>
-      </w:r>
-      <w:proofErr w:type="spellStart"/>
-      <w:r>
-        <w:t>Technical</w:t>
-      </w:r>
-      <w:proofErr w:type="spellEnd"/>
-      <w:r>
-        <w:t xml:space="preserve"> </w:t>
-      </w:r>
-      <w:proofErr w:type="spellStart"/>
-      <w:r>
-        <w:t>Review</w:t>
-      </w:r>
-      <w:proofErr w:type="spellEnd"/>
-      <w:r>
-        <w:t xml:space="preserve"> og </w:t>
-      </w:r>
-      <w:proofErr w:type="spellStart"/>
-      <w:r>
-        <w:t>PO-møde</w:t>
-      </w:r>
-      <w:proofErr w:type="spellEnd"/>
-      <w:r>
-        <w:t xml:space="preserve"> gav også klarhed over forventningerne, så vi bedre kunne retfærdiggøre vores afgrænsninger i projektet. Styklisteberegneren blev således </w:t>
-      </w:r>
-      <w:proofErr w:type="gramStart"/>
-      <w:r>
-        <w:t>80%</w:t>
-      </w:r>
-      <w:proofErr w:type="gramEnd"/>
-      <w:r>
-        <w:t xml:space="preserve"> færdig til i dag, men afledte også en ændring i databasen, som igen gav anledning til flere overvejelser. Med afgrænsningen i baghovedet kunne vi hurtigt begrænse omfanget af ændringen.</w:t>
+        <w:t>23-11-2018 Retrospective af uge 2:</w:t>
+      </w:r>
+    </w:p>
+    <w:p>
+      <w:r>
+        <w:t>En bedre uge hvor vi havde mere klarhed over opgaverne idet PO stillede klare krav til efterfølgende fredag (23-11), hvor bl.a. styklisteberegneren skulle være færdig. Technical Review og PO-møde gav også klarhed over forventningerne, så vi bedre kunne retfærdiggøre vores afgrænsninger i projektet. Styklisteberegneren blev således 80% færdig til i dag, men afledte også en ændring i databasen, som igen gav anledning til flere overvejelser. Med afgrænsningen i baghovedet kunne vi hurtigt begrænse omfanget af ændringen.</w:t>
       </w:r>
     </w:p>
     <w:p>
@@ -13097,23 +11017,7 @@
     </w:p>
     <w:p>
       <w:r>
-        <w:t xml:space="preserve">Vi har i dag aftalt at hjælpes ad med at få den sidste funktionalitet på plads ift. tegning med </w:t>
-      </w:r>
-      <w:proofErr w:type="spellStart"/>
-      <w:r>
-        <w:t>svg</w:t>
-      </w:r>
-      <w:proofErr w:type="spellEnd"/>
-      <w:r>
-        <w:t xml:space="preserve">, så vi er klar til at modtage en række rektangler fra materiale udregningen. Jesper ser herudover på carport </w:t>
-      </w:r>
-      <w:proofErr w:type="spellStart"/>
-      <w:r>
-        <w:t>konfiguratoren</w:t>
-      </w:r>
-      <w:proofErr w:type="spellEnd"/>
-      <w:r>
-        <w:t>, så Martin, kunden m.fl. kan indtaste og gemme hhv. beregne stykliste direkte. Claus går i gang med beregning af tag.</w:t>
+        <w:t>Vi har i dag aftalt at hjælpes ad med at få den sidste funktionalitet på plads ift. tegning med svg, så vi er klar til at modtage en række rektangler fra materiale udregningen. Jesper ser herudover på carport konfiguratoren, så Martin, kunden m.fl. kan indtaste og gemme hhv. beregne stykliste direkte. Claus går i gang med beregning af tag.</w:t>
       </w:r>
     </w:p>
     <w:p>
@@ -13126,36 +11030,12 @@
     </w:p>
     <w:p>
       <w:r>
-        <w:t xml:space="preserve">Forespørgselsområde blev ikke færdigt i går, Jesper arbejder videre hermed. Claus færdiggør </w:t>
-      </w:r>
-      <w:proofErr w:type="spellStart"/>
-      <w:r>
-        <w:t>tagberegning</w:t>
-      </w:r>
-      <w:proofErr w:type="spellEnd"/>
-      <w:r>
-        <w:t xml:space="preserve"> og igangsætter udregning af koordinater til tegning.</w:t>
-      </w:r>
-    </w:p>
-    <w:p>
-      <w:r>
-        <w:t xml:space="preserve">Vi har udfordringer med tidsplan, især ift. manglende analysearbejde, vi tager en snak til </w:t>
-      </w:r>
-      <w:proofErr w:type="spellStart"/>
-      <w:r>
-        <w:t>Technical</w:t>
-      </w:r>
-      <w:proofErr w:type="spellEnd"/>
-      <w:r>
-        <w:t xml:space="preserve"> </w:t>
-      </w:r>
-      <w:proofErr w:type="spellStart"/>
-      <w:r>
-        <w:t>Review</w:t>
-      </w:r>
-      <w:proofErr w:type="spellEnd"/>
-      <w:r>
-        <w:t xml:space="preserve"> i dag for at se på muligheder for at imødegå disse.</w:t>
+        <w:t>Forespørgselsområde blev ikke færdigt i går, Jesper arbejder videre hermed. Claus færdiggør tagberegning og igangsætter udregning af koordinater til tegning.</w:t>
+      </w:r>
+    </w:p>
+    <w:p>
+      <w:r>
+        <w:t>Vi har udfordringer med tidsplan, især ift. manglende analysearbejde, vi tager en snak til Technical Review i dag for at se på muligheder for at imødegå disse.</w:t>
       </w:r>
     </w:p>
     <w:p>
@@ -13169,44 +11049,12 @@
     </w:p>
     <w:p>
       <w:r>
-        <w:t xml:space="preserve">Forespørgselsområdet mangler lidt små justeringer og at kunne sende forespørgselsdata direkte til beregneren uden at gemme forespørgslen i databasen. Jesper arbejder videre hermed. Claus fik optimeret koden mht. at finde materiale i nødvendig længde, således at en sortering af </w:t>
-      </w:r>
-      <w:proofErr w:type="spellStart"/>
-      <w:r>
-        <w:t>materialeisten</w:t>
-      </w:r>
-      <w:proofErr w:type="spellEnd"/>
-      <w:r>
-        <w:t xml:space="preserve"> ikke er nødvendig længere. Således er koden optimeret i alle beregnere. I dag gøres </w:t>
-      </w:r>
-      <w:proofErr w:type="spellStart"/>
-      <w:r>
-        <w:t>tagberegning</w:t>
-      </w:r>
-      <w:proofErr w:type="spellEnd"/>
-      <w:r>
-        <w:t xml:space="preserve"> færdig.</w:t>
-      </w:r>
-    </w:p>
-    <w:p>
-      <w:r>
-        <w:t>Vi skal sammen have set på hvordan vi sikrer at både skur og forespørgsel oprettes/redigeres eller ingen af delene (</w:t>
-      </w:r>
-      <w:proofErr w:type="spellStart"/>
-      <w:r>
-        <w:t>commit</w:t>
-      </w:r>
-      <w:proofErr w:type="spellEnd"/>
-      <w:r>
-        <w:t xml:space="preserve"> / </w:t>
-      </w:r>
-      <w:proofErr w:type="spellStart"/>
-      <w:r>
-        <w:t>rollback</w:t>
-      </w:r>
-      <w:proofErr w:type="spellEnd"/>
-      <w:r>
-        <w:t>).</w:t>
+        <w:t>Forespørgselsområdet mangler lidt små justeringer og at kunne sende forespørgselsdata direkte til beregneren uden at gemme forespørgslen i databasen. Jesper arbejder videre hermed. Claus fik optimeret koden mht. at finde materiale i nødvendig længde, således at en sortering af materialeisten ikke er nødvendig længere. Således er koden optimeret i alle beregnere. I dag gøres tagberegning færdig.</w:t>
+      </w:r>
+    </w:p>
+    <w:p>
+      <w:r>
+        <w:t>Vi skal sammen have set på hvordan vi sikrer at både skur og forespørgsel oprettes/redigeres eller ingen af delene (commit / rollback).</w:t>
       </w:r>
     </w:p>
     <w:p>
@@ -13219,31 +11067,7 @@
     </w:p>
     <w:p>
       <w:r>
-        <w:t xml:space="preserve">Forespørgselsområdet mangler drop </w:t>
-      </w:r>
-      <w:proofErr w:type="spellStart"/>
-      <w:r>
-        <w:t>down</w:t>
-      </w:r>
-      <w:proofErr w:type="spellEnd"/>
-      <w:r>
-        <w:t xml:space="preserve"> for valg af </w:t>
-      </w:r>
-      <w:proofErr w:type="spellStart"/>
-      <w:r>
-        <w:t>tagtype</w:t>
-      </w:r>
-      <w:proofErr w:type="spellEnd"/>
-      <w:r>
-        <w:t xml:space="preserve"> til carport. Jesper ser på dette i dag. </w:t>
-      </w:r>
-      <w:proofErr w:type="spellStart"/>
-      <w:r>
-        <w:t>Tagberegneren</w:t>
-      </w:r>
-      <w:proofErr w:type="spellEnd"/>
-      <w:r>
-        <w:t xml:space="preserve"> blev færdig i går og </w:t>
+        <w:t xml:space="preserve">Forespørgselsområdet mangler drop down for valg af tagtype til carport. Jesper ser på dette i dag. Tagberegneren blev færdig i går og </w:t>
       </w:r>
       <w:r>
         <w:t>grundlaget for tegningen er lagt, så der i dag kan oprettes forskellige del-tegnere. Dette ser Claus på.</w:t>
@@ -13259,31 +11083,7 @@
     </w:p>
     <w:p>
       <w:r>
-        <w:t xml:space="preserve">Intet </w:t>
-      </w:r>
-      <w:proofErr w:type="spellStart"/>
-      <w:r>
-        <w:t>scrum</w:t>
-      </w:r>
-      <w:proofErr w:type="spellEnd"/>
-      <w:r>
-        <w:t xml:space="preserve"> pga. undervisning. Vi fik dog efterfølgende kigget på transaktioner i </w:t>
-      </w:r>
-      <w:proofErr w:type="spellStart"/>
-      <w:r>
-        <w:t>sql</w:t>
-      </w:r>
-      <w:proofErr w:type="spellEnd"/>
-      <w:r>
-        <w:t xml:space="preserve">, da både skur og </w:t>
-      </w:r>
-      <w:proofErr w:type="spellStart"/>
-      <w:r>
-        <w:t>carportforspørgsel</w:t>
-      </w:r>
-      <w:proofErr w:type="spellEnd"/>
-      <w:r>
-        <w:t xml:space="preserve"> skal oprettes/opdateres eller ingen af delene.</w:t>
+        <w:t>Intet scrum pga. undervisning. Vi fik dog efterfølgende kigget på transaktioner i sql, da både skur og carportforspørgsel skal oprettes/opdateres eller ingen af delene.</w:t>
       </w:r>
     </w:p>
     <w:p>
@@ -13296,55 +11096,15 @@
     </w:p>
     <w:p>
       <w:r>
-        <w:t xml:space="preserve">Transaktion i SQL drillede, idet vi ikke var klar over at et </w:t>
-      </w:r>
-      <w:proofErr w:type="spellStart"/>
-      <w:r>
-        <w:t>ResultSet</w:t>
-      </w:r>
-      <w:proofErr w:type="spellEnd"/>
-      <w:r>
-        <w:t xml:space="preserve"> skal lukkes, inden næste </w:t>
-      </w:r>
-      <w:proofErr w:type="spellStart"/>
-      <w:r>
-        <w:t>sql</w:t>
-      </w:r>
-      <w:proofErr w:type="spellEnd"/>
-      <w:r>
-        <w:t xml:space="preserve"> udtryk køres. Derfor hang transaktionen. Jesper har løst dette i går aftes, samt div. opdateringer i layoutet. Claus fik de sidste udregninger klar vedr. stolper hvor rem brydes og rem hvor spær brydes. Disse skal bruges til korrekt tegning.</w:t>
-      </w:r>
-      <w:r>
-        <w:t xml:space="preserve"> Materialer har fået </w:t>
-      </w:r>
-      <w:proofErr w:type="spellStart"/>
-      <w:r>
-        <w:t>price-attribut</w:t>
-      </w:r>
-      <w:proofErr w:type="spellEnd"/>
-      <w:r>
-        <w:t xml:space="preserve"> i databasen samt i koden, pris udregnes og vises på styklisten.</w:t>
-      </w:r>
-    </w:p>
-    <w:p>
-      <w:r>
-        <w:t xml:space="preserve">Jesper ser på </w:t>
-      </w:r>
-      <w:proofErr w:type="spellStart"/>
-      <w:r>
-        <w:t>drop-down</w:t>
-      </w:r>
-      <w:proofErr w:type="spellEnd"/>
-      <w:r>
-        <w:t xml:space="preserve"> til </w:t>
-      </w:r>
-      <w:proofErr w:type="spellStart"/>
-      <w:r>
-        <w:t>tagtyper</w:t>
-      </w:r>
-      <w:proofErr w:type="spellEnd"/>
-      <w:r>
-        <w:t xml:space="preserve"> i forespørgselsområdet, Claus færdiggør tegning.</w:t>
+        <w:t>Transaktion i SQL drillede, idet vi ikke var klar over at et ResultSet skal lukkes, inden næste sql udtryk køres. Derfor hang transaktionen. Jesper har løst dette i går aftes, samt div. opdateringer i layoutet. Claus fik de sidste udregninger klar vedr. stolper hvor rem brydes og rem hvor spær brydes. Disse skal bruges til korrekt tegning.</w:t>
+      </w:r>
+      <w:r>
+        <w:t xml:space="preserve"> Materialer har fået price-attribut i databasen samt i koden, pris udregnes og vises på styklisten.</w:t>
+      </w:r>
+    </w:p>
+    <w:p>
+      <w:r>
+        <w:t>Jesper ser på drop-down til tagtyper i forespørgselsområdet, Claus færdiggør tegning.</w:t>
       </w:r>
     </w:p>
     <w:p>
@@ -13357,44 +11117,12 @@
     </w:p>
     <w:p>
       <w:r>
-        <w:t xml:space="preserve">Forespørgselsområdet er færdigt, </w:t>
-      </w:r>
-      <w:proofErr w:type="spellStart"/>
-      <w:r>
-        <w:t>tagtyper</w:t>
-      </w:r>
-      <w:proofErr w:type="spellEnd"/>
-      <w:r>
-        <w:t xml:space="preserve"> kan vælges og forespørgsler kan oprettes og ændres. Skur kan </w:t>
-      </w:r>
-      <w:proofErr w:type="spellStart"/>
-      <w:r>
-        <w:t>til-</w:t>
-      </w:r>
-      <w:proofErr w:type="spellEnd"/>
-      <w:r>
-        <w:t xml:space="preserve"> og fravælges. Tegningen mangler blot skur. </w:t>
-      </w:r>
-    </w:p>
-    <w:p>
-      <w:r>
-        <w:t xml:space="preserve">Jesper går i gang med </w:t>
-      </w:r>
-      <w:proofErr w:type="spellStart"/>
-      <w:r>
-        <w:t>user</w:t>
-      </w:r>
-      <w:proofErr w:type="spellEnd"/>
-      <w:r>
-        <w:t xml:space="preserve"> story #19 – Administrer brugerkonti, først ændres </w:t>
-      </w:r>
-      <w:proofErr w:type="spellStart"/>
-      <w:r>
-        <w:t>Customers</w:t>
-      </w:r>
-      <w:proofErr w:type="spellEnd"/>
-      <w:r>
-        <w:t xml:space="preserve"> tabellen til også at indeholde password og brugertype/rank. Dernæst DTO og DAO.</w:t>
+        <w:t xml:space="preserve">Forespørgselsområdet er færdigt, tagtyper kan vælges og forespørgsler kan oprettes og ændres. Skur kan til- og fravælges. Tegningen mangler blot skur. </w:t>
+      </w:r>
+    </w:p>
+    <w:p>
+      <w:r>
+        <w:t>Jesper går i gang med user story #19 – Administrer brugerkonti, først ændres Customers tabellen til også at indeholde password og brugertype/rank. Dernæst DTO og DAO.</w:t>
       </w:r>
     </w:p>
     <w:p>
@@ -13412,89 +11140,17 @@
     </w:p>
     <w:p>
       <w:r>
-        <w:t xml:space="preserve">I går fik Jesper ændret </w:t>
-      </w:r>
-      <w:proofErr w:type="spellStart"/>
-      <w:r>
-        <w:t>Customers</w:t>
-      </w:r>
-      <w:proofErr w:type="spellEnd"/>
-      <w:r>
-        <w:t xml:space="preserve"> tabellen til </w:t>
-      </w:r>
-      <w:proofErr w:type="spellStart"/>
-      <w:r>
-        <w:t>Users</w:t>
-      </w:r>
-      <w:proofErr w:type="spellEnd"/>
-      <w:r>
-        <w:t xml:space="preserve"> og tilføjet passwords mv. Data er lagt i postnumre og </w:t>
-      </w:r>
-      <w:proofErr w:type="spellStart"/>
-      <w:r>
-        <w:t>hentning</w:t>
-      </w:r>
-      <w:proofErr w:type="spellEnd"/>
-      <w:r>
-        <w:t xml:space="preserve"> af brugere fra databasen er påbegyndt i </w:t>
-      </w:r>
-      <w:proofErr w:type="spellStart"/>
-      <w:r>
-        <w:t>UsersDAO</w:t>
-      </w:r>
-      <w:proofErr w:type="spellEnd"/>
-      <w:r>
-        <w:t xml:space="preserve">. </w:t>
-      </w:r>
-      <w:proofErr w:type="spellStart"/>
-      <w:r>
-        <w:t>Login-side</w:t>
-      </w:r>
-      <w:proofErr w:type="spellEnd"/>
-      <w:r>
-        <w:t xml:space="preserve"> og opret-bruger-side er påbegyndt.</w:t>
-      </w:r>
-    </w:p>
-    <w:p>
-      <w:r>
-        <w:t xml:space="preserve">Claus blev færdig med tegning af carporten: Stolper, spær, skur og rem tegnes. </w:t>
-      </w:r>
-      <w:proofErr w:type="gramStart"/>
-      <w:r>
-        <w:t>De</w:t>
-      </w:r>
-      <w:proofErr w:type="gramEnd"/>
-      <w:r>
-        <w:t xml:space="preserve"> første </w:t>
-      </w:r>
-      <w:proofErr w:type="gramStart"/>
-      <w:r>
-        <w:t>unit</w:t>
-      </w:r>
-      <w:proofErr w:type="gramEnd"/>
-      <w:r>
-        <w:t xml:space="preserve"> tests af div. </w:t>
-      </w:r>
-      <w:proofErr w:type="spellStart"/>
-      <w:r>
-        <w:t>udregnere</w:t>
-      </w:r>
-      <w:proofErr w:type="spellEnd"/>
-      <w:r>
-        <w:t xml:space="preserve"> er påbegyndt.</w:t>
-      </w:r>
-    </w:p>
-    <w:p>
-      <w:r>
-        <w:t xml:space="preserve">I dag fortsætter Jesper arbejdet med opret bruger-delen og </w:t>
-      </w:r>
-      <w:proofErr w:type="spellStart"/>
-      <w:r>
-        <w:t>login-delen</w:t>
-      </w:r>
-      <w:proofErr w:type="spellEnd"/>
-      <w:r>
-        <w:t>, så det bliver færdigt. Unit tests laver Claus færdige i dag.</w:t>
+        <w:t>I går fik Jesper ændret Customers tabellen til Users og tilføjet passwords mv. Data er lagt i postnumre og hentning af brugere fra databasen er påbegyndt i UsersDAO. Login-side og opret-bruger-side er påbegyndt.</w:t>
+      </w:r>
+    </w:p>
+    <w:p>
+      <w:r>
+        <w:t>Claus blev færdig med tegning af carporten: Stolper, spær, skur og rem tegnes. De første unit tests af div. udregnere er påbegyndt.</w:t>
+      </w:r>
+    </w:p>
+    <w:p>
+      <w:r>
+        <w:t>I dag fortsætter Jesper arbejdet med opret bruger-delen og login-delen, så det bliver færdigt. Unit tests laver Claus færdige i dag.</w:t>
       </w:r>
     </w:p>
     <w:p>
@@ -13508,57 +11164,17 @@
     </w:p>
     <w:p>
       <w:r>
-        <w:t xml:space="preserve">Jesper har færdiggjort </w:t>
-      </w:r>
-      <w:proofErr w:type="spellStart"/>
-      <w:r>
-        <w:t>login</w:t>
-      </w:r>
-      <w:proofErr w:type="spellEnd"/>
-      <w:r>
-        <w:t xml:space="preserve"> / log ud funktionalitet samt opret bruger delen. Claus har lavet unit tests og er i gang med integration tests. </w:t>
-      </w:r>
-    </w:p>
-    <w:p>
-      <w:r>
-        <w:t xml:space="preserve">I dag laver Jesper #115 vedr. </w:t>
-      </w:r>
-      <w:proofErr w:type="spellStart"/>
-      <w:r>
-        <w:t>admin</w:t>
-      </w:r>
-      <w:proofErr w:type="spellEnd"/>
-      <w:r>
-        <w:t xml:space="preserve"> sider der skal beskyttes af </w:t>
-      </w:r>
-      <w:proofErr w:type="spellStart"/>
-      <w:r>
-        <w:t>login</w:t>
-      </w:r>
-      <w:proofErr w:type="spellEnd"/>
-      <w:r>
-        <w:t>, samt #18 hvor brugerkonto nulstilles.</w:t>
-      </w:r>
-    </w:p>
-    <w:p>
-      <w:r>
-        <w:t xml:space="preserve">Claus laver #73/#87 vedr. integration tests færdig og ser herefter på #86 </w:t>
-      </w:r>
-      <w:proofErr w:type="spellStart"/>
-      <w:r>
-        <w:t>exceptions</w:t>
-      </w:r>
-      <w:proofErr w:type="spellEnd"/>
-      <w:r>
-        <w:t xml:space="preserve"> og </w:t>
-      </w:r>
-      <w:proofErr w:type="spellStart"/>
-      <w:r>
-        <w:t>logging</w:t>
-      </w:r>
-      <w:proofErr w:type="spellEnd"/>
-      <w:r>
-        <w:t xml:space="preserve">. </w:t>
+        <w:t xml:space="preserve">Jesper har færdiggjort login / log ud funktionalitet samt opret bruger delen. Claus har lavet unit tests og er i gang med integration tests. </w:t>
+      </w:r>
+    </w:p>
+    <w:p>
+      <w:r>
+        <w:t>I dag laver Jesper #115 vedr. admin sider der skal beskyttes af login, samt #18 hvor brugerkonto nulstilles.</w:t>
+      </w:r>
+    </w:p>
+    <w:p>
+      <w:r>
+        <w:t xml:space="preserve">Claus laver #73/#87 vedr. integration tests færdig og ser herefter på #86 exceptions og logging. </w:t>
       </w:r>
     </w:p>
     <w:p>
@@ -13579,23 +11195,7 @@
     </w:p>
     <w:p>
       <w:r>
-        <w:t xml:space="preserve">Claus laver interface over </w:t>
-      </w:r>
-      <w:proofErr w:type="spellStart"/>
-      <w:r>
-        <w:t>DataFacade</w:t>
-      </w:r>
-      <w:proofErr w:type="spellEnd"/>
-      <w:r>
-        <w:t xml:space="preserve"> og </w:t>
-      </w:r>
-      <w:proofErr w:type="spellStart"/>
-      <w:r>
-        <w:t>exception</w:t>
-      </w:r>
-      <w:proofErr w:type="spellEnd"/>
-      <w:r>
-        <w:t xml:space="preserve"> handling gøres færdig i dag.</w:t>
+        <w:t>Claus laver interface over DataFacade og exception handling gøres færdig i dag.</w:t>
       </w:r>
     </w:p>
     <w:p>
@@ -13608,50 +11208,28 @@
     </w:p>
     <w:p>
       <w:r>
-        <w:t xml:space="preserve">Brugerkontoadministration er klar, så </w:t>
-      </w:r>
-      <w:proofErr w:type="spellStart"/>
-      <w:r>
-        <w:t>indlogget</w:t>
-      </w:r>
-      <w:proofErr w:type="spellEnd"/>
-      <w:r>
-        <w:t xml:space="preserve"> bruger kan ændre sit password. </w:t>
-      </w:r>
-      <w:proofErr w:type="spellStart"/>
-      <w:r>
-        <w:t>Indlogget</w:t>
-      </w:r>
-      <w:proofErr w:type="spellEnd"/>
-      <w:r>
-        <w:t xml:space="preserve"> administrator kan op/nedgradere rank, nulstille kodeord og slette brugere.</w:t>
-      </w:r>
-      <w:r>
-        <w:t xml:space="preserve"> Sidste administrator kan ikke nedgraderes og man kan ikke slette egen konto. Jesper ser i dag på validering af brugerinput </w:t>
-      </w:r>
-      <w:proofErr w:type="spellStart"/>
-      <w:r>
-        <w:t>client</w:t>
-      </w:r>
-      <w:proofErr w:type="spellEnd"/>
-      <w:r>
-        <w:t xml:space="preserve"> side, Claus når at gøre </w:t>
-      </w:r>
-      <w:proofErr w:type="spellStart"/>
-      <w:r>
-        <w:t>exception</w:t>
-      </w:r>
-      <w:proofErr w:type="spellEnd"/>
-      <w:r>
-        <w:t xml:space="preserve"> handling og </w:t>
-      </w:r>
-      <w:proofErr w:type="spellStart"/>
-      <w:r>
-        <w:t>logging</w:t>
-      </w:r>
-      <w:proofErr w:type="spellEnd"/>
-      <w:r>
-        <w:t xml:space="preserve"> færdig i dag.</w:t>
+        <w:t>Brugerkontoadministration er klar, så indlogget bruger kan ændre sit password. Indlogget administrator kan op/nedgradere rank, nulstille kodeord og slette brugere.</w:t>
+      </w:r>
+      <w:r>
+        <w:t xml:space="preserve"> Sidste administrator kan ikke nedgraderes og man kan ikke slette egen konto. Jesper ser i dag på validering af brugerinput client side, Claus når at gøre exception handling og logging færdig i dag.</w:t>
+      </w:r>
+    </w:p>
+    <w:p>
+      <w:pPr>
+        <w:pStyle w:val="Overskrift2"/>
+      </w:pPr>
+      <w:r>
+        <w:t>12-12-2018:</w:t>
+      </w:r>
+    </w:p>
+    <w:p>
+      <w:r>
+        <w:t xml:space="preserve">Jesper færdiggjorde validering af brugerinput client side i går, Claus fik gjort logging og exception handling færdig. Logging er dog kun testet på lokal maskine da vi endnu ikke har udrullet til server. </w:t>
+      </w:r>
+    </w:p>
+    <w:p>
+      <w:r>
+        <w:t>I dag starter vi på rapportskrivning, Claus ser på Indledning, baggrund, krav mv. Jesper skriver om status på implementationen og om processen.</w:t>
       </w:r>
     </w:p>
     <w:sectPr>
@@ -13662,6 +11240,27 @@
     </w:sectPr>
   </w:body>
 </w:document>
+</file>
+
+<file path=word/comments.xml><?xml version="1.0" encoding="utf-8"?>
+<w:comments xmlns:ve="http://schemas.openxmlformats.org/markup-compatibility/2006" xmlns:o="urn:schemas-microsoft-com:office:office" xmlns:r="http://schemas.openxmlformats.org/officeDocument/2006/relationships" xmlns:m="http://schemas.openxmlformats.org/officeDocument/2006/math" xmlns:v="urn:schemas-microsoft-com:vml" xmlns:wp="http://schemas.openxmlformats.org/drawingml/2006/wordprocessingDrawing" xmlns:w10="urn:schemas-microsoft-com:office:word" xmlns:w="http://schemas.openxmlformats.org/wordprocessingml/2006/main" xmlns:wne="http://schemas.microsoft.com/office/word/2006/wordml">
+  <w:comment w:id="0" w:author="Claus" w:date="2018-12-12T10:15:00Z" w:initials="C">
+    <w:p>
+      <w:pPr>
+        <w:pStyle w:val="Kommentartekst"/>
+      </w:pPr>
+      <w:r>
+        <w:rPr>
+          <w:rStyle w:val="Kommentarhenvisning"/>
+        </w:rPr>
+        <w:annotationRef/>
+      </w:r>
+      <w:r>
+        <w:t>Kilde? Kan vi se det noget sted? Hvad vil der ske i fremtiden – kan vi dokumentere at det vil blive svært at finde et XP miljø?</w:t>
+      </w:r>
+    </w:p>
+  </w:comment>
+</w:comments>
 </file>
 
 <file path=word/numbering.xml><?xml version="1.0" encoding="utf-8"?>
@@ -15875,6 +13474,72 @@
       </w:tcPr>
     </w:tblStylePr>
   </w:style>
+  <w:style w:type="character" w:styleId="Kommentarhenvisning">
+    <w:name w:val="annotation reference"/>
+    <w:basedOn w:val="Standardskrifttypeiafsnit"/>
+    <w:uiPriority w:val="99"/>
+    <w:semiHidden/>
+    <w:unhideWhenUsed/>
+    <w:rsid w:val="006F4246"/>
+    <w:rPr>
+      <w:sz w:val="16"/>
+      <w:szCs w:val="16"/>
+    </w:rPr>
+  </w:style>
+  <w:style w:type="paragraph" w:styleId="Kommentartekst">
+    <w:name w:val="annotation text"/>
+    <w:basedOn w:val="Normal"/>
+    <w:link w:val="KommentartekstTegn"/>
+    <w:uiPriority w:val="99"/>
+    <w:semiHidden/>
+    <w:unhideWhenUsed/>
+    <w:rsid w:val="006F4246"/>
+    <w:pPr>
+      <w:spacing w:line="240" w:lineRule="auto"/>
+    </w:pPr>
+    <w:rPr>
+      <w:sz w:val="20"/>
+      <w:szCs w:val="20"/>
+    </w:rPr>
+  </w:style>
+  <w:style w:type="character" w:customStyle="1" w:styleId="KommentartekstTegn">
+    <w:name w:val="Kommentartekst Tegn"/>
+    <w:basedOn w:val="Standardskrifttypeiafsnit"/>
+    <w:link w:val="Kommentartekst"/>
+    <w:uiPriority w:val="99"/>
+    <w:semiHidden/>
+    <w:rsid w:val="006F4246"/>
+    <w:rPr>
+      <w:sz w:val="20"/>
+      <w:szCs w:val="20"/>
+    </w:rPr>
+  </w:style>
+  <w:style w:type="paragraph" w:styleId="Kommentaremne">
+    <w:name w:val="annotation subject"/>
+    <w:basedOn w:val="Kommentartekst"/>
+    <w:next w:val="Kommentartekst"/>
+    <w:link w:val="KommentaremneTegn"/>
+    <w:uiPriority w:val="99"/>
+    <w:semiHidden/>
+    <w:unhideWhenUsed/>
+    <w:rsid w:val="006F4246"/>
+    <w:rPr>
+      <w:b/>
+      <w:bCs/>
+    </w:rPr>
+  </w:style>
+  <w:style w:type="character" w:customStyle="1" w:styleId="KommentaremneTegn">
+    <w:name w:val="Kommentaremne Tegn"/>
+    <w:basedOn w:val="KommentartekstTegn"/>
+    <w:link w:val="Kommentaremne"/>
+    <w:uiPriority w:val="99"/>
+    <w:semiHidden/>
+    <w:rsid w:val="006F4246"/>
+    <w:rPr>
+      <w:b/>
+      <w:bCs/>
+    </w:rPr>
+  </w:style>
 </w:styles>
 </file>
 

</xml_diff>

<commit_message>
Domænemodel og ER diagram igang.
</commit_message>
<xml_diff>
--- a/Analysedokumenter/Fog_trælast.docx
+++ b/Analysedokumenter/Fog_trælast.docx
@@ -102,30 +102,32 @@
       </w:r>
       <w:proofErr w:type="spellEnd"/>
       <w:r>
-        <w:t xml:space="preserve"> hjemmeside i </w:t>
-      </w:r>
-      <w:proofErr w:type="spellStart"/>
-      <w:r>
-        <w:t>Fog’s</w:t>
-      </w:r>
-      <w:proofErr w:type="spellEnd"/>
-      <w:r>
-        <w:t xml:space="preserve"> eget system</w:t>
-      </w:r>
-      <w:r>
-        <w:t xml:space="preserve">; </w:t>
-      </w:r>
-      <w:proofErr w:type="spellStart"/>
-      <w:r>
-        <w:t>Quick-byg</w:t>
-      </w:r>
-      <w:proofErr w:type="spellEnd"/>
+        <w:t xml:space="preserve"> hjemmeside</w:t>
+      </w:r>
+      <w:del w:id="0" w:author="Claus" w:date="2018-12-13T14:07:00Z">
+        <w:r>
+          <w:delText xml:space="preserve"> i Fog’s eget system</w:delText>
+        </w:r>
+        <w:r>
+          <w:delText xml:space="preserve">; </w:delText>
+        </w:r>
+        <w:r>
+          <w:delText>Quick-byg</w:delText>
+        </w:r>
+      </w:del>
       <w:r>
         <w:t xml:space="preserve">. </w:t>
       </w:r>
-      <w:r>
-        <w:t xml:space="preserve">Disse </w:t>
-      </w:r>
+      <w:del w:id="1" w:author="Claus" w:date="2018-12-13T14:07:00Z">
+        <w:r>
+          <w:delText xml:space="preserve">Disse </w:delText>
+        </w:r>
+      </w:del>
+      <w:ins w:id="2" w:author="Claus" w:date="2018-12-13T14:07:00Z">
+        <w:r>
+          <w:t xml:space="preserve">De </w:t>
+        </w:r>
+      </w:ins>
       <w:r>
         <w:t xml:space="preserve">specialdesignede </w:t>
       </w:r>
@@ -197,7 +199,7 @@
       </w:r>
     </w:p>
     <w:p>
-      <w:commentRangeStart w:id="0"/>
+      <w:commentRangeStart w:id="3"/>
       <w:r>
         <w:t>Softwaren er udviklet til styresystemet Microsoft Windows XP som ikke længere supporteres af Microsoft. Softwaren skønnes derfor sårbar da de</w:t>
       </w:r>
@@ -213,12 +215,12 @@
       <w:r>
         <w:t>vanskeligere at finde.</w:t>
       </w:r>
-      <w:commentRangeEnd w:id="0"/>
+      <w:commentRangeEnd w:id="3"/>
       <w:r>
         <w:rPr>
           <w:rStyle w:val="Kommentarhenvisning"/>
         </w:rPr>
-        <w:commentReference w:id="0"/>
+        <w:commentReference w:id="3"/>
       </w:r>
     </w:p>
     <w:p>
@@ -288,7 +290,7 @@
       <w:r>
         <w:t xml:space="preserve"> </w:t>
       </w:r>
-      <w:commentRangeStart w:id="1"/>
+      <w:commentRangeStart w:id="4"/>
       <w:r>
         <w:t>er visionen</w:t>
       </w:r>
@@ -328,12 +330,12 @@
       <w:r>
         <w:t>.</w:t>
       </w:r>
-      <w:commentRangeEnd w:id="1"/>
+      <w:commentRangeEnd w:id="4"/>
       <w:r>
         <w:rPr>
           <w:rStyle w:val="Kommentarhenvisning"/>
         </w:rPr>
-        <w:commentReference w:id="1"/>
+        <w:commentReference w:id="4"/>
       </w:r>
     </w:p>
     <w:p>
@@ -1008,11 +1010,15 @@
         <w:jc w:val="center"/>
       </w:pPr>
       <w:r>
+        <w:rPr>
+          <w:noProof/>
+          <w:lang w:eastAsia="da-DK"/>
+        </w:rPr>
         <w:lastRenderedPageBreak/>
         <w:drawing>
           <wp:inline distT="0" distB="0" distL="0" distR="0">
-            <wp:extent cx="4791489" cy="7956004"/>
-            <wp:effectExtent l="19050" t="0" r="9111" b="0"/>
+            <wp:extent cx="5164072" cy="8574656"/>
+            <wp:effectExtent l="19050" t="0" r="0" b="0"/>
             <wp:docPr id="3" name="Billede 1"/>
             <wp:cNvGraphicFramePr>
               <a:graphicFrameLocks xmlns:a="http://schemas.openxmlformats.org/drawingml/2006/main" noChangeAspect="1"/>
@@ -1036,7 +1042,7 @@
                   <pic:spPr bwMode="auto">
                     <a:xfrm>
                       <a:off x="0" y="0"/>
-                      <a:ext cx="4792333" cy="7957406"/>
+                      <a:ext cx="5170507" cy="8585341"/>
                     </a:xfrm>
                     <a:prstGeom prst="rect">
                       <a:avLst/>
@@ -1058,18 +1064,18 @@
     </w:p>
     <w:p>
       <w:r>
+        <w:lastRenderedPageBreak/>
         <w:t xml:space="preserve">Medarbejderen i trælasten skal foretage mange skridt før et tilbud kan afsendes. Nogle af disse kan kunden selv foretage, inden han/hun afsender en forespørgsel; valg af tagbelægning og beklædning. </w:t>
       </w:r>
     </w:p>
     <w:p>
       <w:r>
-        <w:lastRenderedPageBreak/>
         <w:t>Det er også vanskeligt at afgøre hvordan medarbejderen holder styr på hvor langt en forespørgsel er kommet i forløbet, da kommunikationen tilsyneladende udelukkende foregår pr. mail og telefon. Måske er en forespørgsel kun en forespørgsel indtil et tilbud oprettes og et tilbud bliver senere til en ordrebekræftelse. Disse uklarheder skal det fremtidige system eliminere. Vi har derfor opstillet flg. tilstandsdiagram for en forespørgsel:</w:t>
       </w:r>
     </w:p>
     <w:p>
       <w:r>
-        <w:object w:dxaOrig="9642" w:dyaOrig="5531">
+        <w:object w:dxaOrig="9642" w:dyaOrig="5530">
           <v:shapetype id="_x0000_t75" coordsize="21600,21600" o:spt="75" o:preferrelative="t" path="m@4@5l@4@11@9@11@9@5xe" filled="f" stroked="f">
             <v:stroke joinstyle="miter"/>
             <v:formulas>
@@ -1089,7 +1095,7 @@
             <v:path o:extrusionok="f" gradientshapeok="t" o:connecttype="rect"/>
             <o:lock v:ext="edit" aspectratio="t"/>
           </v:shapetype>
-          <v:shape id="_x0000_i1025" type="#_x0000_t75" style="width:482.25pt;height:276.45pt" o:ole="">
+          <v:shape id="_x0000_i1025" type="#_x0000_t75" style="width:482.1pt;height:276.75pt" o:ole="">
             <v:imagedata r:id="rId8" o:title=""/>
           </v:shape>
           <o:OLEObject Type="Link" ProgID="Visio.Drawing.11" ShapeID="_x0000_i1025" DrawAspect="Content" r:id="rId9" UpdateMode="Always">
@@ -1107,7 +1113,15 @@
     </w:p>
     <w:p>
       <w:r>
-        <w:t>Uanset hvordan forespørgslen og dens tilstandsskift implementeres, skal systemet resultere i flg. aktivitetsdiagram. Læg især mærke til hvor mange opgaver det nu påhviler serveren at håndtere og hvor forenklet arbejdsgangen for medarbejderen i carport afd. er.</w:t>
+        <w:t xml:space="preserve">Uanset hvordan forespørgslen og dens tilstandsskift implementeres, skal systemet resultere i flg. aktivitetsdiagram. Læg </w:t>
+      </w:r>
+      <w:del w:id="5" w:author="Claus" w:date="2018-12-13T13:55:00Z">
+        <w:r>
+          <w:delText xml:space="preserve">især </w:delText>
+        </w:r>
+      </w:del>
+      <w:r>
+        <w:t>mærke til hvor mange opgaver det nu påhviler serveren at håndtere og hvor forenklet arbejdsgangen for medarbejderen i carport afd. er.</w:t>
       </w:r>
     </w:p>
     <w:p>
@@ -1122,8 +1136,8 @@
         <w:lastRenderedPageBreak/>
         <w:drawing>
           <wp:inline distT="0" distB="0" distL="0" distR="0">
-            <wp:extent cx="5098308" cy="8540151"/>
-            <wp:effectExtent l="19050" t="0" r="7092" b="0"/>
+            <wp:extent cx="5103457" cy="8548777"/>
+            <wp:effectExtent l="19050" t="0" r="1943" b="0"/>
             <wp:docPr id="7" name="Billede 7"/>
             <wp:cNvGraphicFramePr>
               <a:graphicFrameLocks xmlns:a="http://schemas.openxmlformats.org/drawingml/2006/main" noChangeAspect="1"/>
@@ -1147,7 +1161,7 @@
                   <pic:spPr bwMode="auto">
                     <a:xfrm>
                       <a:off x="0" y="0"/>
-                      <a:ext cx="5101087" cy="8544806"/>
+                      <a:ext cx="5109374" cy="8558689"/>
                     </a:xfrm>
                     <a:prstGeom prst="rect">
                       <a:avLst/>
@@ -1168,19 +1182,2953 @@
       </w:r>
     </w:p>
     <w:p>
-      <w:r>
-        <w:lastRenderedPageBreak/>
-        <w:t xml:space="preserve">Af disse brugsmønstre er flg. </w:t>
-      </w:r>
-      <w:proofErr w:type="spellStart"/>
-      <w:r>
-        <w:t>userstories</w:t>
-      </w:r>
-      <w:proofErr w:type="spellEnd"/>
-      <w:r>
-        <w:t xml:space="preserve"> beskrevet fuldt ud:</w:t>
-      </w:r>
-    </w:p>
+      <w:pPr>
+        <w:rPr>
+          <w:ins w:id="6" w:author="Claus" w:date="2018-12-13T14:16:00Z"/>
+        </w:rPr>
+      </w:pPr>
+      <w:del w:id="7" w:author="Claus" w:date="2018-12-13T14:16:00Z">
+        <w:r>
+          <w:lastRenderedPageBreak/>
+          <w:delText>Af disse brugsmønstre er flg. userstories beskrevet fuldt ud:</w:delText>
+        </w:r>
+      </w:del>
+      <w:ins w:id="8" w:author="Claus" w:date="2018-12-13T14:16:00Z">
+        <w:r>
+          <w:t xml:space="preserve">De 3 brugsmønstre, som tilsammen udgør den overordnede arbejdsgang, er her beskrevet som </w:t>
+        </w:r>
+        <w:proofErr w:type="spellStart"/>
+        <w:r>
+          <w:t>Scrum</w:t>
+        </w:r>
+        <w:proofErr w:type="spellEnd"/>
+        <w:r>
+          <w:t xml:space="preserve"> </w:t>
+        </w:r>
+        <w:proofErr w:type="spellStart"/>
+        <w:r>
+          <w:t>User</w:t>
+        </w:r>
+        <w:proofErr w:type="spellEnd"/>
+        <w:r>
+          <w:t xml:space="preserve"> </w:t>
+        </w:r>
+        <w:proofErr w:type="spellStart"/>
+        <w:r>
+          <w:t>Stories</w:t>
+        </w:r>
+        <w:proofErr w:type="spellEnd"/>
+        <w:r>
+          <w:t>:</w:t>
+        </w:r>
+      </w:ins>
+    </w:p>
+    <w:tbl>
+      <w:tblPr>
+        <w:tblStyle w:val="Mediumskygge2-fremhvningsfarve5"/>
+        <w:tblW w:w="0" w:type="auto"/>
+        <w:tblLayout w:type="fixed"/>
+        <w:tblLook w:val="04A0"/>
+        <w:tblPrChange w:id="9" w:author="Claus" w:date="2018-12-13T15:23:00Z">
+          <w:tblPr>
+            <w:tblStyle w:val="Mediumskygge2-fremhvningsfarve5"/>
+            <w:tblW w:w="0" w:type="auto"/>
+            <w:tblLook w:val="04A0"/>
+          </w:tblPr>
+        </w:tblPrChange>
+      </w:tblPr>
+      <w:tblGrid>
+        <w:gridCol w:w="817"/>
+        <w:gridCol w:w="1255"/>
+        <w:gridCol w:w="572"/>
+        <w:gridCol w:w="488"/>
+        <w:gridCol w:w="3806"/>
+        <w:gridCol w:w="1026"/>
+        <w:gridCol w:w="1890"/>
+        <w:tblGridChange w:id="10">
+          <w:tblGrid>
+            <w:gridCol w:w="675"/>
+            <w:gridCol w:w="142"/>
+            <w:gridCol w:w="1255"/>
+            <w:gridCol w:w="572"/>
+            <w:gridCol w:w="488"/>
+            <w:gridCol w:w="3806"/>
+            <w:gridCol w:w="1026"/>
+            <w:gridCol w:w="1890"/>
+          </w:tblGrid>
+        </w:tblGridChange>
+      </w:tblGrid>
+      <w:tr>
+        <w:trPr>
+          <w:cnfStyle w:val="100000000000"/>
+          <w:trHeight w:val="20"/>
+          <w:ins w:id="11" w:author="Claus" w:date="2018-12-13T15:08:00Z"/>
+          <w:trPrChange w:id="12" w:author="Claus" w:date="2018-12-13T15:23:00Z">
+            <w:trPr>
+              <w:trHeight w:val="20"/>
+            </w:trPr>
+          </w:trPrChange>
+        </w:trPr>
+        <w:tc>
+          <w:tcPr>
+            <w:cnfStyle w:val="001000000100"/>
+            <w:tcW w:w="817" w:type="dxa"/>
+            <w:hideMark/>
+            <w:tcPrChange w:id="13" w:author="Claus" w:date="2018-12-13T15:23:00Z">
+              <w:tcPr>
+                <w:tcW w:w="675" w:type="dxa"/>
+                <w:hideMark/>
+              </w:tcPr>
+            </w:tcPrChange>
+          </w:tcPr>
+          <w:p>
+            <w:pPr>
+              <w:cnfStyle w:val="101000000100"/>
+              <w:rPr>
+                <w:ins w:id="14" w:author="Claus" w:date="2018-12-13T15:08:00Z"/>
+                <w:rFonts w:eastAsia="Times New Roman" w:cstheme="minorHAnsi"/>
+                <w:lang w:eastAsia="da-DK"/>
+              </w:rPr>
+            </w:pPr>
+            <w:ins w:id="15" w:author="Claus" w:date="2018-12-13T15:08:00Z">
+              <w:r>
+                <w:rPr>
+                  <w:rFonts w:eastAsia="Times New Roman" w:cstheme="minorHAnsi"/>
+                  <w:color w:val="FFFFFF"/>
+                  <w:lang w:eastAsia="da-DK"/>
+                </w:rPr>
+                <w:t>ID</w:t>
+              </w:r>
+            </w:ins>
+          </w:p>
+        </w:tc>
+        <w:tc>
+          <w:tcPr>
+            <w:tcW w:w="1255" w:type="dxa"/>
+            <w:hideMark/>
+            <w:tcPrChange w:id="16" w:author="Claus" w:date="2018-12-13T15:23:00Z">
+              <w:tcPr>
+                <w:tcW w:w="1397" w:type="dxa"/>
+                <w:gridSpan w:val="2"/>
+                <w:hideMark/>
+              </w:tcPr>
+            </w:tcPrChange>
+          </w:tcPr>
+          <w:p>
+            <w:pPr>
+              <w:cnfStyle w:val="100000000000"/>
+              <w:rPr>
+                <w:ins w:id="17" w:author="Claus" w:date="2018-12-13T15:08:00Z"/>
+                <w:rFonts w:eastAsia="Times New Roman" w:cstheme="minorHAnsi"/>
+                <w:lang w:eastAsia="da-DK"/>
+              </w:rPr>
+            </w:pPr>
+            <w:ins w:id="18" w:author="Claus" w:date="2018-12-13T15:08:00Z">
+              <w:r>
+                <w:rPr>
+                  <w:rFonts w:eastAsia="Times New Roman" w:cstheme="minorHAnsi"/>
+                  <w:color w:val="FFFFFF"/>
+                  <w:lang w:eastAsia="da-DK"/>
+                </w:rPr>
+                <w:t>Navn</w:t>
+              </w:r>
+            </w:ins>
+          </w:p>
+        </w:tc>
+        <w:tc>
+          <w:tcPr>
+            <w:tcW w:w="572" w:type="dxa"/>
+            <w:hideMark/>
+            <w:tcPrChange w:id="19" w:author="Claus" w:date="2018-12-13T15:23:00Z">
+              <w:tcPr>
+                <w:tcW w:w="0" w:type="auto"/>
+                <w:hideMark/>
+              </w:tcPr>
+            </w:tcPrChange>
+          </w:tcPr>
+          <w:p>
+            <w:pPr>
+              <w:cnfStyle w:val="100000000000"/>
+              <w:rPr>
+                <w:ins w:id="20" w:author="Claus" w:date="2018-12-13T15:08:00Z"/>
+                <w:rFonts w:eastAsia="Times New Roman" w:cstheme="minorHAnsi"/>
+                <w:lang w:eastAsia="da-DK"/>
+              </w:rPr>
+            </w:pPr>
+            <w:proofErr w:type="spellStart"/>
+            <w:ins w:id="21" w:author="Claus" w:date="2018-12-13T15:08:00Z">
+              <w:r>
+                <w:rPr>
+                  <w:rFonts w:eastAsia="Times New Roman" w:cstheme="minorHAnsi"/>
+                  <w:color w:val="FFFFFF"/>
+                  <w:lang w:eastAsia="da-DK"/>
+                </w:rPr>
+                <w:t>Imp</w:t>
+              </w:r>
+              <w:proofErr w:type="spellEnd"/>
+            </w:ins>
+          </w:p>
+        </w:tc>
+        <w:tc>
+          <w:tcPr>
+            <w:tcW w:w="488" w:type="dxa"/>
+            <w:hideMark/>
+            <w:tcPrChange w:id="22" w:author="Claus" w:date="2018-12-13T15:23:00Z">
+              <w:tcPr>
+                <w:tcW w:w="0" w:type="auto"/>
+                <w:hideMark/>
+              </w:tcPr>
+            </w:tcPrChange>
+          </w:tcPr>
+          <w:p>
+            <w:pPr>
+              <w:cnfStyle w:val="100000000000"/>
+              <w:rPr>
+                <w:ins w:id="23" w:author="Claus" w:date="2018-12-13T15:08:00Z"/>
+                <w:rFonts w:eastAsia="Times New Roman" w:cstheme="minorHAnsi"/>
+                <w:lang w:eastAsia="da-DK"/>
+              </w:rPr>
+            </w:pPr>
+            <w:proofErr w:type="spellStart"/>
+            <w:ins w:id="24" w:author="Claus" w:date="2018-12-13T15:08:00Z">
+              <w:r>
+                <w:rPr>
+                  <w:rFonts w:eastAsia="Times New Roman" w:cstheme="minorHAnsi"/>
+                  <w:color w:val="FFFFFF"/>
+                  <w:lang w:eastAsia="da-DK"/>
+                </w:rPr>
+                <w:t>Est</w:t>
+              </w:r>
+              <w:proofErr w:type="spellEnd"/>
+            </w:ins>
+          </w:p>
+        </w:tc>
+        <w:tc>
+          <w:tcPr>
+            <w:tcW w:w="3806" w:type="dxa"/>
+            <w:hideMark/>
+            <w:tcPrChange w:id="25" w:author="Claus" w:date="2018-12-13T15:23:00Z">
+              <w:tcPr>
+                <w:tcW w:w="0" w:type="auto"/>
+                <w:hideMark/>
+              </w:tcPr>
+            </w:tcPrChange>
+          </w:tcPr>
+          <w:p>
+            <w:pPr>
+              <w:cnfStyle w:val="100000000000"/>
+              <w:rPr>
+                <w:ins w:id="26" w:author="Claus" w:date="2018-12-13T15:08:00Z"/>
+                <w:rFonts w:eastAsia="Times New Roman" w:cstheme="minorHAnsi"/>
+                <w:lang w:eastAsia="da-DK"/>
+              </w:rPr>
+            </w:pPr>
+            <w:proofErr w:type="spellStart"/>
+            <w:ins w:id="27" w:author="Claus" w:date="2018-12-13T15:08:00Z">
+              <w:r>
+                <w:rPr>
+                  <w:rFonts w:eastAsia="Times New Roman" w:cstheme="minorHAnsi"/>
+                  <w:color w:val="FFFFFF"/>
+                  <w:lang w:eastAsia="da-DK"/>
+                </w:rPr>
+                <w:t>How</w:t>
+              </w:r>
+              <w:proofErr w:type="spellEnd"/>
+              <w:r>
+                <w:rPr>
+                  <w:rFonts w:eastAsia="Times New Roman" w:cstheme="minorHAnsi"/>
+                  <w:color w:val="FFFFFF"/>
+                  <w:lang w:eastAsia="da-DK"/>
+                </w:rPr>
+                <w:t xml:space="preserve"> to demo</w:t>
+              </w:r>
+            </w:ins>
+          </w:p>
+        </w:tc>
+        <w:tc>
+          <w:tcPr>
+            <w:tcW w:w="1026" w:type="dxa"/>
+            <w:hideMark/>
+            <w:tcPrChange w:id="28" w:author="Claus" w:date="2018-12-13T15:23:00Z">
+              <w:tcPr>
+                <w:tcW w:w="0" w:type="auto"/>
+                <w:hideMark/>
+              </w:tcPr>
+            </w:tcPrChange>
+          </w:tcPr>
+          <w:p>
+            <w:pPr>
+              <w:cnfStyle w:val="100000000000"/>
+              <w:rPr>
+                <w:ins w:id="29" w:author="Claus" w:date="2018-12-13T15:08:00Z"/>
+                <w:rFonts w:eastAsia="Times New Roman" w:cstheme="minorHAnsi"/>
+                <w:lang w:eastAsia="da-DK"/>
+              </w:rPr>
+            </w:pPr>
+            <w:ins w:id="30" w:author="Claus" w:date="2018-12-13T15:08:00Z">
+              <w:r>
+                <w:rPr>
+                  <w:rFonts w:eastAsia="Times New Roman" w:cstheme="minorHAnsi"/>
+                  <w:color w:val="FFFFFF"/>
+                  <w:lang w:eastAsia="da-DK"/>
+                </w:rPr>
+                <w:t>Notes</w:t>
+              </w:r>
+            </w:ins>
+          </w:p>
+        </w:tc>
+        <w:tc>
+          <w:tcPr>
+            <w:tcW w:w="1890" w:type="dxa"/>
+            <w:hideMark/>
+            <w:tcPrChange w:id="31" w:author="Claus" w:date="2018-12-13T15:23:00Z">
+              <w:tcPr>
+                <w:tcW w:w="0" w:type="auto"/>
+                <w:hideMark/>
+              </w:tcPr>
+            </w:tcPrChange>
+          </w:tcPr>
+          <w:p>
+            <w:pPr>
+              <w:cnfStyle w:val="100000000000"/>
+              <w:rPr>
+                <w:ins w:id="32" w:author="Claus" w:date="2018-12-13T15:08:00Z"/>
+                <w:rFonts w:eastAsia="Times New Roman" w:cstheme="minorHAnsi"/>
+                <w:lang w:eastAsia="da-DK"/>
+              </w:rPr>
+            </w:pPr>
+            <w:ins w:id="33" w:author="Claus" w:date="2018-12-13T15:08:00Z">
+              <w:r>
+                <w:rPr>
+                  <w:rFonts w:eastAsia="Times New Roman" w:cstheme="minorHAnsi"/>
+                  <w:color w:val="FFFFFF"/>
+                  <w:lang w:eastAsia="da-DK"/>
+                </w:rPr>
+                <w:t>Derfor!</w:t>
+              </w:r>
+            </w:ins>
+          </w:p>
+        </w:tc>
+      </w:tr>
+      <w:tr>
+        <w:trPr>
+          <w:cnfStyle w:val="000000100000"/>
+          <w:trHeight w:val="20"/>
+          <w:ins w:id="34" w:author="Claus" w:date="2018-12-13T15:08:00Z"/>
+          <w:trPrChange w:id="35" w:author="Claus" w:date="2018-12-13T15:23:00Z">
+            <w:trPr>
+              <w:trHeight w:val="20"/>
+            </w:trPr>
+          </w:trPrChange>
+        </w:trPr>
+        <w:tc>
+          <w:tcPr>
+            <w:cnfStyle w:val="001000000000"/>
+            <w:tcW w:w="817" w:type="dxa"/>
+            <w:hideMark/>
+            <w:tcPrChange w:id="36" w:author="Claus" w:date="2018-12-13T15:23:00Z">
+              <w:tcPr>
+                <w:tcW w:w="675" w:type="dxa"/>
+                <w:hideMark/>
+              </w:tcPr>
+            </w:tcPrChange>
+          </w:tcPr>
+          <w:p>
+            <w:pPr>
+              <w:cnfStyle w:val="001000100000"/>
+              <w:rPr>
+                <w:ins w:id="37" w:author="Claus" w:date="2018-12-13T15:08:00Z"/>
+                <w:rFonts w:eastAsia="Times New Roman" w:cstheme="minorHAnsi"/>
+                <w:lang w:eastAsia="da-DK"/>
+              </w:rPr>
+            </w:pPr>
+            <w:ins w:id="38" w:author="Claus" w:date="2018-12-13T15:23:00Z">
+              <w:r>
+                <w:rPr>
+                  <w:rFonts w:eastAsia="Times New Roman" w:cstheme="minorHAnsi"/>
+                  <w:color w:val="000000"/>
+                  <w:lang w:eastAsia="da-DK"/>
+                </w:rPr>
+                <w:t>US-</w:t>
+              </w:r>
+            </w:ins>
+            <w:ins w:id="39" w:author="Claus" w:date="2018-12-13T15:08:00Z">
+              <w:r>
+                <w:rPr>
+                  <w:rFonts w:eastAsia="Times New Roman" w:cstheme="minorHAnsi"/>
+                  <w:color w:val="000000"/>
+                  <w:lang w:eastAsia="da-DK"/>
+                </w:rPr>
+                <w:t>6</w:t>
+              </w:r>
+            </w:ins>
+          </w:p>
+        </w:tc>
+        <w:tc>
+          <w:tcPr>
+            <w:tcW w:w="1255" w:type="dxa"/>
+            <w:hideMark/>
+            <w:tcPrChange w:id="40" w:author="Claus" w:date="2018-12-13T15:23:00Z">
+              <w:tcPr>
+                <w:tcW w:w="1397" w:type="dxa"/>
+                <w:gridSpan w:val="2"/>
+                <w:hideMark/>
+              </w:tcPr>
+            </w:tcPrChange>
+          </w:tcPr>
+          <w:p>
+            <w:pPr>
+              <w:cnfStyle w:val="000000100000"/>
+              <w:rPr>
+                <w:ins w:id="41" w:author="Claus" w:date="2018-12-13T15:08:00Z"/>
+                <w:rFonts w:eastAsia="Times New Roman" w:cstheme="minorHAnsi"/>
+                <w:lang w:eastAsia="da-DK"/>
+              </w:rPr>
+            </w:pPr>
+            <w:ins w:id="42" w:author="Claus" w:date="2018-12-13T15:08:00Z">
+              <w:r>
+                <w:rPr>
+                  <w:rFonts w:eastAsia="Times New Roman" w:cstheme="minorHAnsi"/>
+                  <w:color w:val="000000"/>
+                  <w:lang w:eastAsia="da-DK"/>
+                </w:rPr>
+                <w:t>Afsend carport forespørgsel</w:t>
+              </w:r>
+            </w:ins>
+          </w:p>
+        </w:tc>
+        <w:tc>
+          <w:tcPr>
+            <w:tcW w:w="572" w:type="dxa"/>
+            <w:hideMark/>
+            <w:tcPrChange w:id="43" w:author="Claus" w:date="2018-12-13T15:23:00Z">
+              <w:tcPr>
+                <w:tcW w:w="0" w:type="auto"/>
+                <w:hideMark/>
+              </w:tcPr>
+            </w:tcPrChange>
+          </w:tcPr>
+          <w:p>
+            <w:pPr>
+              <w:cnfStyle w:val="000000100000"/>
+              <w:rPr>
+                <w:ins w:id="44" w:author="Claus" w:date="2018-12-13T15:08:00Z"/>
+                <w:rFonts w:eastAsia="Times New Roman" w:cstheme="minorHAnsi"/>
+                <w:lang w:eastAsia="da-DK"/>
+              </w:rPr>
+            </w:pPr>
+            <w:ins w:id="45" w:author="Claus" w:date="2018-12-13T15:08:00Z">
+              <w:r>
+                <w:rPr>
+                  <w:rFonts w:eastAsia="Times New Roman" w:cstheme="minorHAnsi"/>
+                  <w:color w:val="000000"/>
+                  <w:lang w:eastAsia="da-DK"/>
+                </w:rPr>
+                <w:t>50</w:t>
+              </w:r>
+            </w:ins>
+          </w:p>
+        </w:tc>
+        <w:tc>
+          <w:tcPr>
+            <w:tcW w:w="488" w:type="dxa"/>
+            <w:hideMark/>
+            <w:tcPrChange w:id="46" w:author="Claus" w:date="2018-12-13T15:23:00Z">
+              <w:tcPr>
+                <w:tcW w:w="0" w:type="auto"/>
+                <w:hideMark/>
+              </w:tcPr>
+            </w:tcPrChange>
+          </w:tcPr>
+          <w:p>
+            <w:pPr>
+              <w:cnfStyle w:val="000000100000"/>
+              <w:rPr>
+                <w:ins w:id="47" w:author="Claus" w:date="2018-12-13T15:08:00Z"/>
+                <w:rFonts w:eastAsia="Times New Roman" w:cstheme="minorHAnsi"/>
+                <w:lang w:eastAsia="da-DK"/>
+              </w:rPr>
+            </w:pPr>
+            <w:ins w:id="48" w:author="Claus" w:date="2018-12-13T15:08:00Z">
+              <w:r>
+                <w:rPr>
+                  <w:rFonts w:eastAsia="Times New Roman" w:cstheme="minorHAnsi"/>
+                  <w:color w:val="000000"/>
+                  <w:lang w:eastAsia="da-DK"/>
+                </w:rPr>
+                <w:t>2</w:t>
+              </w:r>
+            </w:ins>
+          </w:p>
+        </w:tc>
+        <w:tc>
+          <w:tcPr>
+            <w:tcW w:w="3806" w:type="dxa"/>
+            <w:hideMark/>
+            <w:tcPrChange w:id="49" w:author="Claus" w:date="2018-12-13T15:23:00Z">
+              <w:tcPr>
+                <w:tcW w:w="0" w:type="auto"/>
+                <w:hideMark/>
+              </w:tcPr>
+            </w:tcPrChange>
+          </w:tcPr>
+          <w:p>
+            <w:pPr>
+              <w:cnfStyle w:val="000000100000"/>
+              <w:rPr>
+                <w:ins w:id="50" w:author="Claus" w:date="2018-12-13T15:08:00Z"/>
+                <w:rFonts w:eastAsia="Times New Roman" w:cstheme="minorHAnsi"/>
+                <w:lang w:eastAsia="da-DK"/>
+              </w:rPr>
+            </w:pPr>
+            <w:ins w:id="51" w:author="Claus" w:date="2018-12-13T15:08:00Z">
+              <w:r>
+                <w:rPr>
+                  <w:rFonts w:eastAsia="Times New Roman" w:cstheme="minorHAnsi"/>
+                  <w:color w:val="000000"/>
+                  <w:lang w:eastAsia="da-DK"/>
+                </w:rPr>
+                <w:t>Unit test med data for en forespørgsel oprettes, data gemmes i databasen, data fra senest oprettede forespørgsel hentes fra databasen og højde, bredde og længde sammenlignes, disse skal være ens.</w:t>
+              </w:r>
+            </w:ins>
+          </w:p>
+        </w:tc>
+        <w:tc>
+          <w:tcPr>
+            <w:tcW w:w="1026" w:type="dxa"/>
+            <w:hideMark/>
+            <w:tcPrChange w:id="52" w:author="Claus" w:date="2018-12-13T15:23:00Z">
+              <w:tcPr>
+                <w:tcW w:w="0" w:type="auto"/>
+                <w:hideMark/>
+              </w:tcPr>
+            </w:tcPrChange>
+          </w:tcPr>
+          <w:p>
+            <w:pPr>
+              <w:cnfStyle w:val="000000100000"/>
+              <w:rPr>
+                <w:ins w:id="53" w:author="Claus" w:date="2018-12-13T15:08:00Z"/>
+                <w:rFonts w:eastAsia="Times New Roman" w:cstheme="minorHAnsi"/>
+                <w:lang w:eastAsia="da-DK"/>
+              </w:rPr>
+            </w:pPr>
+            <w:ins w:id="54" w:author="Claus" w:date="2018-12-13T15:08:00Z">
+              <w:r>
+                <w:rPr>
+                  <w:rFonts w:eastAsia="Times New Roman" w:cstheme="minorHAnsi"/>
+                  <w:color w:val="000000"/>
+                  <w:lang w:eastAsia="da-DK"/>
+                </w:rPr>
+                <w:t>Kræver DB, unit test.</w:t>
+              </w:r>
+            </w:ins>
+          </w:p>
+        </w:tc>
+        <w:tc>
+          <w:tcPr>
+            <w:tcW w:w="1890" w:type="dxa"/>
+            <w:hideMark/>
+            <w:tcPrChange w:id="55" w:author="Claus" w:date="2018-12-13T15:23:00Z">
+              <w:tcPr>
+                <w:tcW w:w="0" w:type="auto"/>
+                <w:hideMark/>
+              </w:tcPr>
+            </w:tcPrChange>
+          </w:tcPr>
+          <w:p>
+            <w:pPr>
+              <w:cnfStyle w:val="000000100000"/>
+              <w:rPr>
+                <w:ins w:id="56" w:author="Claus" w:date="2018-12-13T15:08:00Z"/>
+                <w:rFonts w:eastAsia="Times New Roman" w:cstheme="minorHAnsi"/>
+                <w:lang w:eastAsia="da-DK"/>
+              </w:rPr>
+            </w:pPr>
+            <w:ins w:id="57" w:author="Claus" w:date="2018-12-13T15:08:00Z">
+              <w:r>
+                <w:rPr>
+                  <w:rFonts w:eastAsia="Times New Roman" w:cstheme="minorHAnsi"/>
+                  <w:color w:val="000000"/>
+                  <w:lang w:eastAsia="da-DK"/>
+                </w:rPr>
+                <w:t>I: Ellers tabes mange salg.</w:t>
+              </w:r>
+            </w:ins>
+          </w:p>
+          <w:p>
+            <w:pPr>
+              <w:cnfStyle w:val="000000100000"/>
+              <w:rPr>
+                <w:ins w:id="58" w:author="Claus" w:date="2018-12-13T15:08:00Z"/>
+                <w:rFonts w:eastAsia="Times New Roman" w:cstheme="minorHAnsi"/>
+                <w:lang w:eastAsia="da-DK"/>
+              </w:rPr>
+            </w:pPr>
+            <w:ins w:id="59" w:author="Claus" w:date="2018-12-13T15:08:00Z">
+              <w:r>
+                <w:rPr>
+                  <w:rFonts w:eastAsia="Times New Roman" w:cstheme="minorHAnsi"/>
+                  <w:color w:val="000000"/>
+                  <w:lang w:eastAsia="da-DK"/>
+                </w:rPr>
+                <w:t xml:space="preserve">E: </w:t>
+              </w:r>
+              <w:proofErr w:type="spellStart"/>
+              <w:r>
+                <w:rPr>
+                  <w:rFonts w:eastAsia="Times New Roman" w:cstheme="minorHAnsi"/>
+                  <w:color w:val="000000"/>
+                  <w:lang w:eastAsia="da-DK"/>
+                </w:rPr>
+                <w:t>Create</w:t>
+              </w:r>
+              <w:proofErr w:type="spellEnd"/>
+            </w:ins>
+          </w:p>
+        </w:tc>
+      </w:tr>
+      <w:tr>
+        <w:trPr>
+          <w:trHeight w:val="20"/>
+        </w:trPr>
+        <w:tc>
+          <w:tcPr>
+            <w:cnfStyle w:val="001000000000"/>
+            <w:tcW w:w="817" w:type="dxa"/>
+            <w:hideMark/>
+          </w:tcPr>
+          <w:p>
+            <w:pPr>
+              <w:rPr>
+                <w:rFonts w:eastAsia="Times New Roman" w:cstheme="minorHAnsi"/>
+                <w:color w:val="000000"/>
+                <w:lang w:eastAsia="da-DK"/>
+              </w:rPr>
+            </w:pPr>
+            <w:r>
+              <w:rPr>
+                <w:rFonts w:eastAsia="Times New Roman" w:cstheme="minorHAnsi"/>
+                <w:color w:val="000000"/>
+                <w:lang w:eastAsia="da-DK"/>
+              </w:rPr>
+              <w:t>T-29</w:t>
+            </w:r>
+          </w:p>
+        </w:tc>
+        <w:tc>
+          <w:tcPr>
+            <w:tcW w:w="9037" w:type="dxa"/>
+            <w:gridSpan w:val="6"/>
+            <w:hideMark/>
+          </w:tcPr>
+          <w:p>
+            <w:pPr>
+              <w:cnfStyle w:val="000000000000"/>
+              <w:rPr>
+                <w:rFonts w:eastAsia="Times New Roman" w:cstheme="minorHAnsi"/>
+                <w:color w:val="000000"/>
+                <w:lang w:eastAsia="da-DK"/>
+              </w:rPr>
+            </w:pPr>
+            <w:r>
+              <w:rPr>
+                <w:rFonts w:eastAsia="Times New Roman" w:cstheme="minorHAnsi"/>
+                <w:color w:val="000000"/>
+                <w:lang w:eastAsia="da-DK"/>
+              </w:rPr>
+              <w:t xml:space="preserve">Opret </w:t>
+            </w:r>
+            <w:proofErr w:type="spellStart"/>
+            <w:r>
+              <w:rPr>
+                <w:rFonts w:eastAsia="Times New Roman" w:cstheme="minorHAnsi"/>
+                <w:color w:val="000000"/>
+                <w:lang w:eastAsia="da-DK"/>
+              </w:rPr>
+              <w:t>JUnit</w:t>
+            </w:r>
+            <w:proofErr w:type="spellEnd"/>
+            <w:r>
+              <w:rPr>
+                <w:rFonts w:eastAsia="Times New Roman" w:cstheme="minorHAnsi"/>
+                <w:color w:val="000000"/>
+                <w:lang w:eastAsia="da-DK"/>
+              </w:rPr>
+              <w:t xml:space="preserve"> som tester funktionaliteten.</w:t>
+            </w:r>
+          </w:p>
+        </w:tc>
+      </w:tr>
+      <w:tr>
+        <w:trPr>
+          <w:cnfStyle w:val="000000100000"/>
+          <w:trHeight w:val="20"/>
+          <w:ins w:id="60" w:author="Claus" w:date="2018-12-13T15:24:00Z"/>
+        </w:trPr>
+        <w:tc>
+          <w:tcPr>
+            <w:cnfStyle w:val="001000000000"/>
+            <w:tcW w:w="817" w:type="dxa"/>
+            <w:hideMark/>
+          </w:tcPr>
+          <w:p>
+            <w:pPr>
+              <w:rPr>
+                <w:ins w:id="61" w:author="Claus" w:date="2018-12-13T15:24:00Z"/>
+                <w:rFonts w:eastAsia="Times New Roman" w:cstheme="minorHAnsi"/>
+                <w:color w:val="000000"/>
+                <w:lang w:eastAsia="da-DK"/>
+              </w:rPr>
+            </w:pPr>
+            <w:ins w:id="62" w:author="Claus" w:date="2018-12-13T15:25:00Z">
+              <w:r>
+                <w:rPr>
+                  <w:rFonts w:eastAsia="Times New Roman" w:cstheme="minorHAnsi"/>
+                  <w:color w:val="000000"/>
+                  <w:lang w:eastAsia="da-DK"/>
+                </w:rPr>
+                <w:t>T-30</w:t>
+              </w:r>
+            </w:ins>
+          </w:p>
+        </w:tc>
+        <w:tc>
+          <w:tcPr>
+            <w:tcW w:w="9037" w:type="dxa"/>
+            <w:gridSpan w:val="6"/>
+            <w:hideMark/>
+          </w:tcPr>
+          <w:p>
+            <w:pPr>
+              <w:cnfStyle w:val="000000100000"/>
+              <w:rPr>
+                <w:ins w:id="63" w:author="Claus" w:date="2018-12-13T15:24:00Z"/>
+                <w:rFonts w:eastAsia="Times New Roman" w:cstheme="minorHAnsi"/>
+                <w:color w:val="000000"/>
+                <w:lang w:eastAsia="da-DK"/>
+              </w:rPr>
+            </w:pPr>
+            <w:ins w:id="64" w:author="Claus" w:date="2018-12-13T15:25:00Z">
+              <w:r>
+                <w:rPr>
+                  <w:rFonts w:eastAsia="Times New Roman" w:cstheme="minorHAnsi"/>
+                  <w:color w:val="000000"/>
+                  <w:lang w:eastAsia="da-DK"/>
+                </w:rPr>
+                <w:t xml:space="preserve">Opret SQL til indsættelse af forespørgsel i </w:t>
+              </w:r>
+              <w:proofErr w:type="spellStart"/>
+              <w:r>
+                <w:rPr>
+                  <w:rFonts w:eastAsia="Times New Roman" w:cstheme="minorHAnsi"/>
+                  <w:color w:val="000000"/>
+                  <w:lang w:eastAsia="da-DK"/>
+                </w:rPr>
+                <w:t>db</w:t>
+              </w:r>
+              <w:proofErr w:type="spellEnd"/>
+              <w:r>
+                <w:rPr>
+                  <w:rFonts w:eastAsia="Times New Roman" w:cstheme="minorHAnsi"/>
+                  <w:color w:val="000000"/>
+                  <w:lang w:eastAsia="da-DK"/>
+                </w:rPr>
+                <w:t>.</w:t>
+              </w:r>
+            </w:ins>
+          </w:p>
+        </w:tc>
+      </w:tr>
+      <w:tr>
+        <w:trPr>
+          <w:trHeight w:val="20"/>
+          <w:ins w:id="65" w:author="Claus" w:date="2018-12-13T15:25:00Z"/>
+        </w:trPr>
+        <w:tc>
+          <w:tcPr>
+            <w:cnfStyle w:val="001000000000"/>
+            <w:tcW w:w="817" w:type="dxa"/>
+            <w:hideMark/>
+          </w:tcPr>
+          <w:p>
+            <w:pPr>
+              <w:rPr>
+                <w:ins w:id="66" w:author="Claus" w:date="2018-12-13T15:25:00Z"/>
+                <w:rFonts w:eastAsia="Times New Roman" w:cstheme="minorHAnsi"/>
+                <w:color w:val="000000"/>
+                <w:lang w:eastAsia="da-DK"/>
+              </w:rPr>
+            </w:pPr>
+            <w:ins w:id="67" w:author="Claus" w:date="2018-12-13T15:25:00Z">
+              <w:r>
+                <w:rPr>
+                  <w:rFonts w:eastAsia="Times New Roman" w:cstheme="minorHAnsi"/>
+                  <w:color w:val="000000"/>
+                  <w:lang w:eastAsia="da-DK"/>
+                </w:rPr>
+                <w:t>T-31</w:t>
+              </w:r>
+            </w:ins>
+          </w:p>
+        </w:tc>
+        <w:tc>
+          <w:tcPr>
+            <w:tcW w:w="9037" w:type="dxa"/>
+            <w:gridSpan w:val="6"/>
+            <w:hideMark/>
+          </w:tcPr>
+          <w:p>
+            <w:pPr>
+              <w:cnfStyle w:val="000000000000"/>
+              <w:rPr>
+                <w:ins w:id="68" w:author="Claus" w:date="2018-12-13T15:25:00Z"/>
+                <w:rFonts w:eastAsia="Times New Roman" w:cstheme="minorHAnsi"/>
+                <w:color w:val="000000"/>
+                <w:lang w:eastAsia="da-DK"/>
+              </w:rPr>
+            </w:pPr>
+            <w:ins w:id="69" w:author="Claus" w:date="2018-12-13T15:25:00Z">
+              <w:r>
+                <w:rPr>
+                  <w:rFonts w:eastAsia="Times New Roman" w:cstheme="minorHAnsi"/>
+                  <w:color w:val="000000"/>
+                  <w:lang w:eastAsia="da-DK"/>
+                </w:rPr>
+                <w:t>Opret DAO som udfører indsættelsen.</w:t>
+              </w:r>
+            </w:ins>
+          </w:p>
+        </w:tc>
+      </w:tr>
+      <w:tr>
+        <w:trPr>
+          <w:cnfStyle w:val="000000100000"/>
+          <w:trHeight w:val="20"/>
+          <w:ins w:id="70" w:author="Claus" w:date="2018-12-13T15:25:00Z"/>
+        </w:trPr>
+        <w:tc>
+          <w:tcPr>
+            <w:cnfStyle w:val="001000000000"/>
+            <w:tcW w:w="817" w:type="dxa"/>
+            <w:hideMark/>
+          </w:tcPr>
+          <w:p>
+            <w:pPr>
+              <w:rPr>
+                <w:ins w:id="71" w:author="Claus" w:date="2018-12-13T15:25:00Z"/>
+                <w:rFonts w:eastAsia="Times New Roman" w:cstheme="minorHAnsi"/>
+                <w:color w:val="000000"/>
+                <w:lang w:eastAsia="da-DK"/>
+              </w:rPr>
+            </w:pPr>
+            <w:ins w:id="72" w:author="Claus" w:date="2018-12-13T15:25:00Z">
+              <w:r>
+                <w:rPr>
+                  <w:rFonts w:eastAsia="Times New Roman" w:cstheme="minorHAnsi"/>
+                  <w:color w:val="000000"/>
+                  <w:lang w:eastAsia="da-DK"/>
+                </w:rPr>
+                <w:t>T-32</w:t>
+              </w:r>
+            </w:ins>
+          </w:p>
+        </w:tc>
+        <w:tc>
+          <w:tcPr>
+            <w:tcW w:w="9037" w:type="dxa"/>
+            <w:gridSpan w:val="6"/>
+            <w:hideMark/>
+          </w:tcPr>
+          <w:p>
+            <w:pPr>
+              <w:cnfStyle w:val="000000100000"/>
+              <w:rPr>
+                <w:ins w:id="73" w:author="Claus" w:date="2018-12-13T15:25:00Z"/>
+                <w:rFonts w:eastAsia="Times New Roman" w:cstheme="minorHAnsi"/>
+                <w:color w:val="000000"/>
+                <w:lang w:eastAsia="da-DK"/>
+              </w:rPr>
+            </w:pPr>
+            <w:ins w:id="74" w:author="Claus" w:date="2018-12-13T15:25:00Z">
+              <w:r>
+                <w:rPr>
+                  <w:rFonts w:eastAsia="Times New Roman" w:cstheme="minorHAnsi"/>
+                  <w:color w:val="000000"/>
+                  <w:lang w:eastAsia="da-DK"/>
+                </w:rPr>
+                <w:t xml:space="preserve">Opret tabellerne </w:t>
+              </w:r>
+            </w:ins>
+            <w:ins w:id="75" w:author="Claus" w:date="2018-12-13T15:26:00Z">
+              <w:r>
+                <w:rPr>
+                  <w:rFonts w:eastAsia="Times New Roman" w:cstheme="minorHAnsi"/>
+                  <w:color w:val="000000"/>
+                  <w:lang w:eastAsia="da-DK"/>
+                </w:rPr>
+                <w:t xml:space="preserve">kunde, </w:t>
+              </w:r>
+              <w:proofErr w:type="spellStart"/>
+              <w:r>
+                <w:rPr>
+                  <w:rFonts w:eastAsia="Times New Roman" w:cstheme="minorHAnsi"/>
+                  <w:color w:val="000000"/>
+                  <w:lang w:eastAsia="da-DK"/>
+                </w:rPr>
+                <w:t>postnr</w:t>
+              </w:r>
+              <w:proofErr w:type="spellEnd"/>
+              <w:r>
+                <w:rPr>
+                  <w:rFonts w:eastAsia="Times New Roman" w:cstheme="minorHAnsi"/>
+                  <w:color w:val="000000"/>
+                  <w:lang w:eastAsia="da-DK"/>
+                </w:rPr>
+                <w:t>, tag, skur, forespørgsel i databasen.</w:t>
+              </w:r>
+            </w:ins>
+          </w:p>
+        </w:tc>
+      </w:tr>
+      <w:tr>
+        <w:trPr>
+          <w:trHeight w:val="20"/>
+          <w:ins w:id="76" w:author="Claus" w:date="2018-12-13T15:26:00Z"/>
+        </w:trPr>
+        <w:tc>
+          <w:tcPr>
+            <w:cnfStyle w:val="001000000000"/>
+            <w:tcW w:w="817" w:type="dxa"/>
+            <w:hideMark/>
+          </w:tcPr>
+          <w:p>
+            <w:pPr>
+              <w:rPr>
+                <w:ins w:id="77" w:author="Claus" w:date="2018-12-13T15:26:00Z"/>
+                <w:rFonts w:eastAsia="Times New Roman" w:cstheme="minorHAnsi"/>
+                <w:color w:val="000000"/>
+                <w:lang w:eastAsia="da-DK"/>
+              </w:rPr>
+            </w:pPr>
+            <w:ins w:id="78" w:author="Claus" w:date="2018-12-13T15:26:00Z">
+              <w:r>
+                <w:rPr>
+                  <w:rFonts w:eastAsia="Times New Roman" w:cstheme="minorHAnsi"/>
+                  <w:color w:val="000000"/>
+                  <w:lang w:eastAsia="da-DK"/>
+                </w:rPr>
+                <w:t>T-33</w:t>
+              </w:r>
+            </w:ins>
+          </w:p>
+        </w:tc>
+        <w:tc>
+          <w:tcPr>
+            <w:tcW w:w="9037" w:type="dxa"/>
+            <w:gridSpan w:val="6"/>
+            <w:hideMark/>
+          </w:tcPr>
+          <w:p>
+            <w:pPr>
+              <w:cnfStyle w:val="000000000000"/>
+              <w:rPr>
+                <w:ins w:id="79" w:author="Claus" w:date="2018-12-13T15:26:00Z"/>
+                <w:rFonts w:eastAsia="Times New Roman" w:cstheme="minorHAnsi"/>
+                <w:color w:val="000000"/>
+                <w:lang w:eastAsia="da-DK"/>
+              </w:rPr>
+            </w:pPr>
+            <w:ins w:id="80" w:author="Claus" w:date="2018-12-13T15:26:00Z">
+              <w:r>
+                <w:rPr>
+                  <w:rFonts w:eastAsia="Times New Roman" w:cstheme="minorHAnsi"/>
+                  <w:color w:val="000000"/>
+                  <w:lang w:eastAsia="da-DK"/>
+                </w:rPr>
+                <w:t>Opret DTO til forespørgsel.</w:t>
+              </w:r>
+            </w:ins>
+          </w:p>
+        </w:tc>
+      </w:tr>
+      <w:tr>
+        <w:trPr>
+          <w:cnfStyle w:val="000000100000"/>
+          <w:trHeight w:val="20"/>
+          <w:ins w:id="81" w:author="Claus" w:date="2018-12-13T15:26:00Z"/>
+        </w:trPr>
+        <w:tc>
+          <w:tcPr>
+            <w:cnfStyle w:val="001000000000"/>
+            <w:tcW w:w="817" w:type="dxa"/>
+            <w:hideMark/>
+          </w:tcPr>
+          <w:p>
+            <w:pPr>
+              <w:rPr>
+                <w:ins w:id="82" w:author="Claus" w:date="2018-12-13T15:26:00Z"/>
+                <w:rFonts w:eastAsia="Times New Roman" w:cstheme="minorHAnsi"/>
+                <w:color w:val="000000"/>
+                <w:lang w:eastAsia="da-DK"/>
+              </w:rPr>
+            </w:pPr>
+            <w:ins w:id="83" w:author="Claus" w:date="2018-12-13T15:26:00Z">
+              <w:r>
+                <w:rPr>
+                  <w:rFonts w:eastAsia="Times New Roman" w:cstheme="minorHAnsi"/>
+                  <w:color w:val="000000"/>
+                  <w:lang w:eastAsia="da-DK"/>
+                </w:rPr>
+                <w:t>T-34</w:t>
+              </w:r>
+            </w:ins>
+          </w:p>
+        </w:tc>
+        <w:tc>
+          <w:tcPr>
+            <w:tcW w:w="9037" w:type="dxa"/>
+            <w:gridSpan w:val="6"/>
+            <w:hideMark/>
+          </w:tcPr>
+          <w:p>
+            <w:pPr>
+              <w:cnfStyle w:val="000000100000"/>
+              <w:rPr>
+                <w:ins w:id="84" w:author="Claus" w:date="2018-12-13T15:26:00Z"/>
+                <w:rFonts w:eastAsia="Times New Roman" w:cstheme="minorHAnsi"/>
+                <w:color w:val="000000"/>
+                <w:lang w:eastAsia="da-DK"/>
+              </w:rPr>
+            </w:pPr>
+            <w:proofErr w:type="spellStart"/>
+            <w:ins w:id="85" w:author="Claus" w:date="2018-12-13T15:26:00Z">
+              <w:r>
+                <w:rPr>
+                  <w:rFonts w:eastAsia="Times New Roman" w:cstheme="minorHAnsi"/>
+                  <w:color w:val="000000"/>
+                  <w:lang w:eastAsia="da-DK"/>
+                </w:rPr>
+                <w:t>Connector</w:t>
+              </w:r>
+              <w:proofErr w:type="spellEnd"/>
+              <w:r>
+                <w:rPr>
+                  <w:rFonts w:eastAsia="Times New Roman" w:cstheme="minorHAnsi"/>
+                  <w:color w:val="000000"/>
+                  <w:lang w:eastAsia="da-DK"/>
+                </w:rPr>
+                <w:t xml:space="preserve"> klasse til databasen.</w:t>
+              </w:r>
+            </w:ins>
+          </w:p>
+        </w:tc>
+      </w:tr>
+      <w:tr>
+        <w:trPr>
+          <w:trHeight w:val="20"/>
+          <w:ins w:id="86" w:author="Claus" w:date="2018-12-13T15:08:00Z"/>
+        </w:trPr>
+        <w:tc>
+          <w:tcPr>
+            <w:cnfStyle w:val="001000000000"/>
+            <w:tcW w:w="817" w:type="dxa"/>
+            <w:hideMark/>
+          </w:tcPr>
+          <w:p>
+            <w:pPr>
+              <w:rPr>
+                <w:ins w:id="87" w:author="Claus" w:date="2018-12-13T15:08:00Z"/>
+                <w:rFonts w:eastAsia="Times New Roman" w:cstheme="minorHAnsi"/>
+                <w:lang w:eastAsia="da-DK"/>
+              </w:rPr>
+            </w:pPr>
+            <w:ins w:id="88" w:author="Claus" w:date="2018-12-13T15:23:00Z">
+              <w:r>
+                <w:rPr>
+                  <w:rFonts w:eastAsia="Times New Roman" w:cstheme="minorHAnsi"/>
+                  <w:color w:val="000000"/>
+                  <w:lang w:eastAsia="da-DK"/>
+                </w:rPr>
+                <w:t>US-</w:t>
+              </w:r>
+            </w:ins>
+            <w:ins w:id="89" w:author="Claus" w:date="2018-12-13T15:08:00Z">
+              <w:r>
+                <w:rPr>
+                  <w:rFonts w:eastAsia="Times New Roman" w:cstheme="minorHAnsi"/>
+                  <w:color w:val="000000"/>
+                  <w:lang w:eastAsia="da-DK"/>
+                </w:rPr>
+                <w:t>7</w:t>
+              </w:r>
+            </w:ins>
+          </w:p>
+        </w:tc>
+        <w:tc>
+          <w:tcPr>
+            <w:tcW w:w="1255" w:type="dxa"/>
+            <w:hideMark/>
+          </w:tcPr>
+          <w:p>
+            <w:pPr>
+              <w:cnfStyle w:val="000000000000"/>
+              <w:rPr>
+                <w:ins w:id="90" w:author="Claus" w:date="2018-12-13T15:08:00Z"/>
+                <w:rFonts w:eastAsia="Times New Roman" w:cstheme="minorHAnsi"/>
+                <w:lang w:eastAsia="da-DK"/>
+              </w:rPr>
+            </w:pPr>
+            <w:ins w:id="91" w:author="Claus" w:date="2018-12-13T15:08:00Z">
+              <w:r>
+                <w:rPr>
+                  <w:rFonts w:eastAsia="Times New Roman" w:cstheme="minorHAnsi"/>
+                  <w:color w:val="000000"/>
+                  <w:lang w:eastAsia="da-DK"/>
+                </w:rPr>
+                <w:t>Åbn carport-forespørgsel</w:t>
+              </w:r>
+            </w:ins>
+          </w:p>
+        </w:tc>
+        <w:tc>
+          <w:tcPr>
+            <w:tcW w:w="572" w:type="dxa"/>
+            <w:hideMark/>
+          </w:tcPr>
+          <w:p>
+            <w:pPr>
+              <w:cnfStyle w:val="000000000000"/>
+              <w:rPr>
+                <w:ins w:id="92" w:author="Claus" w:date="2018-12-13T15:08:00Z"/>
+                <w:rFonts w:eastAsia="Times New Roman" w:cstheme="minorHAnsi"/>
+                <w:lang w:eastAsia="da-DK"/>
+              </w:rPr>
+            </w:pPr>
+            <w:ins w:id="93" w:author="Claus" w:date="2018-12-13T15:08:00Z">
+              <w:r>
+                <w:rPr>
+                  <w:rFonts w:eastAsia="Times New Roman" w:cstheme="minorHAnsi"/>
+                  <w:color w:val="000000"/>
+                  <w:lang w:eastAsia="da-DK"/>
+                </w:rPr>
+                <w:t>50</w:t>
+              </w:r>
+            </w:ins>
+          </w:p>
+        </w:tc>
+        <w:tc>
+          <w:tcPr>
+            <w:tcW w:w="488" w:type="dxa"/>
+            <w:hideMark/>
+          </w:tcPr>
+          <w:p>
+            <w:pPr>
+              <w:cnfStyle w:val="000000000000"/>
+              <w:rPr>
+                <w:ins w:id="94" w:author="Claus" w:date="2018-12-13T15:08:00Z"/>
+                <w:rFonts w:eastAsia="Times New Roman" w:cstheme="minorHAnsi"/>
+                <w:lang w:eastAsia="da-DK"/>
+              </w:rPr>
+            </w:pPr>
+            <w:ins w:id="95" w:author="Claus" w:date="2018-12-13T15:08:00Z">
+              <w:r>
+                <w:rPr>
+                  <w:rFonts w:eastAsia="Times New Roman" w:cstheme="minorHAnsi"/>
+                  <w:color w:val="000000"/>
+                  <w:lang w:eastAsia="da-DK"/>
+                </w:rPr>
+                <w:t>2</w:t>
+              </w:r>
+            </w:ins>
+          </w:p>
+        </w:tc>
+        <w:tc>
+          <w:tcPr>
+            <w:tcW w:w="3806" w:type="dxa"/>
+            <w:hideMark/>
+          </w:tcPr>
+          <w:p>
+            <w:pPr>
+              <w:cnfStyle w:val="000000000000"/>
+              <w:rPr>
+                <w:ins w:id="96" w:author="Claus" w:date="2018-12-13T15:08:00Z"/>
+                <w:rFonts w:eastAsia="Times New Roman" w:cstheme="minorHAnsi"/>
+                <w:lang w:eastAsia="da-DK"/>
+              </w:rPr>
+            </w:pPr>
+            <w:ins w:id="97" w:author="Claus" w:date="2018-12-13T15:12:00Z">
+              <w:r>
+                <w:t>Åbn webside med liste over forespørgsler, en forespørgsel klikkes og webside med formular med forespørgslens indhold vises</w:t>
+              </w:r>
+            </w:ins>
+          </w:p>
+        </w:tc>
+        <w:tc>
+          <w:tcPr>
+            <w:tcW w:w="1026" w:type="dxa"/>
+            <w:hideMark/>
+          </w:tcPr>
+          <w:p>
+            <w:pPr>
+              <w:cnfStyle w:val="000000000000"/>
+              <w:rPr>
+                <w:ins w:id="98" w:author="Claus" w:date="2018-12-13T15:08:00Z"/>
+                <w:rFonts w:eastAsia="Times New Roman" w:cstheme="minorHAnsi"/>
+                <w:lang w:eastAsia="da-DK"/>
+              </w:rPr>
+            </w:pPr>
+            <w:ins w:id="99" w:author="Claus" w:date="2018-12-13T15:08:00Z">
+              <w:r>
+                <w:rPr>
+                  <w:rFonts w:eastAsia="Times New Roman" w:cstheme="minorHAnsi"/>
+                  <w:color w:val="000000"/>
+                  <w:lang w:eastAsia="da-DK"/>
+                </w:rPr>
+                <w:t>Kræver DB</w:t>
+              </w:r>
+              <w:r>
+                <w:rPr>
+                  <w:rFonts w:eastAsia="Times New Roman" w:cstheme="minorHAnsi"/>
+                  <w:color w:val="000000"/>
+                  <w:lang w:eastAsia="da-DK"/>
+                </w:rPr>
+                <w:t>.</w:t>
+              </w:r>
+            </w:ins>
+          </w:p>
+        </w:tc>
+        <w:tc>
+          <w:tcPr>
+            <w:tcW w:w="1890" w:type="dxa"/>
+            <w:hideMark/>
+          </w:tcPr>
+          <w:p>
+            <w:pPr>
+              <w:cnfStyle w:val="000000000000"/>
+              <w:rPr>
+                <w:ins w:id="100" w:author="Claus" w:date="2018-12-13T15:08:00Z"/>
+                <w:rFonts w:eastAsia="Times New Roman" w:cstheme="minorHAnsi"/>
+                <w:lang w:eastAsia="da-DK"/>
+              </w:rPr>
+            </w:pPr>
+            <w:ins w:id="101" w:author="Claus" w:date="2018-12-13T15:08:00Z">
+              <w:r>
+                <w:rPr>
+                  <w:rFonts w:eastAsia="Times New Roman" w:cstheme="minorHAnsi"/>
+                  <w:color w:val="000000"/>
+                  <w:lang w:eastAsia="da-DK"/>
+                </w:rPr>
+                <w:t>I: Ellers er der ingen kunder.</w:t>
+              </w:r>
+            </w:ins>
+          </w:p>
+          <w:p>
+            <w:pPr>
+              <w:cnfStyle w:val="000000000000"/>
+              <w:rPr>
+                <w:ins w:id="102" w:author="Claus" w:date="2018-12-13T15:08:00Z"/>
+                <w:rFonts w:eastAsia="Times New Roman" w:cstheme="minorHAnsi"/>
+                <w:lang w:eastAsia="da-DK"/>
+              </w:rPr>
+            </w:pPr>
+            <w:ins w:id="103" w:author="Claus" w:date="2018-12-13T15:08:00Z">
+              <w:r>
+                <w:rPr>
+                  <w:rFonts w:eastAsia="Times New Roman" w:cstheme="minorHAnsi"/>
+                  <w:color w:val="000000"/>
+                  <w:lang w:eastAsia="da-DK"/>
+                </w:rPr>
+                <w:t xml:space="preserve">E: </w:t>
+              </w:r>
+              <w:proofErr w:type="spellStart"/>
+              <w:r>
+                <w:rPr>
+                  <w:rFonts w:eastAsia="Times New Roman" w:cstheme="minorHAnsi"/>
+                  <w:color w:val="000000"/>
+                  <w:lang w:eastAsia="da-DK"/>
+                </w:rPr>
+                <w:t>Read</w:t>
+              </w:r>
+              <w:proofErr w:type="spellEnd"/>
+            </w:ins>
+          </w:p>
+        </w:tc>
+      </w:tr>
+      <w:tr>
+        <w:trPr>
+          <w:cnfStyle w:val="000000100000"/>
+          <w:trHeight w:val="20"/>
+        </w:trPr>
+        <w:tc>
+          <w:tcPr>
+            <w:cnfStyle w:val="001000000000"/>
+            <w:tcW w:w="817" w:type="dxa"/>
+            <w:hideMark/>
+          </w:tcPr>
+          <w:p>
+            <w:pPr>
+              <w:rPr>
+                <w:rFonts w:eastAsia="Times New Roman" w:cstheme="minorHAnsi"/>
+                <w:color w:val="000000"/>
+                <w:lang w:eastAsia="da-DK"/>
+              </w:rPr>
+            </w:pPr>
+            <w:r>
+              <w:rPr>
+                <w:rFonts w:eastAsia="Times New Roman" w:cstheme="minorHAnsi"/>
+                <w:color w:val="000000"/>
+                <w:lang w:eastAsia="da-DK"/>
+              </w:rPr>
+              <w:t>T-42</w:t>
+            </w:r>
+          </w:p>
+        </w:tc>
+        <w:tc>
+          <w:tcPr>
+            <w:tcW w:w="9037" w:type="dxa"/>
+            <w:gridSpan w:val="6"/>
+            <w:hideMark/>
+          </w:tcPr>
+          <w:p>
+            <w:pPr>
+              <w:cnfStyle w:val="000000100000"/>
+              <w:rPr>
+                <w:rFonts w:eastAsia="Times New Roman" w:cstheme="minorHAnsi"/>
+                <w:color w:val="000000"/>
+                <w:lang w:eastAsia="da-DK"/>
+              </w:rPr>
+            </w:pPr>
+            <w:proofErr w:type="spellStart"/>
+            <w:ins w:id="104" w:author="Claus" w:date="2018-12-13T15:27:00Z">
+              <w:r>
+                <w:rPr>
+                  <w:rFonts w:eastAsia="Times New Roman" w:cstheme="minorHAnsi"/>
+                  <w:color w:val="000000"/>
+                  <w:lang w:eastAsia="da-DK"/>
+                </w:rPr>
+                <w:t>FrontController</w:t>
+              </w:r>
+              <w:proofErr w:type="spellEnd"/>
+              <w:r>
+                <w:rPr>
+                  <w:rFonts w:eastAsia="Times New Roman" w:cstheme="minorHAnsi"/>
+                  <w:color w:val="000000"/>
+                  <w:lang w:eastAsia="da-DK"/>
+                </w:rPr>
+                <w:t xml:space="preserve"> opsættes.</w:t>
+              </w:r>
+            </w:ins>
+          </w:p>
+        </w:tc>
+      </w:tr>
+      <w:tr>
+        <w:trPr>
+          <w:trHeight w:val="20"/>
+          <w:ins w:id="105" w:author="Claus" w:date="2018-12-13T15:27:00Z"/>
+        </w:trPr>
+        <w:tc>
+          <w:tcPr>
+            <w:cnfStyle w:val="001000000000"/>
+            <w:tcW w:w="817" w:type="dxa"/>
+            <w:hideMark/>
+          </w:tcPr>
+          <w:p>
+            <w:pPr>
+              <w:rPr>
+                <w:ins w:id="106" w:author="Claus" w:date="2018-12-13T15:27:00Z"/>
+                <w:rFonts w:eastAsia="Times New Roman" w:cstheme="minorHAnsi"/>
+                <w:color w:val="000000"/>
+                <w:lang w:eastAsia="da-DK"/>
+              </w:rPr>
+            </w:pPr>
+            <w:ins w:id="107" w:author="Claus" w:date="2018-12-13T15:27:00Z">
+              <w:r>
+                <w:rPr>
+                  <w:rFonts w:eastAsia="Times New Roman" w:cstheme="minorHAnsi"/>
+                  <w:color w:val="000000"/>
+                  <w:lang w:eastAsia="da-DK"/>
+                </w:rPr>
+                <w:t>T-43</w:t>
+              </w:r>
+            </w:ins>
+          </w:p>
+        </w:tc>
+        <w:tc>
+          <w:tcPr>
+            <w:tcW w:w="9037" w:type="dxa"/>
+            <w:gridSpan w:val="6"/>
+            <w:hideMark/>
+          </w:tcPr>
+          <w:p>
+            <w:pPr>
+              <w:cnfStyle w:val="000000000000"/>
+              <w:rPr>
+                <w:ins w:id="108" w:author="Claus" w:date="2018-12-13T15:27:00Z"/>
+                <w:rFonts w:eastAsia="Times New Roman" w:cstheme="minorHAnsi"/>
+                <w:color w:val="000000"/>
+                <w:lang w:eastAsia="da-DK"/>
+              </w:rPr>
+            </w:pPr>
+            <w:proofErr w:type="spellStart"/>
+            <w:ins w:id="109" w:author="Claus" w:date="2018-12-13T15:27:00Z">
+              <w:r>
+                <w:rPr>
+                  <w:rFonts w:eastAsia="Times New Roman" w:cstheme="minorHAnsi"/>
+                  <w:color w:val="000000"/>
+                  <w:lang w:eastAsia="da-DK"/>
+                </w:rPr>
+                <w:t>Command</w:t>
+              </w:r>
+              <w:proofErr w:type="spellEnd"/>
+              <w:r>
+                <w:rPr>
+                  <w:rFonts w:eastAsia="Times New Roman" w:cstheme="minorHAnsi"/>
+                  <w:color w:val="000000"/>
+                  <w:lang w:eastAsia="da-DK"/>
+                </w:rPr>
+                <w:t xml:space="preserve"> </w:t>
+              </w:r>
+              <w:proofErr w:type="spellStart"/>
+              <w:r>
+                <w:rPr>
+                  <w:rFonts w:eastAsia="Times New Roman" w:cstheme="minorHAnsi"/>
+                  <w:color w:val="000000"/>
+                  <w:lang w:eastAsia="da-DK"/>
+                </w:rPr>
+                <w:t>pattern</w:t>
+              </w:r>
+              <w:proofErr w:type="spellEnd"/>
+              <w:r>
+                <w:rPr>
+                  <w:rFonts w:eastAsia="Times New Roman" w:cstheme="minorHAnsi"/>
+                  <w:color w:val="000000"/>
+                  <w:lang w:eastAsia="da-DK"/>
+                </w:rPr>
+                <w:t xml:space="preserve"> implementeres.</w:t>
+              </w:r>
+            </w:ins>
+          </w:p>
+        </w:tc>
+      </w:tr>
+      <w:tr>
+        <w:trPr>
+          <w:cnfStyle w:val="000000100000"/>
+          <w:trHeight w:val="20"/>
+          <w:ins w:id="110" w:author="Claus" w:date="2018-12-13T15:27:00Z"/>
+        </w:trPr>
+        <w:tc>
+          <w:tcPr>
+            <w:cnfStyle w:val="001000000000"/>
+            <w:tcW w:w="817" w:type="dxa"/>
+            <w:hideMark/>
+          </w:tcPr>
+          <w:p>
+            <w:pPr>
+              <w:rPr>
+                <w:ins w:id="111" w:author="Claus" w:date="2018-12-13T15:27:00Z"/>
+                <w:rFonts w:eastAsia="Times New Roman" w:cstheme="minorHAnsi"/>
+                <w:color w:val="000000"/>
+                <w:lang w:eastAsia="da-DK"/>
+              </w:rPr>
+            </w:pPr>
+            <w:ins w:id="112" w:author="Claus" w:date="2018-12-13T15:27:00Z">
+              <w:r>
+                <w:rPr>
+                  <w:rFonts w:eastAsia="Times New Roman" w:cstheme="minorHAnsi"/>
+                  <w:color w:val="000000"/>
+                  <w:lang w:eastAsia="da-DK"/>
+                </w:rPr>
+                <w:t>T-44</w:t>
+              </w:r>
+            </w:ins>
+          </w:p>
+        </w:tc>
+        <w:tc>
+          <w:tcPr>
+            <w:tcW w:w="9037" w:type="dxa"/>
+            <w:gridSpan w:val="6"/>
+            <w:hideMark/>
+          </w:tcPr>
+          <w:p>
+            <w:pPr>
+              <w:cnfStyle w:val="000000100000"/>
+              <w:rPr>
+                <w:ins w:id="113" w:author="Claus" w:date="2018-12-13T15:27:00Z"/>
+                <w:rFonts w:eastAsia="Times New Roman" w:cstheme="minorHAnsi"/>
+                <w:color w:val="000000"/>
+                <w:lang w:eastAsia="da-DK"/>
+              </w:rPr>
+            </w:pPr>
+            <w:ins w:id="114" w:author="Claus" w:date="2018-12-13T15:27:00Z">
+              <w:r>
+                <w:rPr>
+                  <w:rFonts w:eastAsia="Times New Roman" w:cstheme="minorHAnsi"/>
+                  <w:color w:val="000000"/>
+                  <w:lang w:eastAsia="da-DK"/>
+                </w:rPr>
+                <w:t>Side med liste over forespørgsler oprettes.</w:t>
+              </w:r>
+            </w:ins>
+          </w:p>
+        </w:tc>
+      </w:tr>
+      <w:tr>
+        <w:trPr>
+          <w:trHeight w:val="20"/>
+          <w:ins w:id="115" w:author="Claus" w:date="2018-12-13T15:27:00Z"/>
+        </w:trPr>
+        <w:tc>
+          <w:tcPr>
+            <w:cnfStyle w:val="001000000000"/>
+            <w:tcW w:w="817" w:type="dxa"/>
+            <w:hideMark/>
+          </w:tcPr>
+          <w:p>
+            <w:pPr>
+              <w:rPr>
+                <w:ins w:id="116" w:author="Claus" w:date="2018-12-13T15:27:00Z"/>
+                <w:rFonts w:eastAsia="Times New Roman" w:cstheme="minorHAnsi"/>
+                <w:color w:val="000000"/>
+                <w:lang w:eastAsia="da-DK"/>
+              </w:rPr>
+            </w:pPr>
+            <w:ins w:id="117" w:author="Claus" w:date="2018-12-13T15:28:00Z">
+              <w:r>
+                <w:rPr>
+                  <w:rFonts w:eastAsia="Times New Roman" w:cstheme="minorHAnsi"/>
+                  <w:color w:val="000000"/>
+                  <w:lang w:eastAsia="da-DK"/>
+                </w:rPr>
+                <w:t>T-45</w:t>
+              </w:r>
+            </w:ins>
+          </w:p>
+        </w:tc>
+        <w:tc>
+          <w:tcPr>
+            <w:tcW w:w="9037" w:type="dxa"/>
+            <w:gridSpan w:val="6"/>
+            <w:hideMark/>
+          </w:tcPr>
+          <w:p>
+            <w:pPr>
+              <w:cnfStyle w:val="000000000000"/>
+              <w:rPr>
+                <w:ins w:id="118" w:author="Claus" w:date="2018-12-13T15:27:00Z"/>
+                <w:rFonts w:eastAsia="Times New Roman" w:cstheme="minorHAnsi"/>
+                <w:color w:val="000000"/>
+                <w:lang w:eastAsia="da-DK"/>
+              </w:rPr>
+            </w:pPr>
+            <w:ins w:id="119" w:author="Claus" w:date="2018-12-13T15:28:00Z">
+              <w:r>
+                <w:rPr>
+                  <w:rFonts w:eastAsia="Times New Roman" w:cstheme="minorHAnsi"/>
+                  <w:color w:val="000000"/>
+                  <w:lang w:eastAsia="da-DK"/>
+                </w:rPr>
+                <w:t>Side som viser indhold af en forespørgsel.</w:t>
+              </w:r>
+            </w:ins>
+          </w:p>
+        </w:tc>
+      </w:tr>
+      <w:tr>
+        <w:trPr>
+          <w:cnfStyle w:val="000000100000"/>
+          <w:trHeight w:val="20"/>
+          <w:ins w:id="120" w:author="Claus" w:date="2018-12-13T15:28:00Z"/>
+        </w:trPr>
+        <w:tc>
+          <w:tcPr>
+            <w:cnfStyle w:val="001000000000"/>
+            <w:tcW w:w="817" w:type="dxa"/>
+            <w:hideMark/>
+          </w:tcPr>
+          <w:p>
+            <w:pPr>
+              <w:rPr>
+                <w:ins w:id="121" w:author="Claus" w:date="2018-12-13T15:28:00Z"/>
+                <w:rFonts w:eastAsia="Times New Roman" w:cstheme="minorHAnsi"/>
+                <w:color w:val="000000"/>
+                <w:lang w:eastAsia="da-DK"/>
+              </w:rPr>
+            </w:pPr>
+            <w:ins w:id="122" w:author="Claus" w:date="2018-12-13T15:28:00Z">
+              <w:r>
+                <w:rPr>
+                  <w:rFonts w:eastAsia="Times New Roman" w:cstheme="minorHAnsi"/>
+                  <w:color w:val="000000"/>
+                  <w:lang w:eastAsia="da-DK"/>
+                </w:rPr>
+                <w:t>T-46</w:t>
+              </w:r>
+            </w:ins>
+          </w:p>
+        </w:tc>
+        <w:tc>
+          <w:tcPr>
+            <w:tcW w:w="9037" w:type="dxa"/>
+            <w:gridSpan w:val="6"/>
+            <w:hideMark/>
+          </w:tcPr>
+          <w:p>
+            <w:pPr>
+              <w:cnfStyle w:val="000000100000"/>
+              <w:rPr>
+                <w:ins w:id="123" w:author="Claus" w:date="2018-12-13T15:28:00Z"/>
+                <w:rFonts w:eastAsia="Times New Roman" w:cstheme="minorHAnsi"/>
+                <w:color w:val="000000"/>
+                <w:lang w:eastAsia="da-DK"/>
+              </w:rPr>
+            </w:pPr>
+            <w:ins w:id="124" w:author="Claus" w:date="2018-12-13T15:28:00Z">
+              <w:r>
+                <w:rPr>
+                  <w:rFonts w:eastAsia="Times New Roman" w:cstheme="minorHAnsi"/>
+                  <w:color w:val="000000"/>
+                  <w:lang w:eastAsia="da-DK"/>
+                </w:rPr>
+                <w:t xml:space="preserve">Div. tilpasninger i </w:t>
+              </w:r>
+              <w:proofErr w:type="spellStart"/>
+              <w:r>
+                <w:rPr>
+                  <w:rFonts w:eastAsia="Times New Roman" w:cstheme="minorHAnsi"/>
+                  <w:color w:val="000000"/>
+                  <w:lang w:eastAsia="da-DK"/>
+                </w:rPr>
+                <w:t>ForesporgselDAO</w:t>
+              </w:r>
+              <w:proofErr w:type="spellEnd"/>
+              <w:r>
+                <w:rPr>
+                  <w:rFonts w:eastAsia="Times New Roman" w:cstheme="minorHAnsi"/>
+                  <w:color w:val="000000"/>
+                  <w:lang w:eastAsia="da-DK"/>
+                </w:rPr>
+                <w:t>.</w:t>
+              </w:r>
+            </w:ins>
+          </w:p>
+        </w:tc>
+      </w:tr>
+      <w:tr>
+        <w:trPr>
+          <w:trHeight w:val="20"/>
+          <w:ins w:id="125" w:author="Claus" w:date="2018-12-13T15:28:00Z"/>
+        </w:trPr>
+        <w:tc>
+          <w:tcPr>
+            <w:cnfStyle w:val="001000000000"/>
+            <w:tcW w:w="817" w:type="dxa"/>
+            <w:hideMark/>
+          </w:tcPr>
+          <w:p>
+            <w:pPr>
+              <w:rPr>
+                <w:ins w:id="126" w:author="Claus" w:date="2018-12-13T15:28:00Z"/>
+                <w:rFonts w:eastAsia="Times New Roman" w:cstheme="minorHAnsi"/>
+                <w:color w:val="000000"/>
+                <w:lang w:eastAsia="da-DK"/>
+              </w:rPr>
+            </w:pPr>
+            <w:ins w:id="127" w:author="Claus" w:date="2018-12-13T15:28:00Z">
+              <w:r>
+                <w:rPr>
+                  <w:rFonts w:eastAsia="Times New Roman" w:cstheme="minorHAnsi"/>
+                  <w:color w:val="000000"/>
+                  <w:lang w:eastAsia="da-DK"/>
+                </w:rPr>
+                <w:t>T-47</w:t>
+              </w:r>
+            </w:ins>
+          </w:p>
+        </w:tc>
+        <w:tc>
+          <w:tcPr>
+            <w:tcW w:w="9037" w:type="dxa"/>
+            <w:gridSpan w:val="6"/>
+            <w:hideMark/>
+          </w:tcPr>
+          <w:p>
+            <w:pPr>
+              <w:cnfStyle w:val="000000000000"/>
+              <w:rPr>
+                <w:ins w:id="128" w:author="Claus" w:date="2018-12-13T15:28:00Z"/>
+                <w:rFonts w:eastAsia="Times New Roman" w:cstheme="minorHAnsi"/>
+                <w:color w:val="000000"/>
+                <w:lang w:val="en-US" w:eastAsia="da-DK"/>
+                <w:rPrChange w:id="129" w:author="Claus" w:date="2018-12-13T15:29:00Z">
+                  <w:rPr>
+                    <w:ins w:id="130" w:author="Claus" w:date="2018-12-13T15:28:00Z"/>
+                    <w:rFonts w:eastAsia="Times New Roman" w:cstheme="minorHAnsi"/>
+                    <w:color w:val="000000"/>
+                    <w:lang w:eastAsia="da-DK"/>
+                  </w:rPr>
+                </w:rPrChange>
+              </w:rPr>
+            </w:pPr>
+            <w:proofErr w:type="spellStart"/>
+            <w:ins w:id="131" w:author="Claus" w:date="2018-12-13T15:28:00Z">
+              <w:r>
+                <w:rPr>
+                  <w:rFonts w:eastAsia="Times New Roman" w:cstheme="minorHAnsi"/>
+                  <w:color w:val="000000"/>
+                  <w:lang w:val="en-US" w:eastAsia="da-DK"/>
+                  <w:rPrChange w:id="132" w:author="Claus" w:date="2018-12-13T15:29:00Z">
+                    <w:rPr>
+                      <w:rFonts w:eastAsia="Times New Roman" w:cstheme="minorHAnsi"/>
+                      <w:color w:val="000000"/>
+                      <w:lang w:eastAsia="da-DK"/>
+                    </w:rPr>
+                  </w:rPrChange>
+                </w:rPr>
+                <w:t>UnknownCommand</w:t>
+              </w:r>
+              <w:proofErr w:type="spellEnd"/>
+              <w:r>
+                <w:rPr>
+                  <w:rFonts w:eastAsia="Times New Roman" w:cstheme="minorHAnsi"/>
+                  <w:color w:val="000000"/>
+                  <w:lang w:val="en-US" w:eastAsia="da-DK"/>
+                  <w:rPrChange w:id="133" w:author="Claus" w:date="2018-12-13T15:29:00Z">
+                    <w:rPr>
+                      <w:rFonts w:eastAsia="Times New Roman" w:cstheme="minorHAnsi"/>
+                      <w:color w:val="000000"/>
+                      <w:lang w:eastAsia="da-DK"/>
+                    </w:rPr>
+                  </w:rPrChange>
+                </w:rPr>
+                <w:t xml:space="preserve">, </w:t>
+              </w:r>
+            </w:ins>
+            <w:proofErr w:type="spellStart"/>
+            <w:ins w:id="134" w:author="Claus" w:date="2018-12-13T15:29:00Z">
+              <w:r>
+                <w:rPr>
+                  <w:rFonts w:eastAsia="Times New Roman" w:cstheme="minorHAnsi"/>
+                  <w:color w:val="000000"/>
+                  <w:lang w:val="en-US" w:eastAsia="da-DK"/>
+                  <w:rPrChange w:id="135" w:author="Claus" w:date="2018-12-13T15:29:00Z">
+                    <w:rPr>
+                      <w:rFonts w:eastAsia="Times New Roman" w:cstheme="minorHAnsi"/>
+                      <w:color w:val="000000"/>
+                      <w:lang w:eastAsia="da-DK"/>
+                    </w:rPr>
+                  </w:rPrChange>
+                </w:rPr>
+                <w:t>ShowSingleRequestCommand</w:t>
+              </w:r>
+              <w:proofErr w:type="spellEnd"/>
+              <w:r>
+                <w:rPr>
+                  <w:rFonts w:eastAsia="Times New Roman" w:cstheme="minorHAnsi"/>
+                  <w:color w:val="000000"/>
+                  <w:lang w:val="en-US" w:eastAsia="da-DK"/>
+                  <w:rPrChange w:id="136" w:author="Claus" w:date="2018-12-13T15:29:00Z">
+                    <w:rPr>
+                      <w:rFonts w:eastAsia="Times New Roman" w:cstheme="minorHAnsi"/>
+                      <w:color w:val="000000"/>
+                      <w:lang w:eastAsia="da-DK"/>
+                    </w:rPr>
+                  </w:rPrChange>
+                </w:rPr>
+                <w:t xml:space="preserve"> </w:t>
+              </w:r>
+              <w:proofErr w:type="spellStart"/>
+              <w:r>
+                <w:rPr>
+                  <w:rFonts w:eastAsia="Times New Roman" w:cstheme="minorHAnsi"/>
+                  <w:color w:val="000000"/>
+                  <w:lang w:val="en-US" w:eastAsia="da-DK"/>
+                  <w:rPrChange w:id="137" w:author="Claus" w:date="2018-12-13T15:29:00Z">
+                    <w:rPr>
+                      <w:rFonts w:eastAsia="Times New Roman" w:cstheme="minorHAnsi"/>
+                      <w:color w:val="000000"/>
+                      <w:lang w:eastAsia="da-DK"/>
+                    </w:rPr>
+                  </w:rPrChange>
+                </w:rPr>
+                <w:t>og</w:t>
+              </w:r>
+              <w:proofErr w:type="spellEnd"/>
+              <w:r>
+                <w:rPr>
+                  <w:rFonts w:eastAsia="Times New Roman" w:cstheme="minorHAnsi"/>
+                  <w:color w:val="000000"/>
+                  <w:lang w:val="en-US" w:eastAsia="da-DK"/>
+                  <w:rPrChange w:id="138" w:author="Claus" w:date="2018-12-13T15:29:00Z">
+                    <w:rPr>
+                      <w:rFonts w:eastAsia="Times New Roman" w:cstheme="minorHAnsi"/>
+                      <w:color w:val="000000"/>
+                      <w:lang w:eastAsia="da-DK"/>
+                    </w:rPr>
+                  </w:rPrChange>
+                </w:rPr>
+                <w:t xml:space="preserve"> </w:t>
+              </w:r>
+              <w:proofErr w:type="spellStart"/>
+              <w:r>
+                <w:rPr>
+                  <w:rFonts w:eastAsia="Times New Roman" w:cstheme="minorHAnsi"/>
+                  <w:color w:val="000000"/>
+                  <w:lang w:val="en-US" w:eastAsia="da-DK"/>
+                  <w:rPrChange w:id="139" w:author="Claus" w:date="2018-12-13T15:29:00Z">
+                    <w:rPr>
+                      <w:rFonts w:eastAsia="Times New Roman" w:cstheme="minorHAnsi"/>
+                      <w:color w:val="000000"/>
+                      <w:lang w:eastAsia="da-DK"/>
+                    </w:rPr>
+                  </w:rPrChange>
+                </w:rPr>
+                <w:t>ShowRequestsCommand</w:t>
+              </w:r>
+              <w:proofErr w:type="spellEnd"/>
+              <w:r>
+                <w:rPr>
+                  <w:rFonts w:eastAsia="Times New Roman" w:cstheme="minorHAnsi"/>
+                  <w:color w:val="000000"/>
+                  <w:lang w:val="en-US" w:eastAsia="da-DK"/>
+                  <w:rPrChange w:id="140" w:author="Claus" w:date="2018-12-13T15:29:00Z">
+                    <w:rPr>
+                      <w:rFonts w:eastAsia="Times New Roman" w:cstheme="minorHAnsi"/>
+                      <w:color w:val="000000"/>
+                      <w:lang w:eastAsia="da-DK"/>
+                    </w:rPr>
+                  </w:rPrChange>
+                </w:rPr>
+                <w:t xml:space="preserve"> </w:t>
+              </w:r>
+              <w:r>
+                <w:rPr>
+                  <w:rFonts w:eastAsia="Times New Roman" w:cstheme="minorHAnsi"/>
+                  <w:color w:val="000000"/>
+                  <w:lang w:val="en-US" w:eastAsia="da-DK"/>
+                </w:rPr>
+                <w:t>laves</w:t>
+              </w:r>
+              <w:r>
+                <w:rPr>
+                  <w:rFonts w:eastAsia="Times New Roman" w:cstheme="minorHAnsi"/>
+                  <w:color w:val="000000"/>
+                  <w:lang w:val="en-US" w:eastAsia="da-DK"/>
+                  <w:rPrChange w:id="141" w:author="Claus" w:date="2018-12-13T15:29:00Z">
+                    <w:rPr>
+                      <w:rFonts w:eastAsia="Times New Roman" w:cstheme="minorHAnsi"/>
+                      <w:color w:val="000000"/>
+                      <w:lang w:eastAsia="da-DK"/>
+                    </w:rPr>
+                  </w:rPrChange>
+                </w:rPr>
+                <w:t>.</w:t>
+              </w:r>
+            </w:ins>
+          </w:p>
+        </w:tc>
+      </w:tr>
+      <w:tr>
+        <w:trPr>
+          <w:cnfStyle w:val="000000100000"/>
+          <w:trHeight w:val="20"/>
+          <w:ins w:id="142" w:author="Claus" w:date="2018-12-13T15:29:00Z"/>
+        </w:trPr>
+        <w:tc>
+          <w:tcPr>
+            <w:cnfStyle w:val="001000000000"/>
+            <w:tcW w:w="817" w:type="dxa"/>
+            <w:hideMark/>
+          </w:tcPr>
+          <w:p>
+            <w:pPr>
+              <w:rPr>
+                <w:ins w:id="143" w:author="Claus" w:date="2018-12-13T15:29:00Z"/>
+                <w:rFonts w:eastAsia="Times New Roman" w:cstheme="minorHAnsi"/>
+                <w:color w:val="000000"/>
+                <w:lang w:eastAsia="da-DK"/>
+              </w:rPr>
+            </w:pPr>
+            <w:ins w:id="144" w:author="Claus" w:date="2018-12-13T15:29:00Z">
+              <w:r>
+                <w:rPr>
+                  <w:rFonts w:eastAsia="Times New Roman" w:cstheme="minorHAnsi"/>
+                  <w:color w:val="000000"/>
+                  <w:lang w:eastAsia="da-DK"/>
+                </w:rPr>
+                <w:t>T-48</w:t>
+              </w:r>
+            </w:ins>
+          </w:p>
+        </w:tc>
+        <w:tc>
+          <w:tcPr>
+            <w:tcW w:w="9037" w:type="dxa"/>
+            <w:gridSpan w:val="6"/>
+            <w:hideMark/>
+          </w:tcPr>
+          <w:p>
+            <w:pPr>
+              <w:cnfStyle w:val="000000100000"/>
+              <w:rPr>
+                <w:ins w:id="145" w:author="Claus" w:date="2018-12-13T15:29:00Z"/>
+                <w:rFonts w:eastAsia="Times New Roman" w:cstheme="minorHAnsi"/>
+                <w:color w:val="000000"/>
+                <w:lang w:eastAsia="da-DK"/>
+                <w:rPrChange w:id="146" w:author="Claus" w:date="2018-12-13T15:29:00Z">
+                  <w:rPr>
+                    <w:ins w:id="147" w:author="Claus" w:date="2018-12-13T15:29:00Z"/>
+                    <w:rFonts w:eastAsia="Times New Roman" w:cstheme="minorHAnsi"/>
+                    <w:color w:val="000000"/>
+                    <w:lang w:val="en-US" w:eastAsia="da-DK"/>
+                  </w:rPr>
+                </w:rPrChange>
+              </w:rPr>
+            </w:pPr>
+            <w:ins w:id="148" w:author="Claus" w:date="2018-12-13T15:29:00Z">
+              <w:r>
+                <w:rPr>
+                  <w:rFonts w:eastAsia="Times New Roman" w:cstheme="minorHAnsi"/>
+                  <w:color w:val="000000"/>
+                  <w:lang w:eastAsia="da-DK"/>
+                  <w:rPrChange w:id="149" w:author="Claus" w:date="2018-12-13T15:29:00Z">
+                    <w:rPr>
+                      <w:rFonts w:eastAsia="Times New Roman" w:cstheme="minorHAnsi"/>
+                      <w:color w:val="000000"/>
+                      <w:lang w:val="en-US" w:eastAsia="da-DK"/>
+                    </w:rPr>
+                  </w:rPrChange>
+                </w:rPr>
+                <w:t>I</w:t>
+              </w:r>
+              <w:r>
+                <w:rPr>
+                  <w:rFonts w:eastAsia="Times New Roman" w:cstheme="minorHAnsi"/>
+                  <w:color w:val="000000"/>
+                  <w:lang w:eastAsia="da-DK"/>
+                </w:rPr>
+                <w:t xml:space="preserve">mplementering af eget </w:t>
+              </w:r>
+              <w:proofErr w:type="spellStart"/>
+              <w:r>
+                <w:rPr>
+                  <w:rFonts w:eastAsia="Times New Roman" w:cstheme="minorHAnsi"/>
+                  <w:color w:val="000000"/>
+                  <w:lang w:eastAsia="da-DK"/>
+                </w:rPr>
+                <w:t>Exception</w:t>
+              </w:r>
+              <w:proofErr w:type="spellEnd"/>
+              <w:r>
+                <w:rPr>
+                  <w:rFonts w:eastAsia="Times New Roman" w:cstheme="minorHAnsi"/>
+                  <w:color w:val="000000"/>
+                  <w:lang w:eastAsia="da-DK"/>
+                </w:rPr>
+                <w:t xml:space="preserve"> </w:t>
+              </w:r>
+              <w:r>
+                <w:rPr>
+                  <w:rFonts w:eastAsia="Times New Roman" w:cstheme="minorHAnsi"/>
+                  <w:color w:val="000000"/>
+                  <w:lang w:eastAsia="da-DK"/>
+                  <w:rPrChange w:id="150" w:author="Claus" w:date="2018-12-13T15:29:00Z">
+                    <w:rPr>
+                      <w:rFonts w:eastAsia="Times New Roman" w:cstheme="minorHAnsi"/>
+                      <w:color w:val="000000"/>
+                      <w:lang w:val="en-US" w:eastAsia="da-DK"/>
+                    </w:rPr>
+                  </w:rPrChange>
+                </w:rPr>
+                <w:t>system.</w:t>
+              </w:r>
+            </w:ins>
+          </w:p>
+        </w:tc>
+      </w:tr>
+      <w:tr>
+        <w:trPr>
+          <w:trHeight w:val="20"/>
+          <w:ins w:id="151" w:author="Claus" w:date="2018-12-13T15:29:00Z"/>
+        </w:trPr>
+        <w:tc>
+          <w:tcPr>
+            <w:cnfStyle w:val="001000000000"/>
+            <w:tcW w:w="817" w:type="dxa"/>
+            <w:hideMark/>
+          </w:tcPr>
+          <w:p>
+            <w:pPr>
+              <w:rPr>
+                <w:ins w:id="152" w:author="Claus" w:date="2018-12-13T15:29:00Z"/>
+                <w:rFonts w:eastAsia="Times New Roman" w:cstheme="minorHAnsi"/>
+                <w:color w:val="000000"/>
+                <w:lang w:eastAsia="da-DK"/>
+              </w:rPr>
+            </w:pPr>
+            <w:ins w:id="153" w:author="Claus" w:date="2018-12-13T15:29:00Z">
+              <w:r>
+                <w:rPr>
+                  <w:rFonts w:eastAsia="Times New Roman" w:cstheme="minorHAnsi"/>
+                  <w:color w:val="000000"/>
+                  <w:lang w:eastAsia="da-DK"/>
+                </w:rPr>
+                <w:t>T-49</w:t>
+              </w:r>
+            </w:ins>
+          </w:p>
+        </w:tc>
+        <w:tc>
+          <w:tcPr>
+            <w:tcW w:w="9037" w:type="dxa"/>
+            <w:gridSpan w:val="6"/>
+            <w:hideMark/>
+          </w:tcPr>
+          <w:p>
+            <w:pPr>
+              <w:cnfStyle w:val="000000000000"/>
+              <w:rPr>
+                <w:ins w:id="154" w:author="Claus" w:date="2018-12-13T15:29:00Z"/>
+                <w:rFonts w:eastAsia="Times New Roman" w:cstheme="minorHAnsi"/>
+                <w:color w:val="000000"/>
+                <w:lang w:eastAsia="da-DK"/>
+              </w:rPr>
+            </w:pPr>
+            <w:ins w:id="155" w:author="Claus" w:date="2018-12-13T15:29:00Z">
+              <w:r>
+                <w:rPr>
+                  <w:rFonts w:eastAsia="Times New Roman" w:cstheme="minorHAnsi"/>
+                  <w:color w:val="000000"/>
+                  <w:lang w:eastAsia="da-DK"/>
+                </w:rPr>
+                <w:t xml:space="preserve">Filer med konstanter til </w:t>
+              </w:r>
+              <w:proofErr w:type="spellStart"/>
+              <w:r>
+                <w:rPr>
+                  <w:rFonts w:eastAsia="Times New Roman" w:cstheme="minorHAnsi"/>
+                  <w:color w:val="000000"/>
+                  <w:lang w:eastAsia="da-DK"/>
+                </w:rPr>
+                <w:t>Commands</w:t>
+              </w:r>
+              <w:proofErr w:type="spellEnd"/>
+              <w:r>
+                <w:rPr>
+                  <w:rFonts w:eastAsia="Times New Roman" w:cstheme="minorHAnsi"/>
+                  <w:color w:val="000000"/>
+                  <w:lang w:eastAsia="da-DK"/>
+                </w:rPr>
+                <w:t xml:space="preserve"> og Pages.</w:t>
+              </w:r>
+            </w:ins>
+          </w:p>
+        </w:tc>
+      </w:tr>
+      <w:tr>
+        <w:trPr>
+          <w:cnfStyle w:val="000000100000"/>
+          <w:trHeight w:val="20"/>
+          <w:ins w:id="156" w:author="Claus" w:date="2018-12-13T15:30:00Z"/>
+        </w:trPr>
+        <w:tc>
+          <w:tcPr>
+            <w:cnfStyle w:val="001000000000"/>
+            <w:tcW w:w="817" w:type="dxa"/>
+            <w:hideMark/>
+          </w:tcPr>
+          <w:p>
+            <w:pPr>
+              <w:rPr>
+                <w:ins w:id="157" w:author="Claus" w:date="2018-12-13T15:30:00Z"/>
+                <w:rFonts w:eastAsia="Times New Roman" w:cstheme="minorHAnsi"/>
+                <w:color w:val="000000"/>
+                <w:lang w:eastAsia="da-DK"/>
+              </w:rPr>
+            </w:pPr>
+            <w:ins w:id="158" w:author="Claus" w:date="2018-12-13T15:30:00Z">
+              <w:r>
+                <w:rPr>
+                  <w:rFonts w:eastAsia="Times New Roman" w:cstheme="minorHAnsi"/>
+                  <w:color w:val="000000"/>
+                  <w:lang w:eastAsia="da-DK"/>
+                </w:rPr>
+                <w:t>T-50</w:t>
+              </w:r>
+            </w:ins>
+          </w:p>
+        </w:tc>
+        <w:tc>
+          <w:tcPr>
+            <w:tcW w:w="9037" w:type="dxa"/>
+            <w:gridSpan w:val="6"/>
+            <w:hideMark/>
+          </w:tcPr>
+          <w:p>
+            <w:pPr>
+              <w:cnfStyle w:val="000000100000"/>
+              <w:rPr>
+                <w:ins w:id="159" w:author="Claus" w:date="2018-12-13T15:30:00Z"/>
+                <w:rFonts w:eastAsia="Times New Roman" w:cstheme="minorHAnsi"/>
+                <w:color w:val="000000"/>
+                <w:lang w:eastAsia="da-DK"/>
+              </w:rPr>
+            </w:pPr>
+            <w:ins w:id="160" w:author="Claus" w:date="2018-12-13T15:30:00Z">
+              <w:r>
+                <w:rPr>
+                  <w:rFonts w:eastAsia="Times New Roman" w:cstheme="minorHAnsi"/>
+                  <w:color w:val="000000"/>
+                  <w:lang w:eastAsia="da-DK"/>
+                </w:rPr>
+                <w:t>Facade i data lag.</w:t>
+              </w:r>
+            </w:ins>
+          </w:p>
+        </w:tc>
+      </w:tr>
+      <w:tr>
+        <w:trPr>
+          <w:trHeight w:val="20"/>
+          <w:ins w:id="161" w:author="Claus" w:date="2018-12-13T15:30:00Z"/>
+        </w:trPr>
+        <w:tc>
+          <w:tcPr>
+            <w:cnfStyle w:val="001000000000"/>
+            <w:tcW w:w="817" w:type="dxa"/>
+            <w:hideMark/>
+          </w:tcPr>
+          <w:p>
+            <w:pPr>
+              <w:rPr>
+                <w:ins w:id="162" w:author="Claus" w:date="2018-12-13T15:30:00Z"/>
+                <w:rFonts w:eastAsia="Times New Roman" w:cstheme="minorHAnsi"/>
+                <w:color w:val="000000"/>
+                <w:lang w:eastAsia="da-DK"/>
+              </w:rPr>
+            </w:pPr>
+            <w:ins w:id="163" w:author="Claus" w:date="2018-12-13T15:30:00Z">
+              <w:r>
+                <w:rPr>
+                  <w:rFonts w:eastAsia="Times New Roman" w:cstheme="minorHAnsi"/>
+                  <w:color w:val="000000"/>
+                  <w:lang w:eastAsia="da-DK"/>
+                </w:rPr>
+                <w:t>T-51</w:t>
+              </w:r>
+            </w:ins>
+          </w:p>
+        </w:tc>
+        <w:tc>
+          <w:tcPr>
+            <w:tcW w:w="9037" w:type="dxa"/>
+            <w:gridSpan w:val="6"/>
+            <w:hideMark/>
+          </w:tcPr>
+          <w:p>
+            <w:pPr>
+              <w:cnfStyle w:val="000000000000"/>
+              <w:rPr>
+                <w:ins w:id="164" w:author="Claus" w:date="2018-12-13T15:30:00Z"/>
+                <w:rFonts w:eastAsia="Times New Roman" w:cstheme="minorHAnsi"/>
+                <w:color w:val="000000"/>
+                <w:lang w:eastAsia="da-DK"/>
+              </w:rPr>
+            </w:pPr>
+            <w:proofErr w:type="spellStart"/>
+            <w:ins w:id="165" w:author="Claus" w:date="2018-12-13T15:30:00Z">
+              <w:r>
+                <w:rPr>
+                  <w:rFonts w:eastAsia="Times New Roman" w:cstheme="minorHAnsi"/>
+                  <w:color w:val="000000"/>
+                  <w:lang w:eastAsia="da-DK"/>
+                </w:rPr>
+                <w:t>Try</w:t>
+              </w:r>
+              <w:proofErr w:type="spellEnd"/>
+              <w:r>
+                <w:rPr>
+                  <w:rFonts w:eastAsia="Times New Roman" w:cstheme="minorHAnsi"/>
+                  <w:color w:val="000000"/>
+                  <w:lang w:eastAsia="da-DK"/>
+                </w:rPr>
+                <w:t xml:space="preserve"> </w:t>
+              </w:r>
+              <w:proofErr w:type="spellStart"/>
+              <w:r>
+                <w:rPr>
+                  <w:rFonts w:eastAsia="Times New Roman" w:cstheme="minorHAnsi"/>
+                  <w:color w:val="000000"/>
+                  <w:lang w:eastAsia="da-DK"/>
+                </w:rPr>
+                <w:t>catch</w:t>
+              </w:r>
+              <w:proofErr w:type="spellEnd"/>
+              <w:r>
+                <w:rPr>
+                  <w:rFonts w:eastAsia="Times New Roman" w:cstheme="minorHAnsi"/>
+                  <w:color w:val="000000"/>
+                  <w:lang w:eastAsia="da-DK"/>
+                </w:rPr>
+                <w:t xml:space="preserve"> i </w:t>
+              </w:r>
+              <w:proofErr w:type="spellStart"/>
+              <w:r>
+                <w:rPr>
+                  <w:rFonts w:eastAsia="Times New Roman" w:cstheme="minorHAnsi"/>
+                  <w:color w:val="000000"/>
+                  <w:lang w:eastAsia="da-DK"/>
+                </w:rPr>
+                <w:t>commands</w:t>
+              </w:r>
+              <w:proofErr w:type="spellEnd"/>
+              <w:r>
+                <w:rPr>
+                  <w:rFonts w:eastAsia="Times New Roman" w:cstheme="minorHAnsi"/>
+                  <w:color w:val="000000"/>
+                  <w:lang w:eastAsia="da-DK"/>
+                </w:rPr>
+                <w:t>.</w:t>
+              </w:r>
+            </w:ins>
+          </w:p>
+        </w:tc>
+      </w:tr>
+      <w:tr>
+        <w:trPr>
+          <w:cnfStyle w:val="000000100000"/>
+          <w:trHeight w:val="20"/>
+          <w:ins w:id="166" w:author="Claus" w:date="2018-12-13T15:30:00Z"/>
+        </w:trPr>
+        <w:tc>
+          <w:tcPr>
+            <w:cnfStyle w:val="001000000000"/>
+            <w:tcW w:w="817" w:type="dxa"/>
+            <w:hideMark/>
+          </w:tcPr>
+          <w:p>
+            <w:pPr>
+              <w:rPr>
+                <w:ins w:id="167" w:author="Claus" w:date="2018-12-13T15:30:00Z"/>
+                <w:rFonts w:eastAsia="Times New Roman" w:cstheme="minorHAnsi"/>
+                <w:color w:val="000000"/>
+                <w:lang w:eastAsia="da-DK"/>
+              </w:rPr>
+            </w:pPr>
+            <w:ins w:id="168" w:author="Claus" w:date="2018-12-13T15:30:00Z">
+              <w:r>
+                <w:rPr>
+                  <w:rFonts w:eastAsia="Times New Roman" w:cstheme="minorHAnsi"/>
+                  <w:color w:val="000000"/>
+                  <w:lang w:eastAsia="da-DK"/>
+                </w:rPr>
+                <w:t>T-52</w:t>
+              </w:r>
+            </w:ins>
+          </w:p>
+        </w:tc>
+        <w:tc>
+          <w:tcPr>
+            <w:tcW w:w="9037" w:type="dxa"/>
+            <w:gridSpan w:val="6"/>
+            <w:hideMark/>
+          </w:tcPr>
+          <w:p>
+            <w:pPr>
+              <w:cnfStyle w:val="000000100000"/>
+              <w:rPr>
+                <w:ins w:id="169" w:author="Claus" w:date="2018-12-13T15:30:00Z"/>
+                <w:rFonts w:eastAsia="Times New Roman" w:cstheme="minorHAnsi"/>
+                <w:color w:val="000000"/>
+                <w:lang w:eastAsia="da-DK"/>
+              </w:rPr>
+            </w:pPr>
+            <w:ins w:id="170" w:author="Claus" w:date="2018-12-13T15:30:00Z">
+              <w:r>
+                <w:rPr>
+                  <w:rFonts w:eastAsia="Times New Roman" w:cstheme="minorHAnsi"/>
+                  <w:color w:val="000000"/>
+                  <w:lang w:eastAsia="da-DK"/>
+                </w:rPr>
+                <w:t>Links fra siden med listen til siden med enkelt forespørgsel.</w:t>
+              </w:r>
+            </w:ins>
+          </w:p>
+        </w:tc>
+      </w:tr>
+      <w:tr>
+        <w:trPr>
+          <w:trHeight w:val="20"/>
+          <w:ins w:id="171" w:author="Claus" w:date="2018-12-13T15:30:00Z"/>
+        </w:trPr>
+        <w:tc>
+          <w:tcPr>
+            <w:cnfStyle w:val="001000000000"/>
+            <w:tcW w:w="817" w:type="dxa"/>
+            <w:hideMark/>
+          </w:tcPr>
+          <w:p>
+            <w:pPr>
+              <w:rPr>
+                <w:ins w:id="172" w:author="Claus" w:date="2018-12-13T15:30:00Z"/>
+                <w:rFonts w:eastAsia="Times New Roman" w:cstheme="minorHAnsi"/>
+                <w:color w:val="000000"/>
+                <w:lang w:eastAsia="da-DK"/>
+              </w:rPr>
+            </w:pPr>
+            <w:ins w:id="173" w:author="Claus" w:date="2018-12-13T15:30:00Z">
+              <w:r>
+                <w:rPr>
+                  <w:rFonts w:eastAsia="Times New Roman" w:cstheme="minorHAnsi"/>
+                  <w:color w:val="000000"/>
+                  <w:lang w:eastAsia="da-DK"/>
+                </w:rPr>
+                <w:t>T-53</w:t>
+              </w:r>
+            </w:ins>
+          </w:p>
+        </w:tc>
+        <w:tc>
+          <w:tcPr>
+            <w:tcW w:w="9037" w:type="dxa"/>
+            <w:gridSpan w:val="6"/>
+            <w:hideMark/>
+          </w:tcPr>
+          <w:p>
+            <w:pPr>
+              <w:cnfStyle w:val="000000000000"/>
+              <w:rPr>
+                <w:ins w:id="174" w:author="Claus" w:date="2018-12-13T15:30:00Z"/>
+                <w:rFonts w:eastAsia="Times New Roman" w:cstheme="minorHAnsi"/>
+                <w:color w:val="000000"/>
+                <w:lang w:eastAsia="da-DK"/>
+              </w:rPr>
+            </w:pPr>
+            <w:ins w:id="175" w:author="Claus" w:date="2018-12-13T15:30:00Z">
+              <w:r>
+                <w:rPr>
+                  <w:rFonts w:eastAsia="Times New Roman" w:cstheme="minorHAnsi"/>
+                  <w:color w:val="000000"/>
+                  <w:lang w:eastAsia="da-DK"/>
+                </w:rPr>
+                <w:t>Link fra siden med enkelt forespørgsel tilbage til siden med listen.</w:t>
+              </w:r>
+            </w:ins>
+          </w:p>
+        </w:tc>
+      </w:tr>
+      <w:tr>
+        <w:trPr>
+          <w:cnfStyle w:val="000000100000"/>
+          <w:trHeight w:val="20"/>
+          <w:ins w:id="176" w:author="Claus" w:date="2018-12-13T15:08:00Z"/>
+        </w:trPr>
+        <w:tc>
+          <w:tcPr>
+            <w:cnfStyle w:val="001000000000"/>
+            <w:tcW w:w="817" w:type="dxa"/>
+            <w:hideMark/>
+          </w:tcPr>
+          <w:p>
+            <w:pPr>
+              <w:rPr>
+                <w:ins w:id="177" w:author="Claus" w:date="2018-12-13T15:08:00Z"/>
+                <w:rFonts w:eastAsia="Times New Roman" w:cstheme="minorHAnsi"/>
+                <w:lang w:eastAsia="da-DK"/>
+              </w:rPr>
+            </w:pPr>
+            <w:ins w:id="178" w:author="Claus" w:date="2018-12-13T15:23:00Z">
+              <w:r>
+                <w:rPr>
+                  <w:rFonts w:eastAsia="Times New Roman" w:cstheme="minorHAnsi"/>
+                  <w:color w:val="000000"/>
+                  <w:lang w:eastAsia="da-DK"/>
+                </w:rPr>
+                <w:t>US-</w:t>
+              </w:r>
+            </w:ins>
+            <w:ins w:id="179" w:author="Claus" w:date="2018-12-13T15:08:00Z">
+              <w:r>
+                <w:rPr>
+                  <w:rFonts w:eastAsia="Times New Roman" w:cstheme="minorHAnsi"/>
+                  <w:color w:val="000000"/>
+                  <w:lang w:eastAsia="da-DK"/>
+                </w:rPr>
+                <w:t>1</w:t>
+              </w:r>
+              <w:r>
+                <w:rPr>
+                  <w:rFonts w:eastAsia="Times New Roman" w:cstheme="minorHAnsi"/>
+                  <w:color w:val="000000"/>
+                  <w:lang w:eastAsia="da-DK"/>
+                </w:rPr>
+                <w:t>6</w:t>
+              </w:r>
+            </w:ins>
+          </w:p>
+        </w:tc>
+        <w:tc>
+          <w:tcPr>
+            <w:tcW w:w="1255" w:type="dxa"/>
+            <w:hideMark/>
+          </w:tcPr>
+          <w:p>
+            <w:pPr>
+              <w:cnfStyle w:val="000000100000"/>
+              <w:rPr>
+                <w:ins w:id="180" w:author="Claus" w:date="2018-12-13T15:08:00Z"/>
+                <w:rFonts w:eastAsia="Times New Roman" w:cstheme="minorHAnsi"/>
+                <w:lang w:eastAsia="da-DK"/>
+              </w:rPr>
+            </w:pPr>
+            <w:ins w:id="181" w:author="Claus" w:date="2018-12-13T15:08:00Z">
+              <w:r>
+                <w:rPr>
+                  <w:rFonts w:eastAsia="Times New Roman" w:cstheme="minorHAnsi"/>
+                  <w:color w:val="000000"/>
+                  <w:lang w:eastAsia="da-DK"/>
+                </w:rPr>
+                <w:t>Besvare carport forespørgsel</w:t>
+              </w:r>
+            </w:ins>
+          </w:p>
+        </w:tc>
+        <w:tc>
+          <w:tcPr>
+            <w:tcW w:w="572" w:type="dxa"/>
+            <w:hideMark/>
+          </w:tcPr>
+          <w:p>
+            <w:pPr>
+              <w:cnfStyle w:val="000000100000"/>
+              <w:rPr>
+                <w:ins w:id="182" w:author="Claus" w:date="2018-12-13T15:08:00Z"/>
+                <w:rFonts w:eastAsia="Times New Roman" w:cstheme="minorHAnsi"/>
+                <w:lang w:eastAsia="da-DK"/>
+              </w:rPr>
+            </w:pPr>
+            <w:ins w:id="183" w:author="Claus" w:date="2018-12-13T15:08:00Z">
+              <w:r>
+                <w:rPr>
+                  <w:rFonts w:eastAsia="Times New Roman" w:cstheme="minorHAnsi"/>
+                  <w:color w:val="000000"/>
+                  <w:lang w:eastAsia="da-DK"/>
+                </w:rPr>
+                <w:t>45</w:t>
+              </w:r>
+            </w:ins>
+          </w:p>
+        </w:tc>
+        <w:tc>
+          <w:tcPr>
+            <w:tcW w:w="488" w:type="dxa"/>
+            <w:hideMark/>
+          </w:tcPr>
+          <w:p>
+            <w:pPr>
+              <w:cnfStyle w:val="000000100000"/>
+              <w:rPr>
+                <w:ins w:id="184" w:author="Claus" w:date="2018-12-13T15:08:00Z"/>
+                <w:rFonts w:eastAsia="Times New Roman" w:cstheme="minorHAnsi"/>
+                <w:lang w:eastAsia="da-DK"/>
+              </w:rPr>
+            </w:pPr>
+            <w:ins w:id="185" w:author="Claus" w:date="2018-12-13T15:08:00Z">
+              <w:r>
+                <w:rPr>
+                  <w:rFonts w:eastAsia="Times New Roman" w:cstheme="minorHAnsi"/>
+                  <w:color w:val="000000"/>
+                  <w:lang w:eastAsia="da-DK"/>
+                </w:rPr>
+                <w:t>1</w:t>
+              </w:r>
+            </w:ins>
+          </w:p>
+        </w:tc>
+        <w:tc>
+          <w:tcPr>
+            <w:tcW w:w="3806" w:type="dxa"/>
+            <w:hideMark/>
+          </w:tcPr>
+          <w:p>
+            <w:pPr>
+              <w:cnfStyle w:val="000000100000"/>
+              <w:rPr>
+                <w:ins w:id="186" w:author="Claus" w:date="2018-12-13T15:08:00Z"/>
+                <w:rFonts w:eastAsia="Times New Roman" w:cstheme="minorHAnsi"/>
+                <w:color w:val="000000"/>
+                <w:lang w:eastAsia="da-DK"/>
+              </w:rPr>
+            </w:pPr>
+            <w:ins w:id="187" w:author="Claus" w:date="2018-12-13T15:08:00Z">
+              <w:r>
+                <w:rPr>
+                  <w:rFonts w:eastAsia="Times New Roman" w:cstheme="minorHAnsi"/>
+                  <w:color w:val="000000"/>
+                  <w:lang w:eastAsia="da-DK"/>
+                </w:rPr>
+                <w:t>Åbn webside med carporte, klik på linket ’Carport med egne mål’, tag vælges og carportens mål indtastes. Indtast mail adresse der er adgang til under test.</w:t>
+              </w:r>
+            </w:ins>
+          </w:p>
+          <w:p>
+            <w:pPr>
+              <w:cnfStyle w:val="000000100000"/>
+              <w:rPr>
+                <w:ins w:id="188" w:author="Claus" w:date="2018-12-13T15:08:00Z"/>
+                <w:rFonts w:eastAsia="Times New Roman" w:cstheme="minorHAnsi"/>
+                <w:color w:val="000000"/>
+                <w:lang w:eastAsia="da-DK"/>
+              </w:rPr>
+            </w:pPr>
+            <w:ins w:id="189" w:author="Claus" w:date="2018-12-13T15:08:00Z">
+              <w:r>
+                <w:rPr>
+                  <w:rFonts w:eastAsia="Times New Roman" w:cstheme="minorHAnsi"/>
+                  <w:color w:val="000000"/>
+                  <w:lang w:eastAsia="da-DK"/>
+                </w:rPr>
+                <w:t>Knappen ’Send forespørgsel’ klikkes.</w:t>
+              </w:r>
+            </w:ins>
+          </w:p>
+          <w:p>
+            <w:pPr>
+              <w:cnfStyle w:val="000000100000"/>
+              <w:rPr>
+                <w:ins w:id="190" w:author="Claus" w:date="2018-12-13T15:08:00Z"/>
+                <w:rFonts w:eastAsia="Times New Roman" w:cstheme="minorHAnsi"/>
+                <w:color w:val="000000"/>
+                <w:lang w:eastAsia="da-DK"/>
+              </w:rPr>
+            </w:pPr>
+            <w:ins w:id="191" w:author="Claus" w:date="2018-12-13T15:08:00Z">
+              <w:r>
+                <w:rPr>
+                  <w:rFonts w:eastAsia="Times New Roman" w:cstheme="minorHAnsi"/>
+                  <w:color w:val="000000"/>
+                  <w:lang w:eastAsia="da-DK"/>
+                </w:rPr>
+                <w:t>Log ind, åbn personlig webside</w:t>
+              </w:r>
+              <w:r>
+                <w:rPr>
+                  <w:rFonts w:eastAsia="Times New Roman" w:cstheme="minorHAnsi"/>
+                  <w:color w:val="000000"/>
+                  <w:lang w:eastAsia="da-DK"/>
+                </w:rPr>
+                <w:t xml:space="preserve">. </w:t>
+              </w:r>
+              <w:r>
+                <w:rPr>
+                  <w:rFonts w:eastAsia="Times New Roman" w:cstheme="minorHAnsi"/>
+                  <w:color w:val="000000"/>
+                  <w:lang w:eastAsia="da-DK"/>
+                </w:rPr>
+                <w:t>Link til w</w:t>
+              </w:r>
+              <w:r>
+                <w:rPr>
+                  <w:rFonts w:eastAsia="Times New Roman" w:cstheme="minorHAnsi"/>
+                  <w:color w:val="000000"/>
+                  <w:lang w:eastAsia="da-DK"/>
+                </w:rPr>
+                <w:t xml:space="preserve">ebside med liste over forespørgsler </w:t>
+              </w:r>
+              <w:r>
+                <w:rPr>
+                  <w:rFonts w:eastAsia="Times New Roman" w:cstheme="minorHAnsi"/>
+                  <w:color w:val="000000"/>
+                  <w:lang w:eastAsia="da-DK"/>
+                </w:rPr>
+                <w:t>vælges</w:t>
+              </w:r>
+              <w:r>
+                <w:rPr>
+                  <w:rFonts w:eastAsia="Times New Roman" w:cstheme="minorHAnsi"/>
+                  <w:color w:val="000000"/>
+                  <w:lang w:eastAsia="da-DK"/>
+                </w:rPr>
+                <w:t xml:space="preserve">, </w:t>
+              </w:r>
+              <w:r>
+                <w:rPr>
+                  <w:rFonts w:eastAsia="Times New Roman" w:cstheme="minorHAnsi"/>
+                  <w:color w:val="000000"/>
+                  <w:lang w:eastAsia="da-DK"/>
+                </w:rPr>
+                <w:t>d</w:t>
+              </w:r>
+              <w:r>
+                <w:rPr>
+                  <w:rFonts w:eastAsia="Times New Roman" w:cstheme="minorHAnsi"/>
+                  <w:color w:val="000000"/>
+                  <w:lang w:eastAsia="da-DK"/>
+                </w:rPr>
+                <w:t>en</w:t>
+              </w:r>
+              <w:r>
+                <w:rPr>
+                  <w:rFonts w:eastAsia="Times New Roman" w:cstheme="minorHAnsi"/>
+                  <w:color w:val="000000"/>
+                  <w:lang w:eastAsia="da-DK"/>
+                </w:rPr>
+                <w:t xml:space="preserve"> netop oprettede </w:t>
+              </w:r>
+              <w:r>
+                <w:rPr>
+                  <w:rFonts w:eastAsia="Times New Roman" w:cstheme="minorHAnsi"/>
+                  <w:color w:val="000000"/>
+                  <w:lang w:eastAsia="da-DK"/>
+                </w:rPr>
+                <w:t>forespørgsel klikkes og webside med formular med forespørgslens indhold vises</w:t>
+              </w:r>
+              <w:r>
+                <w:rPr>
+                  <w:rFonts w:eastAsia="Times New Roman" w:cstheme="minorHAnsi"/>
+                  <w:color w:val="000000"/>
+                  <w:lang w:eastAsia="da-DK"/>
+                </w:rPr>
+                <w:t>.</w:t>
+              </w:r>
+            </w:ins>
+          </w:p>
+          <w:p>
+            <w:pPr>
+              <w:cnfStyle w:val="000000100000"/>
+              <w:rPr>
+                <w:ins w:id="192" w:author="Claus" w:date="2018-12-13T15:08:00Z"/>
+                <w:rFonts w:eastAsia="Times New Roman" w:cstheme="minorHAnsi"/>
+                <w:color w:val="000000"/>
+                <w:lang w:eastAsia="da-DK"/>
+              </w:rPr>
+            </w:pPr>
+            <w:ins w:id="193" w:author="Claus" w:date="2018-12-13T15:08:00Z">
+              <w:r>
+                <w:rPr>
+                  <w:rFonts w:eastAsia="Times New Roman" w:cstheme="minorHAnsi"/>
+                  <w:color w:val="000000"/>
+                  <w:lang w:eastAsia="da-DK"/>
+                </w:rPr>
+                <w:t xml:space="preserve">Svartekst indtastet i svarfeltet og </w:t>
+              </w:r>
+              <w:r>
+                <w:rPr>
+                  <w:rFonts w:eastAsia="Times New Roman" w:cstheme="minorHAnsi"/>
+                  <w:color w:val="000000"/>
+                  <w:lang w:eastAsia="da-DK"/>
+                </w:rPr>
+                <w:t xml:space="preserve">systemet </w:t>
+              </w:r>
+              <w:r>
+                <w:rPr>
+                  <w:rFonts w:eastAsia="Times New Roman" w:cstheme="minorHAnsi"/>
+                  <w:color w:val="000000"/>
+                  <w:lang w:eastAsia="da-DK"/>
+                </w:rPr>
+                <w:t xml:space="preserve">danner </w:t>
+              </w:r>
+              <w:proofErr w:type="spellStart"/>
+              <w:r>
+                <w:rPr>
+                  <w:rFonts w:eastAsia="Times New Roman" w:cstheme="minorHAnsi"/>
+                  <w:color w:val="000000"/>
+                  <w:lang w:eastAsia="da-DK"/>
+                </w:rPr>
+                <w:t>email</w:t>
+              </w:r>
+              <w:proofErr w:type="spellEnd"/>
+              <w:r>
+                <w:rPr>
+                  <w:rFonts w:eastAsia="Times New Roman" w:cstheme="minorHAnsi"/>
+                  <w:color w:val="000000"/>
+                  <w:lang w:eastAsia="da-DK"/>
+                </w:rPr>
+                <w:t xml:space="preserve"> og </w:t>
+              </w:r>
+              <w:r>
+                <w:rPr>
+                  <w:rFonts w:eastAsia="Times New Roman" w:cstheme="minorHAnsi"/>
+                  <w:color w:val="000000"/>
+                  <w:lang w:eastAsia="da-DK"/>
+                </w:rPr>
+                <w:t>vedhæfter automatisk relevante dokumenter</w:t>
+              </w:r>
+              <w:r>
+                <w:rPr>
+                  <w:rFonts w:eastAsia="Times New Roman" w:cstheme="minorHAnsi"/>
+                  <w:color w:val="000000"/>
+                  <w:lang w:eastAsia="da-DK"/>
+                </w:rPr>
+                <w:t>.</w:t>
+              </w:r>
+            </w:ins>
+          </w:p>
+          <w:p>
+            <w:pPr>
+              <w:cnfStyle w:val="000000100000"/>
+              <w:rPr>
+                <w:ins w:id="194" w:author="Claus" w:date="2018-12-13T15:08:00Z"/>
+                <w:rFonts w:eastAsia="Times New Roman" w:cstheme="minorHAnsi"/>
+                <w:lang w:eastAsia="da-DK"/>
+              </w:rPr>
+            </w:pPr>
+            <w:ins w:id="195" w:author="Claus" w:date="2018-12-13T15:08:00Z">
+              <w:r>
+                <w:rPr>
+                  <w:rFonts w:eastAsia="Times New Roman" w:cstheme="minorHAnsi"/>
+                  <w:color w:val="000000"/>
+                  <w:lang w:eastAsia="da-DK"/>
+                </w:rPr>
+                <w:t>T</w:t>
+              </w:r>
+              <w:r>
+                <w:rPr>
+                  <w:rFonts w:eastAsia="Times New Roman" w:cstheme="minorHAnsi"/>
+                  <w:color w:val="000000"/>
+                  <w:lang w:eastAsia="da-DK"/>
+                </w:rPr>
+                <w:t xml:space="preserve">jek </w:t>
+              </w:r>
+              <w:proofErr w:type="spellStart"/>
+              <w:r>
+                <w:rPr>
+                  <w:rFonts w:eastAsia="Times New Roman" w:cstheme="minorHAnsi"/>
+                  <w:color w:val="000000"/>
+                  <w:lang w:eastAsia="da-DK"/>
+                </w:rPr>
+                <w:t>mailbox</w:t>
+              </w:r>
+              <w:proofErr w:type="spellEnd"/>
+              <w:r>
+                <w:rPr>
+                  <w:rFonts w:eastAsia="Times New Roman" w:cstheme="minorHAnsi"/>
+                  <w:color w:val="000000"/>
+                  <w:lang w:eastAsia="da-DK"/>
+                </w:rPr>
+                <w:t xml:space="preserve"> for svarmail og vedhæftninger, tjek at forespørgsel </w:t>
+              </w:r>
+              <w:r>
+                <w:rPr>
+                  <w:rFonts w:eastAsia="Times New Roman" w:cstheme="minorHAnsi"/>
+                  <w:color w:val="000000"/>
+                  <w:lang w:eastAsia="da-DK"/>
+                </w:rPr>
+                <w:lastRenderedPageBreak/>
+                <w:t>skifter status til ’besvaret’ i listen over forespørgsler.</w:t>
+              </w:r>
+            </w:ins>
+          </w:p>
+        </w:tc>
+        <w:tc>
+          <w:tcPr>
+            <w:tcW w:w="1026" w:type="dxa"/>
+            <w:hideMark/>
+          </w:tcPr>
+          <w:p>
+            <w:pPr>
+              <w:cnfStyle w:val="000000100000"/>
+              <w:rPr>
+                <w:ins w:id="196" w:author="Claus" w:date="2018-12-13T15:08:00Z"/>
+                <w:rFonts w:eastAsia="Times New Roman" w:cstheme="minorHAnsi"/>
+                <w:lang w:eastAsia="da-DK"/>
+              </w:rPr>
+            </w:pPr>
+            <w:ins w:id="197" w:author="Claus" w:date="2018-12-13T15:08:00Z">
+              <w:r>
+                <w:rPr>
+                  <w:rFonts w:eastAsia="Times New Roman" w:cstheme="minorHAnsi"/>
+                  <w:color w:val="000000"/>
+                  <w:lang w:eastAsia="da-DK"/>
+                </w:rPr>
+                <w:lastRenderedPageBreak/>
+                <w:t xml:space="preserve"> </w:t>
+              </w:r>
+            </w:ins>
+          </w:p>
+        </w:tc>
+        <w:tc>
+          <w:tcPr>
+            <w:tcW w:w="1890" w:type="dxa"/>
+            <w:hideMark/>
+          </w:tcPr>
+          <w:p>
+            <w:pPr>
+              <w:cnfStyle w:val="000000100000"/>
+              <w:rPr>
+                <w:ins w:id="198" w:author="Claus" w:date="2018-12-13T15:08:00Z"/>
+                <w:rFonts w:eastAsia="Times New Roman" w:cstheme="minorHAnsi"/>
+                <w:lang w:eastAsia="da-DK"/>
+              </w:rPr>
+            </w:pPr>
+            <w:ins w:id="199" w:author="Claus" w:date="2018-12-13T15:08:00Z">
+              <w:r>
+                <w:rPr>
+                  <w:rFonts w:eastAsia="Times New Roman" w:cstheme="minorHAnsi"/>
+                  <w:color w:val="000000"/>
+                  <w:lang w:eastAsia="da-DK"/>
+                </w:rPr>
+                <w:t>I: En obligatorisk del af salgsprocessen.</w:t>
+              </w:r>
+            </w:ins>
+          </w:p>
+          <w:p>
+            <w:pPr>
+              <w:cnfStyle w:val="000000100000"/>
+              <w:rPr>
+                <w:ins w:id="200" w:author="Claus" w:date="2018-12-13T15:08:00Z"/>
+                <w:rFonts w:eastAsia="Times New Roman" w:cstheme="minorHAnsi"/>
+                <w:lang w:eastAsia="da-DK"/>
+              </w:rPr>
+            </w:pPr>
+            <w:ins w:id="201" w:author="Claus" w:date="2018-12-13T15:08:00Z">
+              <w:r>
+                <w:rPr>
+                  <w:rFonts w:eastAsia="Times New Roman" w:cstheme="minorHAnsi"/>
+                  <w:color w:val="000000"/>
+                  <w:lang w:eastAsia="da-DK"/>
+                </w:rPr>
+                <w:t>E: Simpel funktion</w:t>
+              </w:r>
+            </w:ins>
+          </w:p>
+        </w:tc>
+      </w:tr>
+      <w:tr>
+        <w:trPr>
+          <w:trHeight w:val="20"/>
+        </w:trPr>
+        <w:tc>
+          <w:tcPr>
+            <w:cnfStyle w:val="001000000000"/>
+            <w:tcW w:w="9854" w:type="dxa"/>
+            <w:gridSpan w:val="7"/>
+            <w:hideMark/>
+          </w:tcPr>
+          <w:p>
+            <w:pPr>
+              <w:rPr>
+                <w:rFonts w:eastAsia="Times New Roman" w:cstheme="minorHAnsi"/>
+                <w:b w:val="0"/>
+                <w:color w:val="000000"/>
+                <w:lang w:eastAsia="da-DK"/>
+                <w:rPrChange w:id="202" w:author="Claus" w:date="2018-12-13T15:32:00Z">
+                  <w:rPr>
+                    <w:rFonts w:eastAsia="Times New Roman" w:cstheme="minorHAnsi"/>
+                    <w:color w:val="000000"/>
+                    <w:lang w:eastAsia="da-DK"/>
+                  </w:rPr>
+                </w:rPrChange>
+              </w:rPr>
+            </w:pPr>
+            <w:r>
+              <w:rPr>
+                <w:rFonts w:eastAsia="Times New Roman" w:cstheme="minorHAnsi"/>
+                <w:b w:val="0"/>
+                <w:color w:val="000000"/>
+                <w:lang w:eastAsia="da-DK"/>
+                <w:rPrChange w:id="203" w:author="Claus" w:date="2018-12-13T15:32:00Z">
+                  <w:rPr>
+                    <w:rFonts w:eastAsia="Times New Roman" w:cstheme="minorHAnsi"/>
+                    <w:color w:val="000000"/>
+                    <w:lang w:eastAsia="da-DK"/>
+                  </w:rPr>
+                </w:rPrChange>
+              </w:rPr>
+              <w:lastRenderedPageBreak/>
+              <w:t xml:space="preserve">Ingen </w:t>
+            </w:r>
+            <w:proofErr w:type="spellStart"/>
+            <w:r>
+              <w:rPr>
+                <w:rFonts w:eastAsia="Times New Roman" w:cstheme="minorHAnsi"/>
+                <w:b w:val="0"/>
+                <w:color w:val="000000"/>
+                <w:lang w:eastAsia="da-DK"/>
+                <w:rPrChange w:id="204" w:author="Claus" w:date="2018-12-13T15:32:00Z">
+                  <w:rPr>
+                    <w:rFonts w:eastAsia="Times New Roman" w:cstheme="minorHAnsi"/>
+                    <w:color w:val="000000"/>
+                    <w:lang w:eastAsia="da-DK"/>
+                  </w:rPr>
+                </w:rPrChange>
+              </w:rPr>
+              <w:t>tasks</w:t>
+            </w:r>
+            <w:proofErr w:type="spellEnd"/>
+            <w:r>
+              <w:rPr>
+                <w:rFonts w:eastAsia="Times New Roman" w:cstheme="minorHAnsi"/>
+                <w:b w:val="0"/>
+                <w:color w:val="000000"/>
+                <w:lang w:eastAsia="da-DK"/>
+                <w:rPrChange w:id="205" w:author="Claus" w:date="2018-12-13T15:32:00Z">
+                  <w:rPr>
+                    <w:rFonts w:eastAsia="Times New Roman" w:cstheme="minorHAnsi"/>
+                    <w:color w:val="000000"/>
+                    <w:lang w:eastAsia="da-DK"/>
+                  </w:rPr>
+                </w:rPrChange>
+              </w:rPr>
+              <w:t xml:space="preserve"> – da denne </w:t>
+            </w:r>
+            <w:commentRangeStart w:id="206"/>
+            <w:proofErr w:type="spellStart"/>
+            <w:r>
+              <w:rPr>
+                <w:rFonts w:eastAsia="Times New Roman" w:cstheme="minorHAnsi"/>
+                <w:b w:val="0"/>
+                <w:color w:val="000000"/>
+                <w:lang w:eastAsia="da-DK"/>
+                <w:rPrChange w:id="207" w:author="Claus" w:date="2018-12-13T15:32:00Z">
+                  <w:rPr>
+                    <w:rFonts w:eastAsia="Times New Roman" w:cstheme="minorHAnsi"/>
+                    <w:color w:val="000000"/>
+                    <w:lang w:eastAsia="da-DK"/>
+                  </w:rPr>
+                </w:rPrChange>
+              </w:rPr>
+              <w:t>User</w:t>
+            </w:r>
+            <w:proofErr w:type="spellEnd"/>
+            <w:r>
+              <w:rPr>
+                <w:rFonts w:eastAsia="Times New Roman" w:cstheme="minorHAnsi"/>
+                <w:b w:val="0"/>
+                <w:color w:val="000000"/>
+                <w:lang w:eastAsia="da-DK"/>
+                <w:rPrChange w:id="208" w:author="Claus" w:date="2018-12-13T15:32:00Z">
+                  <w:rPr>
+                    <w:rFonts w:eastAsia="Times New Roman" w:cstheme="minorHAnsi"/>
+                    <w:color w:val="000000"/>
+                    <w:lang w:eastAsia="da-DK"/>
+                  </w:rPr>
+                </w:rPrChange>
+              </w:rPr>
+              <w:t xml:space="preserve"> Story ikke er planlagt.</w:t>
+            </w:r>
+            <w:commentRangeEnd w:id="206"/>
+            <w:r>
+              <w:rPr>
+                <w:rStyle w:val="Kommentarhenvisning"/>
+                <w:b w:val="0"/>
+                <w:bCs w:val="0"/>
+                <w:color w:val="auto"/>
+              </w:rPr>
+              <w:commentReference w:id="206"/>
+            </w:r>
+          </w:p>
+        </w:tc>
+      </w:tr>
+    </w:tbl>
+    <w:p>
+      <w:pPr>
+        <w:rPr>
+          <w:ins w:id="209" w:author="Claus" w:date="2018-12-13T14:16:00Z"/>
+        </w:rPr>
+      </w:pPr>
+    </w:p>
+    <w:p/>
     <w:p>
       <w:r>
         <w:t>…</w:t>
@@ -1212,7 +4160,78 @@
       </w:r>
       <w:proofErr w:type="gramEnd"/>
     </w:p>
-    <w:p/>
+    <w:p>
+      <w:pPr>
+        <w:pStyle w:val="Overskrift1"/>
+        <w:rPr>
+          <w:ins w:id="210" w:author="Claus" w:date="2018-12-13T15:52:00Z"/>
+        </w:rPr>
+        <w:pPrChange w:id="211" w:author="Claus" w:date="2018-12-13T15:52:00Z">
+          <w:pPr/>
+        </w:pPrChange>
+      </w:pPr>
+      <w:ins w:id="212" w:author="Claus" w:date="2018-12-13T15:52:00Z">
+        <w:r>
+          <w:lastRenderedPageBreak/>
+          <w:t>Domænemodel og ER diagram</w:t>
+        </w:r>
+      </w:ins>
+    </w:p>
+    <w:p>
+      <w:ins w:id="213" w:author="Claus" w:date="2018-12-13T16:15:00Z">
+        <w:r>
+          <w:rPr>
+            <w:noProof/>
+            <w:lang w:eastAsia="da-DK"/>
+          </w:rPr>
+          <w:drawing>
+            <wp:inline distT="0" distB="0" distL="0" distR="0">
+              <wp:extent cx="6120130" cy="7117854"/>
+              <wp:effectExtent l="19050" t="0" r="0" b="0"/>
+              <wp:docPr id="1" name="Billede 7"/>
+              <wp:cNvGraphicFramePr>
+                <a:graphicFrameLocks xmlns:a="http://schemas.openxmlformats.org/drawingml/2006/main" noChangeAspect="1"/>
+              </wp:cNvGraphicFramePr>
+              <a:graphic xmlns:a="http://schemas.openxmlformats.org/drawingml/2006/main">
+                <a:graphicData uri="http://schemas.openxmlformats.org/drawingml/2006/picture">
+                  <pic:pic xmlns:pic="http://schemas.openxmlformats.org/drawingml/2006/picture">
+                    <pic:nvPicPr>
+                      <pic:cNvPr id="0" name="Picture 7"/>
+                      <pic:cNvPicPr>
+                        <a:picLocks noChangeAspect="1" noChangeArrowheads="1"/>
+                      </pic:cNvPicPr>
+                    </pic:nvPicPr>
+                    <pic:blipFill>
+                      <a:blip r:embed="rId11" cstate="print"/>
+                      <a:srcRect/>
+                      <a:stretch>
+                        <a:fillRect/>
+                      </a:stretch>
+                    </pic:blipFill>
+                    <pic:spPr bwMode="auto">
+                      <a:xfrm>
+                        <a:off x="0" y="0"/>
+                        <a:ext cx="6120130" cy="7117854"/>
+                      </a:xfrm>
+                      <a:prstGeom prst="rect">
+                        <a:avLst/>
+                      </a:prstGeom>
+                      <a:noFill/>
+                      <a:ln w="9525">
+                        <a:noFill/>
+                        <a:miter lim="800000"/>
+                        <a:headEnd/>
+                        <a:tailEnd/>
+                      </a:ln>
+                    </pic:spPr>
+                  </pic:pic>
+                </a:graphicData>
+              </a:graphic>
+            </wp:inline>
+          </w:drawing>
+        </w:r>
+      </w:ins>
+    </w:p>
     <w:p>
       <w:pPr>
         <w:pStyle w:val="Overskrift1"/>
@@ -1272,6 +4291,7 @@
         </w:numPr>
       </w:pPr>
       <w:r>
+        <w:lastRenderedPageBreak/>
         <w:t xml:space="preserve">Har indgående kendskab til sædvanlige problemstillinger </w:t>
       </w:r>
       <w:proofErr w:type="spellStart"/>
@@ -1768,7 +4788,6 @@
         <w:rPr>
           <w:sz w:val="20"/>
         </w:rPr>
-        <w:lastRenderedPageBreak/>
         <w:t>* = Kunder er vigtige aktører i det</w:t>
       </w:r>
       <w:r>
@@ -1995,7 +5014,11 @@
               <w:t xml:space="preserve"> med indgående kendskab</w:t>
             </w:r>
             <w:r>
-              <w:t xml:space="preserve"> til situationen og problemområdet</w:t>
+              <w:t xml:space="preserve"> til situationen og </w:t>
+            </w:r>
+            <w:r>
+              <w:lastRenderedPageBreak/>
+              <w:t>problemområdet</w:t>
             </w:r>
             <w:r>
               <w:t>.</w:t>
@@ -2051,6 +5074,7 @@
             </w:pPr>
             <w:proofErr w:type="spellStart"/>
             <w:r>
+              <w:lastRenderedPageBreak/>
               <w:t>Weaknesses</w:t>
             </w:r>
             <w:proofErr w:type="spellEnd"/>
@@ -2089,7 +5113,11 @@
             </w:r>
             <w:proofErr w:type="spellEnd"/>
             <w:r>
-              <w:t xml:space="preserve"> og måske i fare for ikke at kunne fungere indenfor overskuelig fremtid.</w:t>
+              <w:t xml:space="preserve"> og måske i fare for ikke at kunne fungere indenfor </w:t>
+            </w:r>
+            <w:r>
+              <w:lastRenderedPageBreak/>
+              <w:t>overskuelig fremtid.</w:t>
             </w:r>
           </w:p>
           <w:p>
@@ -2169,6 +5197,7 @@
           </w:tcPr>
           <w:p>
             <w:r>
+              <w:lastRenderedPageBreak/>
               <w:t>Eksterne</w:t>
             </w:r>
           </w:p>
@@ -2483,7 +5512,11 @@
               <w:cnfStyle w:val="000000100000"/>
             </w:pPr>
             <w:r>
-              <w:t>Fog har tidligere fået udviklet et system, så de er klar over at der er en gevinst ved nyt system.</w:t>
+              <w:t xml:space="preserve">Fog har tidligere fået udviklet et </w:t>
+            </w:r>
+            <w:r>
+              <w:lastRenderedPageBreak/>
+              <w:t>system, så de er klar over at der er en gevinst ved nyt system.</w:t>
             </w:r>
           </w:p>
           <w:p>
@@ -2502,6 +5535,7 @@
             </w:pPr>
             <w:proofErr w:type="spellStart"/>
             <w:r>
+              <w:lastRenderedPageBreak/>
               <w:t>Weaknesses</w:t>
             </w:r>
             <w:proofErr w:type="spellEnd"/>
@@ -2543,7 +5577,11 @@
               <w:cnfStyle w:val="000000100000"/>
             </w:pPr>
             <w:r>
-              <w:t>Der er skitseret en række udfordringer, f.eks. opdatering af varenumre, priser og tilføjelser af flere varer, men kun ytret 2 konkrete krav.</w:t>
+              <w:t xml:space="preserve">Der er skitseret en række udfordringer, </w:t>
+            </w:r>
+            <w:r>
+              <w:lastRenderedPageBreak/>
+              <w:t>f.eks. opdatering af varenumre, priser og tilføjelser af flere varer, men kun ytret 2 konkrete krav.</w:t>
             </w:r>
           </w:p>
           <w:p>
@@ -2590,6 +5628,7 @@
           </w:tcPr>
           <w:p>
             <w:r>
+              <w:lastRenderedPageBreak/>
               <w:t>Eksterne</w:t>
             </w:r>
           </w:p>
@@ -2891,7 +5930,6 @@
             </w:r>
             <w:proofErr w:type="spellStart"/>
             <w:r>
-              <w:lastRenderedPageBreak/>
               <w:t>frontend</w:t>
             </w:r>
             <w:proofErr w:type="spellEnd"/>
@@ -2937,7 +5975,6 @@
             </w:pPr>
             <w:proofErr w:type="spellStart"/>
             <w:r>
-              <w:lastRenderedPageBreak/>
               <w:t>Weaknesses</w:t>
             </w:r>
             <w:proofErr w:type="spellEnd"/>
@@ -2981,7 +6018,6 @@
           </w:tcPr>
           <w:p>
             <w:r>
-              <w:lastRenderedPageBreak/>
               <w:t>Eksterne</w:t>
             </w:r>
           </w:p>
@@ -3083,6 +6119,7 @@
         <w:pStyle w:val="Overskrift1"/>
       </w:pPr>
       <w:r>
+        <w:lastRenderedPageBreak/>
         <w:t>Formål</w:t>
       </w:r>
     </w:p>
@@ -3404,7 +6441,6 @@
         </w:rPr>
       </w:pPr>
       <w:r>
-        <w:lastRenderedPageBreak/>
         <w:t>Som kunde vil jeg gerne kunne designe carport efter egne mål, så jeg får en carport der passer bedre end standard carporte.</w:t>
       </w:r>
       <w:r>
@@ -3600,6 +6636,7 @@
         </w:rPr>
       </w:pPr>
       <w:r>
+        <w:lastRenderedPageBreak/>
         <w:t xml:space="preserve">Som </w:t>
       </w:r>
       <w:proofErr w:type="spellStart"/>
@@ -4061,7 +7098,6 @@
         </w:numPr>
       </w:pPr>
       <w:r>
-        <w:lastRenderedPageBreak/>
         <w:t xml:space="preserve">Som </w:t>
       </w:r>
       <w:proofErr w:type="spellStart"/>
@@ -4251,6 +7287,7 @@
         <w:rPr>
           <w:i/>
         </w:rPr>
+        <w:lastRenderedPageBreak/>
         <w:t>Se ordrestatus:</w:t>
       </w:r>
     </w:p>
@@ -5180,7 +8217,6 @@
                 <w:color w:val="000000"/>
                 <w:lang w:eastAsia="da-DK"/>
               </w:rPr>
-              <w:lastRenderedPageBreak/>
               <w:t>V</w:t>
             </w:r>
             <w:r>
@@ -5212,7 +8248,6 @@
                 <w:color w:val="000000"/>
                 <w:lang w:eastAsia="da-DK"/>
               </w:rPr>
-              <w:lastRenderedPageBreak/>
               <w:t xml:space="preserve"> </w:t>
             </w:r>
           </w:p>
@@ -5236,16 +8271,7 @@
                 <w:color w:val="000000"/>
                 <w:lang w:eastAsia="da-DK"/>
               </w:rPr>
-              <w:t xml:space="preserve">I: Elementært, for at undgå fejl i priser/beskrivelser mv. </w:t>
-            </w:r>
-            <w:r>
-              <w:rPr>
-                <w:rFonts w:eastAsia="Times New Roman" w:cstheme="minorHAnsi"/>
-                <w:color w:val="000000"/>
-                <w:lang w:eastAsia="da-DK"/>
-              </w:rPr>
-              <w:lastRenderedPageBreak/>
-              <w:t>og for at kunne samkøre med lagersystem.</w:t>
+              <w:t>I: Elementært, for at undgå fejl i priser/beskrivelser mv. og for at kunne samkøre med lagersystem.</w:t>
             </w:r>
           </w:p>
           <w:p>
@@ -5290,7 +8316,6 @@
                 <w:color w:val="000000"/>
                 <w:lang w:eastAsia="da-DK"/>
               </w:rPr>
-              <w:lastRenderedPageBreak/>
               <w:t>10</w:t>
             </w:r>
           </w:p>
@@ -5604,7 +8629,16 @@
                 <w:color w:val="000000"/>
                 <w:lang w:eastAsia="da-DK"/>
               </w:rPr>
-              <w:t>Unit test som opretter tom stykliste og derefter lægger en vare fra databasen i styklisten. Styklisten gemmes i databasen, hentes ind igen og vareantallet sammenlignes med det tilføjede vareantal.</w:t>
+              <w:t xml:space="preserve">Unit test som opretter tom stykliste og derefter lægger en </w:t>
+            </w:r>
+            <w:r>
+              <w:rPr>
+                <w:rFonts w:eastAsia="Times New Roman" w:cstheme="minorHAnsi"/>
+                <w:color w:val="000000"/>
+                <w:lang w:eastAsia="da-DK"/>
+              </w:rPr>
+              <w:lastRenderedPageBreak/>
+              <w:t>vare fra databasen i styklisten. Styklisten gemmes i databasen, hentes ind igen og vareantallet sammenlignes med det tilføjede vareantal.</w:t>
             </w:r>
           </w:p>
         </w:tc>
@@ -5627,6 +8661,7 @@
                 <w:color w:val="000000"/>
                 <w:lang w:eastAsia="da-DK"/>
               </w:rPr>
+              <w:lastRenderedPageBreak/>
               <w:t xml:space="preserve"> </w:t>
             </w:r>
           </w:p>
@@ -5650,7 +8685,16 @@
                 <w:color w:val="000000"/>
                 <w:lang w:eastAsia="da-DK"/>
               </w:rPr>
-              <w:t>I: For at sikre en korrekt stykliste og mersalg.</w:t>
+              <w:t xml:space="preserve">I: For at sikre en korrekt stykliste og </w:t>
+            </w:r>
+            <w:r>
+              <w:rPr>
+                <w:rFonts w:eastAsia="Times New Roman" w:cstheme="minorHAnsi"/>
+                <w:color w:val="000000"/>
+                <w:lang w:eastAsia="da-DK"/>
+              </w:rPr>
+              <w:lastRenderedPageBreak/>
+              <w:t>mersalg.</w:t>
             </w:r>
           </w:p>
           <w:p>
@@ -5695,6 +8739,7 @@
                 <w:color w:val="000000"/>
                 <w:lang w:eastAsia="da-DK"/>
               </w:rPr>
+              <w:lastRenderedPageBreak/>
               <w:t>1</w:t>
             </w:r>
             <w:r>
@@ -6338,7 +9383,6 @@
                 <w:color w:val="000000"/>
                 <w:lang w:eastAsia="da-DK"/>
               </w:rPr>
-              <w:lastRenderedPageBreak/>
               <w:t>2</w:t>
             </w:r>
           </w:p>
@@ -6870,7 +9914,16 @@
                 <w:color w:val="000000"/>
                 <w:lang w:eastAsia="da-DK"/>
               </w:rPr>
-              <w:t xml:space="preserve"> vælges, side med formular for carportens længde, højde og bredde vises og mål indtastes.</w:t>
+              <w:t xml:space="preserve"> </w:t>
+            </w:r>
+            <w:r>
+              <w:rPr>
+                <w:rFonts w:eastAsia="Times New Roman" w:cstheme="minorHAnsi"/>
+                <w:color w:val="000000"/>
+                <w:lang w:eastAsia="da-DK"/>
+              </w:rPr>
+              <w:lastRenderedPageBreak/>
+              <w:t>vælges, side med formular for carportens længde, højde og bredde vises og mål indtastes.</w:t>
             </w:r>
           </w:p>
         </w:tc>
@@ -6893,6 +9946,7 @@
                 <w:color w:val="000000"/>
                 <w:lang w:eastAsia="da-DK"/>
               </w:rPr>
+              <w:lastRenderedPageBreak/>
               <w:t xml:space="preserve"> </w:t>
             </w:r>
           </w:p>
@@ -6962,6 +10016,7 @@
                 <w:color w:val="000000"/>
                 <w:lang w:eastAsia="da-DK"/>
               </w:rPr>
+              <w:lastRenderedPageBreak/>
               <w:t>8</w:t>
             </w:r>
           </w:p>
@@ -8281,16 +11336,7 @@
                 <w:color w:val="000000"/>
                 <w:lang w:eastAsia="da-DK"/>
               </w:rPr>
-              <w:t xml:space="preserve"> Story 7, se forespørgslernes forskellige </w:t>
-            </w:r>
-            <w:r>
-              <w:rPr>
-                <w:rFonts w:eastAsia="Times New Roman" w:cstheme="minorHAnsi"/>
-                <w:color w:val="000000"/>
-                <w:lang w:eastAsia="da-DK"/>
-              </w:rPr>
-              <w:lastRenderedPageBreak/>
-              <w:t>statusser.</w:t>
+              <w:t xml:space="preserve"> Story 7, se forespørgslernes forskellige statusser.</w:t>
             </w:r>
           </w:p>
         </w:tc>
@@ -8313,7 +11359,6 @@
                 <w:color w:val="000000"/>
                 <w:lang w:eastAsia="da-DK"/>
               </w:rPr>
-              <w:lastRenderedPageBreak/>
               <w:t xml:space="preserve"> </w:t>
             </w:r>
           </w:p>
@@ -8354,7 +11399,6 @@
                 <w:color w:val="000000"/>
                 <w:lang w:eastAsia="da-DK"/>
               </w:rPr>
-              <w:lastRenderedPageBreak/>
               <w:t>E: U</w:t>
             </w:r>
           </w:p>
@@ -8384,7 +11428,6 @@
                 <w:color w:val="000000"/>
                 <w:lang w:eastAsia="da-DK"/>
               </w:rPr>
-              <w:lastRenderedPageBreak/>
               <w:t>14</w:t>
             </w:r>
           </w:p>
@@ -8778,7 +11821,16 @@
                 <w:color w:val="000000"/>
                 <w:lang w:eastAsia="da-DK"/>
               </w:rPr>
-              <w:t xml:space="preserve"> Story 7, fanen ’Dokumenter’ vælges, ønskede dokumenter vælges, knappen ’udskriv’ klikkes, tjek at dokumenterne udskrives.</w:t>
+              <w:t xml:space="preserve"> Story 7, fanen ’Dokumenter’ vælges, ønskede dokumenter vælges, knappen ’udskriv’ klikkes, tjek at </w:t>
+            </w:r>
+            <w:r>
+              <w:rPr>
+                <w:rFonts w:eastAsia="Times New Roman" w:cstheme="minorHAnsi"/>
+                <w:color w:val="000000"/>
+                <w:lang w:eastAsia="da-DK"/>
+              </w:rPr>
+              <w:lastRenderedPageBreak/>
+              <w:t>dokumenterne udskrives.</w:t>
             </w:r>
           </w:p>
         </w:tc>
@@ -8801,6 +11853,7 @@
                 <w:color w:val="000000"/>
                 <w:lang w:eastAsia="da-DK"/>
               </w:rPr>
+              <w:lastRenderedPageBreak/>
               <w:t xml:space="preserve"> </w:t>
             </w:r>
           </w:p>
@@ -8870,6 +11923,7 @@
                 <w:color w:val="000000"/>
                 <w:lang w:eastAsia="da-DK"/>
               </w:rPr>
+              <w:lastRenderedPageBreak/>
               <w:t>1</w:t>
             </w:r>
           </w:p>
@@ -9905,16 +12959,7 @@
                 <w:color w:val="000000"/>
                 <w:lang w:eastAsia="da-DK"/>
               </w:rPr>
-              <w:t xml:space="preserve">Unit test indhenter data for en vare fra databasen. Varens </w:t>
-            </w:r>
-            <w:r>
-              <w:rPr>
-                <w:rFonts w:eastAsia="Times New Roman" w:cstheme="minorHAnsi"/>
-                <w:color w:val="000000"/>
-                <w:lang w:eastAsia="da-DK"/>
-              </w:rPr>
-              <w:lastRenderedPageBreak/>
-              <w:t>hjælpetekst ændres og data gemmes i databasen igen. Varens data hentes igen og data for varens hjælpetekst sammenlignes med ændringen.</w:t>
+              <w:t>Unit test indhenter data for en vare fra databasen. Varens hjælpetekst ændres og data gemmes i databasen igen. Varens data hentes igen og data for varens hjælpetekst sammenlignes med ændringen.</w:t>
             </w:r>
           </w:p>
         </w:tc>
@@ -9937,7 +12982,6 @@
                 <w:color w:val="000000"/>
                 <w:lang w:eastAsia="da-DK"/>
               </w:rPr>
-              <w:lastRenderedPageBreak/>
               <w:t xml:space="preserve"> </w:t>
             </w:r>
             <w:r>
@@ -9986,7 +13030,6 @@
                 <w:color w:val="000000"/>
                 <w:lang w:eastAsia="da-DK"/>
               </w:rPr>
-              <w:lastRenderedPageBreak/>
               <w:t>E: RU</w:t>
             </w:r>
           </w:p>
@@ -10016,7 +13059,6 @@
                 <w:color w:val="000000"/>
                 <w:lang w:eastAsia="da-DK"/>
               </w:rPr>
-              <w:lastRenderedPageBreak/>
               <w:t>20</w:t>
             </w:r>
           </w:p>
@@ -10618,7 +13660,7 @@
                     </pic:cNvPicPr>
                   </pic:nvPicPr>
                   <pic:blipFill>
-                    <a:blip r:embed="rId11" cstate="print"/>
+                    <a:blip r:embed="rId12" cstate="print"/>
                     <a:srcRect/>
                     <a:stretch>
                       <a:fillRect/>
@@ -10970,8 +14012,8 @@
       </w:r>
     </w:p>
     <w:p>
-      <w:bookmarkStart w:id="2" w:name="_GoBack"/>
-      <w:bookmarkEnd w:id="2"/>
+      <w:bookmarkStart w:id="214" w:name="_GoBack"/>
+      <w:bookmarkEnd w:id="214"/>
       <w:r>
         <w:t xml:space="preserve">Idet udregningerne er opdelte, er det let at tilføje yderligere regler til indholdet i styklisten. F.eks. udregner </w:t>
       </w:r>
@@ -14883,7 +17925,7 @@
 
 <file path=word/comments.xml><?xml version="1.0" encoding="utf-8"?>
 <w:comments xmlns:ve="http://schemas.openxmlformats.org/markup-compatibility/2006" xmlns:o="urn:schemas-microsoft-com:office:office" xmlns:r="http://schemas.openxmlformats.org/officeDocument/2006/relationships" xmlns:m="http://schemas.openxmlformats.org/officeDocument/2006/math" xmlns:v="urn:schemas-microsoft-com:vml" xmlns:wp="http://schemas.openxmlformats.org/drawingml/2006/wordprocessingDrawing" xmlns:w10="urn:schemas-microsoft-com:office:word" xmlns:w="http://schemas.openxmlformats.org/wordprocessingml/2006/main" xmlns:wne="http://schemas.microsoft.com/office/word/2006/wordml">
-  <w:comment w:id="0" w:author="Claus" w:date="2018-12-12T10:15:00Z" w:initials="C">
+  <w:comment w:id="3" w:author="Claus" w:date="2018-12-12T10:15:00Z" w:initials="C">
     <w:p>
       <w:pPr>
         <w:pStyle w:val="Kommentartekst"/>
@@ -14899,7 +17941,7 @@
       </w:r>
     </w:p>
   </w:comment>
-  <w:comment w:id="1" w:author="Claus" w:date="2018-12-13T09:29:00Z" w:initials="C">
+  <w:comment w:id="4" w:author="Claus" w:date="2018-12-13T09:29:00Z" w:initials="C">
     <w:p>
       <w:pPr>
         <w:pStyle w:val="Kommentartekst"/>
@@ -14912,6 +17954,22 @@
       </w:r>
       <w:r>
         <w:t>Er det ok? Lad os se videoen igen og se om der er nogle specifikke krav gemt et sted…</w:t>
+      </w:r>
+    </w:p>
+  </w:comment>
+  <w:comment w:id="206" w:author="Claus" w:date="2018-12-13T15:33:00Z" w:initials="C">
+    <w:p>
+      <w:pPr>
+        <w:pStyle w:val="Kommentartekst"/>
+      </w:pPr>
+      <w:r>
+        <w:rPr>
+          <w:rStyle w:val="Kommentarhenvisning"/>
+        </w:rPr>
+        <w:annotationRef/>
+      </w:r>
+      <w:r>
+        <w:t>Skal vi have flere US med? F.eks. styklisteberegner / tegning?</w:t>
       </w:r>
     </w:p>
   </w:comment>
@@ -17195,6 +20253,16 @@
       <w:bCs/>
     </w:rPr>
   </w:style>
+  <w:style w:type="paragraph" w:styleId="Korrektur">
+    <w:name w:val="Revision"/>
+    <w:hidden/>
+    <w:uiPriority w:val="99"/>
+    <w:semiHidden/>
+    <w:rsid w:val="0022680F"/>
+    <w:pPr>
+      <w:spacing w:after="0" w:line="240" w:lineRule="auto"/>
+    </w:pPr>
+  </w:style>
 </w:styles>
 </file>
 
@@ -17486,7 +20554,7 @@
 </file>
 
 <file path=customXml/itemProps1.xml><?xml version="1.0" encoding="utf-8"?>
-<ds:datastoreItem xmlns:ds="http://schemas.openxmlformats.org/officeDocument/2006/customXml" ds:itemID="{02B964B8-DE53-4035-9333-EBBFC38E9E8E}">
+<ds:datastoreItem xmlns:ds="http://schemas.openxmlformats.org/officeDocument/2006/customXml" ds:itemID="{3B8C2FF9-1E06-41C3-8891-4D2BD16AC3AA}">
   <ds:schemaRefs>
     <ds:schemaRef ds:uri="http://schemas.openxmlformats.org/officeDocument/2006/bibliography"/>
   </ds:schemaRefs>

</xml_diff>